<commit_message>
Typos in user guide corrected
</commit_message>
<xml_diff>
--- a/Documentation/PlanetarySystemStacker_User-Guide.docx
+++ b/Documentation/PlanetarySystemStacker_User-Guide.docx
@@ -2284,14 +2284,14 @@
         <w:rPr>
           <w:lang w:val="en-US"/>
         </w:rPr>
-        <w:t xml:space="preserve"> of a portable computer. With such a camera one can take many images in a short time and store them </w:t>
+        <w:t xml:space="preserve"> of a portable computer. With such a camera one can take many images in a short time and </w:t>
       </w:r>
       <w:r>
         <w:rPr>
           <w:lang w:val="en-US"/>
         </w:rPr>
         <w:lastRenderedPageBreak/>
-        <w:t xml:space="preserve">without compression artefacts in a </w:t>
+        <w:t xml:space="preserve">store them without compression artefacts in a </w:t>
       </w:r>
       <w:hyperlink r:id="rId11" w:history="1">
         <w:r>
@@ -3299,6 +3299,7 @@
         <w:rPr>
           <w:lang w:val="en-US"/>
         </w:rPr>
+        <w:lastRenderedPageBreak/>
         <w:t>Those files</w:t>
       </w:r>
       <w:r>
@@ -3366,7 +3367,6 @@
         <w:rPr>
           <w:lang w:val="en-US"/>
         </w:rPr>
-        <w:lastRenderedPageBreak/>
         <w:t xml:space="preserve">The </w:t>
       </w:r>
       <w:r>
@@ -4046,6 +4046,7 @@
         <w:rPr>
           <w:lang w:val="en-US" w:eastAsia="de-DE"/>
         </w:rPr>
+        <w:lastRenderedPageBreak/>
         <w:t>When</w:t>
       </w:r>
       <w:r>
@@ -4124,14 +4125,7 @@
         <w:rPr>
           <w:lang w:val="en-US" w:eastAsia="de-DE"/>
         </w:rPr>
-        <w:t xml:space="preserve"> the parameters </w:t>
-      </w:r>
-      <w:r>
-        <w:rPr>
-          <w:lang w:val="en-US" w:eastAsia="de-DE"/>
-        </w:rPr>
-        <w:lastRenderedPageBreak/>
-        <w:t xml:space="preserve">are loaded from this file </w:t>
+        <w:t xml:space="preserve"> the parameters are loaded from this file </w:t>
       </w:r>
       <w:r>
         <w:rPr>
@@ -4174,7 +4168,13 @@
         <w:rPr>
           <w:lang w:val="en-US" w:eastAsia="de-DE"/>
         </w:rPr>
-        <w:t>Additionally to the standard config</w:t>
+        <w:t>In addition</w:t>
+      </w:r>
+      <w:r>
+        <w:rPr>
+          <w:lang w:val="en-US" w:eastAsia="de-DE"/>
+        </w:rPr>
+        <w:t xml:space="preserve"> to the standard config</w:t>
       </w:r>
       <w:r>
         <w:rPr>
@@ -4571,7 +4571,14 @@
         <w:rPr>
           <w:lang w:val="en-US" w:eastAsia="de-DE"/>
         </w:rPr>
-        <w:t xml:space="preserve"> Selecting a directory with image files which do not match will result in an error message later</w:t>
+        <w:t xml:space="preserve"> Selecting a directory with image files which do not match will result in an error message </w:t>
+      </w:r>
+      <w:r>
+        <w:rPr>
+          <w:lang w:val="en-US" w:eastAsia="de-DE"/>
+        </w:rPr>
+        <w:lastRenderedPageBreak/>
+        <w:t>later</w:t>
       </w:r>
       <w:r>
         <w:rPr>
@@ -5030,6 +5037,7 @@
         <w:rPr>
           <w:lang w:val="en-US"/>
         </w:rPr>
+        <w:lastRenderedPageBreak/>
         <w:t>Starting and Controlling the Workflow</w:t>
       </w:r>
       <w:bookmarkEnd w:id="80"/>
@@ -5076,14 +5084,7 @@
         <w:rPr>
           <w:lang w:val="en-US" w:eastAsia="de-DE"/>
         </w:rPr>
-        <w:t xml:space="preserve">g the jobs in sequential order, either interactively or in batch mode (fully automatic). By checking / unchecking </w:t>
-      </w:r>
-      <w:r>
-        <w:rPr>
-          <w:lang w:val="en-US" w:eastAsia="de-DE"/>
-        </w:rPr>
-        <w:lastRenderedPageBreak/>
-        <w:t>the “Automatic” checkbox at the bottom of the main GUI, the user can switch back and forth between the two modes at any time during execution.</w:t>
+        <w:t>g the jobs in sequential order, either interactively or in batch mode (fully automatic). By checking / unchecking the “Automatic” checkbox at the bottom of the main GUI, the user can switch back and forth between the two modes at any time during execution.</w:t>
       </w:r>
     </w:p>
     <w:p>
@@ -5293,7 +5294,43 @@
         <w:rPr>
           <w:lang w:val="en-US" w:eastAsia="de-DE"/>
         </w:rPr>
-        <w:t xml:space="preserve"> intensive processing phases PSS displays a progress bar at the bottom of the GUI. If more than one job is being processed, a second progress bar shows the fraction of finished jobs. The status line displays information about the files being processed and the current processing step.</w:t>
+        <w:t xml:space="preserve"> intensive processing phases PSS displays a progress bar at the bottom of the GUI. If </w:t>
+      </w:r>
+      <w:r>
+        <w:rPr>
+          <w:lang w:val="en-US" w:eastAsia="de-DE"/>
+        </w:rPr>
+        <w:t>several</w:t>
+      </w:r>
+      <w:r>
+        <w:rPr>
+          <w:lang w:val="en-US" w:eastAsia="de-DE"/>
+        </w:rPr>
+        <w:t xml:space="preserve"> job</w:t>
+      </w:r>
+      <w:r>
+        <w:rPr>
+          <w:lang w:val="en-US" w:eastAsia="de-DE"/>
+        </w:rPr>
+        <w:t>s</w:t>
+      </w:r>
+      <w:r>
+        <w:rPr>
+          <w:lang w:val="en-US" w:eastAsia="de-DE"/>
+        </w:rPr>
+        <w:t xml:space="preserve"> </w:t>
+      </w:r>
+      <w:r>
+        <w:rPr>
+          <w:lang w:val="en-US" w:eastAsia="de-DE"/>
+        </w:rPr>
+        <w:t>are</w:t>
+      </w:r>
+      <w:r>
+        <w:rPr>
+          <w:lang w:val="en-US" w:eastAsia="de-DE"/>
+        </w:rPr>
+        <w:t xml:space="preserve"> processed, a second progress bar shows the fraction of finished jobs. The status line displays information about the files being processed and the current processing step.</w:t>
       </w:r>
     </w:p>
     <w:p>
@@ -5328,7 +5365,19 @@
         <w:rPr>
           <w:lang w:val="en-US" w:eastAsia="de-DE"/>
         </w:rPr>
-        <w:t>ble to look at the execution details of a job can be very useful, especially if something went wrong in batch mode, o</w:t>
+        <w:t xml:space="preserve">ble to look </w:t>
+      </w:r>
+      <w:r>
+        <w:rPr>
+          <w:lang w:val="en-US" w:eastAsia="de-DE"/>
+        </w:rPr>
+        <w:t xml:space="preserve">up </w:t>
+      </w:r>
+      <w:r>
+        <w:rPr>
+          <w:lang w:val="en-US" w:eastAsia="de-DE"/>
+        </w:rPr>
+        <w:t>the execution details of a job can be very useful, especially if something went wrong in batch mode, o</w:t>
       </w:r>
       <w:r>
         <w:rPr>
@@ -5384,7 +5433,19 @@
         <w:rPr>
           <w:lang w:val="en-US" w:eastAsia="de-DE"/>
         </w:rPr>
-        <w:t xml:space="preserve">the option “Store protocol with results”. In this case, additional to the sequential protocol file the part pertaining to a given job is written </w:t>
+        <w:t xml:space="preserve">the option “Store protocol with results”. In this case, </w:t>
+      </w:r>
+      <w:r>
+        <w:rPr>
+          <w:lang w:val="en-US" w:eastAsia="de-DE"/>
+        </w:rPr>
+        <w:t>in addition</w:t>
+      </w:r>
+      <w:r>
+        <w:rPr>
+          <w:lang w:val="en-US" w:eastAsia="de-DE"/>
+        </w:rPr>
+        <w:t xml:space="preserve"> to the sequential protocol file the part pertaining to a given job is written </w:t>
       </w:r>
       <w:r>
         <w:rPr>
@@ -5507,7 +5568,14 @@
         <w:rPr>
           <w:lang w:val="en-US" w:eastAsia="de-DE"/>
         </w:rPr>
-        <w:t xml:space="preserve"> filters</w:t>
+        <w:t xml:space="preserve"> </w:t>
+      </w:r>
+      <w:r>
+        <w:rPr>
+          <w:lang w:val="en-US" w:eastAsia="de-DE"/>
+        </w:rPr>
+        <w:lastRenderedPageBreak/>
+        <w:t>filters</w:t>
       </w:r>
       <w:r>
         <w:rPr>
@@ -5549,14 +5617,7 @@
         <w:rPr>
           <w:lang w:val="en-US" w:eastAsia="de-DE"/>
         </w:rPr>
-        <w:t xml:space="preserve">elying on the paging </w:t>
-      </w:r>
-      <w:r>
-        <w:rPr>
-          <w:lang w:val="en-US" w:eastAsia="de-DE"/>
-        </w:rPr>
-        <w:lastRenderedPageBreak/>
-        <w:t>mechanism of the operating system isn’t an option, either, since this tends to slow down execution too much.</w:t>
+        <w:t>elying on the paging mechanism of the operating system isn’t an option, either, since this tends to slow down execution too much.</w:t>
       </w:r>
     </w:p>
     <w:p>
@@ -5734,7 +5795,31 @@
         <w:rPr>
           <w:lang w:val="en-US" w:eastAsia="de-DE"/>
         </w:rPr>
-        <w:t>If this option is chosen, additional parameter s (“patch size” and “search width”) can be modified to control the automatic algorithm. Obviously, in batch mode automatic stabilization is the only choice, so the configuration parameter “Automatic frame stabilization” is ignored.</w:t>
+        <w:t xml:space="preserve">If this option </w:t>
+      </w:r>
+      <w:r>
+        <w:rPr>
+          <w:lang w:val="en-US" w:eastAsia="de-DE"/>
+        </w:rPr>
+        <w:t>is chosen, additional parameter</w:t>
+      </w:r>
+      <w:r>
+        <w:rPr>
+          <w:lang w:val="en-US" w:eastAsia="de-DE"/>
+        </w:rPr>
+        <w:t xml:space="preserve">s (“patch size” and “search width”) can be modified to control the automatic algorithm. Obviously, in batch mode automatic stabilization is the only choice, so the configuration parameter “Automatic frame stabilization” </w:t>
+      </w:r>
+      <w:r>
+        <w:rPr>
+          <w:lang w:val="en-US" w:eastAsia="de-DE"/>
+        </w:rPr>
+        <w:t>has no effect</w:t>
+      </w:r>
+      <w:r>
+        <w:rPr>
+          <w:lang w:val="en-US" w:eastAsia="de-DE"/>
+        </w:rPr>
+        <w:t>.</w:t>
       </w:r>
     </w:p>
     <w:p>
@@ -5748,6 +5833,7 @@
           <w:noProof/>
           <w:lang w:eastAsia="de-DE"/>
         </w:rPr>
+        <w:lastRenderedPageBreak/>
         <w:drawing>
           <wp:inline distT="0" distB="0" distL="0" distR="0" wp14:anchorId="54FA7254" wp14:editId="2700ECA4">
             <wp:extent cx="4383890" cy="3124200"/>
@@ -5808,7 +5894,6 @@
         <w:rPr>
           <w:lang w:val="en-US" w:eastAsia="de-DE"/>
         </w:rPr>
-        <w:lastRenderedPageBreak/>
         <w:t xml:space="preserve">If the user </w:t>
       </w:r>
       <w:r>
@@ -5851,7 +5936,7 @@
         <w:rPr>
           <w:lang w:val="en-US" w:eastAsia="de-DE"/>
         </w:rPr>
-        <w:t>box</w:t>
+        <w:t>configuration parameter</w:t>
       </w:r>
       <w:r>
         <w:rPr>
@@ -6148,6 +6233,7 @@
           <w:noProof/>
           <w:lang w:eastAsia="de-DE"/>
         </w:rPr>
+        <w:lastRenderedPageBreak/>
         <w:drawing>
           <wp:anchor distT="0" distB="0" distL="114300" distR="114300" simplePos="0" relativeHeight="251696128" behindDoc="0" locked="0" layoutInCell="1" allowOverlap="1" wp14:anchorId="6983072C" wp14:editId="62B71AA5">
             <wp:simplePos x="0" y="0"/>
@@ -6366,41 +6452,35 @@
         <w:rPr>
           <w:lang w:val="en-US" w:eastAsia="de-DE"/>
         </w:rPr>
-        <w:t xml:space="preserve">quality (horizontal axis). The shaded area shows the fraction of frames to be stacked. The stacking limit can be moved by </w:t>
-      </w:r>
-      <w:r>
-        <w:rPr>
-          <w:lang w:val="en-US" w:eastAsia="de-DE"/>
+        <w:t>quality (horizontal axis). The shaded area shows the fraction of frames to be stacked. The stacking limit can be moved by changing the input editor fields for “Number of frames” or “Percentage”. As an alternative, pressing the key “Set limit to current frame” moves the border of the shaded area to the position of the frame being displayed.</w:t>
+      </w:r>
+    </w:p>
+    <w:p>
+      <w:pPr>
+        <w:rPr>
+          <w:lang w:val="en-US" w:eastAsia="de-DE"/>
+        </w:rPr>
+      </w:pPr>
+      <w:r>
+        <w:rPr>
+          <w:lang w:val="en-US" w:eastAsia="de-DE"/>
+        </w:rPr>
+        <w:t>The selection of the stacking limit is acknowledged by pressing “OK”.</w:t>
+      </w:r>
+    </w:p>
+    <w:p>
+      <w:pPr>
+        <w:pStyle w:val="berschrift3"/>
+        <w:rPr>
+          <w:lang w:val="en-US"/>
+        </w:rPr>
+      </w:pPr>
+      <w:bookmarkStart w:id="86" w:name="_Toc8897884"/>
+      <w:r>
+        <w:rPr>
+          <w:lang w:val="en-US"/>
         </w:rPr>
         <w:lastRenderedPageBreak/>
-        <w:t>changing the input editor fields for “Number of frames” or “Percentage”. As an alternative, pressing the key “Set limit to current frame” moves the border of the shaded area to the position of the frame being displayed.</w:t>
-      </w:r>
-    </w:p>
-    <w:p>
-      <w:pPr>
-        <w:rPr>
-          <w:lang w:val="en-US" w:eastAsia="de-DE"/>
-        </w:rPr>
-      </w:pPr>
-      <w:r>
-        <w:rPr>
-          <w:lang w:val="en-US" w:eastAsia="de-DE"/>
-        </w:rPr>
-        <w:t>The selection of the stacking limit is acknowledged by pressing “OK”.</w:t>
-      </w:r>
-    </w:p>
-    <w:p>
-      <w:pPr>
-        <w:pStyle w:val="berschrift3"/>
-        <w:rPr>
-          <w:lang w:val="en-US"/>
-        </w:rPr>
-      </w:pPr>
-      <w:bookmarkStart w:id="86" w:name="_Toc8897884"/>
-      <w:r>
-        <w:rPr>
-          <w:lang w:val="en-US"/>
-        </w:rPr>
         <w:t>Setting a Region of Interest (ROI)</w:t>
       </w:r>
       <w:bookmarkEnd w:id="86"/>
@@ -6807,7 +6887,19 @@
         <w:rPr>
           <w:lang w:val="en-US" w:eastAsia="de-DE"/>
         </w:rPr>
-        <w:t xml:space="preserve"> again to compute a new AP grid using these settings.</w:t>
+        <w:t xml:space="preserve"> again to compute a new AP grid using the</w:t>
+      </w:r>
+      <w:r>
+        <w:rPr>
+          <w:lang w:val="en-US" w:eastAsia="de-DE"/>
+        </w:rPr>
+        <w:t xml:space="preserve"> current</w:t>
+      </w:r>
+      <w:r>
+        <w:rPr>
+          <w:lang w:val="en-US" w:eastAsia="de-DE"/>
+        </w:rPr>
+        <w:t xml:space="preserve"> settings.</w:t>
       </w:r>
     </w:p>
     <w:p>
@@ -6992,22 +7084,102 @@
     </w:p>
     <w:p>
       <w:pPr>
-        <w:rPr>
-          <w:lang w:val="en-US" w:eastAsia="de-DE"/>
-        </w:rPr>
-      </w:pPr>
-      <w:r>
-        <w:rPr>
-          <w:lang w:val="en-US" w:eastAsia="de-DE"/>
-        </w:rPr>
-        <w:t>The optimal AP size very much depends on the quality of the input data. If frames show very little local contrast, larger AP patches lead to better results. If the resolution is very good, but seeing-</w:t>
-      </w:r>
+        <w:pStyle w:val="Listenabsatz"/>
+        <w:numPr>
+          <w:ilvl w:val="0"/>
+          <w:numId w:val="12"/>
+        </w:numPr>
+        <w:rPr>
+          <w:lang w:val="en-US" w:eastAsia="de-DE"/>
+        </w:rPr>
+      </w:pPr>
+      <w:r>
+        <w:rPr>
+          <w:lang w:val="en-US" w:eastAsia="de-DE"/>
+        </w:rPr>
+        <w:t>It is not required that the APs cover the object completely. If the object “shines through” a hole in the AP grid, the consequences for the stacked image in this area are:</w:t>
+      </w:r>
+    </w:p>
+    <w:p>
+      <w:pPr>
+        <w:pStyle w:val="Listenabsatz"/>
+        <w:numPr>
+          <w:ilvl w:val="1"/>
+          <w:numId w:val="12"/>
+        </w:numPr>
+        <w:rPr>
+          <w:lang w:val="en-US" w:eastAsia="de-DE"/>
+        </w:rPr>
+      </w:pPr>
       <w:r>
         <w:rPr>
           <w:lang w:val="en-US" w:eastAsia="de-DE"/>
         </w:rPr>
         <w:lastRenderedPageBreak/>
-        <w:t xml:space="preserve">induced warping is strong, small AP patches are better. The best practice is to experiment with different AP sizes, starting with a somewhat larger value (e.g. 100 pixels), and </w:t>
+        <w:t>There is no correction for local image warping</w:t>
+      </w:r>
+      <w:r>
+        <w:rPr>
+          <w:lang w:val="en-US" w:eastAsia="de-DE"/>
+        </w:rPr>
+        <w:t xml:space="preserve"> at this place</w:t>
+      </w:r>
+      <w:r>
+        <w:rPr>
+          <w:lang w:val="en-US" w:eastAsia="de-DE"/>
+        </w:rPr>
+        <w:t>.</w:t>
+      </w:r>
+      <w:r>
+        <w:rPr>
+          <w:lang w:val="en-US" w:eastAsia="de-DE"/>
+        </w:rPr>
+        <w:t xml:space="preserve"> Only the global frame shift is corrected.</w:t>
+      </w:r>
+    </w:p>
+    <w:p>
+      <w:pPr>
+        <w:pStyle w:val="Listenabsatz"/>
+        <w:numPr>
+          <w:ilvl w:val="1"/>
+          <w:numId w:val="12"/>
+        </w:numPr>
+        <w:rPr>
+          <w:lang w:val="en-US" w:eastAsia="de-DE"/>
+        </w:rPr>
+      </w:pPr>
+      <w:r>
+        <w:rPr>
+          <w:lang w:val="en-US" w:eastAsia="de-DE"/>
+        </w:rPr>
+        <w:t>The set of frames stacked is computed on the basis of the global frame quality, not on local sharpness.</w:t>
+      </w:r>
+    </w:p>
+    <w:p>
+      <w:pPr>
+        <w:ind w:left="709"/>
+        <w:rPr>
+          <w:lang w:val="en-US" w:eastAsia="de-DE"/>
+        </w:rPr>
+      </w:pPr>
+      <w:r>
+        <w:rPr>
+          <w:lang w:val="en-US" w:eastAsia="de-DE"/>
+        </w:rPr>
+        <w:t>In general this leads to a lower resolution in those areas.</w:t>
+      </w:r>
+    </w:p>
+    <w:p>
+      <w:pPr>
+        <w:rPr>
+          <w:lang w:val="en-US" w:eastAsia="de-DE"/>
+        </w:rPr>
+      </w:pPr>
+      <w:r>
+        <w:rPr>
+          <w:lang w:val="en-US" w:eastAsia="de-DE"/>
+        </w:rPr>
+        <w:t xml:space="preserve">The optimal AP size very much depends on the quality of the input data. If frames show very little local contrast, larger AP patches lead to better results. If the resolution is very good, but seeing-induced warping is strong, small AP patches are better. The best practice is to experiment with different AP sizes, starting with a somewhat larger value (e.g. 100 pixels), and </w:t>
       </w:r>
       <w:r>
         <w:rPr>
@@ -7019,7 +7191,19 @@
         <w:rPr>
           <w:lang w:val="en-US" w:eastAsia="de-DE"/>
         </w:rPr>
-        <w:t xml:space="preserve"> until the quality of the stacked image does not improve any more.</w:t>
+        <w:t xml:space="preserve"> until the quality of the stacked image does not improve any </w:t>
+      </w:r>
+      <w:r>
+        <w:rPr>
+          <w:lang w:val="en-US" w:eastAsia="de-DE"/>
+        </w:rPr>
+        <w:t>further</w:t>
+      </w:r>
+      <w:r>
+        <w:rPr>
+          <w:lang w:val="en-US" w:eastAsia="de-DE"/>
+        </w:rPr>
+        <w:t>.</w:t>
       </w:r>
     </w:p>
     <w:p>
@@ -7128,13 +7312,25 @@
         <w:rPr>
           <w:lang w:val="en-US" w:eastAsia="de-DE"/>
         </w:rPr>
-        <w:t xml:space="preserve">Once the stacking is </w:t>
+        <w:t>When</w:t>
+      </w:r>
+      <w:r>
+        <w:rPr>
+          <w:lang w:val="en-US" w:eastAsia="de-DE"/>
+        </w:rPr>
+        <w:t xml:space="preserve"> stacking is </w:t>
       </w:r>
       <w:r>
         <w:rPr>
           <w:lang w:val="en-US" w:eastAsia="de-DE"/>
         </w:rPr>
         <w:t>complete</w:t>
+      </w:r>
+      <w:r>
+        <w:rPr>
+          <w:lang w:val="en-US" w:eastAsia="de-DE"/>
+        </w:rPr>
+        <w:t>d</w:t>
       </w:r>
       <w:r>
         <w:rPr>
@@ -7188,6 +7384,7 @@
         <w:rPr>
           <w:lang w:val="en-US" w:eastAsia="de-DE"/>
         </w:rPr>
+        <w:lastRenderedPageBreak/>
         <w:t>Increase the AP size.</w:t>
       </w:r>
     </w:p>
@@ -7278,7 +7475,6 @@
         <w:rPr>
           <w:lang w:val="en-US"/>
         </w:rPr>
-        <w:lastRenderedPageBreak/>
         <w:t>Postprocessing</w:t>
       </w:r>
       <w:proofErr w:type="spellEnd"/>
@@ -7395,7 +7591,19 @@
         <w:rPr>
           <w:lang w:val="en-US" w:eastAsia="de-DE"/>
         </w:rPr>
-        <w:t xml:space="preserve"> of a stacked summation image can be included as the last step in a stacking job. In this case, the configuration parameter “Stacking plus </w:t>
+        <w:t xml:space="preserve"> of a stacked summation image can be included as the </w:t>
+      </w:r>
+      <w:r>
+        <w:rPr>
+          <w:lang w:val="en-US" w:eastAsia="de-DE"/>
+        </w:rPr>
+        <w:t>final</w:t>
+      </w:r>
+      <w:r>
+        <w:rPr>
+          <w:lang w:val="en-US" w:eastAsia="de-DE"/>
+        </w:rPr>
+        <w:t xml:space="preserve"> step in a stacking job. In this case, the configuration parameter “Stacking plus </w:t>
       </w:r>
       <w:proofErr w:type="spellStart"/>
       <w:r>
@@ -7470,6 +7678,12 @@
         </w:rPr>
         <w:t xml:space="preserve">either interactively, or in fully automatic batch mode. In the case of </w:t>
       </w:r>
+      <w:r>
+        <w:rPr>
+          <w:lang w:val="en-US" w:eastAsia="de-DE"/>
+        </w:rPr>
+        <w:t xml:space="preserve">several </w:t>
+      </w:r>
       <w:proofErr w:type="spellStart"/>
       <w:r>
         <w:rPr>
@@ -7482,7 +7696,19 @@
         <w:rPr>
           <w:lang w:val="en-US" w:eastAsia="de-DE"/>
         </w:rPr>
-        <w:t xml:space="preserve"> a bunch of similar images, executing the first job interactively and then continuing in batch mode (by setting the “Automatic” checkbox) </w:t>
+        <w:t xml:space="preserve"> </w:t>
+      </w:r>
+      <w:r>
+        <w:rPr>
+          <w:lang w:val="en-US" w:eastAsia="de-DE"/>
+        </w:rPr>
+        <w:t>jobs with</w:t>
+      </w:r>
+      <w:r>
+        <w:rPr>
+          <w:lang w:val="en-US" w:eastAsia="de-DE"/>
+        </w:rPr>
+        <w:t xml:space="preserve"> similar images, executing the first job interactively and then continuing in batch mode (by setting the “Automatic” checkbox) </w:t>
       </w:r>
       <w:r>
         <w:rPr>
@@ -7494,13 +7720,31 @@
         <w:rPr>
           <w:lang w:val="en-US" w:eastAsia="de-DE"/>
         </w:rPr>
-        <w:t xml:space="preserve"> as best practice. The reason is that for sharpening no reasonable default values can be </w:t>
+        <w:t xml:space="preserve"> as best practice. </w:t>
+      </w:r>
+      <w:r>
+        <w:rPr>
+          <w:lang w:val="en-US" w:eastAsia="de-DE"/>
+        </w:rPr>
+        <w:t xml:space="preserve">After all, </w:t>
+      </w:r>
+      <w:r>
+        <w:rPr>
+          <w:lang w:val="en-US" w:eastAsia="de-DE"/>
+        </w:rPr>
+        <w:t xml:space="preserve">no reasonable default values can be </w:t>
       </w:r>
       <w:r>
         <w:rPr>
           <w:lang w:val="en-US" w:eastAsia="de-DE"/>
         </w:rPr>
         <w:t>specified</w:t>
+      </w:r>
+      <w:r>
+        <w:rPr>
+          <w:lang w:val="en-US" w:eastAsia="de-DE"/>
+        </w:rPr>
+        <w:t xml:space="preserve"> for sharpening</w:t>
       </w:r>
       <w:r>
         <w:rPr>
@@ -7586,6 +7830,7 @@
         <w:rPr>
           <w:lang w:val="en-US" w:eastAsia="de-DE"/>
         </w:rPr>
+        <w:lastRenderedPageBreak/>
         <w:t xml:space="preserve">To support experimentation with different sharpening configurations, PSS offers to define and compare an arbitrary number of versions. With the “version manager” at lower right new versions can be created. With the “Version selected” spin box </w:t>
       </w:r>
       <w:r>
@@ -7634,7 +7879,7 @@
         <w:rPr>
           <w:lang w:val="en-US" w:eastAsia="de-DE"/>
         </w:rPr>
-        <w:t>, refer to the version currently selected.</w:t>
+        <w:t xml:space="preserve"> refer to the version currently selected.</w:t>
       </w:r>
       <w:r>
         <w:rPr>
@@ -7709,7 +7954,6 @@
         <w:rPr>
           <w:lang w:val="en-US" w:eastAsia="de-DE"/>
         </w:rPr>
-        <w:lastRenderedPageBreak/>
         <w:t>its</w:t>
       </w:r>
       <w:r>
@@ -7871,13 +8115,13 @@
         <w:rPr>
           <w:lang w:val="en-US" w:eastAsia="de-DE"/>
         </w:rPr>
-        <w:t xml:space="preserve"> additional</w:t>
-      </w:r>
-      <w:r>
-        <w:rPr>
-          <w:lang w:val="en-US" w:eastAsia="de-DE"/>
-        </w:rPr>
-        <w:t>ly</w:t>
+        <w:t xml:space="preserve"> </w:t>
+      </w:r>
+      <w:r>
+        <w:rPr>
+          <w:lang w:val="en-US" w:eastAsia="de-DE"/>
+        </w:rPr>
+        <w:t>in addition</w:t>
       </w:r>
       <w:r>
         <w:rPr>
@@ -8071,7 +8315,19 @@
         <w:rPr>
           <w:lang w:val="en-US" w:eastAsia="de-DE"/>
         </w:rPr>
-        <w:t xml:space="preserve"> additionally to the selected version, another version is</w:t>
+        <w:t xml:space="preserve"> </w:t>
+      </w:r>
+      <w:r>
+        <w:rPr>
+          <w:lang w:val="en-US" w:eastAsia="de-DE"/>
+        </w:rPr>
+        <w:t>in addition</w:t>
+      </w:r>
+      <w:r>
+        <w:rPr>
+          <w:lang w:val="en-US" w:eastAsia="de-DE"/>
+        </w:rPr>
+        <w:t xml:space="preserve"> to the selected version, another version is</w:t>
       </w:r>
       <w:r>
         <w:rPr>
@@ -8089,7 +8345,19 @@
         <w:rPr>
           <w:lang w:val="en-US" w:eastAsia="de-DE"/>
         </w:rPr>
-        <w:t xml:space="preserve"> to the right. When both versions are set, c</w:t>
+        <w:t xml:space="preserve"> </w:t>
+      </w:r>
+      <w:r>
+        <w:rPr>
+          <w:lang w:val="en-US" w:eastAsia="de-DE"/>
+        </w:rPr>
+        <w:t>on</w:t>
+      </w:r>
+      <w:r>
+        <w:rPr>
+          <w:lang w:val="en-US" w:eastAsia="de-DE"/>
+        </w:rPr>
+        <w:t xml:space="preserve"> the right. When both versions are set, c</w:t>
       </w:r>
       <w:r>
         <w:rPr>
@@ -8131,7 +8399,13 @@
         <w:rPr>
           <w:lang w:val="en-US" w:eastAsia="de-DE"/>
         </w:rPr>
-        <w:t xml:space="preserve">on display </w:t>
+        <w:t>displayed</w:t>
+      </w:r>
+      <w:r>
+        <w:rPr>
+          <w:lang w:val="en-US" w:eastAsia="de-DE"/>
+        </w:rPr>
+        <w:t xml:space="preserve"> </w:t>
       </w:r>
       <w:r>
         <w:rPr>
@@ -8162,7 +8436,13 @@
         <w:rPr>
           <w:lang w:val="en-US" w:eastAsia="de-DE"/>
         </w:rPr>
-        <w:t xml:space="preserve"> PSS to save this image version along with the input image (as a 16bit Tiff image). The file name is the one of the input image, extended by the suffix “_gpp.tiff”. The parameters of all </w:t>
+        <w:t xml:space="preserve"> PSS to save this image version along with the input image (as a 16bit Tiff image). The file name is the one of the input image, extended by the suffix “_gpp.tiff”. The parameters </w:t>
+      </w:r>
+      <w:r>
+        <w:rPr>
+          <w:lang w:val="en-US" w:eastAsia="de-DE"/>
+        </w:rPr>
+        <w:t xml:space="preserve">of all </w:t>
       </w:r>
       <w:proofErr w:type="spellStart"/>
       <w:r>
@@ -8176,21 +8456,13 @@
         <w:rPr>
           <w:lang w:val="en-US" w:eastAsia="de-DE"/>
         </w:rPr>
-        <w:t xml:space="preserve"> </w:t>
-      </w:r>
-      <w:proofErr w:type="gramStart"/>
-      <w:r>
-        <w:rPr>
-          <w:lang w:val="en-US" w:eastAsia="de-DE"/>
-        </w:rPr>
-        <w:t>versions  and</w:t>
-      </w:r>
-      <w:proofErr w:type="gramEnd"/>
-      <w:r>
-        <w:rPr>
-          <w:lang w:val="en-US" w:eastAsia="de-DE"/>
-        </w:rPr>
-        <w:t xml:space="preserve"> the number of the selected version are saved in the configuration file. When the </w:t>
+        <w:t xml:space="preserve"> versions </w:t>
+      </w:r>
+      <w:r>
+        <w:rPr>
+          <w:lang w:val="en-US" w:eastAsia="de-DE"/>
+        </w:rPr>
+        <w:t xml:space="preserve">and the number of the selected version are saved in the configuration file. When the </w:t>
       </w:r>
       <w:proofErr w:type="spellStart"/>
       <w:r>
@@ -8204,112 +8476,104 @@
         <w:rPr>
           <w:lang w:val="en-US" w:eastAsia="de-DE"/>
         </w:rPr>
-        <w:t xml:space="preserve"> view opens next time, all versions and the selectio</w:t>
-      </w:r>
-      <w:bookmarkStart w:id="91" w:name="_GoBack"/>
+        <w:t xml:space="preserve"> view opens next time, all versions and the selection index are restored.</w:t>
+      </w:r>
+    </w:p>
+    <w:p>
+      <w:pPr>
+        <w:rPr>
+          <w:lang w:val="en-US" w:eastAsia="de-DE"/>
+        </w:rPr>
+      </w:pPr>
+      <w:r>
+        <w:rPr>
+          <w:lang w:val="en-US" w:eastAsia="de-DE"/>
+        </w:rPr>
+        <w:t xml:space="preserve">Different </w:t>
+      </w:r>
+      <w:proofErr w:type="spellStart"/>
+      <w:r>
+        <w:rPr>
+          <w:lang w:val="en-US" w:eastAsia="de-DE"/>
+        </w:rPr>
+        <w:t>postprocessing</w:t>
+      </w:r>
+      <w:proofErr w:type="spellEnd"/>
+      <w:r>
+        <w:rPr>
+          <w:lang w:val="en-US" w:eastAsia="de-DE"/>
+        </w:rPr>
+        <w:t xml:space="preserve"> configurations can be saved and restored at any time using the menu entries “File / Save configuration” and “File / Load configuration”</w:t>
+      </w:r>
+      <w:r>
+        <w:rPr>
+          <w:lang w:val="en-US" w:eastAsia="de-DE"/>
+        </w:rPr>
+        <w:t xml:space="preserve"> (see above in Section </w:t>
+      </w:r>
+      <w:r>
+        <w:rPr>
+          <w:lang w:val="en-US" w:eastAsia="de-DE"/>
+        </w:rPr>
+        <w:fldChar w:fldCharType="begin"/>
+      </w:r>
+      <w:r>
+        <w:rPr>
+          <w:lang w:val="en-US" w:eastAsia="de-DE"/>
+        </w:rPr>
+        <w:instrText xml:space="preserve"> REF _Ref8760074 \r \h </w:instrText>
+      </w:r>
+      <w:r>
+        <w:rPr>
+          <w:lang w:val="en-US" w:eastAsia="de-DE"/>
+        </w:rPr>
+      </w:r>
+      <w:r>
+        <w:rPr>
+          <w:lang w:val="en-US" w:eastAsia="de-DE"/>
+        </w:rPr>
+        <w:fldChar w:fldCharType="separate"/>
+      </w:r>
+      <w:r>
+        <w:rPr>
+          <w:lang w:val="en-US" w:eastAsia="de-DE"/>
+        </w:rPr>
+        <w:t>4.1</w:t>
+      </w:r>
+      <w:r>
+        <w:rPr>
+          <w:lang w:val="en-US" w:eastAsia="de-DE"/>
+        </w:rPr>
+        <w:fldChar w:fldCharType="end"/>
+      </w:r>
+      <w:r>
+        <w:rPr>
+          <w:lang w:val="en-US" w:eastAsia="de-DE"/>
+        </w:rPr>
+        <w:t>).</w:t>
+      </w:r>
+      <w:r>
+        <w:rPr>
+          <w:lang w:val="en-US" w:eastAsia="de-DE"/>
+        </w:rPr>
+        <w:t>.</w:t>
+      </w:r>
+    </w:p>
+    <w:p>
+      <w:pPr>
+        <w:pStyle w:val="berschrift3"/>
+        <w:rPr>
+          <w:lang w:val="en-US"/>
+        </w:rPr>
+      </w:pPr>
+      <w:bookmarkStart w:id="91" w:name="_Toc8897888"/>
+      <w:r>
+        <w:rPr>
+          <w:lang w:val="en-US"/>
+        </w:rPr>
+        <w:t>End of Program</w:t>
+      </w:r>
       <w:bookmarkEnd w:id="91"/>
-      <w:r>
-        <w:rPr>
-          <w:lang w:val="en-US" w:eastAsia="de-DE"/>
-        </w:rPr>
-        <w:t>n index are restored.</w:t>
-      </w:r>
-    </w:p>
-    <w:p>
-      <w:pPr>
-        <w:rPr>
-          <w:lang w:val="en-US" w:eastAsia="de-DE"/>
-        </w:rPr>
-      </w:pPr>
-      <w:r>
-        <w:rPr>
-          <w:lang w:val="en-US" w:eastAsia="de-DE"/>
-        </w:rPr>
-        <w:t xml:space="preserve">Different </w:t>
-      </w:r>
-      <w:proofErr w:type="spellStart"/>
-      <w:r>
-        <w:rPr>
-          <w:lang w:val="en-US" w:eastAsia="de-DE"/>
-        </w:rPr>
-        <w:t>postprocessing</w:t>
-      </w:r>
-      <w:proofErr w:type="spellEnd"/>
-      <w:r>
-        <w:rPr>
-          <w:lang w:val="en-US" w:eastAsia="de-DE"/>
-        </w:rPr>
-        <w:t xml:space="preserve"> configurations can be saved and restored at any time using the menu entries “File / Save configuration” and “File / Load configuration”</w:t>
-      </w:r>
-      <w:r>
-        <w:rPr>
-          <w:lang w:val="en-US" w:eastAsia="de-DE"/>
-        </w:rPr>
-        <w:t xml:space="preserve"> (see above in Section </w:t>
-      </w:r>
-      <w:r>
-        <w:rPr>
-          <w:lang w:val="en-US" w:eastAsia="de-DE"/>
-        </w:rPr>
-        <w:fldChar w:fldCharType="begin"/>
-      </w:r>
-      <w:r>
-        <w:rPr>
-          <w:lang w:val="en-US" w:eastAsia="de-DE"/>
-        </w:rPr>
-        <w:instrText xml:space="preserve"> REF _Ref8760074 \r \h </w:instrText>
-      </w:r>
-      <w:r>
-        <w:rPr>
-          <w:lang w:val="en-US" w:eastAsia="de-DE"/>
-        </w:rPr>
-      </w:r>
-      <w:r>
-        <w:rPr>
-          <w:lang w:val="en-US" w:eastAsia="de-DE"/>
-        </w:rPr>
-        <w:fldChar w:fldCharType="separate"/>
-      </w:r>
-      <w:r>
-        <w:rPr>
-          <w:lang w:val="en-US" w:eastAsia="de-DE"/>
-        </w:rPr>
-        <w:t>4.1</w:t>
-      </w:r>
-      <w:r>
-        <w:rPr>
-          <w:lang w:val="en-US" w:eastAsia="de-DE"/>
-        </w:rPr>
-        <w:fldChar w:fldCharType="end"/>
-      </w:r>
-      <w:r>
-        <w:rPr>
-          <w:lang w:val="en-US" w:eastAsia="de-DE"/>
-        </w:rPr>
-        <w:t>).</w:t>
-      </w:r>
-      <w:r>
-        <w:rPr>
-          <w:lang w:val="en-US" w:eastAsia="de-DE"/>
-        </w:rPr>
-        <w:t>.</w:t>
-      </w:r>
-    </w:p>
-    <w:p>
-      <w:pPr>
-        <w:pStyle w:val="berschrift3"/>
-        <w:rPr>
-          <w:lang w:val="en-US"/>
-        </w:rPr>
-      </w:pPr>
-      <w:bookmarkStart w:id="92" w:name="_Toc8897888"/>
-      <w:r>
-        <w:rPr>
-          <w:lang w:val="en-US"/>
-        </w:rPr>
-        <w:t>End of Program</w:t>
-      </w:r>
-      <w:bookmarkEnd w:id="92"/>
     </w:p>
     <w:p>
       <w:pPr>
@@ -8364,7 +8628,44 @@
         <w:rPr>
           <w:lang w:val="en-US" w:eastAsia="de-DE"/>
         </w:rPr>
-        <w:t>When all jobs are done, PSS returns to its initial state. New jobs can be selected in the “File / Open” dialog. If no more jobs are left, the user can quit the program by pressing the “Quit” button. As a last activity PSS saves the current configuration in the standard configuration file and closes all protocol files.</w:t>
+        <w:lastRenderedPageBreak/>
+        <w:t xml:space="preserve">When all jobs are </w:t>
+      </w:r>
+      <w:r>
+        <w:rPr>
+          <w:lang w:val="en-US" w:eastAsia="de-DE"/>
+        </w:rPr>
+        <w:t>completed</w:t>
+      </w:r>
+      <w:r>
+        <w:rPr>
+          <w:lang w:val="en-US" w:eastAsia="de-DE"/>
+        </w:rPr>
+        <w:t xml:space="preserve">, PSS returns to its initial state. New jobs can be selected </w:t>
+      </w:r>
+      <w:r>
+        <w:rPr>
+          <w:lang w:val="en-US" w:eastAsia="de-DE"/>
+        </w:rPr>
+        <w:t>using</w:t>
+      </w:r>
+      <w:r>
+        <w:rPr>
+          <w:lang w:val="en-US" w:eastAsia="de-DE"/>
+        </w:rPr>
+        <w:t xml:space="preserve"> the “File</w:t>
+      </w:r>
+      <w:r>
+        <w:rPr>
+          <w:lang w:val="en-US" w:eastAsia="de-DE"/>
+        </w:rPr>
+        <w:t> </w:t>
+      </w:r>
+      <w:r>
+        <w:rPr>
+          <w:lang w:val="en-US" w:eastAsia="de-DE"/>
+        </w:rPr>
+        <w:t>/ Open” dialog. If no more jobs are left, the user can quit the program by pressing the “Quit” button. As a last activity PSS saves the current configuration in the standard configuration file and closes all protocol files.</w:t>
       </w:r>
     </w:p>
     <w:p>
@@ -8391,12 +8692,12 @@
           <w:lang w:val="en-US"/>
         </w:rPr>
       </w:pPr>
-      <w:bookmarkStart w:id="93" w:name="_Ref434581650"/>
-      <w:bookmarkStart w:id="94" w:name="_Ref436211928"/>
-      <w:bookmarkStart w:id="95" w:name="_Ref436228182"/>
-      <w:bookmarkStart w:id="96" w:name="_Ref436836357"/>
-      <w:bookmarkStart w:id="97" w:name="_Toc8806998"/>
-      <w:bookmarkStart w:id="98" w:name="_Toc8897889"/>
+      <w:bookmarkStart w:id="92" w:name="_Ref434581650"/>
+      <w:bookmarkStart w:id="93" w:name="_Ref436211928"/>
+      <w:bookmarkStart w:id="94" w:name="_Ref436228182"/>
+      <w:bookmarkStart w:id="95" w:name="_Ref436836357"/>
+      <w:bookmarkStart w:id="96" w:name="_Toc8806998"/>
+      <w:bookmarkStart w:id="97" w:name="_Toc8897889"/>
       <w:r>
         <w:rPr>
           <w:lang w:val="en-US"/>
@@ -8410,18 +8711,18 @@
         </w:rPr>
         <w:t xml:space="preserve"> A: </w:t>
       </w:r>
+      <w:bookmarkEnd w:id="92"/>
       <w:bookmarkEnd w:id="93"/>
       <w:bookmarkEnd w:id="94"/>
       <w:bookmarkEnd w:id="95"/>
       <w:bookmarkEnd w:id="96"/>
+      <w:r>
+        <w:rPr>
+          <w:lang w:val="en-US"/>
+        </w:rPr>
+        <w:t>Configuration Parameters</w:t>
+      </w:r>
       <w:bookmarkEnd w:id="97"/>
-      <w:r>
-        <w:rPr>
-          <w:lang w:val="en-US"/>
-        </w:rPr>
-        <w:t>Configuration Parameters</w:t>
-      </w:r>
-      <w:bookmarkEnd w:id="98"/>
     </w:p>
     <w:p>
       <w:pPr>
@@ -8810,7 +9111,19 @@
               <w:rPr>
                 <w:lang w:val="en-US" w:eastAsia="de-DE"/>
               </w:rPr>
-              <w:t xml:space="preserve"> the patch itself. Otherwise, the user is prompted to select the patch manually.</w:t>
+              <w:t xml:space="preserve"> the patch </w:t>
+            </w:r>
+            <w:r>
+              <w:rPr>
+                <w:lang w:val="en-US" w:eastAsia="de-DE"/>
+              </w:rPr>
+              <w:t>automatically</w:t>
+            </w:r>
+            <w:r>
+              <w:rPr>
+                <w:lang w:val="en-US" w:eastAsia="de-DE"/>
+              </w:rPr>
+              <w:t>. Otherwise, the user is prompted to select the patch manually.</w:t>
             </w:r>
           </w:p>
           <w:p>
@@ -8935,7 +9248,37 @@
               <w:rPr>
                 <w:lang w:val="en-US" w:eastAsia="de-DE"/>
               </w:rPr>
-              <w:t xml:space="preserve"> If no optimum is found within this search width, the shift is set to zero, and a warning is written to the protocol.</w:t>
+              <w:t xml:space="preserve"> If no </w:t>
+            </w:r>
+            <w:r>
+              <w:rPr>
+                <w:lang w:val="en-US" w:eastAsia="de-DE"/>
+              </w:rPr>
+              <w:t>match</w:t>
+            </w:r>
+            <w:r>
+              <w:rPr>
+                <w:lang w:val="en-US" w:eastAsia="de-DE"/>
+              </w:rPr>
+              <w:t>ing</w:t>
+            </w:r>
+            <w:r>
+              <w:rPr>
+                <w:lang w:val="en-US" w:eastAsia="de-DE"/>
+              </w:rPr>
+              <w:t xml:space="preserve"> is found within this search width, the shift is set to zero, and a warning is </w:t>
+            </w:r>
+            <w:r>
+              <w:rPr>
+                <w:lang w:val="en-US" w:eastAsia="de-DE"/>
+              </w:rPr>
+              <w:t>added</w:t>
+            </w:r>
+            <w:r>
+              <w:rPr>
+                <w:lang w:val="en-US" w:eastAsia="de-DE"/>
+              </w:rPr>
+              <w:t xml:space="preserve"> to the protocol.</w:t>
             </w:r>
           </w:p>
         </w:tc>
@@ -9057,7 +9400,19 @@
               <w:rPr>
                 <w:lang w:val="en-US" w:eastAsia="de-DE"/>
               </w:rPr>
-              <w:t>ize of the quadratic alignment patches around each alignment point used for measuring the local warping. In the case of noisy images or low local contrast, a larger box size is recommended.</w:t>
+              <w:t xml:space="preserve">ize of the quadratic alignment patches around each alignment point used for measuring the local </w:t>
+            </w:r>
+            <w:r>
+              <w:rPr>
+                <w:lang w:val="en-US" w:eastAsia="de-DE"/>
+              </w:rPr>
+              <w:t>shift</w:t>
+            </w:r>
+            <w:r>
+              <w:rPr>
+                <w:lang w:val="en-US" w:eastAsia="de-DE"/>
+              </w:rPr>
+              <w:t>. In the case of noisy images or low local contrast, a larger box size is recommended.</w:t>
             </w:r>
           </w:p>
           <w:p>
@@ -9122,7 +9477,25 @@
               <w:rPr>
                 <w:lang w:val="en-US" w:eastAsia="de-DE"/>
               </w:rPr>
-              <w:t>(after global frame stabilization). The warp is measured using a local search algorithm. If within the specified search width no optimum is found, the local warp shift is set to zero.</w:t>
+              <w:t xml:space="preserve">(after global frame stabilization). The warp is measured using a local search algorithm. If within the specified search width no </w:t>
+            </w:r>
+            <w:r>
+              <w:rPr>
+                <w:lang w:val="en-US" w:eastAsia="de-DE"/>
+              </w:rPr>
+              <w:t>match</w:t>
+            </w:r>
+            <w:r>
+              <w:rPr>
+                <w:lang w:val="en-US" w:eastAsia="de-DE"/>
+              </w:rPr>
+              <w:t>ing</w:t>
+            </w:r>
+            <w:r>
+              <w:rPr>
+                <w:lang w:val="en-US" w:eastAsia="de-DE"/>
+              </w:rPr>
+              <w:t xml:space="preserve"> is found, the local warp shift is set to zero.</w:t>
             </w:r>
           </w:p>
         </w:tc>
@@ -9190,6 +9563,7 @@
                 <w:b/>
                 <w:lang w:val="en-US" w:eastAsia="de-DE"/>
               </w:rPr>
+              <w:lastRenderedPageBreak/>
               <w:t>Minimum brightness</w:t>
             </w:r>
           </w:p>
@@ -9208,14 +9582,7 @@
               <w:rPr>
                 <w:lang w:val="en-US" w:eastAsia="de-DE"/>
               </w:rPr>
-              <w:t xml:space="preserve">Threshold used by automatic AP grid generation to </w:t>
-            </w:r>
-            <w:r>
-              <w:rPr>
-                <w:lang w:val="en-US" w:eastAsia="de-DE"/>
-              </w:rPr>
-              <w:lastRenderedPageBreak/>
-              <w:t>avoid alignment points in places with too little light. The main purpose of this feature is to avoid APs in the background sky.</w:t>
+              <w:t>Threshold used by automatic AP grid generation to avoid alignment points in places with too little light. The main purpose of this feature is to avoid APs in the background sky.</w:t>
             </w:r>
           </w:p>
         </w:tc>
@@ -9464,7 +9831,19 @@
               <w:rPr>
                 <w:lang w:val="en-US" w:eastAsia="de-DE"/>
               </w:rPr>
-              <w:t>If checked, additionally to the global protocol file, for every job the protocol section related to it is stored in a separate file along with the job result (extension “_stacking-log.txt” or “_postproc-log.txt”</w:t>
+              <w:t xml:space="preserve">If checked, </w:t>
+            </w:r>
+            <w:r>
+              <w:rPr>
+                <w:lang w:val="en-US" w:eastAsia="de-DE"/>
+              </w:rPr>
+              <w:t>in addition</w:t>
+            </w:r>
+            <w:r>
+              <w:rPr>
+                <w:lang w:val="en-US" w:eastAsia="de-DE"/>
+              </w:rPr>
+              <w:t xml:space="preserve"> to the global protocol file, for every job the protocol section related to it is stored in a separate file along with the job result (extension “_stacking-log.txt” or “_postproc-log.txt”</w:t>
             </w:r>
             <w:r>
               <w:rPr>
@@ -9687,6 +10066,7 @@
         </w:rPr>
         <w:t xml:space="preserve">Before PSS terminates, the current parameter set is written into the configuration file “PlanetarySystemStacker.ini” in the user’s home directory. The next time PSS starts it restores the configuration using that file. </w:t>
       </w:r>
+      <w:bookmarkStart w:id="98" w:name="_GoBack"/>
       <w:r>
         <w:rPr>
           <w:rFonts w:ascii="Frutiger 45 Light" w:eastAsia="Calibri" w:hAnsi="Frutiger 45 Light" w:cs="Times New Roman"/>
@@ -9696,8 +10076,9 @@
           <w:szCs w:val="22"/>
           <w:lang w:val="en-US"/>
         </w:rPr>
-        <w:t xml:space="preserve">Additionally, at any time during execution the current parameter set </w:t>
-      </w:r>
+        <w:t>Additionally</w:t>
+      </w:r>
+      <w:bookmarkEnd w:id="98"/>
       <w:r>
         <w:rPr>
           <w:rFonts w:ascii="Frutiger 45 Light" w:eastAsia="Calibri" w:hAnsi="Frutiger 45 Light" w:cs="Times New Roman"/>
@@ -9707,10 +10088,8 @@
           <w:szCs w:val="22"/>
           <w:lang w:val="en-US"/>
         </w:rPr>
-        <w:lastRenderedPageBreak/>
-        <w:t>can be saved to or loaded from a file of the user’s choice</w:t>
-      </w:r>
-      <w:proofErr w:type="gramStart"/>
+        <w:t xml:space="preserve">, at any time during execution the current </w:t>
+      </w:r>
       <w:r>
         <w:rPr>
           <w:rFonts w:ascii="Frutiger 45 Light" w:eastAsia="Calibri" w:hAnsi="Frutiger 45 Light" w:cs="Times New Roman"/>
@@ -9720,9 +10099,9 @@
           <w:szCs w:val="22"/>
           <w:lang w:val="en-US"/>
         </w:rPr>
-        <w:t>.(</w:t>
-      </w:r>
-      <w:proofErr w:type="gramEnd"/>
+        <w:lastRenderedPageBreak/>
+        <w:t xml:space="preserve">parameter set </w:t>
+      </w:r>
       <w:r>
         <w:rPr>
           <w:rFonts w:ascii="Frutiger 45 Light" w:eastAsia="Calibri" w:hAnsi="Frutiger 45 Light" w:cs="Times New Roman"/>
@@ -9732,7 +10111,29 @@
           <w:szCs w:val="22"/>
           <w:lang w:val="en-US"/>
         </w:rPr>
-        <w:t>menu “File / Save configuration” and “File / Load configuration”).</w:t>
+        <w:t>can be saved to or loaded from a file of the user’s choice</w:t>
+      </w:r>
+      <w:r>
+        <w:rPr>
+          <w:rFonts w:ascii="Frutiger 45 Light" w:eastAsia="Calibri" w:hAnsi="Frutiger 45 Light" w:cs="Times New Roman"/>
+          <w:b w:val="0"/>
+          <w:bCs w:val="0"/>
+          <w:sz w:val="22"/>
+          <w:szCs w:val="22"/>
+          <w:lang w:val="en-US"/>
+        </w:rPr>
+        <w:t xml:space="preserve"> </w:t>
+      </w:r>
+      <w:r>
+        <w:rPr>
+          <w:rFonts w:ascii="Frutiger 45 Light" w:eastAsia="Calibri" w:hAnsi="Frutiger 45 Light" w:cs="Times New Roman"/>
+          <w:b w:val="0"/>
+          <w:bCs w:val="0"/>
+          <w:sz w:val="22"/>
+          <w:szCs w:val="22"/>
+          <w:lang w:val="en-US"/>
+        </w:rPr>
+        <w:t>(menu “File / Save configuration” and “File / Load configuration”).</w:t>
       </w:r>
     </w:p>
     <w:p>
@@ -9808,7 +10209,7 @@
           <w:rPr>
             <w:noProof/>
           </w:rPr>
-          <w:t>13</w:t>
+          <w:t>1</w:t>
         </w:r>
         <w:r>
           <w:fldChar w:fldCharType="end"/>
@@ -10651,7 +11052,7 @@
   <w:abstractNum w:abstractNumId="7">
     <w:nsid w:val="2A52341F"/>
     <w:multiLevelType w:val="hybridMultilevel"/>
-    <w:tmpl w:val="23B090B6"/>
+    <w:tmpl w:val="8714AF30"/>
     <w:lvl w:ilvl="0" w:tplc="04070001">
       <w:start w:val="1"/>
       <w:numFmt w:val="bullet"/>
@@ -13840,7 +14241,7 @@
 </file>
 
 <file path=customXml/itemProps1.xml><?xml version="1.0" encoding="utf-8"?>
-<ds:datastoreItem xmlns:ds="http://schemas.openxmlformats.org/officeDocument/2006/customXml" ds:itemID="{D6E4150A-79F6-4919-9D0A-B52F911586EA}">
+<ds:datastoreItem xmlns:ds="http://schemas.openxmlformats.org/officeDocument/2006/customXml" ds:itemID="{1E005762-52F8-44FD-A957-AEE30B12F263}">
   <ds:schemaRefs>
     <ds:schemaRef ds:uri="http://schemas.openxmlformats.org/officeDocument/2006/bibliography"/>
   </ds:schemaRefs>

</xml_diff>

<commit_message>
User Guide links changed to master branch
</commit_message>
<xml_diff>
--- a/Documentation/PlanetarySystemStacker_User-Guide.docx
+++ b/Documentation/PlanetarySystemStacker_User-Guide.docx
@@ -1080,17 +1080,7 @@
             <w:noProof/>
             <w:lang w:val="en-US"/>
           </w:rPr>
-          <w:t>Starting and Controlling t</w:t>
-        </w:r>
-        <w:bookmarkStart w:id="28" w:name="_GoBack"/>
-        <w:bookmarkEnd w:id="28"/>
-        <w:r>
-          <w:rPr>
-            <w:rStyle w:val="Hyperlink"/>
-            <w:noProof/>
-            <w:lang w:val="en-US"/>
-          </w:rPr>
-          <w:t>he Workflow</w:t>
+          <w:t>Starting and Controlling the Workflow</w:t>
         </w:r>
         <w:r>
           <w:rPr>
@@ -2045,14 +2035,14 @@
           <w:lang w:val="en-US"/>
         </w:rPr>
       </w:pPr>
-      <w:bookmarkStart w:id="29" w:name="_Toc8897862"/>
+      <w:bookmarkStart w:id="28" w:name="_Toc8897862"/>
       <w:r>
         <w:rPr>
           <w:lang w:val="en-US"/>
         </w:rPr>
         <w:t>Introduction</w:t>
       </w:r>
-      <w:bookmarkEnd w:id="29"/>
+      <w:bookmarkEnd w:id="28"/>
     </w:p>
     <w:p>
       <w:pPr>
@@ -2378,6 +2368,8 @@
     <w:p>
       <w:pPr>
         <w:rPr>
+          <w:color w:val="0000FF" w:themeColor="hyperlink"/>
+          <w:u w:val="single"/>
           <w:lang w:val="en-US"/>
         </w:rPr>
       </w:pPr>
@@ -2430,14 +2422,20 @@
             <w:rStyle w:val="Hyperlink"/>
             <w:lang w:val="en-US"/>
           </w:rPr>
-          <w:t xml:space="preserve">documentation of the mathematical algorithms </w:t>
+          <w:t>documentation of the mathematical algorithms</w:t>
         </w:r>
       </w:hyperlink>
       <w:r>
         <w:rPr>
           <w:lang w:val="en-US"/>
         </w:rPr>
-        <w:t>used.</w:t>
+        <w:t xml:space="preserve"> u</w:t>
+      </w:r>
+      <w:r>
+        <w:rPr>
+          <w:lang w:val="en-US"/>
+        </w:rPr>
+        <w:t>sed.</w:t>
       </w:r>
     </w:p>
     <w:p>
@@ -2454,14 +2452,14 @@
           <w:lang w:val="en-US"/>
         </w:rPr>
       </w:pPr>
-      <w:bookmarkStart w:id="30" w:name="_Toc8897863"/>
+      <w:bookmarkStart w:id="29" w:name="_Toc8897863"/>
       <w:r>
         <w:rPr>
           <w:lang w:val="en-US"/>
         </w:rPr>
         <w:t>Changelog</w:t>
       </w:r>
-      <w:bookmarkEnd w:id="30"/>
+      <w:bookmarkEnd w:id="29"/>
     </w:p>
     <w:p>
       <w:pPr>
@@ -2528,16 +2526,16 @@
           <w:lang w:val="en-US" w:eastAsia="de-DE"/>
         </w:rPr>
       </w:pPr>
-      <w:bookmarkStart w:id="31" w:name="_Toc484449259"/>
-      <w:bookmarkStart w:id="32" w:name="_Toc502072379"/>
-      <w:bookmarkStart w:id="33" w:name="_Toc510165762"/>
-      <w:bookmarkStart w:id="34" w:name="_Toc8809747"/>
-      <w:bookmarkStart w:id="35" w:name="_Toc8897864"/>
+      <w:bookmarkStart w:id="30" w:name="_Toc484449259"/>
+      <w:bookmarkStart w:id="31" w:name="_Toc502072379"/>
+      <w:bookmarkStart w:id="32" w:name="_Toc510165762"/>
+      <w:bookmarkStart w:id="33" w:name="_Toc8809747"/>
+      <w:bookmarkStart w:id="34" w:name="_Toc8897864"/>
+      <w:bookmarkEnd w:id="30"/>
       <w:bookmarkEnd w:id="31"/>
       <w:bookmarkEnd w:id="32"/>
       <w:bookmarkEnd w:id="33"/>
       <w:bookmarkEnd w:id="34"/>
-      <w:bookmarkEnd w:id="35"/>
     </w:p>
     <w:p>
       <w:pPr>
@@ -2560,56 +2558,56 @@
           <w:lang w:val="en-US" w:eastAsia="de-DE"/>
         </w:rPr>
       </w:pPr>
-      <w:bookmarkStart w:id="36" w:name="_Toc484449260"/>
-      <w:bookmarkStart w:id="37" w:name="_Toc502072380"/>
-      <w:bookmarkStart w:id="38" w:name="_Toc510165763"/>
-      <w:bookmarkStart w:id="39" w:name="_Toc8809748"/>
-      <w:bookmarkStart w:id="40" w:name="_Toc8897865"/>
+      <w:bookmarkStart w:id="35" w:name="_Toc484449260"/>
+      <w:bookmarkStart w:id="36" w:name="_Toc502072380"/>
+      <w:bookmarkStart w:id="37" w:name="_Toc510165763"/>
+      <w:bookmarkStart w:id="38" w:name="_Toc8809748"/>
+      <w:bookmarkStart w:id="39" w:name="_Toc8897865"/>
+      <w:bookmarkEnd w:id="35"/>
       <w:bookmarkEnd w:id="36"/>
       <w:bookmarkEnd w:id="37"/>
       <w:bookmarkEnd w:id="38"/>
       <w:bookmarkEnd w:id="39"/>
+    </w:p>
+    <w:p>
+      <w:pPr>
+        <w:pStyle w:val="berschrift3"/>
+        <w:rPr>
+          <w:lang w:val="en-US"/>
+        </w:rPr>
+      </w:pPr>
+      <w:bookmarkStart w:id="40" w:name="_Toc8897866"/>
+      <w:r>
+        <w:rPr>
+          <w:lang w:val="en-US"/>
+        </w:rPr>
+        <w:t>Initial release</w:t>
+      </w:r>
+      <w:r>
+        <w:rPr>
+          <w:lang w:val="en-US"/>
+        </w:rPr>
+        <w:t xml:space="preserve"> </w:t>
+      </w:r>
+      <w:r>
+        <w:rPr>
+          <w:lang w:val="en-US"/>
+        </w:rPr>
+        <w:t>0.5.0</w:t>
+      </w:r>
+      <w:r>
+        <w:rPr>
+          <w:lang w:val="en-US"/>
+        </w:rPr>
+        <w:t xml:space="preserve"> (</w:t>
+      </w:r>
+      <w:r>
+        <w:rPr>
+          <w:lang w:val="en-US"/>
+        </w:rPr>
+        <w:t>May 2019)</w:t>
+      </w:r>
       <w:bookmarkEnd w:id="40"/>
-    </w:p>
-    <w:p>
-      <w:pPr>
-        <w:pStyle w:val="berschrift3"/>
-        <w:rPr>
-          <w:lang w:val="en-US"/>
-        </w:rPr>
-      </w:pPr>
-      <w:bookmarkStart w:id="41" w:name="_Toc8897866"/>
-      <w:r>
-        <w:rPr>
-          <w:lang w:val="en-US"/>
-        </w:rPr>
-        <w:t>Initial release</w:t>
-      </w:r>
-      <w:r>
-        <w:rPr>
-          <w:lang w:val="en-US"/>
-        </w:rPr>
-        <w:t xml:space="preserve"> </w:t>
-      </w:r>
-      <w:r>
-        <w:rPr>
-          <w:lang w:val="en-US"/>
-        </w:rPr>
-        <w:t>0.5.0</w:t>
-      </w:r>
-      <w:r>
-        <w:rPr>
-          <w:lang w:val="en-US"/>
-        </w:rPr>
-        <w:t xml:space="preserve"> (</w:t>
-      </w:r>
-      <w:r>
-        <w:rPr>
-          <w:lang w:val="en-US"/>
-        </w:rPr>
-        <w:t>May 2019)</w:t>
-      </w:r>
-      <w:bookmarkEnd w:id="41"/>
     </w:p>
     <w:p>
       <w:pPr>
@@ -2640,7 +2638,7 @@
         </w:rPr>
         <w:t>tested on Windows 10 only</w:t>
       </w:r>
-      <w:bookmarkStart w:id="42" w:name="_Ref447780942"/>
+      <w:bookmarkStart w:id="41" w:name="_Ref447780942"/>
       <w:r>
         <w:rPr>
           <w:lang w:val="en-US"/>
@@ -2662,17 +2660,17 @@
           <w:lang w:val="en-US"/>
         </w:rPr>
       </w:pPr>
-      <w:bookmarkStart w:id="43" w:name="_Ref502071357"/>
-      <w:bookmarkStart w:id="44" w:name="_Toc8897867"/>
+      <w:bookmarkStart w:id="42" w:name="_Ref502071357"/>
+      <w:bookmarkStart w:id="43" w:name="_Toc8897867"/>
       <w:r>
         <w:rPr>
           <w:lang w:val="en-US"/>
         </w:rPr>
         <w:t>System Requirements and Software Installation</w:t>
       </w:r>
+      <w:bookmarkEnd w:id="41"/>
       <w:bookmarkEnd w:id="42"/>
       <w:bookmarkEnd w:id="43"/>
-      <w:bookmarkEnd w:id="44"/>
     </w:p>
     <w:p>
       <w:pPr>
@@ -2738,12 +2736,12 @@
           <w:lang w:val="en-US" w:eastAsia="de-DE"/>
         </w:rPr>
       </w:pPr>
-      <w:bookmarkStart w:id="45" w:name="_Toc510165767"/>
-      <w:bookmarkStart w:id="46" w:name="_Toc8809751"/>
-      <w:bookmarkStart w:id="47" w:name="_Toc8897868"/>
+      <w:bookmarkStart w:id="44" w:name="_Toc510165767"/>
+      <w:bookmarkStart w:id="45" w:name="_Toc8809751"/>
+      <w:bookmarkStart w:id="46" w:name="_Toc8897868"/>
+      <w:bookmarkEnd w:id="44"/>
       <w:bookmarkEnd w:id="45"/>
       <w:bookmarkEnd w:id="46"/>
-      <w:bookmarkEnd w:id="47"/>
     </w:p>
     <w:p>
       <w:pPr>
@@ -2766,12 +2764,12 @@
           <w:lang w:val="en-US" w:eastAsia="de-DE"/>
         </w:rPr>
       </w:pPr>
-      <w:bookmarkStart w:id="48" w:name="_Toc510165768"/>
-      <w:bookmarkStart w:id="49" w:name="_Toc8809752"/>
-      <w:bookmarkStart w:id="50" w:name="_Toc8897869"/>
+      <w:bookmarkStart w:id="47" w:name="_Toc510165768"/>
+      <w:bookmarkStart w:id="48" w:name="_Toc8809752"/>
+      <w:bookmarkStart w:id="49" w:name="_Toc8897869"/>
+      <w:bookmarkEnd w:id="47"/>
       <w:bookmarkEnd w:id="48"/>
       <w:bookmarkEnd w:id="49"/>
-      <w:bookmarkEnd w:id="50"/>
     </w:p>
     <w:p>
       <w:pPr>
@@ -2794,28 +2792,28 @@
           <w:lang w:val="en-US" w:eastAsia="de-DE"/>
         </w:rPr>
       </w:pPr>
-      <w:bookmarkStart w:id="51" w:name="_Toc510165769"/>
-      <w:bookmarkStart w:id="52" w:name="_Toc8809753"/>
-      <w:bookmarkStart w:id="53" w:name="_Toc8897870"/>
+      <w:bookmarkStart w:id="50" w:name="_Toc510165769"/>
+      <w:bookmarkStart w:id="51" w:name="_Toc8809753"/>
+      <w:bookmarkStart w:id="52" w:name="_Toc8897870"/>
+      <w:bookmarkEnd w:id="50"/>
       <w:bookmarkEnd w:id="51"/>
       <w:bookmarkEnd w:id="52"/>
+    </w:p>
+    <w:p>
+      <w:pPr>
+        <w:pStyle w:val="berschrift3"/>
+        <w:rPr>
+          <w:lang w:val="en-US"/>
+        </w:rPr>
+      </w:pPr>
+      <w:bookmarkStart w:id="53" w:name="_Toc8897871"/>
+      <w:r>
+        <w:rPr>
+          <w:lang w:val="en-US"/>
+        </w:rPr>
+        <w:t>Windows (7 / 8 / 10)</w:t>
+      </w:r>
       <w:bookmarkEnd w:id="53"/>
-    </w:p>
-    <w:p>
-      <w:pPr>
-        <w:pStyle w:val="berschrift3"/>
-        <w:rPr>
-          <w:lang w:val="en-US"/>
-        </w:rPr>
-      </w:pPr>
-      <w:bookmarkStart w:id="54" w:name="_Toc8897871"/>
-      <w:r>
-        <w:rPr>
-          <w:lang w:val="en-US"/>
-        </w:rPr>
-        <w:t>Windows (7 / 8 / 10)</w:t>
-      </w:r>
-      <w:bookmarkEnd w:id="54"/>
     </w:p>
     <w:p>
       <w:pPr>
@@ -3122,7 +3120,15 @@
         <w:rPr>
           <w:lang w:val="en-US"/>
         </w:rPr>
-        <w:t xml:space="preserve">Apart from the program start entries, </w:t>
+        <w:t>Apart from the pro</w:t>
+      </w:r>
+      <w:bookmarkStart w:id="54" w:name="_GoBack"/>
+      <w:bookmarkEnd w:id="54"/>
+      <w:r>
+        <w:rPr>
+          <w:lang w:val="en-US"/>
+        </w:rPr>
+        <w:t xml:space="preserve">gram start entries, </w:t>
       </w:r>
       <w:proofErr w:type="spellStart"/>
       <w:r>
@@ -10223,7 +10229,7 @@
           <w:rPr>
             <w:noProof/>
           </w:rPr>
-          <w:t>1</w:t>
+          <w:t>4</w:t>
         </w:r>
         <w:r>
           <w:fldChar w:fldCharType="end"/>
@@ -14255,7 +14261,7 @@
 </file>
 
 <file path=customXml/itemProps1.xml><?xml version="1.0" encoding="utf-8"?>
-<ds:datastoreItem xmlns:ds="http://schemas.openxmlformats.org/officeDocument/2006/customXml" ds:itemID="{5A119B48-7DF4-49C4-88CA-A3EEEDE32B1E}">
+<ds:datastoreItem xmlns:ds="http://schemas.openxmlformats.org/officeDocument/2006/customXml" ds:itemID="{B0F52F67-8982-4419-8785-92207C03BB10}">
   <ds:schemaRefs>
     <ds:schemaRef ds:uri="http://schemas.openxmlformats.org/officeDocument/2006/bibliography"/>
   </ds:schemaRefs>

</xml_diff>

<commit_message>
AP debugging visualization finished
</commit_message>
<xml_diff>
--- a/Documentation/PlanetarySystemStacker_User-Guide.docx
+++ b/Documentation/PlanetarySystemStacker_User-Guide.docx
@@ -2555,32 +2555,15 @@
         </w:rPr>
         <w:t xml:space="preserve"> of a portable computer. With such a camera one can take many images in a short time and store them without compression artefacts in a </w:t>
       </w:r>
-      <w:r>
-        <w:fldChar w:fldCharType="begin"/>
-      </w:r>
-      <w:r>
-        <w:rPr>
-          <w:lang w:val="en-US"/>
-        </w:rPr>
-        <w:instrText xml:space="preserve"> HYPERLINK "https://en.wikipedia.org/wiki/Raw_image_format" </w:instrText>
-      </w:r>
-      <w:r>
-        <w:fldChar w:fldCharType="separate"/>
-      </w:r>
-      <w:r>
-        <w:rPr>
-          <w:rStyle w:val="Hyperlink"/>
-          <w:lang w:val="en-US"/>
-        </w:rPr>
-        <w:t>RAW image</w:t>
-      </w:r>
-      <w:r>
-        <w:rPr>
-          <w:rStyle w:val="Hyperlink"/>
-          <w:lang w:val="en-US"/>
-        </w:rPr>
-        <w:fldChar w:fldCharType="end"/>
-      </w:r>
+      <w:hyperlink r:id="rId11" w:history="1">
+        <w:r>
+          <w:rPr>
+            <w:rStyle w:val="Hyperlink"/>
+            <w:lang w:val="en-US"/>
+          </w:rPr>
+          <w:t>RAW image</w:t>
+        </w:r>
+      </w:hyperlink>
       <w:r>
         <w:rPr>
           <w:lang w:val="en-US"/>
@@ -2664,32 +2647,15 @@
         </w:rPr>
         <w:t xml:space="preserve"> is the first open-source software of its kind. The complete </w:t>
       </w:r>
-      <w:r>
-        <w:fldChar w:fldCharType="begin"/>
-      </w:r>
-      <w:r>
-        <w:rPr>
-          <w:lang w:val="en-US"/>
-        </w:rPr>
-        <w:instrText xml:space="preserve"> HYPERLINK "https://github.com/Rolf-Hempel/PlanetarySystemStacker/tree/master/Source" </w:instrText>
-      </w:r>
-      <w:r>
-        <w:fldChar w:fldCharType="separate"/>
-      </w:r>
-      <w:r>
-        <w:rPr>
-          <w:rStyle w:val="Hyperlink"/>
-          <w:lang w:val="en-US"/>
-        </w:rPr>
-        <w:t>source code</w:t>
-      </w:r>
-      <w:r>
-        <w:rPr>
-          <w:rStyle w:val="Hyperlink"/>
-          <w:lang w:val="en-US"/>
-        </w:rPr>
-        <w:fldChar w:fldCharType="end"/>
-      </w:r>
+      <w:hyperlink r:id="rId12" w:history="1">
+        <w:r>
+          <w:rPr>
+            <w:rStyle w:val="Hyperlink"/>
+            <w:lang w:val="en-US"/>
+          </w:rPr>
+          <w:t>source code</w:t>
+        </w:r>
+      </w:hyperlink>
       <w:r>
         <w:rPr>
           <w:lang w:val="en-US"/>
@@ -2710,38 +2676,15 @@
         </w:rPr>
         <w:t xml:space="preserve">, together with a detailed </w:t>
       </w:r>
-      <w:r>
-        <w:fldChar w:fldCharType="begin"/>
-      </w:r>
-      <w:r>
-        <w:rPr>
-          <w:lang w:val="en-US"/>
-        </w:rPr>
-        <w:instrText xml:space="preserve"> HYPERLINK "https://github.com/Rolf-Hempel/PlanetarySystemStacker/b</w:instrText>
-      </w:r>
-      <w:r>
-        <w:rPr>
-          <w:lang w:val="en-US"/>
-        </w:rPr>
-        <w:instrText xml:space="preserve">lob/master/Documentation/algorithm_summary.pdf" </w:instrText>
-      </w:r>
-      <w:r>
-        <w:fldChar w:fldCharType="separate"/>
-      </w:r>
-      <w:r>
-        <w:rPr>
-          <w:rStyle w:val="Hyperlink"/>
-          <w:lang w:val="en-US"/>
-        </w:rPr>
-        <w:t>documentation of the mathematical algorithms</w:t>
-      </w:r>
-      <w:r>
-        <w:rPr>
-          <w:rStyle w:val="Hyperlink"/>
-          <w:lang w:val="en-US"/>
-        </w:rPr>
-        <w:fldChar w:fldCharType="end"/>
-      </w:r>
+      <w:hyperlink r:id="rId13" w:history="1">
+        <w:r>
+          <w:rPr>
+            <w:rStyle w:val="Hyperlink"/>
+            <w:lang w:val="en-US"/>
+          </w:rPr>
+          <w:t>documentation of the mathematical algorithms</w:t>
+        </w:r>
+      </w:hyperlink>
       <w:r>
         <w:rPr>
           <w:lang w:val="en-US"/>
@@ -2956,7 +2899,19 @@
         <w:rPr>
           <w:lang w:val="en-US" w:eastAsia="de-DE"/>
         </w:rPr>
-        <w:t>Python code style improvements throughout the source code.</w:t>
+        <w:t>Python code style improvements</w:t>
+      </w:r>
+      <w:r>
+        <w:rPr>
+          <w:lang w:val="en-US" w:eastAsia="de-DE"/>
+        </w:rPr>
+        <w:t xml:space="preserve"> and performance optimizations</w:t>
+      </w:r>
+      <w:r>
+        <w:rPr>
+          <w:lang w:val="en-US" w:eastAsia="de-DE"/>
+        </w:rPr>
+        <w:t xml:space="preserve"> throughout the source code.</w:t>
       </w:r>
     </w:p>
     <w:p>
@@ -3194,8 +3149,6 @@
         </w:rPr>
         <w:t>August</w:t>
       </w:r>
-      <w:bookmarkStart w:id="50" w:name="_GoBack"/>
-      <w:bookmarkEnd w:id="50"/>
       <w:r>
         <w:rPr>
           <w:lang w:val="en-US"/>
@@ -3347,7 +3300,7 @@
           <w:lang w:val="en-US"/>
         </w:rPr>
       </w:pPr>
-      <w:bookmarkStart w:id="51" w:name="_Toc14185251"/>
+      <w:bookmarkStart w:id="50" w:name="_Toc14185251"/>
       <w:r>
         <w:rPr>
           <w:lang w:val="en-US"/>
@@ -3379,7 +3332,7 @@
         </w:rPr>
         <w:t>May 2019)</w:t>
       </w:r>
-      <w:bookmarkEnd w:id="51"/>
+      <w:bookmarkEnd w:id="50"/>
     </w:p>
     <w:p>
       <w:pPr>
@@ -3410,7 +3363,7 @@
         </w:rPr>
         <w:t>tested on Windows 10 only</w:t>
       </w:r>
-      <w:bookmarkStart w:id="52" w:name="_Ref447780942"/>
+      <w:bookmarkStart w:id="51" w:name="_Ref447780942"/>
       <w:r>
         <w:rPr>
           <w:lang w:val="en-US"/>
@@ -3432,17 +3385,17 @@
           <w:lang w:val="en-US"/>
         </w:rPr>
       </w:pPr>
-      <w:bookmarkStart w:id="53" w:name="_Ref502071357"/>
-      <w:bookmarkStart w:id="54" w:name="_Toc14185252"/>
+      <w:bookmarkStart w:id="52" w:name="_Ref502071357"/>
+      <w:bookmarkStart w:id="53" w:name="_Toc14185252"/>
       <w:r>
         <w:rPr>
           <w:lang w:val="en-US"/>
         </w:rPr>
         <w:t>System Requirements and Software Installation</w:t>
       </w:r>
+      <w:bookmarkEnd w:id="51"/>
       <w:bookmarkEnd w:id="52"/>
       <w:bookmarkEnd w:id="53"/>
-      <w:bookmarkEnd w:id="54"/>
     </w:p>
     <w:p>
       <w:pPr>
@@ -3508,16 +3461,16 @@
           <w:lang w:val="en-US" w:eastAsia="de-DE"/>
         </w:rPr>
       </w:pPr>
-      <w:bookmarkStart w:id="55" w:name="_Toc510165767"/>
-      <w:bookmarkStart w:id="56" w:name="_Toc8809751"/>
-      <w:bookmarkStart w:id="57" w:name="_Toc8897868"/>
-      <w:bookmarkStart w:id="58" w:name="_Toc11055786"/>
-      <w:bookmarkStart w:id="59" w:name="_Toc14185253"/>
+      <w:bookmarkStart w:id="54" w:name="_Toc510165767"/>
+      <w:bookmarkStart w:id="55" w:name="_Toc8809751"/>
+      <w:bookmarkStart w:id="56" w:name="_Toc8897868"/>
+      <w:bookmarkStart w:id="57" w:name="_Toc11055786"/>
+      <w:bookmarkStart w:id="58" w:name="_Toc14185253"/>
+      <w:bookmarkEnd w:id="54"/>
       <w:bookmarkEnd w:id="55"/>
       <w:bookmarkEnd w:id="56"/>
       <w:bookmarkEnd w:id="57"/>
       <w:bookmarkEnd w:id="58"/>
-      <w:bookmarkEnd w:id="59"/>
     </w:p>
     <w:p>
       <w:pPr>
@@ -3540,16 +3493,16 @@
           <w:lang w:val="en-US" w:eastAsia="de-DE"/>
         </w:rPr>
       </w:pPr>
-      <w:bookmarkStart w:id="60" w:name="_Toc510165768"/>
-      <w:bookmarkStart w:id="61" w:name="_Toc8809752"/>
-      <w:bookmarkStart w:id="62" w:name="_Toc8897869"/>
-      <w:bookmarkStart w:id="63" w:name="_Toc11055787"/>
-      <w:bookmarkStart w:id="64" w:name="_Toc14185254"/>
+      <w:bookmarkStart w:id="59" w:name="_Toc510165768"/>
+      <w:bookmarkStart w:id="60" w:name="_Toc8809752"/>
+      <w:bookmarkStart w:id="61" w:name="_Toc8897869"/>
+      <w:bookmarkStart w:id="62" w:name="_Toc11055787"/>
+      <w:bookmarkStart w:id="63" w:name="_Toc14185254"/>
+      <w:bookmarkEnd w:id="59"/>
       <w:bookmarkEnd w:id="60"/>
       <w:bookmarkEnd w:id="61"/>
       <w:bookmarkEnd w:id="62"/>
       <w:bookmarkEnd w:id="63"/>
-      <w:bookmarkEnd w:id="64"/>
     </w:p>
     <w:p>
       <w:pPr>
@@ -3572,35 +3525,35 @@
           <w:lang w:val="en-US" w:eastAsia="de-DE"/>
         </w:rPr>
       </w:pPr>
-      <w:bookmarkStart w:id="65" w:name="_Toc510165769"/>
-      <w:bookmarkStart w:id="66" w:name="_Toc8809753"/>
-      <w:bookmarkStart w:id="67" w:name="_Toc8897870"/>
-      <w:bookmarkStart w:id="68" w:name="_Toc11055788"/>
-      <w:bookmarkStart w:id="69" w:name="_Toc14185255"/>
+      <w:bookmarkStart w:id="64" w:name="_Toc510165769"/>
+      <w:bookmarkStart w:id="65" w:name="_Toc8809753"/>
+      <w:bookmarkStart w:id="66" w:name="_Toc8897870"/>
+      <w:bookmarkStart w:id="67" w:name="_Toc11055788"/>
+      <w:bookmarkStart w:id="68" w:name="_Toc14185255"/>
+      <w:bookmarkEnd w:id="64"/>
       <w:bookmarkEnd w:id="65"/>
       <w:bookmarkEnd w:id="66"/>
       <w:bookmarkEnd w:id="67"/>
       <w:bookmarkEnd w:id="68"/>
+    </w:p>
+    <w:p>
+      <w:pPr>
+        <w:pStyle w:val="berschrift3"/>
+        <w:rPr>
+          <w:lang w:val="en-US"/>
+        </w:rPr>
+      </w:pPr>
+      <w:bookmarkStart w:id="69" w:name="_Toc14185256"/>
+      <w:r>
+        <w:rPr>
+          <w:lang w:val="en-US"/>
+        </w:rPr>
+        <w:t>Windows (7 / 8 / 10)</w:t>
+      </w:r>
       <w:bookmarkEnd w:id="69"/>
     </w:p>
     <w:p>
       <w:pPr>
-        <w:pStyle w:val="berschrift3"/>
-        <w:rPr>
-          <w:lang w:val="en-US"/>
-        </w:rPr>
-      </w:pPr>
-      <w:bookmarkStart w:id="70" w:name="_Toc14185256"/>
-      <w:r>
-        <w:rPr>
-          <w:lang w:val="en-US"/>
-        </w:rPr>
-        <w:t>Windows (7 / 8 / 10)</w:t>
-      </w:r>
-      <w:bookmarkEnd w:id="70"/>
-    </w:p>
-    <w:p>
-      <w:pPr>
         <w:rPr>
           <w:lang w:val="en-US"/>
         </w:rPr>
@@ -3768,7 +3721,7 @@
         </w:rPr>
         <w:t xml:space="preserve">is distributed as a single file: the Windows installer </w:t>
       </w:r>
-      <w:hyperlink r:id="rId11" w:history="1">
+      <w:hyperlink r:id="rId14" w:history="1">
         <w:r>
           <w:rPr>
             <w:rStyle w:val="Hyperlink"/>
@@ -4294,53 +4247,55 @@
           <w:lang w:val="en-US"/>
         </w:rPr>
       </w:pPr>
-      <w:bookmarkStart w:id="71" w:name="_Toc14185257"/>
+      <w:bookmarkStart w:id="70" w:name="_Toc14185257"/>
       <w:r>
         <w:rPr>
           <w:lang w:val="en-US"/>
         </w:rPr>
         <w:t>Program Execution</w:t>
       </w:r>
+      <w:bookmarkEnd w:id="70"/>
+    </w:p>
+    <w:p>
+      <w:pPr>
+        <w:rPr>
+          <w:lang w:val="en-US"/>
+        </w:rPr>
+      </w:pPr>
+      <w:proofErr w:type="spellStart"/>
+      <w:r>
+        <w:rPr>
+          <w:lang w:val="en-US"/>
+        </w:rPr>
+        <w:t>PlanetarySystemStacker</w:t>
+      </w:r>
+      <w:proofErr w:type="spellEnd"/>
+      <w:r>
+        <w:rPr>
+          <w:lang w:val="en-US"/>
+        </w:rPr>
+        <w:t xml:space="preserve"> </w:t>
+      </w:r>
+      <w:r>
+        <w:rPr>
+          <w:lang w:val="en-US"/>
+        </w:rPr>
+        <w:t xml:space="preserve">communicates with the user via a </w:t>
+      </w:r>
+      <w:r>
+        <w:rPr>
+          <w:lang w:val="en-US"/>
+        </w:rPr>
+        <w:t>graphical user interface (GUI).</w:t>
+      </w:r>
+      <w:r>
+        <w:rPr>
+          <w:lang w:val="en-US"/>
+        </w:rPr>
+        <w:t xml:space="preserve"> Good usability was a high-priority design criterion. In particular, at any time the GUI presents to the user only the information which is of current relevance. The user interface was developed using the QT5 toolkit.</w:t>
+      </w:r>
+      <w:bookmarkStart w:id="71" w:name="_GoBack"/>
       <w:bookmarkEnd w:id="71"/>
-    </w:p>
-    <w:p>
-      <w:pPr>
-        <w:rPr>
-          <w:lang w:val="en-US"/>
-        </w:rPr>
-      </w:pPr>
-      <w:proofErr w:type="spellStart"/>
-      <w:r>
-        <w:rPr>
-          <w:lang w:val="en-US"/>
-        </w:rPr>
-        <w:t>PlanetarySystemStacker</w:t>
-      </w:r>
-      <w:proofErr w:type="spellEnd"/>
-      <w:r>
-        <w:rPr>
-          <w:lang w:val="en-US"/>
-        </w:rPr>
-        <w:t xml:space="preserve"> </w:t>
-      </w:r>
-      <w:r>
-        <w:rPr>
-          <w:lang w:val="en-US"/>
-        </w:rPr>
-        <w:t xml:space="preserve">communicates with the user via a </w:t>
-      </w:r>
-      <w:r>
-        <w:rPr>
-          <w:lang w:val="en-US"/>
-        </w:rPr>
-        <w:t>graphical user interface (GUI).</w:t>
-      </w:r>
-      <w:r>
-        <w:rPr>
-          <w:lang w:val="en-US"/>
-        </w:rPr>
-        <w:t xml:space="preserve"> Good usability was a high-priority design criterion. In particular, at any time the GUI presents to the user only the information which is of current relevance. The user interface was developed using the QT5 toolkit.</w:t>
-      </w:r>
     </w:p>
     <w:p>
       <w:pPr>
@@ -4664,7 +4619,7 @@
                     </pic:cNvPicPr>
                   </pic:nvPicPr>
                   <pic:blipFill>
-                    <a:blip r:embed="rId12">
+                    <a:blip r:embed="rId15">
                       <a:extLst>
                         <a:ext uri="{28A0092B-C50C-407E-A947-70E740481C1C}">
                           <a14:useLocalDpi xmlns:a14="http://schemas.microsoft.com/office/drawing/2010/main" val="0"/>
@@ -5150,7 +5105,7 @@
                     <pic:cNvPicPr/>
                   </pic:nvPicPr>
                   <pic:blipFill>
-                    <a:blip r:embed="rId13">
+                    <a:blip r:embed="rId16">
                       <a:extLst>
                         <a:ext uri="{28A0092B-C50C-407E-A947-70E740481C1C}">
                           <a14:useLocalDpi xmlns:a14="http://schemas.microsoft.com/office/drawing/2010/main" val="0"/>
@@ -5225,7 +5180,7 @@
                     </pic:cNvPicPr>
                   </pic:nvPicPr>
                   <pic:blipFill>
-                    <a:blip r:embed="rId14">
+                    <a:blip r:embed="rId17">
                       <a:extLst>
                         <a:ext uri="{28A0092B-C50C-407E-A947-70E740481C1C}">
                           <a14:useLocalDpi xmlns:a14="http://schemas.microsoft.com/office/drawing/2010/main" val="0"/>
@@ -5374,7 +5329,7 @@
                     </pic:cNvPicPr>
                   </pic:nvPicPr>
                   <pic:blipFill>
-                    <a:blip r:embed="rId15" cstate="print">
+                    <a:blip r:embed="rId18" cstate="print">
                       <a:extLst>
                         <a:ext uri="{28A0092B-C50C-407E-A947-70E740481C1C}">
                           <a14:useLocalDpi xmlns:a14="http://schemas.microsoft.com/office/drawing/2010/main" val="0"/>
@@ -5542,7 +5497,7 @@
                     </pic:cNvPicPr>
                   </pic:nvPicPr>
                   <pic:blipFill>
-                    <a:blip r:embed="rId16">
+                    <a:blip r:embed="rId19">
                       <a:extLst>
                         <a:ext uri="{28A0092B-C50C-407E-A947-70E740481C1C}">
                           <a14:useLocalDpi xmlns:a14="http://schemas.microsoft.com/office/drawing/2010/main" val="0"/>
@@ -5653,7 +5608,7 @@
                     <pic:cNvPicPr/>
                   </pic:nvPicPr>
                   <pic:blipFill>
-                    <a:blip r:embed="rId17" cstate="print">
+                    <a:blip r:embed="rId20" cstate="print">
                       <a:extLst>
                         <a:ext uri="{28A0092B-C50C-407E-A947-70E740481C1C}">
                           <a14:useLocalDpi xmlns:a14="http://schemas.microsoft.com/office/drawing/2010/main" val="0"/>
@@ -5868,7 +5823,7 @@
                     </pic:cNvPicPr>
                   </pic:nvPicPr>
                   <pic:blipFill>
-                    <a:blip r:embed="rId18" cstate="print">
+                    <a:blip r:embed="rId21" cstate="print">
                       <a:extLst>
                         <a:ext uri="{28A0092B-C50C-407E-A947-70E740481C1C}">
                           <a14:useLocalDpi xmlns:a14="http://schemas.microsoft.com/office/drawing/2010/main" val="0"/>
@@ -6194,7 +6149,7 @@
                     <pic:cNvPicPr/>
                   </pic:nvPicPr>
                   <pic:blipFill>
-                    <a:blip r:embed="rId19">
+                    <a:blip r:embed="rId22">
                       <a:extLst>
                         <a:ext uri="{28A0092B-C50C-407E-A947-70E740481C1C}">
                           <a14:useLocalDpi xmlns:a14="http://schemas.microsoft.com/office/drawing/2010/main" val="0"/>
@@ -6460,7 +6415,7 @@
                     </pic:cNvPicPr>
                   </pic:nvPicPr>
                   <pic:blipFill>
-                    <a:blip r:embed="rId20">
+                    <a:blip r:embed="rId23">
                       <a:extLst>
                         <a:ext uri="{28A0092B-C50C-407E-A947-70E740481C1C}">
                           <a14:useLocalDpi xmlns:a14="http://schemas.microsoft.com/office/drawing/2010/main" val="0"/>
@@ -7157,7 +7112,7 @@
                     </pic:cNvPicPr>
                   </pic:nvPicPr>
                   <pic:blipFill>
-                    <a:blip r:embed="rId21" cstate="print">
+                    <a:blip r:embed="rId24" cstate="print">
                       <a:extLst>
                         <a:ext uri="{28A0092B-C50C-407E-A947-70E740481C1C}">
                           <a14:useLocalDpi xmlns:a14="http://schemas.microsoft.com/office/drawing/2010/main" val="0"/>
@@ -7565,7 +7520,7 @@
                     </pic:cNvPicPr>
                   </pic:nvPicPr>
                   <pic:blipFill>
-                    <a:blip r:embed="rId22" cstate="print">
+                    <a:blip r:embed="rId25" cstate="print">
                       <a:extLst>
                         <a:ext uri="{28A0092B-C50C-407E-A947-70E740481C1C}">
                           <a14:useLocalDpi xmlns:a14="http://schemas.microsoft.com/office/drawing/2010/main" val="0"/>
@@ -7819,7 +7774,7 @@
                     </pic:cNvPicPr>
                   </pic:nvPicPr>
                   <pic:blipFill>
-                    <a:blip r:embed="rId23">
+                    <a:blip r:embed="rId26">
                       <a:extLst>
                         <a:ext uri="{28A0092B-C50C-407E-A947-70E740481C1C}">
                           <a14:useLocalDpi xmlns:a14="http://schemas.microsoft.com/office/drawing/2010/main" val="0"/>
@@ -8465,7 +8420,7 @@
                     </pic:cNvPicPr>
                   </pic:nvPicPr>
                   <pic:blipFill>
-                    <a:blip r:embed="rId24">
+                    <a:blip r:embed="rId27">
                       <a:extLst>
                         <a:ext uri="{28A0092B-C50C-407E-A947-70E740481C1C}">
                           <a14:useLocalDpi xmlns:a14="http://schemas.microsoft.com/office/drawing/2010/main" val="0"/>
@@ -8605,7 +8560,7 @@
                     </pic:cNvPicPr>
                   </pic:nvPicPr>
                   <pic:blipFill>
-                    <a:blip r:embed="rId25">
+                    <a:blip r:embed="rId28">
                       <a:extLst>
                         <a:ext uri="{28A0092B-C50C-407E-A947-70E740481C1C}">
                           <a14:useLocalDpi xmlns:a14="http://schemas.microsoft.com/office/drawing/2010/main" val="0"/>
@@ -9153,7 +9108,7 @@
                     </pic:cNvPicPr>
                   </pic:nvPicPr>
                   <pic:blipFill>
-                    <a:blip r:embed="rId26">
+                    <a:blip r:embed="rId29">
                       <a:extLst>
                         <a:ext uri="{28A0092B-C50C-407E-A947-70E740481C1C}">
                           <a14:useLocalDpi xmlns:a14="http://schemas.microsoft.com/office/drawing/2010/main" val="0"/>
@@ -10277,7 +10232,7 @@
                     </pic:cNvPicPr>
                   </pic:nvPicPr>
                   <pic:blipFill>
-                    <a:blip r:embed="rId12">
+                    <a:blip r:embed="rId15">
                       <a:extLst>
                         <a:ext uri="{28A0092B-C50C-407E-A947-70E740481C1C}">
                           <a14:useLocalDpi xmlns:a14="http://schemas.microsoft.com/office/drawing/2010/main" val="0"/>
@@ -11556,7 +11511,7 @@
       </w:pPr>
     </w:p>
     <w:sectPr>
-      <w:footerReference w:type="default" r:id="rId27"/>
+      <w:footerReference w:type="default" r:id="rId30"/>
       <w:pgSz w:w="11906" w:h="16838"/>
       <w:pgMar w:top="1417" w:right="1417" w:bottom="1134" w:left="1417" w:header="708" w:footer="708" w:gutter="0"/>
       <w:cols w:space="708"/>
@@ -11621,7 +11576,7 @@
           <w:rPr>
             <w:noProof/>
           </w:rPr>
-          <w:t>5</w:t>
+          <w:t>21</w:t>
         </w:r>
         <w:r>
           <w:fldChar w:fldCharType="end"/>
@@ -16001,7 +15956,7 @@
 </file>
 
 <file path=customXml/itemProps1.xml><?xml version="1.0" encoding="utf-8"?>
-<ds:datastoreItem xmlns:ds="http://schemas.openxmlformats.org/officeDocument/2006/customXml" ds:itemID="{8A2529BC-E80D-46E5-A652-36F42B9F07DB}">
+<ds:datastoreItem xmlns:ds="http://schemas.openxmlformats.org/officeDocument/2006/customXml" ds:itemID="{B8DB94A3-54DF-401F-955A-9AF22934FF9B}">
   <ds:schemaRefs>
     <ds:schemaRef ds:uri="http://schemas.openxmlformats.org/officeDocument/2006/bibliography"/>
   </ds:schemaRefs>

</xml_diff>

<commit_message>
Documentation of Linux version added
</commit_message>
<xml_diff>
--- a/Documentation/PlanetarySystemStacker_User-Guide.docx
+++ b/Documentation/PlanetarySystemStacker_User-Guide.docx
@@ -26,6 +26,7 @@
       <w:bookmarkStart w:id="13" w:name="_Toc8897860"/>
       <w:bookmarkStart w:id="14" w:name="_Toc11055777"/>
       <w:bookmarkStart w:id="15" w:name="_Toc14185243"/>
+      <w:bookmarkStart w:id="16" w:name="_Toc17051715"/>
       <w:proofErr w:type="spellStart"/>
       <w:r>
         <w:rPr>
@@ -70,6 +71,7 @@
       <w:bookmarkEnd w:id="13"/>
       <w:bookmarkEnd w:id="14"/>
       <w:bookmarkEnd w:id="15"/>
+      <w:bookmarkEnd w:id="16"/>
       <w:r>
         <w:rPr>
           <w:lang w:val="en-US"/>
@@ -150,8 +152,8 @@
           <w:lang w:val="en-US"/>
         </w:rPr>
       </w:pPr>
-      <w:bookmarkStart w:id="16" w:name="_Toc434580429"/>
-      <w:bookmarkStart w:id="17" w:name="_Toc435096409"/>
+      <w:bookmarkStart w:id="17" w:name="_Toc434580429"/>
+      <w:bookmarkStart w:id="18" w:name="_Toc435096409"/>
     </w:p>
     <w:p>
       <w:pPr>
@@ -165,20 +167,21 @@
           <w:lang w:val="en-US"/>
         </w:rPr>
       </w:pPr>
-      <w:bookmarkStart w:id="18" w:name="_Toc435434063"/>
-      <w:bookmarkStart w:id="19" w:name="_Toc436056843"/>
-      <w:bookmarkStart w:id="20" w:name="_Toc436147907"/>
-      <w:bookmarkStart w:id="21" w:name="_Toc436147968"/>
-      <w:bookmarkStart w:id="22" w:name="_Toc436211752"/>
-      <w:bookmarkStart w:id="23" w:name="_Toc447723048"/>
-      <w:bookmarkStart w:id="24" w:name="_Toc447795240"/>
-      <w:bookmarkStart w:id="25" w:name="_Toc484449256"/>
-      <w:bookmarkStart w:id="26" w:name="_Toc502072376"/>
-      <w:bookmarkStart w:id="27" w:name="_Toc510165759"/>
-      <w:bookmarkStart w:id="28" w:name="_Toc8809744"/>
-      <w:bookmarkStart w:id="29" w:name="_Toc8897861"/>
-      <w:bookmarkStart w:id="30" w:name="_Toc11055778"/>
-      <w:bookmarkStart w:id="31" w:name="_Toc14185244"/>
+      <w:bookmarkStart w:id="19" w:name="_Toc435434063"/>
+      <w:bookmarkStart w:id="20" w:name="_Toc436056843"/>
+      <w:bookmarkStart w:id="21" w:name="_Toc436147907"/>
+      <w:bookmarkStart w:id="22" w:name="_Toc436147968"/>
+      <w:bookmarkStart w:id="23" w:name="_Toc436211752"/>
+      <w:bookmarkStart w:id="24" w:name="_Toc447723048"/>
+      <w:bookmarkStart w:id="25" w:name="_Toc447795240"/>
+      <w:bookmarkStart w:id="26" w:name="_Toc484449256"/>
+      <w:bookmarkStart w:id="27" w:name="_Toc502072376"/>
+      <w:bookmarkStart w:id="28" w:name="_Toc510165759"/>
+      <w:bookmarkStart w:id="29" w:name="_Toc8809744"/>
+      <w:bookmarkStart w:id="30" w:name="_Toc8897861"/>
+      <w:bookmarkStart w:id="31" w:name="_Toc11055778"/>
+      <w:bookmarkStart w:id="32" w:name="_Toc14185244"/>
+      <w:bookmarkStart w:id="33" w:name="_Toc17051716"/>
       <w:r>
         <w:rPr>
           <w:lang w:val="en-US"/>
@@ -245,7 +248,6 @@
         </w:rPr>
         <w:t>)</w:t>
       </w:r>
-      <w:bookmarkEnd w:id="16"/>
       <w:bookmarkEnd w:id="17"/>
       <w:bookmarkEnd w:id="18"/>
       <w:bookmarkEnd w:id="19"/>
@@ -261,6 +263,8 @@
       <w:bookmarkEnd w:id="29"/>
       <w:bookmarkEnd w:id="30"/>
       <w:bookmarkEnd w:id="31"/>
+      <w:bookmarkEnd w:id="32"/>
+      <w:bookmarkEnd w:id="33"/>
     </w:p>
     <w:p>
       <w:pPr>
@@ -314,7 +318,6 @@
         <w:rPr>
           <w:rFonts w:asciiTheme="minorHAnsi" w:hAnsiTheme="minorHAnsi"/>
           <w:noProof/>
-          <w:lang w:val="en-US"/>
         </w:rPr>
       </w:pPr>
       <w:r>
@@ -367,7 +370,7 @@
           <w:lang w:eastAsia="de-DE"/>
         </w:rPr>
       </w:pPr>
-      <w:hyperlink w:anchor="_Toc14185245" w:history="1">
+      <w:hyperlink w:anchor="_Toc17051717" w:history="1">
         <w:r>
           <w:rPr>
             <w:rStyle w:val="Hyperlink"/>
@@ -411,7 +414,7 @@
             <w:noProof/>
             <w:webHidden/>
           </w:rPr>
-          <w:instrText xml:space="preserve"> PAGEREF _Toc14185245 \h </w:instrText>
+          <w:instrText xml:space="preserve"> PAGEREF _Toc17051717 \h </w:instrText>
         </w:r>
         <w:r>
           <w:rPr>
@@ -455,7 +458,7 @@
           <w:lang w:eastAsia="de-DE"/>
         </w:rPr>
       </w:pPr>
-      <w:hyperlink w:anchor="_Toc14185246" w:history="1">
+      <w:hyperlink w:anchor="_Toc17051718" w:history="1">
         <w:r>
           <w:rPr>
             <w:rStyle w:val="Hyperlink"/>
@@ -499,7 +502,7 @@
             <w:noProof/>
             <w:webHidden/>
           </w:rPr>
-          <w:instrText xml:space="preserve"> PAGEREF _Toc14185246 \h </w:instrText>
+          <w:instrText xml:space="preserve"> PAGEREF _Toc17051718 \h </w:instrText>
         </w:r>
         <w:r>
           <w:rPr>
@@ -543,7 +546,7 @@
           <w:lang w:eastAsia="de-DE"/>
         </w:rPr>
       </w:pPr>
-      <w:hyperlink w:anchor="_Toc14185247" w:history="1">
+      <w:hyperlink w:anchor="_Toc17051719" w:history="1">
         <w:r>
           <w:rPr>
             <w:rStyle w:val="Hyperlink"/>
@@ -587,7 +590,7 @@
             <w:noProof/>
             <w:webHidden/>
           </w:rPr>
-          <w:instrText xml:space="preserve"> PAGEREF _Toc14185247 \h </w:instrText>
+          <w:instrText xml:space="preserve"> PAGEREF _Toc17051719 \h </w:instrText>
         </w:r>
         <w:r>
           <w:rPr>
@@ -631,7 +634,7 @@
           <w:lang w:eastAsia="de-DE"/>
         </w:rPr>
       </w:pPr>
-      <w:hyperlink w:anchor="_Toc14185250" w:history="1">
+      <w:hyperlink w:anchor="_Toc17051722" w:history="1">
         <w:r>
           <w:rPr>
             <w:rStyle w:val="Hyperlink"/>
@@ -654,7 +657,7 @@
             <w:noProof/>
             <w:lang w:val="en-US"/>
           </w:rPr>
-          <w:t>Changes in version 0.6.0 (June 2019)</w:t>
+          <w:t>Changes in version 0.6.0 (August 2019)</w:t>
         </w:r>
         <w:r>
           <w:rPr>
@@ -675,7 +678,7 @@
             <w:noProof/>
             <w:webHidden/>
           </w:rPr>
-          <w:instrText xml:space="preserve"> PAGEREF _Toc14185250 \h </w:instrText>
+          <w:instrText xml:space="preserve"> PAGEREF _Toc17051722 \h </w:instrText>
         </w:r>
         <w:r>
           <w:rPr>
@@ -719,7 +722,7 @@
           <w:lang w:eastAsia="de-DE"/>
         </w:rPr>
       </w:pPr>
-      <w:hyperlink w:anchor="_Toc14185251" w:history="1">
+      <w:hyperlink w:anchor="_Toc17051723" w:history="1">
         <w:r>
           <w:rPr>
             <w:rStyle w:val="Hyperlink"/>
@@ -763,7 +766,7 @@
             <w:noProof/>
             <w:webHidden/>
           </w:rPr>
-          <w:instrText xml:space="preserve"> PAGEREF _Toc14185251 \h </w:instrText>
+          <w:instrText xml:space="preserve"> PAGEREF _Toc17051723 \h </w:instrText>
         </w:r>
         <w:r>
           <w:rPr>
@@ -807,7 +810,7 @@
           <w:lang w:eastAsia="de-DE"/>
         </w:rPr>
       </w:pPr>
-      <w:hyperlink w:anchor="_Toc14185252" w:history="1">
+      <w:hyperlink w:anchor="_Toc17051724" w:history="1">
         <w:r>
           <w:rPr>
             <w:rStyle w:val="Hyperlink"/>
@@ -851,7 +854,7 @@
             <w:noProof/>
             <w:webHidden/>
           </w:rPr>
-          <w:instrText xml:space="preserve"> PAGEREF _Toc14185252 \h </w:instrText>
+          <w:instrText xml:space="preserve"> PAGEREF _Toc17051724 \h </w:instrText>
         </w:r>
         <w:r>
           <w:rPr>
@@ -895,7 +898,7 @@
           <w:lang w:eastAsia="de-DE"/>
         </w:rPr>
       </w:pPr>
-      <w:hyperlink w:anchor="_Toc14185256" w:history="1">
+      <w:hyperlink w:anchor="_Toc17051728" w:history="1">
         <w:r>
           <w:rPr>
             <w:rStyle w:val="Hyperlink"/>
@@ -939,7 +942,95 @@
             <w:noProof/>
             <w:webHidden/>
           </w:rPr>
-          <w:instrText xml:space="preserve"> PAGEREF _Toc14185256 \h </w:instrText>
+          <w:instrText xml:space="preserve"> PAGEREF _Toc17051728 \h </w:instrText>
+        </w:r>
+        <w:r>
+          <w:rPr>
+            <w:noProof/>
+            <w:webHidden/>
+          </w:rPr>
+        </w:r>
+        <w:r>
+          <w:rPr>
+            <w:noProof/>
+            <w:webHidden/>
+          </w:rPr>
+          <w:fldChar w:fldCharType="separate"/>
+        </w:r>
+        <w:r>
+          <w:rPr>
+            <w:noProof/>
+            <w:webHidden/>
+          </w:rPr>
+          <w:t>4</w:t>
+        </w:r>
+        <w:r>
+          <w:rPr>
+            <w:noProof/>
+            <w:webHidden/>
+          </w:rPr>
+          <w:fldChar w:fldCharType="end"/>
+        </w:r>
+      </w:hyperlink>
+    </w:p>
+    <w:p>
+      <w:pPr>
+        <w:pStyle w:val="Verzeichnis3"/>
+        <w:tabs>
+          <w:tab w:val="left" w:pos="1100"/>
+          <w:tab w:val="right" w:leader="dot" w:pos="9062"/>
+        </w:tabs>
+        <w:rPr>
+          <w:rFonts w:asciiTheme="minorHAnsi" w:eastAsiaTheme="minorEastAsia" w:hAnsiTheme="minorHAnsi" w:cstheme="minorBidi"/>
+          <w:noProof/>
+          <w:lang w:eastAsia="de-DE"/>
+        </w:rPr>
+      </w:pPr>
+      <w:hyperlink w:anchor="_Toc17051729" w:history="1">
+        <w:r>
+          <w:rPr>
+            <w:rStyle w:val="Hyperlink"/>
+            <w:noProof/>
+            <w:lang w:val="en-US"/>
+          </w:rPr>
+          <w:t>3.2</w:t>
+        </w:r>
+        <w:r>
+          <w:rPr>
+            <w:rFonts w:asciiTheme="minorHAnsi" w:eastAsiaTheme="minorEastAsia" w:hAnsiTheme="minorHAnsi" w:cstheme="minorBidi"/>
+            <w:noProof/>
+            <w:lang w:eastAsia="de-DE"/>
+          </w:rPr>
+          <w:tab/>
+        </w:r>
+        <w:r>
+          <w:rPr>
+            <w:rStyle w:val="Hyperlink"/>
+            <w:noProof/>
+            <w:lang w:val="en-US"/>
+          </w:rPr>
+          <w:t>Linux (Ubuntu 16.04)</w:t>
+        </w:r>
+        <w:r>
+          <w:rPr>
+            <w:noProof/>
+            <w:webHidden/>
+          </w:rPr>
+          <w:tab/>
+        </w:r>
+        <w:r>
+          <w:rPr>
+            <w:noProof/>
+            <w:webHidden/>
+          </w:rPr>
+          <w:fldChar w:fldCharType="begin"/>
+        </w:r>
+        <w:r>
+          <w:rPr>
+            <w:noProof/>
+            <w:webHidden/>
+          </w:rPr>
+          <w:instrText xml:space="preserve"> PAGEREF _Toc17051729 \h </w:instrText>
         </w:r>
         <w:r>
           <w:rPr>
@@ -983,7 +1074,7 @@
           <w:lang w:eastAsia="de-DE"/>
         </w:rPr>
       </w:pPr>
-      <w:hyperlink w:anchor="_Toc14185257" w:history="1">
+      <w:hyperlink w:anchor="_Toc17051730" w:history="1">
         <w:r>
           <w:rPr>
             <w:rStyle w:val="Hyperlink"/>
@@ -1027,7 +1118,7 @@
             <w:noProof/>
             <w:webHidden/>
           </w:rPr>
-          <w:instrText xml:space="preserve"> PAGEREF _Toc14185257 \h </w:instrText>
+          <w:instrText xml:space="preserve"> PAGEREF _Toc17051730 \h </w:instrText>
         </w:r>
         <w:r>
           <w:rPr>
@@ -1047,7 +1138,7 @@
             <w:noProof/>
             <w:webHidden/>
           </w:rPr>
-          <w:t>4</w:t>
+          <w:t>5</w:t>
         </w:r>
         <w:r>
           <w:rPr>
@@ -1071,7 +1162,7 @@
           <w:lang w:eastAsia="de-DE"/>
         </w:rPr>
       </w:pPr>
-      <w:hyperlink w:anchor="_Toc14185262" w:history="1">
+      <w:hyperlink w:anchor="_Toc17051735" w:history="1">
         <w:r>
           <w:rPr>
             <w:rStyle w:val="Hyperlink"/>
@@ -1094,23 +1185,7 @@
             <w:noProof/>
             <w:lang w:val="en-US"/>
           </w:rPr>
-          <w:t>Program Start / Set</w:t>
-        </w:r>
-        <w:r>
-          <w:rPr>
-            <w:rStyle w:val="Hyperlink"/>
-            <w:noProof/>
-            <w:lang w:val="en-US"/>
-          </w:rPr>
-          <w:t>t</w:t>
-        </w:r>
-        <w:r>
-          <w:rPr>
-            <w:rStyle w:val="Hyperlink"/>
-            <w:noProof/>
-            <w:lang w:val="en-US"/>
-          </w:rPr>
-          <w:t>ing Parameters</w:t>
+          <w:t>Program Start / Setting Parameters</w:t>
         </w:r>
         <w:r>
           <w:rPr>
@@ -1131,7 +1206,7 @@
             <w:noProof/>
             <w:webHidden/>
           </w:rPr>
-          <w:instrText xml:space="preserve"> PAGEREF _Toc14185262 \h </w:instrText>
+          <w:instrText xml:space="preserve"> PAGEREF _Toc17051735 \h </w:instrText>
         </w:r>
         <w:r>
           <w:rPr>
@@ -1175,7 +1250,7 @@
           <w:lang w:eastAsia="de-DE"/>
         </w:rPr>
       </w:pPr>
-      <w:hyperlink w:anchor="_Toc14185263" w:history="1">
+      <w:hyperlink w:anchor="_Toc17051736" w:history="1">
         <w:r>
           <w:rPr>
             <w:rStyle w:val="Hyperlink"/>
@@ -1198,17 +1273,7 @@
             <w:noProof/>
             <w:lang w:val="en-US"/>
           </w:rPr>
-          <w:t>Dark / Flat Fra</w:t>
-        </w:r>
-        <w:bookmarkStart w:id="32" w:name="_GoBack"/>
-        <w:bookmarkEnd w:id="32"/>
-        <w:r>
-          <w:rPr>
-            <w:rStyle w:val="Hyperlink"/>
-            <w:noProof/>
-            <w:lang w:val="en-US"/>
-          </w:rPr>
-          <w:t>me Calibration</w:t>
+          <w:t>Dark / Flat Frame Calibration</w:t>
         </w:r>
         <w:r>
           <w:rPr>
@@ -1229,7 +1294,7 @@
             <w:noProof/>
             <w:webHidden/>
           </w:rPr>
-          <w:instrText xml:space="preserve"> PAGEREF _Toc14185263 \h </w:instrText>
+          <w:instrText xml:space="preserve"> PAGEREF _Toc17051736 \h </w:instrText>
         </w:r>
         <w:r>
           <w:rPr>
@@ -1273,7 +1338,7 @@
           <w:lang w:eastAsia="de-DE"/>
         </w:rPr>
       </w:pPr>
-      <w:hyperlink w:anchor="_Toc14185264" w:history="1">
+      <w:hyperlink w:anchor="_Toc17051737" w:history="1">
         <w:r>
           <w:rPr>
             <w:rStyle w:val="Hyperlink"/>
@@ -1317,7 +1382,7 @@
             <w:noProof/>
             <w:webHidden/>
           </w:rPr>
-          <w:instrText xml:space="preserve"> PAGEREF _Toc14185264 \h </w:instrText>
+          <w:instrText xml:space="preserve"> PAGEREF _Toc17051737 \h </w:instrText>
         </w:r>
         <w:r>
           <w:rPr>
@@ -1361,7 +1426,7 @@
           <w:lang w:eastAsia="de-DE"/>
         </w:rPr>
       </w:pPr>
-      <w:hyperlink w:anchor="_Toc14185265" w:history="1">
+      <w:hyperlink w:anchor="_Toc17051738" w:history="1">
         <w:r>
           <w:rPr>
             <w:rStyle w:val="Hyperlink"/>
@@ -1405,7 +1470,7 @@
             <w:noProof/>
             <w:webHidden/>
           </w:rPr>
-          <w:instrText xml:space="preserve"> PAGEREF _Toc14185265 \h </w:instrText>
+          <w:instrText xml:space="preserve"> PAGEREF _Toc17051738 \h </w:instrText>
         </w:r>
         <w:r>
           <w:rPr>
@@ -1449,7 +1514,7 @@
           <w:lang w:eastAsia="de-DE"/>
         </w:rPr>
       </w:pPr>
-      <w:hyperlink w:anchor="_Toc14185266" w:history="1">
+      <w:hyperlink w:anchor="_Toc17051739" w:history="1">
         <w:r>
           <w:rPr>
             <w:rStyle w:val="Hyperlink"/>
@@ -1493,7 +1558,7 @@
             <w:noProof/>
             <w:webHidden/>
           </w:rPr>
-          <w:instrText xml:space="preserve"> PAGEREF _Toc14185266 \h </w:instrText>
+          <w:instrText xml:space="preserve"> PAGEREF _Toc17051739 \h </w:instrText>
         </w:r>
         <w:r>
           <w:rPr>
@@ -1537,7 +1602,7 @@
           <w:lang w:eastAsia="de-DE"/>
         </w:rPr>
       </w:pPr>
-      <w:hyperlink w:anchor="_Toc14185267" w:history="1">
+      <w:hyperlink w:anchor="_Toc17051740" w:history="1">
         <w:r>
           <w:rPr>
             <w:rStyle w:val="Hyperlink"/>
@@ -1581,7 +1646,7 @@
             <w:noProof/>
             <w:webHidden/>
           </w:rPr>
-          <w:instrText xml:space="preserve"> PAGEREF _Toc14185267 \h </w:instrText>
+          <w:instrText xml:space="preserve"> PAGEREF _Toc17051740 \h </w:instrText>
         </w:r>
         <w:r>
           <w:rPr>
@@ -1625,7 +1690,7 @@
           <w:lang w:eastAsia="de-DE"/>
         </w:rPr>
       </w:pPr>
-      <w:hyperlink w:anchor="_Toc14185268" w:history="1">
+      <w:hyperlink w:anchor="_Toc17051741" w:history="1">
         <w:r>
           <w:rPr>
             <w:rStyle w:val="Hyperlink"/>
@@ -1669,7 +1734,7 @@
             <w:noProof/>
             <w:webHidden/>
           </w:rPr>
-          <w:instrText xml:space="preserve"> PAGEREF _Toc14185268 \h </w:instrText>
+          <w:instrText xml:space="preserve"> PAGEREF _Toc17051741 \h </w:instrText>
         </w:r>
         <w:r>
           <w:rPr>
@@ -1713,7 +1778,7 @@
           <w:lang w:eastAsia="de-DE"/>
         </w:rPr>
       </w:pPr>
-      <w:hyperlink w:anchor="_Toc14185269" w:history="1">
+      <w:hyperlink w:anchor="_Toc17051742" w:history="1">
         <w:r>
           <w:rPr>
             <w:rStyle w:val="Hyperlink"/>
@@ -1757,7 +1822,7 @@
             <w:noProof/>
             <w:webHidden/>
           </w:rPr>
-          <w:instrText xml:space="preserve"> PAGEREF _Toc14185269 \h </w:instrText>
+          <w:instrText xml:space="preserve"> PAGEREF _Toc17051742 \h </w:instrText>
         </w:r>
         <w:r>
           <w:rPr>
@@ -1801,7 +1866,7 @@
           <w:lang w:eastAsia="de-DE"/>
         </w:rPr>
       </w:pPr>
-      <w:hyperlink w:anchor="_Toc14185270" w:history="1">
+      <w:hyperlink w:anchor="_Toc17051743" w:history="1">
         <w:r>
           <w:rPr>
             <w:rStyle w:val="Hyperlink"/>
@@ -1845,7 +1910,7 @@
             <w:noProof/>
             <w:webHidden/>
           </w:rPr>
-          <w:instrText xml:space="preserve"> PAGEREF _Toc14185270 \h </w:instrText>
+          <w:instrText xml:space="preserve"> PAGEREF _Toc17051743 \h </w:instrText>
         </w:r>
         <w:r>
           <w:rPr>
@@ -1889,7 +1954,7 @@
           <w:lang w:eastAsia="de-DE"/>
         </w:rPr>
       </w:pPr>
-      <w:hyperlink w:anchor="_Toc14185271" w:history="1">
+      <w:hyperlink w:anchor="_Toc17051744" w:history="1">
         <w:r>
           <w:rPr>
             <w:rStyle w:val="Hyperlink"/>
@@ -1933,7 +1998,7 @@
             <w:noProof/>
             <w:webHidden/>
           </w:rPr>
-          <w:instrText xml:space="preserve"> PAGEREF _Toc14185271 \h </w:instrText>
+          <w:instrText xml:space="preserve"> PAGEREF _Toc17051744 \h </w:instrText>
         </w:r>
         <w:r>
           <w:rPr>
@@ -1977,7 +2042,7 @@
           <w:lang w:eastAsia="de-DE"/>
         </w:rPr>
       </w:pPr>
-      <w:hyperlink w:anchor="_Toc14185272" w:history="1">
+      <w:hyperlink w:anchor="_Toc17051745" w:history="1">
         <w:r>
           <w:rPr>
             <w:rStyle w:val="Hyperlink"/>
@@ -2021,7 +2086,7 @@
             <w:noProof/>
             <w:webHidden/>
           </w:rPr>
-          <w:instrText xml:space="preserve"> PAGEREF _Toc14185272 \h </w:instrText>
+          <w:instrText xml:space="preserve"> PAGEREF _Toc17051745 \h </w:instrText>
         </w:r>
         <w:r>
           <w:rPr>
@@ -2065,7 +2130,7 @@
           <w:lang w:eastAsia="de-DE"/>
         </w:rPr>
       </w:pPr>
-      <w:hyperlink w:anchor="_Toc14185273" w:history="1">
+      <w:hyperlink w:anchor="_Toc17051746" w:history="1">
         <w:r>
           <w:rPr>
             <w:rStyle w:val="Hyperlink"/>
@@ -2088,7 +2153,7 @@
             <w:noProof/>
             <w:lang w:val="en-US"/>
           </w:rPr>
-          <w:t>Postprocessing (Image Sharpening)</w:t>
+          <w:t>Postprocessing (Image Sharpening / Smoothing)</w:t>
         </w:r>
         <w:r>
           <w:rPr>
@@ -2109,7 +2174,7 @@
             <w:noProof/>
             <w:webHidden/>
           </w:rPr>
-          <w:instrText xml:space="preserve"> PAGEREF _Toc14185273 \h </w:instrText>
+          <w:instrText xml:space="preserve"> PAGEREF _Toc17051746 \h </w:instrText>
         </w:r>
         <w:r>
           <w:rPr>
@@ -2153,7 +2218,7 @@
           <w:lang w:eastAsia="de-DE"/>
         </w:rPr>
       </w:pPr>
-      <w:hyperlink w:anchor="_Toc14185274" w:history="1">
+      <w:hyperlink w:anchor="_Toc17051747" w:history="1">
         <w:r>
           <w:rPr>
             <w:rStyle w:val="Hyperlink"/>
@@ -2197,7 +2262,7 @@
             <w:noProof/>
             <w:webHidden/>
           </w:rPr>
-          <w:instrText xml:space="preserve"> PAGEREF _Toc14185274 \h </w:instrText>
+          <w:instrText xml:space="preserve"> PAGEREF _Toc17051747 \h </w:instrText>
         </w:r>
         <w:r>
           <w:rPr>
@@ -2240,7 +2305,7 @@
           <w:lang w:eastAsia="de-DE"/>
         </w:rPr>
       </w:pPr>
-      <w:hyperlink w:anchor="_Toc14185275" w:history="1">
+      <w:hyperlink w:anchor="_Toc17051748" w:history="1">
         <w:r>
           <w:rPr>
             <w:rStyle w:val="Hyperlink"/>
@@ -2268,7 +2333,7 @@
             <w:noProof/>
             <w:webHidden/>
           </w:rPr>
-          <w:instrText xml:space="preserve"> PAGEREF _Toc14185275 \h </w:instrText>
+          <w:instrText xml:space="preserve"> PAGEREF _Toc17051748 \h </w:instrText>
         </w:r>
         <w:r>
           <w:rPr>
@@ -2316,27 +2381,19 @@
     </w:p>
     <w:p>
       <w:pPr>
-        <w:pStyle w:val="KeinLeerraum"/>
-        <w:rPr>
-          <w:lang w:val="en-US"/>
-        </w:rPr>
-      </w:pPr>
-    </w:p>
-    <w:p>
-      <w:pPr>
         <w:pStyle w:val="berschrift2"/>
         <w:rPr>
           <w:lang w:val="en-US"/>
         </w:rPr>
       </w:pPr>
-      <w:bookmarkStart w:id="33" w:name="_Toc14185245"/>
+      <w:bookmarkStart w:id="34" w:name="_Toc17051717"/>
       <w:r>
         <w:rPr>
           <w:lang w:val="en-US"/>
         </w:rPr>
         <w:t>Introduction</w:t>
       </w:r>
-      <w:bookmarkEnd w:id="33"/>
+      <w:bookmarkEnd w:id="34"/>
     </w:p>
     <w:p>
       <w:pPr>
@@ -2737,14 +2794,14 @@
           <w:lang w:val="en-US"/>
         </w:rPr>
       </w:pPr>
-      <w:bookmarkStart w:id="34" w:name="_Toc14185246"/>
+      <w:bookmarkStart w:id="35" w:name="_Toc17051718"/>
       <w:r>
         <w:rPr>
           <w:lang w:val="en-US"/>
         </w:rPr>
         <w:t>Project Authors and Contributors</w:t>
       </w:r>
-      <w:bookmarkEnd w:id="34"/>
+      <w:bookmarkEnd w:id="35"/>
     </w:p>
     <w:p>
       <w:pPr>
@@ -3036,14 +3093,14 @@
           <w:lang w:val="en-US"/>
         </w:rPr>
       </w:pPr>
-      <w:bookmarkStart w:id="35" w:name="_Toc14185247"/>
+      <w:bookmarkStart w:id="36" w:name="_Toc17051719"/>
       <w:r>
         <w:rPr>
           <w:lang w:val="en-US"/>
         </w:rPr>
         <w:t>Changelog</w:t>
       </w:r>
-      <w:bookmarkEnd w:id="35"/>
+      <w:bookmarkEnd w:id="36"/>
     </w:p>
     <w:p>
       <w:pPr>
@@ -3110,20 +3167,22 @@
           <w:lang w:val="en-US" w:eastAsia="de-DE"/>
         </w:rPr>
       </w:pPr>
-      <w:bookmarkStart w:id="36" w:name="_Toc484449259"/>
-      <w:bookmarkStart w:id="37" w:name="_Toc502072379"/>
-      <w:bookmarkStart w:id="38" w:name="_Toc510165762"/>
-      <w:bookmarkStart w:id="39" w:name="_Toc8809747"/>
-      <w:bookmarkStart w:id="40" w:name="_Toc8897864"/>
-      <w:bookmarkStart w:id="41" w:name="_Toc11055781"/>
-      <w:bookmarkStart w:id="42" w:name="_Toc14185248"/>
-      <w:bookmarkEnd w:id="36"/>
+      <w:bookmarkStart w:id="37" w:name="_Toc484449259"/>
+      <w:bookmarkStart w:id="38" w:name="_Toc502072379"/>
+      <w:bookmarkStart w:id="39" w:name="_Toc510165762"/>
+      <w:bookmarkStart w:id="40" w:name="_Toc8809747"/>
+      <w:bookmarkStart w:id="41" w:name="_Toc8897864"/>
+      <w:bookmarkStart w:id="42" w:name="_Toc11055781"/>
+      <w:bookmarkStart w:id="43" w:name="_Toc14185248"/>
+      <w:bookmarkStart w:id="44" w:name="_Toc17051720"/>
       <w:bookmarkEnd w:id="37"/>
       <w:bookmarkEnd w:id="38"/>
       <w:bookmarkEnd w:id="39"/>
       <w:bookmarkEnd w:id="40"/>
       <w:bookmarkEnd w:id="41"/>
       <w:bookmarkEnd w:id="42"/>
+      <w:bookmarkEnd w:id="43"/>
+      <w:bookmarkEnd w:id="44"/>
     </w:p>
     <w:p>
       <w:pPr>
@@ -3146,20 +3205,22 @@
           <w:lang w:val="en-US" w:eastAsia="de-DE"/>
         </w:rPr>
       </w:pPr>
-      <w:bookmarkStart w:id="43" w:name="_Toc484449260"/>
-      <w:bookmarkStart w:id="44" w:name="_Toc502072380"/>
-      <w:bookmarkStart w:id="45" w:name="_Toc510165763"/>
-      <w:bookmarkStart w:id="46" w:name="_Toc8809748"/>
-      <w:bookmarkStart w:id="47" w:name="_Toc8897865"/>
-      <w:bookmarkStart w:id="48" w:name="_Toc11055782"/>
-      <w:bookmarkStart w:id="49" w:name="_Toc14185249"/>
-      <w:bookmarkEnd w:id="43"/>
-      <w:bookmarkEnd w:id="44"/>
+      <w:bookmarkStart w:id="45" w:name="_Toc484449260"/>
+      <w:bookmarkStart w:id="46" w:name="_Toc502072380"/>
+      <w:bookmarkStart w:id="47" w:name="_Toc510165763"/>
+      <w:bookmarkStart w:id="48" w:name="_Toc8809748"/>
+      <w:bookmarkStart w:id="49" w:name="_Toc8897865"/>
+      <w:bookmarkStart w:id="50" w:name="_Toc11055782"/>
+      <w:bookmarkStart w:id="51" w:name="_Toc14185249"/>
+      <w:bookmarkStart w:id="52" w:name="_Toc17051721"/>
       <w:bookmarkEnd w:id="45"/>
       <w:bookmarkEnd w:id="46"/>
       <w:bookmarkEnd w:id="47"/>
       <w:bookmarkEnd w:id="48"/>
       <w:bookmarkEnd w:id="49"/>
+      <w:bookmarkEnd w:id="50"/>
+      <w:bookmarkEnd w:id="51"/>
+      <w:bookmarkEnd w:id="52"/>
     </w:p>
     <w:p>
       <w:pPr>
@@ -3168,7 +3229,7 @@
           <w:lang w:val="en-US"/>
         </w:rPr>
       </w:pPr>
-      <w:bookmarkStart w:id="50" w:name="_Toc14185250"/>
+      <w:bookmarkStart w:id="53" w:name="_Toc17051722"/>
       <w:r>
         <w:rPr>
           <w:lang w:val="en-US"/>
@@ -3187,7 +3248,7 @@
         </w:rPr>
         <w:t xml:space="preserve"> 2019)</w:t>
       </w:r>
-      <w:bookmarkEnd w:id="50"/>
+      <w:bookmarkEnd w:id="53"/>
     </w:p>
     <w:p>
       <w:pPr>
@@ -3204,7 +3265,7 @@
         <w:rPr>
           <w:lang w:val="en-US" w:eastAsia="de-DE"/>
         </w:rPr>
-        <w:t>Support for dark and flat frame calibration has been added.</w:t>
+        <w:t>Version for Linux added.</w:t>
       </w:r>
     </w:p>
     <w:p>
@@ -3222,7 +3283,7 @@
         <w:rPr>
           <w:lang w:val="en-US" w:eastAsia="de-DE"/>
         </w:rPr>
-        <w:t>The required RAM of a job is estimated. If it exceeds the available RAM, an error is issued and PSS continues with the next job.</w:t>
+        <w:t>Support for dark and flat frame calibration added.</w:t>
       </w:r>
     </w:p>
     <w:p>
@@ -3240,21 +3301,7 @@
         <w:rPr>
           <w:lang w:val="en-US" w:eastAsia="de-DE"/>
         </w:rPr>
-        <w:t>Support for video format “.</w:t>
-      </w:r>
-      <w:proofErr w:type="spellStart"/>
-      <w:r>
-        <w:rPr>
-          <w:lang w:val="en-US" w:eastAsia="de-DE"/>
-        </w:rPr>
-        <w:t>ser</w:t>
-      </w:r>
-      <w:proofErr w:type="spellEnd"/>
-      <w:r>
-        <w:rPr>
-          <w:lang w:val="en-US" w:eastAsia="de-DE"/>
-        </w:rPr>
-        <w:t>” added.</w:t>
+        <w:t>The required RAM of a job is estimated. If it exceeds the available RAM, an error is issued and PSS continues with the next job.</w:t>
       </w:r>
     </w:p>
     <w:p>
@@ -3272,7 +3319,21 @@
         <w:rPr>
           <w:lang w:val="en-US" w:eastAsia="de-DE"/>
         </w:rPr>
-        <w:t>Improvement of de-warping algorithm for videos with varying image brightness.</w:t>
+        <w:t>Support for video format “.</w:t>
+      </w:r>
+      <w:proofErr w:type="spellStart"/>
+      <w:r>
+        <w:rPr>
+          <w:lang w:val="en-US" w:eastAsia="de-DE"/>
+        </w:rPr>
+        <w:t>ser</w:t>
+      </w:r>
+      <w:proofErr w:type="spellEnd"/>
+      <w:r>
+        <w:rPr>
+          <w:lang w:val="en-US" w:eastAsia="de-DE"/>
+        </w:rPr>
+        <w:t>” added.</w:t>
       </w:r>
     </w:p>
     <w:p>
@@ -3290,7 +3351,7 @@
         <w:rPr>
           <w:lang w:val="en-US" w:eastAsia="de-DE"/>
         </w:rPr>
-        <w:t>New implementation of frame stabilization for “planetary” mode.</w:t>
+        <w:t>Improvement of de-warping algorithm for videos with varying image brightness.</w:t>
       </w:r>
     </w:p>
     <w:p>
@@ -3308,21 +3369,7 @@
         <w:rPr>
           <w:lang w:val="en-US" w:eastAsia="de-DE"/>
         </w:rPr>
-        <w:t xml:space="preserve">Internal refactoring, most important: video input is encapsulated in class </w:t>
-      </w:r>
-      <w:proofErr w:type="spellStart"/>
-      <w:r>
-        <w:rPr>
-          <w:lang w:val="en-US" w:eastAsia="de-DE"/>
-        </w:rPr>
-        <w:t>VideoReader</w:t>
-      </w:r>
-      <w:proofErr w:type="spellEnd"/>
-      <w:r>
-        <w:rPr>
-          <w:lang w:val="en-US" w:eastAsia="de-DE"/>
-        </w:rPr>
-        <w:t>.</w:t>
+        <w:t>New implementation of frame stabilization for “planetary” mode.</w:t>
       </w:r>
     </w:p>
     <w:p>
@@ -3340,7 +3387,48 @@
         <w:rPr>
           <w:lang w:val="en-US" w:eastAsia="de-DE"/>
         </w:rPr>
-        <w:t>Several minor bug fixes.</w:t>
+        <w:t xml:space="preserve">Internal refactoring, most important: video input is encapsulated in class </w:t>
+      </w:r>
+      <w:proofErr w:type="spellStart"/>
+      <w:r>
+        <w:rPr>
+          <w:lang w:val="en-US" w:eastAsia="de-DE"/>
+        </w:rPr>
+        <w:t>VideoReader</w:t>
+      </w:r>
+      <w:proofErr w:type="spellEnd"/>
+      <w:r>
+        <w:rPr>
+          <w:lang w:val="en-US" w:eastAsia="de-DE"/>
+        </w:rPr>
+        <w:t>.</w:t>
+      </w:r>
+    </w:p>
+    <w:p>
+      <w:pPr>
+        <w:pStyle w:val="Listenabsatz"/>
+        <w:numPr>
+          <w:ilvl w:val="0"/>
+          <w:numId w:val="15"/>
+        </w:numPr>
+        <w:rPr>
+          <w:lang w:val="en-US" w:eastAsia="de-DE"/>
+        </w:rPr>
+      </w:pPr>
+      <w:r>
+        <w:rPr>
+          <w:lang w:val="en-US" w:eastAsia="de-DE"/>
+        </w:rPr>
+        <w:lastRenderedPageBreak/>
+        <w:t xml:space="preserve">Several </w:t>
+      </w:r>
+      <w:bookmarkStart w:id="54" w:name="_GoBack"/>
+      <w:bookmarkEnd w:id="54"/>
+      <w:r>
+        <w:rPr>
+          <w:lang w:val="en-US" w:eastAsia="de-DE"/>
+        </w:rPr>
+        <w:t>bug fixes.</w:t>
       </w:r>
     </w:p>
     <w:p>
@@ -3350,12 +3438,11 @@
           <w:lang w:val="en-US"/>
         </w:rPr>
       </w:pPr>
-      <w:bookmarkStart w:id="51" w:name="_Toc14185251"/>
-      <w:r>
-        <w:rPr>
-          <w:lang w:val="en-US"/>
-        </w:rPr>
-        <w:lastRenderedPageBreak/>
+      <w:bookmarkStart w:id="55" w:name="_Toc17051723"/>
+      <w:r>
+        <w:rPr>
+          <w:lang w:val="en-US"/>
+        </w:rPr>
         <w:t>Initial release</w:t>
       </w:r>
       <w:r>
@@ -3382,7 +3469,7 @@
         </w:rPr>
         <w:t>May 2019)</w:t>
       </w:r>
-      <w:bookmarkEnd w:id="51"/>
+      <w:bookmarkEnd w:id="55"/>
     </w:p>
     <w:p>
       <w:pPr>
@@ -3413,7 +3500,7 @@
         </w:rPr>
         <w:t>tested on Windows 10 only</w:t>
       </w:r>
-      <w:bookmarkStart w:id="52" w:name="_Ref447780942"/>
+      <w:bookmarkStart w:id="56" w:name="_Ref447780942"/>
       <w:r>
         <w:rPr>
           <w:lang w:val="en-US"/>
@@ -3435,17 +3522,17 @@
           <w:lang w:val="en-US"/>
         </w:rPr>
       </w:pPr>
-      <w:bookmarkStart w:id="53" w:name="_Ref502071357"/>
-      <w:bookmarkStart w:id="54" w:name="_Toc14185252"/>
+      <w:bookmarkStart w:id="57" w:name="_Ref502071357"/>
+      <w:bookmarkStart w:id="58" w:name="_Toc17051724"/>
       <w:r>
         <w:rPr>
           <w:lang w:val="en-US"/>
         </w:rPr>
         <w:t>System Requirements and Software Installation</w:t>
       </w:r>
-      <w:bookmarkEnd w:id="52"/>
-      <w:bookmarkEnd w:id="53"/>
-      <w:bookmarkEnd w:id="54"/>
+      <w:bookmarkEnd w:id="56"/>
+      <w:bookmarkEnd w:id="57"/>
+      <w:bookmarkEnd w:id="58"/>
     </w:p>
     <w:p>
       <w:pPr>
@@ -3465,7 +3552,13 @@
         <w:rPr>
           <w:lang w:val="en-US"/>
         </w:rPr>
-        <w:t xml:space="preserve"> in principle runs on any computer where a Python 3.5 environment and the required Python libraries are available. For the time being, however, an automatic installer is available for Windows only. For a future release it is planned to provide a Linux installer as well.</w:t>
+        <w:t xml:space="preserve"> in principle runs on any computer where a Python 3.5 environment and the required Python libraries are available. </w:t>
+      </w:r>
+      <w:r>
+        <w:rPr>
+          <w:lang w:val="en-US"/>
+        </w:rPr>
+        <w:t>Starting with Version 0.6.0, automatic installers are available for both Windows and Linux. They can be used to install the software without installing Python first.</w:t>
       </w:r>
     </w:p>
     <w:p>
@@ -3511,16 +3604,18 @@
           <w:lang w:val="en-US" w:eastAsia="de-DE"/>
         </w:rPr>
       </w:pPr>
-      <w:bookmarkStart w:id="55" w:name="_Toc510165767"/>
-      <w:bookmarkStart w:id="56" w:name="_Toc8809751"/>
-      <w:bookmarkStart w:id="57" w:name="_Toc8897868"/>
-      <w:bookmarkStart w:id="58" w:name="_Toc11055786"/>
-      <w:bookmarkStart w:id="59" w:name="_Toc14185253"/>
-      <w:bookmarkEnd w:id="55"/>
-      <w:bookmarkEnd w:id="56"/>
-      <w:bookmarkEnd w:id="57"/>
-      <w:bookmarkEnd w:id="58"/>
+      <w:bookmarkStart w:id="59" w:name="_Toc510165767"/>
+      <w:bookmarkStart w:id="60" w:name="_Toc8809751"/>
+      <w:bookmarkStart w:id="61" w:name="_Toc8897868"/>
+      <w:bookmarkStart w:id="62" w:name="_Toc11055786"/>
+      <w:bookmarkStart w:id="63" w:name="_Toc14185253"/>
+      <w:bookmarkStart w:id="64" w:name="_Toc17051725"/>
       <w:bookmarkEnd w:id="59"/>
+      <w:bookmarkEnd w:id="60"/>
+      <w:bookmarkEnd w:id="61"/>
+      <w:bookmarkEnd w:id="62"/>
+      <w:bookmarkEnd w:id="63"/>
+      <w:bookmarkEnd w:id="64"/>
     </w:p>
     <w:p>
       <w:pPr>
@@ -3543,16 +3638,18 @@
           <w:lang w:val="en-US" w:eastAsia="de-DE"/>
         </w:rPr>
       </w:pPr>
-      <w:bookmarkStart w:id="60" w:name="_Toc510165768"/>
-      <w:bookmarkStart w:id="61" w:name="_Toc8809752"/>
-      <w:bookmarkStart w:id="62" w:name="_Toc8897869"/>
-      <w:bookmarkStart w:id="63" w:name="_Toc11055787"/>
-      <w:bookmarkStart w:id="64" w:name="_Toc14185254"/>
-      <w:bookmarkEnd w:id="60"/>
-      <w:bookmarkEnd w:id="61"/>
-      <w:bookmarkEnd w:id="62"/>
-      <w:bookmarkEnd w:id="63"/>
-      <w:bookmarkEnd w:id="64"/>
+      <w:bookmarkStart w:id="65" w:name="_Toc510165768"/>
+      <w:bookmarkStart w:id="66" w:name="_Toc8809752"/>
+      <w:bookmarkStart w:id="67" w:name="_Toc8897869"/>
+      <w:bookmarkStart w:id="68" w:name="_Toc11055787"/>
+      <w:bookmarkStart w:id="69" w:name="_Toc14185254"/>
+      <w:bookmarkStart w:id="70" w:name="_Toc17051726"/>
+      <w:bookmarkEnd w:id="65"/>
+      <w:bookmarkEnd w:id="66"/>
+      <w:bookmarkEnd w:id="67"/>
+      <w:bookmarkEnd w:id="68"/>
+      <w:bookmarkEnd w:id="69"/>
+      <w:bookmarkEnd w:id="70"/>
     </w:p>
     <w:p>
       <w:pPr>
@@ -3575,16 +3672,18 @@
           <w:lang w:val="en-US" w:eastAsia="de-DE"/>
         </w:rPr>
       </w:pPr>
-      <w:bookmarkStart w:id="65" w:name="_Toc510165769"/>
-      <w:bookmarkStart w:id="66" w:name="_Toc8809753"/>
-      <w:bookmarkStart w:id="67" w:name="_Toc8897870"/>
-      <w:bookmarkStart w:id="68" w:name="_Toc11055788"/>
-      <w:bookmarkStart w:id="69" w:name="_Toc14185255"/>
-      <w:bookmarkEnd w:id="65"/>
-      <w:bookmarkEnd w:id="66"/>
-      <w:bookmarkEnd w:id="67"/>
-      <w:bookmarkEnd w:id="68"/>
-      <w:bookmarkEnd w:id="69"/>
+      <w:bookmarkStart w:id="71" w:name="_Toc510165769"/>
+      <w:bookmarkStart w:id="72" w:name="_Toc8809753"/>
+      <w:bookmarkStart w:id="73" w:name="_Toc8897870"/>
+      <w:bookmarkStart w:id="74" w:name="_Toc11055788"/>
+      <w:bookmarkStart w:id="75" w:name="_Toc14185255"/>
+      <w:bookmarkStart w:id="76" w:name="_Toc17051727"/>
+      <w:bookmarkEnd w:id="71"/>
+      <w:bookmarkEnd w:id="72"/>
+      <w:bookmarkEnd w:id="73"/>
+      <w:bookmarkEnd w:id="74"/>
+      <w:bookmarkEnd w:id="75"/>
+      <w:bookmarkEnd w:id="76"/>
     </w:p>
     <w:p>
       <w:pPr>
@@ -3593,14 +3692,14 @@
           <w:lang w:val="en-US"/>
         </w:rPr>
       </w:pPr>
-      <w:bookmarkStart w:id="70" w:name="_Toc14185256"/>
+      <w:bookmarkStart w:id="77" w:name="_Toc17051728"/>
       <w:r>
         <w:rPr>
           <w:lang w:val="en-US"/>
         </w:rPr>
         <w:t>Windows (7 / 8 / 10)</w:t>
       </w:r>
-      <w:bookmarkEnd w:id="70"/>
+      <w:bookmarkEnd w:id="77"/>
     </w:p>
     <w:p>
       <w:pPr>
@@ -3830,21 +3929,7 @@
             <w:rStyle w:val="Hyperlink"/>
             <w:lang w:val="en-US"/>
           </w:rPr>
-          <w:t>_</w:t>
-        </w:r>
-        <w:r>
-          <w:rPr>
-            <w:rStyle w:val="Hyperlink"/>
-            <w:lang w:val="en-US"/>
-          </w:rPr>
-          <w:t>W</w:t>
-        </w:r>
-        <w:r>
-          <w:rPr>
-            <w:rStyle w:val="Hyperlink"/>
-            <w:lang w:val="en-US"/>
-          </w:rPr>
-          <w:t>indows-Installer</w:t>
+          <w:t>_Windows-Installer</w:t>
         </w:r>
         <w:r>
           <w:rPr>
@@ -4266,61 +4351,201 @@
     </w:p>
     <w:p>
       <w:pPr>
-        <w:tabs>
-          <w:tab w:val="left" w:pos="916"/>
-          <w:tab w:val="left" w:pos="1832"/>
-          <w:tab w:val="left" w:pos="2748"/>
-          <w:tab w:val="left" w:pos="3664"/>
-          <w:tab w:val="left" w:pos="4580"/>
-          <w:tab w:val="left" w:pos="5496"/>
-          <w:tab w:val="left" w:pos="6412"/>
-          <w:tab w:val="left" w:pos="7328"/>
-          <w:tab w:val="left" w:pos="8244"/>
-          <w:tab w:val="left" w:pos="9160"/>
-          <w:tab w:val="left" w:pos="10076"/>
-          <w:tab w:val="left" w:pos="10992"/>
-          <w:tab w:val="left" w:pos="11908"/>
-          <w:tab w:val="left" w:pos="12824"/>
-          <w:tab w:val="left" w:pos="13740"/>
-          <w:tab w:val="left" w:pos="14656"/>
-        </w:tabs>
-        <w:spacing w:after="0" w:line="240" w:lineRule="auto"/>
-        <w:rPr>
-          <w:rFonts w:ascii="Courier New" w:eastAsia="Times New Roman" w:hAnsi="Courier New" w:cs="Courier New"/>
-          <w:sz w:val="20"/>
-          <w:szCs w:val="20"/>
-          <w:lang w:val="en-US" w:eastAsia="de-DE"/>
-        </w:rPr>
-      </w:pPr>
-    </w:p>
-    <w:p>
-      <w:pPr>
-        <w:tabs>
-          <w:tab w:val="left" w:pos="916"/>
-          <w:tab w:val="left" w:pos="1832"/>
-          <w:tab w:val="left" w:pos="2748"/>
-          <w:tab w:val="left" w:pos="3664"/>
-          <w:tab w:val="left" w:pos="4580"/>
-          <w:tab w:val="left" w:pos="5496"/>
-          <w:tab w:val="left" w:pos="6412"/>
-          <w:tab w:val="left" w:pos="7328"/>
-          <w:tab w:val="left" w:pos="8244"/>
-          <w:tab w:val="left" w:pos="9160"/>
-          <w:tab w:val="left" w:pos="10076"/>
-          <w:tab w:val="left" w:pos="10992"/>
-          <w:tab w:val="left" w:pos="11908"/>
-          <w:tab w:val="left" w:pos="12824"/>
-          <w:tab w:val="left" w:pos="13740"/>
-          <w:tab w:val="left" w:pos="14656"/>
-        </w:tabs>
-        <w:spacing w:after="0" w:line="240" w:lineRule="auto"/>
-        <w:rPr>
-          <w:rFonts w:ascii="Courier New" w:eastAsia="Times New Roman" w:hAnsi="Courier New" w:cs="Courier New"/>
-          <w:sz w:val="20"/>
-          <w:szCs w:val="20"/>
-          <w:lang w:val="en-US" w:eastAsia="de-DE"/>
-        </w:rPr>
-      </w:pPr>
+        <w:pStyle w:val="berschrift3"/>
+        <w:rPr>
+          <w:lang w:val="en-US"/>
+        </w:rPr>
+      </w:pPr>
+      <w:bookmarkStart w:id="78" w:name="_Toc17051729"/>
+      <w:r>
+        <w:rPr>
+          <w:lang w:val="en-US"/>
+        </w:rPr>
+        <w:t>Linux (Ubuntu 16.04)</w:t>
+      </w:r>
+      <w:bookmarkEnd w:id="78"/>
+    </w:p>
+    <w:p>
+      <w:pPr>
+        <w:rPr>
+          <w:lang w:val="en-US" w:eastAsia="de-DE"/>
+        </w:rPr>
+      </w:pPr>
+      <w:r>
+        <w:rPr>
+          <w:lang w:val="en-US" w:eastAsia="de-DE"/>
+        </w:rPr>
+        <w:t xml:space="preserve">The complete </w:t>
+      </w:r>
+      <w:proofErr w:type="spellStart"/>
+      <w:r>
+        <w:rPr>
+          <w:lang w:val="en-US" w:eastAsia="de-DE"/>
+        </w:rPr>
+        <w:t>PlanetarySystemStacker</w:t>
+      </w:r>
+      <w:proofErr w:type="spellEnd"/>
+      <w:r>
+        <w:rPr>
+          <w:lang w:val="en-US" w:eastAsia="de-DE"/>
+        </w:rPr>
+        <w:t xml:space="preserve"> software for Linux can be obtained from </w:t>
+      </w:r>
+      <w:proofErr w:type="spellStart"/>
+      <w:r>
+        <w:rPr>
+          <w:lang w:val="en-US" w:eastAsia="de-DE"/>
+        </w:rPr>
+        <w:t>Github</w:t>
+      </w:r>
+      <w:proofErr w:type="spellEnd"/>
+      <w:r>
+        <w:rPr>
+          <w:lang w:val="en-US" w:eastAsia="de-DE"/>
+        </w:rPr>
+        <w:t xml:space="preserve"> as a </w:t>
+      </w:r>
+      <w:proofErr w:type="spellStart"/>
+      <w:r>
+        <w:rPr>
+          <w:lang w:val="en-US" w:eastAsia="de-DE"/>
+        </w:rPr>
+        <w:t>gzipped</w:t>
+      </w:r>
+      <w:proofErr w:type="spellEnd"/>
+      <w:r>
+        <w:rPr>
+          <w:lang w:val="en-US" w:eastAsia="de-DE"/>
+        </w:rPr>
+        <w:t xml:space="preserve"> </w:t>
+      </w:r>
+      <w:proofErr w:type="spellStart"/>
+      <w:r>
+        <w:rPr>
+          <w:lang w:val="en-US" w:eastAsia="de-DE"/>
+        </w:rPr>
+        <w:t>tarfile</w:t>
+      </w:r>
+      <w:proofErr w:type="spellEnd"/>
+      <w:r>
+        <w:rPr>
+          <w:lang w:val="en-US" w:eastAsia="de-DE"/>
+        </w:rPr>
+        <w:t xml:space="preserve"> (</w:t>
+      </w:r>
+      <w:hyperlink r:id="rId15" w:history="1">
+        <w:r>
+          <w:rPr>
+            <w:rStyle w:val="Hyperlink"/>
+            <w:lang w:val="en-US" w:eastAsia="de-DE"/>
+          </w:rPr>
+          <w:t>“</w:t>
+        </w:r>
+        <w:r>
+          <w:rPr>
+            <w:rStyle w:val="Hyperlink"/>
+            <w:lang w:val="en-US" w:eastAsia="de-DE"/>
+          </w:rPr>
+          <w:t>PlanetarySystemStacker</w:t>
+        </w:r>
+        <w:r>
+          <w:rPr>
+            <w:rStyle w:val="Hyperlink"/>
+            <w:lang w:val="en-US" w:eastAsia="de-DE"/>
+          </w:rPr>
+          <w:t>_V</w:t>
+        </w:r>
+        <w:r>
+          <w:rPr>
+            <w:rStyle w:val="Hyperlink"/>
+            <w:lang w:val="en-US" w:eastAsia="de-DE"/>
+          </w:rPr>
+          <w:t>0.6.0</w:t>
+        </w:r>
+        <w:r>
+          <w:rPr>
+            <w:rStyle w:val="Hyperlink"/>
+            <w:lang w:val="en-US" w:eastAsia="de-DE"/>
+          </w:rPr>
+          <w:t>_Linux.</w:t>
+        </w:r>
+        <w:r>
+          <w:rPr>
+            <w:rStyle w:val="Hyperlink"/>
+            <w:lang w:val="en-US" w:eastAsia="de-DE"/>
+          </w:rPr>
+          <w:t>t</w:t>
+        </w:r>
+        <w:r>
+          <w:rPr>
+            <w:rStyle w:val="Hyperlink"/>
+            <w:lang w:val="en-US" w:eastAsia="de-DE"/>
+          </w:rPr>
+          <w:t>gz”</w:t>
+        </w:r>
+      </w:hyperlink>
+      <w:r>
+        <w:rPr>
+          <w:lang w:val="en-US" w:eastAsia="de-DE"/>
+        </w:rPr>
+        <w:t xml:space="preserve">). The </w:t>
+      </w:r>
+      <w:proofErr w:type="spellStart"/>
+      <w:r>
+        <w:rPr>
+          <w:lang w:val="en-US" w:eastAsia="de-DE"/>
+        </w:rPr>
+        <w:t>tarfile</w:t>
+      </w:r>
+      <w:proofErr w:type="spellEnd"/>
+      <w:r>
+        <w:rPr>
+          <w:lang w:val="en-US" w:eastAsia="de-DE"/>
+        </w:rPr>
+        <w:t xml:space="preserve"> can be unpacked at any file system location. This will create the directory “</w:t>
+      </w:r>
+      <w:proofErr w:type="spellStart"/>
+      <w:r>
+        <w:rPr>
+          <w:lang w:val="en-US" w:eastAsia="de-DE"/>
+        </w:rPr>
+        <w:t>PlanetarySystemStacker</w:t>
+      </w:r>
+      <w:proofErr w:type="spellEnd"/>
+      <w:r>
+        <w:rPr>
+          <w:lang w:val="en-US" w:eastAsia="de-DE"/>
+        </w:rPr>
+        <w:t>” which contains the executable “</w:t>
+      </w:r>
+      <w:proofErr w:type="spellStart"/>
+      <w:r>
+        <w:rPr>
+          <w:lang w:val="en-US" w:eastAsia="de-DE"/>
+        </w:rPr>
+        <w:t>PlanetarySystemStacker</w:t>
+      </w:r>
+      <w:proofErr w:type="spellEnd"/>
+      <w:r>
+        <w:rPr>
+          <w:lang w:val="en-US" w:eastAsia="de-DE"/>
+        </w:rPr>
+        <w:t>”, the user guide “</w:t>
+      </w:r>
+      <w:proofErr w:type="spellStart"/>
+      <w:r>
+        <w:rPr>
+          <w:lang w:val="en-US" w:eastAsia="de-DE"/>
+        </w:rPr>
+        <w:t>PlanetarySystemStacker</w:t>
+      </w:r>
+      <w:proofErr w:type="spellEnd"/>
+      <w:r>
+        <w:rPr>
+          <w:lang w:val="en-US" w:eastAsia="de-DE"/>
+        </w:rPr>
+        <w:t xml:space="preserve"> _User-Guide.pdf”, and the Icon file “PSS-Icon-64.jpg”. The software has been tested with Ubuntu 16.04 LTS.</w:t>
+      </w:r>
     </w:p>
     <w:p>
       <w:pPr>
@@ -4329,14 +4554,15 @@
           <w:lang w:val="en-US"/>
         </w:rPr>
       </w:pPr>
-      <w:bookmarkStart w:id="71" w:name="_Toc14185257"/>
-      <w:r>
-        <w:rPr>
-          <w:lang w:val="en-US"/>
-        </w:rPr>
+      <w:bookmarkStart w:id="79" w:name="_Toc17051730"/>
+      <w:r>
+        <w:rPr>
+          <w:lang w:val="en-US"/>
+        </w:rPr>
+        <w:lastRenderedPageBreak/>
         <w:t>Program Execution</w:t>
       </w:r>
-      <w:bookmarkEnd w:id="71"/>
+      <w:bookmarkEnd w:id="79"/>
     </w:p>
     <w:p>
       <w:pPr>
@@ -4442,20 +4668,22 @@
           <w:lang w:val="en-US" w:eastAsia="de-DE"/>
         </w:rPr>
       </w:pPr>
-      <w:bookmarkStart w:id="72" w:name="_Toc484449264"/>
-      <w:bookmarkStart w:id="73" w:name="_Toc502072385"/>
-      <w:bookmarkStart w:id="74" w:name="_Toc510165774"/>
-      <w:bookmarkStart w:id="75" w:name="_Toc8809756"/>
-      <w:bookmarkStart w:id="76" w:name="_Toc8897873"/>
-      <w:bookmarkStart w:id="77" w:name="_Toc11055791"/>
-      <w:bookmarkStart w:id="78" w:name="_Toc14185258"/>
-      <w:bookmarkEnd w:id="72"/>
-      <w:bookmarkEnd w:id="73"/>
-      <w:bookmarkEnd w:id="74"/>
-      <w:bookmarkEnd w:id="75"/>
-      <w:bookmarkEnd w:id="76"/>
-      <w:bookmarkEnd w:id="77"/>
-      <w:bookmarkEnd w:id="78"/>
+      <w:bookmarkStart w:id="80" w:name="_Toc484449264"/>
+      <w:bookmarkStart w:id="81" w:name="_Toc502072385"/>
+      <w:bookmarkStart w:id="82" w:name="_Toc510165774"/>
+      <w:bookmarkStart w:id="83" w:name="_Toc8809756"/>
+      <w:bookmarkStart w:id="84" w:name="_Toc8897873"/>
+      <w:bookmarkStart w:id="85" w:name="_Toc11055791"/>
+      <w:bookmarkStart w:id="86" w:name="_Toc14185258"/>
+      <w:bookmarkStart w:id="87" w:name="_Toc17051731"/>
+      <w:bookmarkEnd w:id="80"/>
+      <w:bookmarkEnd w:id="81"/>
+      <w:bookmarkEnd w:id="82"/>
+      <w:bookmarkEnd w:id="83"/>
+      <w:bookmarkEnd w:id="84"/>
+      <w:bookmarkEnd w:id="85"/>
+      <w:bookmarkEnd w:id="86"/>
+      <w:bookmarkEnd w:id="87"/>
     </w:p>
     <w:p>
       <w:pPr>
@@ -4478,20 +4706,22 @@
           <w:lang w:val="en-US" w:eastAsia="de-DE"/>
         </w:rPr>
       </w:pPr>
-      <w:bookmarkStart w:id="79" w:name="_Toc484449265"/>
-      <w:bookmarkStart w:id="80" w:name="_Toc502072386"/>
-      <w:bookmarkStart w:id="81" w:name="_Toc510165775"/>
-      <w:bookmarkStart w:id="82" w:name="_Toc8809757"/>
-      <w:bookmarkStart w:id="83" w:name="_Toc8897874"/>
-      <w:bookmarkStart w:id="84" w:name="_Toc11055792"/>
-      <w:bookmarkStart w:id="85" w:name="_Toc14185259"/>
-      <w:bookmarkEnd w:id="79"/>
-      <w:bookmarkEnd w:id="80"/>
-      <w:bookmarkEnd w:id="81"/>
-      <w:bookmarkEnd w:id="82"/>
-      <w:bookmarkEnd w:id="83"/>
-      <w:bookmarkEnd w:id="84"/>
-      <w:bookmarkEnd w:id="85"/>
+      <w:bookmarkStart w:id="88" w:name="_Toc484449265"/>
+      <w:bookmarkStart w:id="89" w:name="_Toc502072386"/>
+      <w:bookmarkStart w:id="90" w:name="_Toc510165775"/>
+      <w:bookmarkStart w:id="91" w:name="_Toc8809757"/>
+      <w:bookmarkStart w:id="92" w:name="_Toc8897874"/>
+      <w:bookmarkStart w:id="93" w:name="_Toc11055792"/>
+      <w:bookmarkStart w:id="94" w:name="_Toc14185259"/>
+      <w:bookmarkStart w:id="95" w:name="_Toc17051732"/>
+      <w:bookmarkEnd w:id="88"/>
+      <w:bookmarkEnd w:id="89"/>
+      <w:bookmarkEnd w:id="90"/>
+      <w:bookmarkEnd w:id="91"/>
+      <w:bookmarkEnd w:id="92"/>
+      <w:bookmarkEnd w:id="93"/>
+      <w:bookmarkEnd w:id="94"/>
+      <w:bookmarkEnd w:id="95"/>
     </w:p>
     <w:p>
       <w:pPr>
@@ -4514,20 +4744,22 @@
           <w:lang w:val="en-US" w:eastAsia="de-DE"/>
         </w:rPr>
       </w:pPr>
-      <w:bookmarkStart w:id="86" w:name="_Toc484449266"/>
-      <w:bookmarkStart w:id="87" w:name="_Toc502072387"/>
-      <w:bookmarkStart w:id="88" w:name="_Toc510165776"/>
-      <w:bookmarkStart w:id="89" w:name="_Toc8809758"/>
-      <w:bookmarkStart w:id="90" w:name="_Toc8897875"/>
-      <w:bookmarkStart w:id="91" w:name="_Toc11055793"/>
-      <w:bookmarkStart w:id="92" w:name="_Toc14185260"/>
-      <w:bookmarkEnd w:id="86"/>
-      <w:bookmarkEnd w:id="87"/>
-      <w:bookmarkEnd w:id="88"/>
-      <w:bookmarkEnd w:id="89"/>
-      <w:bookmarkEnd w:id="90"/>
-      <w:bookmarkEnd w:id="91"/>
-      <w:bookmarkEnd w:id="92"/>
+      <w:bookmarkStart w:id="96" w:name="_Toc484449266"/>
+      <w:bookmarkStart w:id="97" w:name="_Toc502072387"/>
+      <w:bookmarkStart w:id="98" w:name="_Toc510165776"/>
+      <w:bookmarkStart w:id="99" w:name="_Toc8809758"/>
+      <w:bookmarkStart w:id="100" w:name="_Toc8897875"/>
+      <w:bookmarkStart w:id="101" w:name="_Toc11055793"/>
+      <w:bookmarkStart w:id="102" w:name="_Toc14185260"/>
+      <w:bookmarkStart w:id="103" w:name="_Toc17051733"/>
+      <w:bookmarkEnd w:id="96"/>
+      <w:bookmarkEnd w:id="97"/>
+      <w:bookmarkEnd w:id="98"/>
+      <w:bookmarkEnd w:id="99"/>
+      <w:bookmarkEnd w:id="100"/>
+      <w:bookmarkEnd w:id="101"/>
+      <w:bookmarkEnd w:id="102"/>
+      <w:bookmarkEnd w:id="103"/>
     </w:p>
     <w:p>
       <w:pPr>
@@ -4550,20 +4782,22 @@
           <w:lang w:val="en-US" w:eastAsia="de-DE"/>
         </w:rPr>
       </w:pPr>
-      <w:bookmarkStart w:id="93" w:name="_Toc484449267"/>
-      <w:bookmarkStart w:id="94" w:name="_Toc502072388"/>
-      <w:bookmarkStart w:id="95" w:name="_Toc510165777"/>
-      <w:bookmarkStart w:id="96" w:name="_Toc8809759"/>
-      <w:bookmarkStart w:id="97" w:name="_Toc8897876"/>
-      <w:bookmarkStart w:id="98" w:name="_Toc11055794"/>
-      <w:bookmarkStart w:id="99" w:name="_Toc14185261"/>
-      <w:bookmarkEnd w:id="93"/>
-      <w:bookmarkEnd w:id="94"/>
-      <w:bookmarkEnd w:id="95"/>
-      <w:bookmarkEnd w:id="96"/>
-      <w:bookmarkEnd w:id="97"/>
-      <w:bookmarkEnd w:id="98"/>
-      <w:bookmarkEnd w:id="99"/>
+      <w:bookmarkStart w:id="104" w:name="_Toc484449267"/>
+      <w:bookmarkStart w:id="105" w:name="_Toc502072388"/>
+      <w:bookmarkStart w:id="106" w:name="_Toc510165777"/>
+      <w:bookmarkStart w:id="107" w:name="_Toc8809759"/>
+      <w:bookmarkStart w:id="108" w:name="_Toc8897876"/>
+      <w:bookmarkStart w:id="109" w:name="_Toc11055794"/>
+      <w:bookmarkStart w:id="110" w:name="_Toc14185261"/>
+      <w:bookmarkStart w:id="111" w:name="_Toc17051734"/>
+      <w:bookmarkEnd w:id="104"/>
+      <w:bookmarkEnd w:id="105"/>
+      <w:bookmarkEnd w:id="106"/>
+      <w:bookmarkEnd w:id="107"/>
+      <w:bookmarkEnd w:id="108"/>
+      <w:bookmarkEnd w:id="109"/>
+      <w:bookmarkEnd w:id="110"/>
+      <w:bookmarkEnd w:id="111"/>
     </w:p>
     <w:p>
       <w:pPr>
@@ -4572,24 +4806,24 @@
           <w:lang w:val="en-US"/>
         </w:rPr>
       </w:pPr>
-      <w:bookmarkStart w:id="100" w:name="_Ref510168737"/>
-      <w:bookmarkStart w:id="101" w:name="_Ref8760074"/>
-      <w:bookmarkStart w:id="102" w:name="_Toc14185262"/>
+      <w:bookmarkStart w:id="112" w:name="_Ref510168737"/>
+      <w:bookmarkStart w:id="113" w:name="_Ref8760074"/>
+      <w:bookmarkStart w:id="114" w:name="_Toc17051735"/>
       <w:r>
         <w:rPr>
           <w:lang w:val="en-US"/>
         </w:rPr>
         <w:t>Program Start</w:t>
       </w:r>
-      <w:bookmarkEnd w:id="100"/>
+      <w:bookmarkEnd w:id="112"/>
       <w:r>
         <w:rPr>
           <w:lang w:val="en-US"/>
         </w:rPr>
         <w:t xml:space="preserve"> / Setting Parameters</w:t>
       </w:r>
-      <w:bookmarkEnd w:id="101"/>
-      <w:bookmarkEnd w:id="102"/>
+      <w:bookmarkEnd w:id="113"/>
+      <w:bookmarkEnd w:id="114"/>
     </w:p>
     <w:p>
       <w:pPr>
@@ -4697,7 +4931,7 @@
                     <pic:cNvPicPr/>
                   </pic:nvPicPr>
                   <pic:blipFill>
-                    <a:blip r:embed="rId15">
+                    <a:blip r:embed="rId16">
                       <a:extLst>
                         <a:ext uri="{28A0092B-C50C-407E-A947-70E740481C1C}">
                           <a14:useLocalDpi xmlns:a14="http://schemas.microsoft.com/office/drawing/2010/main" val="0"/>
@@ -5002,6 +5236,7 @@
         <w:rPr>
           <w:lang w:val="en-US" w:eastAsia="de-DE"/>
         </w:rPr>
+        <w:lastRenderedPageBreak/>
         <w:t>In addition</w:t>
       </w:r>
       <w:r>
@@ -5103,16 +5338,15 @@
           <w:lang w:val="en-US"/>
         </w:rPr>
       </w:pPr>
-      <w:bookmarkStart w:id="103" w:name="_Toc14185263"/>
-      <w:bookmarkStart w:id="104" w:name="_Ref8753727"/>
-      <w:r>
-        <w:rPr>
-          <w:lang w:val="en-US"/>
-        </w:rPr>
-        <w:lastRenderedPageBreak/>
+      <w:bookmarkStart w:id="115" w:name="_Ref8753727"/>
+      <w:bookmarkStart w:id="116" w:name="_Toc17051736"/>
+      <w:r>
+        <w:rPr>
+          <w:lang w:val="en-US"/>
+        </w:rPr>
         <w:t>Dark / Flat Frame Calibration</w:t>
       </w:r>
-      <w:bookmarkEnd w:id="103"/>
+      <w:bookmarkEnd w:id="116"/>
     </w:p>
     <w:p>
       <w:pPr>
@@ -5178,7 +5412,7 @@
                     <pic:cNvPicPr/>
                   </pic:nvPicPr>
                   <pic:blipFill>
-                    <a:blip r:embed="rId16">
+                    <a:blip r:embed="rId17">
                       <a:extLst>
                         <a:ext uri="{28A0092B-C50C-407E-A947-70E740481C1C}">
                           <a14:useLocalDpi xmlns:a14="http://schemas.microsoft.com/office/drawing/2010/main" val="0"/>
@@ -5251,7 +5485,7 @@
                     <pic:cNvPicPr/>
                   </pic:nvPicPr>
                   <pic:blipFill>
-                    <a:blip r:embed="rId17">
+                    <a:blip r:embed="rId18">
                       <a:extLst>
                         <a:ext uri="{28A0092B-C50C-407E-A947-70E740481C1C}">
                           <a14:useLocalDpi xmlns:a14="http://schemas.microsoft.com/office/drawing/2010/main" val="0"/>
@@ -5374,6 +5608,7 @@
         <w:rPr>
           <w:lang w:val="en-US" w:eastAsia="de-DE"/>
         </w:rPr>
+        <w:lastRenderedPageBreak/>
         <w:t xml:space="preserve">When master dark or flat frames have been stored on disk, they can be reloaded at </w:t>
       </w:r>
       <w:r>
@@ -5400,7 +5635,6 @@
           <w:noProof/>
           <w:lang w:eastAsia="de-DE"/>
         </w:rPr>
-        <w:lastRenderedPageBreak/>
         <w:drawing>
           <wp:inline distT="0" distB="0" distL="0" distR="0">
             <wp:extent cx="4267200" cy="2402181"/>
@@ -5417,7 +5651,7 @@
                     <pic:cNvPicPr/>
                   </pic:nvPicPr>
                   <pic:blipFill>
-                    <a:blip r:embed="rId18">
+                    <a:blip r:embed="rId19">
                       <a:extLst>
                         <a:ext uri="{28A0092B-C50C-407E-A947-70E740481C1C}">
                           <a14:useLocalDpi xmlns:a14="http://schemas.microsoft.com/office/drawing/2010/main" val="0"/>
@@ -5501,15 +5735,15 @@
           <w:lang w:val="en-US"/>
         </w:rPr>
       </w:pPr>
-      <w:bookmarkStart w:id="105" w:name="_Toc14185264"/>
+      <w:bookmarkStart w:id="117" w:name="_Toc17051737"/>
       <w:r>
         <w:rPr>
           <w:lang w:val="en-US"/>
         </w:rPr>
         <w:t>Job Specification</w:t>
       </w:r>
-      <w:bookmarkEnd w:id="104"/>
-      <w:bookmarkEnd w:id="105"/>
+      <w:bookmarkEnd w:id="115"/>
+      <w:bookmarkEnd w:id="117"/>
     </w:p>
     <w:p>
       <w:pPr>
@@ -5570,7 +5804,7 @@
                     <pic:cNvPicPr/>
                   </pic:nvPicPr>
                   <pic:blipFill>
-                    <a:blip r:embed="rId19">
+                    <a:blip r:embed="rId20">
                       <a:extLst>
                         <a:ext uri="{28A0092B-C50C-407E-A947-70E740481C1C}">
                           <a14:useLocalDpi xmlns:a14="http://schemas.microsoft.com/office/drawing/2010/main" val="0"/>
@@ -5632,6 +5866,7 @@
         <w:rPr>
           <w:lang w:val="en-US" w:eastAsia="de-DE"/>
         </w:rPr>
+        <w:lastRenderedPageBreak/>
         <w:t>Basically, the user specifies a list of jobs which PSS then processes one after the other. There are two different job types which PSS recognizes by the kind of input specified:</w:t>
       </w:r>
     </w:p>
@@ -5651,7 +5886,6 @@
           <w:noProof/>
           <w:lang w:eastAsia="de-DE"/>
         </w:rPr>
-        <w:lastRenderedPageBreak/>
         <w:drawing>
           <wp:anchor distT="0" distB="0" distL="114300" distR="114300" simplePos="0" relativeHeight="251698176" behindDoc="0" locked="0" layoutInCell="1" allowOverlap="1" wp14:anchorId="2854E179" wp14:editId="5B5AA491">
             <wp:simplePos x="0" y="0"/>
@@ -5676,7 +5910,7 @@
                     <pic:cNvPicPr/>
                   </pic:nvPicPr>
                   <pic:blipFill>
-                    <a:blip r:embed="rId20" cstate="print">
+                    <a:blip r:embed="rId21" cstate="print">
                       <a:extLst>
                         <a:ext uri="{28A0092B-C50C-407E-A947-70E740481C1C}">
                           <a14:useLocalDpi xmlns:a14="http://schemas.microsoft.com/office/drawing/2010/main" val="0"/>
@@ -5737,7 +5971,7 @@
                     <pic:cNvPicPr/>
                   </pic:nvPicPr>
                   <pic:blipFill>
-                    <a:blip r:embed="rId21">
+                    <a:blip r:embed="rId22">
                       <a:extLst>
                         <a:ext uri="{28A0092B-C50C-407E-A947-70E740481C1C}">
                           <a14:useLocalDpi xmlns:a14="http://schemas.microsoft.com/office/drawing/2010/main" val="0"/>
@@ -6203,7 +6437,7 @@
                     <pic:cNvPicPr/>
                   </pic:nvPicPr>
                   <pic:blipFill>
-                    <a:blip r:embed="rId22">
+                    <a:blip r:embed="rId23">
                       <a:extLst>
                         <a:ext uri="{28A0092B-C50C-407E-A947-70E740481C1C}">
                           <a14:useLocalDpi xmlns:a14="http://schemas.microsoft.com/office/drawing/2010/main" val="0"/>
@@ -6281,14 +6515,14 @@
           <w:lang w:val="en-US"/>
         </w:rPr>
       </w:pPr>
-      <w:bookmarkStart w:id="106" w:name="_Toc14185265"/>
+      <w:bookmarkStart w:id="118" w:name="_Toc17051738"/>
       <w:r>
         <w:rPr>
           <w:lang w:val="en-US"/>
         </w:rPr>
         <w:t>Starting and Controlling the Workflow</w:t>
       </w:r>
-      <w:bookmarkEnd w:id="106"/>
+      <w:bookmarkEnd w:id="118"/>
     </w:p>
     <w:p>
       <w:pPr>
@@ -6362,7 +6596,7 @@
                     <pic:cNvPicPr/>
                   </pic:nvPicPr>
                   <pic:blipFill>
-                    <a:blip r:embed="rId23">
+                    <a:blip r:embed="rId24">
                       <a:extLst>
                         <a:ext uri="{28A0092B-C50C-407E-A947-70E740481C1C}">
                           <a14:useLocalDpi xmlns:a14="http://schemas.microsoft.com/office/drawing/2010/main" val="0"/>
@@ -6529,7 +6763,7 @@
                     <pic:cNvPicPr/>
                   </pic:nvPicPr>
                   <pic:blipFill>
-                    <a:blip r:embed="rId24">
+                    <a:blip r:embed="rId25">
                       <a:extLst>
                         <a:ext uri="{28A0092B-C50C-407E-A947-70E740481C1C}">
                           <a14:useLocalDpi xmlns:a14="http://schemas.microsoft.com/office/drawing/2010/main" val="0"/>
@@ -6583,7 +6817,7 @@
                     <pic:cNvPicPr/>
                   </pic:nvPicPr>
                   <pic:blipFill>
-                    <a:blip r:embed="rId25">
+                    <a:blip r:embed="rId26">
                       <a:extLst>
                         <a:ext uri="{28A0092B-C50C-407E-A947-70E740481C1C}">
                           <a14:useLocalDpi xmlns:a14="http://schemas.microsoft.com/office/drawing/2010/main" val="0"/>
@@ -6699,14 +6933,14 @@
           <w:lang w:val="en-US"/>
         </w:rPr>
       </w:pPr>
-      <w:bookmarkStart w:id="107" w:name="_Toc14185266"/>
+      <w:bookmarkStart w:id="119" w:name="_Toc17051739"/>
       <w:r>
         <w:rPr>
           <w:lang w:val="en-US"/>
         </w:rPr>
         <w:t>Execution Protocol</w:t>
       </w:r>
-      <w:bookmarkEnd w:id="107"/>
+      <w:bookmarkEnd w:id="119"/>
     </w:p>
     <w:p>
       <w:pPr>
@@ -6786,7 +7020,7 @@
                     <pic:cNvPicPr/>
                   </pic:nvPicPr>
                   <pic:blipFill>
-                    <a:blip r:embed="rId26" cstate="print">
+                    <a:blip r:embed="rId27" cstate="print">
                       <a:extLst>
                         <a:ext uri="{28A0092B-C50C-407E-A947-70E740481C1C}">
                           <a14:useLocalDpi xmlns:a14="http://schemas.microsoft.com/office/drawing/2010/main" val="0"/>
@@ -6967,26 +7201,14 @@
         <w:rPr>
           <w:lang w:val="en-US" w:eastAsia="de-DE"/>
         </w:rPr>
-        <w:t xml:space="preserve"> or </w:t>
-      </w:r>
-      <w:r>
-        <w:rPr>
-          <w:lang w:val="en-US" w:eastAsia="de-DE"/>
-        </w:rPr>
-        <w:t>“_</w:t>
+        <w:t xml:space="preserve"> or “_</w:t>
       </w:r>
       <w:proofErr w:type="spellStart"/>
       <w:r>
         <w:rPr>
           <w:lang w:val="en-US" w:eastAsia="de-DE"/>
         </w:rPr>
-        <w:t>gpp.</w:t>
-      </w:r>
-      <w:r>
-        <w:rPr>
-          <w:lang w:val="en-US" w:eastAsia="de-DE"/>
-        </w:rPr>
-        <w:t>fits</w:t>
+        <w:t>gpp.fits</w:t>
       </w:r>
       <w:proofErr w:type="spellEnd"/>
       <w:r>
@@ -7009,14 +7231,14 @@
           <w:lang w:val="en-US"/>
         </w:rPr>
       </w:pPr>
-      <w:bookmarkStart w:id="108" w:name="_Toc14185267"/>
+      <w:bookmarkStart w:id="120" w:name="_Toc17051740"/>
       <w:r>
         <w:rPr>
           <w:lang w:val="en-US"/>
         </w:rPr>
         <w:t>Reading Input Data and Buffering</w:t>
       </w:r>
-      <w:bookmarkEnd w:id="108"/>
+      <w:bookmarkEnd w:id="120"/>
     </w:p>
     <w:p>
       <w:pPr>
@@ -7246,7 +7468,7 @@
                     <pic:cNvPicPr/>
                   </pic:nvPicPr>
                   <pic:blipFill>
-                    <a:blip r:embed="rId27">
+                    <a:blip r:embed="rId28">
                       <a:extLst>
                         <a:ext uri="{28A0092B-C50C-407E-A947-70E740481C1C}">
                           <a14:useLocalDpi xmlns:a14="http://schemas.microsoft.com/office/drawing/2010/main" val="0"/>
@@ -7366,16 +7588,16 @@
           <w:lang w:val="en-US"/>
         </w:rPr>
       </w:pPr>
-      <w:bookmarkStart w:id="109" w:name="_Ref8742980"/>
-      <w:bookmarkStart w:id="110" w:name="_Toc14185268"/>
+      <w:bookmarkStart w:id="121" w:name="_Ref8742980"/>
+      <w:bookmarkStart w:id="122" w:name="_Toc17051741"/>
       <w:r>
         <w:rPr>
           <w:lang w:val="en-US"/>
         </w:rPr>
         <w:t>Frame stabilization</w:t>
       </w:r>
-      <w:bookmarkEnd w:id="109"/>
-      <w:bookmarkEnd w:id="110"/>
+      <w:bookmarkEnd w:id="121"/>
+      <w:bookmarkEnd w:id="122"/>
     </w:p>
     <w:p>
       <w:pPr>
@@ -7498,7 +7720,7 @@
                     <pic:cNvPicPr/>
                   </pic:nvPicPr>
                   <pic:blipFill>
-                    <a:blip r:embed="rId28">
+                    <a:blip r:embed="rId29">
                       <a:extLst>
                         <a:ext uri="{28A0092B-C50C-407E-A947-70E740481C1C}">
                           <a14:useLocalDpi xmlns:a14="http://schemas.microsoft.com/office/drawing/2010/main" val="0"/>
@@ -7854,7 +8076,7 @@
           <w:lang w:val="en-US"/>
         </w:rPr>
       </w:pPr>
-      <w:bookmarkStart w:id="111" w:name="_Toc14185269"/>
+      <w:bookmarkStart w:id="123" w:name="_Toc17051742"/>
       <w:r>
         <w:rPr>
           <w:lang w:val="en-US"/>
@@ -7862,7 +8084,7 @@
         <w:lastRenderedPageBreak/>
         <w:t>Setting the Stacking Fraction</w:t>
       </w:r>
-      <w:bookmarkEnd w:id="111"/>
+      <w:bookmarkEnd w:id="123"/>
     </w:p>
     <w:p>
       <w:pPr>
@@ -7899,7 +8121,7 @@
                     <pic:cNvPicPr/>
                   </pic:nvPicPr>
                   <pic:blipFill>
-                    <a:blip r:embed="rId29">
+                    <a:blip r:embed="rId30">
                       <a:extLst>
                         <a:ext uri="{28A0092B-C50C-407E-A947-70E740481C1C}">
                           <a14:useLocalDpi xmlns:a14="http://schemas.microsoft.com/office/drawing/2010/main" val="0"/>
@@ -8054,7 +8276,7 @@
                     <pic:cNvPicPr/>
                   </pic:nvPicPr>
                   <pic:blipFill>
-                    <a:blip r:embed="rId30" cstate="print">
+                    <a:blip r:embed="rId31" cstate="print">
                       <a:extLst>
                         <a:ext uri="{28A0092B-C50C-407E-A947-70E740481C1C}">
                           <a14:useLocalDpi xmlns:a14="http://schemas.microsoft.com/office/drawing/2010/main" val="0"/>
@@ -8177,7 +8399,7 @@
                     <pic:cNvPicPr/>
                   </pic:nvPicPr>
                   <pic:blipFill>
-                    <a:blip r:embed="rId31" cstate="print">
+                    <a:blip r:embed="rId32" cstate="print">
                       <a:extLst>
                         <a:ext uri="{28A0092B-C50C-407E-A947-70E740481C1C}">
                           <a14:useLocalDpi xmlns:a14="http://schemas.microsoft.com/office/drawing/2010/main" val="0"/>
@@ -8267,7 +8489,7 @@
           <w:lang w:val="en-US"/>
         </w:rPr>
       </w:pPr>
-      <w:bookmarkStart w:id="112" w:name="_Toc14185270"/>
+      <w:bookmarkStart w:id="124" w:name="_Toc17051743"/>
       <w:r>
         <w:rPr>
           <w:lang w:val="en-US"/>
@@ -8275,7 +8497,7 @@
         <w:lastRenderedPageBreak/>
         <w:t>Setting a Region of Interest (ROI)</w:t>
       </w:r>
-      <w:bookmarkEnd w:id="112"/>
+      <w:bookmarkEnd w:id="124"/>
     </w:p>
     <w:p>
       <w:pPr>
@@ -8304,7 +8526,7 @@
                     <pic:cNvPicPr/>
                   </pic:nvPicPr>
                   <pic:blipFill>
-                    <a:blip r:embed="rId32">
+                    <a:blip r:embed="rId33">
                       <a:extLst>
                         <a:ext uri="{28A0092B-C50C-407E-A947-70E740481C1C}">
                           <a14:useLocalDpi xmlns:a14="http://schemas.microsoft.com/office/drawing/2010/main" val="0"/>
@@ -8471,7 +8693,7 @@
           <w:lang w:val="en-US"/>
         </w:rPr>
       </w:pPr>
-      <w:bookmarkStart w:id="113" w:name="_Toc14185271"/>
+      <w:bookmarkStart w:id="125" w:name="_Toc17051744"/>
       <w:r>
         <w:rPr>
           <w:lang w:val="en-US"/>
@@ -8490,7 +8712,7 @@
         </w:rPr>
         <w:t>lignment Points</w:t>
       </w:r>
-      <w:bookmarkEnd w:id="113"/>
+      <w:bookmarkEnd w:id="125"/>
     </w:p>
     <w:p>
       <w:pPr>
@@ -8962,7 +9184,7 @@
                     <pic:cNvPicPr/>
                   </pic:nvPicPr>
                   <pic:blipFill>
-                    <a:blip r:embed="rId33">
+                    <a:blip r:embed="rId34">
                       <a:extLst>
                         <a:ext uri="{28A0092B-C50C-407E-A947-70E740481C1C}">
                           <a14:useLocalDpi xmlns:a14="http://schemas.microsoft.com/office/drawing/2010/main" val="0"/>
@@ -9040,14 +9262,14 @@
           <w:lang w:val="en-US"/>
         </w:rPr>
       </w:pPr>
-      <w:bookmarkStart w:id="114" w:name="_Toc14185272"/>
+      <w:bookmarkStart w:id="126" w:name="_Toc17051745"/>
       <w:r>
         <w:rPr>
           <w:lang w:val="en-US"/>
         </w:rPr>
         <w:t>Frame Stacking</w:t>
       </w:r>
-      <w:bookmarkEnd w:id="114"/>
+      <w:bookmarkEnd w:id="126"/>
     </w:p>
     <w:p>
       <w:pPr>
@@ -9095,7 +9317,7 @@
                     <pic:cNvPicPr/>
                   </pic:nvPicPr>
                   <pic:blipFill>
-                    <a:blip r:embed="rId34">
+                    <a:blip r:embed="rId35">
                       <a:extLst>
                         <a:ext uri="{28A0092B-C50C-407E-A947-70E740481C1C}">
                           <a14:useLocalDpi xmlns:a14="http://schemas.microsoft.com/office/drawing/2010/main" val="0"/>
@@ -9337,8 +9559,8 @@
           <w:lang w:val="en-US"/>
         </w:rPr>
       </w:pPr>
-      <w:bookmarkStart w:id="115" w:name="_Ref8830636"/>
-      <w:bookmarkStart w:id="116" w:name="_Toc14185273"/>
+      <w:bookmarkStart w:id="127" w:name="_Ref8830636"/>
+      <w:bookmarkStart w:id="128" w:name="_Toc17051746"/>
       <w:proofErr w:type="spellStart"/>
       <w:r>
         <w:rPr>
@@ -9366,8 +9588,8 @@
         </w:rPr>
         <w:t>)</w:t>
       </w:r>
-      <w:bookmarkEnd w:id="115"/>
-      <w:bookmarkEnd w:id="116"/>
+      <w:bookmarkEnd w:id="127"/>
+      <w:bookmarkEnd w:id="128"/>
     </w:p>
     <w:p>
       <w:pPr>
@@ -9686,7 +9908,7 @@
                     <pic:cNvPicPr/>
                   </pic:nvPicPr>
                   <pic:blipFill>
-                    <a:blip r:embed="rId35">
+                    <a:blip r:embed="rId36">
                       <a:extLst>
                         <a:ext uri="{28A0092B-C50C-407E-A947-70E740481C1C}">
                           <a14:useLocalDpi xmlns:a14="http://schemas.microsoft.com/office/drawing/2010/main" val="0"/>
@@ -10061,7 +10283,7 @@
                     <pic:cNvPicPr/>
                   </pic:nvPicPr>
                   <pic:blipFill>
-                    <a:blip r:embed="rId36">
+                    <a:blip r:embed="rId37">
                       <a:extLst>
                         <a:ext uri="{28A0092B-C50C-407E-A947-70E740481C1C}">
                           <a14:useLocalDpi xmlns:a14="http://schemas.microsoft.com/office/drawing/2010/main" val="0"/>
@@ -10368,7 +10590,7 @@
                     <pic:cNvPicPr/>
                   </pic:nvPicPr>
                   <pic:blipFill>
-                    <a:blip r:embed="rId37">
+                    <a:blip r:embed="rId38">
                       <a:extLst>
                         <a:ext uri="{28A0092B-C50C-407E-A947-70E740481C1C}">
                           <a14:useLocalDpi xmlns:a14="http://schemas.microsoft.com/office/drawing/2010/main" val="0"/>
@@ -10421,7 +10643,7 @@
                     <pic:cNvPicPr/>
                   </pic:nvPicPr>
                   <pic:blipFill>
-                    <a:blip r:embed="rId38">
+                    <a:blip r:embed="rId39">
                       <a:extLst>
                         <a:ext uri="{28A0092B-C50C-407E-A947-70E740481C1C}">
                           <a14:useLocalDpi xmlns:a14="http://schemas.microsoft.com/office/drawing/2010/main" val="0"/>
@@ -10658,26 +10880,14 @@
         <w:rPr>
           <w:lang w:val="en-US" w:eastAsia="de-DE"/>
         </w:rPr>
-        <w:t xml:space="preserve"> or </w:t>
-      </w:r>
-      <w:r>
-        <w:rPr>
-          <w:lang w:val="en-US" w:eastAsia="de-DE"/>
-        </w:rPr>
-        <w:t>“_</w:t>
+        <w:t xml:space="preserve"> or “_</w:t>
       </w:r>
       <w:proofErr w:type="spellStart"/>
       <w:r>
         <w:rPr>
           <w:lang w:val="en-US" w:eastAsia="de-DE"/>
         </w:rPr>
-        <w:t>gpp.</w:t>
-      </w:r>
-      <w:r>
-        <w:rPr>
-          <w:lang w:val="en-US" w:eastAsia="de-DE"/>
-        </w:rPr>
-        <w:t>fits</w:t>
+        <w:t>gpp.fits</w:t>
       </w:r>
       <w:proofErr w:type="spellEnd"/>
       <w:r>
@@ -10768,7 +10978,7 @@
                     <pic:cNvPicPr/>
                   </pic:nvPicPr>
                   <pic:blipFill>
-                    <a:blip r:embed="rId39" cstate="print">
+                    <a:blip r:embed="rId40" cstate="print">
                       <a:extLst>
                         <a:ext uri="{28A0092B-C50C-407E-A947-70E740481C1C}">
                           <a14:useLocalDpi xmlns:a14="http://schemas.microsoft.com/office/drawing/2010/main" val="0"/>
@@ -10950,14 +11160,14 @@
           <w:lang w:val="en-US"/>
         </w:rPr>
       </w:pPr>
-      <w:bookmarkStart w:id="117" w:name="_Toc14185274"/>
+      <w:bookmarkStart w:id="129" w:name="_Toc17051747"/>
       <w:r>
         <w:rPr>
           <w:lang w:val="en-US"/>
         </w:rPr>
         <w:t>End of Program</w:t>
       </w:r>
-      <w:bookmarkEnd w:id="117"/>
+      <w:bookmarkEnd w:id="129"/>
     </w:p>
     <w:p>
       <w:pPr>
@@ -11029,7 +11239,7 @@
                     <pic:cNvPicPr/>
                   </pic:nvPicPr>
                   <pic:blipFill>
-                    <a:blip r:embed="rId40">
+                    <a:blip r:embed="rId41">
                       <a:extLst>
                         <a:ext uri="{28A0092B-C50C-407E-A947-70E740481C1C}">
                           <a14:useLocalDpi xmlns:a14="http://schemas.microsoft.com/office/drawing/2010/main" val="0"/>
@@ -11122,12 +11332,12 @@
           <w:lang w:val="en-US"/>
         </w:rPr>
       </w:pPr>
-      <w:bookmarkStart w:id="118" w:name="_Ref434581650"/>
-      <w:bookmarkStart w:id="119" w:name="_Ref436211928"/>
-      <w:bookmarkStart w:id="120" w:name="_Ref436228182"/>
-      <w:bookmarkStart w:id="121" w:name="_Ref436836357"/>
-      <w:bookmarkStart w:id="122" w:name="_Toc8806998"/>
-      <w:bookmarkStart w:id="123" w:name="_Toc14185275"/>
+      <w:bookmarkStart w:id="130" w:name="_Ref434581650"/>
+      <w:bookmarkStart w:id="131" w:name="_Ref436211928"/>
+      <w:bookmarkStart w:id="132" w:name="_Ref436228182"/>
+      <w:bookmarkStart w:id="133" w:name="_Ref436836357"/>
+      <w:bookmarkStart w:id="134" w:name="_Toc8806998"/>
+      <w:bookmarkStart w:id="135" w:name="_Toc17051748"/>
       <w:r>
         <w:rPr>
           <w:lang w:val="en-US"/>
@@ -11141,18 +11351,18 @@
         </w:rPr>
         <w:t xml:space="preserve"> A: </w:t>
       </w:r>
-      <w:bookmarkEnd w:id="118"/>
-      <w:bookmarkEnd w:id="119"/>
-      <w:bookmarkEnd w:id="120"/>
-      <w:bookmarkEnd w:id="121"/>
-      <w:bookmarkEnd w:id="122"/>
+      <w:bookmarkEnd w:id="130"/>
+      <w:bookmarkEnd w:id="131"/>
+      <w:bookmarkEnd w:id="132"/>
+      <w:bookmarkEnd w:id="133"/>
+      <w:bookmarkEnd w:id="134"/>
       <w:r>
         <w:rPr>
           <w:lang w:val="en-US"/>
         </w:rPr>
         <w:t>Configuration Parameters</w:t>
       </w:r>
-      <w:bookmarkEnd w:id="123"/>
+      <w:bookmarkEnd w:id="135"/>
     </w:p>
     <w:p>
       <w:pPr>
@@ -11275,7 +11485,7 @@
                     <pic:cNvPicPr/>
                   </pic:nvPicPr>
                   <pic:blipFill>
-                    <a:blip r:embed="rId15">
+                    <a:blip r:embed="rId16">
                       <a:extLst>
                         <a:ext uri="{28A0092B-C50C-407E-A947-70E740481C1C}">
                           <a14:useLocalDpi xmlns:a14="http://schemas.microsoft.com/office/drawing/2010/main" val="0"/>
@@ -12614,7 +12824,7 @@
       </w:pPr>
     </w:p>
     <w:sectPr>
-      <w:footerReference w:type="default" r:id="rId41"/>
+      <w:footerReference w:type="default" r:id="rId42"/>
       <w:pgSz w:w="11906" w:h="16838"/>
       <w:pgMar w:top="1417" w:right="1417" w:bottom="1134" w:left="1417" w:header="708" w:footer="708" w:gutter="0"/>
       <w:cols w:space="708"/>
@@ -12659,7 +12869,6 @@
         <w:docPartUnique/>
       </w:docPartObj>
     </w:sdtPr>
-    <w:sdtEndPr/>
     <w:sdtContent>
       <w:p>
         <w:pPr>
@@ -12679,7 +12888,7 @@
           <w:rPr>
             <w:noProof/>
           </w:rPr>
-          <w:t>5</w:t>
+          <w:t>1</w:t>
         </w:r>
         <w:r>
           <w:fldChar w:fldCharType="end"/>
@@ -17059,7 +17268,7 @@
 </file>
 
 <file path=customXml/itemProps1.xml><?xml version="1.0" encoding="utf-8"?>
-<ds:datastoreItem xmlns:ds="http://schemas.openxmlformats.org/officeDocument/2006/customXml" ds:itemID="{4338E476-24B9-4267-8ECB-2EBA0D9E15F2}">
+<ds:datastoreItem xmlns:ds="http://schemas.openxmlformats.org/officeDocument/2006/customXml" ds:itemID="{B51DCEA5-8FB2-446E-B33A-3FE327D2BF7B}">
   <ds:schemaRefs>
     <ds:schemaRef ds:uri="http://schemas.openxmlformats.org/officeDocument/2006/bibliography"/>
   </ds:schemaRefs>

</xml_diff>

<commit_message>
Documentation of changelog entries updated
</commit_message>
<xml_diff>
--- a/Documentation/PlanetarySystemStacker_User-Guide.docx
+++ b/Documentation/PlanetarySystemStacker_User-Guide.docx
@@ -27,8 +27,6 @@
       <w:bookmarkStart w:id="14" w:name="_Toc11055777"/>
       <w:bookmarkStart w:id="15" w:name="_Toc14185243"/>
       <w:bookmarkStart w:id="16" w:name="_Toc17051715"/>
-      <w:bookmarkStart w:id="17" w:name="_GoBack"/>
-      <w:bookmarkEnd w:id="17"/>
       <w:proofErr w:type="spellStart"/>
       <w:r>
         <w:rPr>
@@ -148,8 +146,8 @@
           <w:lang w:val="en-US"/>
         </w:rPr>
       </w:pPr>
-      <w:bookmarkStart w:id="18" w:name="_Toc434580429"/>
-      <w:bookmarkStart w:id="19" w:name="_Toc435096409"/>
+      <w:bookmarkStart w:id="17" w:name="_Toc434580429"/>
+      <w:bookmarkStart w:id="18" w:name="_Toc435096409"/>
     </w:p>
     <w:p>
       <w:pPr>
@@ -163,21 +161,21 @@
           <w:lang w:val="en-US"/>
         </w:rPr>
       </w:pPr>
-      <w:bookmarkStart w:id="20" w:name="_Toc435434063"/>
-      <w:bookmarkStart w:id="21" w:name="_Toc436056843"/>
-      <w:bookmarkStart w:id="22" w:name="_Toc436147907"/>
-      <w:bookmarkStart w:id="23" w:name="_Toc436147968"/>
-      <w:bookmarkStart w:id="24" w:name="_Toc436211752"/>
-      <w:bookmarkStart w:id="25" w:name="_Toc447723048"/>
-      <w:bookmarkStart w:id="26" w:name="_Toc447795240"/>
-      <w:bookmarkStart w:id="27" w:name="_Toc484449256"/>
-      <w:bookmarkStart w:id="28" w:name="_Toc502072376"/>
-      <w:bookmarkStart w:id="29" w:name="_Toc510165759"/>
-      <w:bookmarkStart w:id="30" w:name="_Toc8809744"/>
-      <w:bookmarkStart w:id="31" w:name="_Toc8897861"/>
-      <w:bookmarkStart w:id="32" w:name="_Toc11055778"/>
-      <w:bookmarkStart w:id="33" w:name="_Toc14185244"/>
-      <w:bookmarkStart w:id="34" w:name="_Toc17051716"/>
+      <w:bookmarkStart w:id="19" w:name="_Toc435434063"/>
+      <w:bookmarkStart w:id="20" w:name="_Toc436056843"/>
+      <w:bookmarkStart w:id="21" w:name="_Toc436147907"/>
+      <w:bookmarkStart w:id="22" w:name="_Toc436147968"/>
+      <w:bookmarkStart w:id="23" w:name="_Toc436211752"/>
+      <w:bookmarkStart w:id="24" w:name="_Toc447723048"/>
+      <w:bookmarkStart w:id="25" w:name="_Toc447795240"/>
+      <w:bookmarkStart w:id="26" w:name="_Toc484449256"/>
+      <w:bookmarkStart w:id="27" w:name="_Toc502072376"/>
+      <w:bookmarkStart w:id="28" w:name="_Toc510165759"/>
+      <w:bookmarkStart w:id="29" w:name="_Toc8809744"/>
+      <w:bookmarkStart w:id="30" w:name="_Toc8897861"/>
+      <w:bookmarkStart w:id="31" w:name="_Toc11055778"/>
+      <w:bookmarkStart w:id="32" w:name="_Toc14185244"/>
+      <w:bookmarkStart w:id="33" w:name="_Toc17051716"/>
       <w:r>
         <w:rPr>
           <w:lang w:val="en-US"/>
@@ -244,6 +242,7 @@
         </w:rPr>
         <w:t>)</w:t>
       </w:r>
+      <w:bookmarkEnd w:id="17"/>
       <w:bookmarkEnd w:id="18"/>
       <w:bookmarkEnd w:id="19"/>
       <w:bookmarkEnd w:id="20"/>
@@ -260,7 +259,6 @@
       <w:bookmarkEnd w:id="31"/>
       <w:bookmarkEnd w:id="32"/>
       <w:bookmarkEnd w:id="33"/>
-      <w:bookmarkEnd w:id="34"/>
     </w:p>
     <w:p>
       <w:pPr>
@@ -2383,14 +2381,14 @@
           <w:lang w:val="en-US"/>
         </w:rPr>
       </w:pPr>
-      <w:bookmarkStart w:id="35" w:name="_Toc17051717"/>
+      <w:bookmarkStart w:id="34" w:name="_Toc17051717"/>
       <w:r>
         <w:rPr>
           <w:lang w:val="en-US"/>
         </w:rPr>
         <w:t>Introduction</w:t>
       </w:r>
-      <w:bookmarkEnd w:id="35"/>
+      <w:bookmarkEnd w:id="34"/>
     </w:p>
     <w:p>
       <w:pPr>
@@ -2791,14 +2789,14 @@
           <w:lang w:val="en-US"/>
         </w:rPr>
       </w:pPr>
-      <w:bookmarkStart w:id="36" w:name="_Toc17051718"/>
+      <w:bookmarkStart w:id="35" w:name="_Toc17051718"/>
       <w:r>
         <w:rPr>
           <w:lang w:val="en-US"/>
         </w:rPr>
         <w:t>Project Authors and Contributors</w:t>
       </w:r>
-      <w:bookmarkEnd w:id="36"/>
+      <w:bookmarkEnd w:id="35"/>
     </w:p>
     <w:p>
       <w:pPr>
@@ -2985,6 +2983,24 @@
         <w:rPr>
           <w:lang w:val="en-US" w:eastAsia="de-DE"/>
         </w:rPr>
+        <w:t>Handling of image I/O using .fits format.</w:t>
+      </w:r>
+    </w:p>
+    <w:p>
+      <w:pPr>
+        <w:pStyle w:val="Listenabsatz"/>
+        <w:numPr>
+          <w:ilvl w:val="0"/>
+          <w:numId w:val="16"/>
+        </w:numPr>
+        <w:rPr>
+          <w:lang w:val="en-US" w:eastAsia="de-DE"/>
+        </w:rPr>
+      </w:pPr>
+      <w:r>
+        <w:rPr>
+          <w:lang w:val="en-US" w:eastAsia="de-DE"/>
+        </w:rPr>
         <w:t>Python code style improvements</w:t>
       </w:r>
       <w:r>
@@ -3090,14 +3106,14 @@
           <w:lang w:val="en-US"/>
         </w:rPr>
       </w:pPr>
-      <w:bookmarkStart w:id="37" w:name="_Toc17051719"/>
+      <w:bookmarkStart w:id="36" w:name="_Toc17051719"/>
       <w:r>
         <w:rPr>
           <w:lang w:val="en-US"/>
         </w:rPr>
         <w:t>Changelog</w:t>
       </w:r>
-      <w:bookmarkEnd w:id="37"/>
+      <w:bookmarkEnd w:id="36"/>
     </w:p>
     <w:p>
       <w:pPr>
@@ -3164,14 +3180,15 @@
           <w:lang w:val="en-US" w:eastAsia="de-DE"/>
         </w:rPr>
       </w:pPr>
-      <w:bookmarkStart w:id="38" w:name="_Toc484449259"/>
-      <w:bookmarkStart w:id="39" w:name="_Toc502072379"/>
-      <w:bookmarkStart w:id="40" w:name="_Toc510165762"/>
-      <w:bookmarkStart w:id="41" w:name="_Toc8809747"/>
-      <w:bookmarkStart w:id="42" w:name="_Toc8897864"/>
-      <w:bookmarkStart w:id="43" w:name="_Toc11055781"/>
-      <w:bookmarkStart w:id="44" w:name="_Toc14185248"/>
-      <w:bookmarkStart w:id="45" w:name="_Toc17051720"/>
+      <w:bookmarkStart w:id="37" w:name="_Toc484449259"/>
+      <w:bookmarkStart w:id="38" w:name="_Toc502072379"/>
+      <w:bookmarkStart w:id="39" w:name="_Toc510165762"/>
+      <w:bookmarkStart w:id="40" w:name="_Toc8809747"/>
+      <w:bookmarkStart w:id="41" w:name="_Toc8897864"/>
+      <w:bookmarkStart w:id="42" w:name="_Toc11055781"/>
+      <w:bookmarkStart w:id="43" w:name="_Toc14185248"/>
+      <w:bookmarkStart w:id="44" w:name="_Toc17051720"/>
+      <w:bookmarkEnd w:id="37"/>
       <w:bookmarkEnd w:id="38"/>
       <w:bookmarkEnd w:id="39"/>
       <w:bookmarkEnd w:id="40"/>
@@ -3179,7 +3196,6 @@
       <w:bookmarkEnd w:id="42"/>
       <w:bookmarkEnd w:id="43"/>
       <w:bookmarkEnd w:id="44"/>
-      <w:bookmarkEnd w:id="45"/>
     </w:p>
     <w:p>
       <w:pPr>
@@ -3202,14 +3218,15 @@
           <w:lang w:val="en-US" w:eastAsia="de-DE"/>
         </w:rPr>
       </w:pPr>
-      <w:bookmarkStart w:id="46" w:name="_Toc484449260"/>
-      <w:bookmarkStart w:id="47" w:name="_Toc502072380"/>
-      <w:bookmarkStart w:id="48" w:name="_Toc510165763"/>
-      <w:bookmarkStart w:id="49" w:name="_Toc8809748"/>
-      <w:bookmarkStart w:id="50" w:name="_Toc8897865"/>
-      <w:bookmarkStart w:id="51" w:name="_Toc11055782"/>
-      <w:bookmarkStart w:id="52" w:name="_Toc14185249"/>
-      <w:bookmarkStart w:id="53" w:name="_Toc17051721"/>
+      <w:bookmarkStart w:id="45" w:name="_Toc484449260"/>
+      <w:bookmarkStart w:id="46" w:name="_Toc502072380"/>
+      <w:bookmarkStart w:id="47" w:name="_Toc510165763"/>
+      <w:bookmarkStart w:id="48" w:name="_Toc8809748"/>
+      <w:bookmarkStart w:id="49" w:name="_Toc8897865"/>
+      <w:bookmarkStart w:id="50" w:name="_Toc11055782"/>
+      <w:bookmarkStart w:id="51" w:name="_Toc14185249"/>
+      <w:bookmarkStart w:id="52" w:name="_Toc17051721"/>
+      <w:bookmarkEnd w:id="45"/>
       <w:bookmarkEnd w:id="46"/>
       <w:bookmarkEnd w:id="47"/>
       <w:bookmarkEnd w:id="48"/>
@@ -3217,35 +3234,34 @@
       <w:bookmarkEnd w:id="50"/>
       <w:bookmarkEnd w:id="51"/>
       <w:bookmarkEnd w:id="52"/>
+    </w:p>
+    <w:p>
+      <w:pPr>
+        <w:pStyle w:val="berschrift3"/>
+        <w:rPr>
+          <w:lang w:val="en-US"/>
+        </w:rPr>
+      </w:pPr>
+      <w:bookmarkStart w:id="53" w:name="_Toc17051722"/>
+      <w:r>
+        <w:rPr>
+          <w:lang w:val="en-US"/>
+        </w:rPr>
+        <w:t>Changes in version 0.6.0 (</w:t>
+      </w:r>
+      <w:r>
+        <w:rPr>
+          <w:lang w:val="en-US"/>
+        </w:rPr>
+        <w:t>August</w:t>
+      </w:r>
+      <w:r>
+        <w:rPr>
+          <w:lang w:val="en-US"/>
+        </w:rPr>
+        <w:t xml:space="preserve"> 2019)</w:t>
+      </w:r>
       <w:bookmarkEnd w:id="53"/>
-    </w:p>
-    <w:p>
-      <w:pPr>
-        <w:pStyle w:val="berschrift3"/>
-        <w:rPr>
-          <w:lang w:val="en-US"/>
-        </w:rPr>
-      </w:pPr>
-      <w:bookmarkStart w:id="54" w:name="_Toc17051722"/>
-      <w:r>
-        <w:rPr>
-          <w:lang w:val="en-US"/>
-        </w:rPr>
-        <w:t>Changes in version 0.6.0 (</w:t>
-      </w:r>
-      <w:r>
-        <w:rPr>
-          <w:lang w:val="en-US"/>
-        </w:rPr>
-        <w:t>August</w:t>
-      </w:r>
-      <w:r>
-        <w:rPr>
-          <w:lang w:val="en-US"/>
-        </w:rPr>
-        <w:t xml:space="preserve"> 2019)</w:t>
-      </w:r>
-      <w:bookmarkEnd w:id="54"/>
     </w:p>
     <w:p>
       <w:pPr>
@@ -3330,7 +3346,19 @@
         <w:rPr>
           <w:lang w:val="en-US" w:eastAsia="de-DE"/>
         </w:rPr>
-        <w:t>” added.</w:t>
+        <w:t>”</w:t>
+      </w:r>
+      <w:r>
+        <w:rPr>
+          <w:lang w:val="en-US" w:eastAsia="de-DE"/>
+        </w:rPr>
+        <w:t xml:space="preserve"> and image format “.fits”</w:t>
+      </w:r>
+      <w:r>
+        <w:rPr>
+          <w:lang w:val="en-US" w:eastAsia="de-DE"/>
+        </w:rPr>
+        <w:t xml:space="preserve"> added.</w:t>
       </w:r>
     </w:p>
     <w:p>
@@ -3384,6 +3412,7 @@
         <w:rPr>
           <w:lang w:val="en-US" w:eastAsia="de-DE"/>
         </w:rPr>
+        <w:lastRenderedPageBreak/>
         <w:t xml:space="preserve">Internal refactoring, most important: video input is encapsulated in class </w:t>
       </w:r>
       <w:proofErr w:type="spellStart"/>
@@ -3416,7 +3445,6 @@
         <w:rPr>
           <w:lang w:val="en-US" w:eastAsia="de-DE"/>
         </w:rPr>
-        <w:lastRenderedPageBreak/>
         <w:t>Several bug fixes.</w:t>
       </w:r>
     </w:p>
@@ -3427,7 +3455,7 @@
           <w:lang w:val="en-US"/>
         </w:rPr>
       </w:pPr>
-      <w:bookmarkStart w:id="55" w:name="_Toc17051723"/>
+      <w:bookmarkStart w:id="54" w:name="_Toc17051723"/>
       <w:r>
         <w:rPr>
           <w:lang w:val="en-US"/>
@@ -3458,7 +3486,7 @@
         </w:rPr>
         <w:t>May 2019)</w:t>
       </w:r>
-      <w:bookmarkEnd w:id="55"/>
+      <w:bookmarkEnd w:id="54"/>
     </w:p>
     <w:p>
       <w:pPr>
@@ -3489,7 +3517,7 @@
         </w:rPr>
         <w:t>tested on Windows 10 only</w:t>
       </w:r>
-      <w:bookmarkStart w:id="56" w:name="_Ref447780942"/>
+      <w:bookmarkStart w:id="55" w:name="_Ref447780942"/>
       <w:r>
         <w:rPr>
           <w:lang w:val="en-US"/>
@@ -3511,17 +3539,17 @@
           <w:lang w:val="en-US"/>
         </w:rPr>
       </w:pPr>
-      <w:bookmarkStart w:id="57" w:name="_Ref502071357"/>
-      <w:bookmarkStart w:id="58" w:name="_Toc17051724"/>
+      <w:bookmarkStart w:id="56" w:name="_Ref502071357"/>
+      <w:bookmarkStart w:id="57" w:name="_Toc17051724"/>
       <w:r>
         <w:rPr>
           <w:lang w:val="en-US"/>
         </w:rPr>
         <w:t>System Requirements and Software Installation</w:t>
       </w:r>
+      <w:bookmarkEnd w:id="55"/>
       <w:bookmarkEnd w:id="56"/>
       <w:bookmarkEnd w:id="57"/>
-      <w:bookmarkEnd w:id="58"/>
     </w:p>
     <w:p>
       <w:pPr>
@@ -3593,18 +3621,18 @@
           <w:lang w:val="en-US" w:eastAsia="de-DE"/>
         </w:rPr>
       </w:pPr>
-      <w:bookmarkStart w:id="59" w:name="_Toc510165767"/>
-      <w:bookmarkStart w:id="60" w:name="_Toc8809751"/>
-      <w:bookmarkStart w:id="61" w:name="_Toc8897868"/>
-      <w:bookmarkStart w:id="62" w:name="_Toc11055786"/>
-      <w:bookmarkStart w:id="63" w:name="_Toc14185253"/>
-      <w:bookmarkStart w:id="64" w:name="_Toc17051725"/>
+      <w:bookmarkStart w:id="58" w:name="_Toc510165767"/>
+      <w:bookmarkStart w:id="59" w:name="_Toc8809751"/>
+      <w:bookmarkStart w:id="60" w:name="_Toc8897868"/>
+      <w:bookmarkStart w:id="61" w:name="_Toc11055786"/>
+      <w:bookmarkStart w:id="62" w:name="_Toc14185253"/>
+      <w:bookmarkStart w:id="63" w:name="_Toc17051725"/>
+      <w:bookmarkEnd w:id="58"/>
       <w:bookmarkEnd w:id="59"/>
       <w:bookmarkEnd w:id="60"/>
       <w:bookmarkEnd w:id="61"/>
       <w:bookmarkEnd w:id="62"/>
       <w:bookmarkEnd w:id="63"/>
-      <w:bookmarkEnd w:id="64"/>
     </w:p>
     <w:p>
       <w:pPr>
@@ -3627,18 +3655,18 @@
           <w:lang w:val="en-US" w:eastAsia="de-DE"/>
         </w:rPr>
       </w:pPr>
-      <w:bookmarkStart w:id="65" w:name="_Toc510165768"/>
-      <w:bookmarkStart w:id="66" w:name="_Toc8809752"/>
-      <w:bookmarkStart w:id="67" w:name="_Toc8897869"/>
-      <w:bookmarkStart w:id="68" w:name="_Toc11055787"/>
-      <w:bookmarkStart w:id="69" w:name="_Toc14185254"/>
-      <w:bookmarkStart w:id="70" w:name="_Toc17051726"/>
+      <w:bookmarkStart w:id="64" w:name="_Toc510165768"/>
+      <w:bookmarkStart w:id="65" w:name="_Toc8809752"/>
+      <w:bookmarkStart w:id="66" w:name="_Toc8897869"/>
+      <w:bookmarkStart w:id="67" w:name="_Toc11055787"/>
+      <w:bookmarkStart w:id="68" w:name="_Toc14185254"/>
+      <w:bookmarkStart w:id="69" w:name="_Toc17051726"/>
+      <w:bookmarkEnd w:id="64"/>
       <w:bookmarkEnd w:id="65"/>
       <w:bookmarkEnd w:id="66"/>
       <w:bookmarkEnd w:id="67"/>
       <w:bookmarkEnd w:id="68"/>
       <w:bookmarkEnd w:id="69"/>
-      <w:bookmarkEnd w:id="70"/>
     </w:p>
     <w:p>
       <w:pPr>
@@ -3661,34 +3689,34 @@
           <w:lang w:val="en-US" w:eastAsia="de-DE"/>
         </w:rPr>
       </w:pPr>
-      <w:bookmarkStart w:id="71" w:name="_Toc510165769"/>
-      <w:bookmarkStart w:id="72" w:name="_Toc8809753"/>
-      <w:bookmarkStart w:id="73" w:name="_Toc8897870"/>
-      <w:bookmarkStart w:id="74" w:name="_Toc11055788"/>
-      <w:bookmarkStart w:id="75" w:name="_Toc14185255"/>
-      <w:bookmarkStart w:id="76" w:name="_Toc17051727"/>
+      <w:bookmarkStart w:id="70" w:name="_Toc510165769"/>
+      <w:bookmarkStart w:id="71" w:name="_Toc8809753"/>
+      <w:bookmarkStart w:id="72" w:name="_Toc8897870"/>
+      <w:bookmarkStart w:id="73" w:name="_Toc11055788"/>
+      <w:bookmarkStart w:id="74" w:name="_Toc14185255"/>
+      <w:bookmarkStart w:id="75" w:name="_Toc17051727"/>
+      <w:bookmarkEnd w:id="70"/>
       <w:bookmarkEnd w:id="71"/>
       <w:bookmarkEnd w:id="72"/>
       <w:bookmarkEnd w:id="73"/>
       <w:bookmarkEnd w:id="74"/>
       <w:bookmarkEnd w:id="75"/>
+    </w:p>
+    <w:p>
+      <w:pPr>
+        <w:pStyle w:val="berschrift3"/>
+        <w:rPr>
+          <w:lang w:val="en-US"/>
+        </w:rPr>
+      </w:pPr>
+      <w:bookmarkStart w:id="76" w:name="_Toc17051728"/>
+      <w:r>
+        <w:rPr>
+          <w:lang w:val="en-US"/>
+        </w:rPr>
+        <w:t>Windows (7 / 8 / 10)</w:t>
+      </w:r>
       <w:bookmarkEnd w:id="76"/>
-    </w:p>
-    <w:p>
-      <w:pPr>
-        <w:pStyle w:val="berschrift3"/>
-        <w:rPr>
-          <w:lang w:val="en-US"/>
-        </w:rPr>
-      </w:pPr>
-      <w:bookmarkStart w:id="77" w:name="_Toc17051728"/>
-      <w:r>
-        <w:rPr>
-          <w:lang w:val="en-US"/>
-        </w:rPr>
-        <w:t>Windows (7 / 8 / 10)</w:t>
-      </w:r>
-      <w:bookmarkEnd w:id="77"/>
     </w:p>
     <w:p>
       <w:pPr>
@@ -4345,14 +4373,14 @@
           <w:lang w:val="en-US"/>
         </w:rPr>
       </w:pPr>
-      <w:bookmarkStart w:id="78" w:name="_Toc17051729"/>
+      <w:bookmarkStart w:id="77" w:name="_Toc17051729"/>
       <w:r>
         <w:rPr>
           <w:lang w:val="en-US"/>
         </w:rPr>
         <w:t>Linux (Ubuntu 16.04)</w:t>
       </w:r>
-      <w:bookmarkEnd w:id="78"/>
+      <w:bookmarkEnd w:id="77"/>
     </w:p>
     <w:p>
       <w:pPr>
@@ -4543,7 +4571,7 @@
           <w:lang w:val="en-US"/>
         </w:rPr>
       </w:pPr>
-      <w:bookmarkStart w:id="79" w:name="_Toc17051730"/>
+      <w:bookmarkStart w:id="78" w:name="_Toc17051730"/>
       <w:r>
         <w:rPr>
           <w:lang w:val="en-US"/>
@@ -4551,33 +4579,41 @@
         <w:lastRenderedPageBreak/>
         <w:t>Program Execution</w:t>
       </w:r>
+      <w:bookmarkEnd w:id="78"/>
+    </w:p>
+    <w:p>
+      <w:pPr>
+        <w:rPr>
+          <w:lang w:val="en-US"/>
+        </w:rPr>
+      </w:pPr>
+      <w:proofErr w:type="spellStart"/>
+      <w:r>
+        <w:rPr>
+          <w:lang w:val="en-US"/>
+        </w:rPr>
+        <w:t>PlanetarySystemStacker</w:t>
+      </w:r>
+      <w:proofErr w:type="spellEnd"/>
+      <w:r>
+        <w:rPr>
+          <w:lang w:val="en-US"/>
+        </w:rPr>
+        <w:t xml:space="preserve"> </w:t>
+      </w:r>
+      <w:r>
+        <w:rPr>
+          <w:lang w:val="en-US"/>
+        </w:rPr>
+        <w:t>communicates with the u</w:t>
+      </w:r>
+      <w:bookmarkStart w:id="79" w:name="_GoBack"/>
       <w:bookmarkEnd w:id="79"/>
-    </w:p>
-    <w:p>
-      <w:pPr>
-        <w:rPr>
-          <w:lang w:val="en-US"/>
-        </w:rPr>
-      </w:pPr>
-      <w:proofErr w:type="spellStart"/>
-      <w:r>
-        <w:rPr>
-          <w:lang w:val="en-US"/>
-        </w:rPr>
-        <w:t>PlanetarySystemStacker</w:t>
-      </w:r>
-      <w:proofErr w:type="spellEnd"/>
-      <w:r>
-        <w:rPr>
-          <w:lang w:val="en-US"/>
-        </w:rPr>
-        <w:t xml:space="preserve"> </w:t>
-      </w:r>
-      <w:r>
-        <w:rPr>
-          <w:lang w:val="en-US"/>
-        </w:rPr>
-        <w:t xml:space="preserve">communicates with the user via a </w:t>
+      <w:r>
+        <w:rPr>
+          <w:lang w:val="en-US"/>
+        </w:rPr>
+        <w:t xml:space="preserve">ser via a </w:t>
       </w:r>
       <w:r>
         <w:rPr>
@@ -12878,7 +12914,7 @@
           <w:rPr>
             <w:noProof/>
           </w:rPr>
-          <w:t>1</w:t>
+          <w:t>5</w:t>
         </w:r>
         <w:r>
           <w:fldChar w:fldCharType="end"/>
@@ -17258,7 +17294,7 @@
 </file>
 
 <file path=customXml/itemProps1.xml><?xml version="1.0" encoding="utf-8"?>
-<ds:datastoreItem xmlns:ds="http://schemas.openxmlformats.org/officeDocument/2006/customXml" ds:itemID="{87D7DCD0-847D-45E6-9565-33281EABE8FF}">
+<ds:datastoreItem xmlns:ds="http://schemas.openxmlformats.org/officeDocument/2006/customXml" ds:itemID="{A6F9F970-FA28-415F-8969-69BD766C30C5}">
   <ds:schemaRefs>
     <ds:schemaRef ds:uri="http://schemas.openxmlformats.org/officeDocument/2006/bibliography"/>
   </ds:schemaRefs>

</xml_diff>

<commit_message>
Documentation updated for Linux
</commit_message>
<xml_diff>
--- a/Documentation/PlanetarySystemStacker_User-Guide.docx
+++ b/Documentation/PlanetarySystemStacker_User-Guide.docx
@@ -319,6 +319,7 @@
         <w:pStyle w:val="berschrift4"/>
         <w:rPr>
           <w:noProof/>
+          <w:lang w:val="en-US"/>
         </w:rPr>
       </w:pPr>
       <w:r>
@@ -798,6 +799,7 @@
         </w:r>
       </w:hyperlink>
     </w:p>
+    <w:bookmarkStart w:id="38" w:name="_GoBack"/>
     <w:p>
       <w:pPr>
         <w:pStyle w:val="Verzeichnis3"/>
@@ -811,81 +813,109 @@
           <w:lang w:eastAsia="de-DE"/>
         </w:rPr>
       </w:pPr>
-      <w:hyperlink w:anchor="_Toc22028264" w:history="1">
-        <w:r>
-          <w:rPr>
-            <w:rStyle w:val="Hyperlink"/>
-            <w:noProof/>
-            <w:lang w:val="en-US"/>
-          </w:rPr>
-          <w:t>2.3</w:t>
-        </w:r>
-        <w:r>
-          <w:rPr>
-            <w:rFonts w:asciiTheme="minorHAnsi" w:eastAsiaTheme="minorEastAsia" w:hAnsiTheme="minorHAnsi" w:cstheme="minorBidi"/>
-            <w:noProof/>
-            <w:lang w:eastAsia="de-DE"/>
-          </w:rPr>
-          <w:tab/>
-        </w:r>
-        <w:r>
-          <w:rPr>
-            <w:rStyle w:val="Hyperlink"/>
-            <w:noProof/>
-            <w:lang w:val="en-US"/>
-          </w:rPr>
-          <w:t>Initial release 0.5.0 (May 2019)</w:t>
-        </w:r>
-        <w:r>
-          <w:rPr>
-            <w:noProof/>
-            <w:webHidden/>
-          </w:rPr>
-          <w:tab/>
-        </w:r>
-        <w:r>
-          <w:rPr>
-            <w:noProof/>
-            <w:webHidden/>
-          </w:rPr>
-          <w:fldChar w:fldCharType="begin"/>
-        </w:r>
-        <w:r>
-          <w:rPr>
-            <w:noProof/>
-            <w:webHidden/>
-          </w:rPr>
-          <w:instrText xml:space="preserve"> PAGEREF _Toc22028264 \h </w:instrText>
-        </w:r>
-        <w:r>
-          <w:rPr>
-            <w:noProof/>
-            <w:webHidden/>
-          </w:rPr>
-        </w:r>
-        <w:r>
-          <w:rPr>
-            <w:noProof/>
-            <w:webHidden/>
-          </w:rPr>
-          <w:fldChar w:fldCharType="separate"/>
-        </w:r>
-        <w:r>
-          <w:rPr>
-            <w:noProof/>
-            <w:webHidden/>
-          </w:rPr>
-          <w:t>4</w:t>
-        </w:r>
-        <w:r>
-          <w:rPr>
-            <w:noProof/>
-            <w:webHidden/>
-          </w:rPr>
-          <w:fldChar w:fldCharType="end"/>
-        </w:r>
-      </w:hyperlink>
-    </w:p>
+      <w:r>
+        <w:rPr>
+          <w:noProof/>
+        </w:rPr>
+        <w:fldChar w:fldCharType="begin"/>
+      </w:r>
+      <w:r>
+        <w:rPr>
+          <w:noProof/>
+        </w:rPr>
+        <w:instrText xml:space="preserve"> HYPERLINK \l "_Toc22028264" </w:instrText>
+      </w:r>
+      <w:r>
+        <w:rPr>
+          <w:noProof/>
+        </w:rPr>
+      </w:r>
+      <w:r>
+        <w:rPr>
+          <w:noProof/>
+        </w:rPr>
+        <w:fldChar w:fldCharType="separate"/>
+      </w:r>
+      <w:r>
+        <w:rPr>
+          <w:rStyle w:val="Hyperlink"/>
+          <w:noProof/>
+          <w:lang w:val="en-US"/>
+        </w:rPr>
+        <w:t>2.3</w:t>
+      </w:r>
+      <w:r>
+        <w:rPr>
+          <w:rFonts w:asciiTheme="minorHAnsi" w:eastAsiaTheme="minorEastAsia" w:hAnsiTheme="minorHAnsi" w:cstheme="minorBidi"/>
+          <w:noProof/>
+          <w:lang w:eastAsia="de-DE"/>
+        </w:rPr>
+        <w:tab/>
+      </w:r>
+      <w:r>
+        <w:rPr>
+          <w:rStyle w:val="Hyperlink"/>
+          <w:noProof/>
+          <w:lang w:val="en-US"/>
+        </w:rPr>
+        <w:t>Initial release 0.5.0 (May 2019)</w:t>
+      </w:r>
+      <w:r>
+        <w:rPr>
+          <w:noProof/>
+          <w:webHidden/>
+        </w:rPr>
+        <w:tab/>
+      </w:r>
+      <w:r>
+        <w:rPr>
+          <w:noProof/>
+          <w:webHidden/>
+        </w:rPr>
+        <w:fldChar w:fldCharType="begin"/>
+      </w:r>
+      <w:r>
+        <w:rPr>
+          <w:noProof/>
+          <w:webHidden/>
+        </w:rPr>
+        <w:instrText xml:space="preserve"> PAGEREF _Toc22028264 \h </w:instrText>
+      </w:r>
+      <w:r>
+        <w:rPr>
+          <w:noProof/>
+          <w:webHidden/>
+        </w:rPr>
+      </w:r>
+      <w:r>
+        <w:rPr>
+          <w:noProof/>
+          <w:webHidden/>
+        </w:rPr>
+        <w:fldChar w:fldCharType="separate"/>
+      </w:r>
+      <w:r>
+        <w:rPr>
+          <w:noProof/>
+          <w:webHidden/>
+        </w:rPr>
+        <w:t>4</w:t>
+      </w:r>
+      <w:r>
+        <w:rPr>
+          <w:noProof/>
+          <w:webHidden/>
+        </w:rPr>
+        <w:fldChar w:fldCharType="end"/>
+      </w:r>
+      <w:r>
+        <w:rPr>
+          <w:noProof/>
+        </w:rPr>
+        <w:fldChar w:fldCharType="end"/>
+      </w:r>
+    </w:p>
+    <w:bookmarkEnd w:id="38"/>
     <w:p>
       <w:pPr>
         <w:pStyle w:val="Verzeichnis2"/>
@@ -899,80 +929,113 @@
           <w:lang w:eastAsia="de-DE"/>
         </w:rPr>
       </w:pPr>
-      <w:hyperlink w:anchor="_Toc22028265" w:history="1">
-        <w:r>
-          <w:rPr>
-            <w:rStyle w:val="Hyperlink"/>
-            <w:noProof/>
-            <w:lang w:val="en-US"/>
-          </w:rPr>
-          <w:t>3.</w:t>
-        </w:r>
-        <w:r>
-          <w:rPr>
-            <w:rFonts w:asciiTheme="minorHAnsi" w:eastAsiaTheme="minorEastAsia" w:hAnsiTheme="minorHAnsi" w:cstheme="minorBidi"/>
-            <w:noProof/>
-            <w:lang w:eastAsia="de-DE"/>
-          </w:rPr>
-          <w:tab/>
-        </w:r>
-        <w:r>
-          <w:rPr>
-            <w:rStyle w:val="Hyperlink"/>
-            <w:noProof/>
-            <w:lang w:val="en-US"/>
-          </w:rPr>
-          <w:t>System Requirements and Software Installation</w:t>
-        </w:r>
-        <w:r>
-          <w:rPr>
-            <w:noProof/>
-            <w:webHidden/>
-          </w:rPr>
-          <w:tab/>
-        </w:r>
-        <w:r>
-          <w:rPr>
-            <w:noProof/>
-            <w:webHidden/>
-          </w:rPr>
-          <w:fldChar w:fldCharType="begin"/>
-        </w:r>
-        <w:r>
-          <w:rPr>
-            <w:noProof/>
-            <w:webHidden/>
-          </w:rPr>
-          <w:instrText xml:space="preserve"> PAGEREF _Toc22028265 \h </w:instrText>
-        </w:r>
-        <w:r>
-          <w:rPr>
-            <w:noProof/>
-            <w:webHidden/>
-          </w:rPr>
-        </w:r>
-        <w:r>
-          <w:rPr>
-            <w:noProof/>
-            <w:webHidden/>
-          </w:rPr>
-          <w:fldChar w:fldCharType="separate"/>
-        </w:r>
-        <w:r>
-          <w:rPr>
-            <w:noProof/>
-            <w:webHidden/>
-          </w:rPr>
-          <w:t>4</w:t>
-        </w:r>
-        <w:r>
-          <w:rPr>
-            <w:noProof/>
-            <w:webHidden/>
-          </w:rPr>
-          <w:fldChar w:fldCharType="end"/>
-        </w:r>
-      </w:hyperlink>
+      <w:r>
+        <w:rPr>
+          <w:noProof/>
+        </w:rPr>
+        <w:fldChar w:fldCharType="begin"/>
+      </w:r>
+      <w:r>
+        <w:rPr>
+          <w:noProof/>
+        </w:rPr>
+        <w:instrText xml:space="preserve"> HYPERLINK \l "_Toc22028265"</w:instrText>
+      </w:r>
+      <w:r>
+        <w:rPr>
+          <w:noProof/>
+        </w:rPr>
+        <w:instrText xml:space="preserve"> </w:instrText>
+      </w:r>
+      <w:r>
+        <w:rPr>
+          <w:noProof/>
+        </w:rPr>
+      </w:r>
+      <w:r>
+        <w:rPr>
+          <w:noProof/>
+        </w:rPr>
+        <w:fldChar w:fldCharType="separate"/>
+      </w:r>
+      <w:r>
+        <w:rPr>
+          <w:rStyle w:val="Hyperlink"/>
+          <w:noProof/>
+          <w:lang w:val="en-US"/>
+        </w:rPr>
+        <w:t>3.</w:t>
+      </w:r>
+      <w:r>
+        <w:rPr>
+          <w:rFonts w:asciiTheme="minorHAnsi" w:eastAsiaTheme="minorEastAsia" w:hAnsiTheme="minorHAnsi" w:cstheme="minorBidi"/>
+          <w:noProof/>
+          <w:lang w:eastAsia="de-DE"/>
+        </w:rPr>
+        <w:tab/>
+      </w:r>
+      <w:r>
+        <w:rPr>
+          <w:rStyle w:val="Hyperlink"/>
+          <w:noProof/>
+          <w:lang w:val="en-US"/>
+        </w:rPr>
+        <w:t>System Requirements and Software Installation</w:t>
+      </w:r>
+      <w:r>
+        <w:rPr>
+          <w:noProof/>
+          <w:webHidden/>
+        </w:rPr>
+        <w:tab/>
+      </w:r>
+      <w:r>
+        <w:rPr>
+          <w:noProof/>
+          <w:webHidden/>
+        </w:rPr>
+        <w:fldChar w:fldCharType="begin"/>
+      </w:r>
+      <w:r>
+        <w:rPr>
+          <w:noProof/>
+          <w:webHidden/>
+        </w:rPr>
+        <w:instrText xml:space="preserve"> PAGEREF _Toc22028265 \h </w:instrText>
+      </w:r>
+      <w:r>
+        <w:rPr>
+          <w:noProof/>
+          <w:webHidden/>
+        </w:rPr>
+      </w:r>
+      <w:r>
+        <w:rPr>
+          <w:noProof/>
+          <w:webHidden/>
+        </w:rPr>
+        <w:fldChar w:fldCharType="separate"/>
+      </w:r>
+      <w:r>
+        <w:rPr>
+          <w:noProof/>
+          <w:webHidden/>
+        </w:rPr>
+        <w:t>4</w:t>
+      </w:r>
+      <w:r>
+        <w:rPr>
+          <w:noProof/>
+          <w:webHidden/>
+        </w:rPr>
+        <w:fldChar w:fldCharType="end"/>
+      </w:r>
+      <w:r>
+        <w:rPr>
+          <w:noProof/>
+        </w:rPr>
+        <w:fldChar w:fldCharType="end"/>
+      </w:r>
     </w:p>
     <w:p>
       <w:pPr>
@@ -2546,14 +2609,14 @@
           <w:lang w:val="en-US"/>
         </w:rPr>
       </w:pPr>
-      <w:bookmarkStart w:id="38" w:name="_Toc22028257"/>
+      <w:bookmarkStart w:id="39" w:name="_Toc22028257"/>
       <w:r>
         <w:rPr>
           <w:lang w:val="en-US"/>
         </w:rPr>
         <w:t>Introduction</w:t>
       </w:r>
-      <w:bookmarkEnd w:id="38"/>
+      <w:bookmarkEnd w:id="39"/>
     </w:p>
     <w:p>
       <w:pPr>
@@ -2948,14 +3011,14 @@
           <w:lang w:val="en-US"/>
         </w:rPr>
       </w:pPr>
-      <w:bookmarkStart w:id="39" w:name="_Toc22028258"/>
+      <w:bookmarkStart w:id="40" w:name="_Toc22028258"/>
       <w:r>
         <w:rPr>
           <w:lang w:val="en-US"/>
         </w:rPr>
         <w:t>Project Authors and Contributors</w:t>
       </w:r>
-      <w:bookmarkEnd w:id="39"/>
+      <w:bookmarkEnd w:id="40"/>
     </w:p>
     <w:p>
       <w:pPr>
@@ -3380,7 +3443,7 @@
           <w:lang w:val="en-US"/>
         </w:rPr>
       </w:pPr>
-      <w:bookmarkStart w:id="40" w:name="_Toc22028259"/>
+      <w:bookmarkStart w:id="41" w:name="_Toc22028259"/>
       <w:r>
         <w:rPr>
           <w:lang w:val="en-US"/>
@@ -3388,7 +3451,7 @@
         <w:lastRenderedPageBreak/>
         <w:t>Changelog</w:t>
       </w:r>
-      <w:bookmarkEnd w:id="40"/>
+      <w:bookmarkEnd w:id="41"/>
     </w:p>
     <w:p>
       <w:pPr>
@@ -3455,17 +3518,16 @@
           <w:lang w:val="en-US" w:eastAsia="de-DE"/>
         </w:rPr>
       </w:pPr>
-      <w:bookmarkStart w:id="41" w:name="_Toc484449259"/>
-      <w:bookmarkStart w:id="42" w:name="_Toc502072379"/>
-      <w:bookmarkStart w:id="43" w:name="_Toc510165762"/>
-      <w:bookmarkStart w:id="44" w:name="_Toc8809747"/>
-      <w:bookmarkStart w:id="45" w:name="_Toc8897864"/>
-      <w:bookmarkStart w:id="46" w:name="_Toc11055781"/>
-      <w:bookmarkStart w:id="47" w:name="_Toc14185248"/>
-      <w:bookmarkStart w:id="48" w:name="_Toc17051720"/>
-      <w:bookmarkStart w:id="49" w:name="_Toc18834590"/>
-      <w:bookmarkStart w:id="50" w:name="_Toc22028260"/>
-      <w:bookmarkEnd w:id="41"/>
+      <w:bookmarkStart w:id="42" w:name="_Toc484449259"/>
+      <w:bookmarkStart w:id="43" w:name="_Toc502072379"/>
+      <w:bookmarkStart w:id="44" w:name="_Toc510165762"/>
+      <w:bookmarkStart w:id="45" w:name="_Toc8809747"/>
+      <w:bookmarkStart w:id="46" w:name="_Toc8897864"/>
+      <w:bookmarkStart w:id="47" w:name="_Toc11055781"/>
+      <w:bookmarkStart w:id="48" w:name="_Toc14185248"/>
+      <w:bookmarkStart w:id="49" w:name="_Toc17051720"/>
+      <w:bookmarkStart w:id="50" w:name="_Toc18834590"/>
+      <w:bookmarkStart w:id="51" w:name="_Toc22028260"/>
       <w:bookmarkEnd w:id="42"/>
       <w:bookmarkEnd w:id="43"/>
       <w:bookmarkEnd w:id="44"/>
@@ -3475,6 +3537,7 @@
       <w:bookmarkEnd w:id="48"/>
       <w:bookmarkEnd w:id="49"/>
       <w:bookmarkEnd w:id="50"/>
+      <w:bookmarkEnd w:id="51"/>
     </w:p>
     <w:p>
       <w:pPr>
@@ -3497,17 +3560,16 @@
           <w:lang w:val="en-US" w:eastAsia="de-DE"/>
         </w:rPr>
       </w:pPr>
-      <w:bookmarkStart w:id="51" w:name="_Toc484449260"/>
-      <w:bookmarkStart w:id="52" w:name="_Toc502072380"/>
-      <w:bookmarkStart w:id="53" w:name="_Toc510165763"/>
-      <w:bookmarkStart w:id="54" w:name="_Toc8809748"/>
-      <w:bookmarkStart w:id="55" w:name="_Toc8897865"/>
-      <w:bookmarkStart w:id="56" w:name="_Toc11055782"/>
-      <w:bookmarkStart w:id="57" w:name="_Toc14185249"/>
-      <w:bookmarkStart w:id="58" w:name="_Toc17051721"/>
-      <w:bookmarkStart w:id="59" w:name="_Toc18834591"/>
-      <w:bookmarkStart w:id="60" w:name="_Toc22028261"/>
-      <w:bookmarkEnd w:id="51"/>
+      <w:bookmarkStart w:id="52" w:name="_Toc484449260"/>
+      <w:bookmarkStart w:id="53" w:name="_Toc502072380"/>
+      <w:bookmarkStart w:id="54" w:name="_Toc510165763"/>
+      <w:bookmarkStart w:id="55" w:name="_Toc8809748"/>
+      <w:bookmarkStart w:id="56" w:name="_Toc8897865"/>
+      <w:bookmarkStart w:id="57" w:name="_Toc11055782"/>
+      <w:bookmarkStart w:id="58" w:name="_Toc14185249"/>
+      <w:bookmarkStart w:id="59" w:name="_Toc17051721"/>
+      <w:bookmarkStart w:id="60" w:name="_Toc18834591"/>
+      <w:bookmarkStart w:id="61" w:name="_Toc22028261"/>
       <w:bookmarkEnd w:id="52"/>
       <w:bookmarkEnd w:id="53"/>
       <w:bookmarkEnd w:id="54"/>
@@ -3517,6 +3579,7 @@
       <w:bookmarkEnd w:id="58"/>
       <w:bookmarkEnd w:id="59"/>
       <w:bookmarkEnd w:id="60"/>
+      <w:bookmarkEnd w:id="61"/>
     </w:p>
     <w:p>
       <w:pPr>
@@ -3525,14 +3588,14 @@
           <w:lang w:val="en-US"/>
         </w:rPr>
       </w:pPr>
-      <w:bookmarkStart w:id="61" w:name="_Toc22028262"/>
+      <w:bookmarkStart w:id="62" w:name="_Toc22028262"/>
       <w:r>
         <w:rPr>
           <w:lang w:val="en-US"/>
         </w:rPr>
         <w:t>Changes in version 0.7.0 (XX 2019)</w:t>
       </w:r>
-      <w:bookmarkEnd w:id="61"/>
+      <w:bookmarkEnd w:id="62"/>
     </w:p>
     <w:p>
       <w:pPr>
@@ -3591,7 +3654,7 @@
           <w:lang w:val="en-US"/>
         </w:rPr>
       </w:pPr>
-      <w:bookmarkStart w:id="62" w:name="_Toc22028263"/>
+      <w:bookmarkStart w:id="63" w:name="_Toc22028263"/>
       <w:r>
         <w:rPr>
           <w:lang w:val="en-US"/>
@@ -3610,7 +3673,7 @@
         </w:rPr>
         <w:t xml:space="preserve"> 2019)</w:t>
       </w:r>
-      <w:bookmarkEnd w:id="62"/>
+      <w:bookmarkEnd w:id="63"/>
     </w:p>
     <w:p>
       <w:pPr>
@@ -3803,7 +3866,7 @@
           <w:lang w:val="en-US"/>
         </w:rPr>
       </w:pPr>
-      <w:bookmarkStart w:id="63" w:name="_Toc22028264"/>
+      <w:bookmarkStart w:id="64" w:name="_Toc22028264"/>
       <w:r>
         <w:rPr>
           <w:lang w:val="en-US"/>
@@ -3834,7 +3897,7 @@
         </w:rPr>
         <w:t>May 2019)</w:t>
       </w:r>
-      <w:bookmarkEnd w:id="63"/>
+      <w:bookmarkEnd w:id="64"/>
     </w:p>
     <w:p>
       <w:pPr>
@@ -3865,7 +3928,7 @@
         </w:rPr>
         <w:t>tested on Windows 10 only</w:t>
       </w:r>
-      <w:bookmarkStart w:id="64" w:name="_Ref447780942"/>
+      <w:bookmarkStart w:id="65" w:name="_Ref447780942"/>
       <w:r>
         <w:rPr>
           <w:lang w:val="en-US"/>
@@ -3887,17 +3950,17 @@
           <w:lang w:val="en-US"/>
         </w:rPr>
       </w:pPr>
-      <w:bookmarkStart w:id="65" w:name="_Ref502071357"/>
-      <w:bookmarkStart w:id="66" w:name="_Toc22028265"/>
+      <w:bookmarkStart w:id="66" w:name="_Ref502071357"/>
+      <w:bookmarkStart w:id="67" w:name="_Toc22028265"/>
       <w:r>
         <w:rPr>
           <w:lang w:val="en-US"/>
         </w:rPr>
         <w:t>System Requirements and Software Installation</w:t>
       </w:r>
-      <w:bookmarkEnd w:id="64"/>
       <w:bookmarkEnd w:id="65"/>
       <w:bookmarkEnd w:id="66"/>
+      <w:bookmarkEnd w:id="67"/>
     </w:p>
     <w:p>
       <w:pPr>
@@ -3969,15 +4032,14 @@
           <w:lang w:val="en-US" w:eastAsia="de-DE"/>
         </w:rPr>
       </w:pPr>
-      <w:bookmarkStart w:id="67" w:name="_Toc510165767"/>
-      <w:bookmarkStart w:id="68" w:name="_Toc8809751"/>
-      <w:bookmarkStart w:id="69" w:name="_Toc8897868"/>
-      <w:bookmarkStart w:id="70" w:name="_Toc11055786"/>
-      <w:bookmarkStart w:id="71" w:name="_Toc14185253"/>
-      <w:bookmarkStart w:id="72" w:name="_Toc17051725"/>
-      <w:bookmarkStart w:id="73" w:name="_Toc18834596"/>
-      <w:bookmarkStart w:id="74" w:name="_Toc22028266"/>
-      <w:bookmarkEnd w:id="67"/>
+      <w:bookmarkStart w:id="68" w:name="_Toc510165767"/>
+      <w:bookmarkStart w:id="69" w:name="_Toc8809751"/>
+      <w:bookmarkStart w:id="70" w:name="_Toc8897868"/>
+      <w:bookmarkStart w:id="71" w:name="_Toc11055786"/>
+      <w:bookmarkStart w:id="72" w:name="_Toc14185253"/>
+      <w:bookmarkStart w:id="73" w:name="_Toc17051725"/>
+      <w:bookmarkStart w:id="74" w:name="_Toc18834596"/>
+      <w:bookmarkStart w:id="75" w:name="_Toc22028266"/>
       <w:bookmarkEnd w:id="68"/>
       <w:bookmarkEnd w:id="69"/>
       <w:bookmarkEnd w:id="70"/>
@@ -3985,6 +4047,7 @@
       <w:bookmarkEnd w:id="72"/>
       <w:bookmarkEnd w:id="73"/>
       <w:bookmarkEnd w:id="74"/>
+      <w:bookmarkEnd w:id="75"/>
     </w:p>
     <w:p>
       <w:pPr>
@@ -4007,15 +4070,14 @@
           <w:lang w:val="en-US" w:eastAsia="de-DE"/>
         </w:rPr>
       </w:pPr>
-      <w:bookmarkStart w:id="75" w:name="_Toc510165768"/>
-      <w:bookmarkStart w:id="76" w:name="_Toc8809752"/>
-      <w:bookmarkStart w:id="77" w:name="_Toc8897869"/>
-      <w:bookmarkStart w:id="78" w:name="_Toc11055787"/>
-      <w:bookmarkStart w:id="79" w:name="_Toc14185254"/>
-      <w:bookmarkStart w:id="80" w:name="_Toc17051726"/>
-      <w:bookmarkStart w:id="81" w:name="_Toc18834597"/>
-      <w:bookmarkStart w:id="82" w:name="_Toc22028267"/>
-      <w:bookmarkEnd w:id="75"/>
+      <w:bookmarkStart w:id="76" w:name="_Toc510165768"/>
+      <w:bookmarkStart w:id="77" w:name="_Toc8809752"/>
+      <w:bookmarkStart w:id="78" w:name="_Toc8897869"/>
+      <w:bookmarkStart w:id="79" w:name="_Toc11055787"/>
+      <w:bookmarkStart w:id="80" w:name="_Toc14185254"/>
+      <w:bookmarkStart w:id="81" w:name="_Toc17051726"/>
+      <w:bookmarkStart w:id="82" w:name="_Toc18834597"/>
+      <w:bookmarkStart w:id="83" w:name="_Toc22028267"/>
       <w:bookmarkEnd w:id="76"/>
       <w:bookmarkEnd w:id="77"/>
       <w:bookmarkEnd w:id="78"/>
@@ -4023,6 +4085,7 @@
       <w:bookmarkEnd w:id="80"/>
       <w:bookmarkEnd w:id="81"/>
       <w:bookmarkEnd w:id="82"/>
+      <w:bookmarkEnd w:id="83"/>
     </w:p>
     <w:p>
       <w:pPr>
@@ -4045,15 +4108,14 @@
           <w:lang w:val="en-US" w:eastAsia="de-DE"/>
         </w:rPr>
       </w:pPr>
-      <w:bookmarkStart w:id="83" w:name="_Toc510165769"/>
-      <w:bookmarkStart w:id="84" w:name="_Toc8809753"/>
-      <w:bookmarkStart w:id="85" w:name="_Toc8897870"/>
-      <w:bookmarkStart w:id="86" w:name="_Toc11055788"/>
-      <w:bookmarkStart w:id="87" w:name="_Toc14185255"/>
-      <w:bookmarkStart w:id="88" w:name="_Toc17051727"/>
-      <w:bookmarkStart w:id="89" w:name="_Toc18834598"/>
-      <w:bookmarkStart w:id="90" w:name="_Toc22028268"/>
-      <w:bookmarkEnd w:id="83"/>
+      <w:bookmarkStart w:id="84" w:name="_Toc510165769"/>
+      <w:bookmarkStart w:id="85" w:name="_Toc8809753"/>
+      <w:bookmarkStart w:id="86" w:name="_Toc8897870"/>
+      <w:bookmarkStart w:id="87" w:name="_Toc11055788"/>
+      <w:bookmarkStart w:id="88" w:name="_Toc14185255"/>
+      <w:bookmarkStart w:id="89" w:name="_Toc17051727"/>
+      <w:bookmarkStart w:id="90" w:name="_Toc18834598"/>
+      <w:bookmarkStart w:id="91" w:name="_Toc22028268"/>
       <w:bookmarkEnd w:id="84"/>
       <w:bookmarkEnd w:id="85"/>
       <w:bookmarkEnd w:id="86"/>
@@ -4061,6 +4123,7 @@
       <w:bookmarkEnd w:id="88"/>
       <w:bookmarkEnd w:id="89"/>
       <w:bookmarkEnd w:id="90"/>
+      <w:bookmarkEnd w:id="91"/>
     </w:p>
     <w:p>
       <w:pPr>
@@ -4069,14 +4132,14 @@
           <w:lang w:val="en-US"/>
         </w:rPr>
       </w:pPr>
-      <w:bookmarkStart w:id="91" w:name="_Toc22028269"/>
+      <w:bookmarkStart w:id="92" w:name="_Toc22028269"/>
       <w:r>
         <w:rPr>
           <w:lang w:val="en-US"/>
         </w:rPr>
         <w:t>Windows (7 / 8 / 10)</w:t>
       </w:r>
-      <w:bookmarkEnd w:id="91"/>
+      <w:bookmarkEnd w:id="92"/>
     </w:p>
     <w:p>
       <w:pPr>
@@ -4734,7 +4797,7 @@
           <w:lang w:val="en-US"/>
         </w:rPr>
       </w:pPr>
-      <w:bookmarkStart w:id="92" w:name="_Toc22028270"/>
+      <w:bookmarkStart w:id="93" w:name="_Toc22028270"/>
       <w:r>
         <w:rPr>
           <w:lang w:val="en-US"/>
@@ -4747,7 +4810,7 @@
         </w:rPr>
         <w:t>ux</w:t>
       </w:r>
-      <w:bookmarkEnd w:id="92"/>
+      <w:bookmarkEnd w:id="93"/>
     </w:p>
     <w:p>
       <w:pPr>
@@ -4961,6 +5024,78 @@
           <w:lang w:val="en-US" w:eastAsia="de-DE"/>
         </w:rPr>
       </w:pPr>
+      <w:r>
+        <w:rPr>
+          <w:lang w:val="en-US" w:eastAsia="de-DE"/>
+        </w:rPr>
+        <w:t xml:space="preserve">For other Linux distributions (or Ubuntu versions), detailed descriptions of how to install the required Python libraries and to run the PSS code can be found in </w:t>
+      </w:r>
+      <w:r>
+        <w:rPr>
+          <w:lang w:val="en-US" w:eastAsia="de-DE"/>
+        </w:rPr>
+        <w:fldChar w:fldCharType="begin"/>
+      </w:r>
+      <w:r>
+        <w:rPr>
+          <w:lang w:val="en-US" w:eastAsia="de-DE"/>
+        </w:rPr>
+        <w:instrText xml:space="preserve"> REF _Ref22030594 \h </w:instrText>
+      </w:r>
+      <w:r>
+        <w:rPr>
+          <w:lang w:val="en-US" w:eastAsia="de-DE"/>
+        </w:rPr>
+      </w:r>
+      <w:r>
+        <w:rPr>
+          <w:lang w:val="en-US" w:eastAsia="de-DE"/>
+        </w:rPr>
+        <w:fldChar w:fldCharType="separate"/>
+      </w:r>
+      <w:r>
+        <w:rPr>
+          <w:lang w:val="en-US"/>
+        </w:rPr>
+        <w:t>Appendix</w:t>
+      </w:r>
+      <w:r>
+        <w:rPr>
+          <w:lang w:val="en-US"/>
+        </w:rPr>
+        <w:t xml:space="preserve"> </w:t>
+      </w:r>
+      <w:r>
+        <w:rPr>
+          <w:lang w:val="en-US"/>
+        </w:rPr>
+        <w:t>B:</w:t>
+      </w:r>
+      <w:r>
+        <w:rPr>
+          <w:lang w:val="en-US"/>
+        </w:rPr>
+        <w:t xml:space="preserve"> </w:t>
+      </w:r>
+      <w:r>
+        <w:rPr>
+          <w:lang w:val="en-US"/>
+        </w:rPr>
+        <w:t>Linux Installation Instructions</w:t>
+      </w:r>
+      <w:r>
+        <w:rPr>
+          <w:lang w:val="en-US" w:eastAsia="de-DE"/>
+        </w:rPr>
+        <w:fldChar w:fldCharType="end"/>
+      </w:r>
+    </w:p>
+    <w:p>
+      <w:pPr>
+        <w:rPr>
+          <w:lang w:val="en-US" w:eastAsia="de-DE"/>
+        </w:rPr>
+      </w:pPr>
     </w:p>
     <w:p>
       <w:pPr>
@@ -4969,14 +5104,14 @@
           <w:lang w:val="en-US"/>
         </w:rPr>
       </w:pPr>
-      <w:bookmarkStart w:id="93" w:name="_Toc22028271"/>
+      <w:bookmarkStart w:id="94" w:name="_Toc22028271"/>
       <w:r>
         <w:rPr>
           <w:lang w:val="en-US"/>
         </w:rPr>
         <w:t>Program Execution</w:t>
       </w:r>
-      <w:bookmarkEnd w:id="93"/>
+      <w:bookmarkEnd w:id="94"/>
     </w:p>
     <w:p>
       <w:pPr>
@@ -5082,17 +5217,16 @@
           <w:lang w:val="en-US" w:eastAsia="de-DE"/>
         </w:rPr>
       </w:pPr>
-      <w:bookmarkStart w:id="94" w:name="_Toc484449264"/>
-      <w:bookmarkStart w:id="95" w:name="_Toc502072385"/>
-      <w:bookmarkStart w:id="96" w:name="_Toc510165774"/>
-      <w:bookmarkStart w:id="97" w:name="_Toc8809756"/>
-      <w:bookmarkStart w:id="98" w:name="_Toc8897873"/>
-      <w:bookmarkStart w:id="99" w:name="_Toc11055791"/>
-      <w:bookmarkStart w:id="100" w:name="_Toc14185258"/>
-      <w:bookmarkStart w:id="101" w:name="_Toc17051731"/>
-      <w:bookmarkStart w:id="102" w:name="_Toc18834602"/>
-      <w:bookmarkStart w:id="103" w:name="_Toc22028272"/>
-      <w:bookmarkEnd w:id="94"/>
+      <w:bookmarkStart w:id="95" w:name="_Toc484449264"/>
+      <w:bookmarkStart w:id="96" w:name="_Toc502072385"/>
+      <w:bookmarkStart w:id="97" w:name="_Toc510165774"/>
+      <w:bookmarkStart w:id="98" w:name="_Toc8809756"/>
+      <w:bookmarkStart w:id="99" w:name="_Toc8897873"/>
+      <w:bookmarkStart w:id="100" w:name="_Toc11055791"/>
+      <w:bookmarkStart w:id="101" w:name="_Toc14185258"/>
+      <w:bookmarkStart w:id="102" w:name="_Toc17051731"/>
+      <w:bookmarkStart w:id="103" w:name="_Toc18834602"/>
+      <w:bookmarkStart w:id="104" w:name="_Toc22028272"/>
       <w:bookmarkEnd w:id="95"/>
       <w:bookmarkEnd w:id="96"/>
       <w:bookmarkEnd w:id="97"/>
@@ -5102,6 +5236,7 @@
       <w:bookmarkEnd w:id="101"/>
       <w:bookmarkEnd w:id="102"/>
       <w:bookmarkEnd w:id="103"/>
+      <w:bookmarkEnd w:id="104"/>
     </w:p>
     <w:p>
       <w:pPr>
@@ -5124,17 +5259,16 @@
           <w:lang w:val="en-US" w:eastAsia="de-DE"/>
         </w:rPr>
       </w:pPr>
-      <w:bookmarkStart w:id="104" w:name="_Toc484449265"/>
-      <w:bookmarkStart w:id="105" w:name="_Toc502072386"/>
-      <w:bookmarkStart w:id="106" w:name="_Toc510165775"/>
-      <w:bookmarkStart w:id="107" w:name="_Toc8809757"/>
-      <w:bookmarkStart w:id="108" w:name="_Toc8897874"/>
-      <w:bookmarkStart w:id="109" w:name="_Toc11055792"/>
-      <w:bookmarkStart w:id="110" w:name="_Toc14185259"/>
-      <w:bookmarkStart w:id="111" w:name="_Toc17051732"/>
-      <w:bookmarkStart w:id="112" w:name="_Toc18834603"/>
-      <w:bookmarkStart w:id="113" w:name="_Toc22028273"/>
-      <w:bookmarkEnd w:id="104"/>
+      <w:bookmarkStart w:id="105" w:name="_Toc484449265"/>
+      <w:bookmarkStart w:id="106" w:name="_Toc502072386"/>
+      <w:bookmarkStart w:id="107" w:name="_Toc510165775"/>
+      <w:bookmarkStart w:id="108" w:name="_Toc8809757"/>
+      <w:bookmarkStart w:id="109" w:name="_Toc8897874"/>
+      <w:bookmarkStart w:id="110" w:name="_Toc11055792"/>
+      <w:bookmarkStart w:id="111" w:name="_Toc14185259"/>
+      <w:bookmarkStart w:id="112" w:name="_Toc17051732"/>
+      <w:bookmarkStart w:id="113" w:name="_Toc18834603"/>
+      <w:bookmarkStart w:id="114" w:name="_Toc22028273"/>
       <w:bookmarkEnd w:id="105"/>
       <w:bookmarkEnd w:id="106"/>
       <w:bookmarkEnd w:id="107"/>
@@ -5144,6 +5278,7 @@
       <w:bookmarkEnd w:id="111"/>
       <w:bookmarkEnd w:id="112"/>
       <w:bookmarkEnd w:id="113"/>
+      <w:bookmarkEnd w:id="114"/>
     </w:p>
     <w:p>
       <w:pPr>
@@ -5166,17 +5301,16 @@
           <w:lang w:val="en-US" w:eastAsia="de-DE"/>
         </w:rPr>
       </w:pPr>
-      <w:bookmarkStart w:id="114" w:name="_Toc484449266"/>
-      <w:bookmarkStart w:id="115" w:name="_Toc502072387"/>
-      <w:bookmarkStart w:id="116" w:name="_Toc510165776"/>
-      <w:bookmarkStart w:id="117" w:name="_Toc8809758"/>
-      <w:bookmarkStart w:id="118" w:name="_Toc8897875"/>
-      <w:bookmarkStart w:id="119" w:name="_Toc11055793"/>
-      <w:bookmarkStart w:id="120" w:name="_Toc14185260"/>
-      <w:bookmarkStart w:id="121" w:name="_Toc17051733"/>
-      <w:bookmarkStart w:id="122" w:name="_Toc18834604"/>
-      <w:bookmarkStart w:id="123" w:name="_Toc22028274"/>
-      <w:bookmarkEnd w:id="114"/>
+      <w:bookmarkStart w:id="115" w:name="_Toc484449266"/>
+      <w:bookmarkStart w:id="116" w:name="_Toc502072387"/>
+      <w:bookmarkStart w:id="117" w:name="_Toc510165776"/>
+      <w:bookmarkStart w:id="118" w:name="_Toc8809758"/>
+      <w:bookmarkStart w:id="119" w:name="_Toc8897875"/>
+      <w:bookmarkStart w:id="120" w:name="_Toc11055793"/>
+      <w:bookmarkStart w:id="121" w:name="_Toc14185260"/>
+      <w:bookmarkStart w:id="122" w:name="_Toc17051733"/>
+      <w:bookmarkStart w:id="123" w:name="_Toc18834604"/>
+      <w:bookmarkStart w:id="124" w:name="_Toc22028274"/>
       <w:bookmarkEnd w:id="115"/>
       <w:bookmarkEnd w:id="116"/>
       <w:bookmarkEnd w:id="117"/>
@@ -5186,6 +5320,7 @@
       <w:bookmarkEnd w:id="121"/>
       <w:bookmarkEnd w:id="122"/>
       <w:bookmarkEnd w:id="123"/>
+      <w:bookmarkEnd w:id="124"/>
     </w:p>
     <w:p>
       <w:pPr>
@@ -5208,17 +5343,16 @@
           <w:lang w:val="en-US" w:eastAsia="de-DE"/>
         </w:rPr>
       </w:pPr>
-      <w:bookmarkStart w:id="124" w:name="_Toc484449267"/>
-      <w:bookmarkStart w:id="125" w:name="_Toc502072388"/>
-      <w:bookmarkStart w:id="126" w:name="_Toc510165777"/>
-      <w:bookmarkStart w:id="127" w:name="_Toc8809759"/>
-      <w:bookmarkStart w:id="128" w:name="_Toc8897876"/>
-      <w:bookmarkStart w:id="129" w:name="_Toc11055794"/>
-      <w:bookmarkStart w:id="130" w:name="_Toc14185261"/>
-      <w:bookmarkStart w:id="131" w:name="_Toc17051734"/>
-      <w:bookmarkStart w:id="132" w:name="_Toc18834605"/>
-      <w:bookmarkStart w:id="133" w:name="_Toc22028275"/>
-      <w:bookmarkEnd w:id="124"/>
+      <w:bookmarkStart w:id="125" w:name="_Toc484449267"/>
+      <w:bookmarkStart w:id="126" w:name="_Toc502072388"/>
+      <w:bookmarkStart w:id="127" w:name="_Toc510165777"/>
+      <w:bookmarkStart w:id="128" w:name="_Toc8809759"/>
+      <w:bookmarkStart w:id="129" w:name="_Toc8897876"/>
+      <w:bookmarkStart w:id="130" w:name="_Toc11055794"/>
+      <w:bookmarkStart w:id="131" w:name="_Toc14185261"/>
+      <w:bookmarkStart w:id="132" w:name="_Toc17051734"/>
+      <w:bookmarkStart w:id="133" w:name="_Toc18834605"/>
+      <w:bookmarkStart w:id="134" w:name="_Toc22028275"/>
       <w:bookmarkEnd w:id="125"/>
       <w:bookmarkEnd w:id="126"/>
       <w:bookmarkEnd w:id="127"/>
@@ -5228,6 +5362,7 @@
       <w:bookmarkEnd w:id="131"/>
       <w:bookmarkEnd w:id="132"/>
       <w:bookmarkEnd w:id="133"/>
+      <w:bookmarkEnd w:id="134"/>
     </w:p>
     <w:p>
       <w:pPr>
@@ -5236,24 +5371,24 @@
           <w:lang w:val="en-US"/>
         </w:rPr>
       </w:pPr>
-      <w:bookmarkStart w:id="134" w:name="_Ref510168737"/>
-      <w:bookmarkStart w:id="135" w:name="_Ref8760074"/>
-      <w:bookmarkStart w:id="136" w:name="_Toc22028276"/>
+      <w:bookmarkStart w:id="135" w:name="_Ref510168737"/>
+      <w:bookmarkStart w:id="136" w:name="_Ref8760074"/>
+      <w:bookmarkStart w:id="137" w:name="_Toc22028276"/>
       <w:r>
         <w:rPr>
           <w:lang w:val="en-US"/>
         </w:rPr>
         <w:t>Program Start</w:t>
       </w:r>
-      <w:bookmarkEnd w:id="134"/>
+      <w:bookmarkEnd w:id="135"/>
       <w:r>
         <w:rPr>
           <w:lang w:val="en-US"/>
         </w:rPr>
         <w:t xml:space="preserve"> / Setting Parameters</w:t>
       </w:r>
-      <w:bookmarkEnd w:id="135"/>
       <w:bookmarkEnd w:id="136"/>
+      <w:bookmarkEnd w:id="137"/>
     </w:p>
     <w:p>
       <w:pPr>
@@ -5347,7 +5482,7 @@
         </w:rPr>
         <w:lastRenderedPageBreak/>
         <w:drawing>
-          <wp:inline distT="0" distB="0" distL="0" distR="0" wp14:anchorId="525DFFF7" wp14:editId="7B3192C6">
+          <wp:inline distT="0" distB="0" distL="0" distR="0" wp14:anchorId="4FCCEB94" wp14:editId="0376773E">
             <wp:extent cx="5760720" cy="4111625"/>
             <wp:effectExtent l="0" t="0" r="0" b="3175"/>
             <wp:docPr id="7" name="Grafik 7"/>
@@ -5768,8 +5903,8 @@
           <w:lang w:val="en-US"/>
         </w:rPr>
       </w:pPr>
-      <w:bookmarkStart w:id="137" w:name="_Ref8753727"/>
       <w:bookmarkStart w:id="138" w:name="_Toc22028277"/>
+      <w:bookmarkStart w:id="139" w:name="_Ref8753727"/>
       <w:r>
         <w:rPr>
           <w:lang w:val="en-US"/>
@@ -5828,7 +5963,7 @@
         </w:rPr>
         <w:lastRenderedPageBreak/>
         <w:drawing>
-          <wp:inline distT="0" distB="0" distL="0" distR="0" wp14:anchorId="37D8B349" wp14:editId="0F62CD04">
+          <wp:inline distT="0" distB="0" distL="0" distR="0" wp14:anchorId="72C93D44" wp14:editId="2D405F4D">
             <wp:extent cx="2400300" cy="1689383"/>
             <wp:effectExtent l="0" t="0" r="0" b="6350"/>
             <wp:docPr id="9" name="Grafik 9"/>
@@ -5901,7 +6036,7 @@
           <w:lang w:eastAsia="de-DE"/>
         </w:rPr>
         <w:drawing>
-          <wp:inline distT="0" distB="0" distL="0" distR="0" wp14:anchorId="5C5FCF98" wp14:editId="62ABDC73">
+          <wp:inline distT="0" distB="0" distL="0" distR="0" wp14:anchorId="1994E1B8" wp14:editId="7FA41406">
             <wp:extent cx="3293181" cy="2228850"/>
             <wp:effectExtent l="0" t="0" r="2540" b="0"/>
             <wp:docPr id="13" name="Grafik 13"/>
@@ -6067,7 +6202,7 @@
         </w:rPr>
         <w:lastRenderedPageBreak/>
         <w:drawing>
-          <wp:inline distT="0" distB="0" distL="0" distR="0" wp14:anchorId="763506A2" wp14:editId="6B4C7367">
+          <wp:inline distT="0" distB="0" distL="0" distR="0" wp14:anchorId="54A1359F" wp14:editId="4792EFF3">
             <wp:extent cx="4267200" cy="2402181"/>
             <wp:effectExtent l="0" t="0" r="0" b="0"/>
             <wp:docPr id="14" name="Grafik 14"/>
@@ -6166,17 +6301,17 @@
           <w:lang w:val="en-US"/>
         </w:rPr>
       </w:pPr>
-      <w:bookmarkStart w:id="139" w:name="_Ref22028144"/>
-      <w:bookmarkStart w:id="140" w:name="_Toc22028278"/>
+      <w:bookmarkStart w:id="140" w:name="_Ref22028144"/>
+      <w:bookmarkStart w:id="141" w:name="_Toc22028278"/>
       <w:r>
         <w:rPr>
           <w:lang w:val="en-US"/>
         </w:rPr>
         <w:t>Job Specification</w:t>
       </w:r>
-      <w:bookmarkEnd w:id="137"/>
       <w:bookmarkEnd w:id="139"/>
       <w:bookmarkEnd w:id="140"/>
+      <w:bookmarkEnd w:id="141"/>
     </w:p>
     <w:p>
       <w:pPr>
@@ -6222,7 +6357,7 @@
           <w:lang w:eastAsia="de-DE"/>
         </w:rPr>
         <w:drawing>
-          <wp:inline distT="0" distB="0" distL="0" distR="0" wp14:anchorId="6EF42EAD" wp14:editId="28AF9138">
+          <wp:inline distT="0" distB="0" distL="0" distR="0" wp14:anchorId="6B0C1949" wp14:editId="4A3307D2">
             <wp:extent cx="1354695" cy="1776761"/>
             <wp:effectExtent l="0" t="0" r="0" b="0"/>
             <wp:docPr id="16" name="Grafik 16"/>
@@ -6320,7 +6455,7 @@
         </w:rPr>
         <w:lastRenderedPageBreak/>
         <w:drawing>
-          <wp:anchor distT="0" distB="0" distL="114300" distR="114300" simplePos="0" relativeHeight="251698176" behindDoc="0" locked="0" layoutInCell="1" allowOverlap="1" wp14:anchorId="7262DA3F" wp14:editId="555B98F9">
+          <wp:anchor distT="0" distB="0" distL="114300" distR="114300" simplePos="0" relativeHeight="251698176" behindDoc="0" locked="0" layoutInCell="1" allowOverlap="1" wp14:anchorId="22BFD856" wp14:editId="34DB14F0">
             <wp:simplePos x="0" y="0"/>
             <wp:positionH relativeFrom="column">
               <wp:posOffset>4445</wp:posOffset>
@@ -6381,7 +6516,7 @@
           <w:lang w:eastAsia="de-DE"/>
         </w:rPr>
         <w:drawing>
-          <wp:anchor distT="0" distB="0" distL="114300" distR="114300" simplePos="0" relativeHeight="251697152" behindDoc="0" locked="0" layoutInCell="1" allowOverlap="1" wp14:anchorId="36086C7D" wp14:editId="7C36BDB1">
+          <wp:anchor distT="0" distB="0" distL="114300" distR="114300" simplePos="0" relativeHeight="251697152" behindDoc="0" locked="0" layoutInCell="1" allowOverlap="1" wp14:anchorId="53BF0FC8" wp14:editId="63CD4844">
             <wp:simplePos x="0" y="0"/>
             <wp:positionH relativeFrom="column">
               <wp:posOffset>5080</wp:posOffset>
@@ -6855,7 +6990,7 @@
         </w:rPr>
         <w:lastRenderedPageBreak/>
         <w:drawing>
-          <wp:inline distT="0" distB="0" distL="0" distR="0" wp14:anchorId="5B1817AD" wp14:editId="465122BC">
+          <wp:inline distT="0" distB="0" distL="0" distR="0" wp14:anchorId="555A4606" wp14:editId="033D2E8C">
             <wp:extent cx="5760720" cy="4110355"/>
             <wp:effectExtent l="0" t="0" r="0" b="4445"/>
             <wp:docPr id="21" name="Grafik 21"/>
@@ -6948,7 +7083,7 @@
           <w:lang w:eastAsia="de-DE"/>
         </w:rPr>
         <w:drawing>
-          <wp:inline distT="0" distB="0" distL="0" distR="0" wp14:anchorId="31AE6CCD" wp14:editId="0B90BA89">
+          <wp:inline distT="0" distB="0" distL="0" distR="0" wp14:anchorId="5D2F6695" wp14:editId="7E7F4508">
             <wp:extent cx="3404839" cy="1593204"/>
             <wp:effectExtent l="0" t="0" r="5715" b="7620"/>
             <wp:docPr id="1" name="Grafik 1"/>
@@ -7054,14 +7189,14 @@
           <w:lang w:val="en-US"/>
         </w:rPr>
       </w:pPr>
-      <w:bookmarkStart w:id="141" w:name="_Toc22028279"/>
+      <w:bookmarkStart w:id="142" w:name="_Toc22028279"/>
       <w:r>
         <w:rPr>
           <w:lang w:val="en-US"/>
         </w:rPr>
         <w:t>Starting and Controlling the Workflow</w:t>
       </w:r>
-      <w:bookmarkEnd w:id="141"/>
+      <w:bookmarkEnd w:id="142"/>
     </w:p>
     <w:p>
       <w:pPr>
@@ -7121,7 +7256,7 @@
         </w:rPr>
         <w:lastRenderedPageBreak/>
         <w:drawing>
-          <wp:inline distT="0" distB="0" distL="0" distR="0" wp14:anchorId="4A50C6E0" wp14:editId="17EA668E">
+          <wp:inline distT="0" distB="0" distL="0" distR="0" wp14:anchorId="7388521E" wp14:editId="4FC33FCF">
             <wp:extent cx="5760720" cy="641985"/>
             <wp:effectExtent l="0" t="0" r="0" b="5715"/>
             <wp:docPr id="41" name="Grafik 41"/>
@@ -7287,7 +7422,7 @@
           <w:lang w:eastAsia="de-DE"/>
         </w:rPr>
         <w:drawing>
-          <wp:inline distT="0" distB="0" distL="0" distR="0" wp14:anchorId="166D0DA3" wp14:editId="70B0D498">
+          <wp:inline distT="0" distB="0" distL="0" distR="0" wp14:anchorId="1073CC3B" wp14:editId="456EB9B7">
             <wp:extent cx="5748349" cy="590550"/>
             <wp:effectExtent l="0" t="0" r="5080" b="0"/>
             <wp:docPr id="26" name="Grafik 26"/>
@@ -7341,7 +7476,7 @@
           <w:lang w:eastAsia="de-DE"/>
         </w:rPr>
         <w:drawing>
-          <wp:inline distT="0" distB="0" distL="0" distR="0" wp14:anchorId="4AD8B5C4" wp14:editId="76C2056E">
+          <wp:inline distT="0" distB="0" distL="0" distR="0" wp14:anchorId="43D789DB" wp14:editId="3ED0715F">
             <wp:extent cx="5760720" cy="461010"/>
             <wp:effectExtent l="0" t="0" r="0" b="0"/>
             <wp:docPr id="24" name="Grafik 24"/>
@@ -7472,14 +7607,14 @@
           <w:lang w:val="en-US"/>
         </w:rPr>
       </w:pPr>
-      <w:bookmarkStart w:id="142" w:name="_Toc22028280"/>
+      <w:bookmarkStart w:id="143" w:name="_Toc22028280"/>
       <w:r>
         <w:rPr>
           <w:lang w:val="en-US"/>
         </w:rPr>
         <w:t>Execution Protocol</w:t>
       </w:r>
-      <w:bookmarkEnd w:id="142"/>
+      <w:bookmarkEnd w:id="143"/>
     </w:p>
     <w:p>
       <w:pPr>
@@ -7536,7 +7671,7 @@
           <w:lang w:eastAsia="de-DE"/>
         </w:rPr>
         <w:drawing>
-          <wp:anchor distT="0" distB="0" distL="114300" distR="114300" simplePos="0" relativeHeight="251702272" behindDoc="0" locked="0" layoutInCell="1" allowOverlap="1" wp14:anchorId="0C573604" wp14:editId="08BFDE0B">
+          <wp:anchor distT="0" distB="0" distL="114300" distR="114300" simplePos="0" relativeHeight="251702272" behindDoc="0" locked="0" layoutInCell="1" allowOverlap="1" wp14:anchorId="5D9A290B" wp14:editId="7E257B89">
             <wp:simplePos x="0" y="0"/>
             <wp:positionH relativeFrom="column">
               <wp:posOffset>-1905</wp:posOffset>
@@ -7777,14 +7912,14 @@
           <w:lang w:val="en-US"/>
         </w:rPr>
       </w:pPr>
-      <w:bookmarkStart w:id="143" w:name="_Toc22028281"/>
+      <w:bookmarkStart w:id="144" w:name="_Toc22028281"/>
       <w:r>
         <w:rPr>
           <w:lang w:val="en-US"/>
         </w:rPr>
         <w:t>Reading Input Data and Buffering</w:t>
       </w:r>
-      <w:bookmarkEnd w:id="143"/>
+      <w:bookmarkEnd w:id="144"/>
     </w:p>
     <w:p>
       <w:pPr>
@@ -8219,7 +8354,7 @@
           <w:lang w:eastAsia="de-DE"/>
         </w:rPr>
         <w:drawing>
-          <wp:inline distT="0" distB="0" distL="0" distR="0" wp14:anchorId="43B61460" wp14:editId="3B38928C">
+          <wp:inline distT="0" distB="0" distL="0" distR="0" wp14:anchorId="7F01303A" wp14:editId="6BA40BD7">
             <wp:extent cx="5760720" cy="1144905"/>
             <wp:effectExtent l="0" t="0" r="0" b="0"/>
             <wp:docPr id="42" name="Grafik 42"/>
@@ -8361,16 +8496,16 @@
           <w:lang w:val="en-US"/>
         </w:rPr>
       </w:pPr>
-      <w:bookmarkStart w:id="144" w:name="_Ref8742980"/>
-      <w:bookmarkStart w:id="145" w:name="_Toc22028282"/>
+      <w:bookmarkStart w:id="145" w:name="_Ref8742980"/>
+      <w:bookmarkStart w:id="146" w:name="_Toc22028282"/>
       <w:r>
         <w:rPr>
           <w:lang w:val="en-US"/>
         </w:rPr>
         <w:t>Frame stabilization</w:t>
       </w:r>
-      <w:bookmarkEnd w:id="144"/>
       <w:bookmarkEnd w:id="145"/>
+      <w:bookmarkEnd w:id="146"/>
     </w:p>
     <w:p>
       <w:pPr>
@@ -8477,7 +8612,7 @@
           <w:lang w:eastAsia="de-DE"/>
         </w:rPr>
         <w:drawing>
-          <wp:inline distT="0" distB="0" distL="0" distR="0" wp14:anchorId="045ADF60" wp14:editId="2D382989">
+          <wp:inline distT="0" distB="0" distL="0" distR="0" wp14:anchorId="0F67312B" wp14:editId="04D5EE0E">
             <wp:extent cx="5086350" cy="3630304"/>
             <wp:effectExtent l="0" t="0" r="0" b="8255"/>
             <wp:docPr id="27" name="Grafik 27"/>
@@ -8855,14 +8990,14 @@
           <w:lang w:val="en-US"/>
         </w:rPr>
       </w:pPr>
-      <w:bookmarkStart w:id="146" w:name="_Toc22028283"/>
+      <w:bookmarkStart w:id="147" w:name="_Toc22028283"/>
       <w:r>
         <w:rPr>
           <w:lang w:val="en-US"/>
         </w:rPr>
         <w:t>Setting the Stacking Fraction</w:t>
       </w:r>
-      <w:bookmarkEnd w:id="146"/>
+      <w:bookmarkEnd w:id="147"/>
     </w:p>
     <w:p>
       <w:pPr>
@@ -8876,7 +9011,7 @@
           <w:lang w:eastAsia="de-DE"/>
         </w:rPr>
         <w:drawing>
-          <wp:anchor distT="0" distB="0" distL="114300" distR="114300" simplePos="0" relativeHeight="251703296" behindDoc="0" locked="0" layoutInCell="1" allowOverlap="1" wp14:anchorId="5E9E476E" wp14:editId="79273EEB">
+          <wp:anchor distT="0" distB="0" distL="114300" distR="114300" simplePos="0" relativeHeight="251703296" behindDoc="0" locked="0" layoutInCell="1" allowOverlap="1" wp14:anchorId="1E1A41BD" wp14:editId="7058C168">
             <wp:simplePos x="0" y="0"/>
             <wp:positionH relativeFrom="column">
               <wp:posOffset>4683125</wp:posOffset>
@@ -9039,7 +9174,7 @@
           <w:lang w:eastAsia="de-DE"/>
         </w:rPr>
         <w:drawing>
-          <wp:inline distT="0" distB="0" distL="0" distR="0" wp14:anchorId="71A5B627" wp14:editId="7D49EEE0">
+          <wp:inline distT="0" distB="0" distL="0" distR="0" wp14:anchorId="18009324" wp14:editId="69199654">
             <wp:extent cx="4606612" cy="3285892"/>
             <wp:effectExtent l="0" t="0" r="3810" b="0"/>
             <wp:docPr id="28" name="Grafik 28"/>
@@ -9155,7 +9290,7 @@
           <w:lang w:eastAsia="de-DE"/>
         </w:rPr>
         <w:drawing>
-          <wp:anchor distT="0" distB="0" distL="114300" distR="114300" simplePos="0" relativeHeight="251704320" behindDoc="0" locked="0" layoutInCell="1" allowOverlap="1" wp14:anchorId="185DF932" wp14:editId="682DA357">
+          <wp:anchor distT="0" distB="0" distL="114300" distR="114300" simplePos="0" relativeHeight="251704320" behindDoc="0" locked="0" layoutInCell="1" allowOverlap="1" wp14:anchorId="15A914F2" wp14:editId="12954821">
             <wp:simplePos x="0" y="0"/>
             <wp:positionH relativeFrom="column">
               <wp:posOffset>-635</wp:posOffset>
@@ -9268,14 +9403,14 @@
           <w:lang w:val="en-US"/>
         </w:rPr>
       </w:pPr>
-      <w:bookmarkStart w:id="147" w:name="_Toc22028284"/>
+      <w:bookmarkStart w:id="148" w:name="_Toc22028284"/>
       <w:r>
         <w:rPr>
           <w:lang w:val="en-US"/>
         </w:rPr>
         <w:t>Setting a Region of Interest (ROI)</w:t>
       </w:r>
-      <w:bookmarkEnd w:id="147"/>
+      <w:bookmarkEnd w:id="148"/>
     </w:p>
     <w:p>
       <w:pPr>
@@ -9289,7 +9424,7 @@
           <w:lang w:eastAsia="de-DE"/>
         </w:rPr>
         <w:drawing>
-          <wp:inline distT="0" distB="0" distL="0" distR="0" wp14:anchorId="39E038F1" wp14:editId="69F54473">
+          <wp:inline distT="0" distB="0" distL="0" distR="0" wp14:anchorId="03FCE705" wp14:editId="183753CE">
             <wp:extent cx="5070088" cy="3618697"/>
             <wp:effectExtent l="0" t="0" r="0" b="1270"/>
             <wp:docPr id="29" name="Grafik 29"/>
@@ -9472,7 +9607,7 @@
           <w:lang w:val="en-US"/>
         </w:rPr>
       </w:pPr>
-      <w:bookmarkStart w:id="148" w:name="_Toc22028285"/>
+      <w:bookmarkStart w:id="149" w:name="_Toc22028285"/>
       <w:r>
         <w:rPr>
           <w:lang w:val="en-US"/>
@@ -9491,7 +9626,7 @@
         </w:rPr>
         <w:t>lignment Points</w:t>
       </w:r>
-      <w:bookmarkEnd w:id="148"/>
+      <w:bookmarkEnd w:id="149"/>
     </w:p>
     <w:p>
       <w:pPr>
@@ -9948,7 +10083,7 @@
         </w:rPr>
         <w:lastRenderedPageBreak/>
         <w:drawing>
-          <wp:inline distT="0" distB="0" distL="0" distR="0" wp14:anchorId="014FD3E3" wp14:editId="6E80525A">
+          <wp:inline distT="0" distB="0" distL="0" distR="0" wp14:anchorId="1D96C707" wp14:editId="3C5E0C11">
             <wp:extent cx="5494492" cy="3921608"/>
             <wp:effectExtent l="0" t="0" r="0" b="3175"/>
             <wp:docPr id="30" name="Grafik 30"/>
@@ -10034,14 +10169,14 @@
           <w:lang w:val="en-US"/>
         </w:rPr>
       </w:pPr>
-      <w:bookmarkStart w:id="149" w:name="_Toc22028286"/>
+      <w:bookmarkStart w:id="150" w:name="_Toc22028286"/>
       <w:r>
         <w:rPr>
           <w:lang w:val="en-US"/>
         </w:rPr>
         <w:t>Frame Stacking</w:t>
       </w:r>
-      <w:bookmarkEnd w:id="149"/>
+      <w:bookmarkEnd w:id="150"/>
     </w:p>
     <w:p>
       <w:pPr>
@@ -10161,7 +10296,7 @@
         </w:rPr>
         <w:lastRenderedPageBreak/>
         <w:drawing>
-          <wp:inline distT="0" distB="0" distL="0" distR="0" wp14:anchorId="4BE42AF3" wp14:editId="0B509302">
+          <wp:inline distT="0" distB="0" distL="0" distR="0" wp14:anchorId="7F01CEAD" wp14:editId="0362AF46">
             <wp:extent cx="5760720" cy="4111625"/>
             <wp:effectExtent l="0" t="0" r="0" b="3175"/>
             <wp:docPr id="31" name="Grafik 31"/>
@@ -10315,8 +10450,8 @@
           <w:lang w:val="en-US"/>
         </w:rPr>
       </w:pPr>
-      <w:bookmarkStart w:id="150" w:name="_Ref8830636"/>
-      <w:bookmarkStart w:id="151" w:name="_Toc22028287"/>
+      <w:bookmarkStart w:id="151" w:name="_Ref8830636"/>
+      <w:bookmarkStart w:id="152" w:name="_Toc22028287"/>
       <w:proofErr w:type="spellStart"/>
       <w:r>
         <w:rPr>
@@ -10343,8 +10478,8 @@
         </w:rPr>
         <w:t>)</w:t>
       </w:r>
-      <w:bookmarkEnd w:id="150"/>
       <w:bookmarkEnd w:id="151"/>
+      <w:bookmarkEnd w:id="152"/>
     </w:p>
     <w:p>
       <w:pPr>
@@ -10649,7 +10784,7 @@
         </w:rPr>
         <w:lastRenderedPageBreak/>
         <w:drawing>
-          <wp:inline distT="0" distB="0" distL="0" distR="0" wp14:anchorId="2D246854" wp14:editId="68C3259F">
+          <wp:inline distT="0" distB="0" distL="0" distR="0" wp14:anchorId="7BEABD9C" wp14:editId="7778F7D0">
             <wp:extent cx="5470216" cy="3904282"/>
             <wp:effectExtent l="0" t="0" r="0" b="1270"/>
             <wp:docPr id="34" name="Grafik 34"/>
@@ -11016,7 +11151,7 @@
         </w:rPr>
         <w:lastRenderedPageBreak/>
         <w:drawing>
-          <wp:anchor distT="0" distB="0" distL="114300" distR="114300" simplePos="0" relativeHeight="251700224" behindDoc="0" locked="0" layoutInCell="1" allowOverlap="1" wp14:anchorId="21872D10" wp14:editId="59D892A8">
+          <wp:anchor distT="0" distB="0" distL="114300" distR="114300" simplePos="0" relativeHeight="251700224" behindDoc="0" locked="0" layoutInCell="1" allowOverlap="1" wp14:anchorId="76C7E75C" wp14:editId="6E03BDEA">
             <wp:simplePos x="0" y="0"/>
             <wp:positionH relativeFrom="column">
               <wp:posOffset>-1905</wp:posOffset>
@@ -11331,7 +11466,7 @@
           <w:lang w:eastAsia="de-DE"/>
         </w:rPr>
         <w:drawing>
-          <wp:inline distT="0" distB="0" distL="0" distR="0" wp14:anchorId="647F1AAF" wp14:editId="7B2F9BBD">
+          <wp:inline distT="0" distB="0" distL="0" distR="0" wp14:anchorId="20999FD6" wp14:editId="4095A8E3">
             <wp:extent cx="2492347" cy="939738"/>
             <wp:effectExtent l="0" t="0" r="3810" b="0"/>
             <wp:docPr id="36" name="Grafik 36"/>
@@ -11384,7 +11519,7 @@
           <w:lang w:eastAsia="de-DE"/>
         </w:rPr>
         <w:drawing>
-          <wp:inline distT="0" distB="0" distL="0" distR="0" wp14:anchorId="6C769EA3" wp14:editId="1DB0D285">
+          <wp:inline distT="0" distB="0" distL="0" distR="0" wp14:anchorId="487CE5A1" wp14:editId="7A82312B">
             <wp:extent cx="2492347" cy="932927"/>
             <wp:effectExtent l="0" t="0" r="3810" b="635"/>
             <wp:docPr id="37" name="Grafik 37"/>
@@ -11705,7 +11840,7 @@
           <w:lang w:eastAsia="de-DE"/>
         </w:rPr>
         <w:drawing>
-          <wp:anchor distT="0" distB="0" distL="114300" distR="114300" simplePos="0" relativeHeight="251701248" behindDoc="0" locked="0" layoutInCell="1" allowOverlap="1" wp14:anchorId="2389032C" wp14:editId="5A4B7411">
+          <wp:anchor distT="0" distB="0" distL="114300" distR="114300" simplePos="0" relativeHeight="251701248" behindDoc="0" locked="0" layoutInCell="1" allowOverlap="1" wp14:anchorId="6FA53D19" wp14:editId="3125D94D">
             <wp:simplePos x="0" y="0"/>
             <wp:positionH relativeFrom="column">
               <wp:posOffset>-1905</wp:posOffset>
@@ -11910,14 +12045,14 @@
           <w:lang w:val="en-US"/>
         </w:rPr>
       </w:pPr>
-      <w:bookmarkStart w:id="152" w:name="_Toc22028288"/>
+      <w:bookmarkStart w:id="153" w:name="_Toc22028288"/>
       <w:r>
         <w:rPr>
           <w:lang w:val="en-US"/>
         </w:rPr>
         <w:t>End of Program</w:t>
       </w:r>
-      <w:bookmarkEnd w:id="152"/>
+      <w:bookmarkEnd w:id="153"/>
     </w:p>
     <w:p>
       <w:pPr>
@@ -11974,7 +12109,7 @@
           <w:lang w:eastAsia="de-DE"/>
         </w:rPr>
         <w:drawing>
-          <wp:inline distT="0" distB="0" distL="0" distR="0" wp14:anchorId="1BB09C26" wp14:editId="61632DD4">
+          <wp:inline distT="0" distB="0" distL="0" distR="0" wp14:anchorId="140E2422" wp14:editId="7D8CF8ED">
             <wp:extent cx="2635819" cy="1025912"/>
             <wp:effectExtent l="0" t="0" r="0" b="3175"/>
             <wp:docPr id="46" name="Grafik 46"/>
@@ -12082,12 +12217,12 @@
           <w:lang w:val="en-US"/>
         </w:rPr>
       </w:pPr>
-      <w:bookmarkStart w:id="153" w:name="_Ref434581650"/>
-      <w:bookmarkStart w:id="154" w:name="_Ref436211928"/>
-      <w:bookmarkStart w:id="155" w:name="_Ref436228182"/>
-      <w:bookmarkStart w:id="156" w:name="_Ref436836357"/>
-      <w:bookmarkStart w:id="157" w:name="_Toc8806998"/>
-      <w:bookmarkStart w:id="158" w:name="_Toc22028289"/>
+      <w:bookmarkStart w:id="154" w:name="_Ref434581650"/>
+      <w:bookmarkStart w:id="155" w:name="_Ref436211928"/>
+      <w:bookmarkStart w:id="156" w:name="_Ref436228182"/>
+      <w:bookmarkStart w:id="157" w:name="_Ref436836357"/>
+      <w:bookmarkStart w:id="158" w:name="_Toc8806998"/>
+      <w:bookmarkStart w:id="159" w:name="_Toc22028289"/>
       <w:r>
         <w:rPr>
           <w:lang w:val="en-US"/>
@@ -12101,18 +12236,18 @@
         </w:rPr>
         <w:t xml:space="preserve"> A: </w:t>
       </w:r>
-      <w:bookmarkEnd w:id="153"/>
       <w:bookmarkEnd w:id="154"/>
       <w:bookmarkEnd w:id="155"/>
       <w:bookmarkEnd w:id="156"/>
       <w:bookmarkEnd w:id="157"/>
+      <w:bookmarkEnd w:id="158"/>
       <w:r>
         <w:rPr>
           <w:lang w:val="en-US"/>
         </w:rPr>
         <w:t>Configuration Parameters</w:t>
       </w:r>
-      <w:bookmarkEnd w:id="158"/>
+      <w:bookmarkEnd w:id="159"/>
     </w:p>
     <w:p>
       <w:pPr>
@@ -12220,7 +12355,7 @@
           <w:lang w:eastAsia="de-DE"/>
         </w:rPr>
         <w:drawing>
-          <wp:inline distT="0" distB="0" distL="0" distR="0" wp14:anchorId="34E1F78E" wp14:editId="5BE2DEBF">
+          <wp:inline distT="0" distB="0" distL="0" distR="0" wp14:anchorId="24368E5E" wp14:editId="5C005FC6">
             <wp:extent cx="5760720" cy="4111625"/>
             <wp:effectExtent l="0" t="0" r="0" b="3175"/>
             <wp:docPr id="45" name="Grafik 45"/>
@@ -13692,8 +13827,9 @@
           <w:lang w:val="en-US"/>
         </w:rPr>
       </w:pPr>
-      <w:bookmarkStart w:id="159" w:name="_Toc22028290"/>
-      <w:bookmarkStart w:id="160" w:name="_Ref22028409"/>
+      <w:bookmarkStart w:id="160" w:name="_Toc22028290"/>
+      <w:bookmarkStart w:id="161" w:name="_Ref22028409"/>
+      <w:bookmarkStart w:id="162" w:name="_Ref22030594"/>
       <w:r>
         <w:rPr>
           <w:lang w:val="en-US"/>
@@ -13725,8 +13861,9 @@
         </w:rPr>
         <w:t>Linux Installation Instructions</w:t>
       </w:r>
-      <w:bookmarkEnd w:id="159"/>
       <w:bookmarkEnd w:id="160"/>
+      <w:bookmarkEnd w:id="161"/>
+      <w:bookmarkEnd w:id="162"/>
     </w:p>
     <w:p>
       <w:pPr>
@@ -13763,8 +13900,6 @@
         </w:rPr>
         <w:t>Fedora:</w:t>
       </w:r>
-      <w:bookmarkStart w:id="161" w:name="_GoBack"/>
-      <w:bookmarkEnd w:id="161"/>
     </w:p>
     <w:p>
       <w:pPr>
@@ -15005,19 +15140,19 @@
           <w:szCs w:val="22"/>
           <w:lang w:val="en-US"/>
         </w:rPr>
-        <w:t xml:space="preserve">and it may give an error if python2.7 is not installed. </w:t>
-      </w:r>
-      <w:proofErr w:type="spellStart"/>
-      <w:r>
+        <w:t>and it may give an error if python2.7 is not installed. One can ignore that error message.</w:t>
+      </w:r>
+    </w:p>
+    <w:p>
+      <w:pPr>
+        <w:pStyle w:val="StandardWeb"/>
         <w:rPr>
           <w:rFonts w:ascii="Frutiger 45 Light" w:eastAsia="Calibri" w:hAnsi="Frutiger 45 Light"/>
           <w:sz w:val="22"/>
           <w:szCs w:val="22"/>
           <w:lang w:val="en-US"/>
         </w:rPr>
-        <w:t>One</w:t>
-      </w:r>
-      <w:proofErr w:type="spellEnd"/>
+      </w:pPr>
       <w:r>
         <w:rPr>
           <w:rFonts w:ascii="Frutiger 45 Light" w:eastAsia="Calibri" w:hAnsi="Frutiger 45 Light"/>
@@ -15025,9 +15160,8 @@
           <w:szCs w:val="22"/>
           <w:lang w:val="en-US"/>
         </w:rPr>
-        <w:t xml:space="preserve"> </w:t>
-      </w:r>
-      <w:proofErr w:type="spellStart"/>
+        <w:t>This is a somewhat long installation and takes a few minutes or so</w:t>
+      </w:r>
       <w:r>
         <w:rPr>
           <w:rFonts w:ascii="Frutiger 45 Light" w:eastAsia="Calibri" w:hAnsi="Frutiger 45 Light"/>
@@ -15035,9 +15169,8 @@
           <w:szCs w:val="22"/>
           <w:lang w:val="en-US"/>
         </w:rPr>
-        <w:t>can</w:t>
-      </w:r>
-      <w:proofErr w:type="spellEnd"/>
+        <w:t xml:space="preserve">. </w:t>
+      </w:r>
       <w:r>
         <w:rPr>
           <w:rFonts w:ascii="Frutiger 45 Light" w:eastAsia="Calibri" w:hAnsi="Frutiger 45 Light"/>
@@ -15045,19 +15178,19 @@
           <w:szCs w:val="22"/>
           <w:lang w:val="en-US"/>
         </w:rPr>
-        <w:t xml:space="preserve"> </w:t>
-      </w:r>
-      <w:proofErr w:type="spellStart"/>
-      <w:r>
+        <w:t>All the required dependencies are now installed.</w:t>
+      </w:r>
+    </w:p>
+    <w:p>
+      <w:pPr>
+        <w:pStyle w:val="StandardWeb"/>
         <w:rPr>
           <w:rFonts w:ascii="Frutiger 45 Light" w:eastAsia="Calibri" w:hAnsi="Frutiger 45 Light"/>
           <w:sz w:val="22"/>
           <w:szCs w:val="22"/>
           <w:lang w:val="en-US"/>
         </w:rPr>
-        <w:t>ignore</w:t>
-      </w:r>
-      <w:proofErr w:type="spellEnd"/>
+      </w:pPr>
       <w:r>
         <w:rPr>
           <w:rFonts w:ascii="Frutiger 45 Light" w:eastAsia="Calibri" w:hAnsi="Frutiger 45 Light"/>
@@ -15065,7 +15198,7 @@
           <w:szCs w:val="22"/>
           <w:lang w:val="en-US"/>
         </w:rPr>
-        <w:t xml:space="preserve"> </w:t>
+        <w:t xml:space="preserve">To install PSS from </w:t>
       </w:r>
       <w:proofErr w:type="spellStart"/>
       <w:r>
@@ -15075,7 +15208,7 @@
           <w:szCs w:val="22"/>
           <w:lang w:val="en-US"/>
         </w:rPr>
-        <w:t>that</w:t>
+        <w:t>github</w:t>
       </w:r>
       <w:proofErr w:type="spellEnd"/>
       <w:r>
@@ -15085,9 +15218,8 @@
           <w:szCs w:val="22"/>
           <w:lang w:val="en-US"/>
         </w:rPr>
-        <w:t xml:space="preserve"> </w:t>
-      </w:r>
-      <w:proofErr w:type="spellStart"/>
+        <w:t xml:space="preserve"> the following steps</w:t>
+      </w:r>
       <w:r>
         <w:rPr>
           <w:rFonts w:ascii="Frutiger 45 Light" w:eastAsia="Calibri" w:hAnsi="Frutiger 45 Light"/>
@@ -15095,9 +15227,8 @@
           <w:szCs w:val="22"/>
           <w:lang w:val="en-US"/>
         </w:rPr>
-        <w:t>error</w:t>
-      </w:r>
-      <w:proofErr w:type="spellEnd"/>
+        <w:t xml:space="preserve"> </w:t>
+      </w:r>
       <w:r>
         <w:rPr>
           <w:rFonts w:ascii="Frutiger 45 Light" w:eastAsia="Calibri" w:hAnsi="Frutiger 45 Light"/>
@@ -15105,9 +15236,8 @@
           <w:szCs w:val="22"/>
           <w:lang w:val="en-US"/>
         </w:rPr>
-        <w:t xml:space="preserve"> </w:t>
-      </w:r>
-      <w:proofErr w:type="spellStart"/>
+        <w:t>are needed.</w:t>
+      </w:r>
       <w:r>
         <w:rPr>
           <w:rFonts w:ascii="Frutiger 45 Light" w:eastAsia="Calibri" w:hAnsi="Frutiger 45 Light"/>
@@ -15115,9 +15245,8 @@
           <w:szCs w:val="22"/>
           <w:lang w:val="en-US"/>
         </w:rPr>
-        <w:t>message</w:t>
-      </w:r>
-      <w:proofErr w:type="spellEnd"/>
+        <w:t xml:space="preserve"> </w:t>
+      </w:r>
       <w:r>
         <w:rPr>
           <w:rFonts w:ascii="Frutiger 45 Light" w:eastAsia="Calibri" w:hAnsi="Frutiger 45 Light"/>
@@ -15125,129 +15254,15 @@
           <w:szCs w:val="22"/>
           <w:lang w:val="en-US"/>
         </w:rPr>
-        <w:t>.</w:t>
-      </w:r>
-    </w:p>
-    <w:p>
-      <w:pPr>
-        <w:pStyle w:val="StandardWeb"/>
+        <w:t>It needs to be installed in the /opt directory</w:t>
+      </w:r>
+      <w:r>
         <w:rPr>
           <w:rFonts w:ascii="Frutiger 45 Light" w:eastAsia="Calibri" w:hAnsi="Frutiger 45 Light"/>
           <w:sz w:val="22"/>
           <w:szCs w:val="22"/>
           <w:lang w:val="en-US"/>
         </w:rPr>
-      </w:pPr>
-      <w:r>
-        <w:rPr>
-          <w:rFonts w:ascii="Frutiger 45 Light" w:eastAsia="Calibri" w:hAnsi="Frutiger 45 Light"/>
-          <w:sz w:val="22"/>
-          <w:szCs w:val="22"/>
-          <w:lang w:val="en-US"/>
-        </w:rPr>
-        <w:t>This is a somewhat long installation and takes a few minutes or so</w:t>
-      </w:r>
-      <w:r>
-        <w:rPr>
-          <w:rFonts w:ascii="Frutiger 45 Light" w:eastAsia="Calibri" w:hAnsi="Frutiger 45 Light"/>
-          <w:sz w:val="22"/>
-          <w:szCs w:val="22"/>
-          <w:lang w:val="en-US"/>
-        </w:rPr>
-        <w:t xml:space="preserve">. </w:t>
-      </w:r>
-      <w:r>
-        <w:rPr>
-          <w:rFonts w:ascii="Frutiger 45 Light" w:eastAsia="Calibri" w:hAnsi="Frutiger 45 Light"/>
-          <w:sz w:val="22"/>
-          <w:szCs w:val="22"/>
-          <w:lang w:val="en-US"/>
-        </w:rPr>
-        <w:t>All the required dependencies are now installed.</w:t>
-      </w:r>
-    </w:p>
-    <w:p>
-      <w:pPr>
-        <w:pStyle w:val="StandardWeb"/>
-        <w:rPr>
-          <w:rFonts w:ascii="Frutiger 45 Light" w:eastAsia="Calibri" w:hAnsi="Frutiger 45 Light"/>
-          <w:sz w:val="22"/>
-          <w:szCs w:val="22"/>
-          <w:lang w:val="en-US"/>
-        </w:rPr>
-      </w:pPr>
-      <w:r>
-        <w:rPr>
-          <w:rFonts w:ascii="Frutiger 45 Light" w:eastAsia="Calibri" w:hAnsi="Frutiger 45 Light"/>
-          <w:sz w:val="22"/>
-          <w:szCs w:val="22"/>
-          <w:lang w:val="en-US"/>
-        </w:rPr>
-        <w:t xml:space="preserve">To install PSS from </w:t>
-      </w:r>
-      <w:proofErr w:type="spellStart"/>
-      <w:r>
-        <w:rPr>
-          <w:rFonts w:ascii="Frutiger 45 Light" w:eastAsia="Calibri" w:hAnsi="Frutiger 45 Light"/>
-          <w:sz w:val="22"/>
-          <w:szCs w:val="22"/>
-          <w:lang w:val="en-US"/>
-        </w:rPr>
-        <w:t>github</w:t>
-      </w:r>
-      <w:proofErr w:type="spellEnd"/>
-      <w:r>
-        <w:rPr>
-          <w:rFonts w:ascii="Frutiger 45 Light" w:eastAsia="Calibri" w:hAnsi="Frutiger 45 Light"/>
-          <w:sz w:val="22"/>
-          <w:szCs w:val="22"/>
-          <w:lang w:val="en-US"/>
-        </w:rPr>
-        <w:t xml:space="preserve"> the following steps</w:t>
-      </w:r>
-      <w:r>
-        <w:rPr>
-          <w:rFonts w:ascii="Frutiger 45 Light" w:eastAsia="Calibri" w:hAnsi="Frutiger 45 Light"/>
-          <w:sz w:val="22"/>
-          <w:szCs w:val="22"/>
-          <w:lang w:val="en-US"/>
-        </w:rPr>
-        <w:t xml:space="preserve"> </w:t>
-      </w:r>
-      <w:r>
-        <w:rPr>
-          <w:rFonts w:ascii="Frutiger 45 Light" w:eastAsia="Calibri" w:hAnsi="Frutiger 45 Light"/>
-          <w:sz w:val="22"/>
-          <w:szCs w:val="22"/>
-          <w:lang w:val="en-US"/>
-        </w:rPr>
-        <w:t>are needed.</w:t>
-      </w:r>
-      <w:r>
-        <w:rPr>
-          <w:rFonts w:ascii="Frutiger 45 Light" w:eastAsia="Calibri" w:hAnsi="Frutiger 45 Light"/>
-          <w:sz w:val="22"/>
-          <w:szCs w:val="22"/>
-          <w:lang w:val="en-US"/>
-        </w:rPr>
-        <w:t xml:space="preserve"> </w:t>
-      </w:r>
-      <w:r>
-        <w:rPr>
-          <w:rFonts w:ascii="Frutiger 45 Light" w:eastAsia="Calibri" w:hAnsi="Frutiger 45 Light"/>
-          <w:sz w:val="22"/>
-          <w:szCs w:val="22"/>
-          <w:lang w:val="en-US"/>
-        </w:rPr>
-        <w:t>It needs to be installed in the /opt directory</w:t>
-      </w:r>
-      <w:r>
-        <w:rPr>
-          <w:rFonts w:ascii="Frutiger 45 Light" w:eastAsia="Calibri" w:hAnsi="Frutiger 45 Light"/>
-          <w:sz w:val="22"/>
-          <w:szCs w:val="22"/>
-          <w:lang w:val="en-US"/>
-        </w:rPr>
         <w:t>:</w:t>
       </w:r>
     </w:p>
@@ -15345,21 +15360,7 @@
             <w:rStyle w:val="Hyperlink"/>
             <w:lang w:val="en-US"/>
           </w:rPr>
-          <w:t>https://github.c</w:t>
-        </w:r>
-        <w:r>
-          <w:rPr>
-            <w:rStyle w:val="Hyperlink"/>
-            <w:lang w:val="en-US"/>
-          </w:rPr>
-          <w:t>o</w:t>
-        </w:r>
-        <w:r>
-          <w:rPr>
-            <w:rStyle w:val="Hyperlink"/>
-            <w:lang w:val="en-US"/>
-          </w:rPr>
-          <w:t>m/R...stemStacker.git</w:t>
+          <w:t>https://github.com/R...stemStacker.git</w:t>
         </w:r>
       </w:hyperlink>
     </w:p>
@@ -15651,6 +15652,7 @@
         <w:docPartUnique/>
       </w:docPartObj>
     </w:sdtPr>
+    <w:sdtEndPr/>
     <w:sdtContent>
       <w:p>
         <w:pPr>
@@ -15670,7 +15672,7 @@
           <w:rPr>
             <w:noProof/>
           </w:rPr>
-          <w:t>27</w:t>
+          <w:t>6</w:t>
         </w:r>
         <w:r>
           <w:fldChar w:fldCharType="end"/>
@@ -20514,7 +20516,7 @@
 </file>
 
 <file path=customXml/itemProps1.xml><?xml version="1.0" encoding="utf-8"?>
-<ds:datastoreItem xmlns:ds="http://schemas.openxmlformats.org/officeDocument/2006/customXml" ds:itemID="{EEC508F9-F29E-49E8-BD57-AFE6DEEDCC73}">
+<ds:datastoreItem xmlns:ds="http://schemas.openxmlformats.org/officeDocument/2006/customXml" ds:itemID="{357A7E2C-E4BC-4D27-8C32-041A336E3D15}">
   <ds:schemaRefs>
     <ds:schemaRef ds:uri="http://schemas.openxmlformats.org/officeDocument/2006/bibliography"/>
   </ds:schemaRefs>

</xml_diff>

<commit_message>
Documentation updated for Ubuntu installation
</commit_message>
<xml_diff>
--- a/Documentation/PlanetarySystemStacker_User-Guide.docx
+++ b/Documentation/PlanetarySystemStacker_User-Guide.docx
@@ -799,7 +799,6 @@
         </w:r>
       </w:hyperlink>
     </w:p>
-    <w:bookmarkStart w:id="38" w:name="_GoBack"/>
     <w:p>
       <w:pPr>
         <w:pStyle w:val="Verzeichnis3"/>
@@ -813,109 +812,81 @@
           <w:lang w:eastAsia="de-DE"/>
         </w:rPr>
       </w:pPr>
-      <w:r>
-        <w:rPr>
-          <w:noProof/>
-        </w:rPr>
-        <w:fldChar w:fldCharType="begin"/>
-      </w:r>
-      <w:r>
-        <w:rPr>
-          <w:noProof/>
-        </w:rPr>
-        <w:instrText xml:space="preserve"> HYPERLINK \l "_Toc22028264" </w:instrText>
-      </w:r>
-      <w:r>
-        <w:rPr>
-          <w:noProof/>
-        </w:rPr>
-      </w:r>
-      <w:r>
-        <w:rPr>
-          <w:noProof/>
-        </w:rPr>
-        <w:fldChar w:fldCharType="separate"/>
-      </w:r>
-      <w:r>
-        <w:rPr>
-          <w:rStyle w:val="Hyperlink"/>
-          <w:noProof/>
-          <w:lang w:val="en-US"/>
-        </w:rPr>
-        <w:t>2.3</w:t>
-      </w:r>
-      <w:r>
-        <w:rPr>
-          <w:rFonts w:asciiTheme="minorHAnsi" w:eastAsiaTheme="minorEastAsia" w:hAnsiTheme="minorHAnsi" w:cstheme="minorBidi"/>
-          <w:noProof/>
-          <w:lang w:eastAsia="de-DE"/>
-        </w:rPr>
-        <w:tab/>
-      </w:r>
-      <w:r>
-        <w:rPr>
-          <w:rStyle w:val="Hyperlink"/>
-          <w:noProof/>
-          <w:lang w:val="en-US"/>
-        </w:rPr>
-        <w:t>Initial release 0.5.0 (May 2019)</w:t>
-      </w:r>
-      <w:r>
-        <w:rPr>
-          <w:noProof/>
-          <w:webHidden/>
-        </w:rPr>
-        <w:tab/>
-      </w:r>
-      <w:r>
-        <w:rPr>
-          <w:noProof/>
-          <w:webHidden/>
-        </w:rPr>
-        <w:fldChar w:fldCharType="begin"/>
-      </w:r>
-      <w:r>
-        <w:rPr>
-          <w:noProof/>
-          <w:webHidden/>
-        </w:rPr>
-        <w:instrText xml:space="preserve"> PAGEREF _Toc22028264 \h </w:instrText>
-      </w:r>
-      <w:r>
-        <w:rPr>
-          <w:noProof/>
-          <w:webHidden/>
-        </w:rPr>
-      </w:r>
-      <w:r>
-        <w:rPr>
-          <w:noProof/>
-          <w:webHidden/>
-        </w:rPr>
-        <w:fldChar w:fldCharType="separate"/>
-      </w:r>
-      <w:r>
-        <w:rPr>
-          <w:noProof/>
-          <w:webHidden/>
-        </w:rPr>
-        <w:t>4</w:t>
-      </w:r>
-      <w:r>
-        <w:rPr>
-          <w:noProof/>
-          <w:webHidden/>
-        </w:rPr>
-        <w:fldChar w:fldCharType="end"/>
-      </w:r>
-      <w:r>
-        <w:rPr>
-          <w:noProof/>
-        </w:rPr>
-        <w:fldChar w:fldCharType="end"/>
-      </w:r>
-    </w:p>
-    <w:bookmarkEnd w:id="38"/>
+      <w:hyperlink w:anchor="_Toc22028264" w:history="1">
+        <w:r>
+          <w:rPr>
+            <w:rStyle w:val="Hyperlink"/>
+            <w:noProof/>
+            <w:lang w:val="en-US"/>
+          </w:rPr>
+          <w:t>2.3</w:t>
+        </w:r>
+        <w:r>
+          <w:rPr>
+            <w:rFonts w:asciiTheme="minorHAnsi" w:eastAsiaTheme="minorEastAsia" w:hAnsiTheme="minorHAnsi" w:cstheme="minorBidi"/>
+            <w:noProof/>
+            <w:lang w:eastAsia="de-DE"/>
+          </w:rPr>
+          <w:tab/>
+        </w:r>
+        <w:r>
+          <w:rPr>
+            <w:rStyle w:val="Hyperlink"/>
+            <w:noProof/>
+            <w:lang w:val="en-US"/>
+          </w:rPr>
+          <w:t>Initial release 0.5.0 (May 2019)</w:t>
+        </w:r>
+        <w:r>
+          <w:rPr>
+            <w:noProof/>
+            <w:webHidden/>
+          </w:rPr>
+          <w:tab/>
+        </w:r>
+        <w:r>
+          <w:rPr>
+            <w:noProof/>
+            <w:webHidden/>
+          </w:rPr>
+          <w:fldChar w:fldCharType="begin"/>
+        </w:r>
+        <w:r>
+          <w:rPr>
+            <w:noProof/>
+            <w:webHidden/>
+          </w:rPr>
+          <w:instrText xml:space="preserve"> PAGEREF _Toc22028264 \h </w:instrText>
+        </w:r>
+        <w:r>
+          <w:rPr>
+            <w:noProof/>
+            <w:webHidden/>
+          </w:rPr>
+        </w:r>
+        <w:r>
+          <w:rPr>
+            <w:noProof/>
+            <w:webHidden/>
+          </w:rPr>
+          <w:fldChar w:fldCharType="separate"/>
+        </w:r>
+        <w:r>
+          <w:rPr>
+            <w:noProof/>
+            <w:webHidden/>
+          </w:rPr>
+          <w:t>4</w:t>
+        </w:r>
+        <w:r>
+          <w:rPr>
+            <w:noProof/>
+            <w:webHidden/>
+          </w:rPr>
+          <w:fldChar w:fldCharType="end"/>
+        </w:r>
+      </w:hyperlink>
+    </w:p>
     <w:p>
       <w:pPr>
         <w:pStyle w:val="Verzeichnis2"/>
@@ -929,113 +900,80 @@
           <w:lang w:eastAsia="de-DE"/>
         </w:rPr>
       </w:pPr>
-      <w:r>
-        <w:rPr>
-          <w:noProof/>
-        </w:rPr>
-        <w:fldChar w:fldCharType="begin"/>
-      </w:r>
-      <w:r>
-        <w:rPr>
-          <w:noProof/>
-        </w:rPr>
-        <w:instrText xml:space="preserve"> HYPERLINK \l "_Toc22028265"</w:instrText>
-      </w:r>
-      <w:r>
-        <w:rPr>
-          <w:noProof/>
-        </w:rPr>
-        <w:instrText xml:space="preserve"> </w:instrText>
-      </w:r>
-      <w:r>
-        <w:rPr>
-          <w:noProof/>
-        </w:rPr>
-      </w:r>
-      <w:r>
-        <w:rPr>
-          <w:noProof/>
-        </w:rPr>
-        <w:fldChar w:fldCharType="separate"/>
-      </w:r>
-      <w:r>
-        <w:rPr>
-          <w:rStyle w:val="Hyperlink"/>
-          <w:noProof/>
-          <w:lang w:val="en-US"/>
-        </w:rPr>
-        <w:t>3.</w:t>
-      </w:r>
-      <w:r>
-        <w:rPr>
-          <w:rFonts w:asciiTheme="minorHAnsi" w:eastAsiaTheme="minorEastAsia" w:hAnsiTheme="minorHAnsi" w:cstheme="minorBidi"/>
-          <w:noProof/>
-          <w:lang w:eastAsia="de-DE"/>
-        </w:rPr>
-        <w:tab/>
-      </w:r>
-      <w:r>
-        <w:rPr>
-          <w:rStyle w:val="Hyperlink"/>
-          <w:noProof/>
-          <w:lang w:val="en-US"/>
-        </w:rPr>
-        <w:t>System Requirements and Software Installation</w:t>
-      </w:r>
-      <w:r>
-        <w:rPr>
-          <w:noProof/>
-          <w:webHidden/>
-        </w:rPr>
-        <w:tab/>
-      </w:r>
-      <w:r>
-        <w:rPr>
-          <w:noProof/>
-          <w:webHidden/>
-        </w:rPr>
-        <w:fldChar w:fldCharType="begin"/>
-      </w:r>
-      <w:r>
-        <w:rPr>
-          <w:noProof/>
-          <w:webHidden/>
-        </w:rPr>
-        <w:instrText xml:space="preserve"> PAGEREF _Toc22028265 \h </w:instrText>
-      </w:r>
-      <w:r>
-        <w:rPr>
-          <w:noProof/>
-          <w:webHidden/>
-        </w:rPr>
-      </w:r>
-      <w:r>
-        <w:rPr>
-          <w:noProof/>
-          <w:webHidden/>
-        </w:rPr>
-        <w:fldChar w:fldCharType="separate"/>
-      </w:r>
-      <w:r>
-        <w:rPr>
-          <w:noProof/>
-          <w:webHidden/>
-        </w:rPr>
-        <w:t>4</w:t>
-      </w:r>
-      <w:r>
-        <w:rPr>
-          <w:noProof/>
-          <w:webHidden/>
-        </w:rPr>
-        <w:fldChar w:fldCharType="end"/>
-      </w:r>
-      <w:r>
-        <w:rPr>
-          <w:noProof/>
-        </w:rPr>
-        <w:fldChar w:fldCharType="end"/>
-      </w:r>
+      <w:hyperlink w:anchor="_Toc22028265" w:history="1">
+        <w:r>
+          <w:rPr>
+            <w:rStyle w:val="Hyperlink"/>
+            <w:noProof/>
+            <w:lang w:val="en-US"/>
+          </w:rPr>
+          <w:t>3.</w:t>
+        </w:r>
+        <w:r>
+          <w:rPr>
+            <w:rFonts w:asciiTheme="minorHAnsi" w:eastAsiaTheme="minorEastAsia" w:hAnsiTheme="minorHAnsi" w:cstheme="minorBidi"/>
+            <w:noProof/>
+            <w:lang w:eastAsia="de-DE"/>
+          </w:rPr>
+          <w:tab/>
+        </w:r>
+        <w:r>
+          <w:rPr>
+            <w:rStyle w:val="Hyperlink"/>
+            <w:noProof/>
+            <w:lang w:val="en-US"/>
+          </w:rPr>
+          <w:t>System Requirements and Software Installation</w:t>
+        </w:r>
+        <w:r>
+          <w:rPr>
+            <w:noProof/>
+            <w:webHidden/>
+          </w:rPr>
+          <w:tab/>
+        </w:r>
+        <w:r>
+          <w:rPr>
+            <w:noProof/>
+            <w:webHidden/>
+          </w:rPr>
+          <w:fldChar w:fldCharType="begin"/>
+        </w:r>
+        <w:r>
+          <w:rPr>
+            <w:noProof/>
+            <w:webHidden/>
+          </w:rPr>
+          <w:instrText xml:space="preserve"> PAGEREF _Toc22028265 \h </w:instrText>
+        </w:r>
+        <w:r>
+          <w:rPr>
+            <w:noProof/>
+            <w:webHidden/>
+          </w:rPr>
+        </w:r>
+        <w:r>
+          <w:rPr>
+            <w:noProof/>
+            <w:webHidden/>
+          </w:rPr>
+          <w:fldChar w:fldCharType="separate"/>
+        </w:r>
+        <w:r>
+          <w:rPr>
+            <w:noProof/>
+            <w:webHidden/>
+          </w:rPr>
+          <w:t>4</w:t>
+        </w:r>
+        <w:r>
+          <w:rPr>
+            <w:noProof/>
+            <w:webHidden/>
+          </w:rPr>
+          <w:fldChar w:fldCharType="end"/>
+        </w:r>
+      </w:hyperlink>
     </w:p>
     <w:p>
       <w:pPr>
@@ -2609,14 +2547,14 @@
           <w:lang w:val="en-US"/>
         </w:rPr>
       </w:pPr>
-      <w:bookmarkStart w:id="39" w:name="_Toc22028257"/>
+      <w:bookmarkStart w:id="38" w:name="_Toc22028257"/>
       <w:r>
         <w:rPr>
           <w:lang w:val="en-US"/>
         </w:rPr>
         <w:t>Introduction</w:t>
       </w:r>
-      <w:bookmarkEnd w:id="39"/>
+      <w:bookmarkEnd w:id="38"/>
     </w:p>
     <w:p>
       <w:pPr>
@@ -3011,14 +2949,14 @@
           <w:lang w:val="en-US"/>
         </w:rPr>
       </w:pPr>
-      <w:bookmarkStart w:id="40" w:name="_Toc22028258"/>
+      <w:bookmarkStart w:id="39" w:name="_Toc22028258"/>
       <w:r>
         <w:rPr>
           <w:lang w:val="en-US"/>
         </w:rPr>
         <w:t>Project Authors and Contributors</w:t>
       </w:r>
-      <w:bookmarkEnd w:id="40"/>
+      <w:bookmarkEnd w:id="39"/>
     </w:p>
     <w:p>
       <w:pPr>
@@ -3443,7 +3381,7 @@
           <w:lang w:val="en-US"/>
         </w:rPr>
       </w:pPr>
-      <w:bookmarkStart w:id="41" w:name="_Toc22028259"/>
+      <w:bookmarkStart w:id="40" w:name="_Toc22028259"/>
       <w:r>
         <w:rPr>
           <w:lang w:val="en-US"/>
@@ -3451,7 +3389,7 @@
         <w:lastRenderedPageBreak/>
         <w:t>Changelog</w:t>
       </w:r>
-      <w:bookmarkEnd w:id="41"/>
+      <w:bookmarkEnd w:id="40"/>
     </w:p>
     <w:p>
       <w:pPr>
@@ -3518,16 +3456,17 @@
           <w:lang w:val="en-US" w:eastAsia="de-DE"/>
         </w:rPr>
       </w:pPr>
-      <w:bookmarkStart w:id="42" w:name="_Toc484449259"/>
-      <w:bookmarkStart w:id="43" w:name="_Toc502072379"/>
-      <w:bookmarkStart w:id="44" w:name="_Toc510165762"/>
-      <w:bookmarkStart w:id="45" w:name="_Toc8809747"/>
-      <w:bookmarkStart w:id="46" w:name="_Toc8897864"/>
-      <w:bookmarkStart w:id="47" w:name="_Toc11055781"/>
-      <w:bookmarkStart w:id="48" w:name="_Toc14185248"/>
-      <w:bookmarkStart w:id="49" w:name="_Toc17051720"/>
-      <w:bookmarkStart w:id="50" w:name="_Toc18834590"/>
-      <w:bookmarkStart w:id="51" w:name="_Toc22028260"/>
+      <w:bookmarkStart w:id="41" w:name="_Toc484449259"/>
+      <w:bookmarkStart w:id="42" w:name="_Toc502072379"/>
+      <w:bookmarkStart w:id="43" w:name="_Toc510165762"/>
+      <w:bookmarkStart w:id="44" w:name="_Toc8809747"/>
+      <w:bookmarkStart w:id="45" w:name="_Toc8897864"/>
+      <w:bookmarkStart w:id="46" w:name="_Toc11055781"/>
+      <w:bookmarkStart w:id="47" w:name="_Toc14185248"/>
+      <w:bookmarkStart w:id="48" w:name="_Toc17051720"/>
+      <w:bookmarkStart w:id="49" w:name="_Toc18834590"/>
+      <w:bookmarkStart w:id="50" w:name="_Toc22028260"/>
+      <w:bookmarkEnd w:id="41"/>
       <w:bookmarkEnd w:id="42"/>
       <w:bookmarkEnd w:id="43"/>
       <w:bookmarkEnd w:id="44"/>
@@ -3537,7 +3476,6 @@
       <w:bookmarkEnd w:id="48"/>
       <w:bookmarkEnd w:id="49"/>
       <w:bookmarkEnd w:id="50"/>
-      <w:bookmarkEnd w:id="51"/>
     </w:p>
     <w:p>
       <w:pPr>
@@ -3560,16 +3498,17 @@
           <w:lang w:val="en-US" w:eastAsia="de-DE"/>
         </w:rPr>
       </w:pPr>
-      <w:bookmarkStart w:id="52" w:name="_Toc484449260"/>
-      <w:bookmarkStart w:id="53" w:name="_Toc502072380"/>
-      <w:bookmarkStart w:id="54" w:name="_Toc510165763"/>
-      <w:bookmarkStart w:id="55" w:name="_Toc8809748"/>
-      <w:bookmarkStart w:id="56" w:name="_Toc8897865"/>
-      <w:bookmarkStart w:id="57" w:name="_Toc11055782"/>
-      <w:bookmarkStart w:id="58" w:name="_Toc14185249"/>
-      <w:bookmarkStart w:id="59" w:name="_Toc17051721"/>
-      <w:bookmarkStart w:id="60" w:name="_Toc18834591"/>
-      <w:bookmarkStart w:id="61" w:name="_Toc22028261"/>
+      <w:bookmarkStart w:id="51" w:name="_Toc484449260"/>
+      <w:bookmarkStart w:id="52" w:name="_Toc502072380"/>
+      <w:bookmarkStart w:id="53" w:name="_Toc510165763"/>
+      <w:bookmarkStart w:id="54" w:name="_Toc8809748"/>
+      <w:bookmarkStart w:id="55" w:name="_Toc8897865"/>
+      <w:bookmarkStart w:id="56" w:name="_Toc11055782"/>
+      <w:bookmarkStart w:id="57" w:name="_Toc14185249"/>
+      <w:bookmarkStart w:id="58" w:name="_Toc17051721"/>
+      <w:bookmarkStart w:id="59" w:name="_Toc18834591"/>
+      <w:bookmarkStart w:id="60" w:name="_Toc22028261"/>
+      <w:bookmarkEnd w:id="51"/>
       <w:bookmarkEnd w:id="52"/>
       <w:bookmarkEnd w:id="53"/>
       <w:bookmarkEnd w:id="54"/>
@@ -3579,23 +3518,22 @@
       <w:bookmarkEnd w:id="58"/>
       <w:bookmarkEnd w:id="59"/>
       <w:bookmarkEnd w:id="60"/>
+    </w:p>
+    <w:p>
+      <w:pPr>
+        <w:pStyle w:val="berschrift3"/>
+        <w:rPr>
+          <w:lang w:val="en-US"/>
+        </w:rPr>
+      </w:pPr>
+      <w:bookmarkStart w:id="61" w:name="_Toc22028262"/>
+      <w:r>
+        <w:rPr>
+          <w:lang w:val="en-US"/>
+        </w:rPr>
+        <w:t>Changes in version 0.7.0 (XX 2019)</w:t>
+      </w:r>
       <w:bookmarkEnd w:id="61"/>
-    </w:p>
-    <w:p>
-      <w:pPr>
-        <w:pStyle w:val="berschrift3"/>
-        <w:rPr>
-          <w:lang w:val="en-US"/>
-        </w:rPr>
-      </w:pPr>
-      <w:bookmarkStart w:id="62" w:name="_Toc22028262"/>
-      <w:r>
-        <w:rPr>
-          <w:lang w:val="en-US"/>
-        </w:rPr>
-        <w:t>Changes in version 0.7.0 (XX 2019)</w:t>
-      </w:r>
-      <w:bookmarkEnd w:id="62"/>
     </w:p>
     <w:p>
       <w:pPr>
@@ -3654,7 +3592,7 @@
           <w:lang w:val="en-US"/>
         </w:rPr>
       </w:pPr>
-      <w:bookmarkStart w:id="63" w:name="_Toc22028263"/>
+      <w:bookmarkStart w:id="62" w:name="_Toc22028263"/>
       <w:r>
         <w:rPr>
           <w:lang w:val="en-US"/>
@@ -3673,7 +3611,7 @@
         </w:rPr>
         <w:t xml:space="preserve"> 2019)</w:t>
       </w:r>
-      <w:bookmarkEnd w:id="63"/>
+      <w:bookmarkEnd w:id="62"/>
     </w:p>
     <w:p>
       <w:pPr>
@@ -3866,7 +3804,7 @@
           <w:lang w:val="en-US"/>
         </w:rPr>
       </w:pPr>
-      <w:bookmarkStart w:id="64" w:name="_Toc22028264"/>
+      <w:bookmarkStart w:id="63" w:name="_Toc22028264"/>
       <w:r>
         <w:rPr>
           <w:lang w:val="en-US"/>
@@ -3897,7 +3835,7 @@
         </w:rPr>
         <w:t>May 2019)</w:t>
       </w:r>
-      <w:bookmarkEnd w:id="64"/>
+      <w:bookmarkEnd w:id="63"/>
     </w:p>
     <w:p>
       <w:pPr>
@@ -3928,7 +3866,7 @@
         </w:rPr>
         <w:t>tested on Windows 10 only</w:t>
       </w:r>
-      <w:bookmarkStart w:id="65" w:name="_Ref447780942"/>
+      <w:bookmarkStart w:id="64" w:name="_Ref447780942"/>
       <w:r>
         <w:rPr>
           <w:lang w:val="en-US"/>
@@ -3950,17 +3888,17 @@
           <w:lang w:val="en-US"/>
         </w:rPr>
       </w:pPr>
-      <w:bookmarkStart w:id="66" w:name="_Ref502071357"/>
-      <w:bookmarkStart w:id="67" w:name="_Toc22028265"/>
+      <w:bookmarkStart w:id="65" w:name="_Ref502071357"/>
+      <w:bookmarkStart w:id="66" w:name="_Toc22028265"/>
       <w:r>
         <w:rPr>
           <w:lang w:val="en-US"/>
         </w:rPr>
         <w:t>System Requirements and Software Installation</w:t>
       </w:r>
+      <w:bookmarkEnd w:id="64"/>
       <w:bookmarkEnd w:id="65"/>
       <w:bookmarkEnd w:id="66"/>
-      <w:bookmarkEnd w:id="67"/>
     </w:p>
     <w:p>
       <w:pPr>
@@ -4032,14 +3970,15 @@
           <w:lang w:val="en-US" w:eastAsia="de-DE"/>
         </w:rPr>
       </w:pPr>
-      <w:bookmarkStart w:id="68" w:name="_Toc510165767"/>
-      <w:bookmarkStart w:id="69" w:name="_Toc8809751"/>
-      <w:bookmarkStart w:id="70" w:name="_Toc8897868"/>
-      <w:bookmarkStart w:id="71" w:name="_Toc11055786"/>
-      <w:bookmarkStart w:id="72" w:name="_Toc14185253"/>
-      <w:bookmarkStart w:id="73" w:name="_Toc17051725"/>
-      <w:bookmarkStart w:id="74" w:name="_Toc18834596"/>
-      <w:bookmarkStart w:id="75" w:name="_Toc22028266"/>
+      <w:bookmarkStart w:id="67" w:name="_Toc510165767"/>
+      <w:bookmarkStart w:id="68" w:name="_Toc8809751"/>
+      <w:bookmarkStart w:id="69" w:name="_Toc8897868"/>
+      <w:bookmarkStart w:id="70" w:name="_Toc11055786"/>
+      <w:bookmarkStart w:id="71" w:name="_Toc14185253"/>
+      <w:bookmarkStart w:id="72" w:name="_Toc17051725"/>
+      <w:bookmarkStart w:id="73" w:name="_Toc18834596"/>
+      <w:bookmarkStart w:id="74" w:name="_Toc22028266"/>
+      <w:bookmarkEnd w:id="67"/>
       <w:bookmarkEnd w:id="68"/>
       <w:bookmarkEnd w:id="69"/>
       <w:bookmarkEnd w:id="70"/>
@@ -4047,7 +3986,6 @@
       <w:bookmarkEnd w:id="72"/>
       <w:bookmarkEnd w:id="73"/>
       <w:bookmarkEnd w:id="74"/>
-      <w:bookmarkEnd w:id="75"/>
     </w:p>
     <w:p>
       <w:pPr>
@@ -4070,14 +4008,15 @@
           <w:lang w:val="en-US" w:eastAsia="de-DE"/>
         </w:rPr>
       </w:pPr>
-      <w:bookmarkStart w:id="76" w:name="_Toc510165768"/>
-      <w:bookmarkStart w:id="77" w:name="_Toc8809752"/>
-      <w:bookmarkStart w:id="78" w:name="_Toc8897869"/>
-      <w:bookmarkStart w:id="79" w:name="_Toc11055787"/>
-      <w:bookmarkStart w:id="80" w:name="_Toc14185254"/>
-      <w:bookmarkStart w:id="81" w:name="_Toc17051726"/>
-      <w:bookmarkStart w:id="82" w:name="_Toc18834597"/>
-      <w:bookmarkStart w:id="83" w:name="_Toc22028267"/>
+      <w:bookmarkStart w:id="75" w:name="_Toc510165768"/>
+      <w:bookmarkStart w:id="76" w:name="_Toc8809752"/>
+      <w:bookmarkStart w:id="77" w:name="_Toc8897869"/>
+      <w:bookmarkStart w:id="78" w:name="_Toc11055787"/>
+      <w:bookmarkStart w:id="79" w:name="_Toc14185254"/>
+      <w:bookmarkStart w:id="80" w:name="_Toc17051726"/>
+      <w:bookmarkStart w:id="81" w:name="_Toc18834597"/>
+      <w:bookmarkStart w:id="82" w:name="_Toc22028267"/>
+      <w:bookmarkEnd w:id="75"/>
       <w:bookmarkEnd w:id="76"/>
       <w:bookmarkEnd w:id="77"/>
       <w:bookmarkEnd w:id="78"/>
@@ -4085,7 +4024,6 @@
       <w:bookmarkEnd w:id="80"/>
       <w:bookmarkEnd w:id="81"/>
       <w:bookmarkEnd w:id="82"/>
-      <w:bookmarkEnd w:id="83"/>
     </w:p>
     <w:p>
       <w:pPr>
@@ -4108,14 +4046,15 @@
           <w:lang w:val="en-US" w:eastAsia="de-DE"/>
         </w:rPr>
       </w:pPr>
-      <w:bookmarkStart w:id="84" w:name="_Toc510165769"/>
-      <w:bookmarkStart w:id="85" w:name="_Toc8809753"/>
-      <w:bookmarkStart w:id="86" w:name="_Toc8897870"/>
-      <w:bookmarkStart w:id="87" w:name="_Toc11055788"/>
-      <w:bookmarkStart w:id="88" w:name="_Toc14185255"/>
-      <w:bookmarkStart w:id="89" w:name="_Toc17051727"/>
-      <w:bookmarkStart w:id="90" w:name="_Toc18834598"/>
-      <w:bookmarkStart w:id="91" w:name="_Toc22028268"/>
+      <w:bookmarkStart w:id="83" w:name="_Toc510165769"/>
+      <w:bookmarkStart w:id="84" w:name="_Toc8809753"/>
+      <w:bookmarkStart w:id="85" w:name="_Toc8897870"/>
+      <w:bookmarkStart w:id="86" w:name="_Toc11055788"/>
+      <w:bookmarkStart w:id="87" w:name="_Toc14185255"/>
+      <w:bookmarkStart w:id="88" w:name="_Toc17051727"/>
+      <w:bookmarkStart w:id="89" w:name="_Toc18834598"/>
+      <w:bookmarkStart w:id="90" w:name="_Toc22028268"/>
+      <w:bookmarkEnd w:id="83"/>
       <w:bookmarkEnd w:id="84"/>
       <w:bookmarkEnd w:id="85"/>
       <w:bookmarkEnd w:id="86"/>
@@ -4123,23 +4062,22 @@
       <w:bookmarkEnd w:id="88"/>
       <w:bookmarkEnd w:id="89"/>
       <w:bookmarkEnd w:id="90"/>
+    </w:p>
+    <w:p>
+      <w:pPr>
+        <w:pStyle w:val="berschrift3"/>
+        <w:rPr>
+          <w:lang w:val="en-US"/>
+        </w:rPr>
+      </w:pPr>
+      <w:bookmarkStart w:id="91" w:name="_Toc22028269"/>
+      <w:r>
+        <w:rPr>
+          <w:lang w:val="en-US"/>
+        </w:rPr>
+        <w:t>Windows (7 / 8 / 10)</w:t>
+      </w:r>
       <w:bookmarkEnd w:id="91"/>
-    </w:p>
-    <w:p>
-      <w:pPr>
-        <w:pStyle w:val="berschrift3"/>
-        <w:rPr>
-          <w:lang w:val="en-US"/>
-        </w:rPr>
-      </w:pPr>
-      <w:bookmarkStart w:id="92" w:name="_Toc22028269"/>
-      <w:r>
-        <w:rPr>
-          <w:lang w:val="en-US"/>
-        </w:rPr>
-        <w:t>Windows (7 / 8 / 10)</w:t>
-      </w:r>
-      <w:bookmarkEnd w:id="92"/>
     </w:p>
     <w:p>
       <w:pPr>
@@ -4797,7 +4735,7 @@
           <w:lang w:val="en-US"/>
         </w:rPr>
       </w:pPr>
-      <w:bookmarkStart w:id="93" w:name="_Toc22028270"/>
+      <w:bookmarkStart w:id="92" w:name="_Toc22028270"/>
       <w:r>
         <w:rPr>
           <w:lang w:val="en-US"/>
@@ -4810,7 +4748,7 @@
         </w:rPr>
         <w:t>ux</w:t>
       </w:r>
-      <w:bookmarkEnd w:id="93"/>
+      <w:bookmarkEnd w:id="92"/>
     </w:p>
     <w:p>
       <w:pPr>
@@ -5104,14 +5042,14 @@
           <w:lang w:val="en-US"/>
         </w:rPr>
       </w:pPr>
-      <w:bookmarkStart w:id="94" w:name="_Toc22028271"/>
+      <w:bookmarkStart w:id="93" w:name="_Toc22028271"/>
       <w:r>
         <w:rPr>
           <w:lang w:val="en-US"/>
         </w:rPr>
         <w:t>Program Execution</w:t>
       </w:r>
-      <w:bookmarkEnd w:id="94"/>
+      <w:bookmarkEnd w:id="93"/>
     </w:p>
     <w:p>
       <w:pPr>
@@ -5217,16 +5155,17 @@
           <w:lang w:val="en-US" w:eastAsia="de-DE"/>
         </w:rPr>
       </w:pPr>
-      <w:bookmarkStart w:id="95" w:name="_Toc484449264"/>
-      <w:bookmarkStart w:id="96" w:name="_Toc502072385"/>
-      <w:bookmarkStart w:id="97" w:name="_Toc510165774"/>
-      <w:bookmarkStart w:id="98" w:name="_Toc8809756"/>
-      <w:bookmarkStart w:id="99" w:name="_Toc8897873"/>
-      <w:bookmarkStart w:id="100" w:name="_Toc11055791"/>
-      <w:bookmarkStart w:id="101" w:name="_Toc14185258"/>
-      <w:bookmarkStart w:id="102" w:name="_Toc17051731"/>
-      <w:bookmarkStart w:id="103" w:name="_Toc18834602"/>
-      <w:bookmarkStart w:id="104" w:name="_Toc22028272"/>
+      <w:bookmarkStart w:id="94" w:name="_Toc484449264"/>
+      <w:bookmarkStart w:id="95" w:name="_Toc502072385"/>
+      <w:bookmarkStart w:id="96" w:name="_Toc510165774"/>
+      <w:bookmarkStart w:id="97" w:name="_Toc8809756"/>
+      <w:bookmarkStart w:id="98" w:name="_Toc8897873"/>
+      <w:bookmarkStart w:id="99" w:name="_Toc11055791"/>
+      <w:bookmarkStart w:id="100" w:name="_Toc14185258"/>
+      <w:bookmarkStart w:id="101" w:name="_Toc17051731"/>
+      <w:bookmarkStart w:id="102" w:name="_Toc18834602"/>
+      <w:bookmarkStart w:id="103" w:name="_Toc22028272"/>
+      <w:bookmarkEnd w:id="94"/>
       <w:bookmarkEnd w:id="95"/>
       <w:bookmarkEnd w:id="96"/>
       <w:bookmarkEnd w:id="97"/>
@@ -5236,7 +5175,6 @@
       <w:bookmarkEnd w:id="101"/>
       <w:bookmarkEnd w:id="102"/>
       <w:bookmarkEnd w:id="103"/>
-      <w:bookmarkEnd w:id="104"/>
     </w:p>
     <w:p>
       <w:pPr>
@@ -5259,16 +5197,17 @@
           <w:lang w:val="en-US" w:eastAsia="de-DE"/>
         </w:rPr>
       </w:pPr>
-      <w:bookmarkStart w:id="105" w:name="_Toc484449265"/>
-      <w:bookmarkStart w:id="106" w:name="_Toc502072386"/>
-      <w:bookmarkStart w:id="107" w:name="_Toc510165775"/>
-      <w:bookmarkStart w:id="108" w:name="_Toc8809757"/>
-      <w:bookmarkStart w:id="109" w:name="_Toc8897874"/>
-      <w:bookmarkStart w:id="110" w:name="_Toc11055792"/>
-      <w:bookmarkStart w:id="111" w:name="_Toc14185259"/>
-      <w:bookmarkStart w:id="112" w:name="_Toc17051732"/>
-      <w:bookmarkStart w:id="113" w:name="_Toc18834603"/>
-      <w:bookmarkStart w:id="114" w:name="_Toc22028273"/>
+      <w:bookmarkStart w:id="104" w:name="_Toc484449265"/>
+      <w:bookmarkStart w:id="105" w:name="_Toc502072386"/>
+      <w:bookmarkStart w:id="106" w:name="_Toc510165775"/>
+      <w:bookmarkStart w:id="107" w:name="_Toc8809757"/>
+      <w:bookmarkStart w:id="108" w:name="_Toc8897874"/>
+      <w:bookmarkStart w:id="109" w:name="_Toc11055792"/>
+      <w:bookmarkStart w:id="110" w:name="_Toc14185259"/>
+      <w:bookmarkStart w:id="111" w:name="_Toc17051732"/>
+      <w:bookmarkStart w:id="112" w:name="_Toc18834603"/>
+      <w:bookmarkStart w:id="113" w:name="_Toc22028273"/>
+      <w:bookmarkEnd w:id="104"/>
       <w:bookmarkEnd w:id="105"/>
       <w:bookmarkEnd w:id="106"/>
       <w:bookmarkEnd w:id="107"/>
@@ -5278,7 +5217,6 @@
       <w:bookmarkEnd w:id="111"/>
       <w:bookmarkEnd w:id="112"/>
       <w:bookmarkEnd w:id="113"/>
-      <w:bookmarkEnd w:id="114"/>
     </w:p>
     <w:p>
       <w:pPr>
@@ -5301,16 +5239,17 @@
           <w:lang w:val="en-US" w:eastAsia="de-DE"/>
         </w:rPr>
       </w:pPr>
-      <w:bookmarkStart w:id="115" w:name="_Toc484449266"/>
-      <w:bookmarkStart w:id="116" w:name="_Toc502072387"/>
-      <w:bookmarkStart w:id="117" w:name="_Toc510165776"/>
-      <w:bookmarkStart w:id="118" w:name="_Toc8809758"/>
-      <w:bookmarkStart w:id="119" w:name="_Toc8897875"/>
-      <w:bookmarkStart w:id="120" w:name="_Toc11055793"/>
-      <w:bookmarkStart w:id="121" w:name="_Toc14185260"/>
-      <w:bookmarkStart w:id="122" w:name="_Toc17051733"/>
-      <w:bookmarkStart w:id="123" w:name="_Toc18834604"/>
-      <w:bookmarkStart w:id="124" w:name="_Toc22028274"/>
+      <w:bookmarkStart w:id="114" w:name="_Toc484449266"/>
+      <w:bookmarkStart w:id="115" w:name="_Toc502072387"/>
+      <w:bookmarkStart w:id="116" w:name="_Toc510165776"/>
+      <w:bookmarkStart w:id="117" w:name="_Toc8809758"/>
+      <w:bookmarkStart w:id="118" w:name="_Toc8897875"/>
+      <w:bookmarkStart w:id="119" w:name="_Toc11055793"/>
+      <w:bookmarkStart w:id="120" w:name="_Toc14185260"/>
+      <w:bookmarkStart w:id="121" w:name="_Toc17051733"/>
+      <w:bookmarkStart w:id="122" w:name="_Toc18834604"/>
+      <w:bookmarkStart w:id="123" w:name="_Toc22028274"/>
+      <w:bookmarkEnd w:id="114"/>
       <w:bookmarkEnd w:id="115"/>
       <w:bookmarkEnd w:id="116"/>
       <w:bookmarkEnd w:id="117"/>
@@ -5320,7 +5259,6 @@
       <w:bookmarkEnd w:id="121"/>
       <w:bookmarkEnd w:id="122"/>
       <w:bookmarkEnd w:id="123"/>
-      <w:bookmarkEnd w:id="124"/>
     </w:p>
     <w:p>
       <w:pPr>
@@ -5343,16 +5281,17 @@
           <w:lang w:val="en-US" w:eastAsia="de-DE"/>
         </w:rPr>
       </w:pPr>
-      <w:bookmarkStart w:id="125" w:name="_Toc484449267"/>
-      <w:bookmarkStart w:id="126" w:name="_Toc502072388"/>
-      <w:bookmarkStart w:id="127" w:name="_Toc510165777"/>
-      <w:bookmarkStart w:id="128" w:name="_Toc8809759"/>
-      <w:bookmarkStart w:id="129" w:name="_Toc8897876"/>
-      <w:bookmarkStart w:id="130" w:name="_Toc11055794"/>
-      <w:bookmarkStart w:id="131" w:name="_Toc14185261"/>
-      <w:bookmarkStart w:id="132" w:name="_Toc17051734"/>
-      <w:bookmarkStart w:id="133" w:name="_Toc18834605"/>
-      <w:bookmarkStart w:id="134" w:name="_Toc22028275"/>
+      <w:bookmarkStart w:id="124" w:name="_Toc484449267"/>
+      <w:bookmarkStart w:id="125" w:name="_Toc502072388"/>
+      <w:bookmarkStart w:id="126" w:name="_Toc510165777"/>
+      <w:bookmarkStart w:id="127" w:name="_Toc8809759"/>
+      <w:bookmarkStart w:id="128" w:name="_Toc8897876"/>
+      <w:bookmarkStart w:id="129" w:name="_Toc11055794"/>
+      <w:bookmarkStart w:id="130" w:name="_Toc14185261"/>
+      <w:bookmarkStart w:id="131" w:name="_Toc17051734"/>
+      <w:bookmarkStart w:id="132" w:name="_Toc18834605"/>
+      <w:bookmarkStart w:id="133" w:name="_Toc22028275"/>
+      <w:bookmarkEnd w:id="124"/>
       <w:bookmarkEnd w:id="125"/>
       <w:bookmarkEnd w:id="126"/>
       <w:bookmarkEnd w:id="127"/>
@@ -5362,33 +5301,32 @@
       <w:bookmarkEnd w:id="131"/>
       <w:bookmarkEnd w:id="132"/>
       <w:bookmarkEnd w:id="133"/>
+    </w:p>
+    <w:p>
+      <w:pPr>
+        <w:pStyle w:val="berschrift3"/>
+        <w:rPr>
+          <w:lang w:val="en-US"/>
+        </w:rPr>
+      </w:pPr>
+      <w:bookmarkStart w:id="134" w:name="_Ref510168737"/>
+      <w:bookmarkStart w:id="135" w:name="_Ref8760074"/>
+      <w:bookmarkStart w:id="136" w:name="_Toc22028276"/>
+      <w:r>
+        <w:rPr>
+          <w:lang w:val="en-US"/>
+        </w:rPr>
+        <w:t>Program Start</w:t>
+      </w:r>
       <w:bookmarkEnd w:id="134"/>
-    </w:p>
-    <w:p>
-      <w:pPr>
-        <w:pStyle w:val="berschrift3"/>
-        <w:rPr>
-          <w:lang w:val="en-US"/>
-        </w:rPr>
-      </w:pPr>
-      <w:bookmarkStart w:id="135" w:name="_Ref510168737"/>
-      <w:bookmarkStart w:id="136" w:name="_Ref8760074"/>
-      <w:bookmarkStart w:id="137" w:name="_Toc22028276"/>
-      <w:r>
-        <w:rPr>
-          <w:lang w:val="en-US"/>
-        </w:rPr>
-        <w:t>Program Start</w:t>
+      <w:r>
+        <w:rPr>
+          <w:lang w:val="en-US"/>
+        </w:rPr>
+        <w:t xml:space="preserve"> / Setting Parameters</w:t>
       </w:r>
       <w:bookmarkEnd w:id="135"/>
-      <w:r>
-        <w:rPr>
-          <w:lang w:val="en-US"/>
-        </w:rPr>
-        <w:t xml:space="preserve"> / Setting Parameters</w:t>
-      </w:r>
       <w:bookmarkEnd w:id="136"/>
-      <w:bookmarkEnd w:id="137"/>
     </w:p>
     <w:p>
       <w:pPr>
@@ -5903,15 +5841,15 @@
           <w:lang w:val="en-US"/>
         </w:rPr>
       </w:pPr>
-      <w:bookmarkStart w:id="138" w:name="_Toc22028277"/>
-      <w:bookmarkStart w:id="139" w:name="_Ref8753727"/>
+      <w:bookmarkStart w:id="137" w:name="_Toc22028277"/>
+      <w:bookmarkStart w:id="138" w:name="_Ref8753727"/>
       <w:r>
         <w:rPr>
           <w:lang w:val="en-US"/>
         </w:rPr>
         <w:t>Dark / Flat Frame Calibration</w:t>
       </w:r>
-      <w:bookmarkEnd w:id="138"/>
+      <w:bookmarkEnd w:id="137"/>
     </w:p>
     <w:p>
       <w:pPr>
@@ -6301,17 +6239,17 @@
           <w:lang w:val="en-US"/>
         </w:rPr>
       </w:pPr>
-      <w:bookmarkStart w:id="140" w:name="_Ref22028144"/>
-      <w:bookmarkStart w:id="141" w:name="_Toc22028278"/>
+      <w:bookmarkStart w:id="139" w:name="_Ref22028144"/>
+      <w:bookmarkStart w:id="140" w:name="_Toc22028278"/>
       <w:r>
         <w:rPr>
           <w:lang w:val="en-US"/>
         </w:rPr>
         <w:t>Job Specification</w:t>
       </w:r>
+      <w:bookmarkEnd w:id="138"/>
       <w:bookmarkEnd w:id="139"/>
       <w:bookmarkEnd w:id="140"/>
-      <w:bookmarkEnd w:id="141"/>
     </w:p>
     <w:p>
       <w:pPr>
@@ -7189,14 +7127,14 @@
           <w:lang w:val="en-US"/>
         </w:rPr>
       </w:pPr>
-      <w:bookmarkStart w:id="142" w:name="_Toc22028279"/>
+      <w:bookmarkStart w:id="141" w:name="_Toc22028279"/>
       <w:r>
         <w:rPr>
           <w:lang w:val="en-US"/>
         </w:rPr>
         <w:t>Starting and Controlling the Workflow</w:t>
       </w:r>
-      <w:bookmarkEnd w:id="142"/>
+      <w:bookmarkEnd w:id="141"/>
     </w:p>
     <w:p>
       <w:pPr>
@@ -7607,14 +7545,14 @@
           <w:lang w:val="en-US"/>
         </w:rPr>
       </w:pPr>
-      <w:bookmarkStart w:id="143" w:name="_Toc22028280"/>
+      <w:bookmarkStart w:id="142" w:name="_Toc22028280"/>
       <w:r>
         <w:rPr>
           <w:lang w:val="en-US"/>
         </w:rPr>
         <w:t>Execution Protocol</w:t>
       </w:r>
-      <w:bookmarkEnd w:id="143"/>
+      <w:bookmarkEnd w:id="142"/>
     </w:p>
     <w:p>
       <w:pPr>
@@ -7912,14 +7850,14 @@
           <w:lang w:val="en-US"/>
         </w:rPr>
       </w:pPr>
-      <w:bookmarkStart w:id="144" w:name="_Toc22028281"/>
+      <w:bookmarkStart w:id="143" w:name="_Toc22028281"/>
       <w:r>
         <w:rPr>
           <w:lang w:val="en-US"/>
         </w:rPr>
         <w:t>Reading Input Data and Buffering</w:t>
       </w:r>
-      <w:bookmarkEnd w:id="144"/>
+      <w:bookmarkEnd w:id="143"/>
     </w:p>
     <w:p>
       <w:pPr>
@@ -8496,16 +8434,16 @@
           <w:lang w:val="en-US"/>
         </w:rPr>
       </w:pPr>
-      <w:bookmarkStart w:id="145" w:name="_Ref8742980"/>
-      <w:bookmarkStart w:id="146" w:name="_Toc22028282"/>
+      <w:bookmarkStart w:id="144" w:name="_Ref8742980"/>
+      <w:bookmarkStart w:id="145" w:name="_Toc22028282"/>
       <w:r>
         <w:rPr>
           <w:lang w:val="en-US"/>
         </w:rPr>
         <w:t>Frame stabilization</w:t>
       </w:r>
+      <w:bookmarkEnd w:id="144"/>
       <w:bookmarkEnd w:id="145"/>
-      <w:bookmarkEnd w:id="146"/>
     </w:p>
     <w:p>
       <w:pPr>
@@ -8990,14 +8928,14 @@
           <w:lang w:val="en-US"/>
         </w:rPr>
       </w:pPr>
-      <w:bookmarkStart w:id="147" w:name="_Toc22028283"/>
+      <w:bookmarkStart w:id="146" w:name="_Toc22028283"/>
       <w:r>
         <w:rPr>
           <w:lang w:val="en-US"/>
         </w:rPr>
         <w:t>Setting the Stacking Fraction</w:t>
       </w:r>
-      <w:bookmarkEnd w:id="147"/>
+      <w:bookmarkEnd w:id="146"/>
     </w:p>
     <w:p>
       <w:pPr>
@@ -9403,14 +9341,14 @@
           <w:lang w:val="en-US"/>
         </w:rPr>
       </w:pPr>
-      <w:bookmarkStart w:id="148" w:name="_Toc22028284"/>
+      <w:bookmarkStart w:id="147" w:name="_Toc22028284"/>
       <w:r>
         <w:rPr>
           <w:lang w:val="en-US"/>
         </w:rPr>
         <w:t>Setting a Region of Interest (ROI)</w:t>
       </w:r>
-      <w:bookmarkEnd w:id="148"/>
+      <w:bookmarkEnd w:id="147"/>
     </w:p>
     <w:p>
       <w:pPr>
@@ -9607,7 +9545,7 @@
           <w:lang w:val="en-US"/>
         </w:rPr>
       </w:pPr>
-      <w:bookmarkStart w:id="149" w:name="_Toc22028285"/>
+      <w:bookmarkStart w:id="148" w:name="_Toc22028285"/>
       <w:r>
         <w:rPr>
           <w:lang w:val="en-US"/>
@@ -9626,7 +9564,7 @@
         </w:rPr>
         <w:t>lignment Points</w:t>
       </w:r>
-      <w:bookmarkEnd w:id="149"/>
+      <w:bookmarkEnd w:id="148"/>
     </w:p>
     <w:p>
       <w:pPr>
@@ -10169,14 +10107,14 @@
           <w:lang w:val="en-US"/>
         </w:rPr>
       </w:pPr>
-      <w:bookmarkStart w:id="150" w:name="_Toc22028286"/>
+      <w:bookmarkStart w:id="149" w:name="_Toc22028286"/>
       <w:r>
         <w:rPr>
           <w:lang w:val="en-US"/>
         </w:rPr>
         <w:t>Frame Stacking</w:t>
       </w:r>
-      <w:bookmarkEnd w:id="150"/>
+      <w:bookmarkEnd w:id="149"/>
     </w:p>
     <w:p>
       <w:pPr>
@@ -10450,8 +10388,8 @@
           <w:lang w:val="en-US"/>
         </w:rPr>
       </w:pPr>
-      <w:bookmarkStart w:id="151" w:name="_Ref8830636"/>
-      <w:bookmarkStart w:id="152" w:name="_Toc22028287"/>
+      <w:bookmarkStart w:id="150" w:name="_Ref8830636"/>
+      <w:bookmarkStart w:id="151" w:name="_Toc22028287"/>
       <w:proofErr w:type="spellStart"/>
       <w:r>
         <w:rPr>
@@ -10478,8 +10416,8 @@
         </w:rPr>
         <w:t>)</w:t>
       </w:r>
+      <w:bookmarkEnd w:id="150"/>
       <w:bookmarkEnd w:id="151"/>
-      <w:bookmarkEnd w:id="152"/>
     </w:p>
     <w:p>
       <w:pPr>
@@ -12045,14 +11983,14 @@
           <w:lang w:val="en-US"/>
         </w:rPr>
       </w:pPr>
-      <w:bookmarkStart w:id="153" w:name="_Toc22028288"/>
+      <w:bookmarkStart w:id="152" w:name="_Toc22028288"/>
       <w:r>
         <w:rPr>
           <w:lang w:val="en-US"/>
         </w:rPr>
         <w:t>End of Program</w:t>
       </w:r>
-      <w:bookmarkEnd w:id="153"/>
+      <w:bookmarkEnd w:id="152"/>
     </w:p>
     <w:p>
       <w:pPr>
@@ -12217,12 +12155,12 @@
           <w:lang w:val="en-US"/>
         </w:rPr>
       </w:pPr>
-      <w:bookmarkStart w:id="154" w:name="_Ref434581650"/>
-      <w:bookmarkStart w:id="155" w:name="_Ref436211928"/>
-      <w:bookmarkStart w:id="156" w:name="_Ref436228182"/>
-      <w:bookmarkStart w:id="157" w:name="_Ref436836357"/>
-      <w:bookmarkStart w:id="158" w:name="_Toc8806998"/>
-      <w:bookmarkStart w:id="159" w:name="_Toc22028289"/>
+      <w:bookmarkStart w:id="153" w:name="_Ref434581650"/>
+      <w:bookmarkStart w:id="154" w:name="_Ref436211928"/>
+      <w:bookmarkStart w:id="155" w:name="_Ref436228182"/>
+      <w:bookmarkStart w:id="156" w:name="_Ref436836357"/>
+      <w:bookmarkStart w:id="157" w:name="_Toc8806998"/>
+      <w:bookmarkStart w:id="158" w:name="_Toc22028289"/>
       <w:r>
         <w:rPr>
           <w:lang w:val="en-US"/>
@@ -12236,18 +12174,18 @@
         </w:rPr>
         <w:t xml:space="preserve"> A: </w:t>
       </w:r>
+      <w:bookmarkEnd w:id="153"/>
       <w:bookmarkEnd w:id="154"/>
       <w:bookmarkEnd w:id="155"/>
       <w:bookmarkEnd w:id="156"/>
       <w:bookmarkEnd w:id="157"/>
+      <w:r>
+        <w:rPr>
+          <w:lang w:val="en-US"/>
+        </w:rPr>
+        <w:t>Configuration Parameters</w:t>
+      </w:r>
       <w:bookmarkEnd w:id="158"/>
-      <w:r>
-        <w:rPr>
-          <w:lang w:val="en-US"/>
-        </w:rPr>
-        <w:t>Configuration Parameters</w:t>
-      </w:r>
-      <w:bookmarkEnd w:id="159"/>
     </w:p>
     <w:p>
       <w:pPr>
@@ -13827,9 +13765,9 @@
           <w:lang w:val="en-US"/>
         </w:rPr>
       </w:pPr>
-      <w:bookmarkStart w:id="160" w:name="_Toc22028290"/>
-      <w:bookmarkStart w:id="161" w:name="_Ref22028409"/>
-      <w:bookmarkStart w:id="162" w:name="_Ref22030594"/>
+      <w:bookmarkStart w:id="159" w:name="_Toc22028290"/>
+      <w:bookmarkStart w:id="160" w:name="_Ref22028409"/>
+      <w:bookmarkStart w:id="161" w:name="_Ref22030594"/>
       <w:r>
         <w:rPr>
           <w:lang w:val="en-US"/>
@@ -13861,9 +13799,157 @@
         </w:rPr>
         <w:t>Linux Installation Instructions</w:t>
       </w:r>
+      <w:bookmarkEnd w:id="159"/>
       <w:bookmarkEnd w:id="160"/>
       <w:bookmarkEnd w:id="161"/>
+    </w:p>
+    <w:p>
+      <w:pPr>
+        <w:pStyle w:val="StandardWeb"/>
+        <w:rPr>
+          <w:rFonts w:ascii="Frutiger 45 Light" w:eastAsia="Calibri" w:hAnsi="Frutiger 45 Light"/>
+          <w:sz w:val="22"/>
+          <w:szCs w:val="22"/>
+          <w:lang w:val="en-US"/>
+        </w:rPr>
+      </w:pPr>
+      <w:r>
+        <w:rPr>
+          <w:rFonts w:ascii="Frutiger 45 Light" w:eastAsia="Calibri" w:hAnsi="Frutiger 45 Light"/>
+          <w:sz w:val="22"/>
+          <w:szCs w:val="22"/>
+          <w:lang w:val="en-US"/>
+        </w:rPr>
+        <w:t>As an alternative to using a self-contained installer, the following instructions show for various Linux distributions how the PSS source code can be installed together with the required Python 3 environment.</w:t>
+      </w:r>
+      <w:r>
+        <w:rPr>
+          <w:rFonts w:ascii="Frutiger 45 Light" w:eastAsia="Calibri" w:hAnsi="Frutiger 45 Light"/>
+          <w:sz w:val="22"/>
+          <w:szCs w:val="22"/>
+          <w:lang w:val="en-US"/>
+        </w:rPr>
+        <w:t xml:space="preserve"> First, OS-specific instructions show how to prepare the Python 3 environment. Finally, the last section shows hot PSS itself is </w:t>
+      </w:r>
+      <w:proofErr w:type="gramStart"/>
+      <w:r>
+        <w:rPr>
+          <w:rFonts w:ascii="Frutiger 45 Light" w:eastAsia="Calibri" w:hAnsi="Frutiger 45 Light"/>
+          <w:sz w:val="22"/>
+          <w:szCs w:val="22"/>
+          <w:lang w:val="en-US"/>
+        </w:rPr>
+        <w:t>downloaded,</w:t>
+      </w:r>
+      <w:proofErr w:type="gramEnd"/>
+      <w:r>
+        <w:rPr>
+          <w:rFonts w:ascii="Frutiger 45 Light" w:eastAsia="Calibri" w:hAnsi="Frutiger 45 Light"/>
+          <w:sz w:val="22"/>
+          <w:szCs w:val="22"/>
+          <w:lang w:val="en-US"/>
+        </w:rPr>
+        <w:t xml:space="preserve"> installed and run. This </w:t>
+      </w:r>
+      <w:r>
+        <w:rPr>
+          <w:rFonts w:ascii="Frutiger 45 Light" w:eastAsia="Calibri" w:hAnsi="Frutiger 45 Light"/>
+          <w:sz w:val="22"/>
+          <w:szCs w:val="22"/>
+          <w:lang w:val="en-US"/>
+        </w:rPr>
+        <w:t>last part is independent of the Linux distribution</w:t>
+      </w:r>
+      <w:bookmarkStart w:id="162" w:name="_GoBack"/>
       <w:bookmarkEnd w:id="162"/>
+      <w:r>
+        <w:rPr>
+          <w:rFonts w:ascii="Frutiger 45 Light" w:eastAsia="Calibri" w:hAnsi="Frutiger 45 Light"/>
+          <w:sz w:val="22"/>
+          <w:szCs w:val="22"/>
+          <w:lang w:val="en-US"/>
+        </w:rPr>
+        <w:t>.</w:t>
+      </w:r>
+    </w:p>
+    <w:p>
+      <w:pPr>
+        <w:pStyle w:val="berschrift4"/>
+        <w:rPr>
+          <w:rFonts w:eastAsia="Calibri"/>
+          <w:lang w:val="en-US"/>
+        </w:rPr>
+      </w:pPr>
+      <w:r>
+        <w:rPr>
+          <w:rFonts w:eastAsia="Calibri"/>
+          <w:lang w:val="en-US"/>
+        </w:rPr>
+        <w:t xml:space="preserve">Ubuntu / </w:t>
+      </w:r>
+      <w:proofErr w:type="spellStart"/>
+      <w:r>
+        <w:rPr>
+          <w:rFonts w:eastAsia="Calibri"/>
+          <w:lang w:val="en-US"/>
+        </w:rPr>
+        <w:t>Debian</w:t>
+      </w:r>
+      <w:proofErr w:type="spellEnd"/>
+      <w:r>
+        <w:rPr>
+          <w:rFonts w:eastAsia="Calibri"/>
+          <w:lang w:val="en-US"/>
+        </w:rPr>
+        <w:t>:</w:t>
+      </w:r>
+    </w:p>
+    <w:p>
+      <w:pPr>
+        <w:rPr>
+          <w:lang w:val="en-US" w:eastAsia="de-DE"/>
+        </w:rPr>
+      </w:pPr>
+      <w:r>
+        <w:rPr>
+          <w:lang w:val="en-US" w:eastAsia="de-DE"/>
+        </w:rPr>
+        <w:t xml:space="preserve">The following instructions were tested </w:t>
+      </w:r>
+      <w:r>
+        <w:rPr>
+          <w:lang w:val="en-US"/>
+        </w:rPr>
+        <w:t xml:space="preserve">using </w:t>
+      </w:r>
+      <w:proofErr w:type="spellStart"/>
+      <w:r>
+        <w:rPr>
+          <w:lang w:val="en-US"/>
+        </w:rPr>
+        <w:t>Xubuntu</w:t>
+      </w:r>
+      <w:proofErr w:type="spellEnd"/>
+      <w:r>
+        <w:rPr>
+          <w:lang w:val="en-US"/>
+        </w:rPr>
+        <w:t xml:space="preserve"> 18.04 LTS 64bit and </w:t>
+      </w:r>
+      <w:proofErr w:type="spellStart"/>
+      <w:r>
+        <w:rPr>
+          <w:lang w:val="en-US"/>
+        </w:rPr>
+        <w:t>Debian</w:t>
+      </w:r>
+      <w:proofErr w:type="spellEnd"/>
+      <w:r>
+        <w:rPr>
+          <w:lang w:val="en-US"/>
+        </w:rPr>
+        <w:t xml:space="preserve"> 10.1.0 amd64.</w:t>
+      </w:r>
     </w:p>
     <w:p>
       <w:pPr>
@@ -13882,35 +13968,17 @@
           <w:szCs w:val="22"/>
           <w:lang w:val="en-US"/>
         </w:rPr>
-        <w:t>As an alternative to using a self-contained installer, the following instructions show for various Linux distributions how the PSS source code can be installed together with the required Python 3 environment.</w:t>
-      </w:r>
-    </w:p>
-    <w:p>
-      <w:pPr>
-        <w:pStyle w:val="berschrift4"/>
-        <w:rPr>
-          <w:rFonts w:eastAsia="Calibri"/>
-          <w:lang w:val="en-US"/>
-        </w:rPr>
-      </w:pPr>
-      <w:r>
-        <w:rPr>
-          <w:rFonts w:eastAsia="Calibri"/>
-          <w:lang w:val="en-US"/>
-        </w:rPr>
-        <w:t>Fedora:</w:t>
-      </w:r>
-    </w:p>
-    <w:p>
-      <w:pPr>
-        <w:pStyle w:val="StandardWeb"/>
+        <w:t>These libraries available through the normal installation repository</w:t>
+      </w:r>
+      <w:r>
         <w:rPr>
           <w:rFonts w:ascii="Frutiger 45 Light" w:eastAsia="Calibri" w:hAnsi="Frutiger 45 Light"/>
           <w:sz w:val="22"/>
           <w:szCs w:val="22"/>
           <w:lang w:val="en-US"/>
         </w:rPr>
-      </w:pPr>
+        <w:t xml:space="preserve"> </w:t>
+      </w:r>
       <w:r>
         <w:rPr>
           <w:rFonts w:ascii="Frutiger 45 Light" w:eastAsia="Calibri" w:hAnsi="Frutiger 45 Light"/>
@@ -13918,7 +13986,7 @@
           <w:szCs w:val="22"/>
           <w:lang w:val="en-US"/>
         </w:rPr>
-        <w:t>These libraries available through the normal installation repository</w:t>
+        <w:t xml:space="preserve">are needed to have </w:t>
       </w:r>
       <w:r>
         <w:rPr>
@@ -13927,6 +13995,35 @@
           <w:szCs w:val="22"/>
           <w:lang w:val="en-US"/>
         </w:rPr>
+        <w:t xml:space="preserve">PSS run under Ubuntu, or to install PSS from </w:t>
+      </w:r>
+      <w:proofErr w:type="spellStart"/>
+      <w:r>
+        <w:rPr>
+          <w:rFonts w:ascii="Frutiger 45 Light" w:eastAsia="Calibri" w:hAnsi="Frutiger 45 Light"/>
+          <w:sz w:val="22"/>
+          <w:szCs w:val="22"/>
+          <w:lang w:val="en-US"/>
+        </w:rPr>
+        <w:t>github</w:t>
+      </w:r>
+      <w:proofErr w:type="spellEnd"/>
+      <w:r>
+        <w:rPr>
+          <w:rFonts w:ascii="Frutiger 45 Light" w:eastAsia="Calibri" w:hAnsi="Frutiger 45 Light"/>
+          <w:sz w:val="22"/>
+          <w:szCs w:val="22"/>
+          <w:lang w:val="en-US"/>
+        </w:rPr>
+        <w:t>. This</w:t>
+      </w:r>
+      <w:r>
+        <w:rPr>
+          <w:rFonts w:ascii="Frutiger 45 Light" w:eastAsia="Calibri" w:hAnsi="Frutiger 45 Light"/>
+          <w:sz w:val="22"/>
+          <w:szCs w:val="22"/>
+          <w:lang w:val="en-US"/>
+        </w:rPr>
         <w:t xml:space="preserve"> </w:t>
       </w:r>
       <w:r>
@@ -13936,7 +14033,25 @@
           <w:szCs w:val="22"/>
           <w:lang w:val="en-US"/>
         </w:rPr>
-        <w:t xml:space="preserve">are needed to have PSS run under Fedora, or to install PSS from </w:t>
+        <w:t>assumes python3 was installed during the installation of Ubuntu itself. These can</w:t>
+      </w:r>
+      <w:r>
+        <w:rPr>
+          <w:rFonts w:ascii="Frutiger 45 Light" w:eastAsia="Calibri" w:hAnsi="Frutiger 45 Light"/>
+          <w:sz w:val="22"/>
+          <w:szCs w:val="22"/>
+          <w:lang w:val="en-US"/>
+        </w:rPr>
+        <w:t xml:space="preserve"> </w:t>
+      </w:r>
+      <w:r>
+        <w:rPr>
+          <w:rFonts w:ascii="Frutiger 45 Light" w:eastAsia="Calibri" w:hAnsi="Frutiger 45 Light"/>
+          <w:sz w:val="22"/>
+          <w:szCs w:val="22"/>
+          <w:lang w:val="en-US"/>
+        </w:rPr>
+        <w:t xml:space="preserve">also be installed through the </w:t>
       </w:r>
       <w:proofErr w:type="spellStart"/>
       <w:r>
@@ -13946,7 +14061,7 @@
           <w:szCs w:val="22"/>
           <w:lang w:val="en-US"/>
         </w:rPr>
-        <w:t>github</w:t>
+        <w:t>xwindows</w:t>
       </w:r>
       <w:proofErr w:type="spellEnd"/>
       <w:r>
@@ -13956,83 +14071,7 @@
           <w:szCs w:val="22"/>
           <w:lang w:val="en-US"/>
         </w:rPr>
-        <w:t>. This</w:t>
-      </w:r>
-      <w:r>
-        <w:rPr>
-          <w:rFonts w:ascii="Frutiger 45 Light" w:eastAsia="Calibri" w:hAnsi="Frutiger 45 Light"/>
-          <w:sz w:val="22"/>
-          <w:szCs w:val="22"/>
-          <w:lang w:val="en-US"/>
-        </w:rPr>
-        <w:t xml:space="preserve"> </w:t>
-      </w:r>
-      <w:r>
-        <w:rPr>
-          <w:rFonts w:ascii="Frutiger 45 Light" w:eastAsia="Calibri" w:hAnsi="Frutiger 45 Light"/>
-          <w:sz w:val="22"/>
-          <w:szCs w:val="22"/>
-          <w:lang w:val="en-US"/>
-        </w:rPr>
-        <w:t>assumes python3 was installed during the installation of Fedora itself. These can</w:t>
-      </w:r>
-      <w:r>
-        <w:rPr>
-          <w:rFonts w:ascii="Frutiger 45 Light" w:eastAsia="Calibri" w:hAnsi="Frutiger 45 Light"/>
-          <w:sz w:val="22"/>
-          <w:szCs w:val="22"/>
-          <w:lang w:val="en-US"/>
-        </w:rPr>
-        <w:t xml:space="preserve"> </w:t>
-      </w:r>
-      <w:r>
-        <w:rPr>
-          <w:rFonts w:ascii="Frutiger 45 Light" w:eastAsia="Calibri" w:hAnsi="Frutiger 45 Light"/>
-          <w:sz w:val="22"/>
-          <w:szCs w:val="22"/>
-          <w:lang w:val="en-US"/>
-        </w:rPr>
-        <w:t xml:space="preserve">also be installed through the </w:t>
-      </w:r>
-      <w:proofErr w:type="spellStart"/>
-      <w:r>
-        <w:rPr>
-          <w:rFonts w:ascii="Frutiger 45 Light" w:eastAsia="Calibri" w:hAnsi="Frutiger 45 Light"/>
-          <w:sz w:val="22"/>
-          <w:szCs w:val="22"/>
-          <w:lang w:val="en-US"/>
-        </w:rPr>
-        <w:t>xwindows</w:t>
-      </w:r>
-      <w:proofErr w:type="spellEnd"/>
-      <w:r>
-        <w:rPr>
-          <w:rFonts w:ascii="Frutiger 45 Light" w:eastAsia="Calibri" w:hAnsi="Frutiger 45 Light"/>
-          <w:sz w:val="22"/>
-          <w:szCs w:val="22"/>
-          <w:lang w:val="en-US"/>
-        </w:rPr>
-        <w:t xml:space="preserve"> program '</w:t>
-      </w:r>
-      <w:proofErr w:type="spellStart"/>
-      <w:r>
-        <w:rPr>
-          <w:rFonts w:ascii="Frutiger 45 Light" w:eastAsia="Calibri" w:hAnsi="Frutiger 45 Light"/>
-          <w:sz w:val="22"/>
-          <w:szCs w:val="22"/>
-          <w:lang w:val="en-US"/>
-        </w:rPr>
-        <w:t>dnfdragora</w:t>
-      </w:r>
-      <w:proofErr w:type="spellEnd"/>
-      <w:r>
-        <w:rPr>
-          <w:rFonts w:ascii="Frutiger 45 Light" w:eastAsia="Calibri" w:hAnsi="Frutiger 45 Light"/>
-          <w:sz w:val="22"/>
-          <w:szCs w:val="22"/>
-          <w:lang w:val="en-US"/>
-        </w:rPr>
-        <w:t>'</w:t>
+        <w:t xml:space="preserve"> program 'synaptic'.</w:t>
       </w:r>
     </w:p>
     <w:p>
@@ -14128,7 +14167,25 @@
           <w:szCs w:val="22"/>
           <w:lang w:val="en-US"/>
         </w:rPr>
-        <w:t>python3-qt5</w:t>
+        <w:t>python3-</w:t>
+      </w:r>
+      <w:r>
+        <w:rPr>
+          <w:rFonts w:ascii="Frutiger 45 Light" w:eastAsia="Calibri" w:hAnsi="Frutiger 45 Light"/>
+          <w:sz w:val="22"/>
+          <w:szCs w:val="22"/>
+          <w:lang w:val="en-US"/>
+        </w:rPr>
+        <w:t>py</w:t>
+      </w:r>
+      <w:r>
+        <w:rPr>
+          <w:rFonts w:ascii="Frutiger 45 Light" w:eastAsia="Calibri" w:hAnsi="Frutiger 45 Light"/>
+          <w:sz w:val="22"/>
+          <w:szCs w:val="22"/>
+          <w:lang w:val="en-US"/>
+        </w:rPr>
+        <w:t>qt5</w:t>
       </w:r>
     </w:p>
     <w:p>
@@ -14200,7 +14257,7 @@
           <w:szCs w:val="22"/>
           <w:lang w:val="en-US"/>
         </w:rPr>
-        <w:t>python3-scikit-image</w:t>
+        <w:t>python3-skimage</w:t>
       </w:r>
     </w:p>
     <w:p>
@@ -14270,9 +14327,8 @@
           <w:szCs w:val="22"/>
           <w:lang w:val="en-US"/>
         </w:rPr>
-        <w:t xml:space="preserve">Of course some of these may already be installed, and </w:t>
-      </w:r>
-      <w:proofErr w:type="spellStart"/>
+        <w:t>Of course some of these may already be installed, and apt-get will tell you if you</w:t>
+      </w:r>
       <w:r>
         <w:rPr>
           <w:rFonts w:ascii="Frutiger 45 Light" w:eastAsia="Calibri" w:hAnsi="Frutiger 45 Light"/>
@@ -14280,9 +14336,8 @@
           <w:szCs w:val="22"/>
           <w:lang w:val="en-US"/>
         </w:rPr>
-        <w:t>dnf</w:t>
-      </w:r>
-      <w:proofErr w:type="spellEnd"/>
+        <w:t xml:space="preserve"> </w:t>
+      </w:r>
       <w:r>
         <w:rPr>
           <w:rFonts w:ascii="Frutiger 45 Light" w:eastAsia="Calibri" w:hAnsi="Frutiger 45 Light"/>
@@ -14290,7 +14345,7 @@
           <w:szCs w:val="22"/>
           <w:lang w:val="en-US"/>
         </w:rPr>
-        <w:t xml:space="preserve"> will tell you if you</w:t>
+        <w:t>try to install them again. (Either apt or apt-get can be used below</w:t>
       </w:r>
       <w:r>
         <w:rPr>
@@ -14299,7 +14354,7 @@
           <w:szCs w:val="22"/>
           <w:lang w:val="en-US"/>
         </w:rPr>
-        <w:t xml:space="preserve"> </w:t>
+        <w:t>.</w:t>
       </w:r>
       <w:r>
         <w:rPr>
@@ -14308,7 +14363,7 @@
           <w:szCs w:val="22"/>
           <w:lang w:val="en-US"/>
         </w:rPr>
-        <w:t>try to install them again.</w:t>
+        <w:t>)</w:t>
       </w:r>
     </w:p>
     <w:p>
@@ -14362,9 +14417,53 @@
           <w:szCs w:val="22"/>
           <w:lang w:val="en-US"/>
         </w:rPr>
+        <w:t xml:space="preserve"> apt install python3-opencv python3-matplotlib python3-psutil </w:t>
+      </w:r>
+      <w:r>
+        <w:rPr>
+          <w:rFonts w:ascii="Courier New" w:eastAsia="Calibri" w:hAnsi="Courier New" w:cs="Courier New"/>
+          <w:sz w:val="22"/>
+          <w:szCs w:val="22"/>
+          <w:lang w:val="en-US"/>
+        </w:rPr>
+        <w:t>python3-</w:t>
+      </w:r>
+      <w:r>
+        <w:rPr>
+          <w:rFonts w:ascii="Courier New" w:eastAsia="Calibri" w:hAnsi="Courier New" w:cs="Courier New"/>
+          <w:sz w:val="22"/>
+          <w:szCs w:val="22"/>
+          <w:lang w:val="en-US"/>
+        </w:rPr>
+        <w:t>py</w:t>
+      </w:r>
+      <w:r>
+        <w:rPr>
+          <w:rFonts w:ascii="Courier New" w:eastAsia="Calibri" w:hAnsi="Courier New" w:cs="Courier New"/>
+          <w:sz w:val="22"/>
+          <w:szCs w:val="22"/>
+          <w:lang w:val="en-US"/>
+        </w:rPr>
+        <w:t>qt5</w:t>
+      </w:r>
+      <w:r>
+        <w:rPr>
+          <w:rFonts w:ascii="Courier New" w:eastAsia="Calibri" w:hAnsi="Courier New" w:cs="Courier New"/>
+          <w:sz w:val="22"/>
+          <w:szCs w:val="22"/>
+          <w:lang w:val="en-US"/>
+        </w:rPr>
+        <w:t xml:space="preserve"> python3-scipy</w:t>
+      </w:r>
+      <w:r>
+        <w:rPr>
+          <w:rFonts w:ascii="Courier New" w:eastAsia="Calibri" w:hAnsi="Courier New" w:cs="Courier New"/>
+          <w:sz w:val="22"/>
+          <w:szCs w:val="22"/>
+          <w:lang w:val="en-US"/>
+        </w:rPr>
         <w:t xml:space="preserve"> </w:t>
       </w:r>
-      <w:proofErr w:type="spellStart"/>
       <w:r>
         <w:rPr>
           <w:rFonts w:ascii="Courier New" w:eastAsia="Calibri" w:hAnsi="Courier New" w:cs="Courier New"/>
@@ -14372,35 +14471,7 @@
           <w:szCs w:val="22"/>
           <w:lang w:val="en-US"/>
         </w:rPr>
-        <w:t>dnf</w:t>
-      </w:r>
-      <w:proofErr w:type="spellEnd"/>
-      <w:r>
-        <w:rPr>
-          <w:rFonts w:ascii="Courier New" w:eastAsia="Calibri" w:hAnsi="Courier New" w:cs="Courier New"/>
-          <w:sz w:val="22"/>
-          <w:szCs w:val="22"/>
-          <w:lang w:val="en-US"/>
-        </w:rPr>
-        <w:t xml:space="preserve"> install python3-opencv python3-matplotlib python3-psutil python3-qt5 python3-scipy</w:t>
-      </w:r>
-      <w:r>
-        <w:rPr>
-          <w:rFonts w:ascii="Courier New" w:eastAsia="Calibri" w:hAnsi="Courier New" w:cs="Courier New"/>
-          <w:sz w:val="22"/>
-          <w:szCs w:val="22"/>
-          <w:lang w:val="en-US"/>
-        </w:rPr>
-        <w:t xml:space="preserve"> </w:t>
-      </w:r>
-      <w:r>
-        <w:rPr>
-          <w:rFonts w:ascii="Courier New" w:eastAsia="Calibri" w:hAnsi="Courier New" w:cs="Courier New"/>
-          <w:sz w:val="22"/>
-          <w:szCs w:val="22"/>
-          <w:lang w:val="en-US"/>
-        </w:rPr>
-        <w:t xml:space="preserve">python3-astropy python3-scikit-image python3-pip </w:t>
+        <w:t xml:space="preserve">python3-astropy python3-skimage python3-pip </w:t>
       </w:r>
       <w:proofErr w:type="spellStart"/>
       <w:r>
@@ -14632,7 +14703,7 @@
           <w:szCs w:val="22"/>
           <w:lang w:val="en-US"/>
         </w:rPr>
-        <w:t xml:space="preserve"> install python3-qt5</w:t>
+        <w:t xml:space="preserve"> install python3-</w:t>
       </w:r>
       <w:r>
         <w:rPr>
@@ -14641,6 +14712,24 @@
           <w:szCs w:val="22"/>
           <w:lang w:val="en-US"/>
         </w:rPr>
+        <w:t>py</w:t>
+      </w:r>
+      <w:r>
+        <w:rPr>
+          <w:rFonts w:ascii="Courier New" w:eastAsia="Calibri" w:hAnsi="Courier New" w:cs="Courier New"/>
+          <w:sz w:val="22"/>
+          <w:szCs w:val="22"/>
+          <w:lang w:val="en-US"/>
+        </w:rPr>
+        <w:t>qt5</w:t>
+      </w:r>
+      <w:r>
+        <w:rPr>
+          <w:rFonts w:ascii="Courier New" w:eastAsia="Calibri" w:hAnsi="Courier New" w:cs="Courier New"/>
+          <w:sz w:val="22"/>
+          <w:szCs w:val="22"/>
+          <w:lang w:val="en-US"/>
+        </w:rPr>
         <w:br/>
       </w:r>
       <w:proofErr w:type="spellStart"/>
@@ -14779,7 +14868,16 @@
           <w:szCs w:val="22"/>
           <w:lang w:val="en-US"/>
         </w:rPr>
-        <w:t xml:space="preserve"> install python3-scikit-image</w:t>
+        <w:t xml:space="preserve"> install </w:t>
+      </w:r>
+      <w:r>
+        <w:rPr>
+          <w:rFonts w:ascii="Courier New" w:eastAsia="Calibri" w:hAnsi="Courier New" w:cs="Courier New"/>
+          <w:sz w:val="22"/>
+          <w:szCs w:val="22"/>
+          <w:lang w:val="en-US"/>
+        </w:rPr>
+        <w:t>python3-skimage</w:t>
       </w:r>
       <w:r>
         <w:rPr>
@@ -14980,7 +15078,25 @@
           <w:szCs w:val="22"/>
           <w:lang w:val="en-US"/>
         </w:rPr>
-        <w:t xml:space="preserve"> pip install </w:t>
+        <w:t xml:space="preserve"> pip</w:t>
+      </w:r>
+      <w:r>
+        <w:rPr>
+          <w:rFonts w:ascii="Courier New" w:eastAsia="Calibri" w:hAnsi="Courier New" w:cs="Courier New"/>
+          <w:sz w:val="22"/>
+          <w:szCs w:val="22"/>
+          <w:lang w:val="en-US"/>
+        </w:rPr>
+        <w:t>3</w:t>
+      </w:r>
+      <w:r>
+        <w:rPr>
+          <w:rFonts w:ascii="Courier New" w:eastAsia="Calibri" w:hAnsi="Courier New" w:cs="Courier New"/>
+          <w:sz w:val="22"/>
+          <w:szCs w:val="22"/>
+          <w:lang w:val="en-US"/>
+        </w:rPr>
+        <w:t xml:space="preserve"> install </w:t>
       </w:r>
       <w:proofErr w:type="spellStart"/>
       <w:r>
@@ -15012,6 +15128,7 @@
           <w:szCs w:val="22"/>
           <w:lang w:val="en-US"/>
         </w:rPr>
+        <w:lastRenderedPageBreak/>
         <w:t>or</w:t>
       </w:r>
       <w:proofErr w:type="gramEnd"/>
@@ -15055,6 +15172,15 @@
         </w:rPr>
         <w:t>pip</w:t>
       </w:r>
+      <w:r>
+        <w:rPr>
+          <w:rFonts w:ascii="Courier New" w:eastAsia="Calibri" w:hAnsi="Courier New" w:cs="Courier New"/>
+          <w:sz w:val="22"/>
+          <w:szCs w:val="22"/>
+          <w:lang w:val="en-US"/>
+        </w:rPr>
+        <w:t>3</w:t>
+      </w:r>
       <w:proofErr w:type="gramEnd"/>
       <w:r>
         <w:rPr>
@@ -15094,7 +15220,1284 @@
           <w:szCs w:val="22"/>
           <w:lang w:val="en-US"/>
         </w:rPr>
+        <w:t>This trie</w:t>
+      </w:r>
+      <w:r>
+        <w:rPr>
+          <w:rFonts w:ascii="Frutiger 45 Light" w:eastAsia="Calibri" w:hAnsi="Frutiger 45 Light"/>
+          <w:sz w:val="22"/>
+          <w:szCs w:val="22"/>
+          <w:lang w:val="en-US"/>
+        </w:rPr>
+        <w:t>s to install both the p</w:t>
+      </w:r>
+      <w:r>
+        <w:rPr>
+          <w:rFonts w:ascii="Frutiger 45 Light" w:eastAsia="Calibri" w:hAnsi="Frutiger 45 Light"/>
+          <w:sz w:val="22"/>
+          <w:szCs w:val="22"/>
+          <w:lang w:val="en-US"/>
+        </w:rPr>
+        <w:t xml:space="preserve">ython2.7 and python3 versions. </w:t>
+      </w:r>
+      <w:r>
+        <w:rPr>
+          <w:rFonts w:ascii="Frutiger 45 Light" w:eastAsia="Calibri" w:hAnsi="Frutiger 45 Light"/>
+          <w:sz w:val="22"/>
+          <w:szCs w:val="22"/>
+          <w:lang w:val="en-US"/>
+        </w:rPr>
+        <w:t>Only the python3 version is needed,</w:t>
+      </w:r>
+      <w:r>
+        <w:rPr>
+          <w:rFonts w:ascii="Frutiger 45 Light" w:eastAsia="Calibri" w:hAnsi="Frutiger 45 Light"/>
+          <w:sz w:val="22"/>
+          <w:szCs w:val="22"/>
+          <w:lang w:val="en-US"/>
+        </w:rPr>
+        <w:t xml:space="preserve"> </w:t>
+      </w:r>
+      <w:r>
+        <w:rPr>
+          <w:rFonts w:ascii="Frutiger 45 Light" w:eastAsia="Calibri" w:hAnsi="Frutiger 45 Light"/>
+          <w:sz w:val="22"/>
+          <w:szCs w:val="22"/>
+          <w:lang w:val="en-US"/>
+        </w:rPr>
+        <w:t>and it may give an error if python2.7 is not installed. One can ignore that error message.</w:t>
+      </w:r>
+    </w:p>
+    <w:p>
+      <w:pPr>
+        <w:pStyle w:val="StandardWeb"/>
+        <w:rPr>
+          <w:rFonts w:ascii="Frutiger 45 Light" w:eastAsia="Calibri" w:hAnsi="Frutiger 45 Light"/>
+          <w:sz w:val="22"/>
+          <w:szCs w:val="22"/>
+          <w:lang w:val="en-US"/>
+        </w:rPr>
+      </w:pPr>
+      <w:r>
+        <w:rPr>
+          <w:rFonts w:ascii="Frutiger 45 Light" w:eastAsia="Calibri" w:hAnsi="Frutiger 45 Light"/>
+          <w:sz w:val="22"/>
+          <w:szCs w:val="22"/>
+          <w:lang w:val="en-US"/>
+        </w:rPr>
+        <w:t>This is a somewhat long installation and takes a few minutes or so</w:t>
+      </w:r>
+      <w:r>
+        <w:rPr>
+          <w:rFonts w:ascii="Frutiger 45 Light" w:eastAsia="Calibri" w:hAnsi="Frutiger 45 Light"/>
+          <w:sz w:val="22"/>
+          <w:szCs w:val="22"/>
+          <w:lang w:val="en-US"/>
+        </w:rPr>
+        <w:t xml:space="preserve">. </w:t>
+      </w:r>
+      <w:r>
+        <w:rPr>
+          <w:rFonts w:ascii="Frutiger 45 Light" w:eastAsia="Calibri" w:hAnsi="Frutiger 45 Light"/>
+          <w:sz w:val="22"/>
+          <w:szCs w:val="22"/>
+          <w:lang w:val="en-US"/>
+        </w:rPr>
+        <w:t>All the required dependencies are now installed.</w:t>
+      </w:r>
+    </w:p>
+    <w:p>
+      <w:pPr>
+        <w:pStyle w:val="berschrift4"/>
+        <w:rPr>
+          <w:rFonts w:eastAsia="Calibri"/>
+          <w:lang w:val="en-US"/>
+        </w:rPr>
+      </w:pPr>
+      <w:r>
+        <w:rPr>
+          <w:rFonts w:eastAsia="Calibri"/>
+          <w:lang w:val="en-US"/>
+        </w:rPr>
+        <w:t>Fedora:</w:t>
+      </w:r>
+    </w:p>
+    <w:p>
+      <w:pPr>
+        <w:pStyle w:val="StandardWeb"/>
+        <w:rPr>
+          <w:rFonts w:ascii="Frutiger 45 Light" w:eastAsia="Calibri" w:hAnsi="Frutiger 45 Light"/>
+          <w:sz w:val="22"/>
+          <w:szCs w:val="22"/>
+          <w:lang w:val="en-US"/>
+        </w:rPr>
+      </w:pPr>
+      <w:r>
+        <w:rPr>
+          <w:rFonts w:ascii="Frutiger 45 Light" w:eastAsia="Calibri" w:hAnsi="Frutiger 45 Light"/>
+          <w:sz w:val="22"/>
+          <w:szCs w:val="22"/>
+          <w:lang w:val="en-US"/>
+        </w:rPr>
+        <w:t>These libraries available through the normal installation repository</w:t>
+      </w:r>
+      <w:r>
+        <w:rPr>
+          <w:rFonts w:ascii="Frutiger 45 Light" w:eastAsia="Calibri" w:hAnsi="Frutiger 45 Light"/>
+          <w:sz w:val="22"/>
+          <w:szCs w:val="22"/>
+          <w:lang w:val="en-US"/>
+        </w:rPr>
+        <w:t xml:space="preserve"> </w:t>
+      </w:r>
+      <w:r>
+        <w:rPr>
+          <w:rFonts w:ascii="Frutiger 45 Light" w:eastAsia="Calibri" w:hAnsi="Frutiger 45 Light"/>
+          <w:sz w:val="22"/>
+          <w:szCs w:val="22"/>
+          <w:lang w:val="en-US"/>
+        </w:rPr>
+        <w:t xml:space="preserve">are needed to have PSS run under Fedora, or to install PSS from </w:t>
+      </w:r>
+      <w:proofErr w:type="spellStart"/>
+      <w:r>
+        <w:rPr>
+          <w:rFonts w:ascii="Frutiger 45 Light" w:eastAsia="Calibri" w:hAnsi="Frutiger 45 Light"/>
+          <w:sz w:val="22"/>
+          <w:szCs w:val="22"/>
+          <w:lang w:val="en-US"/>
+        </w:rPr>
+        <w:t>github</w:t>
+      </w:r>
+      <w:proofErr w:type="spellEnd"/>
+      <w:r>
+        <w:rPr>
+          <w:rFonts w:ascii="Frutiger 45 Light" w:eastAsia="Calibri" w:hAnsi="Frutiger 45 Light"/>
+          <w:sz w:val="22"/>
+          <w:szCs w:val="22"/>
+          <w:lang w:val="en-US"/>
+        </w:rPr>
+        <w:t>. This</w:t>
+      </w:r>
+      <w:r>
+        <w:rPr>
+          <w:rFonts w:ascii="Frutiger 45 Light" w:eastAsia="Calibri" w:hAnsi="Frutiger 45 Light"/>
+          <w:sz w:val="22"/>
+          <w:szCs w:val="22"/>
+          <w:lang w:val="en-US"/>
+        </w:rPr>
+        <w:t xml:space="preserve"> </w:t>
+      </w:r>
+      <w:r>
+        <w:rPr>
+          <w:rFonts w:ascii="Frutiger 45 Light" w:eastAsia="Calibri" w:hAnsi="Frutiger 45 Light"/>
+          <w:sz w:val="22"/>
+          <w:szCs w:val="22"/>
+          <w:lang w:val="en-US"/>
+        </w:rPr>
+        <w:t>assumes python3 was installed during the installation of Fedora itself. These can</w:t>
+      </w:r>
+      <w:r>
+        <w:rPr>
+          <w:rFonts w:ascii="Frutiger 45 Light" w:eastAsia="Calibri" w:hAnsi="Frutiger 45 Light"/>
+          <w:sz w:val="22"/>
+          <w:szCs w:val="22"/>
+          <w:lang w:val="en-US"/>
+        </w:rPr>
+        <w:t xml:space="preserve"> </w:t>
+      </w:r>
+      <w:r>
+        <w:rPr>
+          <w:rFonts w:ascii="Frutiger 45 Light" w:eastAsia="Calibri" w:hAnsi="Frutiger 45 Light"/>
+          <w:sz w:val="22"/>
+          <w:szCs w:val="22"/>
+          <w:lang w:val="en-US"/>
+        </w:rPr>
+        <w:t xml:space="preserve">also be installed through the </w:t>
+      </w:r>
+      <w:proofErr w:type="spellStart"/>
+      <w:r>
+        <w:rPr>
+          <w:rFonts w:ascii="Frutiger 45 Light" w:eastAsia="Calibri" w:hAnsi="Frutiger 45 Light"/>
+          <w:sz w:val="22"/>
+          <w:szCs w:val="22"/>
+          <w:lang w:val="en-US"/>
+        </w:rPr>
+        <w:t>xwindows</w:t>
+      </w:r>
+      <w:proofErr w:type="spellEnd"/>
+      <w:r>
+        <w:rPr>
+          <w:rFonts w:ascii="Frutiger 45 Light" w:eastAsia="Calibri" w:hAnsi="Frutiger 45 Light"/>
+          <w:sz w:val="22"/>
+          <w:szCs w:val="22"/>
+          <w:lang w:val="en-US"/>
+        </w:rPr>
+        <w:t xml:space="preserve"> program '</w:t>
+      </w:r>
+      <w:proofErr w:type="spellStart"/>
+      <w:r>
+        <w:rPr>
+          <w:rFonts w:ascii="Frutiger 45 Light" w:eastAsia="Calibri" w:hAnsi="Frutiger 45 Light"/>
+          <w:sz w:val="22"/>
+          <w:szCs w:val="22"/>
+          <w:lang w:val="en-US"/>
+        </w:rPr>
+        <w:t>dnfdragora</w:t>
+      </w:r>
+      <w:proofErr w:type="spellEnd"/>
+      <w:r>
+        <w:rPr>
+          <w:rFonts w:ascii="Frutiger 45 Light" w:eastAsia="Calibri" w:hAnsi="Frutiger 45 Light"/>
+          <w:sz w:val="22"/>
+          <w:szCs w:val="22"/>
+          <w:lang w:val="en-US"/>
+        </w:rPr>
+        <w:t>'</w:t>
+      </w:r>
+    </w:p>
+    <w:p>
+      <w:pPr>
+        <w:pStyle w:val="StandardWeb"/>
+        <w:numPr>
+          <w:ilvl w:val="0"/>
+          <w:numId w:val="21"/>
+        </w:numPr>
+        <w:rPr>
+          <w:rFonts w:ascii="Frutiger 45 Light" w:eastAsia="Calibri" w:hAnsi="Frutiger 45 Light"/>
+          <w:sz w:val="22"/>
+          <w:szCs w:val="22"/>
+          <w:lang w:val="en-US"/>
+        </w:rPr>
+      </w:pPr>
+      <w:r>
+        <w:rPr>
+          <w:rFonts w:ascii="Frutiger 45 Light" w:eastAsia="Calibri" w:hAnsi="Frutiger 45 Light"/>
+          <w:sz w:val="22"/>
+          <w:szCs w:val="22"/>
+          <w:lang w:val="en-US"/>
+        </w:rPr>
+        <w:t>python3-opencv</w:t>
+      </w:r>
+    </w:p>
+    <w:p>
+      <w:pPr>
+        <w:pStyle w:val="StandardWeb"/>
+        <w:numPr>
+          <w:ilvl w:val="0"/>
+          <w:numId w:val="21"/>
+        </w:numPr>
+        <w:rPr>
+          <w:rFonts w:ascii="Frutiger 45 Light" w:eastAsia="Calibri" w:hAnsi="Frutiger 45 Light"/>
+          <w:sz w:val="22"/>
+          <w:szCs w:val="22"/>
+          <w:lang w:val="en-US"/>
+        </w:rPr>
+      </w:pPr>
+      <w:r>
+        <w:rPr>
+          <w:rFonts w:ascii="Frutiger 45 Light" w:eastAsia="Calibri" w:hAnsi="Frutiger 45 Light"/>
+          <w:sz w:val="22"/>
+          <w:szCs w:val="22"/>
+          <w:lang w:val="en-US"/>
+        </w:rPr>
+        <w:t>python3-matplotlib</w:t>
+      </w:r>
+    </w:p>
+    <w:p>
+      <w:pPr>
+        <w:pStyle w:val="StandardWeb"/>
+        <w:numPr>
+          <w:ilvl w:val="0"/>
+          <w:numId w:val="21"/>
+        </w:numPr>
+        <w:rPr>
+          <w:rFonts w:ascii="Frutiger 45 Light" w:eastAsia="Calibri" w:hAnsi="Frutiger 45 Light"/>
+          <w:sz w:val="22"/>
+          <w:szCs w:val="22"/>
+          <w:lang w:val="en-US"/>
+        </w:rPr>
+      </w:pPr>
+      <w:r>
+        <w:rPr>
+          <w:rFonts w:ascii="Frutiger 45 Light" w:eastAsia="Calibri" w:hAnsi="Frutiger 45 Light"/>
+          <w:sz w:val="22"/>
+          <w:szCs w:val="22"/>
+          <w:lang w:val="en-US"/>
+        </w:rPr>
+        <w:t>python3-psutil</w:t>
+      </w:r>
+    </w:p>
+    <w:p>
+      <w:pPr>
+        <w:pStyle w:val="StandardWeb"/>
+        <w:numPr>
+          <w:ilvl w:val="0"/>
+          <w:numId w:val="21"/>
+        </w:numPr>
+        <w:rPr>
+          <w:rFonts w:ascii="Frutiger 45 Light" w:eastAsia="Calibri" w:hAnsi="Frutiger 45 Light"/>
+          <w:sz w:val="22"/>
+          <w:szCs w:val="22"/>
+          <w:lang w:val="en-US"/>
+        </w:rPr>
+      </w:pPr>
+      <w:r>
+        <w:rPr>
+          <w:rFonts w:ascii="Frutiger 45 Light" w:eastAsia="Calibri" w:hAnsi="Frutiger 45 Light"/>
+          <w:sz w:val="22"/>
+          <w:szCs w:val="22"/>
+          <w:lang w:val="en-US"/>
+        </w:rPr>
+        <w:t>python3-qt5</w:t>
+      </w:r>
+    </w:p>
+    <w:p>
+      <w:pPr>
+        <w:pStyle w:val="StandardWeb"/>
+        <w:numPr>
+          <w:ilvl w:val="0"/>
+          <w:numId w:val="21"/>
+        </w:numPr>
+        <w:rPr>
+          <w:rFonts w:ascii="Frutiger 45 Light" w:eastAsia="Calibri" w:hAnsi="Frutiger 45 Light"/>
+          <w:sz w:val="22"/>
+          <w:szCs w:val="22"/>
+          <w:lang w:val="en-US"/>
+        </w:rPr>
+      </w:pPr>
+      <w:r>
+        <w:rPr>
+          <w:rFonts w:ascii="Frutiger 45 Light" w:eastAsia="Calibri" w:hAnsi="Frutiger 45 Light"/>
+          <w:sz w:val="22"/>
+          <w:szCs w:val="22"/>
+          <w:lang w:val="en-US"/>
+        </w:rPr>
+        <w:t>python3-scipy</w:t>
+      </w:r>
+    </w:p>
+    <w:p>
+      <w:pPr>
+        <w:pStyle w:val="StandardWeb"/>
+        <w:numPr>
+          <w:ilvl w:val="0"/>
+          <w:numId w:val="21"/>
+        </w:numPr>
+        <w:rPr>
+          <w:rFonts w:ascii="Frutiger 45 Light" w:eastAsia="Calibri" w:hAnsi="Frutiger 45 Light"/>
+          <w:sz w:val="22"/>
+          <w:szCs w:val="22"/>
+          <w:lang w:val="en-US"/>
+        </w:rPr>
+      </w:pPr>
+      <w:r>
+        <w:rPr>
+          <w:rFonts w:ascii="Frutiger 45 Light" w:eastAsia="Calibri" w:hAnsi="Frutiger 45 Light"/>
+          <w:sz w:val="22"/>
+          <w:szCs w:val="22"/>
+          <w:lang w:val="en-US"/>
+        </w:rPr>
+        <w:t>python3-astropy</w:t>
+      </w:r>
+    </w:p>
+    <w:p>
+      <w:pPr>
+        <w:pStyle w:val="StandardWeb"/>
+        <w:numPr>
+          <w:ilvl w:val="0"/>
+          <w:numId w:val="21"/>
+        </w:numPr>
+        <w:rPr>
+          <w:rFonts w:ascii="Frutiger 45 Light" w:eastAsia="Calibri" w:hAnsi="Frutiger 45 Light"/>
+          <w:sz w:val="22"/>
+          <w:szCs w:val="22"/>
+          <w:lang w:val="en-US"/>
+        </w:rPr>
+      </w:pPr>
+      <w:r>
+        <w:rPr>
+          <w:rFonts w:ascii="Frutiger 45 Light" w:eastAsia="Calibri" w:hAnsi="Frutiger 45 Light"/>
+          <w:sz w:val="22"/>
+          <w:szCs w:val="22"/>
+          <w:lang w:val="en-US"/>
+        </w:rPr>
+        <w:t>python3-scikit-image</w:t>
+      </w:r>
+    </w:p>
+    <w:p>
+      <w:pPr>
+        <w:pStyle w:val="StandardWeb"/>
+        <w:numPr>
+          <w:ilvl w:val="0"/>
+          <w:numId w:val="21"/>
+        </w:numPr>
+        <w:rPr>
+          <w:rFonts w:ascii="Frutiger 45 Light" w:eastAsia="Calibri" w:hAnsi="Frutiger 45 Light"/>
+          <w:sz w:val="22"/>
+          <w:szCs w:val="22"/>
+          <w:lang w:val="en-US"/>
+        </w:rPr>
+      </w:pPr>
+      <w:r>
+        <w:rPr>
+          <w:rFonts w:ascii="Frutiger 45 Light" w:eastAsia="Calibri" w:hAnsi="Frutiger 45 Light"/>
+          <w:sz w:val="22"/>
+          <w:szCs w:val="22"/>
+          <w:lang w:val="en-US"/>
+        </w:rPr>
+        <w:t>python3-pip</w:t>
+      </w:r>
+    </w:p>
+    <w:p>
+      <w:pPr>
+        <w:pStyle w:val="StandardWeb"/>
+        <w:numPr>
+          <w:ilvl w:val="0"/>
+          <w:numId w:val="21"/>
+        </w:numPr>
+        <w:rPr>
+          <w:rFonts w:ascii="Frutiger 45 Light" w:eastAsia="Calibri" w:hAnsi="Frutiger 45 Light"/>
+          <w:sz w:val="22"/>
+          <w:szCs w:val="22"/>
+          <w:lang w:val="en-US"/>
+        </w:rPr>
+      </w:pPr>
+      <w:proofErr w:type="spellStart"/>
+      <w:r>
+        <w:rPr>
+          <w:rFonts w:ascii="Frutiger 45 Light" w:eastAsia="Calibri" w:hAnsi="Frutiger 45 Light"/>
+          <w:sz w:val="22"/>
+          <w:szCs w:val="22"/>
+          <w:lang w:val="en-US"/>
+        </w:rPr>
+        <w:t>git</w:t>
+      </w:r>
+      <w:proofErr w:type="spellEnd"/>
+    </w:p>
+    <w:p>
+      <w:pPr>
+        <w:pStyle w:val="StandardWeb"/>
+        <w:rPr>
+          <w:rFonts w:ascii="Frutiger 45 Light" w:eastAsia="Calibri" w:hAnsi="Frutiger 45 Light"/>
+          <w:sz w:val="22"/>
+          <w:szCs w:val="22"/>
+          <w:lang w:val="en-US"/>
+        </w:rPr>
+      </w:pPr>
+      <w:r>
+        <w:rPr>
+          <w:rFonts w:ascii="Frutiger 45 Light" w:eastAsia="Calibri" w:hAnsi="Frutiger 45 Light"/>
+          <w:sz w:val="22"/>
+          <w:szCs w:val="22"/>
+          <w:lang w:val="en-US"/>
+        </w:rPr>
+        <w:t xml:space="preserve">Of course some of these may already be installed, and </w:t>
+      </w:r>
+      <w:proofErr w:type="spellStart"/>
+      <w:r>
+        <w:rPr>
+          <w:rFonts w:ascii="Frutiger 45 Light" w:eastAsia="Calibri" w:hAnsi="Frutiger 45 Light"/>
+          <w:sz w:val="22"/>
+          <w:szCs w:val="22"/>
+          <w:lang w:val="en-US"/>
+        </w:rPr>
+        <w:t>dnf</w:t>
+      </w:r>
+      <w:proofErr w:type="spellEnd"/>
+      <w:r>
+        <w:rPr>
+          <w:rFonts w:ascii="Frutiger 45 Light" w:eastAsia="Calibri" w:hAnsi="Frutiger 45 Light"/>
+          <w:sz w:val="22"/>
+          <w:szCs w:val="22"/>
+          <w:lang w:val="en-US"/>
+        </w:rPr>
+        <w:t xml:space="preserve"> will tell you if you</w:t>
+      </w:r>
+      <w:r>
+        <w:rPr>
+          <w:rFonts w:ascii="Frutiger 45 Light" w:eastAsia="Calibri" w:hAnsi="Frutiger 45 Light"/>
+          <w:sz w:val="22"/>
+          <w:szCs w:val="22"/>
+          <w:lang w:val="en-US"/>
+        </w:rPr>
+        <w:t xml:space="preserve"> </w:t>
+      </w:r>
+      <w:r>
+        <w:rPr>
+          <w:rFonts w:ascii="Frutiger 45 Light" w:eastAsia="Calibri" w:hAnsi="Frutiger 45 Light"/>
+          <w:sz w:val="22"/>
+          <w:szCs w:val="22"/>
+          <w:lang w:val="en-US"/>
+        </w:rPr>
+        <w:t>try to install them again.</w:t>
+      </w:r>
+    </w:p>
+    <w:p>
+      <w:pPr>
+        <w:pStyle w:val="StandardWeb"/>
+        <w:rPr>
+          <w:rFonts w:ascii="Frutiger 45 Light" w:eastAsia="Calibri" w:hAnsi="Frutiger 45 Light"/>
+          <w:sz w:val="22"/>
+          <w:szCs w:val="22"/>
+          <w:lang w:val="en-US"/>
+        </w:rPr>
+      </w:pPr>
+      <w:r>
+        <w:rPr>
+          <w:rFonts w:ascii="Frutiger 45 Light" w:eastAsia="Calibri" w:hAnsi="Frutiger 45 Light"/>
+          <w:sz w:val="22"/>
+          <w:szCs w:val="22"/>
+          <w:lang w:val="en-US"/>
+        </w:rPr>
+        <w:t>This command will do it (from a terminal):</w:t>
+      </w:r>
+    </w:p>
+    <w:p>
+      <w:pPr>
+        <w:pStyle w:val="StandardWeb"/>
+        <w:ind w:left="709"/>
+        <w:rPr>
+          <w:rFonts w:ascii="Courier New" w:eastAsia="Calibri" w:hAnsi="Courier New" w:cs="Courier New"/>
+          <w:sz w:val="22"/>
+          <w:szCs w:val="22"/>
+          <w:lang w:val="en-US"/>
+        </w:rPr>
+      </w:pPr>
+      <w:proofErr w:type="spellStart"/>
+      <w:proofErr w:type="gramStart"/>
+      <w:r>
+        <w:rPr>
+          <w:rFonts w:ascii="Courier New" w:eastAsia="Calibri" w:hAnsi="Courier New" w:cs="Courier New"/>
+          <w:sz w:val="22"/>
+          <w:szCs w:val="22"/>
+          <w:lang w:val="en-US"/>
+        </w:rPr>
+        <w:t>sudo</w:t>
+      </w:r>
+      <w:proofErr w:type="spellEnd"/>
+      <w:proofErr w:type="gramEnd"/>
+      <w:r>
+        <w:rPr>
+          <w:rFonts w:ascii="Courier New" w:eastAsia="Calibri" w:hAnsi="Courier New" w:cs="Courier New"/>
+          <w:sz w:val="22"/>
+          <w:szCs w:val="22"/>
+          <w:lang w:val="en-US"/>
+        </w:rPr>
+        <w:t xml:space="preserve"> </w:t>
+      </w:r>
+      <w:proofErr w:type="spellStart"/>
+      <w:r>
+        <w:rPr>
+          <w:rFonts w:ascii="Courier New" w:eastAsia="Calibri" w:hAnsi="Courier New" w:cs="Courier New"/>
+          <w:sz w:val="22"/>
+          <w:szCs w:val="22"/>
+          <w:lang w:val="en-US"/>
+        </w:rPr>
+        <w:t>dnf</w:t>
+      </w:r>
+      <w:proofErr w:type="spellEnd"/>
+      <w:r>
+        <w:rPr>
+          <w:rFonts w:ascii="Courier New" w:eastAsia="Calibri" w:hAnsi="Courier New" w:cs="Courier New"/>
+          <w:sz w:val="22"/>
+          <w:szCs w:val="22"/>
+          <w:lang w:val="en-US"/>
+        </w:rPr>
+        <w:t xml:space="preserve"> install python3-opencv python3-matplotlib python3-psutil python3-qt5 python3-scipy python3-astropy python3-scikit-image python3-pip </w:t>
+      </w:r>
+      <w:proofErr w:type="spellStart"/>
+      <w:r>
+        <w:rPr>
+          <w:rFonts w:ascii="Courier New" w:eastAsia="Calibri" w:hAnsi="Courier New" w:cs="Courier New"/>
+          <w:sz w:val="22"/>
+          <w:szCs w:val="22"/>
+          <w:lang w:val="en-US"/>
+        </w:rPr>
+        <w:t>git</w:t>
+      </w:r>
+      <w:proofErr w:type="spellEnd"/>
+    </w:p>
+    <w:p>
+      <w:pPr>
+        <w:pStyle w:val="StandardWeb"/>
+        <w:rPr>
+          <w:rFonts w:ascii="Frutiger 45 Light" w:eastAsia="Calibri" w:hAnsi="Frutiger 45 Light"/>
+          <w:sz w:val="22"/>
+          <w:szCs w:val="22"/>
+          <w:lang w:val="en-US"/>
+        </w:rPr>
+      </w:pPr>
+      <w:r>
+        <w:rPr>
+          <w:rFonts w:ascii="Frutiger 45 Light" w:eastAsia="Calibri" w:hAnsi="Frutiger 45 Light"/>
+          <w:sz w:val="22"/>
+          <w:szCs w:val="22"/>
+          <w:lang w:val="en-US"/>
+        </w:rPr>
+        <w:t>Alternatively you can do them individually (from a terminal):</w:t>
+      </w:r>
+    </w:p>
+    <w:p>
+      <w:pPr>
+        <w:pStyle w:val="StandardWeb"/>
+        <w:ind w:left="709"/>
+        <w:rPr>
+          <w:rFonts w:ascii="Courier New" w:eastAsia="Calibri" w:hAnsi="Courier New" w:cs="Courier New"/>
+          <w:sz w:val="22"/>
+          <w:szCs w:val="22"/>
+          <w:lang w:val="en-US"/>
+        </w:rPr>
+      </w:pPr>
+      <w:proofErr w:type="spellStart"/>
+      <w:proofErr w:type="gramStart"/>
+      <w:r>
+        <w:rPr>
+          <w:rFonts w:ascii="Courier New" w:eastAsia="Calibri" w:hAnsi="Courier New" w:cs="Courier New"/>
+          <w:sz w:val="22"/>
+          <w:szCs w:val="22"/>
+          <w:lang w:val="en-US"/>
+        </w:rPr>
+        <w:t>sudo</w:t>
+      </w:r>
+      <w:proofErr w:type="spellEnd"/>
+      <w:proofErr w:type="gramEnd"/>
+      <w:r>
+        <w:rPr>
+          <w:rFonts w:ascii="Courier New" w:eastAsia="Calibri" w:hAnsi="Courier New" w:cs="Courier New"/>
+          <w:sz w:val="22"/>
+          <w:szCs w:val="22"/>
+          <w:lang w:val="en-US"/>
+        </w:rPr>
+        <w:t xml:space="preserve"> </w:t>
+      </w:r>
+      <w:proofErr w:type="spellStart"/>
+      <w:r>
+        <w:rPr>
+          <w:rFonts w:ascii="Courier New" w:eastAsia="Calibri" w:hAnsi="Courier New" w:cs="Courier New"/>
+          <w:sz w:val="22"/>
+          <w:szCs w:val="22"/>
+          <w:lang w:val="en-US"/>
+        </w:rPr>
+        <w:t>dnf</w:t>
+      </w:r>
+      <w:proofErr w:type="spellEnd"/>
+      <w:r>
+        <w:rPr>
+          <w:rFonts w:ascii="Courier New" w:eastAsia="Calibri" w:hAnsi="Courier New" w:cs="Courier New"/>
+          <w:sz w:val="22"/>
+          <w:szCs w:val="22"/>
+          <w:lang w:val="en-US"/>
+        </w:rPr>
+        <w:t xml:space="preserve"> install python3-opencv</w:t>
+      </w:r>
+      <w:r>
+        <w:rPr>
+          <w:rFonts w:ascii="Courier New" w:eastAsia="Calibri" w:hAnsi="Courier New" w:cs="Courier New"/>
+          <w:sz w:val="22"/>
+          <w:szCs w:val="22"/>
+          <w:lang w:val="en-US"/>
+        </w:rPr>
+        <w:br/>
+      </w:r>
+      <w:proofErr w:type="spellStart"/>
+      <w:r>
+        <w:rPr>
+          <w:rFonts w:ascii="Courier New" w:eastAsia="Calibri" w:hAnsi="Courier New" w:cs="Courier New"/>
+          <w:sz w:val="22"/>
+          <w:szCs w:val="22"/>
+          <w:lang w:val="en-US"/>
+        </w:rPr>
+        <w:t>sudo</w:t>
+      </w:r>
+      <w:proofErr w:type="spellEnd"/>
+      <w:r>
+        <w:rPr>
+          <w:rFonts w:ascii="Courier New" w:eastAsia="Calibri" w:hAnsi="Courier New" w:cs="Courier New"/>
+          <w:sz w:val="22"/>
+          <w:szCs w:val="22"/>
+          <w:lang w:val="en-US"/>
+        </w:rPr>
+        <w:t xml:space="preserve"> </w:t>
+      </w:r>
+      <w:proofErr w:type="spellStart"/>
+      <w:r>
+        <w:rPr>
+          <w:rFonts w:ascii="Courier New" w:eastAsia="Calibri" w:hAnsi="Courier New" w:cs="Courier New"/>
+          <w:sz w:val="22"/>
+          <w:szCs w:val="22"/>
+          <w:lang w:val="en-US"/>
+        </w:rPr>
+        <w:t>dnf</w:t>
+      </w:r>
+      <w:proofErr w:type="spellEnd"/>
+      <w:r>
+        <w:rPr>
+          <w:rFonts w:ascii="Courier New" w:eastAsia="Calibri" w:hAnsi="Courier New" w:cs="Courier New"/>
+          <w:sz w:val="22"/>
+          <w:szCs w:val="22"/>
+          <w:lang w:val="en-US"/>
+        </w:rPr>
+        <w:t xml:space="preserve"> install python3-matplotlib</w:t>
+      </w:r>
+      <w:r>
+        <w:rPr>
+          <w:rFonts w:ascii="Courier New" w:eastAsia="Calibri" w:hAnsi="Courier New" w:cs="Courier New"/>
+          <w:sz w:val="22"/>
+          <w:szCs w:val="22"/>
+          <w:lang w:val="en-US"/>
+        </w:rPr>
+        <w:br/>
+      </w:r>
+      <w:proofErr w:type="spellStart"/>
+      <w:r>
+        <w:rPr>
+          <w:rFonts w:ascii="Courier New" w:eastAsia="Calibri" w:hAnsi="Courier New" w:cs="Courier New"/>
+          <w:sz w:val="22"/>
+          <w:szCs w:val="22"/>
+          <w:lang w:val="en-US"/>
+        </w:rPr>
+        <w:t>sudo</w:t>
+      </w:r>
+      <w:proofErr w:type="spellEnd"/>
+      <w:r>
+        <w:rPr>
+          <w:rFonts w:ascii="Courier New" w:eastAsia="Calibri" w:hAnsi="Courier New" w:cs="Courier New"/>
+          <w:sz w:val="22"/>
+          <w:szCs w:val="22"/>
+          <w:lang w:val="en-US"/>
+        </w:rPr>
+        <w:t xml:space="preserve"> </w:t>
+      </w:r>
+      <w:proofErr w:type="spellStart"/>
+      <w:r>
+        <w:rPr>
+          <w:rFonts w:ascii="Courier New" w:eastAsia="Calibri" w:hAnsi="Courier New" w:cs="Courier New"/>
+          <w:sz w:val="22"/>
+          <w:szCs w:val="22"/>
+          <w:lang w:val="en-US"/>
+        </w:rPr>
+        <w:t>dnf</w:t>
+      </w:r>
+      <w:proofErr w:type="spellEnd"/>
+      <w:r>
+        <w:rPr>
+          <w:rFonts w:ascii="Courier New" w:eastAsia="Calibri" w:hAnsi="Courier New" w:cs="Courier New"/>
+          <w:sz w:val="22"/>
+          <w:szCs w:val="22"/>
+          <w:lang w:val="en-US"/>
+        </w:rPr>
+        <w:t xml:space="preserve"> install python3-psutil</w:t>
+      </w:r>
+      <w:r>
+        <w:rPr>
+          <w:rFonts w:ascii="Courier New" w:eastAsia="Calibri" w:hAnsi="Courier New" w:cs="Courier New"/>
+          <w:sz w:val="22"/>
+          <w:szCs w:val="22"/>
+          <w:lang w:val="en-US"/>
+        </w:rPr>
+        <w:br/>
+      </w:r>
+      <w:proofErr w:type="spellStart"/>
+      <w:r>
+        <w:rPr>
+          <w:rFonts w:ascii="Courier New" w:eastAsia="Calibri" w:hAnsi="Courier New" w:cs="Courier New"/>
+          <w:sz w:val="22"/>
+          <w:szCs w:val="22"/>
+          <w:lang w:val="en-US"/>
+        </w:rPr>
+        <w:t>sudo</w:t>
+      </w:r>
+      <w:proofErr w:type="spellEnd"/>
+      <w:r>
+        <w:rPr>
+          <w:rFonts w:ascii="Courier New" w:eastAsia="Calibri" w:hAnsi="Courier New" w:cs="Courier New"/>
+          <w:sz w:val="22"/>
+          <w:szCs w:val="22"/>
+          <w:lang w:val="en-US"/>
+        </w:rPr>
+        <w:t xml:space="preserve"> </w:t>
+      </w:r>
+      <w:proofErr w:type="spellStart"/>
+      <w:r>
+        <w:rPr>
+          <w:rFonts w:ascii="Courier New" w:eastAsia="Calibri" w:hAnsi="Courier New" w:cs="Courier New"/>
+          <w:sz w:val="22"/>
+          <w:szCs w:val="22"/>
+          <w:lang w:val="en-US"/>
+        </w:rPr>
+        <w:t>dnf</w:t>
+      </w:r>
+      <w:proofErr w:type="spellEnd"/>
+      <w:r>
+        <w:rPr>
+          <w:rFonts w:ascii="Courier New" w:eastAsia="Calibri" w:hAnsi="Courier New" w:cs="Courier New"/>
+          <w:sz w:val="22"/>
+          <w:szCs w:val="22"/>
+          <w:lang w:val="en-US"/>
+        </w:rPr>
+        <w:t xml:space="preserve"> install python3-qt5</w:t>
+      </w:r>
+      <w:r>
+        <w:rPr>
+          <w:rFonts w:ascii="Courier New" w:eastAsia="Calibri" w:hAnsi="Courier New" w:cs="Courier New"/>
+          <w:sz w:val="22"/>
+          <w:szCs w:val="22"/>
+          <w:lang w:val="en-US"/>
+        </w:rPr>
+        <w:br/>
+      </w:r>
+      <w:proofErr w:type="spellStart"/>
+      <w:r>
+        <w:rPr>
+          <w:rFonts w:ascii="Courier New" w:eastAsia="Calibri" w:hAnsi="Courier New" w:cs="Courier New"/>
+          <w:sz w:val="22"/>
+          <w:szCs w:val="22"/>
+          <w:lang w:val="en-US"/>
+        </w:rPr>
+        <w:t>sudo</w:t>
+      </w:r>
+      <w:proofErr w:type="spellEnd"/>
+      <w:r>
+        <w:rPr>
+          <w:rFonts w:ascii="Courier New" w:eastAsia="Calibri" w:hAnsi="Courier New" w:cs="Courier New"/>
+          <w:sz w:val="22"/>
+          <w:szCs w:val="22"/>
+          <w:lang w:val="en-US"/>
+        </w:rPr>
+        <w:t xml:space="preserve"> </w:t>
+      </w:r>
+      <w:proofErr w:type="spellStart"/>
+      <w:r>
+        <w:rPr>
+          <w:rFonts w:ascii="Courier New" w:eastAsia="Calibri" w:hAnsi="Courier New" w:cs="Courier New"/>
+          <w:sz w:val="22"/>
+          <w:szCs w:val="22"/>
+          <w:lang w:val="en-US"/>
+        </w:rPr>
+        <w:t>dnf</w:t>
+      </w:r>
+      <w:proofErr w:type="spellEnd"/>
+      <w:r>
+        <w:rPr>
+          <w:rFonts w:ascii="Courier New" w:eastAsia="Calibri" w:hAnsi="Courier New" w:cs="Courier New"/>
+          <w:sz w:val="22"/>
+          <w:szCs w:val="22"/>
+          <w:lang w:val="en-US"/>
+        </w:rPr>
+        <w:t xml:space="preserve"> install python3-scipy</w:t>
+      </w:r>
+      <w:r>
+        <w:rPr>
+          <w:rFonts w:ascii="Courier New" w:eastAsia="Calibri" w:hAnsi="Courier New" w:cs="Courier New"/>
+          <w:sz w:val="22"/>
+          <w:szCs w:val="22"/>
+          <w:lang w:val="en-US"/>
+        </w:rPr>
+        <w:br/>
+      </w:r>
+      <w:proofErr w:type="spellStart"/>
+      <w:r>
+        <w:rPr>
+          <w:rFonts w:ascii="Courier New" w:eastAsia="Calibri" w:hAnsi="Courier New" w:cs="Courier New"/>
+          <w:sz w:val="22"/>
+          <w:szCs w:val="22"/>
+          <w:lang w:val="en-US"/>
+        </w:rPr>
+        <w:t>sudo</w:t>
+      </w:r>
+      <w:proofErr w:type="spellEnd"/>
+      <w:r>
+        <w:rPr>
+          <w:rFonts w:ascii="Courier New" w:eastAsia="Calibri" w:hAnsi="Courier New" w:cs="Courier New"/>
+          <w:sz w:val="22"/>
+          <w:szCs w:val="22"/>
+          <w:lang w:val="en-US"/>
+        </w:rPr>
+        <w:t xml:space="preserve"> </w:t>
+      </w:r>
+      <w:proofErr w:type="spellStart"/>
+      <w:r>
+        <w:rPr>
+          <w:rFonts w:ascii="Courier New" w:eastAsia="Calibri" w:hAnsi="Courier New" w:cs="Courier New"/>
+          <w:sz w:val="22"/>
+          <w:szCs w:val="22"/>
+          <w:lang w:val="en-US"/>
+        </w:rPr>
+        <w:t>dnf</w:t>
+      </w:r>
+      <w:proofErr w:type="spellEnd"/>
+      <w:r>
+        <w:rPr>
+          <w:rFonts w:ascii="Courier New" w:eastAsia="Calibri" w:hAnsi="Courier New" w:cs="Courier New"/>
+          <w:sz w:val="22"/>
+          <w:szCs w:val="22"/>
+          <w:lang w:val="en-US"/>
+        </w:rPr>
+        <w:t xml:space="preserve"> install python3-astropy</w:t>
+      </w:r>
+      <w:r>
+        <w:rPr>
+          <w:rFonts w:ascii="Courier New" w:eastAsia="Calibri" w:hAnsi="Courier New" w:cs="Courier New"/>
+          <w:sz w:val="22"/>
+          <w:szCs w:val="22"/>
+          <w:lang w:val="en-US"/>
+        </w:rPr>
+        <w:br/>
+      </w:r>
+      <w:proofErr w:type="spellStart"/>
+      <w:r>
+        <w:rPr>
+          <w:rFonts w:ascii="Courier New" w:eastAsia="Calibri" w:hAnsi="Courier New" w:cs="Courier New"/>
+          <w:sz w:val="22"/>
+          <w:szCs w:val="22"/>
+          <w:lang w:val="en-US"/>
+        </w:rPr>
+        <w:t>sudo</w:t>
+      </w:r>
+      <w:proofErr w:type="spellEnd"/>
+      <w:r>
+        <w:rPr>
+          <w:rFonts w:ascii="Courier New" w:eastAsia="Calibri" w:hAnsi="Courier New" w:cs="Courier New"/>
+          <w:sz w:val="22"/>
+          <w:szCs w:val="22"/>
+          <w:lang w:val="en-US"/>
+        </w:rPr>
+        <w:t xml:space="preserve"> </w:t>
+      </w:r>
+      <w:proofErr w:type="spellStart"/>
+      <w:r>
+        <w:rPr>
+          <w:rFonts w:ascii="Courier New" w:eastAsia="Calibri" w:hAnsi="Courier New" w:cs="Courier New"/>
+          <w:sz w:val="22"/>
+          <w:szCs w:val="22"/>
+          <w:lang w:val="en-US"/>
+        </w:rPr>
+        <w:t>dnf</w:t>
+      </w:r>
+      <w:proofErr w:type="spellEnd"/>
+      <w:r>
+        <w:rPr>
+          <w:rFonts w:ascii="Courier New" w:eastAsia="Calibri" w:hAnsi="Courier New" w:cs="Courier New"/>
+          <w:sz w:val="22"/>
+          <w:szCs w:val="22"/>
+          <w:lang w:val="en-US"/>
+        </w:rPr>
+        <w:t xml:space="preserve"> install python3-scikit-image</w:t>
+      </w:r>
+      <w:r>
+        <w:rPr>
+          <w:rFonts w:ascii="Courier New" w:eastAsia="Calibri" w:hAnsi="Courier New" w:cs="Courier New"/>
+          <w:sz w:val="22"/>
+          <w:szCs w:val="22"/>
+          <w:lang w:val="en-US"/>
+        </w:rPr>
+        <w:br/>
+      </w:r>
+      <w:proofErr w:type="spellStart"/>
+      <w:r>
+        <w:rPr>
+          <w:rFonts w:ascii="Courier New" w:eastAsia="Calibri" w:hAnsi="Courier New" w:cs="Courier New"/>
+          <w:sz w:val="22"/>
+          <w:szCs w:val="22"/>
+          <w:lang w:val="en-US"/>
+        </w:rPr>
+        <w:t>sudo</w:t>
+      </w:r>
+      <w:proofErr w:type="spellEnd"/>
+      <w:r>
+        <w:rPr>
+          <w:rFonts w:ascii="Courier New" w:eastAsia="Calibri" w:hAnsi="Courier New" w:cs="Courier New"/>
+          <w:sz w:val="22"/>
+          <w:szCs w:val="22"/>
+          <w:lang w:val="en-US"/>
+        </w:rPr>
+        <w:t xml:space="preserve"> </w:t>
+      </w:r>
+      <w:proofErr w:type="spellStart"/>
+      <w:r>
+        <w:rPr>
+          <w:rFonts w:ascii="Courier New" w:eastAsia="Calibri" w:hAnsi="Courier New" w:cs="Courier New"/>
+          <w:sz w:val="22"/>
+          <w:szCs w:val="22"/>
+          <w:lang w:val="en-US"/>
+        </w:rPr>
+        <w:t>dnf</w:t>
+      </w:r>
+      <w:proofErr w:type="spellEnd"/>
+      <w:r>
+        <w:rPr>
+          <w:rFonts w:ascii="Courier New" w:eastAsia="Calibri" w:hAnsi="Courier New" w:cs="Courier New"/>
+          <w:sz w:val="22"/>
+          <w:szCs w:val="22"/>
+          <w:lang w:val="en-US"/>
+        </w:rPr>
+        <w:t xml:space="preserve"> install python3-pip</w:t>
+      </w:r>
+      <w:r>
+        <w:rPr>
+          <w:rFonts w:ascii="Courier New" w:eastAsia="Calibri" w:hAnsi="Courier New" w:cs="Courier New"/>
+          <w:sz w:val="22"/>
+          <w:szCs w:val="22"/>
+          <w:lang w:val="en-US"/>
+        </w:rPr>
+        <w:br/>
+      </w:r>
+      <w:proofErr w:type="spellStart"/>
+      <w:r>
+        <w:rPr>
+          <w:rFonts w:ascii="Courier New" w:eastAsia="Calibri" w:hAnsi="Courier New" w:cs="Courier New"/>
+          <w:sz w:val="22"/>
+          <w:szCs w:val="22"/>
+          <w:lang w:val="en-US"/>
+        </w:rPr>
+        <w:t>sudo</w:t>
+      </w:r>
+      <w:proofErr w:type="spellEnd"/>
+      <w:r>
+        <w:rPr>
+          <w:rFonts w:ascii="Courier New" w:eastAsia="Calibri" w:hAnsi="Courier New" w:cs="Courier New"/>
+          <w:sz w:val="22"/>
+          <w:szCs w:val="22"/>
+          <w:lang w:val="en-US"/>
+        </w:rPr>
+        <w:t xml:space="preserve"> </w:t>
+      </w:r>
+      <w:proofErr w:type="spellStart"/>
+      <w:r>
+        <w:rPr>
+          <w:rFonts w:ascii="Courier New" w:eastAsia="Calibri" w:hAnsi="Courier New" w:cs="Courier New"/>
+          <w:sz w:val="22"/>
+          <w:szCs w:val="22"/>
+          <w:lang w:val="en-US"/>
+        </w:rPr>
+        <w:t>dnf</w:t>
+      </w:r>
+      <w:proofErr w:type="spellEnd"/>
+      <w:r>
+        <w:rPr>
+          <w:rFonts w:ascii="Courier New" w:eastAsia="Calibri" w:hAnsi="Courier New" w:cs="Courier New"/>
+          <w:sz w:val="22"/>
+          <w:szCs w:val="22"/>
+          <w:lang w:val="en-US"/>
+        </w:rPr>
+        <w:t xml:space="preserve"> install </w:t>
+      </w:r>
+      <w:proofErr w:type="spellStart"/>
+      <w:r>
+        <w:rPr>
+          <w:rFonts w:ascii="Courier New" w:eastAsia="Calibri" w:hAnsi="Courier New" w:cs="Courier New"/>
+          <w:sz w:val="22"/>
+          <w:szCs w:val="22"/>
+          <w:lang w:val="en-US"/>
+        </w:rPr>
+        <w:t>git</w:t>
+      </w:r>
+      <w:proofErr w:type="spellEnd"/>
+    </w:p>
+    <w:p>
+      <w:pPr>
+        <w:pStyle w:val="StandardWeb"/>
+        <w:rPr>
+          <w:rFonts w:ascii="Frutiger 45 Light" w:eastAsia="Calibri" w:hAnsi="Frutiger 45 Light"/>
+          <w:sz w:val="22"/>
+          <w:szCs w:val="22"/>
+          <w:lang w:val="en-US"/>
+        </w:rPr>
+      </w:pPr>
+      <w:r>
+        <w:rPr>
+          <w:rFonts w:ascii="Frutiger 45 Light" w:eastAsia="Calibri" w:hAnsi="Frutiger 45 Light"/>
+          <w:sz w:val="22"/>
+          <w:szCs w:val="22"/>
+          <w:lang w:val="en-US"/>
+        </w:rPr>
+        <w:t xml:space="preserve">In addition to these, you need to install the math library </w:t>
+      </w:r>
+      <w:proofErr w:type="spellStart"/>
+      <w:r>
+        <w:rPr>
+          <w:rFonts w:ascii="Frutiger 45 Light" w:eastAsia="Calibri" w:hAnsi="Frutiger 45 Light"/>
+          <w:sz w:val="22"/>
+          <w:szCs w:val="22"/>
+          <w:lang w:val="en-US"/>
+        </w:rPr>
+        <w:t>mkl</w:t>
+      </w:r>
+      <w:proofErr w:type="spellEnd"/>
+      <w:r>
+        <w:rPr>
+          <w:rFonts w:ascii="Frutiger 45 Light" w:eastAsia="Calibri" w:hAnsi="Frutiger 45 Light"/>
+          <w:sz w:val="22"/>
+          <w:szCs w:val="22"/>
+          <w:lang w:val="en-US"/>
+        </w:rPr>
+        <w:t xml:space="preserve"> using the python-pip</w:t>
+      </w:r>
+      <w:r>
+        <w:rPr>
+          <w:rFonts w:ascii="Frutiger 45 Light" w:eastAsia="Calibri" w:hAnsi="Frutiger 45 Light"/>
+          <w:sz w:val="22"/>
+          <w:szCs w:val="22"/>
+          <w:lang w:val="en-US"/>
+        </w:rPr>
+        <w:t xml:space="preserve"> </w:t>
+      </w:r>
+      <w:r>
+        <w:rPr>
+          <w:rFonts w:ascii="Frutiger 45 Light" w:eastAsia="Calibri" w:hAnsi="Frutiger 45 Light"/>
+          <w:sz w:val="22"/>
+          <w:szCs w:val="22"/>
+          <w:lang w:val="en-US"/>
+        </w:rPr>
+        <w:t>installation manager.</w:t>
+      </w:r>
+    </w:p>
+    <w:p>
+      <w:pPr>
+        <w:pStyle w:val="StandardWeb"/>
+        <w:ind w:left="709"/>
+        <w:rPr>
+          <w:rFonts w:ascii="Courier New" w:eastAsia="Calibri" w:hAnsi="Courier New" w:cs="Courier New"/>
+          <w:sz w:val="22"/>
+          <w:szCs w:val="22"/>
+          <w:lang w:val="en-US"/>
+        </w:rPr>
+      </w:pPr>
+      <w:proofErr w:type="spellStart"/>
+      <w:proofErr w:type="gramStart"/>
+      <w:r>
+        <w:rPr>
+          <w:rFonts w:ascii="Courier New" w:eastAsia="Calibri" w:hAnsi="Courier New" w:cs="Courier New"/>
+          <w:sz w:val="22"/>
+          <w:szCs w:val="22"/>
+          <w:lang w:val="en-US"/>
+        </w:rPr>
+        <w:t>sudo</w:t>
+      </w:r>
+      <w:proofErr w:type="spellEnd"/>
+      <w:proofErr w:type="gramEnd"/>
+      <w:r>
+        <w:rPr>
+          <w:rFonts w:ascii="Courier New" w:eastAsia="Calibri" w:hAnsi="Courier New" w:cs="Courier New"/>
+          <w:sz w:val="22"/>
+          <w:szCs w:val="22"/>
+          <w:lang w:val="en-US"/>
+        </w:rPr>
+        <w:t xml:space="preserve"> pip install </w:t>
+      </w:r>
+      <w:proofErr w:type="spellStart"/>
+      <w:r>
+        <w:rPr>
+          <w:rFonts w:ascii="Courier New" w:eastAsia="Calibri" w:hAnsi="Courier New" w:cs="Courier New"/>
+          <w:sz w:val="22"/>
+          <w:szCs w:val="22"/>
+          <w:lang w:val="en-US"/>
+        </w:rPr>
+        <w:t>mkl</w:t>
+      </w:r>
+      <w:proofErr w:type="spellEnd"/>
+    </w:p>
+    <w:p>
+      <w:pPr>
+        <w:pStyle w:val="StandardWeb"/>
+        <w:rPr>
+          <w:rFonts w:ascii="Frutiger 45 Light" w:eastAsia="Calibri" w:hAnsi="Frutiger 45 Light"/>
+          <w:sz w:val="22"/>
+          <w:szCs w:val="22"/>
+          <w:lang w:val="en-US"/>
+        </w:rPr>
+      </w:pPr>
+      <w:proofErr w:type="gramStart"/>
+      <w:r>
+        <w:rPr>
+          <w:rFonts w:ascii="Frutiger 45 Light" w:eastAsia="Calibri" w:hAnsi="Frutiger 45 Light"/>
+          <w:sz w:val="22"/>
+          <w:szCs w:val="22"/>
+          <w:lang w:val="en-US"/>
+        </w:rPr>
         <w:lastRenderedPageBreak/>
+        <w:t>or</w:t>
+      </w:r>
+      <w:proofErr w:type="gramEnd"/>
+      <w:r>
+        <w:rPr>
+          <w:rFonts w:ascii="Frutiger 45 Light" w:eastAsia="Calibri" w:hAnsi="Frutiger 45 Light"/>
+          <w:sz w:val="22"/>
+          <w:szCs w:val="22"/>
+          <w:lang w:val="en-US"/>
+        </w:rPr>
+        <w:t xml:space="preserve"> as the program suggests</w:t>
+      </w:r>
+      <w:r>
+        <w:rPr>
+          <w:rFonts w:ascii="Frutiger 45 Light" w:eastAsia="Calibri" w:hAnsi="Frutiger 45 Light"/>
+          <w:sz w:val="22"/>
+          <w:szCs w:val="22"/>
+          <w:lang w:val="en-US"/>
+        </w:rPr>
+        <w:t>:</w:t>
+      </w:r>
+    </w:p>
+    <w:p>
+      <w:pPr>
+        <w:pStyle w:val="StandardWeb"/>
+        <w:ind w:left="709"/>
+        <w:rPr>
+          <w:rFonts w:ascii="Courier New" w:eastAsia="Calibri" w:hAnsi="Courier New" w:cs="Courier New"/>
+          <w:sz w:val="22"/>
+          <w:szCs w:val="22"/>
+          <w:lang w:val="en-US"/>
+        </w:rPr>
+      </w:pPr>
+      <w:proofErr w:type="gramStart"/>
+      <w:r>
+        <w:rPr>
+          <w:rFonts w:ascii="Courier New" w:eastAsia="Calibri" w:hAnsi="Courier New" w:cs="Courier New"/>
+          <w:sz w:val="22"/>
+          <w:szCs w:val="22"/>
+          <w:lang w:val="en-US"/>
+        </w:rPr>
+        <w:t>pip</w:t>
+      </w:r>
+      <w:proofErr w:type="gramEnd"/>
+      <w:r>
+        <w:rPr>
+          <w:rFonts w:ascii="Courier New" w:eastAsia="Calibri" w:hAnsi="Courier New" w:cs="Courier New"/>
+          <w:sz w:val="22"/>
+          <w:szCs w:val="22"/>
+          <w:lang w:val="en-US"/>
+        </w:rPr>
+        <w:t xml:space="preserve"> install --user </w:t>
+      </w:r>
+      <w:proofErr w:type="spellStart"/>
+      <w:r>
+        <w:rPr>
+          <w:rFonts w:ascii="Courier New" w:eastAsia="Calibri" w:hAnsi="Courier New" w:cs="Courier New"/>
+          <w:sz w:val="22"/>
+          <w:szCs w:val="22"/>
+          <w:lang w:val="en-US"/>
+        </w:rPr>
+        <w:t>mkl</w:t>
+      </w:r>
+      <w:proofErr w:type="spellEnd"/>
+    </w:p>
+    <w:p>
+      <w:pPr>
+        <w:pStyle w:val="StandardWeb"/>
+        <w:rPr>
+          <w:rFonts w:ascii="Frutiger 45 Light" w:eastAsia="Calibri" w:hAnsi="Frutiger 45 Light"/>
+          <w:sz w:val="22"/>
+          <w:szCs w:val="22"/>
+          <w:lang w:val="en-US"/>
+        </w:rPr>
+      </w:pPr>
+      <w:r>
+        <w:rPr>
+          <w:rFonts w:ascii="Frutiger 45 Light" w:eastAsia="Calibri" w:hAnsi="Frutiger 45 Light"/>
+          <w:sz w:val="22"/>
+          <w:szCs w:val="22"/>
+          <w:lang w:val="en-US"/>
+        </w:rPr>
         <w:t>This trie</w:t>
       </w:r>
       <w:r>
@@ -15183,6 +16586,22 @@
     </w:p>
     <w:p>
       <w:pPr>
+        <w:pStyle w:val="berschrift4"/>
+        <w:rPr>
+          <w:rFonts w:eastAsia="Calibri"/>
+          <w:lang w:val="en-US"/>
+        </w:rPr>
+      </w:pPr>
+      <w:r>
+        <w:rPr>
+          <w:rFonts w:eastAsia="Calibri"/>
+          <w:lang w:val="en-US"/>
+        </w:rPr>
+        <w:t>Installation of PSS (same for all Linux distributions):</w:t>
+      </w:r>
+    </w:p>
+    <w:p>
+      <w:pPr>
         <w:pStyle w:val="StandardWeb"/>
         <w:rPr>
           <w:rFonts w:ascii="Frutiger 45 Light" w:eastAsia="Calibri" w:hAnsi="Frutiger 45 Light"/>
@@ -15198,7 +16617,16 @@
           <w:szCs w:val="22"/>
           <w:lang w:val="en-US"/>
         </w:rPr>
-        <w:t xml:space="preserve">To install PSS from </w:t>
+        <w:t>When the Python3 environment is completed according to the OS-specific instructions above, t</w:t>
+      </w:r>
+      <w:r>
+        <w:rPr>
+          <w:rFonts w:ascii="Frutiger 45 Light" w:eastAsia="Calibri" w:hAnsi="Frutiger 45 Light"/>
+          <w:sz w:val="22"/>
+          <w:szCs w:val="22"/>
+          <w:lang w:val="en-US"/>
+        </w:rPr>
+        <w:t xml:space="preserve">o install PSS from </w:t>
       </w:r>
       <w:proofErr w:type="spellStart"/>
       <w:r>
@@ -15652,7 +17080,6 @@
         <w:docPartUnique/>
       </w:docPartObj>
     </w:sdtPr>
-    <w:sdtEndPr/>
     <w:sdtContent>
       <w:p>
         <w:pPr>
@@ -15672,7 +17099,7 @@
           <w:rPr>
             <w:noProof/>
           </w:rPr>
-          <w:t>6</w:t>
+          <w:t>26</w:t>
         </w:r>
         <w:r>
           <w:fldChar w:fldCharType="end"/>
@@ -19043,7 +20470,6 @@
     <w:name w:val="Normal (Web)"/>
     <w:basedOn w:val="Standard"/>
     <w:uiPriority w:val="99"/>
-    <w:semiHidden/>
     <w:unhideWhenUsed/>
     <w:rsid w:val="00697DF7"/>
     <w:pPr>
@@ -19967,7 +21393,6 @@
     <w:name w:val="Normal (Web)"/>
     <w:basedOn w:val="Standard"/>
     <w:uiPriority w:val="99"/>
-    <w:semiHidden/>
     <w:unhideWhenUsed/>
     <w:rsid w:val="00697DF7"/>
     <w:pPr>
@@ -20516,7 +21941,7 @@
 </file>
 
 <file path=customXml/itemProps1.xml><?xml version="1.0" encoding="utf-8"?>
-<ds:datastoreItem xmlns:ds="http://schemas.openxmlformats.org/officeDocument/2006/customXml" ds:itemID="{357A7E2C-E4BC-4D27-8C32-041A336E3D15}">
+<ds:datastoreItem xmlns:ds="http://schemas.openxmlformats.org/officeDocument/2006/customXml" ds:itemID="{7F378506-C99F-414B-8F74-DF984534D4C8}">
   <ds:schemaRefs>
     <ds:schemaRef ds:uri="http://schemas.openxmlformats.org/officeDocument/2006/bibliography"/>
   </ds:schemaRefs>

</xml_diff>

<commit_message>
Minor changes to the documentation
</commit_message>
<xml_diff>
--- a/Documentation/PlanetarySystemStacker_User-Guide.docx
+++ b/Documentation/PlanetarySystemStacker_User-Guide.docx
@@ -13858,220 +13858,263 @@
           <w:szCs w:val="22"/>
           <w:lang w:val="en-US"/>
         </w:rPr>
-        <w:t>last part is independent of the Linux distribution</w:t>
-      </w:r>
-      <w:bookmarkStart w:id="162" w:name="_GoBack"/>
-      <w:bookmarkEnd w:id="162"/>
-      <w:r>
+        <w:t>last part is independent of the Linux distribution.</w:t>
+      </w:r>
+    </w:p>
+    <w:p>
+      <w:pPr>
+        <w:pStyle w:val="berschrift4"/>
+        <w:rPr>
+          <w:rFonts w:eastAsia="Calibri"/>
+          <w:lang w:val="en-US"/>
+        </w:rPr>
+      </w:pPr>
+      <w:r>
+        <w:rPr>
+          <w:rFonts w:eastAsia="Calibri"/>
+          <w:lang w:val="en-US"/>
+        </w:rPr>
+        <w:t xml:space="preserve">Ubuntu / </w:t>
+      </w:r>
+      <w:proofErr w:type="spellStart"/>
+      <w:r>
+        <w:rPr>
+          <w:rFonts w:eastAsia="Calibri"/>
+          <w:lang w:val="en-US"/>
+        </w:rPr>
+        <w:t>Debian</w:t>
+      </w:r>
+      <w:proofErr w:type="spellEnd"/>
+      <w:r>
+        <w:rPr>
+          <w:rFonts w:eastAsia="Calibri"/>
+          <w:lang w:val="en-US"/>
+        </w:rPr>
+        <w:t>:</w:t>
+      </w:r>
+    </w:p>
+    <w:p>
+      <w:pPr>
+        <w:rPr>
+          <w:lang w:val="en-US" w:eastAsia="de-DE"/>
+        </w:rPr>
+      </w:pPr>
+      <w:r>
+        <w:rPr>
+          <w:lang w:val="en-US" w:eastAsia="de-DE"/>
+        </w:rPr>
+        <w:t xml:space="preserve">The following instructions were tested </w:t>
+      </w:r>
+      <w:r>
+        <w:rPr>
+          <w:lang w:val="en-US"/>
+        </w:rPr>
+        <w:t xml:space="preserve">using </w:t>
+      </w:r>
+      <w:proofErr w:type="spellStart"/>
+      <w:r>
+        <w:rPr>
+          <w:lang w:val="en-US"/>
+        </w:rPr>
+        <w:t>Xubuntu</w:t>
+      </w:r>
+      <w:proofErr w:type="spellEnd"/>
+      <w:r>
+        <w:rPr>
+          <w:lang w:val="en-US"/>
+        </w:rPr>
+        <w:t xml:space="preserve"> 18.04 LTS 64bit and </w:t>
+      </w:r>
+      <w:proofErr w:type="spellStart"/>
+      <w:r>
+        <w:rPr>
+          <w:lang w:val="en-US"/>
+        </w:rPr>
+        <w:t>Debian</w:t>
+      </w:r>
+      <w:proofErr w:type="spellEnd"/>
+      <w:r>
+        <w:rPr>
+          <w:lang w:val="en-US"/>
+        </w:rPr>
+        <w:t xml:space="preserve"> 10.1.0 amd64.</w:t>
+      </w:r>
+    </w:p>
+    <w:p>
+      <w:pPr>
+        <w:pStyle w:val="StandardWeb"/>
         <w:rPr>
           <w:rFonts w:ascii="Frutiger 45 Light" w:eastAsia="Calibri" w:hAnsi="Frutiger 45 Light"/>
           <w:sz w:val="22"/>
           <w:szCs w:val="22"/>
           <w:lang w:val="en-US"/>
         </w:rPr>
+      </w:pPr>
+      <w:r>
+        <w:rPr>
+          <w:rFonts w:ascii="Frutiger 45 Light" w:eastAsia="Calibri" w:hAnsi="Frutiger 45 Light"/>
+          <w:sz w:val="22"/>
+          <w:szCs w:val="22"/>
+          <w:lang w:val="en-US"/>
+        </w:rPr>
+        <w:t>These libraries available through the normal installation repository</w:t>
+      </w:r>
+      <w:r>
+        <w:rPr>
+          <w:rFonts w:ascii="Frutiger 45 Light" w:eastAsia="Calibri" w:hAnsi="Frutiger 45 Light"/>
+          <w:sz w:val="22"/>
+          <w:szCs w:val="22"/>
+          <w:lang w:val="en-US"/>
+        </w:rPr>
+        <w:t xml:space="preserve"> </w:t>
+      </w:r>
+      <w:r>
+        <w:rPr>
+          <w:rFonts w:ascii="Frutiger 45 Light" w:eastAsia="Calibri" w:hAnsi="Frutiger 45 Light"/>
+          <w:sz w:val="22"/>
+          <w:szCs w:val="22"/>
+          <w:lang w:val="en-US"/>
+        </w:rPr>
+        <w:t xml:space="preserve">are needed to have </w:t>
+      </w:r>
+      <w:r>
+        <w:rPr>
+          <w:rFonts w:ascii="Frutiger 45 Light" w:eastAsia="Calibri" w:hAnsi="Frutiger 45 Light"/>
+          <w:sz w:val="22"/>
+          <w:szCs w:val="22"/>
+          <w:lang w:val="en-US"/>
+        </w:rPr>
+        <w:t xml:space="preserve">PSS run under Ubuntu, or to install PSS from </w:t>
+      </w:r>
+      <w:proofErr w:type="spellStart"/>
+      <w:r>
+        <w:rPr>
+          <w:rFonts w:ascii="Frutiger 45 Light" w:eastAsia="Calibri" w:hAnsi="Frutiger 45 Light"/>
+          <w:sz w:val="22"/>
+          <w:szCs w:val="22"/>
+          <w:lang w:val="en-US"/>
+        </w:rPr>
+        <w:t>github</w:t>
+      </w:r>
+      <w:proofErr w:type="spellEnd"/>
+      <w:r>
+        <w:rPr>
+          <w:rFonts w:ascii="Frutiger 45 Light" w:eastAsia="Calibri" w:hAnsi="Frutiger 45 Light"/>
+          <w:sz w:val="22"/>
+          <w:szCs w:val="22"/>
+          <w:lang w:val="en-US"/>
+        </w:rPr>
+        <w:t>. This</w:t>
+      </w:r>
+      <w:r>
+        <w:rPr>
+          <w:rFonts w:ascii="Frutiger 45 Light" w:eastAsia="Calibri" w:hAnsi="Frutiger 45 Light"/>
+          <w:sz w:val="22"/>
+          <w:szCs w:val="22"/>
+          <w:lang w:val="en-US"/>
+        </w:rPr>
+        <w:t xml:space="preserve"> </w:t>
+      </w:r>
+      <w:r>
+        <w:rPr>
+          <w:rFonts w:ascii="Frutiger 45 Light" w:eastAsia="Calibri" w:hAnsi="Frutiger 45 Light"/>
+          <w:sz w:val="22"/>
+          <w:szCs w:val="22"/>
+          <w:lang w:val="en-US"/>
+        </w:rPr>
+        <w:t>assumes python3 was installed during the installation of Ubuntu itself. The</w:t>
+      </w:r>
+      <w:r>
+        <w:rPr>
+          <w:rFonts w:ascii="Frutiger 45 Light" w:eastAsia="Calibri" w:hAnsi="Frutiger 45 Light"/>
+          <w:sz w:val="22"/>
+          <w:szCs w:val="22"/>
+          <w:lang w:val="en-US"/>
+        </w:rPr>
+        <w:t>y</w:t>
+      </w:r>
+      <w:r>
+        <w:rPr>
+          <w:rFonts w:ascii="Frutiger 45 Light" w:eastAsia="Calibri" w:hAnsi="Frutiger 45 Light"/>
+          <w:sz w:val="22"/>
+          <w:szCs w:val="22"/>
+          <w:lang w:val="en-US"/>
+        </w:rPr>
+        <w:t xml:space="preserve"> can</w:t>
+      </w:r>
+      <w:r>
+        <w:rPr>
+          <w:rFonts w:ascii="Frutiger 45 Light" w:eastAsia="Calibri" w:hAnsi="Frutiger 45 Light"/>
+          <w:sz w:val="22"/>
+          <w:szCs w:val="22"/>
+          <w:lang w:val="en-US"/>
+        </w:rPr>
+        <w:t xml:space="preserve"> </w:t>
+      </w:r>
+      <w:r>
+        <w:rPr>
+          <w:rFonts w:ascii="Frutiger 45 Light" w:eastAsia="Calibri" w:hAnsi="Frutiger 45 Light"/>
+          <w:sz w:val="22"/>
+          <w:szCs w:val="22"/>
+          <w:lang w:val="en-US"/>
+        </w:rPr>
+        <w:t xml:space="preserve">also be installed through the </w:t>
+      </w:r>
+      <w:proofErr w:type="spellStart"/>
+      <w:r>
+        <w:rPr>
+          <w:rFonts w:ascii="Frutiger 45 Light" w:eastAsia="Calibri" w:hAnsi="Frutiger 45 Light"/>
+          <w:sz w:val="22"/>
+          <w:szCs w:val="22"/>
+          <w:lang w:val="en-US"/>
+        </w:rPr>
+        <w:t>xwindows</w:t>
+      </w:r>
+      <w:proofErr w:type="spellEnd"/>
+      <w:r>
+        <w:rPr>
+          <w:rFonts w:ascii="Frutiger 45 Light" w:eastAsia="Calibri" w:hAnsi="Frutiger 45 Light"/>
+          <w:sz w:val="22"/>
+          <w:szCs w:val="22"/>
+          <w:lang w:val="en-US"/>
+        </w:rPr>
+        <w:t xml:space="preserve"> program </w:t>
+      </w:r>
+      <w:r>
+        <w:rPr>
+          <w:rFonts w:ascii="Frutiger 45 Light" w:eastAsia="Calibri" w:hAnsi="Frutiger 45 Light"/>
+          <w:sz w:val="22"/>
+          <w:szCs w:val="22"/>
+          <w:lang w:val="en-US"/>
+        </w:rPr>
+        <w:t>“</w:t>
+      </w:r>
+      <w:r>
+        <w:rPr>
+          <w:rFonts w:ascii="Frutiger 45 Light" w:eastAsia="Calibri" w:hAnsi="Frutiger 45 Light"/>
+          <w:sz w:val="22"/>
+          <w:szCs w:val="22"/>
+          <w:lang w:val="en-US"/>
+        </w:rPr>
+        <w:t>synaptic</w:t>
+      </w:r>
+      <w:r>
+        <w:rPr>
+          <w:rFonts w:ascii="Frutiger 45 Light" w:eastAsia="Calibri" w:hAnsi="Frutiger 45 Light"/>
+          <w:sz w:val="22"/>
+          <w:szCs w:val="22"/>
+          <w:lang w:val="en-US"/>
+        </w:rPr>
+        <w:t>”</w:t>
+      </w:r>
+      <w:r>
+        <w:rPr>
+          <w:rFonts w:ascii="Frutiger 45 Light" w:eastAsia="Calibri" w:hAnsi="Frutiger 45 Light"/>
+          <w:sz w:val="22"/>
+          <w:szCs w:val="22"/>
+          <w:lang w:val="en-US"/>
+        </w:rPr>
         <w:t>.</w:t>
-      </w:r>
-    </w:p>
-    <w:p>
-      <w:pPr>
-        <w:pStyle w:val="berschrift4"/>
-        <w:rPr>
-          <w:rFonts w:eastAsia="Calibri"/>
-          <w:lang w:val="en-US"/>
-        </w:rPr>
-      </w:pPr>
-      <w:r>
-        <w:rPr>
-          <w:rFonts w:eastAsia="Calibri"/>
-          <w:lang w:val="en-US"/>
-        </w:rPr>
-        <w:t xml:space="preserve">Ubuntu / </w:t>
-      </w:r>
-      <w:proofErr w:type="spellStart"/>
-      <w:r>
-        <w:rPr>
-          <w:rFonts w:eastAsia="Calibri"/>
-          <w:lang w:val="en-US"/>
-        </w:rPr>
-        <w:t>Debian</w:t>
-      </w:r>
-      <w:proofErr w:type="spellEnd"/>
-      <w:r>
-        <w:rPr>
-          <w:rFonts w:eastAsia="Calibri"/>
-          <w:lang w:val="en-US"/>
-        </w:rPr>
-        <w:t>:</w:t>
-      </w:r>
-    </w:p>
-    <w:p>
-      <w:pPr>
-        <w:rPr>
-          <w:lang w:val="en-US" w:eastAsia="de-DE"/>
-        </w:rPr>
-      </w:pPr>
-      <w:r>
-        <w:rPr>
-          <w:lang w:val="en-US" w:eastAsia="de-DE"/>
-        </w:rPr>
-        <w:t xml:space="preserve">The following instructions were tested </w:t>
-      </w:r>
-      <w:r>
-        <w:rPr>
-          <w:lang w:val="en-US"/>
-        </w:rPr>
-        <w:t xml:space="preserve">using </w:t>
-      </w:r>
-      <w:proofErr w:type="spellStart"/>
-      <w:r>
-        <w:rPr>
-          <w:lang w:val="en-US"/>
-        </w:rPr>
-        <w:t>Xubuntu</w:t>
-      </w:r>
-      <w:proofErr w:type="spellEnd"/>
-      <w:r>
-        <w:rPr>
-          <w:lang w:val="en-US"/>
-        </w:rPr>
-        <w:t xml:space="preserve"> 18.04 LTS 64bit and </w:t>
-      </w:r>
-      <w:proofErr w:type="spellStart"/>
-      <w:r>
-        <w:rPr>
-          <w:lang w:val="en-US"/>
-        </w:rPr>
-        <w:t>Debian</w:t>
-      </w:r>
-      <w:proofErr w:type="spellEnd"/>
-      <w:r>
-        <w:rPr>
-          <w:lang w:val="en-US"/>
-        </w:rPr>
-        <w:t xml:space="preserve"> 10.1.0 amd64.</w:t>
-      </w:r>
-    </w:p>
-    <w:p>
-      <w:pPr>
-        <w:pStyle w:val="StandardWeb"/>
-        <w:rPr>
-          <w:rFonts w:ascii="Frutiger 45 Light" w:eastAsia="Calibri" w:hAnsi="Frutiger 45 Light"/>
-          <w:sz w:val="22"/>
-          <w:szCs w:val="22"/>
-          <w:lang w:val="en-US"/>
-        </w:rPr>
-      </w:pPr>
-      <w:r>
-        <w:rPr>
-          <w:rFonts w:ascii="Frutiger 45 Light" w:eastAsia="Calibri" w:hAnsi="Frutiger 45 Light"/>
-          <w:sz w:val="22"/>
-          <w:szCs w:val="22"/>
-          <w:lang w:val="en-US"/>
-        </w:rPr>
-        <w:t>These libraries available through the normal installation repository</w:t>
-      </w:r>
-      <w:r>
-        <w:rPr>
-          <w:rFonts w:ascii="Frutiger 45 Light" w:eastAsia="Calibri" w:hAnsi="Frutiger 45 Light"/>
-          <w:sz w:val="22"/>
-          <w:szCs w:val="22"/>
-          <w:lang w:val="en-US"/>
-        </w:rPr>
-        <w:t xml:space="preserve"> </w:t>
-      </w:r>
-      <w:r>
-        <w:rPr>
-          <w:rFonts w:ascii="Frutiger 45 Light" w:eastAsia="Calibri" w:hAnsi="Frutiger 45 Light"/>
-          <w:sz w:val="22"/>
-          <w:szCs w:val="22"/>
-          <w:lang w:val="en-US"/>
-        </w:rPr>
-        <w:t xml:space="preserve">are needed to have </w:t>
-      </w:r>
-      <w:r>
-        <w:rPr>
-          <w:rFonts w:ascii="Frutiger 45 Light" w:eastAsia="Calibri" w:hAnsi="Frutiger 45 Light"/>
-          <w:sz w:val="22"/>
-          <w:szCs w:val="22"/>
-          <w:lang w:val="en-US"/>
-        </w:rPr>
-        <w:t xml:space="preserve">PSS run under Ubuntu, or to install PSS from </w:t>
-      </w:r>
-      <w:proofErr w:type="spellStart"/>
-      <w:r>
-        <w:rPr>
-          <w:rFonts w:ascii="Frutiger 45 Light" w:eastAsia="Calibri" w:hAnsi="Frutiger 45 Light"/>
-          <w:sz w:val="22"/>
-          <w:szCs w:val="22"/>
-          <w:lang w:val="en-US"/>
-        </w:rPr>
-        <w:t>github</w:t>
-      </w:r>
-      <w:proofErr w:type="spellEnd"/>
-      <w:r>
-        <w:rPr>
-          <w:rFonts w:ascii="Frutiger 45 Light" w:eastAsia="Calibri" w:hAnsi="Frutiger 45 Light"/>
-          <w:sz w:val="22"/>
-          <w:szCs w:val="22"/>
-          <w:lang w:val="en-US"/>
-        </w:rPr>
-        <w:t>. This</w:t>
-      </w:r>
-      <w:r>
-        <w:rPr>
-          <w:rFonts w:ascii="Frutiger 45 Light" w:eastAsia="Calibri" w:hAnsi="Frutiger 45 Light"/>
-          <w:sz w:val="22"/>
-          <w:szCs w:val="22"/>
-          <w:lang w:val="en-US"/>
-        </w:rPr>
-        <w:t xml:space="preserve"> </w:t>
-      </w:r>
-      <w:r>
-        <w:rPr>
-          <w:rFonts w:ascii="Frutiger 45 Light" w:eastAsia="Calibri" w:hAnsi="Frutiger 45 Light"/>
-          <w:sz w:val="22"/>
-          <w:szCs w:val="22"/>
-          <w:lang w:val="en-US"/>
-        </w:rPr>
-        <w:t>assumes python3 was installed during the installation of Ubuntu itself. These can</w:t>
-      </w:r>
-      <w:r>
-        <w:rPr>
-          <w:rFonts w:ascii="Frutiger 45 Light" w:eastAsia="Calibri" w:hAnsi="Frutiger 45 Light"/>
-          <w:sz w:val="22"/>
-          <w:szCs w:val="22"/>
-          <w:lang w:val="en-US"/>
-        </w:rPr>
-        <w:t xml:space="preserve"> </w:t>
-      </w:r>
-      <w:r>
-        <w:rPr>
-          <w:rFonts w:ascii="Frutiger 45 Light" w:eastAsia="Calibri" w:hAnsi="Frutiger 45 Light"/>
-          <w:sz w:val="22"/>
-          <w:szCs w:val="22"/>
-          <w:lang w:val="en-US"/>
-        </w:rPr>
-        <w:t xml:space="preserve">also be installed through the </w:t>
-      </w:r>
-      <w:proofErr w:type="spellStart"/>
-      <w:r>
-        <w:rPr>
-          <w:rFonts w:ascii="Frutiger 45 Light" w:eastAsia="Calibri" w:hAnsi="Frutiger 45 Light"/>
-          <w:sz w:val="22"/>
-          <w:szCs w:val="22"/>
-          <w:lang w:val="en-US"/>
-        </w:rPr>
-        <w:t>xwindows</w:t>
-      </w:r>
-      <w:proofErr w:type="spellEnd"/>
-      <w:r>
-        <w:rPr>
-          <w:rFonts w:ascii="Frutiger 45 Light" w:eastAsia="Calibri" w:hAnsi="Frutiger 45 Light"/>
-          <w:sz w:val="22"/>
-          <w:szCs w:val="22"/>
-          <w:lang w:val="en-US"/>
-        </w:rPr>
-        <w:t xml:space="preserve"> program 'synaptic'.</w:t>
       </w:r>
     </w:p>
     <w:p>
@@ -15395,7 +15438,7 @@
           <w:szCs w:val="22"/>
           <w:lang w:val="en-US"/>
         </w:rPr>
-        <w:t>assumes python3 was installed during the installation of Fedora itself. These can</w:t>
+        <w:t xml:space="preserve">assumes python3 was installed during the installation of Fedora itself. </w:t>
       </w:r>
       <w:r>
         <w:rPr>
@@ -15404,6 +15447,24 @@
           <w:szCs w:val="22"/>
           <w:lang w:val="en-US"/>
         </w:rPr>
+        <w:t>They</w:t>
+      </w:r>
+      <w:r>
+        <w:rPr>
+          <w:rFonts w:ascii="Frutiger 45 Light" w:eastAsia="Calibri" w:hAnsi="Frutiger 45 Light"/>
+          <w:sz w:val="22"/>
+          <w:szCs w:val="22"/>
+          <w:lang w:val="en-US"/>
+        </w:rPr>
+        <w:t xml:space="preserve"> can</w:t>
+      </w:r>
+      <w:r>
+        <w:rPr>
+          <w:rFonts w:ascii="Frutiger 45 Light" w:eastAsia="Calibri" w:hAnsi="Frutiger 45 Light"/>
+          <w:sz w:val="22"/>
+          <w:szCs w:val="22"/>
+          <w:lang w:val="en-US"/>
+        </w:rPr>
         <w:t xml:space="preserve"> </w:t>
       </w:r>
       <w:r>
@@ -15413,7 +15474,16 @@
           <w:szCs w:val="22"/>
           <w:lang w:val="en-US"/>
         </w:rPr>
-        <w:t xml:space="preserve">also be installed through the </w:t>
+        <w:t>also be installe</w:t>
+      </w:r>
+      <w:r>
+        <w:rPr>
+          <w:rFonts w:ascii="Frutiger 45 Light" w:eastAsia="Calibri" w:hAnsi="Frutiger 45 Light"/>
+          <w:sz w:val="22"/>
+          <w:szCs w:val="22"/>
+          <w:lang w:val="en-US"/>
+        </w:rPr>
+        <w:t xml:space="preserve">d through the </w:t>
       </w:r>
       <w:proofErr w:type="spellStart"/>
       <w:r>
@@ -15433,7 +15503,7 @@
           <w:szCs w:val="22"/>
           <w:lang w:val="en-US"/>
         </w:rPr>
-        <w:t xml:space="preserve"> program '</w:t>
+        <w:t xml:space="preserve"> program “</w:t>
       </w:r>
       <w:proofErr w:type="spellStart"/>
       <w:r>
@@ -15453,7 +15523,7 @@
           <w:szCs w:val="22"/>
           <w:lang w:val="en-US"/>
         </w:rPr>
-        <w:t>'</w:t>
+        <w:t>”</w:t>
       </w:r>
     </w:p>
     <w:p>
@@ -16133,7 +16203,18 @@
           <w:szCs w:val="22"/>
           <w:lang w:val="en-US"/>
         </w:rPr>
-        <w:t xml:space="preserve"> install python3-astropy</w:t>
+        <w:t xml:space="preserve"> i</w:t>
+      </w:r>
+      <w:bookmarkStart w:id="162" w:name="_GoBack"/>
+      <w:bookmarkEnd w:id="162"/>
+      <w:r>
+        <w:rPr>
+          <w:rFonts w:ascii="Courier New" w:eastAsia="Calibri" w:hAnsi="Courier New" w:cs="Courier New"/>
+          <w:sz w:val="22"/>
+          <w:szCs w:val="22"/>
+          <w:lang w:val="en-US"/>
+        </w:rPr>
+        <w:t>nstall python3-astropy</w:t>
       </w:r>
       <w:r>
         <w:rPr>
@@ -17080,6 +17161,7 @@
         <w:docPartUnique/>
       </w:docPartObj>
     </w:sdtPr>
+    <w:sdtEndPr/>
     <w:sdtContent>
       <w:p>
         <w:pPr>
@@ -17099,7 +17181,7 @@
           <w:rPr>
             <w:noProof/>
           </w:rPr>
-          <w:t>26</w:t>
+          <w:t>6</w:t>
         </w:r>
         <w:r>
           <w:fldChar w:fldCharType="end"/>
@@ -21941,7 +22023,7 @@
 </file>
 
 <file path=customXml/itemProps1.xml><?xml version="1.0" encoding="utf-8"?>
-<ds:datastoreItem xmlns:ds="http://schemas.openxmlformats.org/officeDocument/2006/customXml" ds:itemID="{7F378506-C99F-414B-8F74-DF984534D4C8}">
+<ds:datastoreItem xmlns:ds="http://schemas.openxmlformats.org/officeDocument/2006/customXml" ds:itemID="{41C447A4-A8D8-4CCD-B43B-5BCAC6F55CD0}">
   <ds:schemaRefs>
     <ds:schemaRef ds:uri="http://schemas.openxmlformats.org/officeDocument/2006/bibliography"/>
   </ds:schemaRefs>

</xml_diff>

<commit_message>
Display of failed shift measurements added, documentation updated
</commit_message>
<xml_diff>
--- a/Documentation/PlanetarySystemStacker_User-Guide.docx
+++ b/Documentation/PlanetarySystemStacker_User-Guide.docx
@@ -222,25 +222,13 @@
         <w:rPr>
           <w:lang w:val="en-US"/>
         </w:rPr>
-        <w:t xml:space="preserve">August </w:t>
-      </w:r>
-      <w:r>
-        <w:rPr>
-          <w:lang w:val="en-US"/>
-        </w:rPr>
-        <w:t>25</w:t>
-      </w:r>
-      <w:r>
-        <w:rPr>
-          <w:lang w:val="en-US"/>
-        </w:rPr>
-        <w:t>, 201</w:t>
-      </w:r>
-      <w:r>
-        <w:rPr>
-          <w:lang w:val="en-US"/>
-        </w:rPr>
-        <w:t>9</w:t>
+        <w:t>February</w:t>
+      </w:r>
+      <w:r>
+        <w:rPr>
+          <w:lang w:val="en-US"/>
+        </w:rPr>
+        <w:t xml:space="preserve"> 2020</w:t>
       </w:r>
       <w:r>
         <w:rPr>
@@ -2694,13 +2682,13 @@
         <w:rPr>
           <w:lang w:val="en-US"/>
         </w:rPr>
+        <w:lastRenderedPageBreak/>
         <w:t xml:space="preserve">technique </w:t>
       </w:r>
       <w:r>
         <w:rPr>
           <w:lang w:val="en-US"/>
         </w:rPr>
-        <w:lastRenderedPageBreak/>
         <w:t xml:space="preserve">today </w:t>
       </w:r>
       <w:r>
@@ -3111,7 +3099,19 @@
         <w:rPr>
           <w:lang w:val="en-US" w:eastAsia="de-DE"/>
         </w:rPr>
-        <w:t>” and “.</w:t>
+        <w:t>”</w:t>
+      </w:r>
+      <w:r>
+        <w:rPr>
+          <w:lang w:val="en-US" w:eastAsia="de-DE"/>
+        </w:rPr>
+        <w:t xml:space="preserve">, </w:t>
+      </w:r>
+      <w:r>
+        <w:rPr>
+          <w:lang w:val="en-US" w:eastAsia="de-DE"/>
+        </w:rPr>
+        <w:t>“.</w:t>
       </w:r>
       <w:proofErr w:type="spellStart"/>
       <w:r>
@@ -3125,7 +3125,33 @@
         <w:rPr>
           <w:lang w:val="en-US" w:eastAsia="de-DE"/>
         </w:rPr>
-        <w:t>” (8 and 16bit) video formats.</w:t>
+        <w:t xml:space="preserve">” (8 and 16bit) </w:t>
+      </w:r>
+      <w:r>
+        <w:rPr>
+          <w:lang w:val="en-US" w:eastAsia="de-DE"/>
+        </w:rPr>
+        <w:t>and “.</w:t>
+      </w:r>
+      <w:proofErr w:type="spellStart"/>
+      <w:r>
+        <w:rPr>
+          <w:lang w:val="en-US" w:eastAsia="de-DE"/>
+        </w:rPr>
+        <w:t>mov</w:t>
+      </w:r>
+      <w:proofErr w:type="spellEnd"/>
+      <w:r>
+        <w:rPr>
+          <w:lang w:val="en-US" w:eastAsia="de-DE"/>
+        </w:rPr>
+        <w:t xml:space="preserve">” </w:t>
+      </w:r>
+      <w:r>
+        <w:rPr>
+          <w:lang w:val="en-US" w:eastAsia="de-DE"/>
+        </w:rPr>
+        <w:t>video formats.</w:t>
       </w:r>
     </w:p>
     <w:p>
@@ -3531,7 +3557,19 @@
         <w:rPr>
           <w:lang w:val="en-US"/>
         </w:rPr>
-        <w:t>Changes in version 0.7.0 (XX 2019)</w:t>
+        <w:t>Changes in version 0.7.0 (</w:t>
+      </w:r>
+      <w:r>
+        <w:rPr>
+          <w:lang w:val="en-US"/>
+        </w:rPr>
+        <w:t>February</w:t>
+      </w:r>
+      <w:r>
+        <w:rPr>
+          <w:lang w:val="en-US"/>
+        </w:rPr>
+        <w:t xml:space="preserve"> 2019)</w:t>
       </w:r>
       <w:bookmarkEnd w:id="61"/>
     </w:p>
@@ -3550,6 +3588,74 @@
         <w:rPr>
           <w:lang w:val="en-US" w:eastAsia="de-DE"/>
         </w:rPr>
+        <w:t>New “multi-level correlation” algorithm for image stabilization and de-warping.</w:t>
+      </w:r>
+    </w:p>
+    <w:p>
+      <w:pPr>
+        <w:pStyle w:val="Listenabsatz"/>
+        <w:numPr>
+          <w:ilvl w:val="0"/>
+          <w:numId w:val="17"/>
+        </w:numPr>
+        <w:rPr>
+          <w:lang w:val="en-US" w:eastAsia="de-DE"/>
+        </w:rPr>
+      </w:pPr>
+      <w:r>
+        <w:rPr>
+          <w:lang w:val="en-US" w:eastAsia="de-DE"/>
+        </w:rPr>
+        <w:t>New algorithm for blending the stacked AP patches and background into a single image.</w:t>
+      </w:r>
+    </w:p>
+    <w:p>
+      <w:pPr>
+        <w:pStyle w:val="Listenabsatz"/>
+        <w:numPr>
+          <w:ilvl w:val="0"/>
+          <w:numId w:val="17"/>
+        </w:numPr>
+        <w:rPr>
+          <w:lang w:val="en-US" w:eastAsia="de-DE"/>
+        </w:rPr>
+      </w:pPr>
+      <w:r>
+        <w:rPr>
+          <w:lang w:val="en-US" w:eastAsia="de-DE"/>
+        </w:rPr>
+        <w:t>Bug in handling large “.</w:t>
+      </w:r>
+      <w:proofErr w:type="spellStart"/>
+      <w:r>
+        <w:rPr>
+          <w:lang w:val="en-US" w:eastAsia="de-DE"/>
+        </w:rPr>
+        <w:t>ser</w:t>
+      </w:r>
+      <w:proofErr w:type="spellEnd"/>
+      <w:r>
+        <w:rPr>
+          <w:lang w:val="en-US" w:eastAsia="de-DE"/>
+        </w:rPr>
+        <w:t>” files fixed.</w:t>
+      </w:r>
+    </w:p>
+    <w:p>
+      <w:pPr>
+        <w:pStyle w:val="Listenabsatz"/>
+        <w:numPr>
+          <w:ilvl w:val="0"/>
+          <w:numId w:val="17"/>
+        </w:numPr>
+        <w:rPr>
+          <w:lang w:val="en-US" w:eastAsia="de-DE"/>
+        </w:rPr>
+      </w:pPr>
+      <w:r>
+        <w:rPr>
+          <w:lang w:val="en-US" w:eastAsia="de-DE"/>
+        </w:rPr>
         <w:t xml:space="preserve">Manual selection of </w:t>
       </w:r>
       <w:proofErr w:type="spellStart"/>
@@ -3565,6 +3671,88 @@
           <w:lang w:val="en-US" w:eastAsia="de-DE"/>
         </w:rPr>
         <w:t xml:space="preserve"> pattern added.</w:t>
+      </w:r>
+    </w:p>
+    <w:p>
+      <w:pPr>
+        <w:pStyle w:val="Listenabsatz"/>
+        <w:numPr>
+          <w:ilvl w:val="0"/>
+          <w:numId w:val="17"/>
+        </w:numPr>
+        <w:rPr>
+          <w:lang w:val="en-US" w:eastAsia="de-DE"/>
+        </w:rPr>
+      </w:pPr>
+      <w:r>
+        <w:rPr>
+          <w:lang w:val="en-US" w:eastAsia="de-DE"/>
+        </w:rPr>
+        <w:t>Support for video format</w:t>
+      </w:r>
+      <w:r>
+        <w:rPr>
+          <w:lang w:val="en-US" w:eastAsia="de-DE"/>
+        </w:rPr>
+        <w:t>s</w:t>
+      </w:r>
+      <w:r>
+        <w:rPr>
+          <w:lang w:val="en-US" w:eastAsia="de-DE"/>
+        </w:rPr>
+        <w:t xml:space="preserve"> </w:t>
+      </w:r>
+      <w:r>
+        <w:rPr>
+          <w:lang w:val="en-US" w:eastAsia="de-DE"/>
+        </w:rPr>
+        <w:t xml:space="preserve">“.mp4” and </w:t>
+      </w:r>
+      <w:r>
+        <w:rPr>
+          <w:lang w:val="en-US" w:eastAsia="de-DE"/>
+        </w:rPr>
+        <w:t>“.</w:t>
+      </w:r>
+      <w:proofErr w:type="spellStart"/>
+      <w:r>
+        <w:rPr>
+          <w:lang w:val="en-US" w:eastAsia="de-DE"/>
+        </w:rPr>
+        <w:t>mov”</w:t>
+      </w:r>
+      <w:r>
+        <w:rPr>
+          <w:lang w:val="en-US" w:eastAsia="de-DE"/>
+        </w:rPr>
+        <w:t>and</w:t>
+      </w:r>
+      <w:proofErr w:type="spellEnd"/>
+      <w:r>
+        <w:rPr>
+          <w:lang w:val="en-US" w:eastAsia="de-DE"/>
+        </w:rPr>
+        <w:t xml:space="preserve"> image format “.</w:t>
+      </w:r>
+      <w:proofErr w:type="spellStart"/>
+      <w:r>
+        <w:rPr>
+          <w:lang w:val="en-US" w:eastAsia="de-DE"/>
+        </w:rPr>
+        <w:t>png</w:t>
+      </w:r>
+      <w:proofErr w:type="spellEnd"/>
+      <w:r>
+        <w:rPr>
+          <w:lang w:val="en-US" w:eastAsia="de-DE"/>
+        </w:rPr>
+        <w:t xml:space="preserve">” </w:t>
+      </w:r>
+      <w:r>
+        <w:rPr>
+          <w:lang w:val="en-US" w:eastAsia="de-DE"/>
+        </w:rPr>
+        <w:t>added.</w:t>
       </w:r>
     </w:p>
     <w:p>
@@ -4293,7 +4481,7 @@
             <w:rStyle w:val="Hyperlink"/>
             <w:lang w:val="en-US"/>
           </w:rPr>
-          <w:t>6</w:t>
+          <w:t>7</w:t>
         </w:r>
         <w:r>
           <w:rPr>
@@ -4422,6 +4610,7 @@
         <w:rPr>
           <w:lang w:val="en-US"/>
         </w:rPr>
+        <w:lastRenderedPageBreak/>
         <w:t xml:space="preserve">parameters </w:t>
       </w:r>
       <w:r>
@@ -4476,7 +4665,6 @@
         <w:rPr>
           <w:lang w:val="en-US"/>
         </w:rPr>
-        <w:lastRenderedPageBreak/>
         <w:t>.</w:t>
       </w:r>
       <w:r>
@@ -4863,7 +5051,21 @@
             <w:rStyle w:val="Hyperlink"/>
             <w:lang w:val="en-US" w:eastAsia="de-DE"/>
           </w:rPr>
-          <w:t>0.6.0</w:t>
+          <w:t>0.</w:t>
+        </w:r>
+        <w:r>
+          <w:rPr>
+            <w:rStyle w:val="Hyperlink"/>
+            <w:lang w:val="en-US" w:eastAsia="de-DE"/>
+          </w:rPr>
+          <w:t>7</w:t>
+        </w:r>
+        <w:r>
+          <w:rPr>
+            <w:rStyle w:val="Hyperlink"/>
+            <w:lang w:val="en-US" w:eastAsia="de-DE"/>
+          </w:rPr>
+          <w:t>.0</w:t>
         </w:r>
         <w:r>
           <w:rPr>
@@ -5415,12 +5617,159 @@
       </w:pPr>
       <w:r>
         <w:rPr>
+          <w:lang w:val="en-US" w:eastAsia="de-DE"/>
+        </w:rPr>
+        <w:t xml:space="preserve">Predefined parameter values </w:t>
+      </w:r>
+      <w:r>
+        <w:rPr>
+          <w:lang w:val="en-US" w:eastAsia="de-DE"/>
+        </w:rPr>
+        <w:t xml:space="preserve">should work </w:t>
+      </w:r>
+      <w:r>
+        <w:rPr>
+          <w:lang w:val="en-US" w:eastAsia="de-DE"/>
+        </w:rPr>
+        <w:t>okay</w:t>
+      </w:r>
+      <w:r>
+        <w:rPr>
+          <w:lang w:val="en-US" w:eastAsia="de-DE"/>
+        </w:rPr>
+        <w:t xml:space="preserve"> in </w:t>
+      </w:r>
+      <w:r>
+        <w:rPr>
+          <w:lang w:val="en-US" w:eastAsia="de-DE"/>
+        </w:rPr>
+        <w:t>many</w:t>
+      </w:r>
+      <w:r>
+        <w:rPr>
+          <w:lang w:val="en-US" w:eastAsia="de-DE"/>
+        </w:rPr>
+        <w:t xml:space="preserve"> cases, but the user is encouraged to experiment with different settings</w:t>
+      </w:r>
+      <w:r>
+        <w:rPr>
+          <w:lang w:val="en-US" w:eastAsia="de-DE"/>
+        </w:rPr>
+        <w:t xml:space="preserve"> for optimization</w:t>
+      </w:r>
+      <w:r>
+        <w:rPr>
+          <w:lang w:val="en-US" w:eastAsia="de-DE"/>
+        </w:rPr>
+        <w:t xml:space="preserve">. If the mouse pointer hovers over a parameter name, a tooltip appears describing </w:t>
+      </w:r>
+      <w:r>
+        <w:rPr>
+          <w:lang w:val="en-US" w:eastAsia="de-DE"/>
+        </w:rPr>
+        <w:t>its</w:t>
+      </w:r>
+      <w:r>
+        <w:rPr>
+          <w:lang w:val="en-US" w:eastAsia="de-DE"/>
+        </w:rPr>
+        <w:t xml:space="preserve"> meaning. A detailed explanation of all parameters can be found in </w:t>
+      </w:r>
+      <w:r>
+        <w:rPr>
+          <w:lang w:val="en-US" w:eastAsia="de-DE"/>
+        </w:rPr>
+        <w:t>“</w:t>
+      </w:r>
+      <w:r>
+        <w:rPr>
+          <w:lang w:val="en-US" w:eastAsia="de-DE"/>
+        </w:rPr>
+        <w:fldChar w:fldCharType="begin"/>
+      </w:r>
+      <w:r>
+        <w:rPr>
+          <w:lang w:val="en-US" w:eastAsia="de-DE"/>
+        </w:rPr>
+        <w:instrText xml:space="preserve"> REF _Ref436211928 \h </w:instrText>
+      </w:r>
+      <w:r>
+        <w:rPr>
+          <w:lang w:val="en-US" w:eastAsia="de-DE"/>
+        </w:rPr>
+      </w:r>
+      <w:r>
+        <w:rPr>
+          <w:lang w:val="en-US" w:eastAsia="de-DE"/>
+        </w:rPr>
+        <w:fldChar w:fldCharType="separate"/>
+      </w:r>
+      <w:r>
+        <w:rPr>
+          <w:lang w:val="en-US"/>
+        </w:rPr>
+        <w:t>Appendix</w:t>
+      </w:r>
+      <w:r>
+        <w:rPr>
+          <w:lang w:val="en-US"/>
+        </w:rPr>
+        <w:t xml:space="preserve"> A</w:t>
+      </w:r>
+      <w:proofErr w:type="gramStart"/>
+      <w:r>
+        <w:rPr>
+          <w:lang w:val="en-US"/>
+        </w:rPr>
+        <w:t xml:space="preserve">: </w:t>
+      </w:r>
+      <w:proofErr w:type="gramEnd"/>
+      <w:r>
+        <w:rPr>
+          <w:lang w:val="en-US" w:eastAsia="de-DE"/>
+        </w:rPr>
+        <w:fldChar w:fldCharType="end"/>
+      </w:r>
+      <w:r>
+        <w:rPr>
+          <w:lang w:val="en-US" w:eastAsia="de-DE"/>
+        </w:rPr>
+        <w:t>”</w:t>
+      </w:r>
+      <w:r>
+        <w:rPr>
+          <w:lang w:val="en-US" w:eastAsia="de-DE"/>
+        </w:rPr>
+        <w:t>.</w:t>
+      </w:r>
+    </w:p>
+    <w:p>
+      <w:pPr>
+        <w:rPr>
+          <w:lang w:val="en-US" w:eastAsia="de-DE"/>
+        </w:rPr>
+      </w:pPr>
+      <w:r>
+        <w:rPr>
+          <w:lang w:val="en-US" w:eastAsia="de-DE"/>
+        </w:rPr>
+        <w:t>The pre-defined parameter values can be restored at any time by pressing the button “Restore standard values”.</w:t>
+      </w:r>
+    </w:p>
+    <w:p>
+      <w:pPr>
+        <w:rPr>
+          <w:lang w:val="en-US" w:eastAsia="de-DE"/>
+        </w:rPr>
+      </w:pPr>
+      <w:r>
+        <w:rPr>
           <w:noProof/>
           <w:lang w:eastAsia="de-DE"/>
         </w:rPr>
         <w:lastRenderedPageBreak/>
         <w:drawing>
-          <wp:inline distT="0" distB="0" distL="0" distR="0" wp14:anchorId="4FCCEB94" wp14:editId="0376773E">
+          <wp:inline distT="0" distB="0" distL="0" distR="0" wp14:anchorId="01FCDB46" wp14:editId="5C74B710">
             <wp:extent cx="5760720" cy="4111625"/>
             <wp:effectExtent l="0" t="0" r="0" b="3175"/>
             <wp:docPr id="7" name="Grafik 7"/>
@@ -5472,61 +5821,49 @@
         <w:rPr>
           <w:lang w:val="en-US" w:eastAsia="de-DE"/>
         </w:rPr>
-        <w:t xml:space="preserve">Predefined parameter values </w:t>
-      </w:r>
-      <w:r>
-        <w:rPr>
-          <w:lang w:val="en-US" w:eastAsia="de-DE"/>
-        </w:rPr>
-        <w:t xml:space="preserve">should work </w:t>
-      </w:r>
-      <w:r>
-        <w:rPr>
-          <w:lang w:val="en-US" w:eastAsia="de-DE"/>
-        </w:rPr>
-        <w:t>okay</w:t>
-      </w:r>
-      <w:r>
-        <w:rPr>
-          <w:lang w:val="en-US" w:eastAsia="de-DE"/>
-        </w:rPr>
-        <w:t xml:space="preserve"> in </w:t>
-      </w:r>
-      <w:r>
-        <w:rPr>
-          <w:lang w:val="en-US" w:eastAsia="de-DE"/>
-        </w:rPr>
-        <w:t>many</w:t>
-      </w:r>
-      <w:r>
-        <w:rPr>
-          <w:lang w:val="en-US" w:eastAsia="de-DE"/>
-        </w:rPr>
-        <w:t xml:space="preserve"> cases, but the user is encouraged to experiment with different settings</w:t>
-      </w:r>
-      <w:r>
-        <w:rPr>
-          <w:lang w:val="en-US" w:eastAsia="de-DE"/>
-        </w:rPr>
-        <w:t xml:space="preserve"> for optimization</w:t>
-      </w:r>
-      <w:r>
-        <w:rPr>
-          <w:lang w:val="en-US" w:eastAsia="de-DE"/>
-        </w:rPr>
-        <w:t xml:space="preserve">. If the mouse pointer hovers over a parameter name, a tooltip appears describing </w:t>
-      </w:r>
-      <w:r>
-        <w:rPr>
-          <w:lang w:val="en-US" w:eastAsia="de-DE"/>
-        </w:rPr>
-        <w:t>its</w:t>
-      </w:r>
-      <w:r>
-        <w:rPr>
-          <w:lang w:val="en-US" w:eastAsia="de-DE"/>
-        </w:rPr>
-        <w:t xml:space="preserve"> meaning. A detailed explanation of all parameters can be found in </w:t>
+        <w:t>When</w:t>
+      </w:r>
+      <w:r>
+        <w:rPr>
+          <w:lang w:val="en-US" w:eastAsia="de-DE"/>
+        </w:rPr>
+        <w:t xml:space="preserve"> leaving the parameter dialog</w:t>
+      </w:r>
+      <w:r>
+        <w:rPr>
+          <w:lang w:val="en-US" w:eastAsia="de-DE"/>
+        </w:rPr>
+        <w:t xml:space="preserve">, and </w:t>
+      </w:r>
+      <w:r>
+        <w:rPr>
+          <w:lang w:val="en-US" w:eastAsia="de-DE"/>
+        </w:rPr>
+        <w:t>at program</w:t>
+      </w:r>
+      <w:r>
+        <w:rPr>
+          <w:lang w:val="en-US" w:eastAsia="de-DE"/>
+        </w:rPr>
+        <w:t xml:space="preserve"> termination</w:t>
+      </w:r>
+      <w:r>
+        <w:rPr>
+          <w:lang w:val="en-US" w:eastAsia="de-DE"/>
+        </w:rPr>
+        <w:t xml:space="preserve">, PSS </w:t>
+      </w:r>
+      <w:r>
+        <w:rPr>
+          <w:lang w:val="en-US" w:eastAsia="de-DE"/>
+        </w:rPr>
+        <w:t>writes the configuration</w:t>
+      </w:r>
+      <w:r>
+        <w:rPr>
+          <w:lang w:val="en-US" w:eastAsia="de-DE"/>
+        </w:rPr>
+        <w:t xml:space="preserve"> file </w:t>
       </w:r>
       <w:r>
         <w:rPr>
@@ -5538,13 +5875,130 @@
         <w:rPr>
           <w:lang w:val="en-US" w:eastAsia="de-DE"/>
         </w:rPr>
+        <w:t>PlanetarySystemStacker</w:t>
+      </w:r>
+      <w:r>
+        <w:rPr>
+          <w:lang w:val="en-US" w:eastAsia="de-DE"/>
+        </w:rPr>
+        <w:t>.ini” into</w:t>
+      </w:r>
+      <w:r>
+        <w:rPr>
+          <w:lang w:val="en-US" w:eastAsia="de-DE"/>
+        </w:rPr>
+        <w:t xml:space="preserve"> the user’s home directory. At later program </w:t>
+      </w:r>
+      <w:r>
+        <w:rPr>
+          <w:lang w:val="en-US" w:eastAsia="de-DE"/>
+        </w:rPr>
+        <w:t>runs</w:t>
+      </w:r>
+      <w:r>
+        <w:rPr>
+          <w:lang w:val="en-US" w:eastAsia="de-DE"/>
+        </w:rPr>
+        <w:t xml:space="preserve"> the parameters are loaded from this file </w:t>
+      </w:r>
+      <w:r>
+        <w:rPr>
+          <w:lang w:val="en-US" w:eastAsia="de-DE"/>
+        </w:rPr>
+        <w:t>silently</w:t>
+      </w:r>
+      <w:r>
+        <w:rPr>
+          <w:lang w:val="en-US" w:eastAsia="de-DE"/>
+        </w:rPr>
+        <w:t>, the input dialog does not open</w:t>
+      </w:r>
+      <w:r>
+        <w:rPr>
+          <w:lang w:val="en-US" w:eastAsia="de-DE"/>
+        </w:rPr>
+        <w:t xml:space="preserve">, and </w:t>
+      </w:r>
+      <w:r>
+        <w:rPr>
+          <w:lang w:val="en-US" w:eastAsia="de-DE"/>
+        </w:rPr>
+        <w:t>PSS is ready for job input.</w:t>
+      </w:r>
+      <w:r>
+        <w:rPr>
+          <w:lang w:val="en-US" w:eastAsia="de-DE"/>
+        </w:rPr>
+        <w:t xml:space="preserve"> Parameters can still be changed via the “Edit / Edit configuration” menu.</w:t>
+      </w:r>
+    </w:p>
+    <w:p>
+      <w:pPr>
+        <w:rPr>
+          <w:lang w:val="en-US" w:eastAsia="de-DE"/>
+        </w:rPr>
+      </w:pPr>
+      <w:r>
+        <w:rPr>
+          <w:lang w:val="en-US" w:eastAsia="de-DE"/>
+        </w:rPr>
+        <w:t>In addition</w:t>
+      </w:r>
+      <w:r>
+        <w:rPr>
+          <w:lang w:val="en-US" w:eastAsia="de-DE"/>
+        </w:rPr>
+        <w:t xml:space="preserve"> to the standard config</w:t>
+      </w:r>
+      <w:r>
+        <w:rPr>
+          <w:lang w:val="en-US" w:eastAsia="de-DE"/>
+        </w:rPr>
+        <w:t>uration</w:t>
+      </w:r>
+      <w:r>
+        <w:rPr>
+          <w:lang w:val="en-US" w:eastAsia="de-DE"/>
+        </w:rPr>
+        <w:t xml:space="preserve"> file in the home directory, the current parameter configuration can be saved to any file system location via the “File / Save configuration</w:t>
+      </w:r>
+      <w:r>
+        <w:rPr>
+          <w:lang w:val="en-US" w:eastAsia="de-DE"/>
+        </w:rPr>
+        <w:t xml:space="preserve">” menu entry. Later on, this configuration can be loaded via “File / Load configuration” to replace the current parameter configuration. Please note that the configuration not only comprises the parameters shown at the dialog above, but also all active </w:t>
+      </w:r>
+      <w:proofErr w:type="spellStart"/>
+      <w:r>
+        <w:rPr>
+          <w:lang w:val="en-US" w:eastAsia="de-DE"/>
+        </w:rPr>
+        <w:t>postprocessing</w:t>
+      </w:r>
+      <w:proofErr w:type="spellEnd"/>
+      <w:r>
+        <w:rPr>
+          <w:lang w:val="en-US" w:eastAsia="de-DE"/>
+        </w:rPr>
+        <w:t xml:space="preserve"> variants</w:t>
+      </w:r>
+      <w:r>
+        <w:rPr>
+          <w:lang w:val="en-US" w:eastAsia="de-DE"/>
+        </w:rPr>
+        <w:t xml:space="preserve"> (see Section </w:t>
+      </w:r>
+      <w:r>
+        <w:rPr>
+          <w:lang w:val="en-US" w:eastAsia="de-DE"/>
+        </w:rPr>
         <w:fldChar w:fldCharType="begin"/>
       </w:r>
       <w:r>
         <w:rPr>
           <w:lang w:val="en-US" w:eastAsia="de-DE"/>
         </w:rPr>
-        <w:instrText xml:space="preserve"> REF _Ref436211928 \h </w:instrText>
+        <w:instrText xml:space="preserve"> REF _Ref8830636 \r \h </w:instrText>
       </w:r>
       <w:r>
         <w:rPr>
@@ -5559,24 +6013,10 @@
       </w:r>
       <w:r>
         <w:rPr>
-          <w:lang w:val="en-US"/>
-        </w:rPr>
-        <w:t>Appendix</w:t>
-      </w:r>
-      <w:r>
-        <w:rPr>
-          <w:lang w:val="en-US"/>
-        </w:rPr>
-        <w:t xml:space="preserve"> A</w:t>
-      </w:r>
-      <w:proofErr w:type="gramStart"/>
-      <w:r>
-        <w:rPr>
-          <w:lang w:val="en-US"/>
-        </w:rPr>
-        <w:t xml:space="preserve">: </w:t>
-      </w:r>
-      <w:proofErr w:type="gramEnd"/>
+          <w:lang w:val="en-US" w:eastAsia="de-DE"/>
+        </w:rPr>
+        <w:t>4.12</w:t>
+      </w:r>
       <w:r>
         <w:rPr>
           <w:lang w:val="en-US" w:eastAsia="de-DE"/>
@@ -5587,7 +6027,7 @@
         <w:rPr>
           <w:lang w:val="en-US" w:eastAsia="de-DE"/>
         </w:rPr>
-        <w:t>”</w:t>
+        <w:t>)</w:t>
       </w:r>
       <w:r>
         <w:rPr>
@@ -5606,232 +6046,7 @@
         <w:rPr>
           <w:lang w:val="en-US" w:eastAsia="de-DE"/>
         </w:rPr>
-        <w:t>The pre-defined parameter values can be restored at any time by pressing the button “Restore standard values”.</w:t>
-      </w:r>
-    </w:p>
-    <w:p>
-      <w:pPr>
-        <w:rPr>
-          <w:lang w:val="en-US" w:eastAsia="de-DE"/>
-        </w:rPr>
-      </w:pPr>
-      <w:r>
-        <w:rPr>
-          <w:lang w:val="en-US" w:eastAsia="de-DE"/>
-        </w:rPr>
-        <w:t>When</w:t>
-      </w:r>
-      <w:r>
-        <w:rPr>
-          <w:lang w:val="en-US" w:eastAsia="de-DE"/>
-        </w:rPr>
-        <w:t xml:space="preserve"> leaving the parameter dialog</w:t>
-      </w:r>
-      <w:r>
-        <w:rPr>
-          <w:lang w:val="en-US" w:eastAsia="de-DE"/>
-        </w:rPr>
-        <w:t xml:space="preserve">, and </w:t>
-      </w:r>
-      <w:r>
-        <w:rPr>
-          <w:lang w:val="en-US" w:eastAsia="de-DE"/>
-        </w:rPr>
-        <w:t>at program</w:t>
-      </w:r>
-      <w:r>
-        <w:rPr>
-          <w:lang w:val="en-US" w:eastAsia="de-DE"/>
-        </w:rPr>
-        <w:t xml:space="preserve"> termination</w:t>
-      </w:r>
-      <w:r>
-        <w:rPr>
-          <w:lang w:val="en-US" w:eastAsia="de-DE"/>
-        </w:rPr>
-        <w:t xml:space="preserve">, PSS </w:t>
-      </w:r>
-      <w:r>
-        <w:rPr>
-          <w:lang w:val="en-US" w:eastAsia="de-DE"/>
-        </w:rPr>
-        <w:t>writes the configuration</w:t>
-      </w:r>
-      <w:r>
-        <w:rPr>
-          <w:lang w:val="en-US" w:eastAsia="de-DE"/>
-        </w:rPr>
-        <w:t xml:space="preserve"> file </w:t>
-      </w:r>
-      <w:r>
-        <w:rPr>
-          <w:lang w:val="en-US" w:eastAsia="de-DE"/>
-        </w:rPr>
-        <w:t>“</w:t>
-      </w:r>
-      <w:r>
-        <w:rPr>
-          <w:lang w:val="en-US" w:eastAsia="de-DE"/>
-        </w:rPr>
-        <w:t>PlanetarySystemStacker</w:t>
-      </w:r>
-      <w:r>
-        <w:rPr>
-          <w:lang w:val="en-US" w:eastAsia="de-DE"/>
-        </w:rPr>
-        <w:t>.ini” into</w:t>
-      </w:r>
-      <w:r>
-        <w:rPr>
-          <w:lang w:val="en-US" w:eastAsia="de-DE"/>
-        </w:rPr>
-        <w:t xml:space="preserve"> the user’s home directory. At later program </w:t>
-      </w:r>
-      <w:r>
-        <w:rPr>
-          <w:lang w:val="en-US" w:eastAsia="de-DE"/>
-        </w:rPr>
-        <w:t>runs</w:t>
-      </w:r>
-      <w:r>
-        <w:rPr>
-          <w:lang w:val="en-US" w:eastAsia="de-DE"/>
-        </w:rPr>
-        <w:t xml:space="preserve"> the parameters are loaded from this file </w:t>
-      </w:r>
-      <w:r>
-        <w:rPr>
-          <w:lang w:val="en-US" w:eastAsia="de-DE"/>
-        </w:rPr>
-        <w:t>silently</w:t>
-      </w:r>
-      <w:r>
-        <w:rPr>
-          <w:lang w:val="en-US" w:eastAsia="de-DE"/>
-        </w:rPr>
-        <w:t>, the input dialog does not open</w:t>
-      </w:r>
-      <w:r>
-        <w:rPr>
-          <w:lang w:val="en-US" w:eastAsia="de-DE"/>
-        </w:rPr>
-        <w:t xml:space="preserve">, and </w:t>
-      </w:r>
-      <w:r>
-        <w:rPr>
-          <w:lang w:val="en-US" w:eastAsia="de-DE"/>
-        </w:rPr>
-        <w:t>PSS is ready for job input.</w:t>
-      </w:r>
-      <w:r>
-        <w:rPr>
-          <w:lang w:val="en-US" w:eastAsia="de-DE"/>
-        </w:rPr>
-        <w:t xml:space="preserve"> Parameters can still be changed via the “Edit / Edit configuration” menu.</w:t>
-      </w:r>
-    </w:p>
-    <w:p>
-      <w:pPr>
-        <w:rPr>
-          <w:lang w:val="en-US" w:eastAsia="de-DE"/>
-        </w:rPr>
-      </w:pPr>
-      <w:r>
-        <w:rPr>
-          <w:lang w:val="en-US" w:eastAsia="de-DE"/>
-        </w:rPr>
-        <w:t>In addition</w:t>
-      </w:r>
-      <w:r>
-        <w:rPr>
-          <w:lang w:val="en-US" w:eastAsia="de-DE"/>
-        </w:rPr>
-        <w:t xml:space="preserve"> to the standard config</w:t>
-      </w:r>
-      <w:r>
-        <w:rPr>
-          <w:lang w:val="en-US" w:eastAsia="de-DE"/>
-        </w:rPr>
-        <w:t>uration</w:t>
-      </w:r>
-      <w:r>
-        <w:rPr>
-          <w:lang w:val="en-US" w:eastAsia="de-DE"/>
-        </w:rPr>
-        <w:t xml:space="preserve"> file in the home directory, the current parameter configuration can be saved to any file system location via the “File / Save configuration</w:t>
-      </w:r>
-      <w:r>
-        <w:rPr>
-          <w:lang w:val="en-US" w:eastAsia="de-DE"/>
-        </w:rPr>
-        <w:t xml:space="preserve">” menu entry. Later on, this configuration can be loaded via “File / Load configuration” to replace the current parameter configuration. Please note that the configuration not only comprises the parameters shown at the dialog above, but also all active </w:t>
-      </w:r>
-      <w:proofErr w:type="spellStart"/>
-      <w:r>
-        <w:rPr>
-          <w:lang w:val="en-US" w:eastAsia="de-DE"/>
-        </w:rPr>
-        <w:t>postprocessing</w:t>
-      </w:r>
-      <w:proofErr w:type="spellEnd"/>
-      <w:r>
-        <w:rPr>
-          <w:lang w:val="en-US" w:eastAsia="de-DE"/>
-        </w:rPr>
-        <w:t xml:space="preserve"> variants</w:t>
-      </w:r>
-      <w:r>
-        <w:rPr>
-          <w:lang w:val="en-US" w:eastAsia="de-DE"/>
-        </w:rPr>
-        <w:t xml:space="preserve"> (see Section </w:t>
-      </w:r>
-      <w:r>
-        <w:rPr>
-          <w:lang w:val="en-US" w:eastAsia="de-DE"/>
-        </w:rPr>
-        <w:fldChar w:fldCharType="begin"/>
-      </w:r>
-      <w:r>
-        <w:rPr>
-          <w:lang w:val="en-US" w:eastAsia="de-DE"/>
-        </w:rPr>
-        <w:instrText xml:space="preserve"> REF _Ref8830636 \r \h </w:instrText>
-      </w:r>
-      <w:r>
-        <w:rPr>
-          <w:lang w:val="en-US" w:eastAsia="de-DE"/>
-        </w:rPr>
-      </w:r>
-      <w:r>
-        <w:rPr>
-          <w:lang w:val="en-US" w:eastAsia="de-DE"/>
-        </w:rPr>
-        <w:fldChar w:fldCharType="separate"/>
-      </w:r>
-      <w:r>
-        <w:rPr>
-          <w:lang w:val="en-US" w:eastAsia="de-DE"/>
-        </w:rPr>
-        <w:t>4.12</w:t>
-      </w:r>
-      <w:r>
-        <w:rPr>
-          <w:lang w:val="en-US" w:eastAsia="de-DE"/>
-        </w:rPr>
-        <w:fldChar w:fldCharType="end"/>
-      </w:r>
-      <w:r>
-        <w:rPr>
-          <w:lang w:val="en-US" w:eastAsia="de-DE"/>
-        </w:rPr>
-        <w:t>)</w:t>
-      </w:r>
-      <w:r>
-        <w:rPr>
-          <w:lang w:val="en-US" w:eastAsia="de-DE"/>
-        </w:rPr>
-        <w:t>.</w:t>
+        <w:t>The menu entry “Info / About PSS” gives an overview of the computer environment and the versions of the Python libraries being used.</w:t>
       </w:r>
     </w:p>
     <w:p>
@@ -5901,7 +6116,7 @@
         </w:rPr>
         <w:lastRenderedPageBreak/>
         <w:drawing>
-          <wp:inline distT="0" distB="0" distL="0" distR="0" wp14:anchorId="72C93D44" wp14:editId="2D405F4D">
+          <wp:inline distT="0" distB="0" distL="0" distR="0" wp14:anchorId="6225EBCF" wp14:editId="63D45D48">
             <wp:extent cx="2400300" cy="1689383"/>
             <wp:effectExtent l="0" t="0" r="0" b="6350"/>
             <wp:docPr id="9" name="Grafik 9"/>
@@ -5974,7 +6189,7 @@
           <w:lang w:eastAsia="de-DE"/>
         </w:rPr>
         <w:drawing>
-          <wp:inline distT="0" distB="0" distL="0" distR="0" wp14:anchorId="1994E1B8" wp14:editId="7FA41406">
+          <wp:inline distT="0" distB="0" distL="0" distR="0" wp14:anchorId="650B8160" wp14:editId="056F2123">
             <wp:extent cx="3293181" cy="2228850"/>
             <wp:effectExtent l="0" t="0" r="2540" b="0"/>
             <wp:docPr id="13" name="Grafik 13"/>
@@ -6097,50 +6312,11 @@
       </w:pPr>
       <w:r>
         <w:rPr>
-          <w:lang w:val="en-US" w:eastAsia="de-DE"/>
-        </w:rPr>
-        <w:t>Calibration in PSS can be done using either dark frame or flat frame correction, or both. In the latter case, make sure to create the master dark frame first. This way it is used already when the master flat frame is processed.</w:t>
-      </w:r>
-    </w:p>
-    <w:p>
-      <w:pPr>
-        <w:rPr>
-          <w:lang w:val="en-US" w:eastAsia="de-DE"/>
-        </w:rPr>
-      </w:pPr>
-      <w:r>
-        <w:rPr>
-          <w:lang w:val="en-US" w:eastAsia="de-DE"/>
-        </w:rPr>
-        <w:t xml:space="preserve">When master dark or flat frames have been stored on disk, they can be reloaded at </w:t>
-      </w:r>
-      <w:r>
-        <w:rPr>
-          <w:lang w:val="en-US" w:eastAsia="de-DE"/>
-        </w:rPr>
-        <w:t>a later</w:t>
-      </w:r>
-      <w:r>
-        <w:rPr>
-          <w:lang w:val="en-US" w:eastAsia="de-DE"/>
-        </w:rPr>
-        <w:t xml:space="preserve"> PSS session using the “Load master dark frame” or “Load master flat frame” menu entries, respectively. It is, therefore, not necessary to re-process them from the input videos.</w:t>
-      </w:r>
-    </w:p>
-    <w:p>
-      <w:pPr>
-        <w:rPr>
-          <w:lang w:val="en-US" w:eastAsia="de-DE"/>
-        </w:rPr>
-      </w:pPr>
-      <w:r>
-        <w:rPr>
           <w:noProof/>
           <w:lang w:eastAsia="de-DE"/>
         </w:rPr>
-        <w:lastRenderedPageBreak/>
         <w:drawing>
-          <wp:inline distT="0" distB="0" distL="0" distR="0" wp14:anchorId="54A1359F" wp14:editId="4792EFF3">
+          <wp:inline distT="0" distB="0" distL="0" distR="0" wp14:anchorId="0D4FE563" wp14:editId="4D1FB0B3">
             <wp:extent cx="4267200" cy="2402181"/>
             <wp:effectExtent l="0" t="0" r="0" b="0"/>
             <wp:docPr id="14" name="Grafik 14"/>
@@ -6180,6 +6356,51 @@
             </a:graphic>
           </wp:inline>
         </w:drawing>
+      </w:r>
+    </w:p>
+    <w:p>
+      <w:pPr>
+        <w:rPr>
+          <w:lang w:val="en-US" w:eastAsia="de-DE"/>
+        </w:rPr>
+      </w:pPr>
+      <w:r>
+        <w:rPr>
+          <w:lang w:val="en-US" w:eastAsia="de-DE"/>
+        </w:rPr>
+        <w:lastRenderedPageBreak/>
+        <w:t>Calibration in PSS can be done using either dark frame or flat frame correction, or both. In the latter case, make sure to create the master dark frame first. This way it is used already when the master flat frame is processed.</w:t>
+      </w:r>
+    </w:p>
+    <w:p>
+      <w:pPr>
+        <w:rPr>
+          <w:lang w:val="en-US" w:eastAsia="de-DE"/>
+        </w:rPr>
+      </w:pPr>
+      <w:r>
+        <w:rPr>
+          <w:lang w:val="en-US" w:eastAsia="de-DE"/>
+        </w:rPr>
+        <w:t xml:space="preserve">When master dark or flat frames have been stored on disk, they can be reloaded at </w:t>
+      </w:r>
+      <w:r>
+        <w:rPr>
+          <w:lang w:val="en-US" w:eastAsia="de-DE"/>
+        </w:rPr>
+        <w:t>a later</w:t>
+      </w:r>
+      <w:r>
+        <w:rPr>
+          <w:lang w:val="en-US" w:eastAsia="de-DE"/>
+        </w:rPr>
+        <w:t xml:space="preserve"> PSS session using the “Load master dark frame” or “Load master flat frame” menu entries, respectively. It is, therefore, not necessary to re-proc</w:t>
+      </w:r>
+      <w:r>
+        <w:rPr>
+          <w:lang w:val="en-US" w:eastAsia="de-DE"/>
+        </w:rPr>
+        <w:t>ess them from the input videos.</w:t>
       </w:r>
     </w:p>
     <w:p>
@@ -6380,6 +6601,198 @@
         <w:pStyle w:val="Listenabsatz"/>
         <w:numPr>
           <w:ilvl w:val="0"/>
+          <w:numId w:val="22"/>
+        </w:numPr>
+        <w:rPr>
+          <w:lang w:val="en-US" w:eastAsia="de-DE"/>
+        </w:rPr>
+      </w:pPr>
+      <w:r>
+        <w:rPr>
+          <w:lang w:val="en-US" w:eastAsia="de-DE"/>
+        </w:rPr>
+        <w:t>To define a stacking job, the user selects a video file (extension “.</w:t>
+      </w:r>
+      <w:proofErr w:type="spellStart"/>
+      <w:r>
+        <w:rPr>
+          <w:lang w:val="en-US" w:eastAsia="de-DE"/>
+        </w:rPr>
+        <w:t>avi</w:t>
+      </w:r>
+      <w:proofErr w:type="spellEnd"/>
+      <w:r>
+        <w:rPr>
+          <w:lang w:val="en-US" w:eastAsia="de-DE"/>
+        </w:rPr>
+        <w:t>”</w:t>
+      </w:r>
+      <w:r>
+        <w:rPr>
+          <w:lang w:val="en-US" w:eastAsia="de-DE"/>
+        </w:rPr>
+        <w:t xml:space="preserve">, </w:t>
+      </w:r>
+      <w:r>
+        <w:rPr>
+          <w:lang w:val="en-US" w:eastAsia="de-DE"/>
+        </w:rPr>
+        <w:t>“.</w:t>
+      </w:r>
+      <w:proofErr w:type="spellStart"/>
+      <w:r>
+        <w:rPr>
+          <w:lang w:val="en-US" w:eastAsia="de-DE"/>
+        </w:rPr>
+        <w:t>mov</w:t>
+      </w:r>
+      <w:proofErr w:type="spellEnd"/>
+      <w:r>
+        <w:rPr>
+          <w:lang w:val="en-US" w:eastAsia="de-DE"/>
+        </w:rPr>
+        <w:t>”</w:t>
+      </w:r>
+      <w:r>
+        <w:rPr>
+          <w:lang w:val="en-US" w:eastAsia="de-DE"/>
+        </w:rPr>
+        <w:t>, “.mp4”or “</w:t>
+      </w:r>
+      <w:r>
+        <w:rPr>
+          <w:lang w:val="en-US" w:eastAsia="de-DE"/>
+        </w:rPr>
+        <w:t>.</w:t>
+      </w:r>
+      <w:proofErr w:type="spellStart"/>
+      <w:r>
+        <w:rPr>
+          <w:lang w:val="en-US" w:eastAsia="de-DE"/>
+        </w:rPr>
+        <w:t>ser</w:t>
+      </w:r>
+      <w:proofErr w:type="spellEnd"/>
+      <w:r>
+        <w:rPr>
+          <w:lang w:val="en-US" w:eastAsia="de-DE"/>
+        </w:rPr>
+        <w:t>”</w:t>
+      </w:r>
+      <w:r>
+        <w:rPr>
+          <w:lang w:val="en-US" w:eastAsia="de-DE"/>
+        </w:rPr>
+        <w:t>) or a directory containing still image files with identical pixel dimensions</w:t>
+      </w:r>
+      <w:r>
+        <w:rPr>
+          <w:lang w:val="en-US" w:eastAsia="de-DE"/>
+        </w:rPr>
+        <w:t xml:space="preserve">. </w:t>
+      </w:r>
+      <w:r>
+        <w:rPr>
+          <w:lang w:val="en-US" w:eastAsia="de-DE"/>
+        </w:rPr>
+        <w:t>A</w:t>
+      </w:r>
+      <w:r>
+        <w:rPr>
+          <w:lang w:val="en-US" w:eastAsia="de-DE"/>
+        </w:rPr>
+        <w:t>t the bottom of the file dialog window “Files of type” must be set to “Still image folders</w:t>
+      </w:r>
+      <w:r>
+        <w:rPr>
+          <w:lang w:val="en-US" w:eastAsia="de-DE"/>
+        </w:rPr>
+        <w:t> </w:t>
+      </w:r>
+      <w:r>
+        <w:rPr>
+          <w:lang w:val="en-US" w:eastAsia="de-DE"/>
+        </w:rPr>
+        <w:t>/ video files for stacking (*.</w:t>
+      </w:r>
+      <w:proofErr w:type="spellStart"/>
+      <w:r>
+        <w:rPr>
+          <w:lang w:val="en-US" w:eastAsia="de-DE"/>
+        </w:rPr>
+        <w:t>avi</w:t>
+      </w:r>
+      <w:proofErr w:type="spellEnd"/>
+      <w:r>
+        <w:rPr>
+          <w:lang w:val="en-US" w:eastAsia="de-DE"/>
+        </w:rPr>
+        <w:t xml:space="preserve"> </w:t>
+      </w:r>
+      <w:r>
+        <w:rPr>
+          <w:lang w:val="en-US" w:eastAsia="de-DE"/>
+        </w:rPr>
+        <w:t>*.</w:t>
+      </w:r>
+      <w:proofErr w:type="spellStart"/>
+      <w:r>
+        <w:rPr>
+          <w:lang w:val="en-US" w:eastAsia="de-DE"/>
+        </w:rPr>
+        <w:t>mov</w:t>
+      </w:r>
+      <w:proofErr w:type="spellEnd"/>
+      <w:r>
+        <w:rPr>
+          <w:lang w:val="en-US" w:eastAsia="de-DE"/>
+        </w:rPr>
+        <w:t xml:space="preserve"> *.mp4 </w:t>
+      </w:r>
+      <w:r>
+        <w:rPr>
+          <w:lang w:val="en-US" w:eastAsia="de-DE"/>
+        </w:rPr>
+        <w:t>*.</w:t>
+      </w:r>
+      <w:proofErr w:type="spellStart"/>
+      <w:r>
+        <w:rPr>
+          <w:lang w:val="en-US" w:eastAsia="de-DE"/>
+        </w:rPr>
+        <w:t>ser</w:t>
+      </w:r>
+      <w:proofErr w:type="spellEnd"/>
+      <w:r>
+        <w:rPr>
+          <w:lang w:val="en-US" w:eastAsia="de-DE"/>
+        </w:rPr>
+        <w:t>)”.</w:t>
+      </w:r>
+      <w:r>
+        <w:rPr>
+          <w:lang w:val="en-US" w:eastAsia="de-DE"/>
+        </w:rPr>
+        <w:t xml:space="preserve"> Selecting a directory with image files which do not match will result in an error message later</w:t>
+      </w:r>
+      <w:r>
+        <w:rPr>
+          <w:lang w:val="en-US" w:eastAsia="de-DE"/>
+        </w:rPr>
+        <w:t xml:space="preserve"> on</w:t>
+      </w:r>
+      <w:r>
+        <w:rPr>
+          <w:lang w:val="en-US" w:eastAsia="de-DE"/>
+        </w:rPr>
+        <w:t xml:space="preserve">. </w:t>
+      </w:r>
+    </w:p>
+    <w:p>
+      <w:pPr>
+        <w:pStyle w:val="Listenabsatz"/>
+        <w:numPr>
+          <w:ilvl w:val="0"/>
           <w:numId w:val="9"/>
         </w:numPr>
         <w:rPr>
@@ -6388,23 +6801,178 @@
       </w:pPr>
       <w:r>
         <w:rPr>
+          <w:lang w:val="en-US" w:eastAsia="de-DE"/>
+        </w:rPr>
+        <w:t xml:space="preserve">To define a </w:t>
+      </w:r>
+      <w:proofErr w:type="spellStart"/>
+      <w:r>
+        <w:rPr>
+          <w:lang w:val="en-US" w:eastAsia="de-DE"/>
+        </w:rPr>
+        <w:t>postprocessing</w:t>
+      </w:r>
+      <w:proofErr w:type="spellEnd"/>
+      <w:r>
+        <w:rPr>
+          <w:lang w:val="en-US" w:eastAsia="de-DE"/>
+        </w:rPr>
+        <w:t xml:space="preserve"> job, the user selects a single image file (with the extension .tiff, .</w:t>
+      </w:r>
+      <w:proofErr w:type="spellStart"/>
+      <w:r>
+        <w:rPr>
+          <w:lang w:val="en-US" w:eastAsia="de-DE"/>
+        </w:rPr>
+        <w:t>tif</w:t>
+      </w:r>
+      <w:proofErr w:type="spellEnd"/>
+      <w:r>
+        <w:rPr>
+          <w:lang w:val="en-US" w:eastAsia="de-DE"/>
+        </w:rPr>
+        <w:t xml:space="preserve">, </w:t>
+      </w:r>
+      <w:r>
+        <w:rPr>
+          <w:lang w:val="en-US" w:eastAsia="de-DE"/>
+        </w:rPr>
+        <w:t>.fit, .fits, .</w:t>
+      </w:r>
+      <w:proofErr w:type="spellStart"/>
+      <w:r>
+        <w:rPr>
+          <w:lang w:val="en-US" w:eastAsia="de-DE"/>
+        </w:rPr>
+        <w:t>png</w:t>
+      </w:r>
+      <w:proofErr w:type="spellEnd"/>
+      <w:r>
+        <w:rPr>
+          <w:lang w:val="en-US" w:eastAsia="de-DE"/>
+        </w:rPr>
+        <w:t xml:space="preserve"> or </w:t>
+      </w:r>
+      <w:r>
+        <w:rPr>
+          <w:lang w:val="en-US" w:eastAsia="de-DE"/>
+        </w:rPr>
+        <w:t>.</w:t>
+      </w:r>
+      <w:r>
+        <w:rPr>
+          <w:lang w:val="en-US" w:eastAsia="de-DE"/>
+        </w:rPr>
+        <w:t xml:space="preserve">jpg). </w:t>
+      </w:r>
+      <w:r>
+        <w:rPr>
+          <w:lang w:val="en-US" w:eastAsia="de-DE"/>
+        </w:rPr>
+        <w:t>A</w:t>
+      </w:r>
+      <w:r>
+        <w:rPr>
+          <w:lang w:val="en-US" w:eastAsia="de-DE"/>
+        </w:rPr>
+        <w:t>t the bottom of the file dialog window “Files of type” must be set to “</w:t>
+      </w:r>
+      <w:r>
+        <w:rPr>
+          <w:lang w:val="en-US" w:eastAsia="de-DE"/>
+        </w:rPr>
+        <w:t xml:space="preserve">Images for </w:t>
+      </w:r>
+      <w:proofErr w:type="spellStart"/>
+      <w:r>
+        <w:rPr>
+          <w:lang w:val="en-US" w:eastAsia="de-DE"/>
+        </w:rPr>
+        <w:t>postprocess</w:t>
+      </w:r>
+      <w:r>
+        <w:rPr>
+          <w:lang w:val="en-US" w:eastAsia="de-DE"/>
+        </w:rPr>
+        <w:softHyphen/>
+      </w:r>
+      <w:r>
+        <w:rPr>
+          <w:lang w:val="en-US" w:eastAsia="de-DE"/>
+        </w:rPr>
+        <w:t>ing</w:t>
+      </w:r>
+      <w:proofErr w:type="spellEnd"/>
+      <w:r>
+        <w:rPr>
+          <w:lang w:val="en-US" w:eastAsia="de-DE"/>
+        </w:rPr>
+        <w:t xml:space="preserve"> (*.tiff *.</w:t>
+      </w:r>
+      <w:proofErr w:type="spellStart"/>
+      <w:r>
+        <w:rPr>
+          <w:lang w:val="en-US" w:eastAsia="de-DE"/>
+        </w:rPr>
+        <w:t>tif</w:t>
+      </w:r>
+      <w:proofErr w:type="spellEnd"/>
+      <w:r>
+        <w:rPr>
+          <w:lang w:val="en-US" w:eastAsia="de-DE"/>
+        </w:rPr>
+        <w:t xml:space="preserve"> </w:t>
+      </w:r>
+      <w:r>
+        <w:rPr>
+          <w:lang w:val="en-US" w:eastAsia="de-DE"/>
+        </w:rPr>
+        <w:t xml:space="preserve">*.fit *.fits </w:t>
+      </w:r>
+      <w:r>
+        <w:rPr>
+          <w:lang w:val="en-US" w:eastAsia="de-DE"/>
+        </w:rPr>
+        <w:t>*.</w:t>
+      </w:r>
+      <w:proofErr w:type="spellStart"/>
+      <w:r>
+        <w:rPr>
+          <w:lang w:val="en-US" w:eastAsia="de-DE"/>
+        </w:rPr>
+        <w:t>png</w:t>
+      </w:r>
+      <w:proofErr w:type="spellEnd"/>
+      <w:r>
+        <w:rPr>
+          <w:lang w:val="en-US" w:eastAsia="de-DE"/>
+        </w:rPr>
+        <w:t xml:space="preserve"> *.jpg)</w:t>
+      </w:r>
+      <w:r>
+        <w:rPr>
+          <w:lang w:val="en-US" w:eastAsia="de-DE"/>
+        </w:rPr>
+        <w:t>”</w:t>
+      </w:r>
+    </w:p>
+    <w:p>
+      <w:pPr>
+        <w:rPr>
+          <w:lang w:val="en-US" w:eastAsia="de-DE"/>
+        </w:rPr>
+      </w:pPr>
+      <w:r>
+        <w:rPr>
           <w:noProof/>
           <w:lang w:eastAsia="de-DE"/>
         </w:rPr>
         <w:lastRenderedPageBreak/>
         <w:drawing>
-          <wp:anchor distT="0" distB="0" distL="114300" distR="114300" simplePos="0" relativeHeight="251698176" behindDoc="0" locked="0" layoutInCell="1" allowOverlap="1" wp14:anchorId="22BFD856" wp14:editId="34DB14F0">
-            <wp:simplePos x="0" y="0"/>
-            <wp:positionH relativeFrom="column">
-              <wp:posOffset>4445</wp:posOffset>
-            </wp:positionH>
-            <wp:positionV relativeFrom="paragraph">
-              <wp:posOffset>3129280</wp:posOffset>
-            </wp:positionV>
-            <wp:extent cx="3971925" cy="2833370"/>
-            <wp:effectExtent l="0" t="0" r="9525" b="5080"/>
-            <wp:wrapSquare wrapText="bothSides"/>
-            <wp:docPr id="19" name="Grafik 19"/>
+          <wp:inline distT="0" distB="0" distL="0" distR="0" wp14:anchorId="2ACF6C35" wp14:editId="72770178">
+            <wp:extent cx="2832409" cy="1984997"/>
+            <wp:effectExtent l="0" t="0" r="6350" b="0"/>
+            <wp:docPr id="18" name="Grafik 18"/>
             <wp:cNvGraphicFramePr>
               <a:graphicFrameLocks xmlns:a="http://schemas.openxmlformats.org/drawingml/2006/main" noChangeAspect="1"/>
             </wp:cNvGraphicFramePr>
@@ -6412,11 +6980,11 @@
               <a:graphicData uri="http://schemas.openxmlformats.org/drawingml/2006/picture">
                 <pic:pic xmlns:pic="http://schemas.openxmlformats.org/drawingml/2006/picture">
                   <pic:nvPicPr>
-                    <pic:cNvPr id="0" name="file-open-postproc-selection.png"/>
+                    <pic:cNvPr id="0" name="file-open-avi-selection.png"/>
                     <pic:cNvPicPr/>
                   </pic:nvPicPr>
                   <pic:blipFill>
-                    <a:blip r:embed="rId21" cstate="print">
+                    <a:blip r:embed="rId21">
                       <a:extLst>
                         <a:ext uri="{28A0092B-C50C-407E-A947-70E740481C1C}">
                           <a14:useLocalDpi xmlns:a14="http://schemas.microsoft.com/office/drawing/2010/main" val="0"/>
@@ -6430,7 +6998,7 @@
                   <pic:spPr>
                     <a:xfrm>
                       <a:off x="0" y="0"/>
-                      <a:ext cx="3971925" cy="2833370"/>
+                      <a:ext cx="2834884" cy="1986732"/>
                     </a:xfrm>
                     <a:prstGeom prst="rect">
                       <a:avLst/>
@@ -6439,14 +7007,14 @@
                 </pic:pic>
               </a:graphicData>
             </a:graphic>
-            <wp14:sizeRelH relativeFrom="margin">
-              <wp14:pctWidth>0</wp14:pctWidth>
-            </wp14:sizeRelH>
-            <wp14:sizeRelV relativeFrom="margin">
-              <wp14:pctHeight>0</wp14:pctHeight>
-            </wp14:sizeRelV>
-          </wp:anchor>
+          </wp:inline>
         </w:drawing>
+      </w:r>
+      <w:r>
+        <w:rPr>
+          <w:lang w:val="en-US" w:eastAsia="de-DE"/>
+        </w:rPr>
+        <w:t xml:space="preserve">   </w:t>
       </w:r>
       <w:r>
         <w:rPr>
@@ -6454,18 +7022,10 @@
           <w:lang w:eastAsia="de-DE"/>
         </w:rPr>
         <w:drawing>
-          <wp:anchor distT="0" distB="0" distL="114300" distR="114300" simplePos="0" relativeHeight="251697152" behindDoc="0" locked="0" layoutInCell="1" allowOverlap="1" wp14:anchorId="53BF0FC8" wp14:editId="63CD4844">
-            <wp:simplePos x="0" y="0"/>
-            <wp:positionH relativeFrom="column">
-              <wp:posOffset>5080</wp:posOffset>
-            </wp:positionH>
-            <wp:positionV relativeFrom="paragraph">
-              <wp:posOffset>81280</wp:posOffset>
-            </wp:positionV>
-            <wp:extent cx="3971925" cy="2781300"/>
-            <wp:effectExtent l="0" t="0" r="9525" b="0"/>
-            <wp:wrapSquare wrapText="bothSides"/>
-            <wp:docPr id="18" name="Grafik 18"/>
+          <wp:inline distT="0" distB="0" distL="0" distR="0" wp14:anchorId="27B2C420" wp14:editId="101AC7B6">
+            <wp:extent cx="2780314" cy="1983779"/>
+            <wp:effectExtent l="0" t="0" r="1270" b="0"/>
+            <wp:docPr id="19" name="Grafik 19"/>
             <wp:cNvGraphicFramePr>
               <a:graphicFrameLocks xmlns:a="http://schemas.openxmlformats.org/drawingml/2006/main" noChangeAspect="1"/>
             </wp:cNvGraphicFramePr>
@@ -6473,11 +7033,11 @@
               <a:graphicData uri="http://schemas.openxmlformats.org/drawingml/2006/picture">
                 <pic:pic xmlns:pic="http://schemas.openxmlformats.org/drawingml/2006/picture">
                   <pic:nvPicPr>
-                    <pic:cNvPr id="0" name="file-open-avi-selection.png"/>
+                    <pic:cNvPr id="0" name="file-open-postproc-selection.png"/>
                     <pic:cNvPicPr/>
                   </pic:nvPicPr>
                   <pic:blipFill>
-                    <a:blip r:embed="rId22">
+                    <a:blip r:embed="rId22" cstate="print">
                       <a:extLst>
                         <a:ext uri="{28A0092B-C50C-407E-A947-70E740481C1C}">
                           <a14:useLocalDpi xmlns:a14="http://schemas.microsoft.com/office/drawing/2010/main" val="0"/>
@@ -6491,7 +7051,7 @@
                   <pic:spPr>
                     <a:xfrm>
                       <a:off x="0" y="0"/>
-                      <a:ext cx="3971925" cy="2781300"/>
+                      <a:ext cx="2782658" cy="1985452"/>
                     </a:xfrm>
                     <a:prstGeom prst="rect">
                       <a:avLst/>
@@ -6500,333 +7060,9 @@
                 </pic:pic>
               </a:graphicData>
             </a:graphic>
-            <wp14:sizeRelH relativeFrom="margin">
-              <wp14:pctWidth>0</wp14:pctWidth>
-            </wp14:sizeRelH>
-            <wp14:sizeRelV relativeFrom="margin">
-              <wp14:pctHeight>0</wp14:pctHeight>
-            </wp14:sizeRelV>
-          </wp:anchor>
+          </wp:inline>
         </w:drawing>
       </w:r>
-      <w:r>
-        <w:rPr>
-          <w:lang w:val="en-US" w:eastAsia="de-DE"/>
-        </w:rPr>
-        <w:t>To define a stacking job, the user selects a video file (extension “.</w:t>
-      </w:r>
-      <w:proofErr w:type="spellStart"/>
-      <w:r>
-        <w:rPr>
-          <w:lang w:val="en-US" w:eastAsia="de-DE"/>
-        </w:rPr>
-        <w:t>avi</w:t>
-      </w:r>
-      <w:proofErr w:type="spellEnd"/>
-      <w:r>
-        <w:rPr>
-          <w:lang w:val="en-US" w:eastAsia="de-DE"/>
-        </w:rPr>
-        <w:t>”</w:t>
-      </w:r>
-      <w:r>
-        <w:rPr>
-          <w:lang w:val="en-US" w:eastAsia="de-DE"/>
-        </w:rPr>
-        <w:t xml:space="preserve"> or “.</w:t>
-      </w:r>
-      <w:proofErr w:type="spellStart"/>
-      <w:r>
-        <w:rPr>
-          <w:lang w:val="en-US" w:eastAsia="de-DE"/>
-        </w:rPr>
-        <w:t>ser</w:t>
-      </w:r>
-      <w:proofErr w:type="spellEnd"/>
-      <w:r>
-        <w:rPr>
-          <w:lang w:val="en-US" w:eastAsia="de-DE"/>
-        </w:rPr>
-        <w:t>”</w:t>
-      </w:r>
-      <w:r>
-        <w:rPr>
-          <w:lang w:val="en-US" w:eastAsia="de-DE"/>
-        </w:rPr>
-        <w:t>) or a directory containing still image files with identical pixel dimensions</w:t>
-      </w:r>
-      <w:r>
-        <w:rPr>
-          <w:lang w:val="en-US" w:eastAsia="de-DE"/>
-        </w:rPr>
-        <w:t xml:space="preserve">. </w:t>
-      </w:r>
-      <w:r>
-        <w:rPr>
-          <w:lang w:val="en-US" w:eastAsia="de-DE"/>
-        </w:rPr>
-        <w:t>A</w:t>
-      </w:r>
-      <w:r>
-        <w:rPr>
-          <w:lang w:val="en-US" w:eastAsia="de-DE"/>
-        </w:rPr>
-        <w:t>t the bottom of the file dialog window “Files of type” must be set to “</w:t>
-      </w:r>
-      <w:r>
-        <w:rPr>
-          <w:lang w:val="en-US" w:eastAsia="de-DE"/>
-        </w:rPr>
-        <w:t>Still image folders</w:t>
-      </w:r>
-      <w:r>
-        <w:rPr>
-          <w:lang w:val="en-US" w:eastAsia="de-DE"/>
-        </w:rPr>
-        <w:t> </w:t>
-      </w:r>
-      <w:r>
-        <w:rPr>
-          <w:lang w:val="en-US" w:eastAsia="de-DE"/>
-        </w:rPr>
-        <w:t>/ video files for stacking (*.</w:t>
-      </w:r>
-      <w:proofErr w:type="spellStart"/>
-      <w:r>
-        <w:rPr>
-          <w:lang w:val="en-US" w:eastAsia="de-DE"/>
-        </w:rPr>
-        <w:t>avi</w:t>
-      </w:r>
-      <w:proofErr w:type="spellEnd"/>
-      <w:r>
-        <w:rPr>
-          <w:lang w:val="en-US" w:eastAsia="de-DE"/>
-        </w:rPr>
-        <w:t xml:space="preserve"> *.</w:t>
-      </w:r>
-      <w:proofErr w:type="spellStart"/>
-      <w:r>
-        <w:rPr>
-          <w:lang w:val="en-US" w:eastAsia="de-DE"/>
-        </w:rPr>
-        <w:t>ser</w:t>
-      </w:r>
-      <w:proofErr w:type="spellEnd"/>
-      <w:r>
-        <w:rPr>
-          <w:lang w:val="en-US" w:eastAsia="de-DE"/>
-        </w:rPr>
-        <w:t>)</w:t>
-      </w:r>
-      <w:r>
-        <w:rPr>
-          <w:lang w:val="en-US" w:eastAsia="de-DE"/>
-        </w:rPr>
-        <w:t>”.</w:t>
-      </w:r>
-      <w:r>
-        <w:rPr>
-          <w:lang w:val="en-US" w:eastAsia="de-DE"/>
-        </w:rPr>
-        <w:t xml:space="preserve"> Selecting a directory with image files which do not match will result in an error message later</w:t>
-      </w:r>
-      <w:r>
-        <w:rPr>
-          <w:lang w:val="en-US" w:eastAsia="de-DE"/>
-        </w:rPr>
-        <w:t xml:space="preserve"> on</w:t>
-      </w:r>
-      <w:r>
-        <w:rPr>
-          <w:lang w:val="en-US" w:eastAsia="de-DE"/>
-        </w:rPr>
-        <w:t xml:space="preserve">. </w:t>
-      </w:r>
-      <w:r>
-        <w:rPr>
-          <w:lang w:val="en-US" w:eastAsia="de-DE"/>
-        </w:rPr>
-        <w:br/>
-      </w:r>
-    </w:p>
-    <w:p>
-      <w:pPr>
-        <w:pStyle w:val="Listenabsatz"/>
-        <w:numPr>
-          <w:ilvl w:val="0"/>
-          <w:numId w:val="9"/>
-        </w:numPr>
-        <w:rPr>
-          <w:lang w:val="en-US" w:eastAsia="de-DE"/>
-        </w:rPr>
-      </w:pPr>
-      <w:r>
-        <w:rPr>
-          <w:lang w:val="en-US" w:eastAsia="de-DE"/>
-        </w:rPr>
-        <w:t xml:space="preserve">To define a </w:t>
-      </w:r>
-      <w:proofErr w:type="spellStart"/>
-      <w:r>
-        <w:rPr>
-          <w:lang w:val="en-US" w:eastAsia="de-DE"/>
-        </w:rPr>
-        <w:t>postprocessing</w:t>
-      </w:r>
-      <w:proofErr w:type="spellEnd"/>
-      <w:r>
-        <w:rPr>
-          <w:lang w:val="en-US" w:eastAsia="de-DE"/>
-        </w:rPr>
-        <w:t xml:space="preserve"> job, the user selects a single image file (with the extension .tiff, .</w:t>
-      </w:r>
-      <w:proofErr w:type="spellStart"/>
-      <w:r>
-        <w:rPr>
-          <w:lang w:val="en-US" w:eastAsia="de-DE"/>
-        </w:rPr>
-        <w:t>tif</w:t>
-      </w:r>
-      <w:proofErr w:type="spellEnd"/>
-      <w:r>
-        <w:rPr>
-          <w:lang w:val="en-US" w:eastAsia="de-DE"/>
-        </w:rPr>
-        <w:t>, .</w:t>
-      </w:r>
-      <w:proofErr w:type="spellStart"/>
-      <w:r>
-        <w:rPr>
-          <w:lang w:val="en-US" w:eastAsia="de-DE"/>
-        </w:rPr>
-        <w:t>png</w:t>
-      </w:r>
-      <w:proofErr w:type="spellEnd"/>
-      <w:r>
-        <w:rPr>
-          <w:lang w:val="en-US" w:eastAsia="de-DE"/>
-        </w:rPr>
-        <w:t xml:space="preserve">, or </w:t>
-      </w:r>
-      <w:r>
-        <w:rPr>
-          <w:lang w:val="en-US" w:eastAsia="de-DE"/>
-        </w:rPr>
-        <w:t>.</w:t>
-      </w:r>
-      <w:r>
-        <w:rPr>
-          <w:lang w:val="en-US" w:eastAsia="de-DE"/>
-        </w:rPr>
-        <w:t xml:space="preserve">jpg). </w:t>
-      </w:r>
-      <w:r>
-        <w:rPr>
-          <w:lang w:val="en-US" w:eastAsia="de-DE"/>
-        </w:rPr>
-        <w:t>A</w:t>
-      </w:r>
-      <w:r>
-        <w:rPr>
-          <w:lang w:val="en-US" w:eastAsia="de-DE"/>
-        </w:rPr>
-        <w:t>t the bottom of the file dialog window “Files of type” must be set to “</w:t>
-      </w:r>
-      <w:r>
-        <w:rPr>
-          <w:lang w:val="en-US" w:eastAsia="de-DE"/>
-        </w:rPr>
-        <w:t xml:space="preserve">Images for </w:t>
-      </w:r>
-      <w:proofErr w:type="spellStart"/>
-      <w:r>
-        <w:rPr>
-          <w:lang w:val="en-US" w:eastAsia="de-DE"/>
-        </w:rPr>
-        <w:t>postprocess</w:t>
-      </w:r>
-      <w:r>
-        <w:rPr>
-          <w:lang w:val="en-US" w:eastAsia="de-DE"/>
-        </w:rPr>
-        <w:softHyphen/>
-      </w:r>
-      <w:r>
-        <w:rPr>
-          <w:lang w:val="en-US" w:eastAsia="de-DE"/>
-        </w:rPr>
-        <w:t>ing</w:t>
-      </w:r>
-      <w:proofErr w:type="spellEnd"/>
-      <w:r>
-        <w:rPr>
-          <w:lang w:val="en-US" w:eastAsia="de-DE"/>
-        </w:rPr>
-        <w:t xml:space="preserve"> (*.tiff *.</w:t>
-      </w:r>
-      <w:proofErr w:type="spellStart"/>
-      <w:r>
-        <w:rPr>
-          <w:lang w:val="en-US" w:eastAsia="de-DE"/>
-        </w:rPr>
-        <w:t>tif</w:t>
-      </w:r>
-      <w:proofErr w:type="spellEnd"/>
-      <w:r>
-        <w:rPr>
-          <w:lang w:val="en-US" w:eastAsia="de-DE"/>
-        </w:rPr>
-        <w:t xml:space="preserve"> *.</w:t>
-      </w:r>
-      <w:proofErr w:type="spellStart"/>
-      <w:r>
-        <w:rPr>
-          <w:lang w:val="en-US" w:eastAsia="de-DE"/>
-        </w:rPr>
-        <w:t>png</w:t>
-      </w:r>
-      <w:proofErr w:type="spellEnd"/>
-      <w:r>
-        <w:rPr>
-          <w:lang w:val="en-US" w:eastAsia="de-DE"/>
-        </w:rPr>
-        <w:t xml:space="preserve"> *.jpg)</w:t>
-      </w:r>
-      <w:r>
-        <w:rPr>
-          <w:lang w:val="en-US" w:eastAsia="de-DE"/>
-        </w:rPr>
-        <w:t>”</w:t>
-      </w:r>
-    </w:p>
-    <w:p>
-      <w:pPr>
-        <w:rPr>
-          <w:lang w:val="en-US" w:eastAsia="de-DE"/>
-        </w:rPr>
-      </w:pPr>
-    </w:p>
-    <w:p>
-      <w:pPr>
-        <w:rPr>
-          <w:lang w:val="en-US" w:eastAsia="de-DE"/>
-        </w:rPr>
-      </w:pPr>
-    </w:p>
-    <w:p>
-      <w:pPr>
-        <w:rPr>
-          <w:lang w:val="en-US" w:eastAsia="de-DE"/>
-        </w:rPr>
-      </w:pPr>
-    </w:p>
-    <w:p>
-      <w:pPr>
-        <w:rPr>
-          <w:lang w:val="en-US" w:eastAsia="de-DE"/>
-        </w:rPr>
-      </w:pPr>
     </w:p>
     <w:p>
       <w:pPr>
@@ -6926,7 +7162,6 @@
           <w:noProof/>
           <w:lang w:eastAsia="de-DE"/>
         </w:rPr>
-        <w:lastRenderedPageBreak/>
         <w:drawing>
           <wp:inline distT="0" distB="0" distL="0" distR="0" wp14:anchorId="555A4606" wp14:editId="033D2E8C">
             <wp:extent cx="5760720" cy="4110355"/>
@@ -7020,6 +7255,7 @@
           <w:noProof/>
           <w:lang w:eastAsia="de-DE"/>
         </w:rPr>
+        <w:lastRenderedPageBreak/>
         <w:drawing>
           <wp:inline distT="0" distB="0" distL="0" distR="0" wp14:anchorId="5D2F6695" wp14:editId="7E7F4508">
             <wp:extent cx="3404839" cy="1593204"/>
@@ -7115,13 +7351,6 @@
     </w:p>
     <w:p>
       <w:pPr>
-        <w:rPr>
-          <w:lang w:val="en-US" w:eastAsia="de-DE"/>
-        </w:rPr>
-      </w:pPr>
-    </w:p>
-    <w:p>
-      <w:pPr>
         <w:pStyle w:val="berschrift3"/>
         <w:rPr>
           <w:lang w:val="en-US"/>
@@ -7192,7 +7421,6 @@
           <w:noProof/>
           <w:lang w:eastAsia="de-DE"/>
         </w:rPr>
-        <w:lastRenderedPageBreak/>
         <w:drawing>
           <wp:inline distT="0" distB="0" distL="0" distR="0" wp14:anchorId="7388521E" wp14:editId="4FC33FCF">
             <wp:extent cx="5760720" cy="641985"/>
@@ -7550,6 +7778,7 @@
         <w:rPr>
           <w:lang w:val="en-US"/>
         </w:rPr>
+        <w:lastRenderedPageBreak/>
         <w:t>Execution Protocol</w:t>
       </w:r>
       <w:bookmarkEnd w:id="142"/>
@@ -7612,12 +7841,12 @@
           <wp:anchor distT="0" distB="0" distL="114300" distR="114300" simplePos="0" relativeHeight="251702272" behindDoc="0" locked="0" layoutInCell="1" allowOverlap="1" wp14:anchorId="5D9A290B" wp14:editId="7E257B89">
             <wp:simplePos x="0" y="0"/>
             <wp:positionH relativeFrom="column">
-              <wp:posOffset>-1905</wp:posOffset>
+              <wp:posOffset>-7620</wp:posOffset>
             </wp:positionH>
             <wp:positionV relativeFrom="paragraph">
-              <wp:posOffset>32385</wp:posOffset>
+              <wp:posOffset>31750</wp:posOffset>
             </wp:positionV>
-            <wp:extent cx="3926840" cy="2953385"/>
+            <wp:extent cx="3835400" cy="2884170"/>
             <wp:effectExtent l="0" t="0" r="0" b="0"/>
             <wp:wrapSquare wrapText="bothSides"/>
             <wp:docPr id="40" name="Grafik 40"/>
@@ -7646,7 +7875,7 @@
                   <pic:spPr>
                     <a:xfrm>
                       <a:off x="0" y="0"/>
-                      <a:ext cx="3926840" cy="2953385"/>
+                      <a:ext cx="3835400" cy="2884170"/>
                     </a:xfrm>
                     <a:prstGeom prst="rect">
                       <a:avLst/>
@@ -7668,20 +7897,25 @@
         <w:rPr>
           <w:lang w:val="en-US" w:eastAsia="de-DE"/>
         </w:rPr>
-        <w:t>First of all, the parameter “Protocol detail level” selects the amount of information provided. Level “0” means no output at all. At level “2” detailed info is provided, e.g. on the number of alignment points and the warp distribution. If parameter “Write protocol to file” is checked, all protocol data is appended to the standard file “PlanetarySytsemStacker.log” in the user’s home directory.</w:t>
-      </w:r>
-      <w:r>
-        <w:rPr>
-          <w:lang w:val="en-US" w:eastAsia="de-DE"/>
-        </w:rPr>
-        <w:t xml:space="preserve"> </w:t>
-      </w:r>
-      <w:r>
-        <w:rPr>
-          <w:lang w:val="en-US" w:eastAsia="de-DE"/>
-        </w:rPr>
-        <w:lastRenderedPageBreak/>
-        <w:t>It is a good idea to delete this file every once in a while.</w:t>
+        <w:t>First of all, the parameter “Protocol detail level” selects the amount of information provided. Level “0” means no output at all. At level “2” detailed info is provided, e.g. on the number of alignment points and the warp distribution. If parameter “Write protocol to file” is checked, all protocol data is appended to the standard file “PlanetarySytsemStacker.log</w:t>
+      </w:r>
+      <w:r>
+        <w:rPr>
+          <w:lang w:val="en-US" w:eastAsia="de-DE"/>
+        </w:rPr>
+        <w:t>”</w:t>
+      </w:r>
+      <w:r>
+        <w:rPr>
+          <w:lang w:val="en-US" w:eastAsia="de-DE"/>
+        </w:rPr>
+        <w:t xml:space="preserve"> in the user’s home directory.</w:t>
+      </w:r>
+      <w:r>
+        <w:rPr>
+          <w:lang w:val="en-US" w:eastAsia="de-DE"/>
+        </w:rPr>
+        <w:t xml:space="preserve"> It is a good idea to delete this file every once in a while.</w:t>
       </w:r>
     </w:p>
     <w:p>
@@ -8094,6 +8328,7 @@
         <w:rPr>
           <w:lang w:val="en-US" w:eastAsia="de-DE"/>
         </w:rPr>
+        <w:lastRenderedPageBreak/>
         <w:t>L</w:t>
       </w:r>
       <w:r>
@@ -8392,14 +8627,7 @@
         <w:rPr>
           <w:lang w:val="en-US" w:eastAsia="de-DE"/>
         </w:rPr>
-        <w:t xml:space="preserve">If the protocol level is set at least </w:t>
-      </w:r>
-      <w:r>
-        <w:rPr>
-          <w:lang w:val="en-US" w:eastAsia="de-DE"/>
-        </w:rPr>
-        <w:lastRenderedPageBreak/>
-        <w:t>to “1”, a recommendation of</w:t>
+        <w:t>If the protocol level is set at least to “1”, a recommendation of</w:t>
       </w:r>
       <w:r>
         <w:rPr>
@@ -8549,6 +8777,7 @@
           <w:noProof/>
           <w:lang w:eastAsia="de-DE"/>
         </w:rPr>
+        <w:lastRenderedPageBreak/>
         <w:drawing>
           <wp:inline distT="0" distB="0" distL="0" distR="0" wp14:anchorId="0F67312B" wp14:editId="04D5EE0E">
             <wp:extent cx="5086350" cy="3630304"/>
@@ -8668,14 +8897,7 @@
         <w:rPr>
           <w:lang w:val="en-US" w:eastAsia="de-DE"/>
         </w:rPr>
-        <w:t xml:space="preserve">shows the full scene covered by the video to the user and asks to draw the stabilization anchor as a </w:t>
-      </w:r>
-      <w:r>
-        <w:rPr>
-          <w:lang w:val="en-US" w:eastAsia="de-DE"/>
-        </w:rPr>
-        <w:lastRenderedPageBreak/>
-        <w:t xml:space="preserve">rectangular patch. Since this is the first time in the workflow where </w:t>
+        <w:t xml:space="preserve">shows the full scene covered by the video to the user and asks to draw the stabilization anchor as a rectangular patch. Since this is the first time in the workflow where </w:t>
       </w:r>
       <w:r>
         <w:rPr>
@@ -8933,6 +9155,7 @@
         <w:rPr>
           <w:lang w:val="en-US"/>
         </w:rPr>
+        <w:lastRenderedPageBreak/>
         <w:t>Setting the Stacking Fraction</w:t>
       </w:r>
       <w:bookmarkEnd w:id="146"/>
@@ -9164,7 +9387,6 @@
         <w:rPr>
           <w:lang w:val="en-US" w:eastAsia="de-DE"/>
         </w:rPr>
-        <w:lastRenderedPageBreak/>
         <w:t xml:space="preserve">The graph </w:t>
       </w:r>
       <w:r>
@@ -9331,24 +9553,34 @@
         <w:rPr>
           <w:lang w:val="en-US" w:eastAsia="de-DE"/>
         </w:rPr>
+        <w:lastRenderedPageBreak/>
         <w:t>The selection of the stacking limit is acknowledged by pressing “OK”.</w:t>
       </w:r>
     </w:p>
     <w:p>
       <w:pPr>
+        <w:rPr>
+          <w:lang w:val="en-US" w:eastAsia="de-DE"/>
+        </w:rPr>
+      </w:pPr>
+      <w:bookmarkStart w:id="147" w:name="_GoBack"/>
+      <w:bookmarkEnd w:id="147"/>
+    </w:p>
+    <w:p>
+      <w:pPr>
         <w:pStyle w:val="berschrift3"/>
         <w:rPr>
           <w:lang w:val="en-US"/>
         </w:rPr>
       </w:pPr>
-      <w:bookmarkStart w:id="147" w:name="_Toc22028284"/>
+      <w:bookmarkStart w:id="148" w:name="_Toc22028284"/>
       <w:r>
         <w:rPr>
           <w:lang w:val="en-US"/>
         </w:rPr>
         <w:t>Setting a Region of Interest (ROI)</w:t>
       </w:r>
-      <w:bookmarkEnd w:id="147"/>
+      <w:bookmarkEnd w:id="148"/>
     </w:p>
     <w:p>
       <w:pPr>
@@ -9414,7 +9646,6 @@
         <w:rPr>
           <w:lang w:val="en-US" w:eastAsia="de-DE"/>
         </w:rPr>
-        <w:lastRenderedPageBreak/>
         <w:t xml:space="preserve">Optionally, </w:t>
       </w:r>
       <w:r>
@@ -9545,7 +9776,7 @@
           <w:lang w:val="en-US"/>
         </w:rPr>
       </w:pPr>
-      <w:bookmarkStart w:id="148" w:name="_Toc22028285"/>
+      <w:bookmarkStart w:id="149" w:name="_Toc22028285"/>
       <w:r>
         <w:rPr>
           <w:lang w:val="en-US"/>
@@ -9564,7 +9795,7 @@
         </w:rPr>
         <w:t>lignment Points</w:t>
       </w:r>
-      <w:bookmarkEnd w:id="148"/>
+      <w:bookmarkEnd w:id="149"/>
     </w:p>
     <w:p>
       <w:pPr>
@@ -9732,6 +9963,7 @@
         <w:rPr>
           <w:lang w:val="en-US" w:eastAsia="de-DE"/>
         </w:rPr>
+        <w:lastRenderedPageBreak/>
         <w:t xml:space="preserve">APs can be deleted, added and modified manually. This way the user can adapt the grid as required. </w:t>
       </w:r>
       <w:r>
@@ -10019,7 +10251,6 @@
           <w:noProof/>
           <w:lang w:eastAsia="de-DE"/>
         </w:rPr>
-        <w:lastRenderedPageBreak/>
         <w:drawing>
           <wp:inline distT="0" distB="0" distL="0" distR="0" wp14:anchorId="1D96C707" wp14:editId="3C5E0C11">
             <wp:extent cx="5494492" cy="3921608"/>
@@ -10073,6 +10304,7 @@
         <w:rPr>
           <w:lang w:val="en-US" w:eastAsia="de-DE"/>
         </w:rPr>
+        <w:lastRenderedPageBreak/>
         <w:t xml:space="preserve">The optimal AP size very much depends on the quality of the input data. If frames show very little local contrast, larger AP patches lead to better results. If the resolution is very good, but seeing-induced warping is strong, small AP patches are better. The best practice is to experiment with different AP sizes, starting with a somewhat larger value (e.g. 100 pixels), and </w:t>
       </w:r>
       <w:r>
@@ -10107,14 +10339,14 @@
           <w:lang w:val="en-US"/>
         </w:rPr>
       </w:pPr>
-      <w:bookmarkStart w:id="149" w:name="_Toc22028286"/>
+      <w:bookmarkStart w:id="150" w:name="_Toc22028286"/>
       <w:r>
         <w:rPr>
           <w:lang w:val="en-US"/>
         </w:rPr>
         <w:t>Frame Stacking</w:t>
       </w:r>
-      <w:bookmarkEnd w:id="149"/>
+      <w:bookmarkEnd w:id="150"/>
     </w:p>
     <w:p>
       <w:pPr>
@@ -10232,7 +10464,6 @@
           <w:noProof/>
           <w:lang w:eastAsia="de-DE"/>
         </w:rPr>
-        <w:lastRenderedPageBreak/>
         <w:drawing>
           <wp:inline distT="0" distB="0" distL="0" distR="0" wp14:anchorId="7F01CEAD" wp14:editId="0362AF46">
             <wp:extent cx="5760720" cy="4111625"/>
@@ -10286,6 +10517,7 @@
         <w:rPr>
           <w:lang w:val="en-US" w:eastAsia="de-DE"/>
         </w:rPr>
+        <w:lastRenderedPageBreak/>
         <w:t>After inspecting the warp distribution, press “OK” to finish the current job. The stacked summation image is written</w:t>
       </w:r>
       <w:r>
@@ -10388,8 +10620,8 @@
           <w:lang w:val="en-US"/>
         </w:rPr>
       </w:pPr>
-      <w:bookmarkStart w:id="150" w:name="_Ref8830636"/>
-      <w:bookmarkStart w:id="151" w:name="_Toc22028287"/>
+      <w:bookmarkStart w:id="151" w:name="_Ref8830636"/>
+      <w:bookmarkStart w:id="152" w:name="_Toc22028287"/>
       <w:proofErr w:type="spellStart"/>
       <w:r>
         <w:rPr>
@@ -10416,8 +10648,8 @@
         </w:rPr>
         <w:t>)</w:t>
       </w:r>
-      <w:bookmarkEnd w:id="150"/>
       <w:bookmarkEnd w:id="151"/>
+      <w:bookmarkEnd w:id="152"/>
     </w:p>
     <w:p>
       <w:pPr>
@@ -10720,7 +10952,6 @@
           <w:noProof/>
           <w:lang w:eastAsia="de-DE"/>
         </w:rPr>
-        <w:lastRenderedPageBreak/>
         <w:drawing>
           <wp:inline distT="0" distB="0" distL="0" distR="0" wp14:anchorId="7BEABD9C" wp14:editId="7778F7D0">
             <wp:extent cx="5470216" cy="3904282"/>
@@ -10828,7 +11059,14 @@
         <w:rPr>
           <w:lang w:val="en-US" w:eastAsia="de-DE"/>
         </w:rPr>
-        <w:t xml:space="preserve"> details in the panel</w:t>
+        <w:t xml:space="preserve"> </w:t>
+      </w:r>
+      <w:r>
+        <w:rPr>
+          <w:lang w:val="en-US" w:eastAsia="de-DE"/>
+        </w:rPr>
+        <w:lastRenderedPageBreak/>
+        <w:t>details in the panel</w:t>
       </w:r>
       <w:r>
         <w:rPr>
@@ -11087,7 +11325,6 @@
           <w:noProof/>
           <w:lang w:eastAsia="de-DE"/>
         </w:rPr>
-        <w:lastRenderedPageBreak/>
         <w:drawing>
           <wp:anchor distT="0" distB="0" distL="114300" distR="114300" simplePos="0" relativeHeight="251700224" behindDoc="0" locked="0" layoutInCell="1" allowOverlap="1" wp14:anchorId="76C7E75C" wp14:editId="6E03BDEA">
             <wp:simplePos x="0" y="0"/>
@@ -11403,6 +11640,7 @@
           <w:noProof/>
           <w:lang w:eastAsia="de-DE"/>
         </w:rPr>
+        <w:lastRenderedPageBreak/>
         <w:drawing>
           <wp:inline distT="0" distB="0" distL="0" distR="0" wp14:anchorId="20999FD6" wp14:editId="4095A8E3">
             <wp:extent cx="2492347" cy="939738"/>
@@ -11735,7 +11973,6 @@
         <w:rPr>
           <w:lang w:val="en-US" w:eastAsia="de-DE"/>
         </w:rPr>
-        <w:lastRenderedPageBreak/>
         <w:t>postprocessing</w:t>
       </w:r>
       <w:proofErr w:type="spellEnd"/>
@@ -11983,14 +12220,14 @@
           <w:lang w:val="en-US"/>
         </w:rPr>
       </w:pPr>
-      <w:bookmarkStart w:id="152" w:name="_Toc22028288"/>
+      <w:bookmarkStart w:id="153" w:name="_Toc22028288"/>
       <w:r>
         <w:rPr>
           <w:lang w:val="en-US"/>
         </w:rPr>
         <w:t>End of Program</w:t>
       </w:r>
-      <w:bookmarkEnd w:id="152"/>
+      <w:bookmarkEnd w:id="153"/>
     </w:p>
     <w:p>
       <w:pPr>
@@ -12046,6 +12283,7 @@
           <w:noProof/>
           <w:lang w:eastAsia="de-DE"/>
         </w:rPr>
+        <w:lastRenderedPageBreak/>
         <w:drawing>
           <wp:inline distT="0" distB="0" distL="0" distR="0" wp14:anchorId="140E2422" wp14:editId="7D8CF8ED">
             <wp:extent cx="2635819" cy="1025912"/>
@@ -12155,12 +12393,12 @@
           <w:lang w:val="en-US"/>
         </w:rPr>
       </w:pPr>
-      <w:bookmarkStart w:id="153" w:name="_Ref434581650"/>
-      <w:bookmarkStart w:id="154" w:name="_Ref436211928"/>
-      <w:bookmarkStart w:id="155" w:name="_Ref436228182"/>
-      <w:bookmarkStart w:id="156" w:name="_Ref436836357"/>
-      <w:bookmarkStart w:id="157" w:name="_Toc8806998"/>
-      <w:bookmarkStart w:id="158" w:name="_Toc22028289"/>
+      <w:bookmarkStart w:id="154" w:name="_Ref434581650"/>
+      <w:bookmarkStart w:id="155" w:name="_Ref436211928"/>
+      <w:bookmarkStart w:id="156" w:name="_Ref436228182"/>
+      <w:bookmarkStart w:id="157" w:name="_Ref436836357"/>
+      <w:bookmarkStart w:id="158" w:name="_Toc8806998"/>
+      <w:bookmarkStart w:id="159" w:name="_Toc22028289"/>
       <w:r>
         <w:rPr>
           <w:lang w:val="en-US"/>
@@ -12174,18 +12412,18 @@
         </w:rPr>
         <w:t xml:space="preserve"> A: </w:t>
       </w:r>
-      <w:bookmarkEnd w:id="153"/>
       <w:bookmarkEnd w:id="154"/>
       <w:bookmarkEnd w:id="155"/>
       <w:bookmarkEnd w:id="156"/>
       <w:bookmarkEnd w:id="157"/>
+      <w:bookmarkEnd w:id="158"/>
       <w:r>
         <w:rPr>
           <w:lang w:val="en-US"/>
         </w:rPr>
         <w:t>Configuration Parameters</w:t>
       </w:r>
-      <w:bookmarkEnd w:id="158"/>
+      <w:bookmarkEnd w:id="159"/>
     </w:p>
     <w:p>
       <w:pPr>
@@ -12588,14 +12826,14 @@
               <w:rPr>
                 <w:lang w:val="en-US" w:eastAsia="de-DE"/>
               </w:rPr>
-              <w:t xml:space="preserve"> if the object in all directions is surrounded by dark sky. </w:t>
+              <w:t xml:space="preserve"> if the object in all directions is surrounded by </w:t>
             </w:r>
             <w:r>
               <w:rPr>
                 <w:lang w:val="en-US" w:eastAsia="de-DE"/>
               </w:rPr>
               <w:lastRenderedPageBreak/>
-              <w:t>In all other cases, “Surface” must be selected.</w:t>
+              <w:t>dark sky. In all other cases, “Surface” must be selected.</w:t>
             </w:r>
           </w:p>
         </w:tc>
@@ -13108,7 +13346,14 @@
               <w:rPr>
                 <w:lang w:val="en-US" w:eastAsia="de-DE"/>
               </w:rPr>
-              <w:t>APs with too little structure have been created.</w:t>
+              <w:t xml:space="preserve">APs with too little </w:t>
+            </w:r>
+            <w:r>
+              <w:rPr>
+                <w:lang w:val="en-US" w:eastAsia="de-DE"/>
+              </w:rPr>
+              <w:lastRenderedPageBreak/>
+              <w:t>structure have been created.</w:t>
             </w:r>
           </w:p>
         </w:tc>
@@ -13765,9 +14010,9 @@
           <w:lang w:val="en-US"/>
         </w:rPr>
       </w:pPr>
-      <w:bookmarkStart w:id="159" w:name="_Toc22028290"/>
-      <w:bookmarkStart w:id="160" w:name="_Ref22028409"/>
-      <w:bookmarkStart w:id="161" w:name="_Ref22030594"/>
+      <w:bookmarkStart w:id="160" w:name="_Toc22028290"/>
+      <w:bookmarkStart w:id="161" w:name="_Ref22028409"/>
+      <w:bookmarkStart w:id="162" w:name="_Ref22030594"/>
       <w:r>
         <w:rPr>
           <w:lang w:val="en-US"/>
@@ -13799,9 +14044,9 @@
         </w:rPr>
         <w:t>Linux Installation Instructions</w:t>
       </w:r>
-      <w:bookmarkEnd w:id="159"/>
       <w:bookmarkEnd w:id="160"/>
       <w:bookmarkEnd w:id="161"/>
+      <w:bookmarkEnd w:id="162"/>
     </w:p>
     <w:p>
       <w:pPr>
@@ -15110,6 +15355,7 @@
           <w:szCs w:val="22"/>
           <w:lang w:val="en-US"/>
         </w:rPr>
+        <w:lastRenderedPageBreak/>
         <w:t>sudo</w:t>
       </w:r>
       <w:proofErr w:type="spellEnd"/>
@@ -15171,7 +15417,6 @@
           <w:szCs w:val="22"/>
           <w:lang w:val="en-US"/>
         </w:rPr>
-        <w:lastRenderedPageBreak/>
         <w:t>or</w:t>
       </w:r>
       <w:proofErr w:type="gramEnd"/>
@@ -16203,10 +16448,8 @@
           <w:szCs w:val="22"/>
           <w:lang w:val="en-US"/>
         </w:rPr>
-        <w:t xml:space="preserve"> i</w:t>
-      </w:r>
-      <w:bookmarkStart w:id="162" w:name="_GoBack"/>
-      <w:bookmarkEnd w:id="162"/>
+        <w:t xml:space="preserve"> install python3-astropy</w:t>
+      </w:r>
       <w:r>
         <w:rPr>
           <w:rFonts w:ascii="Courier New" w:eastAsia="Calibri" w:hAnsi="Courier New" w:cs="Courier New"/>
@@ -16214,8 +16457,9 @@
           <w:szCs w:val="22"/>
           <w:lang w:val="en-US"/>
         </w:rPr>
-        <w:t>nstall python3-astropy</w:t>
-      </w:r>
+        <w:br/>
+      </w:r>
+      <w:proofErr w:type="spellStart"/>
       <w:r>
         <w:rPr>
           <w:rFonts w:ascii="Courier New" w:eastAsia="Calibri" w:hAnsi="Courier New" w:cs="Courier New"/>
@@ -16223,6 +16467,45 @@
           <w:szCs w:val="22"/>
           <w:lang w:val="en-US"/>
         </w:rPr>
+        <w:t>sudo</w:t>
+      </w:r>
+      <w:proofErr w:type="spellEnd"/>
+      <w:r>
+        <w:rPr>
+          <w:rFonts w:ascii="Courier New" w:eastAsia="Calibri" w:hAnsi="Courier New" w:cs="Courier New"/>
+          <w:sz w:val="22"/>
+          <w:szCs w:val="22"/>
+          <w:lang w:val="en-US"/>
+        </w:rPr>
+        <w:t xml:space="preserve"> </w:t>
+      </w:r>
+      <w:proofErr w:type="spellStart"/>
+      <w:r>
+        <w:rPr>
+          <w:rFonts w:ascii="Courier New" w:eastAsia="Calibri" w:hAnsi="Courier New" w:cs="Courier New"/>
+          <w:sz w:val="22"/>
+          <w:szCs w:val="22"/>
+          <w:lang w:val="en-US"/>
+        </w:rPr>
+        <w:t>dnf</w:t>
+      </w:r>
+      <w:proofErr w:type="spellEnd"/>
+      <w:r>
+        <w:rPr>
+          <w:rFonts w:ascii="Courier New" w:eastAsia="Calibri" w:hAnsi="Courier New" w:cs="Courier New"/>
+          <w:sz w:val="22"/>
+          <w:szCs w:val="22"/>
+          <w:lang w:val="en-US"/>
+        </w:rPr>
+        <w:t xml:space="preserve"> install python3-scikit-image</w:t>
+      </w:r>
+      <w:r>
+        <w:rPr>
+          <w:rFonts w:ascii="Courier New" w:eastAsia="Calibri" w:hAnsi="Courier New" w:cs="Courier New"/>
+          <w:sz w:val="22"/>
+          <w:szCs w:val="22"/>
+          <w:lang w:val="en-US"/>
+        </w:rPr>
         <w:br/>
       </w:r>
       <w:proofErr w:type="spellStart"/>
@@ -16263,7 +16546,7 @@
           <w:szCs w:val="22"/>
           <w:lang w:val="en-US"/>
         </w:rPr>
-        <w:t xml:space="preserve"> install python3-scikit-image</w:t>
+        <w:t xml:space="preserve"> install python3-pip</w:t>
       </w:r>
       <w:r>
         <w:rPr>
@@ -16312,8 +16595,9 @@
           <w:szCs w:val="22"/>
           <w:lang w:val="en-US"/>
         </w:rPr>
-        <w:t xml:space="preserve"> install python3-pip</w:t>
-      </w:r>
+        <w:t xml:space="preserve"> install </w:t>
+      </w:r>
+      <w:proofErr w:type="spellStart"/>
       <w:r>
         <w:rPr>
           <w:rFonts w:ascii="Courier New" w:eastAsia="Calibri" w:hAnsi="Courier New" w:cs="Courier New"/>
@@ -16321,59 +16605,9 @@
           <w:szCs w:val="22"/>
           <w:lang w:val="en-US"/>
         </w:rPr>
-        <w:br/>
-      </w:r>
-      <w:proofErr w:type="spellStart"/>
-      <w:r>
-        <w:rPr>
-          <w:rFonts w:ascii="Courier New" w:eastAsia="Calibri" w:hAnsi="Courier New" w:cs="Courier New"/>
-          <w:sz w:val="22"/>
-          <w:szCs w:val="22"/>
-          <w:lang w:val="en-US"/>
-        </w:rPr>
-        <w:t>sudo</w:t>
+        <w:t>git</w:t>
       </w:r>
       <w:proofErr w:type="spellEnd"/>
-      <w:r>
-        <w:rPr>
-          <w:rFonts w:ascii="Courier New" w:eastAsia="Calibri" w:hAnsi="Courier New" w:cs="Courier New"/>
-          <w:sz w:val="22"/>
-          <w:szCs w:val="22"/>
-          <w:lang w:val="en-US"/>
-        </w:rPr>
-        <w:t xml:space="preserve"> </w:t>
-      </w:r>
-      <w:proofErr w:type="spellStart"/>
-      <w:r>
-        <w:rPr>
-          <w:rFonts w:ascii="Courier New" w:eastAsia="Calibri" w:hAnsi="Courier New" w:cs="Courier New"/>
-          <w:sz w:val="22"/>
-          <w:szCs w:val="22"/>
-          <w:lang w:val="en-US"/>
-        </w:rPr>
-        <w:t>dnf</w:t>
-      </w:r>
-      <w:proofErr w:type="spellEnd"/>
-      <w:r>
-        <w:rPr>
-          <w:rFonts w:ascii="Courier New" w:eastAsia="Calibri" w:hAnsi="Courier New" w:cs="Courier New"/>
-          <w:sz w:val="22"/>
-          <w:szCs w:val="22"/>
-          <w:lang w:val="en-US"/>
-        </w:rPr>
-        <w:t xml:space="preserve"> install </w:t>
-      </w:r>
-      <w:proofErr w:type="spellStart"/>
-      <w:r>
-        <w:rPr>
-          <w:rFonts w:ascii="Courier New" w:eastAsia="Calibri" w:hAnsi="Courier New" w:cs="Courier New"/>
-          <w:sz w:val="22"/>
-          <w:szCs w:val="22"/>
-          <w:lang w:val="en-US"/>
-        </w:rPr>
-        <w:t>git</w:t>
-      </w:r>
-      <w:proofErr w:type="spellEnd"/>
     </w:p>
     <w:p>
       <w:pPr>
@@ -16392,6 +16626,7 @@
           <w:szCs w:val="22"/>
           <w:lang w:val="en-US"/>
         </w:rPr>
+        <w:lastRenderedPageBreak/>
         <w:t xml:space="preserve">In addition to these, you need to install the math library </w:t>
       </w:r>
       <w:proofErr w:type="spellStart"/>
@@ -16496,7 +16731,6 @@
           <w:szCs w:val="22"/>
           <w:lang w:val="en-US"/>
         </w:rPr>
-        <w:lastRenderedPageBreak/>
         <w:t>or</w:t>
       </w:r>
       <w:proofErr w:type="gramEnd"/>
@@ -17161,7 +17395,6 @@
         <w:docPartUnique/>
       </w:docPartObj>
     </w:sdtPr>
-    <w:sdtEndPr/>
     <w:sdtContent>
       <w:p>
         <w:pPr>
@@ -17181,7 +17414,7 @@
           <w:rPr>
             <w:noProof/>
           </w:rPr>
-          <w:t>6</w:t>
+          <w:t>17</w:t>
         </w:r>
         <w:r>
           <w:fldChar w:fldCharType="end"/>
@@ -18248,16 +18481,16 @@
     </w:lvl>
   </w:abstractNum>
   <w:abstractNum w:abstractNumId="9">
-    <w:nsid w:val="39CA4801"/>
+    <w:nsid w:val="33BA2732"/>
     <w:multiLevelType w:val="hybridMultilevel"/>
-    <w:tmpl w:val="24A06D74"/>
+    <w:tmpl w:val="C158FE76"/>
     <w:lvl w:ilvl="0" w:tplc="04070001">
       <w:start w:val="1"/>
       <w:numFmt w:val="bullet"/>
       <w:lvlText w:val=""/>
       <w:lvlJc w:val="left"/>
       <w:pPr>
-        <w:ind w:left="780" w:hanging="360"/>
+        <w:ind w:left="720" w:hanging="360"/>
       </w:pPr>
       <w:rPr>
         <w:rFonts w:ascii="Symbol" w:hAnsi="Symbol" w:hint="default"/>
@@ -18269,7 +18502,7 @@
       <w:lvlText w:val="o"/>
       <w:lvlJc w:val="left"/>
       <w:pPr>
-        <w:ind w:left="1500" w:hanging="360"/>
+        <w:ind w:left="1440" w:hanging="360"/>
       </w:pPr>
       <w:rPr>
         <w:rFonts w:ascii="Courier New" w:hAnsi="Courier New" w:cs="Courier New" w:hint="default"/>
@@ -18281,7 +18514,7 @@
       <w:lvlText w:val=""/>
       <w:lvlJc w:val="left"/>
       <w:pPr>
-        <w:ind w:left="2220" w:hanging="360"/>
+        <w:ind w:left="2160" w:hanging="360"/>
       </w:pPr>
       <w:rPr>
         <w:rFonts w:ascii="Wingdings" w:hAnsi="Wingdings" w:hint="default"/>
@@ -18293,7 +18526,7 @@
       <w:lvlText w:val=""/>
       <w:lvlJc w:val="left"/>
       <w:pPr>
-        <w:ind w:left="2940" w:hanging="360"/>
+        <w:ind w:left="2880" w:hanging="360"/>
       </w:pPr>
       <w:rPr>
         <w:rFonts w:ascii="Symbol" w:hAnsi="Symbol" w:hint="default"/>
@@ -18305,7 +18538,7 @@
       <w:lvlText w:val="o"/>
       <w:lvlJc w:val="left"/>
       <w:pPr>
-        <w:ind w:left="3660" w:hanging="360"/>
+        <w:ind w:left="3600" w:hanging="360"/>
       </w:pPr>
       <w:rPr>
         <w:rFonts w:ascii="Courier New" w:hAnsi="Courier New" w:cs="Courier New" w:hint="default"/>
@@ -18317,7 +18550,7 @@
       <w:lvlText w:val=""/>
       <w:lvlJc w:val="left"/>
       <w:pPr>
-        <w:ind w:left="4380" w:hanging="360"/>
+        <w:ind w:left="4320" w:hanging="360"/>
       </w:pPr>
       <w:rPr>
         <w:rFonts w:ascii="Wingdings" w:hAnsi="Wingdings" w:hint="default"/>
@@ -18329,7 +18562,7 @@
       <w:lvlText w:val=""/>
       <w:lvlJc w:val="left"/>
       <w:pPr>
-        <w:ind w:left="5100" w:hanging="360"/>
+        <w:ind w:left="5040" w:hanging="360"/>
       </w:pPr>
       <w:rPr>
         <w:rFonts w:ascii="Symbol" w:hAnsi="Symbol" w:hint="default"/>
@@ -18341,7 +18574,7 @@
       <w:lvlText w:val="o"/>
       <w:lvlJc w:val="left"/>
       <w:pPr>
-        <w:ind w:left="5820" w:hanging="360"/>
+        <w:ind w:left="5760" w:hanging="360"/>
       </w:pPr>
       <w:rPr>
         <w:rFonts w:ascii="Courier New" w:hAnsi="Courier New" w:cs="Courier New" w:hint="default"/>
@@ -18353,7 +18586,7 @@
       <w:lvlText w:val=""/>
       <w:lvlJc w:val="left"/>
       <w:pPr>
-        <w:ind w:left="6540" w:hanging="360"/>
+        <w:ind w:left="6480" w:hanging="360"/>
       </w:pPr>
       <w:rPr>
         <w:rFonts w:ascii="Wingdings" w:hAnsi="Wingdings" w:hint="default"/>
@@ -18361,16 +18594,16 @@
     </w:lvl>
   </w:abstractNum>
   <w:abstractNum w:abstractNumId="10">
-    <w:nsid w:val="3A6C7F07"/>
+    <w:nsid w:val="39CA4801"/>
     <w:multiLevelType w:val="hybridMultilevel"/>
-    <w:tmpl w:val="E4C4EB5A"/>
+    <w:tmpl w:val="24A06D74"/>
     <w:lvl w:ilvl="0" w:tplc="04070001">
       <w:start w:val="1"/>
       <w:numFmt w:val="bullet"/>
       <w:lvlText w:val=""/>
       <w:lvlJc w:val="left"/>
       <w:pPr>
-        <w:ind w:left="720" w:hanging="360"/>
+        <w:ind w:left="780" w:hanging="360"/>
       </w:pPr>
       <w:rPr>
         <w:rFonts w:ascii="Symbol" w:hAnsi="Symbol" w:hint="default"/>
@@ -18382,7 +18615,7 @@
       <w:lvlText w:val="o"/>
       <w:lvlJc w:val="left"/>
       <w:pPr>
-        <w:ind w:left="1440" w:hanging="360"/>
+        <w:ind w:left="1500" w:hanging="360"/>
       </w:pPr>
       <w:rPr>
         <w:rFonts w:ascii="Courier New" w:hAnsi="Courier New" w:cs="Courier New" w:hint="default"/>
@@ -18394,7 +18627,7 @@
       <w:lvlText w:val=""/>
       <w:lvlJc w:val="left"/>
       <w:pPr>
-        <w:ind w:left="2160" w:hanging="360"/>
+        <w:ind w:left="2220" w:hanging="360"/>
       </w:pPr>
       <w:rPr>
         <w:rFonts w:ascii="Wingdings" w:hAnsi="Wingdings" w:hint="default"/>
@@ -18406,7 +18639,7 @@
       <w:lvlText w:val=""/>
       <w:lvlJc w:val="left"/>
       <w:pPr>
-        <w:ind w:left="2880" w:hanging="360"/>
+        <w:ind w:left="2940" w:hanging="360"/>
       </w:pPr>
       <w:rPr>
         <w:rFonts w:ascii="Symbol" w:hAnsi="Symbol" w:hint="default"/>
@@ -18418,7 +18651,7 @@
       <w:lvlText w:val="o"/>
       <w:lvlJc w:val="left"/>
       <w:pPr>
-        <w:ind w:left="3600" w:hanging="360"/>
+        <w:ind w:left="3660" w:hanging="360"/>
       </w:pPr>
       <w:rPr>
         <w:rFonts w:ascii="Courier New" w:hAnsi="Courier New" w:cs="Courier New" w:hint="default"/>
@@ -18430,7 +18663,7 @@
       <w:lvlText w:val=""/>
       <w:lvlJc w:val="left"/>
       <w:pPr>
-        <w:ind w:left="4320" w:hanging="360"/>
+        <w:ind w:left="4380" w:hanging="360"/>
       </w:pPr>
       <w:rPr>
         <w:rFonts w:ascii="Wingdings" w:hAnsi="Wingdings" w:hint="default"/>
@@ -18442,7 +18675,7 @@
       <w:lvlText w:val=""/>
       <w:lvlJc w:val="left"/>
       <w:pPr>
-        <w:ind w:left="5040" w:hanging="360"/>
+        <w:ind w:left="5100" w:hanging="360"/>
       </w:pPr>
       <w:rPr>
         <w:rFonts w:ascii="Symbol" w:hAnsi="Symbol" w:hint="default"/>
@@ -18454,7 +18687,7 @@
       <w:lvlText w:val="o"/>
       <w:lvlJc w:val="left"/>
       <w:pPr>
-        <w:ind w:left="5760" w:hanging="360"/>
+        <w:ind w:left="5820" w:hanging="360"/>
       </w:pPr>
       <w:rPr>
         <w:rFonts w:ascii="Courier New" w:hAnsi="Courier New" w:cs="Courier New" w:hint="default"/>
@@ -18466,7 +18699,7 @@
       <w:lvlText w:val=""/>
       <w:lvlJc w:val="left"/>
       <w:pPr>
-        <w:ind w:left="6480" w:hanging="360"/>
+        <w:ind w:left="6540" w:hanging="360"/>
       </w:pPr>
       <w:rPr>
         <w:rFonts w:ascii="Wingdings" w:hAnsi="Wingdings" w:hint="default"/>
@@ -18474,9 +18707,9 @@
     </w:lvl>
   </w:abstractNum>
   <w:abstractNum w:abstractNumId="11">
-    <w:nsid w:val="40264421"/>
+    <w:nsid w:val="3A6C7F07"/>
     <w:multiLevelType w:val="hybridMultilevel"/>
-    <w:tmpl w:val="B778EC36"/>
+    <w:tmpl w:val="E4C4EB5A"/>
     <w:lvl w:ilvl="0" w:tplc="04070001">
       <w:start w:val="1"/>
       <w:numFmt w:val="bullet"/>
@@ -18587,9 +18820,9 @@
     </w:lvl>
   </w:abstractNum>
   <w:abstractNum w:abstractNumId="12">
-    <w:nsid w:val="43A314D9"/>
+    <w:nsid w:val="40264421"/>
     <w:multiLevelType w:val="hybridMultilevel"/>
-    <w:tmpl w:val="0CBE37E2"/>
+    <w:tmpl w:val="B778EC36"/>
     <w:lvl w:ilvl="0" w:tplc="04070001">
       <w:start w:val="1"/>
       <w:numFmt w:val="bullet"/>
@@ -18700,6 +18933,119 @@
     </w:lvl>
   </w:abstractNum>
   <w:abstractNum w:abstractNumId="13">
+    <w:nsid w:val="43A314D9"/>
+    <w:multiLevelType w:val="hybridMultilevel"/>
+    <w:tmpl w:val="0CBE37E2"/>
+    <w:lvl w:ilvl="0" w:tplc="04070001">
+      <w:start w:val="1"/>
+      <w:numFmt w:val="bullet"/>
+      <w:lvlText w:val=""/>
+      <w:lvlJc w:val="left"/>
+      <w:pPr>
+        <w:ind w:left="720" w:hanging="360"/>
+      </w:pPr>
+      <w:rPr>
+        <w:rFonts w:ascii="Symbol" w:hAnsi="Symbol" w:hint="default"/>
+      </w:rPr>
+    </w:lvl>
+    <w:lvl w:ilvl="1" w:tplc="04070003" w:tentative="1">
+      <w:start w:val="1"/>
+      <w:numFmt w:val="bullet"/>
+      <w:lvlText w:val="o"/>
+      <w:lvlJc w:val="left"/>
+      <w:pPr>
+        <w:ind w:left="1440" w:hanging="360"/>
+      </w:pPr>
+      <w:rPr>
+        <w:rFonts w:ascii="Courier New" w:hAnsi="Courier New" w:cs="Courier New" w:hint="default"/>
+      </w:rPr>
+    </w:lvl>
+    <w:lvl w:ilvl="2" w:tplc="04070005" w:tentative="1">
+      <w:start w:val="1"/>
+      <w:numFmt w:val="bullet"/>
+      <w:lvlText w:val=""/>
+      <w:lvlJc w:val="left"/>
+      <w:pPr>
+        <w:ind w:left="2160" w:hanging="360"/>
+      </w:pPr>
+      <w:rPr>
+        <w:rFonts w:ascii="Wingdings" w:hAnsi="Wingdings" w:hint="default"/>
+      </w:rPr>
+    </w:lvl>
+    <w:lvl w:ilvl="3" w:tplc="04070001" w:tentative="1">
+      <w:start w:val="1"/>
+      <w:numFmt w:val="bullet"/>
+      <w:lvlText w:val=""/>
+      <w:lvlJc w:val="left"/>
+      <w:pPr>
+        <w:ind w:left="2880" w:hanging="360"/>
+      </w:pPr>
+      <w:rPr>
+        <w:rFonts w:ascii="Symbol" w:hAnsi="Symbol" w:hint="default"/>
+      </w:rPr>
+    </w:lvl>
+    <w:lvl w:ilvl="4" w:tplc="04070003" w:tentative="1">
+      <w:start w:val="1"/>
+      <w:numFmt w:val="bullet"/>
+      <w:lvlText w:val="o"/>
+      <w:lvlJc w:val="left"/>
+      <w:pPr>
+        <w:ind w:left="3600" w:hanging="360"/>
+      </w:pPr>
+      <w:rPr>
+        <w:rFonts w:ascii="Courier New" w:hAnsi="Courier New" w:cs="Courier New" w:hint="default"/>
+      </w:rPr>
+    </w:lvl>
+    <w:lvl w:ilvl="5" w:tplc="04070005" w:tentative="1">
+      <w:start w:val="1"/>
+      <w:numFmt w:val="bullet"/>
+      <w:lvlText w:val=""/>
+      <w:lvlJc w:val="left"/>
+      <w:pPr>
+        <w:ind w:left="4320" w:hanging="360"/>
+      </w:pPr>
+      <w:rPr>
+        <w:rFonts w:ascii="Wingdings" w:hAnsi="Wingdings" w:hint="default"/>
+      </w:rPr>
+    </w:lvl>
+    <w:lvl w:ilvl="6" w:tplc="04070001" w:tentative="1">
+      <w:start w:val="1"/>
+      <w:numFmt w:val="bullet"/>
+      <w:lvlText w:val=""/>
+      <w:lvlJc w:val="left"/>
+      <w:pPr>
+        <w:ind w:left="5040" w:hanging="360"/>
+      </w:pPr>
+      <w:rPr>
+        <w:rFonts w:ascii="Symbol" w:hAnsi="Symbol" w:hint="default"/>
+      </w:rPr>
+    </w:lvl>
+    <w:lvl w:ilvl="7" w:tplc="04070003" w:tentative="1">
+      <w:start w:val="1"/>
+      <w:numFmt w:val="bullet"/>
+      <w:lvlText w:val="o"/>
+      <w:lvlJc w:val="left"/>
+      <w:pPr>
+        <w:ind w:left="5760" w:hanging="360"/>
+      </w:pPr>
+      <w:rPr>
+        <w:rFonts w:ascii="Courier New" w:hAnsi="Courier New" w:cs="Courier New" w:hint="default"/>
+      </w:rPr>
+    </w:lvl>
+    <w:lvl w:ilvl="8" w:tplc="04070005" w:tentative="1">
+      <w:start w:val="1"/>
+      <w:numFmt w:val="bullet"/>
+      <w:lvlText w:val=""/>
+      <w:lvlJc w:val="left"/>
+      <w:pPr>
+        <w:ind w:left="6480" w:hanging="360"/>
+      </w:pPr>
+      <w:rPr>
+        <w:rFonts w:ascii="Wingdings" w:hAnsi="Wingdings" w:hint="default"/>
+      </w:rPr>
+    </w:lvl>
+  </w:abstractNum>
+  <w:abstractNum w:abstractNumId="14">
     <w:nsid w:val="43E865FD"/>
     <w:multiLevelType w:val="hybridMultilevel"/>
     <w:tmpl w:val="E5300B00"/>
@@ -18812,7 +19158,7 @@
       </w:rPr>
     </w:lvl>
   </w:abstractNum>
-  <w:abstractNum w:abstractNumId="14">
+  <w:abstractNum w:abstractNumId="15">
     <w:nsid w:val="443A3945"/>
     <w:multiLevelType w:val="hybridMultilevel"/>
     <w:tmpl w:val="9C528F36"/>
@@ -18925,7 +19271,7 @@
       </w:rPr>
     </w:lvl>
   </w:abstractNum>
-  <w:abstractNum w:abstractNumId="15">
+  <w:abstractNum w:abstractNumId="16">
     <w:nsid w:val="4F8029CD"/>
     <w:multiLevelType w:val="hybridMultilevel"/>
     <w:tmpl w:val="9950FA32"/>
@@ -19038,7 +19384,7 @@
       </w:rPr>
     </w:lvl>
   </w:abstractNum>
-  <w:abstractNum w:abstractNumId="16">
+  <w:abstractNum w:abstractNumId="17">
     <w:nsid w:val="58557970"/>
     <w:multiLevelType w:val="hybridMultilevel"/>
     <w:tmpl w:val="5DD2C64A"/>
@@ -19125,7 +19471,7 @@
       </w:pPr>
     </w:lvl>
   </w:abstractNum>
-  <w:abstractNum w:abstractNumId="17">
+  <w:abstractNum w:abstractNumId="18">
     <w:nsid w:val="641B3A42"/>
     <w:multiLevelType w:val="hybridMultilevel"/>
     <w:tmpl w:val="8E781F88"/>
@@ -19238,7 +19584,7 @@
       </w:rPr>
     </w:lvl>
   </w:abstractNum>
-  <w:abstractNum w:abstractNumId="18">
+  <w:abstractNum w:abstractNumId="19">
     <w:nsid w:val="6C3B6400"/>
     <w:multiLevelType w:val="hybridMultilevel"/>
     <w:tmpl w:val="1924E3E8"/>
@@ -19351,7 +19697,7 @@
       </w:rPr>
     </w:lvl>
   </w:abstractNum>
-  <w:abstractNum w:abstractNumId="19">
+  <w:abstractNum w:abstractNumId="20">
     <w:nsid w:val="6EA320AC"/>
     <w:multiLevelType w:val="hybridMultilevel"/>
     <w:tmpl w:val="3072F702"/>
@@ -19464,7 +19810,7 @@
       </w:rPr>
     </w:lvl>
   </w:abstractNum>
-  <w:abstractNum w:abstractNumId="20">
+  <w:abstractNum w:abstractNumId="21">
     <w:nsid w:val="72811BF1"/>
     <w:multiLevelType w:val="hybridMultilevel"/>
     <w:tmpl w:val="316C6DD2"/>
@@ -19578,7 +19924,7 @@
     </w:lvl>
   </w:abstractNum>
   <w:num w:numId="1">
-    <w:abstractNumId w:val="16"/>
+    <w:abstractNumId w:val="17"/>
   </w:num>
   <w:num w:numId="2">
     <w:abstractNumId w:val="2"/>
@@ -19587,10 +19933,10 @@
     <w:abstractNumId w:val="4"/>
   </w:num>
   <w:num w:numId="4">
-    <w:abstractNumId w:val="15"/>
+    <w:abstractNumId w:val="16"/>
   </w:num>
   <w:num w:numId="5">
-    <w:abstractNumId w:val="20"/>
+    <w:abstractNumId w:val="21"/>
   </w:num>
   <w:num w:numId="6">
     <w:abstractNumId w:val="8"/>
@@ -19605,7 +19951,7 @@
     <w:abstractNumId w:val="6"/>
   </w:num>
   <w:num w:numId="10">
-    <w:abstractNumId w:val="9"/>
+    <w:abstractNumId w:val="10"/>
   </w:num>
   <w:num w:numId="11">
     <w:abstractNumId w:val="0"/>
@@ -19617,28 +19963,31 @@
     <w:abstractNumId w:val="5"/>
   </w:num>
   <w:num w:numId="14">
-    <w:abstractNumId w:val="17"/>
+    <w:abstractNumId w:val="18"/>
   </w:num>
   <w:num w:numId="15">
+    <w:abstractNumId w:val="12"/>
+  </w:num>
+  <w:num w:numId="16">
+    <w:abstractNumId w:val="13"/>
+  </w:num>
+  <w:num w:numId="17">
+    <w:abstractNumId w:val="19"/>
+  </w:num>
+  <w:num w:numId="18">
+    <w:abstractNumId w:val="15"/>
+  </w:num>
+  <w:num w:numId="19">
+    <w:abstractNumId w:val="14"/>
+  </w:num>
+  <w:num w:numId="20">
     <w:abstractNumId w:val="11"/>
   </w:num>
-  <w:num w:numId="16">
-    <w:abstractNumId w:val="12"/>
+  <w:num w:numId="21">
+    <w:abstractNumId w:val="20"/>
   </w:num>
-  <w:num w:numId="17">
-    <w:abstractNumId w:val="18"/>
-  </w:num>
-  <w:num w:numId="18">
-    <w:abstractNumId w:val="14"/>
-  </w:num>
-  <w:num w:numId="19">
-    <w:abstractNumId w:val="13"/>
-  </w:num>
-  <w:num w:numId="20">
-    <w:abstractNumId w:val="10"/>
-  </w:num>
-  <w:num w:numId="21">
-    <w:abstractNumId w:val="19"/>
+  <w:num w:numId="22">
+    <w:abstractNumId w:val="9"/>
   </w:num>
   <w:numIdMacAtCleanup w:val="13"/>
 </w:numbering>
@@ -22023,7 +22372,7 @@
 </file>
 
 <file path=customXml/itemProps1.xml><?xml version="1.0" encoding="utf-8"?>
-<ds:datastoreItem xmlns:ds="http://schemas.openxmlformats.org/officeDocument/2006/customXml" ds:itemID="{41C447A4-A8D8-4CCD-B43B-5BCAC6F55CD0}">
+<ds:datastoreItem xmlns:ds="http://schemas.openxmlformats.org/officeDocument/2006/customXml" ds:itemID="{9478354C-68B3-404B-A3EA-817D7EFC7DED}">
   <ds:schemaRefs>
     <ds:schemaRef ds:uri="http://schemas.openxmlformats.org/officeDocument/2006/bibliography"/>
   </ds:schemaRefs>

</xml_diff>

<commit_message>
User Guide updated (except for screenshots)
</commit_message>
<xml_diff>
--- a/Documentation/PlanetarySystemStacker_User-Guide.docx
+++ b/Documentation/PlanetarySystemStacker_User-Guide.docx
@@ -2682,19 +2682,19 @@
         <w:rPr>
           <w:lang w:val="en-US"/>
         </w:rPr>
+        <w:t xml:space="preserve">technique </w:t>
+      </w:r>
+      <w:r>
+        <w:rPr>
+          <w:lang w:val="en-US"/>
+        </w:rPr>
+        <w:t xml:space="preserve">today </w:t>
+      </w:r>
+      <w:r>
+        <w:rPr>
+          <w:lang w:val="en-US"/>
+        </w:rPr>
         <w:lastRenderedPageBreak/>
-        <w:t xml:space="preserve">technique </w:t>
-      </w:r>
-      <w:r>
-        <w:rPr>
-          <w:lang w:val="en-US"/>
-        </w:rPr>
-        <w:t xml:space="preserve">today </w:t>
-      </w:r>
-      <w:r>
-        <w:rPr>
-          <w:lang w:val="en-US"/>
-        </w:rPr>
         <w:t xml:space="preserve">allows amateur astronomers to record surface details which </w:t>
       </w:r>
       <w:r>
@@ -3412,7 +3412,6 @@
         <w:rPr>
           <w:lang w:val="en-US"/>
         </w:rPr>
-        <w:lastRenderedPageBreak/>
         <w:t>Changelog</w:t>
       </w:r>
       <w:bookmarkEnd w:id="40"/>
@@ -3624,6 +3623,7 @@
         <w:rPr>
           <w:lang w:val="en-US" w:eastAsia="de-DE"/>
         </w:rPr>
+        <w:lastRenderedPageBreak/>
         <w:t>Bug in handling large “.</w:t>
       </w:r>
       <w:proofErr w:type="spellStart"/>
@@ -4610,7 +4610,6 @@
         <w:rPr>
           <w:lang w:val="en-US"/>
         </w:rPr>
-        <w:lastRenderedPageBreak/>
         <w:t xml:space="preserve">parameters </w:t>
       </w:r>
       <w:r>
@@ -4778,6 +4777,7 @@
         <w:rPr>
           <w:lang w:val="en-US"/>
         </w:rPr>
+        <w:lastRenderedPageBreak/>
         <w:t>Those files</w:t>
       </w:r>
       <w:r>
@@ -5538,240 +5538,13 @@
       </w:pPr>
       <w:r>
         <w:rPr>
-          <w:lang w:val="en-US" w:eastAsia="de-DE"/>
-        </w:rPr>
-        <w:t xml:space="preserve">When the </w:t>
-      </w:r>
-      <w:r>
-        <w:rPr>
-          <w:lang w:val="en-US" w:eastAsia="de-DE"/>
-        </w:rPr>
-        <w:t xml:space="preserve">program </w:t>
-      </w:r>
-      <w:r>
-        <w:rPr>
-          <w:lang w:val="en-US" w:eastAsia="de-DE"/>
-        </w:rPr>
-        <w:t>is started for the first time,</w:t>
-      </w:r>
-      <w:r>
-        <w:rPr>
-          <w:lang w:val="en-US" w:eastAsia="de-DE"/>
-        </w:rPr>
-        <w:t xml:space="preserve"> a </w:t>
-      </w:r>
-      <w:r>
-        <w:rPr>
-          <w:lang w:val="en-US" w:eastAsia="de-DE"/>
-        </w:rPr>
-        <w:t>view</w:t>
-      </w:r>
-      <w:r>
-        <w:rPr>
-          <w:lang w:val="en-US" w:eastAsia="de-DE"/>
-        </w:rPr>
-        <w:t xml:space="preserve"> opens automatically for the input of individual parameters. </w:t>
-      </w:r>
-      <w:r>
-        <w:rPr>
-          <w:lang w:val="en-US" w:eastAsia="de-DE"/>
-        </w:rPr>
-        <w:t>The parameters are arranged in groups relating</w:t>
-      </w:r>
-      <w:r>
-        <w:rPr>
-          <w:lang w:val="en-US" w:eastAsia="de-DE"/>
-        </w:rPr>
-        <w:t xml:space="preserve"> to </w:t>
-      </w:r>
-      <w:r>
-        <w:rPr>
-          <w:lang w:val="en-US" w:eastAsia="de-DE"/>
-        </w:rPr>
-        <w:t>frame stabilization, multi-point alignment</w:t>
-      </w:r>
-      <w:r>
-        <w:rPr>
-          <w:lang w:val="en-US" w:eastAsia="de-DE"/>
-        </w:rPr>
-        <w:t>, stacking</w:t>
-      </w:r>
-      <w:r>
-        <w:rPr>
-          <w:lang w:val="en-US" w:eastAsia="de-DE"/>
-        </w:rPr>
-        <w:t xml:space="preserve"> and </w:t>
-      </w:r>
-      <w:r>
-        <w:rPr>
-          <w:lang w:val="en-US" w:eastAsia="de-DE"/>
-        </w:rPr>
-        <w:t>workflow control.</w:t>
-      </w:r>
-    </w:p>
-    <w:p>
-      <w:pPr>
-        <w:rPr>
-          <w:lang w:val="en-US" w:eastAsia="de-DE"/>
-        </w:rPr>
-      </w:pPr>
-      <w:r>
-        <w:rPr>
-          <w:lang w:val="en-US" w:eastAsia="de-DE"/>
-        </w:rPr>
-        <w:t xml:space="preserve">Predefined parameter values </w:t>
-      </w:r>
-      <w:r>
-        <w:rPr>
-          <w:lang w:val="en-US" w:eastAsia="de-DE"/>
-        </w:rPr>
-        <w:t xml:space="preserve">should work </w:t>
-      </w:r>
-      <w:r>
-        <w:rPr>
-          <w:lang w:val="en-US" w:eastAsia="de-DE"/>
-        </w:rPr>
-        <w:t>okay</w:t>
-      </w:r>
-      <w:r>
-        <w:rPr>
-          <w:lang w:val="en-US" w:eastAsia="de-DE"/>
-        </w:rPr>
-        <w:t xml:space="preserve"> in </w:t>
-      </w:r>
-      <w:r>
-        <w:rPr>
-          <w:lang w:val="en-US" w:eastAsia="de-DE"/>
-        </w:rPr>
-        <w:t>many</w:t>
-      </w:r>
-      <w:r>
-        <w:rPr>
-          <w:lang w:val="en-US" w:eastAsia="de-DE"/>
-        </w:rPr>
-        <w:t xml:space="preserve"> cases, but the user is encouraged to experiment with different settings</w:t>
-      </w:r>
-      <w:r>
-        <w:rPr>
-          <w:lang w:val="en-US" w:eastAsia="de-DE"/>
-        </w:rPr>
-        <w:t xml:space="preserve"> for optimization</w:t>
-      </w:r>
-      <w:r>
-        <w:rPr>
-          <w:lang w:val="en-US" w:eastAsia="de-DE"/>
-        </w:rPr>
-        <w:t xml:space="preserve">. If the mouse pointer hovers over a parameter name, a tooltip appears describing </w:t>
-      </w:r>
-      <w:r>
-        <w:rPr>
-          <w:lang w:val="en-US" w:eastAsia="de-DE"/>
-        </w:rPr>
-        <w:t>its</w:t>
-      </w:r>
-      <w:r>
-        <w:rPr>
-          <w:lang w:val="en-US" w:eastAsia="de-DE"/>
-        </w:rPr>
-        <w:t xml:space="preserve"> meaning. A detailed explanation of all parameters can be found in </w:t>
-      </w:r>
-      <w:r>
-        <w:rPr>
-          <w:lang w:val="en-US" w:eastAsia="de-DE"/>
-        </w:rPr>
-        <w:t>“</w:t>
-      </w:r>
-      <w:r>
-        <w:rPr>
-          <w:lang w:val="en-US" w:eastAsia="de-DE"/>
-        </w:rPr>
-        <w:fldChar w:fldCharType="begin"/>
-      </w:r>
-      <w:r>
-        <w:rPr>
-          <w:lang w:val="en-US" w:eastAsia="de-DE"/>
-        </w:rPr>
-        <w:instrText xml:space="preserve"> REF _Ref436211928 \h </w:instrText>
-      </w:r>
-      <w:r>
-        <w:rPr>
-          <w:lang w:val="en-US" w:eastAsia="de-DE"/>
-        </w:rPr>
-      </w:r>
-      <w:r>
-        <w:rPr>
-          <w:lang w:val="en-US" w:eastAsia="de-DE"/>
-        </w:rPr>
-        <w:fldChar w:fldCharType="separate"/>
-      </w:r>
-      <w:r>
-        <w:rPr>
-          <w:lang w:val="en-US"/>
-        </w:rPr>
-        <w:t>Appendix</w:t>
-      </w:r>
-      <w:r>
-        <w:rPr>
-          <w:lang w:val="en-US"/>
-        </w:rPr>
-        <w:t xml:space="preserve"> A</w:t>
-      </w:r>
-      <w:proofErr w:type="gramStart"/>
-      <w:r>
-        <w:rPr>
-          <w:lang w:val="en-US"/>
-        </w:rPr>
-        <w:t xml:space="preserve">: </w:t>
-      </w:r>
-      <w:proofErr w:type="gramEnd"/>
-      <w:r>
-        <w:rPr>
-          <w:lang w:val="en-US" w:eastAsia="de-DE"/>
-        </w:rPr>
-        <w:fldChar w:fldCharType="end"/>
-      </w:r>
-      <w:r>
-        <w:rPr>
-          <w:lang w:val="en-US" w:eastAsia="de-DE"/>
-        </w:rPr>
-        <w:t>”</w:t>
-      </w:r>
-      <w:r>
-        <w:rPr>
-          <w:lang w:val="en-US" w:eastAsia="de-DE"/>
-        </w:rPr>
-        <w:t>.</w:t>
-      </w:r>
-    </w:p>
-    <w:p>
-      <w:pPr>
-        <w:rPr>
-          <w:lang w:val="en-US" w:eastAsia="de-DE"/>
-        </w:rPr>
-      </w:pPr>
-      <w:r>
-        <w:rPr>
-          <w:lang w:val="en-US" w:eastAsia="de-DE"/>
-        </w:rPr>
-        <w:t>The pre-defined parameter values can be restored at any time by pressing the button “Restore standard values”.</w:t>
-      </w:r>
-    </w:p>
-    <w:p>
-      <w:pPr>
-        <w:rPr>
-          <w:lang w:val="en-US" w:eastAsia="de-DE"/>
-        </w:rPr>
-      </w:pPr>
-      <w:r>
-        <w:rPr>
           <w:noProof/>
           <w:lang w:eastAsia="de-DE"/>
         </w:rPr>
-        <w:lastRenderedPageBreak/>
         <w:drawing>
-          <wp:inline distT="0" distB="0" distL="0" distR="0" wp14:anchorId="01FCDB46" wp14:editId="5C74B710">
-            <wp:extent cx="5760720" cy="4111625"/>
-            <wp:effectExtent l="0" t="0" r="0" b="3175"/>
+          <wp:inline distT="0" distB="0" distL="0" distR="0" wp14:anchorId="669E40CD" wp14:editId="6028E4F8">
+            <wp:extent cx="5305037" cy="3786389"/>
+            <wp:effectExtent l="0" t="0" r="0" b="5080"/>
             <wp:docPr id="7" name="Grafik 7"/>
             <wp:cNvGraphicFramePr>
               <a:graphicFrameLocks xmlns:a="http://schemas.openxmlformats.org/drawingml/2006/main" noChangeAspect="1"/>
@@ -5798,7 +5571,7 @@
                   <pic:spPr>
                     <a:xfrm>
                       <a:off x="0" y="0"/>
-                      <a:ext cx="5760720" cy="4111625"/>
+                      <a:ext cx="5315477" cy="3793841"/>
                     </a:xfrm>
                     <a:prstGeom prst="rect">
                       <a:avLst/>
@@ -5821,6 +5594,230 @@
         <w:rPr>
           <w:lang w:val="en-US" w:eastAsia="de-DE"/>
         </w:rPr>
+        <w:lastRenderedPageBreak/>
+        <w:t xml:space="preserve">When the </w:t>
+      </w:r>
+      <w:r>
+        <w:rPr>
+          <w:lang w:val="en-US" w:eastAsia="de-DE"/>
+        </w:rPr>
+        <w:t xml:space="preserve">program </w:t>
+      </w:r>
+      <w:r>
+        <w:rPr>
+          <w:lang w:val="en-US" w:eastAsia="de-DE"/>
+        </w:rPr>
+        <w:t>is started for the first time,</w:t>
+      </w:r>
+      <w:r>
+        <w:rPr>
+          <w:lang w:val="en-US" w:eastAsia="de-DE"/>
+        </w:rPr>
+        <w:t xml:space="preserve"> a </w:t>
+      </w:r>
+      <w:r>
+        <w:rPr>
+          <w:lang w:val="en-US" w:eastAsia="de-DE"/>
+        </w:rPr>
+        <w:t>view</w:t>
+      </w:r>
+      <w:r>
+        <w:rPr>
+          <w:lang w:val="en-US" w:eastAsia="de-DE"/>
+        </w:rPr>
+        <w:t xml:space="preserve"> opens automatically for the input of individual parameters. </w:t>
+      </w:r>
+      <w:r>
+        <w:rPr>
+          <w:lang w:val="en-US" w:eastAsia="de-DE"/>
+        </w:rPr>
+        <w:t>The parameters are arranged in groups relating</w:t>
+      </w:r>
+      <w:r>
+        <w:rPr>
+          <w:lang w:val="en-US" w:eastAsia="de-DE"/>
+        </w:rPr>
+        <w:t xml:space="preserve"> to </w:t>
+      </w:r>
+      <w:r>
+        <w:rPr>
+          <w:lang w:val="en-US" w:eastAsia="de-DE"/>
+        </w:rPr>
+        <w:t>frame stabilization, multi-point alignment</w:t>
+      </w:r>
+      <w:r>
+        <w:rPr>
+          <w:lang w:val="en-US" w:eastAsia="de-DE"/>
+        </w:rPr>
+        <w:t>, stacking</w:t>
+      </w:r>
+      <w:r>
+        <w:rPr>
+          <w:lang w:val="en-US" w:eastAsia="de-DE"/>
+        </w:rPr>
+        <w:t xml:space="preserve"> and </w:t>
+      </w:r>
+      <w:r>
+        <w:rPr>
+          <w:lang w:val="en-US" w:eastAsia="de-DE"/>
+        </w:rPr>
+        <w:t>workflow control.</w:t>
+      </w:r>
+    </w:p>
+    <w:p>
+      <w:pPr>
+        <w:rPr>
+          <w:lang w:val="en-US" w:eastAsia="de-DE"/>
+        </w:rPr>
+      </w:pPr>
+      <w:r>
+        <w:rPr>
+          <w:lang w:val="en-US" w:eastAsia="de-DE"/>
+        </w:rPr>
+        <w:t xml:space="preserve">Predefined parameter values </w:t>
+      </w:r>
+      <w:r>
+        <w:rPr>
+          <w:lang w:val="en-US" w:eastAsia="de-DE"/>
+        </w:rPr>
+        <w:t xml:space="preserve">should work </w:t>
+      </w:r>
+      <w:r>
+        <w:rPr>
+          <w:lang w:val="en-US" w:eastAsia="de-DE"/>
+        </w:rPr>
+        <w:t>okay</w:t>
+      </w:r>
+      <w:r>
+        <w:rPr>
+          <w:lang w:val="en-US" w:eastAsia="de-DE"/>
+        </w:rPr>
+        <w:t xml:space="preserve"> in </w:t>
+      </w:r>
+      <w:r>
+        <w:rPr>
+          <w:lang w:val="en-US" w:eastAsia="de-DE"/>
+        </w:rPr>
+        <w:t>many</w:t>
+      </w:r>
+      <w:r>
+        <w:rPr>
+          <w:lang w:val="en-US" w:eastAsia="de-DE"/>
+        </w:rPr>
+        <w:t xml:space="preserve"> cases, but the user is encouraged to experiment with different settings</w:t>
+      </w:r>
+      <w:r>
+        <w:rPr>
+          <w:lang w:val="en-US" w:eastAsia="de-DE"/>
+        </w:rPr>
+        <w:t xml:space="preserve"> for optimization</w:t>
+      </w:r>
+      <w:r>
+        <w:rPr>
+          <w:lang w:val="en-US" w:eastAsia="de-DE"/>
+        </w:rPr>
+        <w:t xml:space="preserve">. If the mouse pointer hovers over a parameter name, a tooltip appears describing </w:t>
+      </w:r>
+      <w:r>
+        <w:rPr>
+          <w:lang w:val="en-US" w:eastAsia="de-DE"/>
+        </w:rPr>
+        <w:t>its</w:t>
+      </w:r>
+      <w:r>
+        <w:rPr>
+          <w:lang w:val="en-US" w:eastAsia="de-DE"/>
+        </w:rPr>
+        <w:t xml:space="preserve"> meaning. A detailed explanation of all parameters can be found in </w:t>
+      </w:r>
+      <w:r>
+        <w:rPr>
+          <w:lang w:val="en-US" w:eastAsia="de-DE"/>
+        </w:rPr>
+        <w:t>“</w:t>
+      </w:r>
+      <w:r>
+        <w:rPr>
+          <w:lang w:val="en-US" w:eastAsia="de-DE"/>
+        </w:rPr>
+        <w:fldChar w:fldCharType="begin"/>
+      </w:r>
+      <w:r>
+        <w:rPr>
+          <w:lang w:val="en-US" w:eastAsia="de-DE"/>
+        </w:rPr>
+        <w:instrText xml:space="preserve"> REF _Ref30184851 \h </w:instrText>
+      </w:r>
+      <w:r>
+        <w:rPr>
+          <w:lang w:val="en-US" w:eastAsia="de-DE"/>
+        </w:rPr>
+      </w:r>
+      <w:r>
+        <w:rPr>
+          <w:lang w:val="en-US" w:eastAsia="de-DE"/>
+        </w:rPr>
+        <w:fldChar w:fldCharType="separate"/>
+      </w:r>
+      <w:r>
+        <w:rPr>
+          <w:lang w:val="en-US"/>
+        </w:rPr>
+        <w:t>Appendix</w:t>
+      </w:r>
+      <w:r>
+        <w:rPr>
+          <w:lang w:val="en-US"/>
+        </w:rPr>
+        <w:t xml:space="preserve"> A: </w:t>
+      </w:r>
+      <w:r>
+        <w:rPr>
+          <w:lang w:val="en-US"/>
+        </w:rPr>
+        <w:t>Configuration Parameters</w:t>
+      </w:r>
+      <w:r>
+        <w:rPr>
+          <w:lang w:val="en-US" w:eastAsia="de-DE"/>
+        </w:rPr>
+        <w:fldChar w:fldCharType="end"/>
+      </w:r>
+      <w:r>
+        <w:rPr>
+          <w:lang w:val="en-US" w:eastAsia="de-DE"/>
+        </w:rPr>
+        <w:t>”</w:t>
+      </w:r>
+      <w:r>
+        <w:rPr>
+          <w:lang w:val="en-US" w:eastAsia="de-DE"/>
+        </w:rPr>
+        <w:t>.</w:t>
+      </w:r>
+      <w:r>
+        <w:rPr>
+          <w:lang w:val="en-US" w:eastAsia="de-DE"/>
+        </w:rPr>
+        <w:t xml:space="preserve"> </w:t>
+      </w:r>
+      <w:r>
+        <w:rPr>
+          <w:lang w:val="en-US" w:eastAsia="de-DE"/>
+        </w:rPr>
+        <w:t>The pre-defined parameter values can be restored at any time by pressing the button “Restore standard values”.</w:t>
+      </w:r>
+    </w:p>
+    <w:p>
+      <w:pPr>
+        <w:rPr>
+          <w:lang w:val="en-US" w:eastAsia="de-DE"/>
+        </w:rPr>
+      </w:pPr>
+      <w:r>
+        <w:rPr>
+          <w:lang w:val="en-US" w:eastAsia="de-DE"/>
+        </w:rPr>
         <w:t>When</w:t>
       </w:r>
       <w:r>
@@ -6114,9 +6111,8 @@
           <w:noProof/>
           <w:lang w:eastAsia="de-DE"/>
         </w:rPr>
-        <w:lastRenderedPageBreak/>
         <w:drawing>
-          <wp:inline distT="0" distB="0" distL="0" distR="0" wp14:anchorId="6225EBCF" wp14:editId="63D45D48">
+          <wp:inline distT="0" distB="0" distL="0" distR="0" wp14:anchorId="1873D183" wp14:editId="2E3958C5">
             <wp:extent cx="2400300" cy="1689383"/>
             <wp:effectExtent l="0" t="0" r="0" b="6350"/>
             <wp:docPr id="9" name="Grafik 9"/>
@@ -6188,8 +6184,9 @@
           <w:noProof/>
           <w:lang w:eastAsia="de-DE"/>
         </w:rPr>
+        <w:lastRenderedPageBreak/>
         <w:drawing>
-          <wp:inline distT="0" distB="0" distL="0" distR="0" wp14:anchorId="650B8160" wp14:editId="056F2123">
+          <wp:inline distT="0" distB="0" distL="0" distR="0" wp14:anchorId="690F50A9" wp14:editId="0B964E19">
             <wp:extent cx="3293181" cy="2228850"/>
             <wp:effectExtent l="0" t="0" r="2540" b="0"/>
             <wp:docPr id="13" name="Grafik 13"/>
@@ -6316,7 +6313,7 @@
           <w:lang w:eastAsia="de-DE"/>
         </w:rPr>
         <w:drawing>
-          <wp:inline distT="0" distB="0" distL="0" distR="0" wp14:anchorId="0D4FE563" wp14:editId="4D1FB0B3">
+          <wp:inline distT="0" distB="0" distL="0" distR="0" wp14:anchorId="203EBB5F" wp14:editId="21A6FE62">
             <wp:extent cx="4267200" cy="2402181"/>
             <wp:effectExtent l="0" t="0" r="0" b="0"/>
             <wp:docPr id="14" name="Grafik 14"/>
@@ -6368,7 +6365,6 @@
         <w:rPr>
           <w:lang w:val="en-US" w:eastAsia="de-DE"/>
         </w:rPr>
-        <w:lastRenderedPageBreak/>
         <w:t>Calibration in PSS can be done using either dark frame or flat frame correction, or both. In the latter case, make sure to create the master dark frame first. This way it is used already when the master flat frame is processed.</w:t>
       </w:r>
     </w:p>
@@ -6466,6 +6462,7 @@
         <w:rPr>
           <w:lang w:val="en-US"/>
         </w:rPr>
+        <w:lastRenderedPageBreak/>
         <w:t>Job Specification</w:t>
       </w:r>
       <w:bookmarkEnd w:id="138"/>
@@ -6516,7 +6513,7 @@
           <w:lang w:eastAsia="de-DE"/>
         </w:rPr>
         <w:drawing>
-          <wp:inline distT="0" distB="0" distL="0" distR="0" wp14:anchorId="6B0C1949" wp14:editId="4A3307D2">
+          <wp:inline distT="0" distB="0" distL="0" distR="0" wp14:anchorId="1E79CB66" wp14:editId="417CBAB5">
             <wp:extent cx="1354695" cy="1776761"/>
             <wp:effectExtent l="0" t="0" r="0" b="0"/>
             <wp:docPr id="16" name="Grafik 16"/>
@@ -6631,13 +6628,7 @@
         <w:rPr>
           <w:lang w:val="en-US" w:eastAsia="de-DE"/>
         </w:rPr>
-        <w:t xml:space="preserve">, </w:t>
-      </w:r>
-      <w:r>
-        <w:rPr>
-          <w:lang w:val="en-US" w:eastAsia="de-DE"/>
-        </w:rPr>
-        <w:t>“.</w:t>
+        <w:t>, “.</w:t>
       </w:r>
       <w:proofErr w:type="spellStart"/>
       <w:r>
@@ -6651,13 +6642,7 @@
         <w:rPr>
           <w:lang w:val="en-US" w:eastAsia="de-DE"/>
         </w:rPr>
-        <w:t>”</w:t>
-      </w:r>
-      <w:r>
-        <w:rPr>
-          <w:lang w:val="en-US" w:eastAsia="de-DE"/>
-        </w:rPr>
-        <w:t>, “.mp4”or “</w:t>
+        <w:t>”, “.mp4”or “</w:t>
       </w:r>
       <w:r>
         <w:rPr>
@@ -6967,9 +6952,8 @@
           <w:noProof/>
           <w:lang w:eastAsia="de-DE"/>
         </w:rPr>
-        <w:lastRenderedPageBreak/>
         <w:drawing>
-          <wp:inline distT="0" distB="0" distL="0" distR="0" wp14:anchorId="2ACF6C35" wp14:editId="72770178">
+          <wp:inline distT="0" distB="0" distL="0" distR="0" wp14:anchorId="69138380" wp14:editId="2CA8A5DC">
             <wp:extent cx="2832409" cy="1984997"/>
             <wp:effectExtent l="0" t="0" r="6350" b="0"/>
             <wp:docPr id="18" name="Grafik 18"/>
@@ -7022,7 +7006,7 @@
           <w:lang w:eastAsia="de-DE"/>
         </w:rPr>
         <w:drawing>
-          <wp:inline distT="0" distB="0" distL="0" distR="0" wp14:anchorId="27B2C420" wp14:editId="101AC7B6">
+          <wp:inline distT="0" distB="0" distL="0" distR="0" wp14:anchorId="5CEFB306" wp14:editId="72B3DFAB">
             <wp:extent cx="2780314" cy="1983779"/>
             <wp:effectExtent l="0" t="0" r="1270" b="0"/>
             <wp:docPr id="19" name="Grafik 19"/>
@@ -7162,8 +7146,9 @@
           <w:noProof/>
           <w:lang w:eastAsia="de-DE"/>
         </w:rPr>
+        <w:lastRenderedPageBreak/>
         <w:drawing>
-          <wp:inline distT="0" distB="0" distL="0" distR="0" wp14:anchorId="555A4606" wp14:editId="033D2E8C">
+          <wp:inline distT="0" distB="0" distL="0" distR="0" wp14:anchorId="799891F0" wp14:editId="6D2396E6">
             <wp:extent cx="5760720" cy="4110355"/>
             <wp:effectExtent l="0" t="0" r="0" b="4445"/>
             <wp:docPr id="21" name="Grafik 21"/>
@@ -7255,9 +7240,8 @@
           <w:noProof/>
           <w:lang w:eastAsia="de-DE"/>
         </w:rPr>
-        <w:lastRenderedPageBreak/>
         <w:drawing>
-          <wp:inline distT="0" distB="0" distL="0" distR="0" wp14:anchorId="5D2F6695" wp14:editId="7E7F4508">
+          <wp:inline distT="0" distB="0" distL="0" distR="0" wp14:anchorId="0960F95B" wp14:editId="684ADF03">
             <wp:extent cx="3404839" cy="1593204"/>
             <wp:effectExtent l="0" t="0" r="5715" b="7620"/>
             <wp:docPr id="1" name="Grafik 1"/>
@@ -7421,8 +7405,9 @@
           <w:noProof/>
           <w:lang w:eastAsia="de-DE"/>
         </w:rPr>
+        <w:lastRenderedPageBreak/>
         <w:drawing>
-          <wp:inline distT="0" distB="0" distL="0" distR="0" wp14:anchorId="7388521E" wp14:editId="4FC33FCF">
+          <wp:inline distT="0" distB="0" distL="0" distR="0" wp14:anchorId="1B5A76D2" wp14:editId="788D0C02">
             <wp:extent cx="5760720" cy="641985"/>
             <wp:effectExtent l="0" t="0" r="0" b="5715"/>
             <wp:docPr id="41" name="Grafik 41"/>
@@ -7588,7 +7573,7 @@
           <w:lang w:eastAsia="de-DE"/>
         </w:rPr>
         <w:drawing>
-          <wp:inline distT="0" distB="0" distL="0" distR="0" wp14:anchorId="1073CC3B" wp14:editId="456EB9B7">
+          <wp:inline distT="0" distB="0" distL="0" distR="0" wp14:anchorId="5612B1FF" wp14:editId="2643547C">
             <wp:extent cx="5748349" cy="590550"/>
             <wp:effectExtent l="0" t="0" r="5080" b="0"/>
             <wp:docPr id="26" name="Grafik 26"/>
@@ -7642,7 +7627,7 @@
           <w:lang w:eastAsia="de-DE"/>
         </w:rPr>
         <w:drawing>
-          <wp:inline distT="0" distB="0" distL="0" distR="0" wp14:anchorId="43D789DB" wp14:editId="3ED0715F">
+          <wp:inline distT="0" distB="0" distL="0" distR="0" wp14:anchorId="000CF284" wp14:editId="0BC060C9">
             <wp:extent cx="5760720" cy="461010"/>
             <wp:effectExtent l="0" t="0" r="0" b="0"/>
             <wp:docPr id="24" name="Grafik 24"/>
@@ -7778,7 +7763,6 @@
         <w:rPr>
           <w:lang w:val="en-US"/>
         </w:rPr>
-        <w:lastRenderedPageBreak/>
         <w:t>Execution Protocol</w:t>
       </w:r>
       <w:bookmarkEnd w:id="142"/>
@@ -7838,7 +7822,7 @@
           <w:lang w:eastAsia="de-DE"/>
         </w:rPr>
         <w:drawing>
-          <wp:anchor distT="0" distB="0" distL="114300" distR="114300" simplePos="0" relativeHeight="251702272" behindDoc="0" locked="0" layoutInCell="1" allowOverlap="1" wp14:anchorId="5D9A290B" wp14:editId="7E257B89">
+          <wp:anchor distT="0" distB="0" distL="114300" distR="114300" simplePos="0" relativeHeight="251702272" behindDoc="0" locked="0" layoutInCell="1" allowOverlap="1" wp14:anchorId="6E4DC6A6" wp14:editId="38CACEAD">
             <wp:simplePos x="0" y="0"/>
             <wp:positionH relativeFrom="column">
               <wp:posOffset>-7620</wp:posOffset>
@@ -7928,6 +7912,7 @@
         <w:rPr>
           <w:lang w:val="en-US" w:eastAsia="de-DE"/>
         </w:rPr>
+        <w:lastRenderedPageBreak/>
         <w:t xml:space="preserve">In particular if many jobs are processed, </w:t>
       </w:r>
       <w:r>
@@ -8328,7 +8313,6 @@
         <w:rPr>
           <w:lang w:val="en-US" w:eastAsia="de-DE"/>
         </w:rPr>
-        <w:lastRenderedPageBreak/>
         <w:t>L</w:t>
       </w:r>
       <w:r>
@@ -8527,7 +8511,7 @@
           <w:lang w:eastAsia="de-DE"/>
         </w:rPr>
         <w:drawing>
-          <wp:inline distT="0" distB="0" distL="0" distR="0" wp14:anchorId="7F01303A" wp14:editId="6BA40BD7">
+          <wp:inline distT="0" distB="0" distL="0" distR="0" wp14:anchorId="57679ABD" wp14:editId="3CA820F9">
             <wp:extent cx="5760720" cy="1144905"/>
             <wp:effectExtent l="0" t="0" r="0" b="0"/>
             <wp:docPr id="42" name="Grafik 42"/>
@@ -8650,13 +8634,6 @@
     </w:p>
     <w:p>
       <w:pPr>
-        <w:rPr>
-          <w:lang w:val="en-US" w:eastAsia="de-DE"/>
-        </w:rPr>
-      </w:pPr>
-    </w:p>
-    <w:p>
-      <w:pPr>
         <w:pStyle w:val="berschrift3"/>
         <w:rPr>
           <w:lang w:val="en-US"/>
@@ -8668,6 +8645,7 @@
         <w:rPr>
           <w:lang w:val="en-US"/>
         </w:rPr>
+        <w:lastRenderedPageBreak/>
         <w:t>Frame stabilization</w:t>
       </w:r>
       <w:bookmarkEnd w:id="144"/>
@@ -8777,9 +8755,8 @@
           <w:noProof/>
           <w:lang w:eastAsia="de-DE"/>
         </w:rPr>
-        <w:lastRenderedPageBreak/>
         <w:drawing>
-          <wp:inline distT="0" distB="0" distL="0" distR="0" wp14:anchorId="0F67312B" wp14:editId="04D5EE0E">
+          <wp:inline distT="0" distB="0" distL="0" distR="0" wp14:anchorId="1905C1E8" wp14:editId="0CECA5C5">
             <wp:extent cx="5086350" cy="3630304"/>
             <wp:effectExtent l="0" t="0" r="0" b="8255"/>
             <wp:docPr id="27" name="Grafik 27"/>
@@ -8951,6 +8928,7 @@
         <w:rPr>
           <w:lang w:val="en-US" w:eastAsia="de-DE"/>
         </w:rPr>
+        <w:lastRenderedPageBreak/>
         <w:t xml:space="preserve">If the contents of the view are to be manipulated, like in this case </w:t>
       </w:r>
       <w:r>
@@ -9155,7 +9133,6 @@
         <w:rPr>
           <w:lang w:val="en-US"/>
         </w:rPr>
-        <w:lastRenderedPageBreak/>
         <w:t>Setting the Stacking Fraction</w:t>
       </w:r>
       <w:bookmarkEnd w:id="146"/>
@@ -9172,7 +9149,7 @@
           <w:lang w:eastAsia="de-DE"/>
         </w:rPr>
         <w:drawing>
-          <wp:anchor distT="0" distB="0" distL="114300" distR="114300" simplePos="0" relativeHeight="251703296" behindDoc="0" locked="0" layoutInCell="1" allowOverlap="1" wp14:anchorId="1E1A41BD" wp14:editId="7058C168">
+          <wp:anchor distT="0" distB="0" distL="114300" distR="114300" simplePos="0" relativeHeight="251703296" behindDoc="0" locked="0" layoutInCell="1" allowOverlap="1" wp14:anchorId="6DA02ACA" wp14:editId="34967860">
             <wp:simplePos x="0" y="0"/>
             <wp:positionH relativeFrom="column">
               <wp:posOffset>4683125</wp:posOffset>
@@ -9335,7 +9312,7 @@
           <w:lang w:eastAsia="de-DE"/>
         </w:rPr>
         <w:drawing>
-          <wp:inline distT="0" distB="0" distL="0" distR="0" wp14:anchorId="18009324" wp14:editId="69199654">
+          <wp:inline distT="0" distB="0" distL="0" distR="0" wp14:anchorId="0B94D16C" wp14:editId="6732C7D7">
             <wp:extent cx="4606612" cy="3285892"/>
             <wp:effectExtent l="0" t="0" r="3810" b="0"/>
             <wp:docPr id="28" name="Grafik 28"/>
@@ -9449,8 +9426,9 @@
           <w:noProof/>
           <w:lang w:eastAsia="de-DE"/>
         </w:rPr>
+        <w:lastRenderedPageBreak/>
         <w:drawing>
-          <wp:anchor distT="0" distB="0" distL="114300" distR="114300" simplePos="0" relativeHeight="251704320" behindDoc="0" locked="0" layoutInCell="1" allowOverlap="1" wp14:anchorId="15A914F2" wp14:editId="12954821">
+          <wp:anchor distT="0" distB="0" distL="114300" distR="114300" simplePos="0" relativeHeight="251704320" behindDoc="0" locked="0" layoutInCell="1" allowOverlap="1" wp14:anchorId="2229785F" wp14:editId="2BFB9241">
             <wp:simplePos x="0" y="0"/>
             <wp:positionH relativeFrom="column">
               <wp:posOffset>-635</wp:posOffset>
@@ -9553,7 +9531,6 @@
         <w:rPr>
           <w:lang w:val="en-US" w:eastAsia="de-DE"/>
         </w:rPr>
-        <w:lastRenderedPageBreak/>
         <w:t>The selection of the stacking limit is acknowledged by pressing “OK”.</w:t>
       </w:r>
     </w:p>
@@ -9563,24 +9540,22 @@
           <w:lang w:val="en-US" w:eastAsia="de-DE"/>
         </w:rPr>
       </w:pPr>
-      <w:bookmarkStart w:id="147" w:name="_GoBack"/>
+    </w:p>
+    <w:p>
+      <w:pPr>
+        <w:pStyle w:val="berschrift3"/>
+        <w:rPr>
+          <w:lang w:val="en-US"/>
+        </w:rPr>
+      </w:pPr>
+      <w:bookmarkStart w:id="147" w:name="_Toc22028284"/>
+      <w:r>
+        <w:rPr>
+          <w:lang w:val="en-US"/>
+        </w:rPr>
+        <w:t>Setting a Region of Interest (ROI)</w:t>
+      </w:r>
       <w:bookmarkEnd w:id="147"/>
-    </w:p>
-    <w:p>
-      <w:pPr>
-        <w:pStyle w:val="berschrift3"/>
-        <w:rPr>
-          <w:lang w:val="en-US"/>
-        </w:rPr>
-      </w:pPr>
-      <w:bookmarkStart w:id="148" w:name="_Toc22028284"/>
-      <w:r>
-        <w:rPr>
-          <w:lang w:val="en-US"/>
-        </w:rPr>
-        <w:t>Setting a Region of Interest (ROI)</w:t>
-      </w:r>
-      <w:bookmarkEnd w:id="148"/>
     </w:p>
     <w:p>
       <w:pPr>
@@ -9594,7 +9569,7 @@
           <w:lang w:eastAsia="de-DE"/>
         </w:rPr>
         <w:drawing>
-          <wp:inline distT="0" distB="0" distL="0" distR="0" wp14:anchorId="03FCE705" wp14:editId="183753CE">
+          <wp:inline distT="0" distB="0" distL="0" distR="0" wp14:anchorId="6D2694DD" wp14:editId="7C29C689">
             <wp:extent cx="5070088" cy="3618697"/>
             <wp:effectExtent l="0" t="0" r="0" b="1270"/>
             <wp:docPr id="29" name="Grafik 29"/>
@@ -9776,11 +9751,12 @@
           <w:lang w:val="en-US"/>
         </w:rPr>
       </w:pPr>
-      <w:bookmarkStart w:id="149" w:name="_Toc22028285"/>
-      <w:r>
-        <w:rPr>
-          <w:lang w:val="en-US"/>
-        </w:rPr>
+      <w:bookmarkStart w:id="148" w:name="_Toc22028285"/>
+      <w:r>
+        <w:rPr>
+          <w:lang w:val="en-US"/>
+        </w:rPr>
+        <w:lastRenderedPageBreak/>
         <w:t xml:space="preserve">Selecting </w:t>
       </w:r>
       <w:r>
@@ -9795,7 +9771,7 @@
         </w:rPr>
         <w:t>lignment Points</w:t>
       </w:r>
-      <w:bookmarkEnd w:id="149"/>
+      <w:bookmarkEnd w:id="148"/>
     </w:p>
     <w:p>
       <w:pPr>
@@ -9963,7 +9939,6 @@
         <w:rPr>
           <w:lang w:val="en-US" w:eastAsia="de-DE"/>
         </w:rPr>
-        <w:lastRenderedPageBreak/>
         <w:t xml:space="preserve">APs can be deleted, added and modified manually. This way the user can adapt the grid as required. </w:t>
       </w:r>
       <w:r>
@@ -10251,8 +10226,9 @@
           <w:noProof/>
           <w:lang w:eastAsia="de-DE"/>
         </w:rPr>
+        <w:lastRenderedPageBreak/>
         <w:drawing>
-          <wp:inline distT="0" distB="0" distL="0" distR="0" wp14:anchorId="1D96C707" wp14:editId="3C5E0C11">
+          <wp:inline distT="0" distB="0" distL="0" distR="0" wp14:anchorId="69B27778" wp14:editId="7E9E209D">
             <wp:extent cx="5494492" cy="3921608"/>
             <wp:effectExtent l="0" t="0" r="0" b="3175"/>
             <wp:docPr id="30" name="Grafik 30"/>
@@ -10304,7 +10280,6 @@
         <w:rPr>
           <w:lang w:val="en-US" w:eastAsia="de-DE"/>
         </w:rPr>
-        <w:lastRenderedPageBreak/>
         <w:t xml:space="preserve">The optimal AP size very much depends on the quality of the input data. If frames show very little local contrast, larger AP patches lead to better results. If the resolution is very good, but seeing-induced warping is strong, small AP patches are better. The best practice is to experiment with different AP sizes, starting with a somewhat larger value (e.g. 100 pixels), and </w:t>
       </w:r>
       <w:r>
@@ -10339,14 +10314,14 @@
           <w:lang w:val="en-US"/>
         </w:rPr>
       </w:pPr>
-      <w:bookmarkStart w:id="150" w:name="_Toc22028286"/>
+      <w:bookmarkStart w:id="149" w:name="_Toc22028286"/>
       <w:r>
         <w:rPr>
           <w:lang w:val="en-US"/>
         </w:rPr>
         <w:t>Frame Stacking</w:t>
       </w:r>
-      <w:bookmarkEnd w:id="150"/>
+      <w:bookmarkEnd w:id="149"/>
     </w:p>
     <w:p>
       <w:pPr>
@@ -10464,8 +10439,9 @@
           <w:noProof/>
           <w:lang w:eastAsia="de-DE"/>
         </w:rPr>
+        <w:lastRenderedPageBreak/>
         <w:drawing>
-          <wp:inline distT="0" distB="0" distL="0" distR="0" wp14:anchorId="7F01CEAD" wp14:editId="0362AF46">
+          <wp:inline distT="0" distB="0" distL="0" distR="0" wp14:anchorId="13562811" wp14:editId="6B4BBF8F">
             <wp:extent cx="5760720" cy="4111625"/>
             <wp:effectExtent l="0" t="0" r="0" b="3175"/>
             <wp:docPr id="31" name="Grafik 31"/>
@@ -10517,7 +10493,39 @@
         <w:rPr>
           <w:lang w:val="en-US" w:eastAsia="de-DE"/>
         </w:rPr>
-        <w:lastRenderedPageBreak/>
+        <w:t xml:space="preserve">Another quality indicator </w:t>
+      </w:r>
+      <w:r>
+        <w:rPr>
+          <w:lang w:val="en-US" w:eastAsia="de-DE"/>
+        </w:rPr>
+        <w:t>for</w:t>
+      </w:r>
+      <w:bookmarkStart w:id="150" w:name="_GoBack"/>
+      <w:bookmarkEnd w:id="150"/>
+      <w:r>
+        <w:rPr>
+          <w:lang w:val="en-US" w:eastAsia="de-DE"/>
+        </w:rPr>
+        <w:t xml:space="preserve"> the warp shift compensation is the fraction of failed shift measurements which is displayed below the shift distribution graph. If this value is above 5%, it is written in red font.</w:t>
+      </w:r>
+      <w:r>
+        <w:rPr>
+          <w:lang w:val="en-US" w:eastAsia="de-DE"/>
+        </w:rPr>
+        <w:t xml:space="preserve"> In this case it is a good idea to experiment with different parameter settings, as discussed above. A high value, however, not necessarily means that the results are bad. Other explanations are a very low contrast in the image, or oversampling in the optics / camera configuration.</w:t>
+      </w:r>
+    </w:p>
+    <w:p>
+      <w:pPr>
+        <w:rPr>
+          <w:lang w:val="en-US" w:eastAsia="de-DE"/>
+        </w:rPr>
+      </w:pPr>
+      <w:r>
+        <w:rPr>
+          <w:lang w:val="en-US" w:eastAsia="de-DE"/>
+        </w:rPr>
         <w:t>After inspecting the warp distribution, press “OK” to finish the current job. The stacked summation image is written</w:t>
       </w:r>
       <w:r>
@@ -10932,7 +10940,14 @@
         <w:rPr>
           <w:lang w:val="en-US" w:eastAsia="de-DE"/>
         </w:rPr>
-        <w:t>, so finding a good set of parameters is possible only in an interactive trial and error loop.</w:t>
+        <w:t xml:space="preserve">, so finding a good set of </w:t>
+      </w:r>
+      <w:r>
+        <w:rPr>
+          <w:lang w:val="en-US" w:eastAsia="de-DE"/>
+        </w:rPr>
+        <w:lastRenderedPageBreak/>
+        <w:t>parameters is possible only in an interactive trial and error loop.</w:t>
       </w:r>
       <w:r>
         <w:rPr>
@@ -10953,7 +10968,7 @@
           <w:lang w:eastAsia="de-DE"/>
         </w:rPr>
         <w:drawing>
-          <wp:inline distT="0" distB="0" distL="0" distR="0" wp14:anchorId="7BEABD9C" wp14:editId="7778F7D0">
+          <wp:inline distT="0" distB="0" distL="0" distR="0" wp14:anchorId="5400B14E" wp14:editId="399EEDF4">
             <wp:extent cx="5470216" cy="3904282"/>
             <wp:effectExtent l="0" t="0" r="0" b="1270"/>
             <wp:docPr id="34" name="Grafik 34"/>
@@ -11059,14 +11074,7 @@
         <w:rPr>
           <w:lang w:val="en-US" w:eastAsia="de-DE"/>
         </w:rPr>
-        <w:t xml:space="preserve"> </w:t>
-      </w:r>
-      <w:r>
-        <w:rPr>
-          <w:lang w:val="en-US" w:eastAsia="de-DE"/>
-        </w:rPr>
-        <w:lastRenderedPageBreak/>
-        <w:t>details in the panel</w:t>
+        <w:t xml:space="preserve"> details in the panel</w:t>
       </w:r>
       <w:r>
         <w:rPr>
@@ -11325,8 +11333,9 @@
           <w:noProof/>
           <w:lang w:eastAsia="de-DE"/>
         </w:rPr>
+        <w:lastRenderedPageBreak/>
         <w:drawing>
-          <wp:anchor distT="0" distB="0" distL="114300" distR="114300" simplePos="0" relativeHeight="251700224" behindDoc="0" locked="0" layoutInCell="1" allowOverlap="1" wp14:anchorId="76C7E75C" wp14:editId="6E03BDEA">
+          <wp:anchor distT="0" distB="0" distL="114300" distR="114300" simplePos="0" relativeHeight="251700224" behindDoc="0" locked="0" layoutInCell="1" allowOverlap="1" wp14:anchorId="211B83B5" wp14:editId="379876F8">
             <wp:simplePos x="0" y="0"/>
             <wp:positionH relativeFrom="column">
               <wp:posOffset>-1905</wp:posOffset>
@@ -11640,9 +11649,8 @@
           <w:noProof/>
           <w:lang w:eastAsia="de-DE"/>
         </w:rPr>
-        <w:lastRenderedPageBreak/>
         <w:drawing>
-          <wp:inline distT="0" distB="0" distL="0" distR="0" wp14:anchorId="20999FD6" wp14:editId="4095A8E3">
+          <wp:inline distT="0" distB="0" distL="0" distR="0" wp14:anchorId="6F18D51E" wp14:editId="26B4D59D">
             <wp:extent cx="2492347" cy="939738"/>
             <wp:effectExtent l="0" t="0" r="3810" b="0"/>
             <wp:docPr id="36" name="Grafik 36"/>
@@ -11695,7 +11703,7 @@
           <w:lang w:eastAsia="de-DE"/>
         </w:rPr>
         <w:drawing>
-          <wp:inline distT="0" distB="0" distL="0" distR="0" wp14:anchorId="487CE5A1" wp14:editId="7A82312B">
+          <wp:inline distT="0" distB="0" distL="0" distR="0" wp14:anchorId="0273A94D" wp14:editId="2A32AA78">
             <wp:extent cx="2492347" cy="932927"/>
             <wp:effectExtent l="0" t="0" r="3810" b="635"/>
             <wp:docPr id="37" name="Grafik 37"/>
@@ -11980,7 +11988,14 @@
         <w:rPr>
           <w:lang w:val="en-US" w:eastAsia="de-DE"/>
         </w:rPr>
-        <w:t xml:space="preserve"> versions </w:t>
+        <w:t xml:space="preserve"> </w:t>
+      </w:r>
+      <w:r>
+        <w:rPr>
+          <w:lang w:val="en-US" w:eastAsia="de-DE"/>
+        </w:rPr>
+        <w:lastRenderedPageBreak/>
+        <w:t xml:space="preserve">versions </w:t>
       </w:r>
       <w:r>
         <w:rPr>
@@ -12015,7 +12030,7 @@
           <w:lang w:eastAsia="de-DE"/>
         </w:rPr>
         <w:drawing>
-          <wp:anchor distT="0" distB="0" distL="114300" distR="114300" simplePos="0" relativeHeight="251701248" behindDoc="0" locked="0" layoutInCell="1" allowOverlap="1" wp14:anchorId="6FA53D19" wp14:editId="3125D94D">
+          <wp:anchor distT="0" distB="0" distL="114300" distR="114300" simplePos="0" relativeHeight="251701248" behindDoc="0" locked="0" layoutInCell="1" allowOverlap="1" wp14:anchorId="74C2799C" wp14:editId="63C05978">
             <wp:simplePos x="0" y="0"/>
             <wp:positionH relativeFrom="column">
               <wp:posOffset>-1905</wp:posOffset>
@@ -12283,9 +12298,8 @@
           <w:noProof/>
           <w:lang w:eastAsia="de-DE"/>
         </w:rPr>
-        <w:lastRenderedPageBreak/>
         <w:drawing>
-          <wp:inline distT="0" distB="0" distL="0" distR="0" wp14:anchorId="140E2422" wp14:editId="7D8CF8ED">
+          <wp:inline distT="0" distB="0" distL="0" distR="0" wp14:anchorId="65353DEA" wp14:editId="4695145F">
             <wp:extent cx="2635819" cy="1025912"/>
             <wp:effectExtent l="0" t="0" r="0" b="3175"/>
             <wp:docPr id="46" name="Grafik 46"/>
@@ -12399,6 +12413,7 @@
       <w:bookmarkStart w:id="157" w:name="_Ref436836357"/>
       <w:bookmarkStart w:id="158" w:name="_Toc8806998"/>
       <w:bookmarkStart w:id="159" w:name="_Toc22028289"/>
+      <w:bookmarkStart w:id="160" w:name="_Ref30184851"/>
       <w:r>
         <w:rPr>
           <w:lang w:val="en-US"/>
@@ -12424,6 +12439,7 @@
         <w:t>Configuration Parameters</w:t>
       </w:r>
       <w:bookmarkEnd w:id="159"/>
+      <w:bookmarkEnd w:id="160"/>
     </w:p>
     <w:p>
       <w:pPr>
@@ -12826,14 +12842,14 @@
               <w:rPr>
                 <w:lang w:val="en-US" w:eastAsia="de-DE"/>
               </w:rPr>
-              <w:t xml:space="preserve"> if the object in all directions is surrounded by </w:t>
+              <w:t xml:space="preserve"> if the object in all directions is surrounded by dark sky. In </w:t>
             </w:r>
             <w:r>
               <w:rPr>
                 <w:lang w:val="en-US" w:eastAsia="de-DE"/>
               </w:rPr>
               <w:lastRenderedPageBreak/>
-              <w:t>dark sky. In all other cases, “Surface” must be selected.</w:t>
+              <w:t>all other cases, “Surface” must be selected.</w:t>
             </w:r>
           </w:p>
         </w:tc>
@@ -13346,14 +13362,7 @@
               <w:rPr>
                 <w:lang w:val="en-US" w:eastAsia="de-DE"/>
               </w:rPr>
-              <w:t xml:space="preserve">APs with too little </w:t>
-            </w:r>
-            <w:r>
-              <w:rPr>
-                <w:lang w:val="en-US" w:eastAsia="de-DE"/>
-              </w:rPr>
-              <w:lastRenderedPageBreak/>
-              <w:t>structure have been created.</w:t>
+              <w:t>APs with too little structure have been created.</w:t>
             </w:r>
           </w:p>
         </w:tc>
@@ -14010,9 +14019,9 @@
           <w:lang w:val="en-US"/>
         </w:rPr>
       </w:pPr>
-      <w:bookmarkStart w:id="160" w:name="_Toc22028290"/>
-      <w:bookmarkStart w:id="161" w:name="_Ref22028409"/>
-      <w:bookmarkStart w:id="162" w:name="_Ref22030594"/>
+      <w:bookmarkStart w:id="161" w:name="_Toc22028290"/>
+      <w:bookmarkStart w:id="162" w:name="_Ref22028409"/>
+      <w:bookmarkStart w:id="163" w:name="_Ref22030594"/>
       <w:r>
         <w:rPr>
           <w:lang w:val="en-US"/>
@@ -14044,9 +14053,9 @@
         </w:rPr>
         <w:t>Linux Installation Instructions</w:t>
       </w:r>
-      <w:bookmarkEnd w:id="160"/>
       <w:bookmarkEnd w:id="161"/>
       <w:bookmarkEnd w:id="162"/>
+      <w:bookmarkEnd w:id="163"/>
     </w:p>
     <w:p>
       <w:pPr>
@@ -15355,7 +15364,6 @@
           <w:szCs w:val="22"/>
           <w:lang w:val="en-US"/>
         </w:rPr>
-        <w:lastRenderedPageBreak/>
         <w:t>sudo</w:t>
       </w:r>
       <w:proofErr w:type="spellEnd"/>
@@ -15458,6 +15466,7 @@
           <w:szCs w:val="22"/>
           <w:lang w:val="en-US"/>
         </w:rPr>
+        <w:lastRenderedPageBreak/>
         <w:t>pip</w:t>
       </w:r>
       <w:r>
@@ -16626,7 +16635,6 @@
           <w:szCs w:val="22"/>
           <w:lang w:val="en-US"/>
         </w:rPr>
-        <w:lastRenderedPageBreak/>
         <w:t xml:space="preserve">In addition to these, you need to install the math library </w:t>
       </w:r>
       <w:proofErr w:type="spellStart"/>
@@ -16813,6 +16821,7 @@
           <w:szCs w:val="22"/>
           <w:lang w:val="en-US"/>
         </w:rPr>
+        <w:lastRenderedPageBreak/>
         <w:t>This trie</w:t>
       </w:r>
       <w:r>
@@ -17414,7 +17423,7 @@
           <w:rPr>
             <w:noProof/>
           </w:rPr>
-          <w:t>17</w:t>
+          <w:t>4</w:t>
         </w:r>
         <w:r>
           <w:fldChar w:fldCharType="end"/>
@@ -22372,7 +22381,7 @@
 </file>
 
 <file path=customXml/itemProps1.xml><?xml version="1.0" encoding="utf-8"?>
-<ds:datastoreItem xmlns:ds="http://schemas.openxmlformats.org/officeDocument/2006/customXml" ds:itemID="{9478354C-68B3-404B-A3EA-817D7EFC7DED}">
+<ds:datastoreItem xmlns:ds="http://schemas.openxmlformats.org/officeDocument/2006/customXml" ds:itemID="{94B11441-9C2A-498A-B04B-1C7CF040BE76}">
   <ds:schemaRefs>
     <ds:schemaRef ds:uri="http://schemas.openxmlformats.org/officeDocument/2006/bibliography"/>
   </ds:schemaRefs>

</xml_diff>

<commit_message>
User Guide updated (new illustrations inserted)
</commit_message>
<xml_diff>
--- a/Documentation/PlanetarySystemStacker_User-Guide.docx
+++ b/Documentation/PlanetarySystemStacker_User-Guide.docx
@@ -600,7 +600,7 @@
             <w:noProof/>
             <w:webHidden/>
           </w:rPr>
-          <w:t>4</w:t>
+          <w:t>3</w:t>
         </w:r>
         <w:r>
           <w:rPr>
@@ -688,7 +688,7 @@
             <w:noProof/>
             <w:webHidden/>
           </w:rPr>
-          <w:t>4</w:t>
+          <w:t>3</w:t>
         </w:r>
         <w:r>
           <w:rPr>
@@ -1656,7 +1656,7 @@
             <w:noProof/>
             <w:webHidden/>
           </w:rPr>
-          <w:t>11</w:t>
+          <w:t>10</w:t>
         </w:r>
         <w:r>
           <w:rPr>
@@ -1744,7 +1744,7 @@
             <w:noProof/>
             <w:webHidden/>
           </w:rPr>
-          <w:t>12</w:t>
+          <w:t>11</w:t>
         </w:r>
         <w:r>
           <w:rPr>
@@ -1832,7 +1832,7 @@
             <w:noProof/>
             <w:webHidden/>
           </w:rPr>
-          <w:t>13</w:t>
+          <w:t>12</w:t>
         </w:r>
         <w:r>
           <w:rPr>
@@ -1920,7 +1920,7 @@
             <w:noProof/>
             <w:webHidden/>
           </w:rPr>
-          <w:t>14</w:t>
+          <w:t>13</w:t>
         </w:r>
         <w:r>
           <w:rPr>
@@ -2008,7 +2008,7 @@
             <w:noProof/>
             <w:webHidden/>
           </w:rPr>
-          <w:t>15</w:t>
+          <w:t>14</w:t>
         </w:r>
         <w:r>
           <w:rPr>
@@ -2096,7 +2096,7 @@
             <w:noProof/>
             <w:webHidden/>
           </w:rPr>
-          <w:t>16</w:t>
+          <w:t>15</w:t>
         </w:r>
         <w:r>
           <w:rPr>
@@ -2184,7 +2184,7 @@
             <w:noProof/>
             <w:webHidden/>
           </w:rPr>
-          <w:t>17</w:t>
+          <w:t>16</w:t>
         </w:r>
         <w:r>
           <w:rPr>
@@ -2272,7 +2272,7 @@
             <w:noProof/>
             <w:webHidden/>
           </w:rPr>
-          <w:t>18</w:t>
+          <w:t>17</w:t>
         </w:r>
         <w:r>
           <w:rPr>
@@ -2360,7 +2360,7 @@
             <w:noProof/>
             <w:webHidden/>
           </w:rPr>
-          <w:t>21</w:t>
+          <w:t>20</w:t>
         </w:r>
         <w:r>
           <w:rPr>
@@ -2431,7 +2431,7 @@
             <w:noProof/>
             <w:webHidden/>
           </w:rPr>
-          <w:t>22</w:t>
+          <w:t>21</w:t>
         </w:r>
         <w:r>
           <w:rPr>
@@ -2502,7 +2502,7 @@
             <w:noProof/>
             <w:webHidden/>
           </w:rPr>
-          <w:t>26</w:t>
+          <w:t>25</w:t>
         </w:r>
         <w:r>
           <w:rPr>
@@ -2580,7 +2580,19 @@
         <w:rPr>
           <w:lang w:val="en-US"/>
         </w:rPr>
-        <w:t xml:space="preserve">image warping caused by atmospheric turbulence, and combines the resulting </w:t>
+        <w:t>image warping caused by atmospheric turbulence, and combines the r</w:t>
+      </w:r>
+      <w:r>
+        <w:rPr>
+          <w:lang w:val="en-US"/>
+        </w:rPr>
+        <w:t>e</w:t>
+      </w:r>
+      <w:r>
+        <w:rPr>
+          <w:lang w:val="en-US"/>
+        </w:rPr>
+        <w:t xml:space="preserve">sulting </w:t>
       </w:r>
       <w:r>
         <w:rPr>
@@ -2598,7 +2610,19 @@
         <w:rPr>
           <w:lang w:val="en-US"/>
         </w:rPr>
-        <w:t>single image with maximum detail. In a second step, PSS offers the option to remove image blur by applying a multi-level sharpening filter.</w:t>
+        <w:t>single image with maximum detail. In a second step, PSS offers the option to r</w:t>
+      </w:r>
+      <w:r>
+        <w:rPr>
+          <w:lang w:val="en-US"/>
+        </w:rPr>
+        <w:t>e</w:t>
+      </w:r>
+      <w:r>
+        <w:rPr>
+          <w:lang w:val="en-US"/>
+        </w:rPr>
+        <w:t>move image blur by applying a multi-level sharpening filter.</w:t>
       </w:r>
     </w:p>
     <w:p>
@@ -2793,127 +2817,153 @@
             <w:rStyle w:val="Hyperlink"/>
             <w:lang w:val="en-US"/>
           </w:rPr>
-          <w:t>RAW image</w:t>
-        </w:r>
-      </w:hyperlink>
-      <w:r>
-        <w:rPr>
-          <w:lang w:val="en-US"/>
-        </w:rPr>
-        <w:t xml:space="preserve"> sequence, using typically a SER or AVI</w:t>
-      </w:r>
-      <w:r>
-        <w:rPr>
-          <w:noProof/>
-          <w:lang w:val="en-US"/>
-        </w:rPr>
-        <w:t xml:space="preserve"> </w:t>
-      </w:r>
-      <w:r>
-        <w:rPr>
-          <w:lang w:val="en-US"/>
-        </w:rPr>
-        <w:t>video file</w:t>
-      </w:r>
-      <w:r>
-        <w:rPr>
-          <w:lang w:val="en-US"/>
-        </w:rPr>
-        <w:t xml:space="preserve"> container</w:t>
-      </w:r>
-      <w:r>
-        <w:rPr>
-          <w:lang w:val="en-US"/>
-        </w:rPr>
-        <w:t xml:space="preserve">. </w:t>
-      </w:r>
-      <w:r>
-        <w:rPr>
-          <w:lang w:val="en-US"/>
-        </w:rPr>
-        <w:t>On the negative side</w:t>
-      </w:r>
-      <w:r>
-        <w:rPr>
-          <w:lang w:val="en-US"/>
-        </w:rPr>
-        <w:t xml:space="preserve">, however, the image sensors are quite small and </w:t>
-      </w:r>
-      <w:r>
-        <w:rPr>
-          <w:lang w:val="en-US"/>
-        </w:rPr>
-        <w:t>exhibit relatively low pixel counts.</w:t>
-      </w:r>
-    </w:p>
-    <w:p>
-      <w:pPr>
-        <w:rPr>
-          <w:lang w:val="en-US"/>
-        </w:rPr>
-      </w:pPr>
-      <w:r>
-        <w:rPr>
-          <w:lang w:val="en-US"/>
-        </w:rPr>
-        <w:t>As an alternative, digital cameras (such as a DSLR) can be used to capture many images of the object in rapid succession. These images are stored as single files with identical pixel counts in a folder. Input to PSS can be either a video file or a directory containing still images of the same scene.</w:t>
-      </w:r>
-    </w:p>
-    <w:p>
-      <w:pPr>
-        <w:rPr>
-          <w:lang w:val="en-US"/>
-        </w:rPr>
-      </w:pPr>
-      <w:proofErr w:type="spellStart"/>
-      <w:r>
-        <w:rPr>
-          <w:lang w:val="en-US"/>
-        </w:rPr>
-        <w:t>PlanetarySystemStacker</w:t>
-      </w:r>
-      <w:proofErr w:type="spellEnd"/>
-      <w:r>
-        <w:rPr>
-          <w:lang w:val="en-US"/>
-        </w:rPr>
-        <w:t xml:space="preserve"> is the first open-source software of its kind. The complete </w:t>
-      </w:r>
-      <w:hyperlink r:id="rId12" w:history="1">
+          <w:t>RAW i</w:t>
+        </w:r>
         <w:r>
           <w:rPr>
             <w:rStyle w:val="Hyperlink"/>
             <w:lang w:val="en-US"/>
           </w:rPr>
-          <w:t>source code</w:t>
-        </w:r>
-      </w:hyperlink>
-      <w:r>
-        <w:rPr>
-          <w:lang w:val="en-US"/>
-        </w:rPr>
-        <w:t xml:space="preserve"> is published on </w:t>
-      </w:r>
-      <w:proofErr w:type="spellStart"/>
-      <w:r>
-        <w:rPr>
-          <w:lang w:val="en-US"/>
-        </w:rPr>
-        <w:t>Github</w:t>
-      </w:r>
-      <w:proofErr w:type="spellEnd"/>
-      <w:r>
-        <w:rPr>
-          <w:lang w:val="en-US"/>
-        </w:rPr>
-        <w:t xml:space="preserve">, together with a detailed </w:t>
-      </w:r>
-      <w:hyperlink r:id="rId13" w:history="1">
+          <w:t>m</w:t>
+        </w:r>
         <w:r>
           <w:rPr>
             <w:rStyle w:val="Hyperlink"/>
             <w:lang w:val="en-US"/>
           </w:rPr>
+          <w:t>age</w:t>
+        </w:r>
+      </w:hyperlink>
+      <w:r>
+        <w:rPr>
+          <w:lang w:val="en-US"/>
+        </w:rPr>
+        <w:t xml:space="preserve"> sequence, using typically a SER or AVI</w:t>
+      </w:r>
+      <w:r>
+        <w:rPr>
+          <w:noProof/>
+          <w:lang w:val="en-US"/>
+        </w:rPr>
+        <w:t xml:space="preserve"> </w:t>
+      </w:r>
+      <w:r>
+        <w:rPr>
+          <w:lang w:val="en-US"/>
+        </w:rPr>
+        <w:t>video file</w:t>
+      </w:r>
+      <w:r>
+        <w:rPr>
+          <w:lang w:val="en-US"/>
+        </w:rPr>
+        <w:t xml:space="preserve"> container</w:t>
+      </w:r>
+      <w:r>
+        <w:rPr>
+          <w:lang w:val="en-US"/>
+        </w:rPr>
+        <w:t xml:space="preserve">. </w:t>
+      </w:r>
+      <w:r>
+        <w:rPr>
+          <w:lang w:val="en-US"/>
+        </w:rPr>
+        <w:t>On the negative side</w:t>
+      </w:r>
+      <w:r>
+        <w:rPr>
+          <w:lang w:val="en-US"/>
+        </w:rPr>
+        <w:t xml:space="preserve">, however, the image sensors are quite small and </w:t>
+      </w:r>
+      <w:r>
+        <w:rPr>
+          <w:lang w:val="en-US"/>
+        </w:rPr>
+        <w:t>exhibit relatively low pixel counts.</w:t>
+      </w:r>
+    </w:p>
+    <w:p>
+      <w:pPr>
+        <w:rPr>
+          <w:lang w:val="en-US"/>
+        </w:rPr>
+      </w:pPr>
+      <w:r>
+        <w:rPr>
+          <w:lang w:val="en-US"/>
+        </w:rPr>
+        <w:t>As an alternative, digital cameras (such as a DSLR) can be used to capture many images of the object in rapid succession. These images are stored as single files with identical pixel counts in a folder. Input to PSS can be either a video file or a directory containing still images of the same scene.</w:t>
+      </w:r>
+    </w:p>
+    <w:p>
+      <w:pPr>
+        <w:rPr>
+          <w:lang w:val="en-US"/>
+        </w:rPr>
+      </w:pPr>
+      <w:proofErr w:type="spellStart"/>
+      <w:r>
+        <w:rPr>
+          <w:lang w:val="en-US"/>
+        </w:rPr>
+        <w:t>PlanetarySystemStacker</w:t>
+      </w:r>
+      <w:proofErr w:type="spellEnd"/>
+      <w:r>
+        <w:rPr>
+          <w:lang w:val="en-US"/>
+        </w:rPr>
+        <w:t xml:space="preserve"> is the first open-source software of its kind. The complete </w:t>
+      </w:r>
+      <w:hyperlink r:id="rId12" w:history="1">
+        <w:r>
+          <w:rPr>
+            <w:rStyle w:val="Hyperlink"/>
+            <w:lang w:val="en-US"/>
+          </w:rPr>
+          <w:t>source code</w:t>
+        </w:r>
+      </w:hyperlink>
+      <w:r>
+        <w:rPr>
+          <w:lang w:val="en-US"/>
+        </w:rPr>
+        <w:t xml:space="preserve"> is pu</w:t>
+      </w:r>
+      <w:r>
+        <w:rPr>
+          <w:lang w:val="en-US"/>
+        </w:rPr>
+        <w:t>b</w:t>
+      </w:r>
+      <w:r>
+        <w:rPr>
+          <w:lang w:val="en-US"/>
+        </w:rPr>
+        <w:t xml:space="preserve">lished on </w:t>
+      </w:r>
+      <w:proofErr w:type="spellStart"/>
+      <w:r>
+        <w:rPr>
+          <w:lang w:val="en-US"/>
+        </w:rPr>
+        <w:t>Github</w:t>
+      </w:r>
+      <w:proofErr w:type="spellEnd"/>
+      <w:r>
+        <w:rPr>
+          <w:lang w:val="en-US"/>
+        </w:rPr>
+        <w:t xml:space="preserve">, together with a detailed </w:t>
+      </w:r>
+      <w:hyperlink r:id="rId13" w:history="1">
+        <w:r>
+          <w:rPr>
+            <w:rStyle w:val="Hyperlink"/>
+            <w:lang w:val="en-US"/>
+          </w:rPr>
           <w:t>documentation of the mathematical algorithms</w:t>
         </w:r>
       </w:hyperlink>
@@ -2993,7 +3043,19 @@
         <w:rPr>
           <w:lang w:val="en-US" w:eastAsia="de-DE"/>
         </w:rPr>
-        <w:t xml:space="preserve">and wrote the complete source code up to the first PSS release in May 2019. From the start it was his intention, however, to make PSS a community project, so the help by co-authors and contributors is encouraged. Beginning with Version 0.6.0, the following </w:t>
+        <w:t>and wrote the co</w:t>
+      </w:r>
+      <w:r>
+        <w:rPr>
+          <w:lang w:val="en-US" w:eastAsia="de-DE"/>
+        </w:rPr>
+        <w:t>m</w:t>
+      </w:r>
+      <w:r>
+        <w:rPr>
+          <w:lang w:val="en-US" w:eastAsia="de-DE"/>
+        </w:rPr>
+        <w:t xml:space="preserve">plete source code up to the first PSS release in May 2019. From the start it was his intention, however, to make PSS a community project, so the help by co-authors and contributors is encouraged. Beginning with Version 0.6.0, the following </w:t>
       </w:r>
       <w:r>
         <w:rPr>
@@ -3269,7 +3331,19 @@
         <w:rPr>
           <w:lang w:val="en-US" w:eastAsia="de-DE"/>
         </w:rPr>
-        <w:t xml:space="preserve"> (implemented in version 0.6.0)</w:t>
+        <w:t xml:space="preserve"> (implemen</w:t>
+      </w:r>
+      <w:r>
+        <w:rPr>
+          <w:lang w:val="en-US" w:eastAsia="de-DE"/>
+        </w:rPr>
+        <w:t>t</w:t>
+      </w:r>
+      <w:r>
+        <w:rPr>
+          <w:lang w:val="en-US" w:eastAsia="de-DE"/>
+        </w:rPr>
+        <w:t>ed in version 0.6.0)</w:t>
       </w:r>
       <w:r>
         <w:rPr>
@@ -4046,7 +4120,19 @@
         <w:rPr>
           <w:lang w:val="en-US"/>
         </w:rPr>
-        <w:t xml:space="preserve">. The software and the installation process were </w:t>
+        <w:t>. The software and the installation pr</w:t>
+      </w:r>
+      <w:r>
+        <w:rPr>
+          <w:lang w:val="en-US"/>
+        </w:rPr>
+        <w:t>o</w:t>
+      </w:r>
+      <w:r>
+        <w:rPr>
+          <w:lang w:val="en-US"/>
+        </w:rPr>
+        <w:t xml:space="preserve">cess were </w:t>
       </w:r>
       <w:r>
         <w:rPr>
@@ -4453,62 +4539,76 @@
             <w:rStyle w:val="Hyperlink"/>
             <w:lang w:val="en-US"/>
           </w:rPr>
-          <w:t>PlanetarySystemStacker</w:t>
+          <w:t>PlanetarySy</w:t>
         </w:r>
         <w:r>
           <w:rPr>
             <w:rStyle w:val="Hyperlink"/>
             <w:lang w:val="en-US"/>
           </w:rPr>
-          <w:t>_</w:t>
+          <w:t>s</w:t>
         </w:r>
         <w:r>
           <w:rPr>
             <w:rStyle w:val="Hyperlink"/>
             <w:lang w:val="en-US"/>
           </w:rPr>
-          <w:t>V</w:t>
+          <w:t>temStacker</w:t>
         </w:r>
         <w:r>
           <w:rPr>
             <w:rStyle w:val="Hyperlink"/>
             <w:lang w:val="en-US"/>
           </w:rPr>
-          <w:t>0.</w:t>
+          <w:t>_</w:t>
         </w:r>
         <w:r>
           <w:rPr>
             <w:rStyle w:val="Hyperlink"/>
             <w:lang w:val="en-US"/>
           </w:rPr>
-          <w:t>7</w:t>
+          <w:t>V</w:t>
         </w:r>
         <w:r>
           <w:rPr>
             <w:rStyle w:val="Hyperlink"/>
             <w:lang w:val="en-US"/>
           </w:rPr>
-          <w:t>.0</w:t>
+          <w:t>0.</w:t>
         </w:r>
         <w:r>
           <w:rPr>
             <w:rStyle w:val="Hyperlink"/>
             <w:lang w:val="en-US"/>
           </w:rPr>
-          <w:t>_Windows-Installer</w:t>
+          <w:t>7</w:t>
         </w:r>
         <w:r>
           <w:rPr>
             <w:rStyle w:val="Hyperlink"/>
             <w:lang w:val="en-US"/>
           </w:rPr>
-          <w:t>.exe</w:t>
+          <w:t>.0</w:t>
         </w:r>
         <w:r>
           <w:rPr>
             <w:rStyle w:val="Hyperlink"/>
             <w:lang w:val="en-US"/>
           </w:rPr>
+          <w:t>_Windows-Installer</w:t>
+        </w:r>
+        <w:r>
+          <w:rPr>
+            <w:rStyle w:val="Hyperlink"/>
+            <w:lang w:val="en-US"/>
+          </w:rPr>
+          <w:t>.exe</w:t>
+        </w:r>
+        <w:r>
+          <w:rPr>
+            <w:rStyle w:val="Hyperlink"/>
+            <w:lang w:val="en-US"/>
+          </w:rPr>
           <w:t>”</w:t>
         </w:r>
       </w:hyperlink>
@@ -4646,7 +4746,19 @@
         <w:rPr>
           <w:lang w:val="en-US"/>
         </w:rPr>
-        <w:t xml:space="preserve"> in the user’s home directory are not removed:</w:t>
+        <w:t xml:space="preserve"> in the user’s home directory are not r</w:t>
+      </w:r>
+      <w:r>
+        <w:rPr>
+          <w:lang w:val="en-US"/>
+        </w:rPr>
+        <w:t>e</w:t>
+      </w:r>
+      <w:r>
+        <w:rPr>
+          <w:lang w:val="en-US"/>
+        </w:rPr>
+        <w:t>moved:</w:t>
       </w:r>
     </w:p>
     <w:p>
@@ -4907,7 +5019,19 @@
         <w:rPr>
           <w:lang w:val="en-US"/>
         </w:rPr>
-        <w:t>PlanetarySystemStacker</w:t>
+        <w:t>PlanetarySy</w:t>
+      </w:r>
+      <w:r>
+        <w:rPr>
+          <w:lang w:val="en-US"/>
+        </w:rPr>
+        <w:t>s</w:t>
+      </w:r>
+      <w:r>
+        <w:rPr>
+          <w:lang w:val="en-US"/>
+        </w:rPr>
+        <w:t>temStacker</w:t>
       </w:r>
       <w:r>
         <w:rPr>
@@ -5121,7 +5245,19 @@
         <w:rPr>
           <w:lang w:val="en-US" w:eastAsia="de-DE"/>
         </w:rPr>
-        <w:t>” which contains the executable “</w:t>
+        <w:t>” which contains the ex</w:t>
+      </w:r>
+      <w:r>
+        <w:rPr>
+          <w:lang w:val="en-US" w:eastAsia="de-DE"/>
+        </w:rPr>
+        <w:t>e</w:t>
+      </w:r>
+      <w:r>
+        <w:rPr>
+          <w:lang w:val="en-US" w:eastAsia="de-DE"/>
+        </w:rPr>
+        <w:t>cutable “</w:t>
       </w:r>
       <w:proofErr w:type="spellStart"/>
       <w:r>
@@ -5289,7 +5425,19 @@
         <w:rPr>
           <w:lang w:val="en-US"/>
         </w:rPr>
-        <w:t xml:space="preserve"> Good usability was a high-priority design criterion. In particular, at any time the GUI presents to the user only the information which is of current relevance. The user interface was developed using the QT5 toolkit.</w:t>
+        <w:t xml:space="preserve"> Good usability was a high-priority design criterion. In particular, at any time the GUI presents to the user only the info</w:t>
+      </w:r>
+      <w:r>
+        <w:rPr>
+          <w:lang w:val="en-US"/>
+        </w:rPr>
+        <w:t>r</w:t>
+      </w:r>
+      <w:r>
+        <w:rPr>
+          <w:lang w:val="en-US"/>
+        </w:rPr>
+        <w:t>mation which is of current relevance. The user interface was developed using the QT5 toolkit.</w:t>
       </w:r>
     </w:p>
     <w:p>
@@ -5542,10 +5690,10 @@
           <w:lang w:eastAsia="de-DE"/>
         </w:rPr>
         <w:drawing>
-          <wp:inline distT="0" distB="0" distL="0" distR="0" wp14:anchorId="669E40CD" wp14:editId="6028E4F8">
-            <wp:extent cx="5305037" cy="3786389"/>
-            <wp:effectExtent l="0" t="0" r="0" b="5080"/>
-            <wp:docPr id="7" name="Grafik 7"/>
+          <wp:inline distT="0" distB="0" distL="0" distR="0">
+            <wp:extent cx="5486400" cy="3935187"/>
+            <wp:effectExtent l="0" t="0" r="0" b="8255"/>
+            <wp:docPr id="2" name="Grafik 2"/>
             <wp:cNvGraphicFramePr>
               <a:graphicFrameLocks xmlns:a="http://schemas.openxmlformats.org/drawingml/2006/main" noChangeAspect="1"/>
             </wp:cNvGraphicFramePr>
@@ -5553,7 +5701,7 @@
               <a:graphicData uri="http://schemas.openxmlformats.org/drawingml/2006/picture">
                 <pic:pic xmlns:pic="http://schemas.openxmlformats.org/drawingml/2006/picture">
                   <pic:nvPicPr>
-                    <pic:cNvPr id="0" name="parameters.PNG"/>
+                    <pic:cNvPr id="0" name="010_parameters.PNG"/>
                     <pic:cNvPicPr/>
                   </pic:nvPicPr>
                   <pic:blipFill>
@@ -5571,7 +5719,7 @@
                   <pic:spPr>
                     <a:xfrm>
                       <a:off x="0" y="0"/>
-                      <a:ext cx="5315477" cy="3793841"/>
+                      <a:ext cx="5490082" cy="3937828"/>
                     </a:xfrm>
                     <a:prstGeom prst="rect">
                       <a:avLst/>
@@ -5643,7 +5791,19 @@
         <w:rPr>
           <w:lang w:val="en-US" w:eastAsia="de-DE"/>
         </w:rPr>
-        <w:t>frame stabilization, multi-point alignment</w:t>
+        <w:t>frame stabilization, multi-point alig</w:t>
+      </w:r>
+      <w:r>
+        <w:rPr>
+          <w:lang w:val="en-US" w:eastAsia="de-DE"/>
+        </w:rPr>
+        <w:t>n</w:t>
+      </w:r>
+      <w:r>
+        <w:rPr>
+          <w:lang w:val="en-US" w:eastAsia="de-DE"/>
+        </w:rPr>
+        <w:t>ment</w:t>
       </w:r>
       <w:r>
         <w:rPr>
@@ -5963,7 +6123,19 @@
         <w:rPr>
           <w:lang w:val="en-US" w:eastAsia="de-DE"/>
         </w:rPr>
-        <w:t xml:space="preserve">” menu entry. Later on, this configuration can be loaded via “File / Load configuration” to replace the current parameter configuration. Please note that the configuration not only comprises the parameters shown at the dialog above, but also all active </w:t>
+        <w:t>” menu entry. Later on, this configuration can be loaded via “File / Load configuration” to replace the current parameter configur</w:t>
+      </w:r>
+      <w:r>
+        <w:rPr>
+          <w:lang w:val="en-US" w:eastAsia="de-DE"/>
+        </w:rPr>
+        <w:t>a</w:t>
+      </w:r>
+      <w:r>
+        <w:rPr>
+          <w:lang w:val="en-US" w:eastAsia="de-DE"/>
+        </w:rPr>
+        <w:t xml:space="preserve">tion. Please note that the configuration not only comprises the parameters shown at the dialog above, but also all active </w:t>
       </w:r>
       <w:proofErr w:type="spellStart"/>
       <w:r>
@@ -6112,10 +6284,10 @@
           <w:lang w:eastAsia="de-DE"/>
         </w:rPr>
         <w:drawing>
-          <wp:inline distT="0" distB="0" distL="0" distR="0" wp14:anchorId="1873D183" wp14:editId="2E3958C5">
-            <wp:extent cx="2400300" cy="1689383"/>
-            <wp:effectExtent l="0" t="0" r="0" b="6350"/>
-            <wp:docPr id="9" name="Grafik 9"/>
+          <wp:inline distT="0" distB="0" distL="0" distR="0">
+            <wp:extent cx="2924583" cy="1971950"/>
+            <wp:effectExtent l="0" t="0" r="9525" b="9525"/>
+            <wp:docPr id="3" name="Grafik 3"/>
             <wp:cNvGraphicFramePr>
               <a:graphicFrameLocks xmlns:a="http://schemas.openxmlformats.org/drawingml/2006/main" noChangeAspect="1"/>
             </wp:cNvGraphicFramePr>
@@ -6123,7 +6295,7 @@
               <a:graphicData uri="http://schemas.openxmlformats.org/drawingml/2006/picture">
                 <pic:pic xmlns:pic="http://schemas.openxmlformats.org/drawingml/2006/picture">
                   <pic:nvPicPr>
-                    <pic:cNvPr id="0" name="Calibrate-Menu.PNG"/>
+                    <pic:cNvPr id="0" name="020_Calibrate-Menu.PNG"/>
                     <pic:cNvPicPr/>
                   </pic:nvPicPr>
                   <pic:blipFill>
@@ -6141,7 +6313,7 @@
                   <pic:spPr>
                     <a:xfrm>
                       <a:off x="0" y="0"/>
-                      <a:ext cx="2401037" cy="1689902"/>
+                      <a:ext cx="2924583" cy="1971950"/>
                     </a:xfrm>
                     <a:prstGeom prst="rect">
                       <a:avLst/>
@@ -6170,7 +6342,31 @@
         <w:rPr>
           <w:lang w:val="en-US" w:eastAsia="de-DE"/>
         </w:rPr>
-        <w:t xml:space="preserve">First the dark / flat input videos (or directories with still images) have to be processed into so-called “master frames”. To do so, select the menu entry “Create new master dark frame” or “Create new master flat frame” from the “Calibrate” menu. When the file chooser opens, select the input video or directory. </w:t>
+        <w:t>First the dark / flat input videos (or directories with still images) have to be processed into so-called “master frames”. To do so, select the menu entry “Create new master dark frame” or “Create new ma</w:t>
+      </w:r>
+      <w:r>
+        <w:rPr>
+          <w:lang w:val="en-US" w:eastAsia="de-DE"/>
+        </w:rPr>
+        <w:t>s</w:t>
+      </w:r>
+      <w:r>
+        <w:rPr>
+          <w:lang w:val="en-US" w:eastAsia="de-DE"/>
+        </w:rPr>
+        <w:t>ter flat frame” from the “Calibrate” menu. When the file chooser opens, select the input video or direct</w:t>
+      </w:r>
+      <w:r>
+        <w:rPr>
+          <w:lang w:val="en-US" w:eastAsia="de-DE"/>
+        </w:rPr>
+        <w:t>o</w:t>
+      </w:r>
+      <w:r>
+        <w:rPr>
+          <w:lang w:val="en-US" w:eastAsia="de-DE"/>
+        </w:rPr>
+        <w:t xml:space="preserve">ry. </w:t>
       </w:r>
     </w:p>
     <w:p>
@@ -6186,10 +6382,10 @@
         </w:rPr>
         <w:lastRenderedPageBreak/>
         <w:drawing>
-          <wp:inline distT="0" distB="0" distL="0" distR="0" wp14:anchorId="690F50A9" wp14:editId="0B964E19">
-            <wp:extent cx="3293181" cy="2228850"/>
-            <wp:effectExtent l="0" t="0" r="2540" b="0"/>
-            <wp:docPr id="13" name="Grafik 13"/>
+          <wp:inline distT="0" distB="0" distL="0" distR="0">
+            <wp:extent cx="3634510" cy="2459865"/>
+            <wp:effectExtent l="0" t="0" r="4445" b="0"/>
+            <wp:docPr id="5" name="Grafik 5"/>
             <wp:cNvGraphicFramePr>
               <a:graphicFrameLocks xmlns:a="http://schemas.openxmlformats.org/drawingml/2006/main" noChangeAspect="1"/>
             </wp:cNvGraphicFramePr>
@@ -6197,7 +6393,7 @@
               <a:graphicData uri="http://schemas.openxmlformats.org/drawingml/2006/picture">
                 <pic:pic xmlns:pic="http://schemas.openxmlformats.org/drawingml/2006/picture">
                   <pic:nvPicPr>
-                    <pic:cNvPr id="0" name="create-dark.PNG"/>
+                    <pic:cNvPr id="0" name="030_create-dark.PNG"/>
                     <pic:cNvPicPr/>
                   </pic:nvPicPr>
                   <pic:blipFill>
@@ -6215,7 +6411,7 @@
                   <pic:spPr>
                     <a:xfrm>
                       <a:off x="0" y="0"/>
-                      <a:ext cx="3296729" cy="2231251"/>
+                      <a:ext cx="3636949" cy="2461516"/>
                     </a:xfrm>
                     <a:prstGeom prst="rect">
                       <a:avLst/>
@@ -6286,7 +6482,19 @@
         <w:rPr>
           <w:lang w:val="en-US" w:eastAsia="de-DE"/>
         </w:rPr>
-        <w:t>. If you do not want to store the master frame, just press “cancel”. In this case the master frame is still kept</w:t>
+        <w:t>. If you do not want to store the master frame, just press “ca</w:t>
+      </w:r>
+      <w:r>
+        <w:rPr>
+          <w:lang w:val="en-US" w:eastAsia="de-DE"/>
+        </w:rPr>
+        <w:t>n</w:t>
+      </w:r>
+      <w:r>
+        <w:rPr>
+          <w:lang w:val="en-US" w:eastAsia="de-DE"/>
+        </w:rPr>
+        <w:t>cel”. In this case the master frame is still kept</w:t>
       </w:r>
       <w:r>
         <w:rPr>
@@ -6313,10 +6521,10 @@
           <w:lang w:eastAsia="de-DE"/>
         </w:rPr>
         <w:drawing>
-          <wp:inline distT="0" distB="0" distL="0" distR="0" wp14:anchorId="203EBB5F" wp14:editId="21A6FE62">
-            <wp:extent cx="4267200" cy="2402181"/>
+          <wp:inline distT="0" distB="0" distL="0" distR="0">
+            <wp:extent cx="5087155" cy="2863767"/>
             <wp:effectExtent l="0" t="0" r="0" b="0"/>
-            <wp:docPr id="14" name="Grafik 14"/>
+            <wp:docPr id="6" name="Grafik 6"/>
             <wp:cNvGraphicFramePr>
               <a:graphicFrameLocks xmlns:a="http://schemas.openxmlformats.org/drawingml/2006/main" noChangeAspect="1"/>
             </wp:cNvGraphicFramePr>
@@ -6324,7 +6532,7 @@
               <a:graphicData uri="http://schemas.openxmlformats.org/drawingml/2006/picture">
                 <pic:pic xmlns:pic="http://schemas.openxmlformats.org/drawingml/2006/picture">
                   <pic:nvPicPr>
-                    <pic:cNvPr id="0" name="load-dark.PNG"/>
+                    <pic:cNvPr id="0" name="040_load-dark.PNG"/>
                     <pic:cNvPicPr/>
                   </pic:nvPicPr>
                   <pic:blipFill>
@@ -6342,7 +6550,7 @@
                   <pic:spPr>
                     <a:xfrm>
                       <a:off x="0" y="0"/>
-                      <a:ext cx="4273057" cy="2405478"/>
+                      <a:ext cx="5090570" cy="2865689"/>
                     </a:xfrm>
                     <a:prstGeom prst="rect">
                       <a:avLst/>
@@ -6390,7 +6598,19 @@
         <w:rPr>
           <w:lang w:val="en-US" w:eastAsia="de-DE"/>
         </w:rPr>
-        <w:t xml:space="preserve"> PSS session using the “Load master dark frame” or “Load master flat frame” menu entries, respectively. It is, therefore, not necessary to re-proc</w:t>
+        <w:t xml:space="preserve"> PSS session using the “Load master dark frame” or “Load master flat frame” menu entries, respectively. It is, ther</w:t>
+      </w:r>
+      <w:r>
+        <w:rPr>
+          <w:lang w:val="en-US" w:eastAsia="de-DE"/>
+        </w:rPr>
+        <w:t>e</w:t>
+      </w:r>
+      <w:r>
+        <w:rPr>
+          <w:lang w:val="en-US" w:eastAsia="de-DE"/>
+        </w:rPr>
+        <w:t>fore, not necessary to re-proc</w:t>
       </w:r>
       <w:r>
         <w:rPr>
@@ -6428,6 +6648,7 @@
         <w:rPr>
           <w:lang w:val="en-US" w:eastAsia="de-DE"/>
         </w:rPr>
+        <w:lastRenderedPageBreak/>
         <w:t xml:space="preserve">If </w:t>
       </w:r>
       <w:r>
@@ -6446,7 +6667,19 @@
         <w:rPr>
           <w:lang w:val="en-US" w:eastAsia="de-DE"/>
         </w:rPr>
-        <w:t>(see below), they are used to calibrate the input frames. If the active master frames do not match the stacking input, however, they are ignored.</w:t>
+        <w:t>(see below), they are used to calibrate the input frames. If the active master frames do not match the stac</w:t>
+      </w:r>
+      <w:r>
+        <w:rPr>
+          <w:lang w:val="en-US" w:eastAsia="de-DE"/>
+        </w:rPr>
+        <w:t>k</w:t>
+      </w:r>
+      <w:r>
+        <w:rPr>
+          <w:lang w:val="en-US" w:eastAsia="de-DE"/>
+        </w:rPr>
+        <w:t>ing input, however, they are ignored.</w:t>
       </w:r>
     </w:p>
     <w:p>
@@ -6458,11 +6691,12 @@
       </w:pPr>
       <w:bookmarkStart w:id="139" w:name="_Ref22028144"/>
       <w:bookmarkStart w:id="140" w:name="_Toc22028278"/>
-      <w:r>
-        <w:rPr>
-          <w:lang w:val="en-US"/>
-        </w:rPr>
-        <w:lastRenderedPageBreak/>
+      <w:bookmarkStart w:id="141" w:name="_GoBack"/>
+      <w:bookmarkEnd w:id="141"/>
+      <w:r>
+        <w:rPr>
+          <w:lang w:val="en-US"/>
+        </w:rPr>
         <w:t>Job Specification</w:t>
       </w:r>
       <w:bookmarkEnd w:id="138"/>
@@ -6513,10 +6747,10 @@
           <w:lang w:eastAsia="de-DE"/>
         </w:rPr>
         <w:drawing>
-          <wp:inline distT="0" distB="0" distL="0" distR="0" wp14:anchorId="1E79CB66" wp14:editId="417CBAB5">
-            <wp:extent cx="1354695" cy="1776761"/>
-            <wp:effectExtent l="0" t="0" r="0" b="0"/>
-            <wp:docPr id="16" name="Grafik 16"/>
+          <wp:inline distT="0" distB="0" distL="0" distR="0">
+            <wp:extent cx="1558344" cy="2053056"/>
+            <wp:effectExtent l="0" t="0" r="3810" b="4445"/>
+            <wp:docPr id="8" name="Grafik 8"/>
             <wp:cNvGraphicFramePr>
               <a:graphicFrameLocks xmlns:a="http://schemas.openxmlformats.org/drawingml/2006/main" noChangeAspect="1"/>
             </wp:cNvGraphicFramePr>
@@ -6524,7 +6758,7 @@
               <a:graphicData uri="http://schemas.openxmlformats.org/drawingml/2006/picture">
                 <pic:pic xmlns:pic="http://schemas.openxmlformats.org/drawingml/2006/picture">
                   <pic:nvPicPr>
-                    <pic:cNvPr id="0" name="file-open.png"/>
+                    <pic:cNvPr id="0" name="050_file-open.png"/>
                     <pic:cNvPicPr/>
                   </pic:nvPicPr>
                   <pic:blipFill>
@@ -6542,7 +6776,7 @@
                   <pic:spPr>
                     <a:xfrm>
                       <a:off x="0" y="0"/>
-                      <a:ext cx="1356208" cy="1778746"/>
+                      <a:ext cx="1559885" cy="2055086"/>
                     </a:xfrm>
                     <a:prstGeom prst="rect">
                       <a:avLst/>
@@ -6866,7 +7100,19 @@
         <w:rPr>
           <w:lang w:val="en-US" w:eastAsia="de-DE"/>
         </w:rPr>
-        <w:t xml:space="preserve">Images for </w:t>
+        <w:t>I</w:t>
+      </w:r>
+      <w:r>
+        <w:rPr>
+          <w:lang w:val="en-US" w:eastAsia="de-DE"/>
+        </w:rPr>
+        <w:t>m</w:t>
+      </w:r>
+      <w:r>
+        <w:rPr>
+          <w:lang w:val="en-US" w:eastAsia="de-DE"/>
+        </w:rPr>
+        <w:t xml:space="preserve">ages for </w:t>
       </w:r>
       <w:proofErr w:type="spellStart"/>
       <w:r>
@@ -6953,10 +7199,10 @@
           <w:lang w:eastAsia="de-DE"/>
         </w:rPr>
         <w:drawing>
-          <wp:inline distT="0" distB="0" distL="0" distR="0" wp14:anchorId="69138380" wp14:editId="2CA8A5DC">
-            <wp:extent cx="2832409" cy="1984997"/>
-            <wp:effectExtent l="0" t="0" r="6350" b="0"/>
-            <wp:docPr id="18" name="Grafik 18"/>
+          <wp:inline distT="0" distB="0" distL="0" distR="0">
+            <wp:extent cx="2820473" cy="1908919"/>
+            <wp:effectExtent l="0" t="0" r="0" b="0"/>
+            <wp:docPr id="10" name="Grafik 10"/>
             <wp:cNvGraphicFramePr>
               <a:graphicFrameLocks xmlns:a="http://schemas.openxmlformats.org/drawingml/2006/main" noChangeAspect="1"/>
             </wp:cNvGraphicFramePr>
@@ -6964,7 +7210,7 @@
               <a:graphicData uri="http://schemas.openxmlformats.org/drawingml/2006/picture">
                 <pic:pic xmlns:pic="http://schemas.openxmlformats.org/drawingml/2006/picture">
                   <pic:nvPicPr>
-                    <pic:cNvPr id="0" name="file-open-avi-selection.png"/>
+                    <pic:cNvPr id="0" name="060_file-open-avi-selection.png"/>
                     <pic:cNvPicPr/>
                   </pic:nvPicPr>
                   <pic:blipFill>
@@ -6982,7 +7228,7 @@
                   <pic:spPr>
                     <a:xfrm>
                       <a:off x="0" y="0"/>
-                      <a:ext cx="2834884" cy="1986732"/>
+                      <a:ext cx="2829379" cy="1914947"/>
                     </a:xfrm>
                     <a:prstGeom prst="rect">
                       <a:avLst/>
@@ -7006,10 +7252,10 @@
           <w:lang w:eastAsia="de-DE"/>
         </w:rPr>
         <w:drawing>
-          <wp:inline distT="0" distB="0" distL="0" distR="0" wp14:anchorId="5CEFB306" wp14:editId="72B3DFAB">
-            <wp:extent cx="2780314" cy="1983779"/>
+          <wp:inline distT="0" distB="0" distL="0" distR="0">
+            <wp:extent cx="2665927" cy="1912169"/>
             <wp:effectExtent l="0" t="0" r="1270" b="0"/>
-            <wp:docPr id="19" name="Grafik 19"/>
+            <wp:docPr id="11" name="Grafik 11"/>
             <wp:cNvGraphicFramePr>
               <a:graphicFrameLocks xmlns:a="http://schemas.openxmlformats.org/drawingml/2006/main" noChangeAspect="1"/>
             </wp:cNvGraphicFramePr>
@@ -7017,7 +7263,7 @@
               <a:graphicData uri="http://schemas.openxmlformats.org/drawingml/2006/picture">
                 <pic:pic xmlns:pic="http://schemas.openxmlformats.org/drawingml/2006/picture">
                   <pic:nvPicPr>
-                    <pic:cNvPr id="0" name="file-open-postproc-selection.png"/>
+                    <pic:cNvPr id="0" name="070_file-open-postproc-selection.png"/>
                     <pic:cNvPicPr/>
                   </pic:nvPicPr>
                   <pic:blipFill>
@@ -7035,7 +7281,7 @@
                   <pic:spPr>
                     <a:xfrm>
                       <a:off x="0" y="0"/>
-                      <a:ext cx="2782658" cy="1985452"/>
+                      <a:ext cx="2667716" cy="1913452"/>
                     </a:xfrm>
                     <a:prstGeom prst="rect">
                       <a:avLst/>
@@ -7058,6 +7304,7 @@
         <w:rPr>
           <w:lang w:val="en-US" w:eastAsia="de-DE"/>
         </w:rPr>
+        <w:lastRenderedPageBreak/>
         <w:t>When the user</w:t>
       </w:r>
       <w:r>
@@ -7120,7 +7367,19 @@
         <w:rPr>
           <w:lang w:val="en-US" w:eastAsia="de-DE"/>
         </w:rPr>
-        <w:t xml:space="preserve"> Additional jobs can be defined by pressing “Add job(s)” to re-open the job selection dialog again. Jobs can be removed from the list by </w:t>
+        <w:t xml:space="preserve"> Add</w:t>
+      </w:r>
+      <w:r>
+        <w:rPr>
+          <w:lang w:val="en-US" w:eastAsia="de-DE"/>
+        </w:rPr>
+        <w:t>i</w:t>
+      </w:r>
+      <w:r>
+        <w:rPr>
+          <w:lang w:val="en-US" w:eastAsia="de-DE"/>
+        </w:rPr>
+        <w:t xml:space="preserve">tional jobs can be defined by pressing “Add job(s)” to re-open the job selection dialog again. Jobs can be removed from the list by </w:t>
       </w:r>
       <w:r>
         <w:rPr>
@@ -7146,12 +7405,11 @@
           <w:noProof/>
           <w:lang w:eastAsia="de-DE"/>
         </w:rPr>
-        <w:lastRenderedPageBreak/>
         <w:drawing>
-          <wp:inline distT="0" distB="0" distL="0" distR="0" wp14:anchorId="799891F0" wp14:editId="6D2396E6">
-            <wp:extent cx="5760720" cy="4110355"/>
-            <wp:effectExtent l="0" t="0" r="0" b="4445"/>
-            <wp:docPr id="21" name="Grafik 21"/>
+          <wp:inline distT="0" distB="0" distL="0" distR="0">
+            <wp:extent cx="5760720" cy="4128135"/>
+            <wp:effectExtent l="0" t="0" r="0" b="5715"/>
+            <wp:docPr id="12" name="Grafik 12"/>
             <wp:cNvGraphicFramePr>
               <a:graphicFrameLocks xmlns:a="http://schemas.openxmlformats.org/drawingml/2006/main" noChangeAspect="1"/>
             </wp:cNvGraphicFramePr>
@@ -7159,7 +7417,7 @@
               <a:graphicData uri="http://schemas.openxmlformats.org/drawingml/2006/picture">
                 <pic:pic xmlns:pic="http://schemas.openxmlformats.org/drawingml/2006/picture">
                   <pic:nvPicPr>
-                    <pic:cNvPr id="0" name="file-open_joblist.png"/>
+                    <pic:cNvPr id="0" name="080_file-open-joblist.png"/>
                     <pic:cNvPicPr/>
                   </pic:nvPicPr>
                   <pic:blipFill>
@@ -7177,7 +7435,7 @@
                   <pic:spPr>
                     <a:xfrm>
                       <a:off x="0" y="0"/>
-                      <a:ext cx="5760720" cy="4110355"/>
+                      <a:ext cx="5760720" cy="4128135"/>
                     </a:xfrm>
                     <a:prstGeom prst="rect">
                       <a:avLst/>
@@ -7241,10 +7499,10 @@
           <w:lang w:eastAsia="de-DE"/>
         </w:rPr>
         <w:drawing>
-          <wp:inline distT="0" distB="0" distL="0" distR="0" wp14:anchorId="0960F95B" wp14:editId="684ADF03">
-            <wp:extent cx="3404839" cy="1593204"/>
-            <wp:effectExtent l="0" t="0" r="5715" b="7620"/>
-            <wp:docPr id="1" name="Grafik 1"/>
+          <wp:inline distT="0" distB="0" distL="0" distR="0">
+            <wp:extent cx="3917660" cy="2112135"/>
+            <wp:effectExtent l="0" t="0" r="6985" b="2540"/>
+            <wp:docPr id="15" name="Grafik 15"/>
             <wp:cNvGraphicFramePr>
               <a:graphicFrameLocks xmlns:a="http://schemas.openxmlformats.org/drawingml/2006/main" noChangeAspect="1"/>
             </wp:cNvGraphicFramePr>
@@ -7252,7 +7510,7 @@
               <a:graphicData uri="http://schemas.openxmlformats.org/drawingml/2006/picture">
                 <pic:pic xmlns:pic="http://schemas.openxmlformats.org/drawingml/2006/picture">
                   <pic:nvPicPr>
-                    <pic:cNvPr id="0" name="de-bayer.PNG"/>
+                    <pic:cNvPr id="0" name="090_de-bayer.PNG"/>
                     <pic:cNvPicPr/>
                   </pic:nvPicPr>
                   <pic:blipFill>
@@ -7270,7 +7528,7 @@
                   <pic:spPr>
                     <a:xfrm>
                       <a:off x="0" y="0"/>
-                      <a:ext cx="3409576" cy="1595420"/>
+                      <a:ext cx="3926285" cy="2116785"/>
                     </a:xfrm>
                     <a:prstGeom prst="rect">
                       <a:avLst/>
@@ -7340,14 +7598,15 @@
           <w:lang w:val="en-US"/>
         </w:rPr>
       </w:pPr>
-      <w:bookmarkStart w:id="141" w:name="_Toc22028279"/>
-      <w:r>
-        <w:rPr>
-          <w:lang w:val="en-US"/>
-        </w:rPr>
+      <w:bookmarkStart w:id="142" w:name="_Toc22028279"/>
+      <w:r>
+        <w:rPr>
+          <w:lang w:val="en-US"/>
+        </w:rPr>
+        <w:lastRenderedPageBreak/>
         <w:t>Starting and Controlling the Workflow</w:t>
       </w:r>
-      <w:bookmarkEnd w:id="141"/>
+      <w:bookmarkEnd w:id="142"/>
     </w:p>
     <w:p>
       <w:pPr>
@@ -7405,12 +7664,11 @@
           <w:noProof/>
           <w:lang w:eastAsia="de-DE"/>
         </w:rPr>
-        <w:lastRenderedPageBreak/>
         <w:drawing>
-          <wp:inline distT="0" distB="0" distL="0" distR="0" wp14:anchorId="1B5A76D2" wp14:editId="788D0C02">
-            <wp:extent cx="5760720" cy="641985"/>
-            <wp:effectExtent l="0" t="0" r="0" b="5715"/>
-            <wp:docPr id="41" name="Grafik 41"/>
+          <wp:inline distT="0" distB="0" distL="0" distR="0">
+            <wp:extent cx="5760720" cy="488950"/>
+            <wp:effectExtent l="0" t="0" r="0" b="6350"/>
+            <wp:docPr id="17" name="Grafik 17"/>
             <wp:cNvGraphicFramePr>
               <a:graphicFrameLocks xmlns:a="http://schemas.openxmlformats.org/drawingml/2006/main" noChangeAspect="1"/>
             </wp:cNvGraphicFramePr>
@@ -7418,7 +7676,7 @@
               <a:graphicData uri="http://schemas.openxmlformats.org/drawingml/2006/picture">
                 <pic:pic xmlns:pic="http://schemas.openxmlformats.org/drawingml/2006/picture">
                   <pic:nvPicPr>
-                    <pic:cNvPr id="0" name="batch-mode_cutout.png"/>
+                    <pic:cNvPr id="0" name="100_batch-mode_cutout.png"/>
                     <pic:cNvPicPr/>
                   </pic:nvPicPr>
                   <pic:blipFill>
@@ -7436,7 +7694,7 @@
                   <pic:spPr>
                     <a:xfrm>
                       <a:off x="0" y="0"/>
-                      <a:ext cx="5760720" cy="641985"/>
+                      <a:ext cx="5760720" cy="488950"/>
                     </a:xfrm>
                     <a:prstGeom prst="rect">
                       <a:avLst/>
@@ -7503,7 +7761,19 @@
         <w:rPr>
           <w:lang w:val="en-US" w:eastAsia="de-DE"/>
         </w:rPr>
-        <w:t xml:space="preserve">stops at every processing step and prompts the user to adapt parameters as he or she likes. </w:t>
+        <w:t>stops at every processing step and prompts the user to adapt p</w:t>
+      </w:r>
+      <w:r>
+        <w:rPr>
+          <w:lang w:val="en-US" w:eastAsia="de-DE"/>
+        </w:rPr>
+        <w:t>a</w:t>
+      </w:r>
+      <w:r>
+        <w:rPr>
+          <w:lang w:val="en-US" w:eastAsia="de-DE"/>
+        </w:rPr>
+        <w:t xml:space="preserve">rameters as he or she likes. </w:t>
       </w:r>
       <w:r>
         <w:rPr>
@@ -7573,10 +7843,10 @@
           <w:lang w:eastAsia="de-DE"/>
         </w:rPr>
         <w:drawing>
-          <wp:inline distT="0" distB="0" distL="0" distR="0" wp14:anchorId="5612B1FF" wp14:editId="2643547C">
-            <wp:extent cx="5748349" cy="590550"/>
-            <wp:effectExtent l="0" t="0" r="5080" b="0"/>
-            <wp:docPr id="26" name="Grafik 26"/>
+          <wp:inline distT="0" distB="0" distL="0" distR="0">
+            <wp:extent cx="5760720" cy="423545"/>
+            <wp:effectExtent l="0" t="0" r="0" b="0"/>
+            <wp:docPr id="20" name="Grafik 20"/>
             <wp:cNvGraphicFramePr>
               <a:graphicFrameLocks xmlns:a="http://schemas.openxmlformats.org/drawingml/2006/main" noChangeAspect="1"/>
             </wp:cNvGraphicFramePr>
@@ -7584,7 +7854,7 @@
               <a:graphicData uri="http://schemas.openxmlformats.org/drawingml/2006/picture">
                 <pic:pic xmlns:pic="http://schemas.openxmlformats.org/drawingml/2006/picture">
                   <pic:nvPicPr>
-                    <pic:cNvPr id="0" name="ranking-frames-busy-cutout.png"/>
+                    <pic:cNvPr id="0" name="110_ranking-frames-busy-cutout.png"/>
                     <pic:cNvPicPr/>
                   </pic:nvPicPr>
                   <pic:blipFill>
@@ -7602,7 +7872,7 @@
                   <pic:spPr>
                     <a:xfrm>
                       <a:off x="0" y="0"/>
-                      <a:ext cx="5875889" cy="603653"/>
+                      <a:ext cx="5760720" cy="423545"/>
                     </a:xfrm>
                     <a:prstGeom prst="rect">
                       <a:avLst/>
@@ -7627,10 +7897,10 @@
           <w:lang w:eastAsia="de-DE"/>
         </w:rPr>
         <w:drawing>
-          <wp:inline distT="0" distB="0" distL="0" distR="0" wp14:anchorId="000CF284" wp14:editId="0BC060C9">
-            <wp:extent cx="5760720" cy="461010"/>
-            <wp:effectExtent l="0" t="0" r="0" b="0"/>
-            <wp:docPr id="24" name="Grafik 24"/>
+          <wp:inline distT="0" distB="0" distL="0" distR="0">
+            <wp:extent cx="5760720" cy="433070"/>
+            <wp:effectExtent l="0" t="0" r="0" b="5080"/>
+            <wp:docPr id="22" name="Grafik 22"/>
             <wp:cNvGraphicFramePr>
               <a:graphicFrameLocks xmlns:a="http://schemas.openxmlformats.org/drawingml/2006/main" noChangeAspect="1"/>
             </wp:cNvGraphicFramePr>
@@ -7638,7 +7908,7 @@
               <a:graphicData uri="http://schemas.openxmlformats.org/drawingml/2006/picture">
                 <pic:pic xmlns:pic="http://schemas.openxmlformats.org/drawingml/2006/picture">
                   <pic:nvPicPr>
-                    <pic:cNvPr id="0" name="progress-batch.PNG"/>
+                    <pic:cNvPr id="0" name="120_progress-batch.PNG"/>
                     <pic:cNvPicPr/>
                   </pic:nvPicPr>
                   <pic:blipFill>
@@ -7656,7 +7926,7 @@
                   <pic:spPr>
                     <a:xfrm>
                       <a:off x="0" y="0"/>
-                      <a:ext cx="5760720" cy="461010"/>
+                      <a:ext cx="5760720" cy="433070"/>
                     </a:xfrm>
                     <a:prstGeom prst="rect">
                       <a:avLst/>
@@ -7758,14 +8028,14 @@
           <w:lang w:val="en-US"/>
         </w:rPr>
       </w:pPr>
-      <w:bookmarkStart w:id="142" w:name="_Toc22028280"/>
+      <w:bookmarkStart w:id="143" w:name="_Toc22028280"/>
       <w:r>
         <w:rPr>
           <w:lang w:val="en-US"/>
         </w:rPr>
         <w:t>Execution Protocol</w:t>
       </w:r>
-      <w:bookmarkEnd w:id="142"/>
+      <w:bookmarkEnd w:id="143"/>
     </w:p>
     <w:p>
       <w:pPr>
@@ -7822,18 +8092,18 @@
           <w:lang w:eastAsia="de-DE"/>
         </w:rPr>
         <w:drawing>
-          <wp:anchor distT="0" distB="0" distL="114300" distR="114300" simplePos="0" relativeHeight="251702272" behindDoc="0" locked="0" layoutInCell="1" allowOverlap="1" wp14:anchorId="6E4DC6A6" wp14:editId="38CACEAD">
+          <wp:anchor distT="0" distB="0" distL="114300" distR="114300" simplePos="0" relativeHeight="251705344" behindDoc="0" locked="0" layoutInCell="1" allowOverlap="1" wp14:anchorId="32B5CE62" wp14:editId="03BB5B53">
             <wp:simplePos x="0" y="0"/>
             <wp:positionH relativeFrom="column">
-              <wp:posOffset>-7620</wp:posOffset>
+              <wp:posOffset>1270</wp:posOffset>
             </wp:positionH>
             <wp:positionV relativeFrom="paragraph">
-              <wp:posOffset>31750</wp:posOffset>
+              <wp:posOffset>26670</wp:posOffset>
             </wp:positionV>
-            <wp:extent cx="3835400" cy="2884170"/>
+            <wp:extent cx="3051810" cy="2233295"/>
             <wp:effectExtent l="0" t="0" r="0" b="0"/>
             <wp:wrapSquare wrapText="bothSides"/>
-            <wp:docPr id="40" name="Grafik 40"/>
+            <wp:docPr id="25" name="Grafik 25"/>
             <wp:cNvGraphicFramePr>
               <a:graphicFrameLocks xmlns:a="http://schemas.openxmlformats.org/drawingml/2006/main" noChangeAspect="1"/>
             </wp:cNvGraphicFramePr>
@@ -7841,7 +8111,7 @@
               <a:graphicData uri="http://schemas.openxmlformats.org/drawingml/2006/picture">
                 <pic:pic xmlns:pic="http://schemas.openxmlformats.org/drawingml/2006/picture">
                   <pic:nvPicPr>
-                    <pic:cNvPr id="0" name="protocol.PNG"/>
+                    <pic:cNvPr id="0" name="130_protocol.PNG"/>
                     <pic:cNvPicPr/>
                   </pic:nvPicPr>
                   <pic:blipFill>
@@ -7859,7 +8129,7 @@
                   <pic:spPr>
                     <a:xfrm>
                       <a:off x="0" y="0"/>
-                      <a:ext cx="3835400" cy="2884170"/>
+                      <a:ext cx="3051810" cy="2233295"/>
                     </a:xfrm>
                     <a:prstGeom prst="rect">
                       <a:avLst/>
@@ -7881,8 +8151,70 @@
         <w:rPr>
           <w:lang w:val="en-US" w:eastAsia="de-DE"/>
         </w:rPr>
-        <w:t>First of all, the parameter “Protocol detail level” selects the amount of information provided. Level “0” means no output at all. At level “2” detailed info is provided, e.g. on the number of alignment points and the warp distribution. If parameter “Write protocol to file” is checked, all protocol data is appended to the standard file “PlanetarySytsemStacker.log</w:t>
-      </w:r>
+        <w:t>First of all, the parameter “Protocol detail le</w:t>
+      </w:r>
+      <w:r>
+        <w:rPr>
+          <w:lang w:val="en-US" w:eastAsia="de-DE"/>
+        </w:rPr>
+        <w:t>v</w:t>
+      </w:r>
+      <w:r>
+        <w:rPr>
+          <w:lang w:val="en-US" w:eastAsia="de-DE"/>
+        </w:rPr>
+        <w:t>el” selects the amount of information provi</w:t>
+      </w:r>
+      <w:r>
+        <w:rPr>
+          <w:lang w:val="en-US" w:eastAsia="de-DE"/>
+        </w:rPr>
+        <w:t>d</w:t>
+      </w:r>
+      <w:r>
+        <w:rPr>
+          <w:lang w:val="en-US" w:eastAsia="de-DE"/>
+        </w:rPr>
+        <w:t>ed. Level “0” means no output at all. At level “2” detailed info is provided, e.g. on the nu</w:t>
+      </w:r>
+      <w:r>
+        <w:rPr>
+          <w:lang w:val="en-US" w:eastAsia="de-DE"/>
+        </w:rPr>
+        <w:t>m</w:t>
+      </w:r>
+      <w:r>
+        <w:rPr>
+          <w:lang w:val="en-US" w:eastAsia="de-DE"/>
+        </w:rPr>
+        <w:t>ber of alignment points and the warp distrib</w:t>
+      </w:r>
+      <w:r>
+        <w:rPr>
+          <w:lang w:val="en-US" w:eastAsia="de-DE"/>
+        </w:rPr>
+        <w:t>u</w:t>
+      </w:r>
+      <w:r>
+        <w:rPr>
+          <w:lang w:val="en-US" w:eastAsia="de-DE"/>
+        </w:rPr>
+        <w:t>tion. If parameter “Write protocol to file” is checked, all protocol data is appended to the standard file “PlanetarySytsemStacker.</w:t>
+      </w:r>
+      <w:r>
+        <w:rPr>
+          <w:lang w:val="en-US" w:eastAsia="de-DE"/>
+        </w:rPr>
+        <w:br/>
+      </w:r>
+      <w:proofErr w:type="gramStart"/>
+      <w:r>
+        <w:rPr>
+          <w:lang w:val="en-US" w:eastAsia="de-DE"/>
+        </w:rPr>
+        <w:t>log</w:t>
+      </w:r>
+      <w:proofErr w:type="gramEnd"/>
       <w:r>
         <w:rPr>
           <w:lang w:val="en-US" w:eastAsia="de-DE"/>
@@ -7912,14 +8244,20 @@
         <w:rPr>
           <w:lang w:val="en-US" w:eastAsia="de-DE"/>
         </w:rPr>
+        <w:t xml:space="preserve">In particular if many jobs are processed, </w:t>
+      </w:r>
+      <w:r>
+        <w:rPr>
+          <w:lang w:val="en-US" w:eastAsia="de-DE"/>
+        </w:rPr>
+        <w:t xml:space="preserve">it is </w:t>
+      </w:r>
+      <w:r>
+        <w:rPr>
+          <w:lang w:val="en-US" w:eastAsia="de-DE"/>
+        </w:rPr>
         <w:lastRenderedPageBreak/>
-        <w:t xml:space="preserve">In particular if many jobs are processed, </w:t>
-      </w:r>
-      <w:r>
-        <w:rPr>
-          <w:lang w:val="en-US" w:eastAsia="de-DE"/>
-        </w:rPr>
-        <w:t xml:space="preserve">it is recommended to set </w:t>
+        <w:t xml:space="preserve">recommended to set </w:t>
       </w:r>
       <w:r>
         <w:rPr>
@@ -8069,26 +8407,38 @@
           <w:lang w:val="en-US"/>
         </w:rPr>
       </w:pPr>
-      <w:bookmarkStart w:id="143" w:name="_Toc22028281"/>
+      <w:bookmarkStart w:id="144" w:name="_Toc22028281"/>
       <w:r>
         <w:rPr>
           <w:lang w:val="en-US"/>
         </w:rPr>
         <w:t>Reading Input Data and Buffering</w:t>
       </w:r>
-      <w:bookmarkEnd w:id="143"/>
-    </w:p>
-    <w:p>
-      <w:pPr>
-        <w:rPr>
-          <w:lang w:val="en-US" w:eastAsia="de-DE"/>
-        </w:rPr>
-      </w:pPr>
-      <w:r>
-        <w:rPr>
-          <w:lang w:val="en-US" w:eastAsia="de-DE"/>
-        </w:rPr>
-        <w:t xml:space="preserve">Input data for stacking can be large. In the worst case, the input video file itself is larger than the available RAM. To make things worse, additional to the </w:t>
+      <w:bookmarkEnd w:id="144"/>
+    </w:p>
+    <w:p>
+      <w:pPr>
+        <w:rPr>
+          <w:lang w:val="en-US" w:eastAsia="de-DE"/>
+        </w:rPr>
+      </w:pPr>
+      <w:r>
+        <w:rPr>
+          <w:lang w:val="en-US" w:eastAsia="de-DE"/>
+        </w:rPr>
+        <w:t>Input data for stacking can be large. In the worst case, the input video file itself is larger than the avail</w:t>
+      </w:r>
+      <w:r>
+        <w:rPr>
+          <w:lang w:val="en-US" w:eastAsia="de-DE"/>
+        </w:rPr>
+        <w:t>a</w:t>
+      </w:r>
+      <w:r>
+        <w:rPr>
+          <w:lang w:val="en-US" w:eastAsia="de-DE"/>
+        </w:rPr>
+        <w:t xml:space="preserve">ble RAM. To make things worse, additional to the </w:t>
       </w:r>
       <w:r>
         <w:rPr>
@@ -8289,7 +8639,19 @@
         <w:rPr>
           <w:lang w:val="en-US" w:eastAsia="de-DE"/>
         </w:rPr>
-        <w:t xml:space="preserve"> the configuration dialog (parameter “Data buffering level”).</w:t>
+        <w:t xml:space="preserve"> the configur</w:t>
+      </w:r>
+      <w:r>
+        <w:rPr>
+          <w:lang w:val="en-US" w:eastAsia="de-DE"/>
+        </w:rPr>
+        <w:t>a</w:t>
+      </w:r>
+      <w:r>
+        <w:rPr>
+          <w:lang w:val="en-US" w:eastAsia="de-DE"/>
+        </w:rPr>
+        <w:t>tion dialog (parameter “Data buffering level”).</w:t>
       </w:r>
       <w:r>
         <w:rPr>
@@ -8361,7 +8723,19 @@
         <w:rPr>
           <w:lang w:val="en-US" w:eastAsia="de-DE"/>
         </w:rPr>
-        <w:t xml:space="preserve"> times during job execution, and derived images are recomputed when </w:t>
+        <w:t xml:space="preserve"> times during job execution, and d</w:t>
+      </w:r>
+      <w:r>
+        <w:rPr>
+          <w:lang w:val="en-US" w:eastAsia="de-DE"/>
+        </w:rPr>
+        <w:t>e</w:t>
+      </w:r>
+      <w:r>
+        <w:rPr>
+          <w:lang w:val="en-US" w:eastAsia="de-DE"/>
+        </w:rPr>
+        <w:t xml:space="preserve">rived images are recomputed when </w:t>
       </w:r>
       <w:r>
         <w:rPr>
@@ -8379,7 +8753,19 @@
         <w:rPr>
           <w:lang w:val="en-US" w:eastAsia="de-DE"/>
         </w:rPr>
-        <w:t xml:space="preserve"> computational load.</w:t>
+        <w:t xml:space="preserve"> comp</w:t>
+      </w:r>
+      <w:r>
+        <w:rPr>
+          <w:lang w:val="en-US" w:eastAsia="de-DE"/>
+        </w:rPr>
+        <w:t>u</w:t>
+      </w:r>
+      <w:r>
+        <w:rPr>
+          <w:lang w:val="en-US" w:eastAsia="de-DE"/>
+        </w:rPr>
+        <w:t>tational load.</w:t>
       </w:r>
     </w:p>
     <w:p>
@@ -8511,10 +8897,10 @@
           <w:lang w:eastAsia="de-DE"/>
         </w:rPr>
         <w:drawing>
-          <wp:inline distT="0" distB="0" distL="0" distR="0" wp14:anchorId="57679ABD" wp14:editId="3CA820F9">
-            <wp:extent cx="5760720" cy="1144905"/>
-            <wp:effectExtent l="0" t="0" r="0" b="0"/>
-            <wp:docPr id="42" name="Grafik 42"/>
+          <wp:inline distT="0" distB="0" distL="0" distR="0">
+            <wp:extent cx="4305300" cy="1097766"/>
+            <wp:effectExtent l="0" t="0" r="0" b="7620"/>
+            <wp:docPr id="32" name="Grafik 32"/>
             <wp:cNvGraphicFramePr>
               <a:graphicFrameLocks xmlns:a="http://schemas.openxmlformats.org/drawingml/2006/main" noChangeAspect="1"/>
             </wp:cNvGraphicFramePr>
@@ -8522,7 +8908,7 @@
               <a:graphicData uri="http://schemas.openxmlformats.org/drawingml/2006/picture">
                 <pic:pic xmlns:pic="http://schemas.openxmlformats.org/drawingml/2006/picture">
                   <pic:nvPicPr>
-                    <pic:cNvPr id="0" name="buffering-error.PNG"/>
+                    <pic:cNvPr id="0" name="145_buffering-error.PNG"/>
                     <pic:cNvPicPr/>
                   </pic:nvPicPr>
                   <pic:blipFill>
@@ -8540,7 +8926,7 @@
                   <pic:spPr>
                     <a:xfrm>
                       <a:off x="0" y="0"/>
-                      <a:ext cx="5760720" cy="1144905"/>
+                      <a:ext cx="4305901" cy="1097919"/>
                     </a:xfrm>
                     <a:prstGeom prst="rect">
                       <a:avLst/>
@@ -8639,8 +9025,8 @@
           <w:lang w:val="en-US"/>
         </w:rPr>
       </w:pPr>
-      <w:bookmarkStart w:id="144" w:name="_Ref8742980"/>
-      <w:bookmarkStart w:id="145" w:name="_Toc22028282"/>
+      <w:bookmarkStart w:id="145" w:name="_Ref8742980"/>
+      <w:bookmarkStart w:id="146" w:name="_Toc22028282"/>
       <w:r>
         <w:rPr>
           <w:lang w:val="en-US"/>
@@ -8648,8 +9034,8 @@
         <w:lastRenderedPageBreak/>
         <w:t>Frame stabilization</w:t>
       </w:r>
-      <w:bookmarkEnd w:id="144"/>
       <w:bookmarkEnd w:id="145"/>
+      <w:bookmarkEnd w:id="146"/>
     </w:p>
     <w:p>
       <w:pPr>
@@ -8711,7 +9097,19 @@
         <w:rPr>
           <w:lang w:val="en-US" w:eastAsia="de-DE"/>
         </w:rPr>
-        <w:t xml:space="preserve">PSS offers to identify the stabilization anchor automatically (check “Automatic frame stabilization”). </w:t>
+        <w:t>PSS offers to identify the stabilization anchor automatically (check “Automatic frame stabiliz</w:t>
+      </w:r>
+      <w:r>
+        <w:rPr>
+          <w:lang w:val="en-US" w:eastAsia="de-DE"/>
+        </w:rPr>
+        <w:t>a</w:t>
+      </w:r>
+      <w:r>
+        <w:rPr>
+          <w:lang w:val="en-US" w:eastAsia="de-DE"/>
+        </w:rPr>
+        <w:t xml:space="preserve">tion”). </w:t>
       </w:r>
       <w:r>
         <w:rPr>
@@ -8729,7 +9127,19 @@
         <w:rPr>
           <w:lang w:val="en-US" w:eastAsia="de-DE"/>
         </w:rPr>
-        <w:t xml:space="preserve">s (“patch size” and “search width”) can be modified to control the automatic algorithm. Obviously, in batch mode automatic stabilization is the only choice, so the configuration parameter “Automatic frame stabilization” </w:t>
+        <w:t>s (“patch size” and “search width”) can be mod</w:t>
+      </w:r>
+      <w:r>
+        <w:rPr>
+          <w:lang w:val="en-US" w:eastAsia="de-DE"/>
+        </w:rPr>
+        <w:t>i</w:t>
+      </w:r>
+      <w:r>
+        <w:rPr>
+          <w:lang w:val="en-US" w:eastAsia="de-DE"/>
+        </w:rPr>
+        <w:t xml:space="preserve">fied to control the automatic algorithm. Obviously, in batch mode automatic stabilization is the only choice, so the configuration parameter “Automatic frame stabilization” </w:t>
       </w:r>
       <w:r>
         <w:rPr>
@@ -8756,10 +9166,10 @@
           <w:lang w:eastAsia="de-DE"/>
         </w:rPr>
         <w:drawing>
-          <wp:inline distT="0" distB="0" distL="0" distR="0" wp14:anchorId="1905C1E8" wp14:editId="0CECA5C5">
-            <wp:extent cx="5086350" cy="3630304"/>
-            <wp:effectExtent l="0" t="0" r="0" b="8255"/>
-            <wp:docPr id="27" name="Grafik 27"/>
+          <wp:inline distT="0" distB="0" distL="0" distR="0">
+            <wp:extent cx="5287467" cy="3781425"/>
+            <wp:effectExtent l="0" t="0" r="8890" b="0"/>
+            <wp:docPr id="33" name="Grafik 33"/>
             <wp:cNvGraphicFramePr>
               <a:graphicFrameLocks xmlns:a="http://schemas.openxmlformats.org/drawingml/2006/main" noChangeAspect="1"/>
             </wp:cNvGraphicFramePr>
@@ -8767,7 +9177,7 @@
               <a:graphicData uri="http://schemas.openxmlformats.org/drawingml/2006/picture">
                 <pic:pic xmlns:pic="http://schemas.openxmlformats.org/drawingml/2006/picture">
                   <pic:nvPicPr>
-                    <pic:cNvPr id="0" name="stabilization-anchor-selection.PNG"/>
+                    <pic:cNvPr id="0" name="150_stabilization-anchor-selection.PNG"/>
                     <pic:cNvPicPr/>
                   </pic:nvPicPr>
                   <pic:blipFill>
@@ -8785,7 +9195,7 @@
                   <pic:spPr>
                     <a:xfrm>
                       <a:off x="0" y="0"/>
-                      <a:ext cx="5084669" cy="3629104"/>
+                      <a:ext cx="5289522" cy="3782895"/>
                     </a:xfrm>
                     <a:prstGeom prst="rect">
                       <a:avLst/>
@@ -8838,7 +9248,19 @@
         <w:rPr>
           <w:lang w:val="en-US" w:eastAsia="de-DE"/>
         </w:rPr>
-        <w:t>he or she must uncheck</w:t>
+        <w:t>he or she must u</w:t>
+      </w:r>
+      <w:r>
+        <w:rPr>
+          <w:lang w:val="en-US" w:eastAsia="de-DE"/>
+        </w:rPr>
+        <w:t>n</w:t>
+      </w:r>
+      <w:r>
+        <w:rPr>
+          <w:lang w:val="en-US" w:eastAsia="de-DE"/>
+        </w:rPr>
+        <w:t>check</w:t>
       </w:r>
       <w:r>
         <w:rPr>
@@ -8886,7 +9308,19 @@
         <w:rPr>
           <w:lang w:val="en-US" w:eastAsia="de-DE"/>
         </w:rPr>
-        <w:t xml:space="preserve"> frame viewer appears, this is the time to explain its general features:</w:t>
+        <w:t xml:space="preserve"> frame viewer appears, this is the time to e</w:t>
+      </w:r>
+      <w:r>
+        <w:rPr>
+          <w:lang w:val="en-US" w:eastAsia="de-DE"/>
+        </w:rPr>
+        <w:t>x</w:t>
+      </w:r>
+      <w:r>
+        <w:rPr>
+          <w:lang w:val="en-US" w:eastAsia="de-DE"/>
+        </w:rPr>
+        <w:t>plain its general features:</w:t>
       </w:r>
     </w:p>
     <w:p>
@@ -9038,7 +9472,19 @@
         <w:rPr>
           <w:lang w:val="en-US" w:eastAsia="de-DE"/>
         </w:rPr>
-        <w:t>Usually some 30% of the frame size (per coordinate direction) is a good choice.</w:t>
+        <w:t>Usually some 30% of the frame size (per c</w:t>
+      </w:r>
+      <w:r>
+        <w:rPr>
+          <w:lang w:val="en-US" w:eastAsia="de-DE"/>
+        </w:rPr>
+        <w:t>o</w:t>
+      </w:r>
+      <w:r>
+        <w:rPr>
+          <w:lang w:val="en-US" w:eastAsia="de-DE"/>
+        </w:rPr>
+        <w:t>ordinate direction) is a good choice.</w:t>
       </w:r>
     </w:p>
     <w:p>
@@ -9128,18 +9574,19 @@
           <w:lang w:val="en-US"/>
         </w:rPr>
       </w:pPr>
-      <w:bookmarkStart w:id="146" w:name="_Toc22028283"/>
+      <w:bookmarkStart w:id="147" w:name="_Toc22028283"/>
       <w:r>
         <w:rPr>
           <w:lang w:val="en-US"/>
         </w:rPr>
         <w:t>Setting the Stacking Fraction</w:t>
       </w:r>
-      <w:bookmarkEnd w:id="146"/>
-    </w:p>
-    <w:p>
-      <w:pPr>
-        <w:rPr>
+      <w:bookmarkEnd w:id="147"/>
+    </w:p>
+    <w:p>
+      <w:pPr>
+        <w:rPr>
+          <w:noProof/>
           <w:lang w:val="en-US" w:eastAsia="de-DE"/>
         </w:rPr>
       </w:pPr>
@@ -9149,18 +9596,18 @@
           <w:lang w:eastAsia="de-DE"/>
         </w:rPr>
         <w:drawing>
-          <wp:anchor distT="0" distB="0" distL="114300" distR="114300" simplePos="0" relativeHeight="251703296" behindDoc="0" locked="0" layoutInCell="1" allowOverlap="1" wp14:anchorId="6DA02ACA" wp14:editId="34967860">
+          <wp:anchor distT="0" distB="0" distL="114300" distR="114300" simplePos="0" relativeHeight="251706368" behindDoc="0" locked="0" layoutInCell="1" allowOverlap="1" wp14:anchorId="63AEE281" wp14:editId="4734639A">
             <wp:simplePos x="0" y="0"/>
             <wp:positionH relativeFrom="column">
-              <wp:posOffset>4683125</wp:posOffset>
+              <wp:posOffset>4624705</wp:posOffset>
             </wp:positionH>
             <wp:positionV relativeFrom="paragraph">
-              <wp:posOffset>788035</wp:posOffset>
+              <wp:posOffset>781050</wp:posOffset>
             </wp:positionV>
-            <wp:extent cx="1530985" cy="3262630"/>
+            <wp:extent cx="1437640" cy="3238500"/>
             <wp:effectExtent l="0" t="0" r="0" b="0"/>
             <wp:wrapSquare wrapText="bothSides"/>
-            <wp:docPr id="43" name="Grafik 43"/>
+            <wp:docPr id="47" name="Grafik 47"/>
             <wp:cNvGraphicFramePr>
               <a:graphicFrameLocks xmlns:a="http://schemas.openxmlformats.org/drawingml/2006/main" noChangeAspect="1"/>
             </wp:cNvGraphicFramePr>
@@ -9168,7 +9615,7 @@
               <a:graphicData uri="http://schemas.openxmlformats.org/drawingml/2006/picture">
                 <pic:pic xmlns:pic="http://schemas.openxmlformats.org/drawingml/2006/picture">
                   <pic:nvPicPr>
-                    <pic:cNvPr id="0" name="frame-viewer-set-limit-after-cutout.png"/>
+                    <pic:cNvPr id="0" name="170_frame-viewer-set-limit-after-cutout.png"/>
                     <pic:cNvPicPr/>
                   </pic:nvPicPr>
                   <pic:blipFill>
@@ -9186,7 +9633,7 @@
                   <pic:spPr>
                     <a:xfrm>
                       <a:off x="0" y="0"/>
-                      <a:ext cx="1530985" cy="3262630"/>
+                      <a:ext cx="1437640" cy="3238500"/>
                     </a:xfrm>
                     <a:prstGeom prst="rect">
                       <a:avLst/>
@@ -9312,10 +9759,10 @@
           <w:lang w:eastAsia="de-DE"/>
         </w:rPr>
         <w:drawing>
-          <wp:inline distT="0" distB="0" distL="0" distR="0" wp14:anchorId="0B94D16C" wp14:editId="6732C7D7">
-            <wp:extent cx="4606612" cy="3285892"/>
-            <wp:effectExtent l="0" t="0" r="3810" b="0"/>
-            <wp:docPr id="28" name="Grafik 28"/>
+          <wp:inline distT="0" distB="0" distL="0" distR="0" wp14:anchorId="245EEC7F" wp14:editId="68A38193">
+            <wp:extent cx="4528311" cy="3238500"/>
+            <wp:effectExtent l="0" t="0" r="5715" b="0"/>
+            <wp:docPr id="39" name="Grafik 39"/>
             <wp:cNvGraphicFramePr>
               <a:graphicFrameLocks xmlns:a="http://schemas.openxmlformats.org/drawingml/2006/main" noChangeAspect="1"/>
             </wp:cNvGraphicFramePr>
@@ -9323,11 +9770,11 @@
               <a:graphicData uri="http://schemas.openxmlformats.org/drawingml/2006/picture">
                 <pic:pic xmlns:pic="http://schemas.openxmlformats.org/drawingml/2006/picture">
                   <pic:nvPicPr>
-                    <pic:cNvPr id="0" name="frame-viewer-set-limit-before.PNG"/>
+                    <pic:cNvPr id="0" name="160_frame-viewer-set-limit-before.PNG"/>
                     <pic:cNvPicPr/>
                   </pic:nvPicPr>
                   <pic:blipFill>
-                    <a:blip r:embed="rId32" cstate="print">
+                    <a:blip r:embed="rId32">
                       <a:extLst>
                         <a:ext uri="{28A0092B-C50C-407E-A947-70E740481C1C}">
                           <a14:useLocalDpi xmlns:a14="http://schemas.microsoft.com/office/drawing/2010/main" val="0"/>
@@ -9341,7 +9788,7 @@
                   <pic:spPr>
                     <a:xfrm>
                       <a:off x="0" y="0"/>
-                      <a:ext cx="4608365" cy="3287143"/>
+                      <a:ext cx="4526814" cy="3237430"/>
                     </a:xfrm>
                     <a:prstGeom prst="rect">
                       <a:avLst/>
@@ -9406,7 +9853,19 @@
         <w:rPr>
           <w:lang w:val="en-US" w:eastAsia="de-DE"/>
         </w:rPr>
-        <w:t>quality (horizontal axis). The shaded area shows the fraction of frames to be stacked. The stacking limit can be moved by changing the input editor fields for “Number of frames” or “Percentage”. As an alternative, pressing the key “Set limit to current frame” moves the border of the shaded area to the position of the frame being displayed.</w:t>
+        <w:t>quality (horizontal axis). The shaded area shows the fraction of frames to be stacked. The stac</w:t>
+      </w:r>
+      <w:r>
+        <w:rPr>
+          <w:lang w:val="en-US" w:eastAsia="de-DE"/>
+        </w:rPr>
+        <w:t>k</w:t>
+      </w:r>
+      <w:r>
+        <w:rPr>
+          <w:lang w:val="en-US" w:eastAsia="de-DE"/>
+        </w:rPr>
+        <w:t>ing limit can be moved by changing the input editor fields for “Number of frames” or “Percentage”. As an alternative, pressing the key “Set limit to current frame” moves the border of the shaded area to the position of the frame being displayed.</w:t>
       </w:r>
       <w:r>
         <w:rPr>
@@ -9487,7 +9946,19 @@
         <w:rPr>
           <w:lang w:val="en-US" w:eastAsia="de-DE"/>
         </w:rPr>
-        <w:t xml:space="preserve">By setting the “Frame ordering” checkbox, frames can be ordered either by quality or chronologically. In the latter case, </w:t>
+        <w:t>By setting the “Frame ordering” checkbox, frames can be ordered either by quality or chronologica</w:t>
+      </w:r>
+      <w:r>
+        <w:rPr>
+          <w:lang w:val="en-US" w:eastAsia="de-DE"/>
+        </w:rPr>
+        <w:t>l</w:t>
+      </w:r>
+      <w:r>
+        <w:rPr>
+          <w:lang w:val="en-US" w:eastAsia="de-DE"/>
+        </w:rPr>
+        <w:t xml:space="preserve">ly. In the latter case, </w:t>
       </w:r>
       <w:r>
         <w:rPr>
@@ -9499,7 +9970,19 @@
         <w:rPr>
           <w:lang w:val="en-US" w:eastAsia="de-DE"/>
         </w:rPr>
-        <w:t>demonstrated to the left, the quality graph usually is quite busy</w:t>
+        <w:t>demo</w:t>
+      </w:r>
+      <w:r>
+        <w:rPr>
+          <w:lang w:val="en-US" w:eastAsia="de-DE"/>
+        </w:rPr>
+        <w:t>n</w:t>
+      </w:r>
+      <w:r>
+        <w:rPr>
+          <w:lang w:val="en-US" w:eastAsia="de-DE"/>
+        </w:rPr>
+        <w:t>strated to the left, the quality graph usually is quite busy</w:t>
       </w:r>
       <w:r>
         <w:rPr>
@@ -9548,14 +10031,14 @@
           <w:lang w:val="en-US"/>
         </w:rPr>
       </w:pPr>
-      <w:bookmarkStart w:id="147" w:name="_Toc22028284"/>
+      <w:bookmarkStart w:id="148" w:name="_Toc22028284"/>
       <w:r>
         <w:rPr>
           <w:lang w:val="en-US"/>
         </w:rPr>
         <w:t>Setting a Region of Interest (ROI)</w:t>
       </w:r>
-      <w:bookmarkEnd w:id="147"/>
+      <w:bookmarkEnd w:id="148"/>
     </w:p>
     <w:p>
       <w:pPr>
@@ -9569,10 +10052,10 @@
           <w:lang w:eastAsia="de-DE"/>
         </w:rPr>
         <w:drawing>
-          <wp:inline distT="0" distB="0" distL="0" distR="0" wp14:anchorId="6D2694DD" wp14:editId="7C29C689">
-            <wp:extent cx="5070088" cy="3618697"/>
-            <wp:effectExtent l="0" t="0" r="0" b="1270"/>
-            <wp:docPr id="29" name="Grafik 29"/>
+          <wp:inline distT="0" distB="0" distL="0" distR="0">
+            <wp:extent cx="5760720" cy="4119880"/>
+            <wp:effectExtent l="0" t="0" r="0" b="0"/>
+            <wp:docPr id="48" name="Grafik 48"/>
             <wp:cNvGraphicFramePr>
               <a:graphicFrameLocks xmlns:a="http://schemas.openxmlformats.org/drawingml/2006/main" noChangeAspect="1"/>
             </wp:cNvGraphicFramePr>
@@ -9580,7 +10063,7 @@
               <a:graphicData uri="http://schemas.openxmlformats.org/drawingml/2006/picture">
                 <pic:pic xmlns:pic="http://schemas.openxmlformats.org/drawingml/2006/picture">
                   <pic:nvPicPr>
-                    <pic:cNvPr id="0" name="roi.PNG"/>
+                    <pic:cNvPr id="0" name="190_roi.PNG"/>
                     <pic:cNvPicPr/>
                   </pic:nvPicPr>
                   <pic:blipFill>
@@ -9598,7 +10081,7 @@
                   <pic:spPr>
                     <a:xfrm>
                       <a:off x="0" y="0"/>
-                      <a:ext cx="5071110" cy="3619426"/>
+                      <a:ext cx="5760720" cy="4119880"/>
                     </a:xfrm>
                     <a:prstGeom prst="rect">
                       <a:avLst/>
@@ -9751,12 +10234,11 @@
           <w:lang w:val="en-US"/>
         </w:rPr>
       </w:pPr>
-      <w:bookmarkStart w:id="148" w:name="_Toc22028285"/>
-      <w:r>
-        <w:rPr>
-          <w:lang w:val="en-US"/>
-        </w:rPr>
-        <w:lastRenderedPageBreak/>
+      <w:bookmarkStart w:id="149" w:name="_Toc22028285"/>
+      <w:r>
+        <w:rPr>
+          <w:lang w:val="en-US"/>
+        </w:rPr>
         <w:t xml:space="preserve">Selecting </w:t>
       </w:r>
       <w:r>
@@ -9771,7 +10253,7 @@
         </w:rPr>
         <w:t>lignment Points</w:t>
       </w:r>
-      <w:bookmarkEnd w:id="148"/>
+      <w:bookmarkEnd w:id="149"/>
     </w:p>
     <w:p>
       <w:pPr>
@@ -9825,7 +10307,19 @@
         <w:rPr>
           <w:lang w:val="en-US" w:eastAsia="de-DE"/>
         </w:rPr>
-        <w:t xml:space="preserve">To create APs automatically, press the button “Create AP Grid”. The size of individual AP patches </w:t>
+        <w:t>To create APs automatically, press the button “Create AP Grid”. The size of individual AP patc</w:t>
+      </w:r>
+      <w:r>
+        <w:rPr>
+          <w:lang w:val="en-US" w:eastAsia="de-DE"/>
+        </w:rPr>
+        <w:t>h</w:t>
+      </w:r>
+      <w:r>
+        <w:rPr>
+          <w:lang w:val="en-US" w:eastAsia="de-DE"/>
+        </w:rPr>
+        <w:t xml:space="preserve">es </w:t>
       </w:r>
       <w:r>
         <w:rPr>
@@ -9837,7 +10331,19 @@
         <w:rPr>
           <w:lang w:val="en-US" w:eastAsia="de-DE"/>
         </w:rPr>
-        <w:t xml:space="preserve"> controlled by changing the “Alignment box width” slider on the right. Thresholds for excluding areas which are too dim (e.g. sky background) or contain too little structure can be changed by moving the two other sliders.</w:t>
+        <w:t xml:space="preserve"> controlled by changing the “Alignment box width” slider on the right. Thresholds for exclu</w:t>
+      </w:r>
+      <w:r>
+        <w:rPr>
+          <w:lang w:val="en-US" w:eastAsia="de-DE"/>
+        </w:rPr>
+        <w:t>d</w:t>
+      </w:r>
+      <w:r>
+        <w:rPr>
+          <w:lang w:val="en-US" w:eastAsia="de-DE"/>
+        </w:rPr>
+        <w:t>ing areas which are too dim (e.g. sky background) or contain too little structure can be changed by moving the two other sliders.</w:t>
       </w:r>
     </w:p>
     <w:p>
@@ -9939,7 +10445,19 @@
         <w:rPr>
           <w:lang w:val="en-US" w:eastAsia="de-DE"/>
         </w:rPr>
-        <w:t xml:space="preserve">APs can be deleted, added and modified manually. This way the user can adapt the grid as required. </w:t>
+        <w:t>APs can be deleted, added and modified manually. This way the user can adapt the grid as r</w:t>
+      </w:r>
+      <w:r>
+        <w:rPr>
+          <w:lang w:val="en-US" w:eastAsia="de-DE"/>
+        </w:rPr>
+        <w:t>e</w:t>
+      </w:r>
+      <w:r>
+        <w:rPr>
+          <w:lang w:val="en-US" w:eastAsia="de-DE"/>
+        </w:rPr>
+        <w:t xml:space="preserve">quired. </w:t>
       </w:r>
       <w:r>
         <w:rPr>
@@ -10228,10 +10746,10 @@
         </w:rPr>
         <w:lastRenderedPageBreak/>
         <w:drawing>
-          <wp:inline distT="0" distB="0" distL="0" distR="0" wp14:anchorId="69B27778" wp14:editId="7E9E209D">
-            <wp:extent cx="5494492" cy="3921608"/>
-            <wp:effectExtent l="0" t="0" r="0" b="3175"/>
-            <wp:docPr id="30" name="Grafik 30"/>
+          <wp:inline distT="0" distB="0" distL="0" distR="0">
+            <wp:extent cx="5760720" cy="4119880"/>
+            <wp:effectExtent l="0" t="0" r="0" b="0"/>
+            <wp:docPr id="49" name="Grafik 49"/>
             <wp:cNvGraphicFramePr>
               <a:graphicFrameLocks xmlns:a="http://schemas.openxmlformats.org/drawingml/2006/main" noChangeAspect="1"/>
             </wp:cNvGraphicFramePr>
@@ -10239,7 +10757,7 @@
               <a:graphicData uri="http://schemas.openxmlformats.org/drawingml/2006/picture">
                 <pic:pic xmlns:pic="http://schemas.openxmlformats.org/drawingml/2006/picture">
                   <pic:nvPicPr>
-                    <pic:cNvPr id="0" name="create-ap-grid.png"/>
+                    <pic:cNvPr id="0" name="200_create-ap-grid.png"/>
                     <pic:cNvPicPr/>
                   </pic:nvPicPr>
                   <pic:blipFill>
@@ -10257,7 +10775,7 @@
                   <pic:spPr>
                     <a:xfrm>
                       <a:off x="0" y="0"/>
-                      <a:ext cx="5493720" cy="3921057"/>
+                      <a:ext cx="5760720" cy="4119880"/>
                     </a:xfrm>
                     <a:prstGeom prst="rect">
                       <a:avLst/>
@@ -10280,7 +10798,19 @@
         <w:rPr>
           <w:lang w:val="en-US" w:eastAsia="de-DE"/>
         </w:rPr>
-        <w:t xml:space="preserve">The optimal AP size very much depends on the quality of the input data. If frames show very little local contrast, larger AP patches lead to better results. If the resolution is very good, but seeing-induced warping is strong, small AP patches are better. The best practice is to experiment with different AP sizes, starting with a somewhat larger value (e.g. 100 pixels), and </w:t>
+        <w:t>The optimal AP size very much depends on the quality of the input data. If frames show very little local contrast, larger AP patches lead to better results. If the resolution is very good, but seeing-induced war</w:t>
+      </w:r>
+      <w:r>
+        <w:rPr>
+          <w:lang w:val="en-US" w:eastAsia="de-DE"/>
+        </w:rPr>
+        <w:t>p</w:t>
+      </w:r>
+      <w:r>
+        <w:rPr>
+          <w:lang w:val="en-US" w:eastAsia="de-DE"/>
+        </w:rPr>
+        <w:t xml:space="preserve">ing is strong, small AP patches are better. The best practice is to experiment with different AP sizes, starting with a somewhat larger value (e.g. 100 pixels), and </w:t>
       </w:r>
       <w:r>
         <w:rPr>
@@ -10314,14 +10844,14 @@
           <w:lang w:val="en-US"/>
         </w:rPr>
       </w:pPr>
-      <w:bookmarkStart w:id="149" w:name="_Toc22028286"/>
+      <w:bookmarkStart w:id="150" w:name="_Toc22028286"/>
       <w:r>
         <w:rPr>
           <w:lang w:val="en-US"/>
         </w:rPr>
         <w:t>Frame Stacking</w:t>
       </w:r>
-      <w:bookmarkEnd w:id="149"/>
+      <w:bookmarkEnd w:id="150"/>
     </w:p>
     <w:p>
       <w:pPr>
@@ -10364,7 +10894,19 @@
         <w:rPr>
           <w:lang w:val="en-US" w:eastAsia="de-DE"/>
         </w:rPr>
-        <w:t>frequency distribution of local displacements at all APs and all contributing frames. Usually, small displacements (a few pixels) occur most often. If the distribution extends too much towards larger numbers, this could be due to a low stacking quality. In this case it is recommended to experiment with different parameters, for example:</w:t>
+        <w:t>frequency distribution of local displacements at all APs and all contributing frames. Usually, small displacements (a few pixels) occur most often. If the distrib</w:t>
+      </w:r>
+      <w:r>
+        <w:rPr>
+          <w:lang w:val="en-US" w:eastAsia="de-DE"/>
+        </w:rPr>
+        <w:t>u</w:t>
+      </w:r>
+      <w:r>
+        <w:rPr>
+          <w:lang w:val="en-US" w:eastAsia="de-DE"/>
+        </w:rPr>
+        <w:t>tion extends too much towards larger numbers, this could be due to a low stacking quality. In this case it is recommended to experiment with different parameters, for example:</w:t>
       </w:r>
     </w:p>
     <w:p>
@@ -10441,10 +10983,10 @@
         </w:rPr>
         <w:lastRenderedPageBreak/>
         <w:drawing>
-          <wp:inline distT="0" distB="0" distL="0" distR="0" wp14:anchorId="13562811" wp14:editId="6B4BBF8F">
-            <wp:extent cx="5760720" cy="4111625"/>
-            <wp:effectExtent l="0" t="0" r="0" b="3175"/>
-            <wp:docPr id="31" name="Grafik 31"/>
+          <wp:inline distT="0" distB="0" distL="0" distR="0">
+            <wp:extent cx="5760720" cy="4119880"/>
+            <wp:effectExtent l="0" t="0" r="0" b="0"/>
+            <wp:docPr id="50" name="Grafik 50"/>
             <wp:cNvGraphicFramePr>
               <a:graphicFrameLocks xmlns:a="http://schemas.openxmlformats.org/drawingml/2006/main" noChangeAspect="1"/>
             </wp:cNvGraphicFramePr>
@@ -10452,7 +10994,7 @@
               <a:graphicData uri="http://schemas.openxmlformats.org/drawingml/2006/picture">
                 <pic:pic xmlns:pic="http://schemas.openxmlformats.org/drawingml/2006/picture">
                   <pic:nvPicPr>
-                    <pic:cNvPr id="0" name="warp-distribution.PNG"/>
+                    <pic:cNvPr id="0" name="210=warp-distribution.PNG"/>
                     <pic:cNvPicPr/>
                   </pic:nvPicPr>
                   <pic:blipFill>
@@ -10470,7 +11012,7 @@
                   <pic:spPr>
                     <a:xfrm>
                       <a:off x="0" y="0"/>
-                      <a:ext cx="5760720" cy="4111625"/>
+                      <a:ext cx="5760720" cy="4119880"/>
                     </a:xfrm>
                     <a:prstGeom prst="rect">
                       <a:avLst/>
@@ -10501,32 +11043,66 @@
         </w:rPr>
         <w:t>for</w:t>
       </w:r>
-      <w:bookmarkStart w:id="150" w:name="_GoBack"/>
-      <w:bookmarkEnd w:id="150"/>
-      <w:r>
-        <w:rPr>
-          <w:lang w:val="en-US" w:eastAsia="de-DE"/>
-        </w:rPr>
-        <w:t xml:space="preserve"> the warp shift compensation is the fraction of failed shift measurements which is displayed below the shift distribution graph. If this value is above 5%, it is written in red font.</w:t>
-      </w:r>
-      <w:r>
-        <w:rPr>
-          <w:lang w:val="en-US" w:eastAsia="de-DE"/>
-        </w:rPr>
-        <w:t xml:space="preserve"> In this case it is a good idea to experiment with different parameter settings, as discussed above. A high value, however, not necessarily means that the results are bad. Other explanations are a very low contrast in the image, or oversampling in the optics / camera configuration.</w:t>
-      </w:r>
-    </w:p>
-    <w:p>
-      <w:pPr>
-        <w:rPr>
-          <w:lang w:val="en-US" w:eastAsia="de-DE"/>
-        </w:rPr>
-      </w:pPr>
-      <w:r>
-        <w:rPr>
-          <w:lang w:val="en-US" w:eastAsia="de-DE"/>
-        </w:rPr>
-        <w:t>After inspecting the warp distribution, press “OK” to finish the current job. The stacked summation image is written</w:t>
+      <w:r>
+        <w:rPr>
+          <w:lang w:val="en-US" w:eastAsia="de-DE"/>
+        </w:rPr>
+        <w:t xml:space="preserve"> the warp shift compensation is the fraction of failed shift measurements which is displayed below the shift distribution graph. If this value is above 5%, it is written in red </w:t>
+      </w:r>
+      <w:r>
+        <w:rPr>
+          <w:lang w:val="en-US" w:eastAsia="de-DE"/>
+        </w:rPr>
+        <w:t>color</w:t>
+      </w:r>
+      <w:r>
+        <w:rPr>
+          <w:lang w:val="en-US" w:eastAsia="de-DE"/>
+        </w:rPr>
+        <w:t>.</w:t>
+      </w:r>
+      <w:r>
+        <w:rPr>
+          <w:lang w:val="en-US" w:eastAsia="de-DE"/>
+        </w:rPr>
+        <w:t xml:space="preserve"> In this case it is a good idea to experiment with different parameter settings, as discussed above. A high value, however, not necessarily means that the results are bad. Other explanations are a very low co</w:t>
+      </w:r>
+      <w:r>
+        <w:rPr>
+          <w:lang w:val="en-US" w:eastAsia="de-DE"/>
+        </w:rPr>
+        <w:t>n</w:t>
+      </w:r>
+      <w:r>
+        <w:rPr>
+          <w:lang w:val="en-US" w:eastAsia="de-DE"/>
+        </w:rPr>
+        <w:t>trast in the image, or oversampling in the optics / camera configuration.</w:t>
+      </w:r>
+    </w:p>
+    <w:p>
+      <w:pPr>
+        <w:rPr>
+          <w:lang w:val="en-US" w:eastAsia="de-DE"/>
+        </w:rPr>
+      </w:pPr>
+      <w:r>
+        <w:rPr>
+          <w:lang w:val="en-US" w:eastAsia="de-DE"/>
+        </w:rPr>
+        <w:t>After inspecting the warp distribution, press “OK” to finish the current job. The stacked summation i</w:t>
+      </w:r>
+      <w:r>
+        <w:rPr>
+          <w:lang w:val="en-US" w:eastAsia="de-DE"/>
+        </w:rPr>
+        <w:t>m</w:t>
+      </w:r>
+      <w:r>
+        <w:rPr>
+          <w:lang w:val="en-US" w:eastAsia="de-DE"/>
+        </w:rPr>
+        <w:t>age is written</w:t>
       </w:r>
       <w:r>
         <w:rPr>
@@ -10568,7 +11144,19 @@
         <w:rPr>
           <w:lang w:val="en-US" w:eastAsia="de-DE"/>
         </w:rPr>
-        <w:t xml:space="preserve">is located. The name is </w:t>
+        <w:t>is loca</w:t>
+      </w:r>
+      <w:r>
+        <w:rPr>
+          <w:lang w:val="en-US" w:eastAsia="de-DE"/>
+        </w:rPr>
+        <w:t>t</w:t>
+      </w:r>
+      <w:r>
+        <w:rPr>
+          <w:lang w:val="en-US" w:eastAsia="de-DE"/>
+        </w:rPr>
+        <w:t xml:space="preserve">ed. The name is </w:t>
       </w:r>
       <w:r>
         <w:rPr>
@@ -10681,7 +11269,7 @@
         <w:rPr>
           <w:lang w:val="en-US" w:eastAsia="de-DE"/>
         </w:rPr>
-        <w:instrText xml:space="preserve"> REF _Ref8753727 \r \h </w:instrText>
+        <w:instrText xml:space="preserve"> REF _Ref22028144 \r \h </w:instrText>
       </w:r>
       <w:r>
         <w:rPr>
@@ -10698,7 +11286,7 @@
         <w:rPr>
           <w:lang w:val="en-US" w:eastAsia="de-DE"/>
         </w:rPr>
-        <w:t>4.2</w:t>
+        <w:t>4.3</w:t>
       </w:r>
       <w:r>
         <w:rPr>
@@ -10847,6 +11435,44 @@
         <w:rPr>
           <w:lang w:val="en-US" w:eastAsia="de-DE"/>
         </w:rPr>
+        <w:t>postpr</w:t>
+      </w:r>
+      <w:r>
+        <w:rPr>
+          <w:lang w:val="en-US" w:eastAsia="de-DE"/>
+        </w:rPr>
+        <w:t>o</w:t>
+      </w:r>
+      <w:r>
+        <w:rPr>
+          <w:lang w:val="en-US" w:eastAsia="de-DE"/>
+        </w:rPr>
+        <w:t>cessing</w:t>
+      </w:r>
+      <w:proofErr w:type="spellEnd"/>
+      <w:r>
+        <w:rPr>
+          <w:lang w:val="en-US" w:eastAsia="de-DE"/>
+        </w:rPr>
+        <w:t xml:space="preserve"> can be performed </w:t>
+      </w:r>
+      <w:r>
+        <w:rPr>
+          <w:lang w:val="en-US" w:eastAsia="de-DE"/>
+        </w:rPr>
+        <w:t xml:space="preserve">either interactively, or in fully automatic batch mode. In the case of </w:t>
+      </w:r>
+      <w:r>
+        <w:rPr>
+          <w:lang w:val="en-US" w:eastAsia="de-DE"/>
+        </w:rPr>
+        <w:t xml:space="preserve">several </w:t>
+      </w:r>
+      <w:proofErr w:type="spellStart"/>
+      <w:r>
+        <w:rPr>
+          <w:lang w:val="en-US" w:eastAsia="de-DE"/>
+        </w:rPr>
         <w:t>postprocessing</w:t>
       </w:r>
       <w:proofErr w:type="spellEnd"/>
@@ -10854,32 +11480,6 @@
         <w:rPr>
           <w:lang w:val="en-US" w:eastAsia="de-DE"/>
         </w:rPr>
-        <w:t xml:space="preserve"> can be performed </w:t>
-      </w:r>
-      <w:r>
-        <w:rPr>
-          <w:lang w:val="en-US" w:eastAsia="de-DE"/>
-        </w:rPr>
-        <w:t xml:space="preserve">either interactively, or in fully automatic batch mode. In the case of </w:t>
-      </w:r>
-      <w:r>
-        <w:rPr>
-          <w:lang w:val="en-US" w:eastAsia="de-DE"/>
-        </w:rPr>
-        <w:t xml:space="preserve">several </w:t>
-      </w:r>
-      <w:proofErr w:type="spellStart"/>
-      <w:r>
-        <w:rPr>
-          <w:lang w:val="en-US" w:eastAsia="de-DE"/>
-        </w:rPr>
-        <w:t>postprocessing</w:t>
-      </w:r>
-      <w:proofErr w:type="spellEnd"/>
-      <w:r>
-        <w:rPr>
-          <w:lang w:val="en-US" w:eastAsia="de-DE"/>
-        </w:rPr>
         <w:t xml:space="preserve"> </w:t>
       </w:r>
       <w:r>
@@ -10940,20 +11540,38 @@
         <w:rPr>
           <w:lang w:val="en-US" w:eastAsia="de-DE"/>
         </w:rPr>
-        <w:t xml:space="preserve">, so finding a good set of </w:t>
+        <w:t>, so finding a good set of parameters is poss</w:t>
+      </w:r>
+      <w:r>
+        <w:rPr>
+          <w:lang w:val="en-US" w:eastAsia="de-DE"/>
+        </w:rPr>
+        <w:t>i</w:t>
       </w:r>
       <w:r>
         <w:rPr>
           <w:lang w:val="en-US" w:eastAsia="de-DE"/>
         </w:rPr>
         <w:lastRenderedPageBreak/>
-        <w:t>parameters is possible only in an interactive trial and error loop.</w:t>
-      </w:r>
-      <w:r>
-        <w:rPr>
-          <w:lang w:val="en-US" w:eastAsia="de-DE"/>
-        </w:rPr>
-        <w:t xml:space="preserve"> PSS was designed to support this interactive process as effectively as possible.</w:t>
+        <w:t>ble only in an interactive trial and error loop.</w:t>
+      </w:r>
+      <w:r>
+        <w:rPr>
+          <w:lang w:val="en-US" w:eastAsia="de-DE"/>
+        </w:rPr>
+        <w:t xml:space="preserve"> PSS was designed to support this interactive process as effectively as po</w:t>
+      </w:r>
+      <w:r>
+        <w:rPr>
+          <w:lang w:val="en-US" w:eastAsia="de-DE"/>
+        </w:rPr>
+        <w:t>s</w:t>
+      </w:r>
+      <w:r>
+        <w:rPr>
+          <w:lang w:val="en-US" w:eastAsia="de-DE"/>
+        </w:rPr>
+        <w:t>sible.</w:t>
       </w:r>
     </w:p>
     <w:p>
@@ -10968,10 +11586,10 @@
           <w:lang w:eastAsia="de-DE"/>
         </w:rPr>
         <w:drawing>
-          <wp:inline distT="0" distB="0" distL="0" distR="0" wp14:anchorId="5400B14E" wp14:editId="399EEDF4">
-            <wp:extent cx="5470216" cy="3904282"/>
-            <wp:effectExtent l="0" t="0" r="0" b="1270"/>
-            <wp:docPr id="34" name="Grafik 34"/>
+          <wp:inline distT="0" distB="0" distL="0" distR="0" wp14:anchorId="224F21CD" wp14:editId="50D08AD1">
+            <wp:extent cx="5760720" cy="4119880"/>
+            <wp:effectExtent l="0" t="0" r="0" b="0"/>
+            <wp:docPr id="51" name="Grafik 51"/>
             <wp:cNvGraphicFramePr>
               <a:graphicFrameLocks xmlns:a="http://schemas.openxmlformats.org/drawingml/2006/main" noChangeAspect="1"/>
             </wp:cNvGraphicFramePr>
@@ -10979,7 +11597,7 @@
               <a:graphicData uri="http://schemas.openxmlformats.org/drawingml/2006/picture">
                 <pic:pic xmlns:pic="http://schemas.openxmlformats.org/drawingml/2006/picture">
                   <pic:nvPicPr>
-                    <pic:cNvPr id="0" name="postproc-1-layer.PNG"/>
+                    <pic:cNvPr id="0" name="220_postproc-1-layer.PNG"/>
                     <pic:cNvPicPr/>
                   </pic:nvPicPr>
                   <pic:blipFill>
@@ -10997,7 +11615,7 @@
                   <pic:spPr>
                     <a:xfrm>
                       <a:off x="0" y="0"/>
-                      <a:ext cx="5469448" cy="3903734"/>
+                      <a:ext cx="5760720" cy="4119880"/>
                     </a:xfrm>
                     <a:prstGeom prst="rect">
                       <a:avLst/>
@@ -11032,7 +11650,19 @@
         <w:rPr>
           <w:lang w:val="en-US" w:eastAsia="de-DE"/>
         </w:rPr>
-        <w:t xml:space="preserve">, PSS offers to define and compare an arbitrary number of </w:t>
+        <w:t>, PSS offers to define and compare an arb</w:t>
+      </w:r>
+      <w:r>
+        <w:rPr>
+          <w:lang w:val="en-US" w:eastAsia="de-DE"/>
+        </w:rPr>
+        <w:t>i</w:t>
+      </w:r>
+      <w:r>
+        <w:rPr>
+          <w:lang w:val="en-US" w:eastAsia="de-DE"/>
+        </w:rPr>
+        <w:t xml:space="preserve">trary number of </w:t>
       </w:r>
       <w:r>
         <w:rPr>
@@ -11044,7 +11674,19 @@
         <w:rPr>
           <w:lang w:val="en-US" w:eastAsia="de-DE"/>
         </w:rPr>
-        <w:t xml:space="preserve">versions. With the “version manager” at lower right new versions can be created. With the “Version selected” spin box </w:t>
+        <w:t>ve</w:t>
+      </w:r>
+      <w:r>
+        <w:rPr>
+          <w:lang w:val="en-US" w:eastAsia="de-DE"/>
+        </w:rPr>
+        <w:t>r</w:t>
+      </w:r>
+      <w:r>
+        <w:rPr>
+          <w:lang w:val="en-US" w:eastAsia="de-DE"/>
+        </w:rPr>
+        <w:t xml:space="preserve">sions. With the “version manager” at lower right new versions can be created. With the “Version selected” spin box </w:t>
       </w:r>
       <w:r>
         <w:rPr>
@@ -11098,7 +11740,19 @@
         <w:rPr>
           <w:lang w:val="en-US" w:eastAsia="de-DE"/>
         </w:rPr>
-        <w:t xml:space="preserve"> Version number “0” is reserved for the original image, with no correction being applied.</w:t>
+        <w:t xml:space="preserve"> Version number “0” is reserved for the original image, with no correction b</w:t>
+      </w:r>
+      <w:r>
+        <w:rPr>
+          <w:lang w:val="en-US" w:eastAsia="de-DE"/>
+        </w:rPr>
+        <w:t>e</w:t>
+      </w:r>
+      <w:r>
+        <w:rPr>
+          <w:lang w:val="en-US" w:eastAsia="de-DE"/>
+        </w:rPr>
+        <w:t>ing applied.</w:t>
       </w:r>
     </w:p>
     <w:p>
@@ -11131,7 +11785,19 @@
         <w:rPr>
           <w:lang w:val="en-US" w:eastAsia="de-DE"/>
         </w:rPr>
-        <w:t xml:space="preserve"> masking algorithm. A hierarchy of up to four layers can be </w:t>
+        <w:t xml:space="preserve"> masking algorithm. A hie</w:t>
+      </w:r>
+      <w:r>
+        <w:rPr>
+          <w:lang w:val="en-US" w:eastAsia="de-DE"/>
+        </w:rPr>
+        <w:t>r</w:t>
+      </w:r>
+      <w:r>
+        <w:rPr>
+          <w:lang w:val="en-US" w:eastAsia="de-DE"/>
+        </w:rPr>
+        <w:t xml:space="preserve">archy of up to four layers can be </w:t>
       </w:r>
       <w:r>
         <w:rPr>
@@ -11185,7 +11851,19 @@
         <w:rPr>
           <w:lang w:val="en-US" w:eastAsia="de-DE"/>
         </w:rPr>
-        <w:t xml:space="preserve"> (in pixels).</w:t>
+        <w:t xml:space="preserve"> (in pi</w:t>
+      </w:r>
+      <w:r>
+        <w:rPr>
+          <w:lang w:val="en-US" w:eastAsia="de-DE"/>
+        </w:rPr>
+        <w:t>x</w:t>
+      </w:r>
+      <w:r>
+        <w:rPr>
+          <w:lang w:val="en-US" w:eastAsia="de-DE"/>
+        </w:rPr>
+        <w:t>els).</w:t>
       </w:r>
     </w:p>
     <w:p>
@@ -11245,7 +11923,19 @@
         <w:rPr>
           <w:lang w:val="en-US" w:eastAsia="de-DE"/>
         </w:rPr>
-        <w:t>Choose a positive value to sharpen the image, or a negative value to smooth it.</w:t>
+        <w:t>Choose a positive value to sharpen the i</w:t>
+      </w:r>
+      <w:r>
+        <w:rPr>
+          <w:lang w:val="en-US" w:eastAsia="de-DE"/>
+        </w:rPr>
+        <w:t>m</w:t>
+      </w:r>
+      <w:r>
+        <w:rPr>
+          <w:lang w:val="en-US" w:eastAsia="de-DE"/>
+        </w:rPr>
+        <w:t>age, or a negative value to smooth it.</w:t>
       </w:r>
       <w:r>
         <w:rPr>
@@ -11324,6 +12014,15 @@
     </w:p>
     <w:p>
       <w:pPr>
+        <w:spacing w:after="0" w:line="240" w:lineRule="auto"/>
+        <w:rPr>
+          <w:lang w:val="en-US" w:eastAsia="de-DE"/>
+        </w:rPr>
+      </w:pPr>
+    </w:p>
+    <w:p>
+      <w:pPr>
+        <w:ind w:left="360"/>
         <w:rPr>
           <w:lang w:val="en-US" w:eastAsia="de-DE"/>
         </w:rPr>
@@ -11335,18 +12034,18 @@
         </w:rPr>
         <w:lastRenderedPageBreak/>
         <w:drawing>
-          <wp:anchor distT="0" distB="0" distL="114300" distR="114300" simplePos="0" relativeHeight="251700224" behindDoc="0" locked="0" layoutInCell="1" allowOverlap="1" wp14:anchorId="211B83B5" wp14:editId="379876F8">
+          <wp:anchor distT="0" distB="0" distL="114300" distR="114300" simplePos="0" relativeHeight="251707392" behindDoc="0" locked="0" layoutInCell="1" allowOverlap="1" wp14:anchorId="4E0127C4" wp14:editId="1D5F5F2D">
             <wp:simplePos x="0" y="0"/>
             <wp:positionH relativeFrom="column">
-              <wp:posOffset>-1905</wp:posOffset>
+              <wp:posOffset>1270</wp:posOffset>
             </wp:positionH>
             <wp:positionV relativeFrom="paragraph">
-              <wp:posOffset>1270</wp:posOffset>
+              <wp:posOffset>323215</wp:posOffset>
             </wp:positionV>
-            <wp:extent cx="4618800" cy="3297600"/>
-            <wp:effectExtent l="0" t="0" r="0" b="0"/>
+            <wp:extent cx="4643755" cy="3322320"/>
+            <wp:effectExtent l="0" t="0" r="4445" b="0"/>
             <wp:wrapSquare wrapText="bothSides"/>
-            <wp:docPr id="35" name="Grafik 35"/>
+            <wp:docPr id="55" name="Grafik 55"/>
             <wp:cNvGraphicFramePr>
               <a:graphicFrameLocks xmlns:a="http://schemas.openxmlformats.org/drawingml/2006/main" noChangeAspect="1"/>
             </wp:cNvGraphicFramePr>
@@ -11354,11 +12053,11 @@
               <a:graphicData uri="http://schemas.openxmlformats.org/drawingml/2006/picture">
                 <pic:pic xmlns:pic="http://schemas.openxmlformats.org/drawingml/2006/picture">
                   <pic:nvPicPr>
-                    <pic:cNvPr id="0" name="postproc-2-layer.PNG"/>
+                    <pic:cNvPr id="0" name="230_postproc-2-layer.PNG"/>
                     <pic:cNvPicPr/>
                   </pic:nvPicPr>
                   <pic:blipFill>
-                    <a:blip r:embed="rId38">
+                    <a:blip r:embed="rId38" cstate="print">
                       <a:extLst>
                         <a:ext uri="{28A0092B-C50C-407E-A947-70E740481C1C}">
                           <a14:useLocalDpi xmlns:a14="http://schemas.microsoft.com/office/drawing/2010/main" val="0"/>
@@ -11372,7 +12071,7 @@
                   <pic:spPr>
                     <a:xfrm>
                       <a:off x="0" y="0"/>
-                      <a:ext cx="4618800" cy="3297600"/>
+                      <a:ext cx="4643755" cy="3322320"/>
                     </a:xfrm>
                     <a:prstGeom prst="rect">
                       <a:avLst/>
@@ -11390,24 +12089,67 @@
           </wp:anchor>
         </w:drawing>
       </w:r>
-      <w:r>
-        <w:rPr>
-          <w:lang w:val="en-US" w:eastAsia="de-DE"/>
-        </w:rPr>
-        <w:t>In the example on the left, a second layer (with a negative amount) was added to remove high-frequency noise in the luminance channel.</w:t>
-      </w:r>
-    </w:p>
-    <w:p>
-      <w:pPr>
-        <w:rPr>
-          <w:lang w:val="en-US" w:eastAsia="de-DE"/>
-        </w:rPr>
-      </w:pPr>
-      <w:r>
-        <w:rPr>
-          <w:lang w:val="en-US" w:eastAsia="de-DE"/>
-        </w:rPr>
-        <w:t>The viewer’s zoom function is used to look at the filter effect in detail.</w:t>
+    </w:p>
+    <w:p>
+      <w:pPr>
+        <w:rPr>
+          <w:lang w:val="en-US" w:eastAsia="de-DE"/>
+        </w:rPr>
+      </w:pPr>
+      <w:r>
+        <w:rPr>
+          <w:lang w:val="en-US" w:eastAsia="de-DE"/>
+        </w:rPr>
+        <w:t>In the example on the left, a second layer (with a ne</w:t>
+      </w:r>
+      <w:r>
+        <w:rPr>
+          <w:lang w:val="en-US" w:eastAsia="de-DE"/>
+        </w:rPr>
+        <w:t>g</w:t>
+      </w:r>
+      <w:r>
+        <w:rPr>
+          <w:lang w:val="en-US" w:eastAsia="de-DE"/>
+        </w:rPr>
+        <w:t>ative amount) was added to remove high-frequency noise in the luminance cha</w:t>
+      </w:r>
+      <w:r>
+        <w:rPr>
+          <w:lang w:val="en-US" w:eastAsia="de-DE"/>
+        </w:rPr>
+        <w:t>n</w:t>
+      </w:r>
+      <w:r>
+        <w:rPr>
+          <w:lang w:val="en-US" w:eastAsia="de-DE"/>
+        </w:rPr>
+        <w:t>nel.</w:t>
+      </w:r>
+    </w:p>
+    <w:p>
+      <w:pPr>
+        <w:rPr>
+          <w:lang w:val="en-US" w:eastAsia="de-DE"/>
+        </w:rPr>
+      </w:pPr>
+      <w:r>
+        <w:rPr>
+          <w:lang w:val="en-US" w:eastAsia="de-DE"/>
+        </w:rPr>
+        <w:t>The viewer’s zoom fun</w:t>
+      </w:r>
+      <w:r>
+        <w:rPr>
+          <w:lang w:val="en-US" w:eastAsia="de-DE"/>
+        </w:rPr>
+        <w:t>c</w:t>
+      </w:r>
+      <w:r>
+        <w:rPr>
+          <w:lang w:val="en-US" w:eastAsia="de-DE"/>
+        </w:rPr>
+        <w:t>tion is used to look at the filter effect in detail.</w:t>
       </w:r>
     </w:p>
     <w:p>
@@ -11441,7 +12183,19 @@
         <w:rPr>
           <w:lang w:val="en-US" w:eastAsia="de-DE"/>
         </w:rPr>
-        <w:t>postprocessing</w:t>
+        <w:t>postpr</w:t>
+      </w:r>
+      <w:r>
+        <w:rPr>
+          <w:lang w:val="en-US" w:eastAsia="de-DE"/>
+        </w:rPr>
+        <w:t>o</w:t>
+      </w:r>
+      <w:r>
+        <w:rPr>
+          <w:lang w:val="en-US" w:eastAsia="de-DE"/>
+        </w:rPr>
+        <w:t>cessing</w:t>
       </w:r>
       <w:proofErr w:type="spellEnd"/>
       <w:r>
@@ -11478,7 +12232,19 @@
         <w:rPr>
           <w:lang w:val="en-US" w:eastAsia="de-DE"/>
         </w:rPr>
-        <w:t xml:space="preserve"> being applied. If PSS is called for the first time,</w:t>
+        <w:t xml:space="preserve"> being a</w:t>
+      </w:r>
+      <w:r>
+        <w:rPr>
+          <w:lang w:val="en-US" w:eastAsia="de-DE"/>
+        </w:rPr>
+        <w:t>p</w:t>
+      </w:r>
+      <w:r>
+        <w:rPr>
+          <w:lang w:val="en-US" w:eastAsia="de-DE"/>
+        </w:rPr>
+        <w:t>plied. If PSS is called for the first time,</w:t>
       </w:r>
       <w:r>
         <w:rPr>
@@ -11532,7 +12298,19 @@
         <w:rPr>
           <w:lang w:val="en-US" w:eastAsia="de-DE"/>
         </w:rPr>
-        <w:t>n initial</w:t>
+        <w:t>n in</w:t>
+      </w:r>
+      <w:r>
+        <w:rPr>
+          <w:lang w:val="en-US" w:eastAsia="de-DE"/>
+        </w:rPr>
+        <w:t>i</w:t>
+      </w:r>
+      <w:r>
+        <w:rPr>
+          <w:lang w:val="en-US" w:eastAsia="de-DE"/>
+        </w:rPr>
+        <w:t>tial</w:t>
       </w:r>
       <w:r>
         <w:rPr>
@@ -11617,7 +12395,19 @@
         <w:rPr>
           <w:lang w:val="en-US" w:eastAsia="de-DE"/>
         </w:rPr>
-        <w:t xml:space="preserve">Layers are added / removed by pressing the buttons “Add correction layer” and “Remove”, respectively. When layer parameters are changed, the image viewer is updated immediately. In the case of large images, a </w:t>
+        <w:t>Layers are added / removed by pressing the buttons “Add correction layer” and “Remove”, respectively. When layer parameters are changed, the image viewer is updated immediately. In the case of large i</w:t>
+      </w:r>
+      <w:r>
+        <w:rPr>
+          <w:lang w:val="en-US" w:eastAsia="de-DE"/>
+        </w:rPr>
+        <w:t>m</w:t>
+      </w:r>
+      <w:r>
+        <w:rPr>
+          <w:lang w:val="en-US" w:eastAsia="de-DE"/>
+        </w:rPr>
+        <w:t xml:space="preserve">ages, a </w:t>
       </w:r>
       <w:r>
         <w:rPr>
@@ -11650,7 +12440,7 @@
           <w:lang w:eastAsia="de-DE"/>
         </w:rPr>
         <w:drawing>
-          <wp:inline distT="0" distB="0" distL="0" distR="0" wp14:anchorId="6F18D51E" wp14:editId="26B4D59D">
+          <wp:inline distT="0" distB="0" distL="0" distR="0" wp14:anchorId="100E4D47" wp14:editId="0FB76673">
             <wp:extent cx="2492347" cy="939738"/>
             <wp:effectExtent l="0" t="0" r="3810" b="0"/>
             <wp:docPr id="36" name="Grafik 36"/>
@@ -11703,7 +12493,7 @@
           <w:lang w:eastAsia="de-DE"/>
         </w:rPr>
         <w:drawing>
-          <wp:inline distT="0" distB="0" distL="0" distR="0" wp14:anchorId="0273A94D" wp14:editId="2A32AA78">
+          <wp:inline distT="0" distB="0" distL="0" distR="0" wp14:anchorId="09E21276" wp14:editId="40EAF3B0">
             <wp:extent cx="2492347" cy="932927"/>
             <wp:effectExtent l="0" t="0" r="3810" b="635"/>
             <wp:docPr id="37" name="Grafik 37"/>
@@ -11863,7 +12653,19 @@
         <w:rPr>
           <w:lang w:val="en-US" w:eastAsia="de-DE"/>
         </w:rPr>
-        <w:t xml:space="preserve"> While the blink comparator is running, the layer parameters of the selected version can be changed. Layers can be added or removed. Even the </w:t>
+        <w:t xml:space="preserve"> While the blink comparator is running, the layer parameters of the s</w:t>
+      </w:r>
+      <w:r>
+        <w:rPr>
+          <w:lang w:val="en-US" w:eastAsia="de-DE"/>
+        </w:rPr>
+        <w:t>e</w:t>
+      </w:r>
+      <w:r>
+        <w:rPr>
+          <w:lang w:val="en-US" w:eastAsia="de-DE"/>
+        </w:rPr>
+        <w:t xml:space="preserve">lected version can be changed. Layers can be added or removed. Even the </w:t>
       </w:r>
       <w:r>
         <w:rPr>
@@ -11881,7 +12683,19 @@
         <w:rPr>
           <w:lang w:val="en-US" w:eastAsia="de-DE"/>
         </w:rPr>
-        <w:t>displayed</w:t>
+        <w:t>di</w:t>
+      </w:r>
+      <w:r>
+        <w:rPr>
+          <w:lang w:val="en-US" w:eastAsia="de-DE"/>
+        </w:rPr>
+        <w:t>s</w:t>
+      </w:r>
+      <w:r>
+        <w:rPr>
+          <w:lang w:val="en-US" w:eastAsia="de-DE"/>
+        </w:rPr>
+        <w:t>played</w:t>
       </w:r>
       <w:r>
         <w:rPr>
@@ -11893,20 +12707,44 @@
         <w:rPr>
           <w:lang w:val="en-US" w:eastAsia="de-DE"/>
         </w:rPr>
-        <w:t>can be changed. Last but not least, as with all PSS viewers, zooming and panning can be used to inspect the effect of the sharpening model in detail.</w:t>
-      </w:r>
-    </w:p>
-    <w:p>
-      <w:pPr>
-        <w:rPr>
-          <w:lang w:val="en-US" w:eastAsia="de-DE"/>
-        </w:rPr>
-      </w:pPr>
-      <w:r>
-        <w:rPr>
-          <w:lang w:val="en-US" w:eastAsia="de-DE"/>
-        </w:rPr>
-        <w:t xml:space="preserve">Once the user is satisfied with the selected version, pressing the “OK” button </w:t>
+        <w:t>can be changed. Last but not least, as with all PSS viewers, zooming and panning can be used to inspect the effect of the shar</w:t>
+      </w:r>
+      <w:r>
+        <w:rPr>
+          <w:lang w:val="en-US" w:eastAsia="de-DE"/>
+        </w:rPr>
+        <w:t>p</w:t>
+      </w:r>
+      <w:r>
+        <w:rPr>
+          <w:lang w:val="en-US" w:eastAsia="de-DE"/>
+        </w:rPr>
+        <w:t>ening model in detail.</w:t>
+      </w:r>
+    </w:p>
+    <w:p>
+      <w:pPr>
+        <w:rPr>
+          <w:lang w:val="en-US" w:eastAsia="de-DE"/>
+        </w:rPr>
+      </w:pPr>
+      <w:r>
+        <w:rPr>
+          <w:lang w:val="en-US" w:eastAsia="de-DE"/>
+        </w:rPr>
+        <w:t>Once the user is sati</w:t>
+      </w:r>
+      <w:r>
+        <w:rPr>
+          <w:lang w:val="en-US" w:eastAsia="de-DE"/>
+        </w:rPr>
+        <w:t>s</w:t>
+      </w:r>
+      <w:r>
+        <w:rPr>
+          <w:lang w:val="en-US" w:eastAsia="de-DE"/>
+        </w:rPr>
+        <w:t xml:space="preserve">fied with the selected version, pressing the “OK” button </w:t>
       </w:r>
       <w:r>
         <w:rPr>
@@ -11988,34 +12826,76 @@
         <w:rPr>
           <w:lang w:val="en-US" w:eastAsia="de-DE"/>
         </w:rPr>
-        <w:t xml:space="preserve"> </w:t>
+        <w:t xml:space="preserve"> ve</w:t>
+      </w:r>
+      <w:r>
+        <w:rPr>
+          <w:lang w:val="en-US" w:eastAsia="de-DE"/>
+        </w:rPr>
+        <w:t>r</w:t>
       </w:r>
       <w:r>
         <w:rPr>
           <w:lang w:val="en-US" w:eastAsia="de-DE"/>
         </w:rPr>
         <w:lastRenderedPageBreak/>
-        <w:t xml:space="preserve">versions </w:t>
-      </w:r>
-      <w:r>
-        <w:rPr>
-          <w:lang w:val="en-US" w:eastAsia="de-DE"/>
-        </w:rPr>
-        <w:t xml:space="preserve">and the number of the selected version are saved in the configuration file. When the </w:t>
+        <w:t xml:space="preserve">sions </w:t>
+      </w:r>
+      <w:r>
+        <w:rPr>
+          <w:lang w:val="en-US" w:eastAsia="de-DE"/>
+        </w:rPr>
+        <w:t>and the number of the selected ve</w:t>
+      </w:r>
+      <w:r>
+        <w:rPr>
+          <w:lang w:val="en-US" w:eastAsia="de-DE"/>
+        </w:rPr>
+        <w:t>r</w:t>
+      </w:r>
+      <w:r>
+        <w:rPr>
+          <w:lang w:val="en-US" w:eastAsia="de-DE"/>
+        </w:rPr>
+        <w:t xml:space="preserve">sion are saved in the configuration file. When the </w:t>
       </w:r>
       <w:proofErr w:type="spellStart"/>
       <w:r>
         <w:rPr>
           <w:lang w:val="en-US" w:eastAsia="de-DE"/>
         </w:rPr>
-        <w:t>postprocessing</w:t>
+        <w:t>postpr</w:t>
+      </w:r>
+      <w:r>
+        <w:rPr>
+          <w:lang w:val="en-US" w:eastAsia="de-DE"/>
+        </w:rPr>
+        <w:t>o</w:t>
+      </w:r>
+      <w:r>
+        <w:rPr>
+          <w:lang w:val="en-US" w:eastAsia="de-DE"/>
+        </w:rPr>
+        <w:t>cessing</w:t>
       </w:r>
       <w:proofErr w:type="spellEnd"/>
       <w:r>
         <w:rPr>
           <w:lang w:val="en-US" w:eastAsia="de-DE"/>
         </w:rPr>
-        <w:t xml:space="preserve"> view opens next time, all versions and the selection index are restored.</w:t>
+        <w:t xml:space="preserve"> view opens next time, all versions and the selection index are r</w:t>
+      </w:r>
+      <w:r>
+        <w:rPr>
+          <w:lang w:val="en-US" w:eastAsia="de-DE"/>
+        </w:rPr>
+        <w:t>e</w:t>
+      </w:r>
+      <w:r>
+        <w:rPr>
+          <w:lang w:val="en-US" w:eastAsia="de-DE"/>
+        </w:rPr>
+        <w:t>stored.</w:t>
       </w:r>
     </w:p>
     <w:p>
@@ -12030,18 +12910,18 @@
           <w:lang w:eastAsia="de-DE"/>
         </w:rPr>
         <w:drawing>
-          <wp:anchor distT="0" distB="0" distL="114300" distR="114300" simplePos="0" relativeHeight="251701248" behindDoc="0" locked="0" layoutInCell="1" allowOverlap="1" wp14:anchorId="74C2799C" wp14:editId="63C05978">
+          <wp:anchor distT="0" distB="0" distL="114300" distR="114300" simplePos="0" relativeHeight="251708416" behindDoc="0" locked="0" layoutInCell="1" allowOverlap="1" wp14:anchorId="3D8D4724" wp14:editId="6FEEF9F4">
             <wp:simplePos x="0" y="0"/>
             <wp:positionH relativeFrom="column">
-              <wp:posOffset>-1905</wp:posOffset>
+              <wp:posOffset>1270</wp:posOffset>
             </wp:positionH>
             <wp:positionV relativeFrom="paragraph">
-              <wp:posOffset>13335</wp:posOffset>
+              <wp:posOffset>-466725</wp:posOffset>
             </wp:positionV>
-            <wp:extent cx="4294505" cy="3067050"/>
-            <wp:effectExtent l="0" t="0" r="0" b="0"/>
+            <wp:extent cx="4410075" cy="3155315"/>
+            <wp:effectExtent l="0" t="0" r="9525" b="6985"/>
             <wp:wrapSquare wrapText="bothSides"/>
-            <wp:docPr id="38" name="Grafik 38"/>
+            <wp:docPr id="56" name="Grafik 56"/>
             <wp:cNvGraphicFramePr>
               <a:graphicFrameLocks xmlns:a="http://schemas.openxmlformats.org/drawingml/2006/main" noChangeAspect="1"/>
             </wp:cNvGraphicFramePr>
@@ -12049,11 +12929,11 @@
               <a:graphicData uri="http://schemas.openxmlformats.org/drawingml/2006/picture">
                 <pic:pic xmlns:pic="http://schemas.openxmlformats.org/drawingml/2006/picture">
                   <pic:nvPicPr>
-                    <pic:cNvPr id="0" name="postproc-save-as.PNG"/>
+                    <pic:cNvPr id="0" name="260_postproc-save-as.PNG"/>
                     <pic:cNvPicPr/>
                   </pic:nvPicPr>
                   <pic:blipFill>
-                    <a:blip r:embed="rId41" cstate="print">
+                    <a:blip r:embed="rId41">
                       <a:extLst>
                         <a:ext uri="{28A0092B-C50C-407E-A947-70E740481C1C}">
                           <a14:useLocalDpi xmlns:a14="http://schemas.microsoft.com/office/drawing/2010/main" val="0"/>
@@ -12067,7 +12947,7 @@
                   <pic:spPr>
                     <a:xfrm>
                       <a:off x="0" y="0"/>
-                      <a:ext cx="4294505" cy="3067050"/>
+                      <a:ext cx="4410075" cy="3155315"/>
                     </a:xfrm>
                     <a:prstGeom prst="rect">
                       <a:avLst/>
@@ -12103,50 +12983,32 @@
         <w:rPr>
           <w:lang w:val="en-US" w:eastAsia="de-DE"/>
         </w:rPr>
-        <w:t xml:space="preserve"> version to an arbitrary file system location by pressing the “Save as” button.</w:t>
-      </w:r>
-    </w:p>
-    <w:p>
-      <w:pPr>
-        <w:rPr>
-          <w:lang w:val="en-US" w:eastAsia="de-DE"/>
-        </w:rPr>
-      </w:pPr>
-    </w:p>
-    <w:p>
-      <w:pPr>
-        <w:rPr>
-          <w:lang w:val="en-US" w:eastAsia="de-DE"/>
-        </w:rPr>
-      </w:pPr>
-    </w:p>
-    <w:p>
-      <w:pPr>
-        <w:rPr>
-          <w:lang w:val="en-US" w:eastAsia="de-DE"/>
-        </w:rPr>
-      </w:pPr>
-    </w:p>
-    <w:p>
-      <w:pPr>
-        <w:rPr>
-          <w:lang w:val="en-US" w:eastAsia="de-DE"/>
-        </w:rPr>
-      </w:pPr>
-    </w:p>
-    <w:p>
-      <w:pPr>
-        <w:rPr>
-          <w:lang w:val="en-US" w:eastAsia="de-DE"/>
-        </w:rPr>
-      </w:pPr>
-    </w:p>
-    <w:p>
-      <w:pPr>
-        <w:rPr>
-          <w:lang w:val="en-US" w:eastAsia="de-DE"/>
-        </w:rPr>
-      </w:pPr>
+        <w:t xml:space="preserve"> ve</w:t>
+      </w:r>
+      <w:r>
+        <w:rPr>
+          <w:lang w:val="en-US" w:eastAsia="de-DE"/>
+        </w:rPr>
+        <w:t>r</w:t>
+      </w:r>
+      <w:r>
+        <w:rPr>
+          <w:lang w:val="en-US" w:eastAsia="de-DE"/>
+        </w:rPr>
+        <w:t>sion to an arbitrary file system loc</w:t>
+      </w:r>
+      <w:r>
+        <w:rPr>
+          <w:lang w:val="en-US" w:eastAsia="de-DE"/>
+        </w:rPr>
+        <w:t>a</w:t>
+      </w:r>
+      <w:r>
+        <w:rPr>
+          <w:lang w:val="en-US" w:eastAsia="de-DE"/>
+        </w:rPr>
+        <w:t>tion by pressing the “Save as” button.</w:t>
+      </w:r>
     </w:p>
     <w:p>
       <w:pPr>
@@ -12227,6 +13089,13 @@
         </w:rPr>
         <w:t>.</w:t>
       </w:r>
+    </w:p>
+    <w:p>
+      <w:pPr>
+        <w:rPr>
+          <w:lang w:val="en-US" w:eastAsia="de-DE"/>
+        </w:rPr>
+      </w:pPr>
     </w:p>
     <w:p>
       <w:pPr>
@@ -12547,10 +13416,10 @@
           <w:lang w:eastAsia="de-DE"/>
         </w:rPr>
         <w:drawing>
-          <wp:inline distT="0" distB="0" distL="0" distR="0" wp14:anchorId="24368E5E" wp14:editId="5C005FC6">
-            <wp:extent cx="5760720" cy="4111625"/>
-            <wp:effectExtent l="0" t="0" r="0" b="3175"/>
-            <wp:docPr id="45" name="Grafik 45"/>
+          <wp:inline distT="0" distB="0" distL="0" distR="0">
+            <wp:extent cx="5760720" cy="4131945"/>
+            <wp:effectExtent l="0" t="0" r="0" b="1905"/>
+            <wp:docPr id="57" name="Grafik 57"/>
             <wp:cNvGraphicFramePr>
               <a:graphicFrameLocks xmlns:a="http://schemas.openxmlformats.org/drawingml/2006/main" noChangeAspect="1"/>
             </wp:cNvGraphicFramePr>
@@ -12558,7 +13427,7 @@
               <a:graphicData uri="http://schemas.openxmlformats.org/drawingml/2006/picture">
                 <pic:pic xmlns:pic="http://schemas.openxmlformats.org/drawingml/2006/picture">
                   <pic:nvPicPr>
-                    <pic:cNvPr id="0" name="parameters.PNG"/>
+                    <pic:cNvPr id="0" name="010_parameters.PNG"/>
                     <pic:cNvPicPr/>
                   </pic:nvPicPr>
                   <pic:blipFill>
@@ -12576,7 +13445,7 @@
                   <pic:spPr>
                     <a:xfrm>
                       <a:off x="0" y="0"/>
-                      <a:ext cx="5760720" cy="4111625"/>
+                      <a:ext cx="5760720" cy="4131945"/>
                     </a:xfrm>
                     <a:prstGeom prst="rect">
                       <a:avLst/>
@@ -12790,7 +13659,19 @@
               <w:rPr>
                 <w:lang w:val="en-US" w:eastAsia="de-DE"/>
               </w:rPr>
-              <w:t>Width of the Gaussian filter used to blur the original images before shifts are determined. For noisy images this value should be increased. If the images show very little noise, a lower value can improve the precision.</w:t>
+              <w:t>Width of the Gaussian filter used to blur the original images before shifts are determined. For noisy images this value should be increased. If the images show very little noise, a lo</w:t>
+            </w:r>
+            <w:r>
+              <w:rPr>
+                <w:lang w:val="en-US" w:eastAsia="de-DE"/>
+              </w:rPr>
+              <w:t>w</w:t>
+            </w:r>
+            <w:r>
+              <w:rPr>
+                <w:lang w:val="en-US" w:eastAsia="de-DE"/>
+              </w:rPr>
+              <w:t>er value can improve the precision.</w:t>
             </w:r>
           </w:p>
         </w:tc>
@@ -12908,7 +13789,19 @@
               <w:rPr>
                 <w:lang w:val="en-US" w:eastAsia="de-DE"/>
               </w:rPr>
-              <w:t>The patch should contain good local contrast in both coordinate directions.</w:t>
+              <w:t>The patch should contain good local contrast in both coordinate dire</w:t>
+            </w:r>
+            <w:r>
+              <w:rPr>
+                <w:lang w:val="en-US" w:eastAsia="de-DE"/>
+              </w:rPr>
+              <w:t>c</w:t>
+            </w:r>
+            <w:r>
+              <w:rPr>
+                <w:lang w:val="en-US" w:eastAsia="de-DE"/>
+              </w:rPr>
+              <w:t>tions.</w:t>
             </w:r>
             <w:r>
               <w:rPr>
@@ -12938,7 +13831,19 @@
               <w:rPr>
                 <w:lang w:val="en-US" w:eastAsia="de-DE"/>
               </w:rPr>
-              <w:t>automatically</w:t>
+              <w:t>automat</w:t>
+            </w:r>
+            <w:r>
+              <w:rPr>
+                <w:lang w:val="en-US" w:eastAsia="de-DE"/>
+              </w:rPr>
+              <w:t>i</w:t>
+            </w:r>
+            <w:r>
+              <w:rPr>
+                <w:lang w:val="en-US" w:eastAsia="de-DE"/>
+              </w:rPr>
+              <w:t>cally</w:t>
             </w:r>
             <w:r>
               <w:rPr>
@@ -13093,7 +13998,19 @@
               <w:rPr>
                 <w:lang w:val="en-US" w:eastAsia="de-DE"/>
               </w:rPr>
-              <w:t>added</w:t>
+              <w:t>ad</w:t>
+            </w:r>
+            <w:r>
+              <w:rPr>
+                <w:lang w:val="en-US" w:eastAsia="de-DE"/>
+              </w:rPr>
+              <w:t>d</w:t>
+            </w:r>
+            <w:r>
+              <w:rPr>
+                <w:lang w:val="en-US" w:eastAsia="de-DE"/>
+              </w:rPr>
+              <w:t>ed</w:t>
             </w:r>
             <w:r>
               <w:rPr>
@@ -13121,7 +14038,21 @@
                 <w:b/>
                 <w:lang w:val="en-US" w:eastAsia="de-DE"/>
               </w:rPr>
-              <w:t>Percentage of best frames for reference frame computation</w:t>
+              <w:t>Percentage of best frames for refe</w:t>
+            </w:r>
+            <w:r>
+              <w:rPr>
+                <w:b/>
+                <w:lang w:val="en-US" w:eastAsia="de-DE"/>
+              </w:rPr>
+              <w:t>r</w:t>
+            </w:r>
+            <w:r>
+              <w:rPr>
+                <w:b/>
+                <w:lang w:val="en-US" w:eastAsia="de-DE"/>
+              </w:rPr>
+              <w:t>ence frame computation</w:t>
             </w:r>
           </w:p>
         </w:tc>
@@ -13139,7 +14070,19 @@
               <w:rPr>
                 <w:lang w:val="en-US" w:eastAsia="de-DE"/>
               </w:rPr>
-              <w:t>The reference frame is computed by averaging the best frames after global frame stabilization. This parameter determines the fraction of frames used for the reference frame.</w:t>
+              <w:t>The reference frame is computed by averaging the best frames after global frame stabilization. This parameter dete</w:t>
+            </w:r>
+            <w:r>
+              <w:rPr>
+                <w:lang w:val="en-US" w:eastAsia="de-DE"/>
+              </w:rPr>
+              <w:t>r</w:t>
+            </w:r>
+            <w:r>
+              <w:rPr>
+                <w:lang w:val="en-US" w:eastAsia="de-DE"/>
+              </w:rPr>
+              <w:t>mines the fraction of frames used for the reference frame.</w:t>
             </w:r>
           </w:p>
         </w:tc>
@@ -13246,7 +14189,19 @@
               <w:rPr>
                 <w:lang w:val="en-US" w:eastAsia="de-DE"/>
               </w:rPr>
-              <w:t>This parameter is used by the automatic AP grid generation.</w:t>
+              <w:t>This parameter is used by the automatic AP grid gener</w:t>
+            </w:r>
+            <w:r>
+              <w:rPr>
+                <w:lang w:val="en-US" w:eastAsia="de-DE"/>
+              </w:rPr>
+              <w:t>a</w:t>
+            </w:r>
+            <w:r>
+              <w:rPr>
+                <w:lang w:val="en-US" w:eastAsia="de-DE"/>
+              </w:rPr>
+              <w:t>tion.</w:t>
             </w:r>
           </w:p>
         </w:tc>
@@ -13304,7 +14259,13 @@
               <w:rPr>
                 <w:lang w:val="en-US" w:eastAsia="de-DE"/>
               </w:rPr>
-              <w:t>match</w:t>
+              <w:t>matc</w:t>
+            </w:r>
+            <w:r>
+              <w:rPr>
+                <w:lang w:val="en-US" w:eastAsia="de-DE"/>
+              </w:rPr>
+              <w:t>h</w:t>
             </w:r>
             <w:r>
               <w:rPr>
@@ -13560,7 +14521,19 @@
               <w:rPr>
                 <w:lang w:val="en-US" w:eastAsia="de-DE"/>
               </w:rPr>
-              <w:t>“PlanetarySystemStacker.log” in the user’s home directory.</w:t>
+              <w:t>“Plan</w:t>
+            </w:r>
+            <w:r>
+              <w:rPr>
+                <w:lang w:val="en-US" w:eastAsia="de-DE"/>
+              </w:rPr>
+              <w:t>e</w:t>
+            </w:r>
+            <w:r>
+              <w:rPr>
+                <w:lang w:val="en-US" w:eastAsia="de-DE"/>
+              </w:rPr>
+              <w:t>tarySystemStacker.log” in the user’s home directory.</w:t>
             </w:r>
           </w:p>
         </w:tc>
@@ -13716,7 +14689,19 @@
               <w:rPr>
                 <w:lang w:val="en-US" w:eastAsia="de-DE"/>
               </w:rPr>
-              <w:t xml:space="preserve">Specifies how much data PSS should keep in RAM for reuse. Possible values range from 0 (no buffering) to 4 (keep all intermediate results in RAM). </w:t>
+              <w:t>Specifies how much data PSS should keep in RAM for reuse. Possible values range from 0 (no buffering) to 4 (keep all inte</w:t>
+            </w:r>
+            <w:r>
+              <w:rPr>
+                <w:lang w:val="en-US" w:eastAsia="de-DE"/>
+              </w:rPr>
+              <w:t>r</w:t>
+            </w:r>
+            <w:r>
+              <w:rPr>
+                <w:lang w:val="en-US" w:eastAsia="de-DE"/>
+              </w:rPr>
+              <w:t xml:space="preserve">mediate results in RAM). </w:t>
             </w:r>
             <w:r>
               <w:rPr>
@@ -13734,7 +14719,19 @@
               <w:rPr>
                 <w:lang w:val="en-US" w:eastAsia="de-DE"/>
               </w:rPr>
-              <w:t>it is better to use a lower buffering level than relying on the paging mechanism of the operating system.</w:t>
+              <w:t>it is be</w:t>
+            </w:r>
+            <w:r>
+              <w:rPr>
+                <w:lang w:val="en-US" w:eastAsia="de-DE"/>
+              </w:rPr>
+              <w:t>t</w:t>
+            </w:r>
+            <w:r>
+              <w:rPr>
+                <w:lang w:val="en-US" w:eastAsia="de-DE"/>
+              </w:rPr>
+              <w:t>ter to use a lower buffering level than relying on the paging mechanism of the operating system.</w:t>
             </w:r>
           </w:p>
         </w:tc>
@@ -13797,7 +14794,19 @@
               <w:rPr>
                 <w:lang w:val="en-US" w:eastAsia="de-DE"/>
               </w:rPr>
-              <w:t xml:space="preserve"> is included as an additional phase at the end of the stacking job. In this case, both the stacked summation image and the sharpened version are written to the file system.</w:t>
+              <w:t xml:space="preserve"> is inclu</w:t>
+            </w:r>
+            <w:r>
+              <w:rPr>
+                <w:lang w:val="en-US" w:eastAsia="de-DE"/>
+              </w:rPr>
+              <w:t>d</w:t>
+            </w:r>
+            <w:r>
+              <w:rPr>
+                <w:lang w:val="en-US" w:eastAsia="de-DE"/>
+              </w:rPr>
+              <w:t>ed as an additional phase at the end of the stacking job. In this case, both the stacked summation image and the sharpened version are written to the file system.</w:t>
             </w:r>
           </w:p>
         </w:tc>
@@ -13891,9 +14900,8 @@
           <w:szCs w:val="22"/>
           <w:lang w:val="en-US"/>
         </w:rPr>
-        <w:t xml:space="preserve">meters can be modified either in the configuration dialog (menu “Edit / Edit configuration”) or during job processing in interactive mode. The configuration also includes the current sharpening models as defined in the </w:t>
-      </w:r>
-      <w:proofErr w:type="spellStart"/>
+        <w:t>meters can be modified either in the configuration dialog (menu “Edit / Edit configuration”) or du</w:t>
+      </w:r>
       <w:r>
         <w:rPr>
           <w:rFonts w:ascii="Frutiger 45 Light" w:eastAsia="Calibri" w:hAnsi="Frutiger 45 Light" w:cs="Times New Roman"/>
@@ -13903,9 +14911,8 @@
           <w:szCs w:val="22"/>
           <w:lang w:val="en-US"/>
         </w:rPr>
-        <w:t>postprocessing</w:t>
-      </w:r>
-      <w:proofErr w:type="spellEnd"/>
+        <w:t>r</w:t>
+      </w:r>
       <w:r>
         <w:rPr>
           <w:rFonts w:ascii="Frutiger 45 Light" w:eastAsia="Calibri" w:hAnsi="Frutiger 45 Light" w:cs="Times New Roman"/>
@@ -13915,13 +14922,10 @@
           <w:szCs w:val="22"/>
           <w:lang w:val="en-US"/>
         </w:rPr>
-        <w:t xml:space="preserve"> dialog.</w:t>
-      </w:r>
-    </w:p>
-    <w:p>
-      <w:pPr>
-        <w:pStyle w:val="berschrift4"/>
-        <w:spacing w:after="240"/>
+        <w:t xml:space="preserve">ing job processing in interactive mode. The configuration also includes the current sharpening models as defined in the </w:t>
+      </w:r>
+      <w:proofErr w:type="spellStart"/>
+      <w:r>
         <w:rPr>
           <w:rFonts w:ascii="Frutiger 45 Light" w:eastAsia="Calibri" w:hAnsi="Frutiger 45 Light" w:cs="Times New Roman"/>
           <w:b w:val="0"/>
@@ -13930,7 +14934,9 @@
           <w:szCs w:val="22"/>
           <w:lang w:val="en-US"/>
         </w:rPr>
-      </w:pPr>
+        <w:t>postprocessing</w:t>
+      </w:r>
+      <w:proofErr w:type="spellEnd"/>
       <w:r>
         <w:rPr>
           <w:rFonts w:ascii="Frutiger 45 Light" w:eastAsia="Calibri" w:hAnsi="Frutiger 45 Light" w:cs="Times New Roman"/>
@@ -13940,7 +14946,54 @@
           <w:szCs w:val="22"/>
           <w:lang w:val="en-US"/>
         </w:rPr>
-        <w:t xml:space="preserve">Before PSS terminates, the current parameter set is written into the configuration file “PlanetarySystemStacker.ini” in the user’s home directory. The next time PSS starts it restores the configuration using that file. </w:t>
+        <w:t xml:space="preserve"> dialog.</w:t>
+      </w:r>
+    </w:p>
+    <w:p>
+      <w:pPr>
+        <w:pStyle w:val="berschrift4"/>
+        <w:spacing w:after="240"/>
+        <w:rPr>
+          <w:rFonts w:ascii="Frutiger 45 Light" w:eastAsia="Calibri" w:hAnsi="Frutiger 45 Light" w:cs="Times New Roman"/>
+          <w:b w:val="0"/>
+          <w:bCs w:val="0"/>
+          <w:sz w:val="22"/>
+          <w:szCs w:val="22"/>
+          <w:lang w:val="en-US"/>
+        </w:rPr>
+      </w:pPr>
+      <w:r>
+        <w:rPr>
+          <w:rFonts w:ascii="Frutiger 45 Light" w:eastAsia="Calibri" w:hAnsi="Frutiger 45 Light" w:cs="Times New Roman"/>
+          <w:b w:val="0"/>
+          <w:bCs w:val="0"/>
+          <w:sz w:val="22"/>
+          <w:szCs w:val="22"/>
+          <w:lang w:val="en-US"/>
+        </w:rPr>
+        <w:t>Before PSS terminates, the current parameter set is written into the configuration file “PlanetarySy</w:t>
+      </w:r>
+      <w:r>
+        <w:rPr>
+          <w:rFonts w:ascii="Frutiger 45 Light" w:eastAsia="Calibri" w:hAnsi="Frutiger 45 Light" w:cs="Times New Roman"/>
+          <w:b w:val="0"/>
+          <w:bCs w:val="0"/>
+          <w:sz w:val="22"/>
+          <w:szCs w:val="22"/>
+          <w:lang w:val="en-US"/>
+        </w:rPr>
+        <w:t>s</w:t>
+      </w:r>
+      <w:r>
+        <w:rPr>
+          <w:rFonts w:ascii="Frutiger 45 Light" w:eastAsia="Calibri" w:hAnsi="Frutiger 45 Light" w:cs="Times New Roman"/>
+          <w:b w:val="0"/>
+          <w:bCs w:val="0"/>
+          <w:sz w:val="22"/>
+          <w:szCs w:val="22"/>
+          <w:lang w:val="en-US"/>
+        </w:rPr>
+        <w:t xml:space="preserve">temStacker.ini” in the user’s home directory. The next time PSS starts it restores the configuration using that file. </w:t>
       </w:r>
       <w:r>
         <w:rPr>
@@ -14074,7 +15127,7 @@
           <w:szCs w:val="22"/>
           <w:lang w:val="en-US"/>
         </w:rPr>
-        <w:t>As an alternative to using a self-contained installer, the following instructions show for various Linux distributions how the PSS source code can be installed together with the required Python 3 environment.</w:t>
+        <w:t>As an alternative to using a self-contained installer, the following instructions show for various Linux distributions how the PSS source code can be installed together with the required Python 3 enviro</w:t>
       </w:r>
       <w:r>
         <w:rPr>
@@ -14083,6 +15136,24 @@
           <w:szCs w:val="22"/>
           <w:lang w:val="en-US"/>
         </w:rPr>
+        <w:t>n</w:t>
+      </w:r>
+      <w:r>
+        <w:rPr>
+          <w:rFonts w:ascii="Frutiger 45 Light" w:eastAsia="Calibri" w:hAnsi="Frutiger 45 Light"/>
+          <w:sz w:val="22"/>
+          <w:szCs w:val="22"/>
+          <w:lang w:val="en-US"/>
+        </w:rPr>
+        <w:t>ment.</w:t>
+      </w:r>
+      <w:r>
+        <w:rPr>
+          <w:rFonts w:ascii="Frutiger 45 Light" w:eastAsia="Calibri" w:hAnsi="Frutiger 45 Light"/>
+          <w:sz w:val="22"/>
+          <w:szCs w:val="22"/>
+          <w:lang w:val="en-US"/>
+        </w:rPr>
         <w:t xml:space="preserve"> First, OS-specific instructions show how to prepare the Python 3 environment. Finally, the last section shows hot PSS itself is </w:t>
       </w:r>
       <w:proofErr w:type="gramStart"/>
@@ -14276,7 +15347,25 @@
           <w:szCs w:val="22"/>
           <w:lang w:val="en-US"/>
         </w:rPr>
-        <w:t>assumes python3 was installed during the installation of Ubuntu itself. The</w:t>
+        <w:t>assumes python3 was installed during the installation of U</w:t>
+      </w:r>
+      <w:r>
+        <w:rPr>
+          <w:rFonts w:ascii="Frutiger 45 Light" w:eastAsia="Calibri" w:hAnsi="Frutiger 45 Light"/>
+          <w:sz w:val="22"/>
+          <w:szCs w:val="22"/>
+          <w:lang w:val="en-US"/>
+        </w:rPr>
+        <w:t>b</w:t>
+      </w:r>
+      <w:r>
+        <w:rPr>
+          <w:rFonts w:ascii="Frutiger 45 Light" w:eastAsia="Calibri" w:hAnsi="Frutiger 45 Light"/>
+          <w:sz w:val="22"/>
+          <w:szCs w:val="22"/>
+          <w:lang w:val="en-US"/>
+        </w:rPr>
+        <w:t>untu itself. The</w:t>
       </w:r>
       <w:r>
         <w:rPr>
@@ -15692,7 +16781,25 @@
           <w:szCs w:val="22"/>
           <w:lang w:val="en-US"/>
         </w:rPr>
-        <w:t xml:space="preserve">assumes python3 was installed during the installation of Fedora itself. </w:t>
+        <w:t>assumes python3 was installed during the installation of Fed</w:t>
+      </w:r>
+      <w:r>
+        <w:rPr>
+          <w:rFonts w:ascii="Frutiger 45 Light" w:eastAsia="Calibri" w:hAnsi="Frutiger 45 Light"/>
+          <w:sz w:val="22"/>
+          <w:szCs w:val="22"/>
+          <w:lang w:val="en-US"/>
+        </w:rPr>
+        <w:t>o</w:t>
+      </w:r>
+      <w:r>
+        <w:rPr>
+          <w:rFonts w:ascii="Frutiger 45 Light" w:eastAsia="Calibri" w:hAnsi="Frutiger 45 Light"/>
+          <w:sz w:val="22"/>
+          <w:szCs w:val="22"/>
+          <w:lang w:val="en-US"/>
+        </w:rPr>
+        <w:t xml:space="preserve">ra itself. </w:t>
       </w:r>
       <w:r>
         <w:rPr>
@@ -17423,7 +18530,7 @@
           <w:rPr>
             <w:noProof/>
           </w:rPr>
-          <w:t>4</w:t>
+          <w:t>27</w:t>
         </w:r>
         <w:r>
           <w:fldChar w:fldCharType="end"/>
@@ -22381,7 +23488,7 @@
 </file>
 
 <file path=customXml/itemProps1.xml><?xml version="1.0" encoding="utf-8"?>
-<ds:datastoreItem xmlns:ds="http://schemas.openxmlformats.org/officeDocument/2006/customXml" ds:itemID="{94B11441-9C2A-498A-B04B-1C7CF040BE76}">
+<ds:datastoreItem xmlns:ds="http://schemas.openxmlformats.org/officeDocument/2006/customXml" ds:itemID="{8EB202B7-DF48-496C-826A-BA2A19DE5EA3}">
   <ds:schemaRefs>
     <ds:schemaRef ds:uri="http://schemas.openxmlformats.org/officeDocument/2006/bibliography"/>
   </ds:schemaRefs>

</xml_diff>

<commit_message>
Documentation of V0.7.0 beta finished
</commit_message>
<xml_diff>
--- a/Documentation/PlanetarySystemStacker_User-Guide.docx
+++ b/Documentation/PlanetarySystemStacker_User-Guide.docx
@@ -4595,20 +4595,27 @@
             <w:rStyle w:val="Hyperlink"/>
             <w:lang w:val="en-US"/>
           </w:rPr>
-          <w:t>_Windows-Installer</w:t>
+          <w:t>_beta</w:t>
         </w:r>
         <w:r>
           <w:rPr>
             <w:rStyle w:val="Hyperlink"/>
             <w:lang w:val="en-US"/>
           </w:rPr>
-          <w:t>.exe</w:t>
+          <w:t>_Windows-Installer</w:t>
         </w:r>
         <w:r>
           <w:rPr>
             <w:rStyle w:val="Hyperlink"/>
             <w:lang w:val="en-US"/>
           </w:rPr>
+          <w:t>.exe</w:t>
+        </w:r>
+        <w:r>
+          <w:rPr>
+            <w:rStyle w:val="Hyperlink"/>
+            <w:lang w:val="en-US"/>
+          </w:rPr>
           <w:t>”</w:t>
         </w:r>
       </w:hyperlink>
@@ -4653,6 +4660,62 @@
         <w:rPr>
           <w:lang w:val="en-US"/>
         </w:rPr>
+        <w:t>PlanetarySyste</w:t>
+      </w:r>
+      <w:r>
+        <w:rPr>
+          <w:lang w:val="en-US"/>
+        </w:rPr>
+        <w:t>m</w:t>
+      </w:r>
+      <w:r>
+        <w:rPr>
+          <w:lang w:val="en-US"/>
+        </w:rPr>
+        <w:t>Stacker</w:t>
+      </w:r>
+      <w:proofErr w:type="spellEnd"/>
+      <w:r>
+        <w:rPr>
+          <w:lang w:val="en-US"/>
+        </w:rPr>
+        <w:t xml:space="preserve"> </w:t>
+      </w:r>
+      <w:r>
+        <w:rPr>
+          <w:lang w:val="en-US"/>
+        </w:rPr>
+        <w:t xml:space="preserve">version should be de-installed first using the “Uninstall” entry in the program menu. </w:t>
+      </w:r>
+      <w:r>
+        <w:rPr>
+          <w:lang w:val="en-US"/>
+        </w:rPr>
+        <w:t xml:space="preserve">When the </w:t>
+      </w:r>
+      <w:r>
+        <w:rPr>
+          <w:lang w:val="en-US"/>
+        </w:rPr>
+        <w:t xml:space="preserve">installer is started, a </w:t>
+      </w:r>
+      <w:r>
+        <w:rPr>
+          <w:lang w:val="en-US"/>
+        </w:rPr>
+        <w:t xml:space="preserve">wizard guides the user through the installation process. </w:t>
+      </w:r>
+      <w:r>
+        <w:rPr>
+          <w:lang w:val="en-US"/>
+        </w:rPr>
+        <w:t xml:space="preserve">Apart from the program start entries, </w:t>
+      </w:r>
+      <w:proofErr w:type="spellStart"/>
+      <w:r>
+        <w:rPr>
+          <w:lang w:val="en-US"/>
+        </w:rPr>
         <w:t>PlanetarySystemStacker</w:t>
       </w:r>
       <w:proofErr w:type="spellEnd"/>
@@ -4660,57 +4723,21 @@
         <w:rPr>
           <w:lang w:val="en-US"/>
         </w:rPr>
-        <w:t xml:space="preserve"> </w:t>
-      </w:r>
-      <w:r>
-        <w:rPr>
-          <w:lang w:val="en-US"/>
-        </w:rPr>
-        <w:t xml:space="preserve">version should be de-installed first using the “Uninstall” entry in the program menu. </w:t>
-      </w:r>
-      <w:r>
-        <w:rPr>
-          <w:lang w:val="en-US"/>
-        </w:rPr>
-        <w:t xml:space="preserve">When the </w:t>
-      </w:r>
-      <w:r>
-        <w:rPr>
-          <w:lang w:val="en-US"/>
-        </w:rPr>
-        <w:t xml:space="preserve">installer is started, a </w:t>
-      </w:r>
-      <w:r>
-        <w:rPr>
-          <w:lang w:val="en-US"/>
-        </w:rPr>
-        <w:t xml:space="preserve">wizard guides the user through the installation process. </w:t>
-      </w:r>
-      <w:r>
-        <w:rPr>
-          <w:lang w:val="en-US"/>
-        </w:rPr>
-        <w:t xml:space="preserve">Apart from the program start entries, </w:t>
-      </w:r>
-      <w:proofErr w:type="spellStart"/>
-      <w:r>
-        <w:rPr>
-          <w:lang w:val="en-US"/>
-        </w:rPr>
-        <w:t>PlanetarySystemStacker</w:t>
-      </w:r>
-      <w:proofErr w:type="spellEnd"/>
-      <w:r>
-        <w:rPr>
-          <w:lang w:val="en-US"/>
-        </w:rPr>
         <w:t xml:space="preserve"> does not write any </w:t>
       </w:r>
       <w:r>
         <w:rPr>
           <w:lang w:val="en-US"/>
         </w:rPr>
-        <w:t xml:space="preserve">parameters </w:t>
+        <w:t>parame</w:t>
+      </w:r>
+      <w:bookmarkStart w:id="92" w:name="_GoBack"/>
+      <w:bookmarkEnd w:id="92"/>
+      <w:r>
+        <w:rPr>
+          <w:lang w:val="en-US"/>
+        </w:rPr>
+        <w:t xml:space="preserve">ters </w:t>
       </w:r>
       <w:r>
         <w:rPr>
@@ -4728,7 +4755,19 @@
         <w:rPr>
           <w:lang w:val="en-US"/>
         </w:rPr>
-        <w:t xml:space="preserve"> It removes all installed files. </w:t>
+        <w:t xml:space="preserve"> It removes all i</w:t>
+      </w:r>
+      <w:r>
+        <w:rPr>
+          <w:lang w:val="en-US"/>
+        </w:rPr>
+        <w:t>n</w:t>
+      </w:r>
+      <w:r>
+        <w:rPr>
+          <w:lang w:val="en-US"/>
+        </w:rPr>
+        <w:t xml:space="preserve">stalled files. </w:t>
       </w:r>
       <w:r>
         <w:rPr>
@@ -4746,7 +4785,19 @@
         <w:rPr>
           <w:lang w:val="en-US"/>
         </w:rPr>
-        <w:t xml:space="preserve"> in the user’s home directory are not r</w:t>
+        <w:t xml:space="preserve"> in the user’s home dire</w:t>
+      </w:r>
+      <w:r>
+        <w:rPr>
+          <w:lang w:val="en-US"/>
+        </w:rPr>
+        <w:t>c</w:t>
+      </w:r>
+      <w:r>
+        <w:rPr>
+          <w:lang w:val="en-US"/>
+        </w:rPr>
+        <w:t>tory are not r</w:t>
       </w:r>
       <w:r>
         <w:rPr>
@@ -5047,7 +5098,7 @@
           <w:lang w:val="en-US"/>
         </w:rPr>
       </w:pPr>
-      <w:bookmarkStart w:id="92" w:name="_Toc22028270"/>
+      <w:bookmarkStart w:id="93" w:name="_Toc22028270"/>
       <w:r>
         <w:rPr>
           <w:lang w:val="en-US"/>
@@ -5060,7 +5111,7 @@
         </w:rPr>
         <w:t>ux</w:t>
       </w:r>
-      <w:bookmarkEnd w:id="92"/>
+      <w:bookmarkEnd w:id="93"/>
     </w:p>
     <w:p>
       <w:pPr>
@@ -5189,7 +5240,7 @@
             <w:rStyle w:val="Hyperlink"/>
             <w:lang w:val="en-US" w:eastAsia="de-DE"/>
           </w:rPr>
-          <w:t>.0</w:t>
+          <w:t>.0_beta</w:t>
         </w:r>
         <w:r>
           <w:rPr>
@@ -5231,7 +5282,19 @@
         <w:rPr>
           <w:lang w:val="en-US" w:eastAsia="de-DE"/>
         </w:rPr>
-        <w:t xml:space="preserve"> can be unpacked at any file system location. This will create the directory “</w:t>
+        <w:t xml:space="preserve"> can be u</w:t>
+      </w:r>
+      <w:r>
+        <w:rPr>
+          <w:lang w:val="en-US" w:eastAsia="de-DE"/>
+        </w:rPr>
+        <w:t>n</w:t>
+      </w:r>
+      <w:r>
+        <w:rPr>
+          <w:lang w:val="en-US" w:eastAsia="de-DE"/>
+        </w:rPr>
+        <w:t>packed at any file system location. This will create the directory “</w:t>
       </w:r>
       <w:proofErr w:type="spellStart"/>
       <w:r>
@@ -5245,7 +5308,19 @@
         <w:rPr>
           <w:lang w:val="en-US" w:eastAsia="de-DE"/>
         </w:rPr>
-        <w:t>” which contains the ex</w:t>
+        <w:t>” which co</w:t>
+      </w:r>
+      <w:r>
+        <w:rPr>
+          <w:lang w:val="en-US" w:eastAsia="de-DE"/>
+        </w:rPr>
+        <w:t>n</w:t>
+      </w:r>
+      <w:r>
+        <w:rPr>
+          <w:lang w:val="en-US" w:eastAsia="de-DE"/>
+        </w:rPr>
+        <w:t>tains the ex</w:t>
       </w:r>
       <w:r>
         <w:rPr>
@@ -5380,14 +5455,14 @@
           <w:lang w:val="en-US"/>
         </w:rPr>
       </w:pPr>
-      <w:bookmarkStart w:id="93" w:name="_Toc22028271"/>
+      <w:bookmarkStart w:id="94" w:name="_Toc22028271"/>
       <w:r>
         <w:rPr>
           <w:lang w:val="en-US"/>
         </w:rPr>
         <w:t>Program Execution</w:t>
       </w:r>
-      <w:bookmarkEnd w:id="93"/>
+      <w:bookmarkEnd w:id="94"/>
     </w:p>
     <w:p>
       <w:pPr>
@@ -5505,17 +5580,16 @@
           <w:lang w:val="en-US" w:eastAsia="de-DE"/>
         </w:rPr>
       </w:pPr>
-      <w:bookmarkStart w:id="94" w:name="_Toc484449264"/>
-      <w:bookmarkStart w:id="95" w:name="_Toc502072385"/>
-      <w:bookmarkStart w:id="96" w:name="_Toc510165774"/>
-      <w:bookmarkStart w:id="97" w:name="_Toc8809756"/>
-      <w:bookmarkStart w:id="98" w:name="_Toc8897873"/>
-      <w:bookmarkStart w:id="99" w:name="_Toc11055791"/>
-      <w:bookmarkStart w:id="100" w:name="_Toc14185258"/>
-      <w:bookmarkStart w:id="101" w:name="_Toc17051731"/>
-      <w:bookmarkStart w:id="102" w:name="_Toc18834602"/>
-      <w:bookmarkStart w:id="103" w:name="_Toc22028272"/>
-      <w:bookmarkEnd w:id="94"/>
+      <w:bookmarkStart w:id="95" w:name="_Toc484449264"/>
+      <w:bookmarkStart w:id="96" w:name="_Toc502072385"/>
+      <w:bookmarkStart w:id="97" w:name="_Toc510165774"/>
+      <w:bookmarkStart w:id="98" w:name="_Toc8809756"/>
+      <w:bookmarkStart w:id="99" w:name="_Toc8897873"/>
+      <w:bookmarkStart w:id="100" w:name="_Toc11055791"/>
+      <w:bookmarkStart w:id="101" w:name="_Toc14185258"/>
+      <w:bookmarkStart w:id="102" w:name="_Toc17051731"/>
+      <w:bookmarkStart w:id="103" w:name="_Toc18834602"/>
+      <w:bookmarkStart w:id="104" w:name="_Toc22028272"/>
       <w:bookmarkEnd w:id="95"/>
       <w:bookmarkEnd w:id="96"/>
       <w:bookmarkEnd w:id="97"/>
@@ -5525,6 +5599,7 @@
       <w:bookmarkEnd w:id="101"/>
       <w:bookmarkEnd w:id="102"/>
       <w:bookmarkEnd w:id="103"/>
+      <w:bookmarkEnd w:id="104"/>
     </w:p>
     <w:p>
       <w:pPr>
@@ -5547,17 +5622,16 @@
           <w:lang w:val="en-US" w:eastAsia="de-DE"/>
         </w:rPr>
       </w:pPr>
-      <w:bookmarkStart w:id="104" w:name="_Toc484449265"/>
-      <w:bookmarkStart w:id="105" w:name="_Toc502072386"/>
-      <w:bookmarkStart w:id="106" w:name="_Toc510165775"/>
-      <w:bookmarkStart w:id="107" w:name="_Toc8809757"/>
-      <w:bookmarkStart w:id="108" w:name="_Toc8897874"/>
-      <w:bookmarkStart w:id="109" w:name="_Toc11055792"/>
-      <w:bookmarkStart w:id="110" w:name="_Toc14185259"/>
-      <w:bookmarkStart w:id="111" w:name="_Toc17051732"/>
-      <w:bookmarkStart w:id="112" w:name="_Toc18834603"/>
-      <w:bookmarkStart w:id="113" w:name="_Toc22028273"/>
-      <w:bookmarkEnd w:id="104"/>
+      <w:bookmarkStart w:id="105" w:name="_Toc484449265"/>
+      <w:bookmarkStart w:id="106" w:name="_Toc502072386"/>
+      <w:bookmarkStart w:id="107" w:name="_Toc510165775"/>
+      <w:bookmarkStart w:id="108" w:name="_Toc8809757"/>
+      <w:bookmarkStart w:id="109" w:name="_Toc8897874"/>
+      <w:bookmarkStart w:id="110" w:name="_Toc11055792"/>
+      <w:bookmarkStart w:id="111" w:name="_Toc14185259"/>
+      <w:bookmarkStart w:id="112" w:name="_Toc17051732"/>
+      <w:bookmarkStart w:id="113" w:name="_Toc18834603"/>
+      <w:bookmarkStart w:id="114" w:name="_Toc22028273"/>
       <w:bookmarkEnd w:id="105"/>
       <w:bookmarkEnd w:id="106"/>
       <w:bookmarkEnd w:id="107"/>
@@ -5567,6 +5641,7 @@
       <w:bookmarkEnd w:id="111"/>
       <w:bookmarkEnd w:id="112"/>
       <w:bookmarkEnd w:id="113"/>
+      <w:bookmarkEnd w:id="114"/>
     </w:p>
     <w:p>
       <w:pPr>
@@ -5589,17 +5664,16 @@
           <w:lang w:val="en-US" w:eastAsia="de-DE"/>
         </w:rPr>
       </w:pPr>
-      <w:bookmarkStart w:id="114" w:name="_Toc484449266"/>
-      <w:bookmarkStart w:id="115" w:name="_Toc502072387"/>
-      <w:bookmarkStart w:id="116" w:name="_Toc510165776"/>
-      <w:bookmarkStart w:id="117" w:name="_Toc8809758"/>
-      <w:bookmarkStart w:id="118" w:name="_Toc8897875"/>
-      <w:bookmarkStart w:id="119" w:name="_Toc11055793"/>
-      <w:bookmarkStart w:id="120" w:name="_Toc14185260"/>
-      <w:bookmarkStart w:id="121" w:name="_Toc17051733"/>
-      <w:bookmarkStart w:id="122" w:name="_Toc18834604"/>
-      <w:bookmarkStart w:id="123" w:name="_Toc22028274"/>
-      <w:bookmarkEnd w:id="114"/>
+      <w:bookmarkStart w:id="115" w:name="_Toc484449266"/>
+      <w:bookmarkStart w:id="116" w:name="_Toc502072387"/>
+      <w:bookmarkStart w:id="117" w:name="_Toc510165776"/>
+      <w:bookmarkStart w:id="118" w:name="_Toc8809758"/>
+      <w:bookmarkStart w:id="119" w:name="_Toc8897875"/>
+      <w:bookmarkStart w:id="120" w:name="_Toc11055793"/>
+      <w:bookmarkStart w:id="121" w:name="_Toc14185260"/>
+      <w:bookmarkStart w:id="122" w:name="_Toc17051733"/>
+      <w:bookmarkStart w:id="123" w:name="_Toc18834604"/>
+      <w:bookmarkStart w:id="124" w:name="_Toc22028274"/>
       <w:bookmarkEnd w:id="115"/>
       <w:bookmarkEnd w:id="116"/>
       <w:bookmarkEnd w:id="117"/>
@@ -5609,6 +5683,7 @@
       <w:bookmarkEnd w:id="121"/>
       <w:bookmarkEnd w:id="122"/>
       <w:bookmarkEnd w:id="123"/>
+      <w:bookmarkEnd w:id="124"/>
     </w:p>
     <w:p>
       <w:pPr>
@@ -5631,17 +5706,16 @@
           <w:lang w:val="en-US" w:eastAsia="de-DE"/>
         </w:rPr>
       </w:pPr>
-      <w:bookmarkStart w:id="124" w:name="_Toc484449267"/>
-      <w:bookmarkStart w:id="125" w:name="_Toc502072388"/>
-      <w:bookmarkStart w:id="126" w:name="_Toc510165777"/>
-      <w:bookmarkStart w:id="127" w:name="_Toc8809759"/>
-      <w:bookmarkStart w:id="128" w:name="_Toc8897876"/>
-      <w:bookmarkStart w:id="129" w:name="_Toc11055794"/>
-      <w:bookmarkStart w:id="130" w:name="_Toc14185261"/>
-      <w:bookmarkStart w:id="131" w:name="_Toc17051734"/>
-      <w:bookmarkStart w:id="132" w:name="_Toc18834605"/>
-      <w:bookmarkStart w:id="133" w:name="_Toc22028275"/>
-      <w:bookmarkEnd w:id="124"/>
+      <w:bookmarkStart w:id="125" w:name="_Toc484449267"/>
+      <w:bookmarkStart w:id="126" w:name="_Toc502072388"/>
+      <w:bookmarkStart w:id="127" w:name="_Toc510165777"/>
+      <w:bookmarkStart w:id="128" w:name="_Toc8809759"/>
+      <w:bookmarkStart w:id="129" w:name="_Toc8897876"/>
+      <w:bookmarkStart w:id="130" w:name="_Toc11055794"/>
+      <w:bookmarkStart w:id="131" w:name="_Toc14185261"/>
+      <w:bookmarkStart w:id="132" w:name="_Toc17051734"/>
+      <w:bookmarkStart w:id="133" w:name="_Toc18834605"/>
+      <w:bookmarkStart w:id="134" w:name="_Toc22028275"/>
       <w:bookmarkEnd w:id="125"/>
       <w:bookmarkEnd w:id="126"/>
       <w:bookmarkEnd w:id="127"/>
@@ -5651,6 +5725,7 @@
       <w:bookmarkEnd w:id="131"/>
       <w:bookmarkEnd w:id="132"/>
       <w:bookmarkEnd w:id="133"/>
+      <w:bookmarkEnd w:id="134"/>
     </w:p>
     <w:p>
       <w:pPr>
@@ -5659,24 +5734,24 @@
           <w:lang w:val="en-US"/>
         </w:rPr>
       </w:pPr>
-      <w:bookmarkStart w:id="134" w:name="_Ref510168737"/>
-      <w:bookmarkStart w:id="135" w:name="_Ref8760074"/>
-      <w:bookmarkStart w:id="136" w:name="_Toc22028276"/>
+      <w:bookmarkStart w:id="135" w:name="_Ref510168737"/>
+      <w:bookmarkStart w:id="136" w:name="_Ref8760074"/>
+      <w:bookmarkStart w:id="137" w:name="_Toc22028276"/>
       <w:r>
         <w:rPr>
           <w:lang w:val="en-US"/>
         </w:rPr>
         <w:t>Program Start</w:t>
       </w:r>
-      <w:bookmarkEnd w:id="134"/>
+      <w:bookmarkEnd w:id="135"/>
       <w:r>
         <w:rPr>
           <w:lang w:val="en-US"/>
         </w:rPr>
         <w:t xml:space="preserve"> / Setting Parameters</w:t>
       </w:r>
-      <w:bookmarkEnd w:id="135"/>
       <w:bookmarkEnd w:id="136"/>
+      <w:bookmarkEnd w:id="137"/>
     </w:p>
     <w:p>
       <w:pPr>
@@ -6225,15 +6300,15 @@
           <w:lang w:val="en-US"/>
         </w:rPr>
       </w:pPr>
-      <w:bookmarkStart w:id="137" w:name="_Toc22028277"/>
-      <w:bookmarkStart w:id="138" w:name="_Ref8753727"/>
+      <w:bookmarkStart w:id="138" w:name="_Toc22028277"/>
+      <w:bookmarkStart w:id="139" w:name="_Ref8753727"/>
       <w:r>
         <w:rPr>
           <w:lang w:val="en-US"/>
         </w:rPr>
         <w:t>Dark / Flat Frame Calibration</w:t>
       </w:r>
-      <w:bookmarkEnd w:id="137"/>
+      <w:bookmarkEnd w:id="138"/>
     </w:p>
     <w:p>
       <w:pPr>
@@ -6689,19 +6764,17 @@
           <w:lang w:val="en-US"/>
         </w:rPr>
       </w:pPr>
-      <w:bookmarkStart w:id="139" w:name="_Ref22028144"/>
-      <w:bookmarkStart w:id="140" w:name="_Toc22028278"/>
-      <w:bookmarkStart w:id="141" w:name="_GoBack"/>
-      <w:bookmarkEnd w:id="141"/>
+      <w:bookmarkStart w:id="140" w:name="_Ref22028144"/>
+      <w:bookmarkStart w:id="141" w:name="_Toc22028278"/>
       <w:r>
         <w:rPr>
           <w:lang w:val="en-US"/>
         </w:rPr>
         <w:t>Job Specification</w:t>
       </w:r>
-      <w:bookmarkEnd w:id="138"/>
       <w:bookmarkEnd w:id="139"/>
       <w:bookmarkEnd w:id="140"/>
+      <w:bookmarkEnd w:id="141"/>
     </w:p>
     <w:p>
       <w:pPr>
@@ -11559,19 +11632,7 @@
         <w:rPr>
           <w:lang w:val="en-US" w:eastAsia="de-DE"/>
         </w:rPr>
-        <w:t xml:space="preserve"> PSS was designed to support this interactive process as effectively as po</w:t>
-      </w:r>
-      <w:r>
-        <w:rPr>
-          <w:lang w:val="en-US" w:eastAsia="de-DE"/>
-        </w:rPr>
-        <w:t>s</w:t>
-      </w:r>
-      <w:r>
-        <w:rPr>
-          <w:lang w:val="en-US" w:eastAsia="de-DE"/>
-        </w:rPr>
-        <w:t>sible.</w:t>
+        <w:t xml:space="preserve"> PSS was designed to support this interactive process as effectively as possible.</w:t>
       </w:r>
     </w:p>
     <w:p>
@@ -11674,19 +11735,7 @@
         <w:rPr>
           <w:lang w:val="en-US" w:eastAsia="de-DE"/>
         </w:rPr>
-        <w:t>ve</w:t>
-      </w:r>
-      <w:r>
-        <w:rPr>
-          <w:lang w:val="en-US" w:eastAsia="de-DE"/>
-        </w:rPr>
-        <w:t>r</w:t>
-      </w:r>
-      <w:r>
-        <w:rPr>
-          <w:lang w:val="en-US" w:eastAsia="de-DE"/>
-        </w:rPr>
-        <w:t xml:space="preserve">sions. With the “version manager” at lower right new versions can be created. With the “Version selected” spin box </w:t>
+        <w:t xml:space="preserve">versions. With the “version manager” at lower right new versions can be created. With the “Version selected” spin box </w:t>
       </w:r>
       <w:r>
         <w:rPr>
@@ -11785,19 +11834,7 @@
         <w:rPr>
           <w:lang w:val="en-US" w:eastAsia="de-DE"/>
         </w:rPr>
-        <w:t xml:space="preserve"> masking algorithm. A hie</w:t>
-      </w:r>
-      <w:r>
-        <w:rPr>
-          <w:lang w:val="en-US" w:eastAsia="de-DE"/>
-        </w:rPr>
-        <w:t>r</w:t>
-      </w:r>
-      <w:r>
-        <w:rPr>
-          <w:lang w:val="en-US" w:eastAsia="de-DE"/>
-        </w:rPr>
-        <w:t xml:space="preserve">archy of up to four layers can be </w:t>
+        <w:t xml:space="preserve"> masking algorithm. A hierarchy of up to four layers can be </w:t>
       </w:r>
       <w:r>
         <w:rPr>
@@ -11851,19 +11888,7 @@
         <w:rPr>
           <w:lang w:val="en-US" w:eastAsia="de-DE"/>
         </w:rPr>
-        <w:t xml:space="preserve"> (in pi</w:t>
-      </w:r>
-      <w:r>
-        <w:rPr>
-          <w:lang w:val="en-US" w:eastAsia="de-DE"/>
-        </w:rPr>
-        <w:t>x</w:t>
-      </w:r>
-      <w:r>
-        <w:rPr>
-          <w:lang w:val="en-US" w:eastAsia="de-DE"/>
-        </w:rPr>
-        <w:t>els).</w:t>
+        <w:t xml:space="preserve"> (in pixels).</w:t>
       </w:r>
     </w:p>
     <w:p>
@@ -12112,44 +12137,20 @@
         <w:rPr>
           <w:lang w:val="en-US" w:eastAsia="de-DE"/>
         </w:rPr>
-        <w:t>ative amount) was added to remove high-frequency noise in the luminance cha</w:t>
-      </w:r>
-      <w:r>
-        <w:rPr>
-          <w:lang w:val="en-US" w:eastAsia="de-DE"/>
-        </w:rPr>
-        <w:t>n</w:t>
-      </w:r>
-      <w:r>
-        <w:rPr>
-          <w:lang w:val="en-US" w:eastAsia="de-DE"/>
-        </w:rPr>
-        <w:t>nel.</w:t>
-      </w:r>
-    </w:p>
-    <w:p>
-      <w:pPr>
-        <w:rPr>
-          <w:lang w:val="en-US" w:eastAsia="de-DE"/>
-        </w:rPr>
-      </w:pPr>
-      <w:r>
-        <w:rPr>
-          <w:lang w:val="en-US" w:eastAsia="de-DE"/>
-        </w:rPr>
-        <w:t>The viewer’s zoom fun</w:t>
-      </w:r>
-      <w:r>
-        <w:rPr>
-          <w:lang w:val="en-US" w:eastAsia="de-DE"/>
-        </w:rPr>
-        <w:t>c</w:t>
-      </w:r>
-      <w:r>
-        <w:rPr>
-          <w:lang w:val="en-US" w:eastAsia="de-DE"/>
-        </w:rPr>
-        <w:t>tion is used to look at the filter effect in detail.</w:t>
+        <w:t>ative amount) was added to remove high-frequency noise in the luminance channel.</w:t>
+      </w:r>
+    </w:p>
+    <w:p>
+      <w:pPr>
+        <w:rPr>
+          <w:lang w:val="en-US" w:eastAsia="de-DE"/>
+        </w:rPr>
+      </w:pPr>
+      <w:r>
+        <w:rPr>
+          <w:lang w:val="en-US" w:eastAsia="de-DE"/>
+        </w:rPr>
+        <w:t>The viewer’s zoom function is used to look at the filter effect in detail.</w:t>
       </w:r>
     </w:p>
     <w:p>
@@ -12183,19 +12184,7 @@
         <w:rPr>
           <w:lang w:val="en-US" w:eastAsia="de-DE"/>
         </w:rPr>
-        <w:t>postpr</w:t>
-      </w:r>
-      <w:r>
-        <w:rPr>
-          <w:lang w:val="en-US" w:eastAsia="de-DE"/>
-        </w:rPr>
-        <w:t>o</w:t>
-      </w:r>
-      <w:r>
-        <w:rPr>
-          <w:lang w:val="en-US" w:eastAsia="de-DE"/>
-        </w:rPr>
-        <w:t>cessing</w:t>
+        <w:t>postprocessing</w:t>
       </w:r>
       <w:proofErr w:type="spellEnd"/>
       <w:r>
@@ -12232,19 +12221,7 @@
         <w:rPr>
           <w:lang w:val="en-US" w:eastAsia="de-DE"/>
         </w:rPr>
-        <w:t xml:space="preserve"> being a</w:t>
-      </w:r>
-      <w:r>
-        <w:rPr>
-          <w:lang w:val="en-US" w:eastAsia="de-DE"/>
-        </w:rPr>
-        <w:t>p</w:t>
-      </w:r>
-      <w:r>
-        <w:rPr>
-          <w:lang w:val="en-US" w:eastAsia="de-DE"/>
-        </w:rPr>
-        <w:t>plied. If PSS is called for the first time,</w:t>
+        <w:t xml:space="preserve"> being applied. If PSS is called for the first time,</w:t>
       </w:r>
       <w:r>
         <w:rPr>
@@ -12298,19 +12275,7 @@
         <w:rPr>
           <w:lang w:val="en-US" w:eastAsia="de-DE"/>
         </w:rPr>
-        <w:t>n in</w:t>
-      </w:r>
-      <w:r>
-        <w:rPr>
-          <w:lang w:val="en-US" w:eastAsia="de-DE"/>
-        </w:rPr>
-        <w:t>i</w:t>
-      </w:r>
-      <w:r>
-        <w:rPr>
-          <w:lang w:val="en-US" w:eastAsia="de-DE"/>
-        </w:rPr>
-        <w:t>tial</w:t>
+        <w:t>n initial</w:t>
       </w:r>
       <w:r>
         <w:rPr>
@@ -12653,19 +12618,7 @@
         <w:rPr>
           <w:lang w:val="en-US" w:eastAsia="de-DE"/>
         </w:rPr>
-        <w:t xml:space="preserve"> While the blink comparator is running, the layer parameters of the s</w:t>
-      </w:r>
-      <w:r>
-        <w:rPr>
-          <w:lang w:val="en-US" w:eastAsia="de-DE"/>
-        </w:rPr>
-        <w:t>e</w:t>
-      </w:r>
-      <w:r>
-        <w:rPr>
-          <w:lang w:val="en-US" w:eastAsia="de-DE"/>
-        </w:rPr>
-        <w:t xml:space="preserve">lected version can be changed. Layers can be added or removed. Even the </w:t>
+        <w:t xml:space="preserve"> While the blink comparator is running, the layer parameters of the selected version can be changed. Layers can be added or removed. Even the </w:t>
       </w:r>
       <w:r>
         <w:rPr>
@@ -12683,19 +12636,7 @@
         <w:rPr>
           <w:lang w:val="en-US" w:eastAsia="de-DE"/>
         </w:rPr>
-        <w:t>di</w:t>
-      </w:r>
-      <w:r>
-        <w:rPr>
-          <w:lang w:val="en-US" w:eastAsia="de-DE"/>
-        </w:rPr>
-        <w:t>s</w:t>
-      </w:r>
-      <w:r>
-        <w:rPr>
-          <w:lang w:val="en-US" w:eastAsia="de-DE"/>
-        </w:rPr>
-        <w:t>played</w:t>
+        <w:t>displayed</w:t>
       </w:r>
       <w:r>
         <w:rPr>
@@ -12707,44 +12648,20 @@
         <w:rPr>
           <w:lang w:val="en-US" w:eastAsia="de-DE"/>
         </w:rPr>
-        <w:t>can be changed. Last but not least, as with all PSS viewers, zooming and panning can be used to inspect the effect of the shar</w:t>
-      </w:r>
-      <w:r>
-        <w:rPr>
-          <w:lang w:val="en-US" w:eastAsia="de-DE"/>
-        </w:rPr>
-        <w:t>p</w:t>
-      </w:r>
-      <w:r>
-        <w:rPr>
-          <w:lang w:val="en-US" w:eastAsia="de-DE"/>
-        </w:rPr>
-        <w:t>ening model in detail.</w:t>
-      </w:r>
-    </w:p>
-    <w:p>
-      <w:pPr>
-        <w:rPr>
-          <w:lang w:val="en-US" w:eastAsia="de-DE"/>
-        </w:rPr>
-      </w:pPr>
-      <w:r>
-        <w:rPr>
-          <w:lang w:val="en-US" w:eastAsia="de-DE"/>
-        </w:rPr>
-        <w:t>Once the user is sati</w:t>
-      </w:r>
-      <w:r>
-        <w:rPr>
-          <w:lang w:val="en-US" w:eastAsia="de-DE"/>
-        </w:rPr>
-        <w:t>s</w:t>
-      </w:r>
-      <w:r>
-        <w:rPr>
-          <w:lang w:val="en-US" w:eastAsia="de-DE"/>
-        </w:rPr>
-        <w:t xml:space="preserve">fied with the selected version, pressing the “OK” button </w:t>
+        <w:t>can be changed. Last but not least, as with all PSS viewers, zooming and panning can be used to inspect the effect of the sharpening model in detail.</w:t>
+      </w:r>
+    </w:p>
+    <w:p>
+      <w:pPr>
+        <w:rPr>
+          <w:lang w:val="en-US" w:eastAsia="de-DE"/>
+        </w:rPr>
+      </w:pPr>
+      <w:r>
+        <w:rPr>
+          <w:lang w:val="en-US" w:eastAsia="de-DE"/>
+        </w:rPr>
+        <w:t xml:space="preserve">Once the user is satisfied with the selected version, pressing the “OK” button </w:t>
       </w:r>
       <w:r>
         <w:rPr>
@@ -12883,19 +12800,7 @@
         <w:rPr>
           <w:lang w:val="en-US" w:eastAsia="de-DE"/>
         </w:rPr>
-        <w:t xml:space="preserve"> view opens next time, all versions and the selection index are r</w:t>
-      </w:r>
-      <w:r>
-        <w:rPr>
-          <w:lang w:val="en-US" w:eastAsia="de-DE"/>
-        </w:rPr>
-        <w:t>e</w:t>
-      </w:r>
-      <w:r>
-        <w:rPr>
-          <w:lang w:val="en-US" w:eastAsia="de-DE"/>
-        </w:rPr>
-        <w:t>stored.</w:t>
+        <w:t xml:space="preserve"> view opens next time, all versions and the selection index are restored.</w:t>
       </w:r>
     </w:p>
     <w:p>
@@ -12995,19 +12900,7 @@
         <w:rPr>
           <w:lang w:val="en-US" w:eastAsia="de-DE"/>
         </w:rPr>
-        <w:t>sion to an arbitrary file system loc</w:t>
-      </w:r>
-      <w:r>
-        <w:rPr>
-          <w:lang w:val="en-US" w:eastAsia="de-DE"/>
-        </w:rPr>
-        <w:t>a</w:t>
-      </w:r>
-      <w:r>
-        <w:rPr>
-          <w:lang w:val="en-US" w:eastAsia="de-DE"/>
-        </w:rPr>
-        <w:t>tion by pressing the “Save as” button.</w:t>
+        <w:t>sion to an arbitrary file system location by pressing the “Save as” button.</w:t>
       </w:r>
     </w:p>
     <w:p>
@@ -15684,7 +15577,6 @@
           <w:lang w:val="en-US"/>
         </w:rPr>
       </w:pPr>
-      <w:proofErr w:type="spellStart"/>
       <w:r>
         <w:rPr>
           <w:rFonts w:ascii="Frutiger 45 Light" w:eastAsia="Calibri" w:hAnsi="Frutiger 45 Light"/>
@@ -15692,1199 +15584,7 @@
           <w:szCs w:val="22"/>
           <w:lang w:val="en-US"/>
         </w:rPr>
-        <w:t>git</w:t>
-      </w:r>
-      <w:proofErr w:type="spellEnd"/>
-    </w:p>
-    <w:p>
-      <w:pPr>
-        <w:pStyle w:val="StandardWeb"/>
-        <w:rPr>
-          <w:rFonts w:ascii="Frutiger 45 Light" w:eastAsia="Calibri" w:hAnsi="Frutiger 45 Light"/>
-          <w:sz w:val="22"/>
-          <w:szCs w:val="22"/>
-          <w:lang w:val="en-US"/>
-        </w:rPr>
-      </w:pPr>
-      <w:r>
-        <w:rPr>
-          <w:rFonts w:ascii="Frutiger 45 Light" w:eastAsia="Calibri" w:hAnsi="Frutiger 45 Light"/>
-          <w:sz w:val="22"/>
-          <w:szCs w:val="22"/>
-          <w:lang w:val="en-US"/>
-        </w:rPr>
-        <w:t>Of course some of these may already be installed, and apt-get will tell you if you</w:t>
-      </w:r>
-      <w:r>
-        <w:rPr>
-          <w:rFonts w:ascii="Frutiger 45 Light" w:eastAsia="Calibri" w:hAnsi="Frutiger 45 Light"/>
-          <w:sz w:val="22"/>
-          <w:szCs w:val="22"/>
-          <w:lang w:val="en-US"/>
-        </w:rPr>
-        <w:t xml:space="preserve"> </w:t>
-      </w:r>
-      <w:r>
-        <w:rPr>
-          <w:rFonts w:ascii="Frutiger 45 Light" w:eastAsia="Calibri" w:hAnsi="Frutiger 45 Light"/>
-          <w:sz w:val="22"/>
-          <w:szCs w:val="22"/>
-          <w:lang w:val="en-US"/>
-        </w:rPr>
-        <w:t>try to install them again. (Either apt or apt-get can be used below</w:t>
-      </w:r>
-      <w:r>
-        <w:rPr>
-          <w:rFonts w:ascii="Frutiger 45 Light" w:eastAsia="Calibri" w:hAnsi="Frutiger 45 Light"/>
-          <w:sz w:val="22"/>
-          <w:szCs w:val="22"/>
-          <w:lang w:val="en-US"/>
-        </w:rPr>
-        <w:t>.</w:t>
-      </w:r>
-      <w:r>
-        <w:rPr>
-          <w:rFonts w:ascii="Frutiger 45 Light" w:eastAsia="Calibri" w:hAnsi="Frutiger 45 Light"/>
-          <w:sz w:val="22"/>
-          <w:szCs w:val="22"/>
-          <w:lang w:val="en-US"/>
-        </w:rPr>
-        <w:t>)</w:t>
-      </w:r>
-    </w:p>
-    <w:p>
-      <w:pPr>
-        <w:pStyle w:val="StandardWeb"/>
-        <w:rPr>
-          <w:rFonts w:ascii="Frutiger 45 Light" w:eastAsia="Calibri" w:hAnsi="Frutiger 45 Light"/>
-          <w:sz w:val="22"/>
-          <w:szCs w:val="22"/>
-          <w:lang w:val="en-US"/>
-        </w:rPr>
-      </w:pPr>
-      <w:r>
-        <w:rPr>
-          <w:rFonts w:ascii="Frutiger 45 Light" w:eastAsia="Calibri" w:hAnsi="Frutiger 45 Light"/>
-          <w:sz w:val="22"/>
-          <w:szCs w:val="22"/>
-          <w:lang w:val="en-US"/>
-        </w:rPr>
-        <w:t>This command will do it (from a terminal):</w:t>
-      </w:r>
-    </w:p>
-    <w:p>
-      <w:pPr>
-        <w:pStyle w:val="StandardWeb"/>
-        <w:ind w:left="709"/>
-        <w:rPr>
-          <w:rFonts w:ascii="Courier New" w:eastAsia="Calibri" w:hAnsi="Courier New" w:cs="Courier New"/>
-          <w:sz w:val="22"/>
-          <w:szCs w:val="22"/>
-          <w:lang w:val="en-US"/>
-        </w:rPr>
-      </w:pPr>
-      <w:proofErr w:type="spellStart"/>
-      <w:proofErr w:type="gramStart"/>
-      <w:r>
-        <w:rPr>
-          <w:rFonts w:ascii="Courier New" w:eastAsia="Calibri" w:hAnsi="Courier New" w:cs="Courier New"/>
-          <w:sz w:val="22"/>
-          <w:szCs w:val="22"/>
-          <w:lang w:val="en-US"/>
-        </w:rPr>
-        <w:t>sudo</w:t>
-      </w:r>
-      <w:proofErr w:type="spellEnd"/>
-      <w:proofErr w:type="gramEnd"/>
-      <w:r>
-        <w:rPr>
-          <w:rFonts w:ascii="Courier New" w:eastAsia="Calibri" w:hAnsi="Courier New" w:cs="Courier New"/>
-          <w:sz w:val="22"/>
-          <w:szCs w:val="22"/>
-          <w:lang w:val="en-US"/>
-        </w:rPr>
-        <w:t xml:space="preserve"> apt install python3-opencv python3-matplotlib python3-psutil </w:t>
-      </w:r>
-      <w:r>
-        <w:rPr>
-          <w:rFonts w:ascii="Courier New" w:eastAsia="Calibri" w:hAnsi="Courier New" w:cs="Courier New"/>
-          <w:sz w:val="22"/>
-          <w:szCs w:val="22"/>
-          <w:lang w:val="en-US"/>
-        </w:rPr>
-        <w:t>python3-</w:t>
-      </w:r>
-      <w:r>
-        <w:rPr>
-          <w:rFonts w:ascii="Courier New" w:eastAsia="Calibri" w:hAnsi="Courier New" w:cs="Courier New"/>
-          <w:sz w:val="22"/>
-          <w:szCs w:val="22"/>
-          <w:lang w:val="en-US"/>
-        </w:rPr>
-        <w:t>py</w:t>
-      </w:r>
-      <w:r>
-        <w:rPr>
-          <w:rFonts w:ascii="Courier New" w:eastAsia="Calibri" w:hAnsi="Courier New" w:cs="Courier New"/>
-          <w:sz w:val="22"/>
-          <w:szCs w:val="22"/>
-          <w:lang w:val="en-US"/>
-        </w:rPr>
-        <w:t>qt5</w:t>
-      </w:r>
-      <w:r>
-        <w:rPr>
-          <w:rFonts w:ascii="Courier New" w:eastAsia="Calibri" w:hAnsi="Courier New" w:cs="Courier New"/>
-          <w:sz w:val="22"/>
-          <w:szCs w:val="22"/>
-          <w:lang w:val="en-US"/>
-        </w:rPr>
-        <w:t xml:space="preserve"> python3-scipy</w:t>
-      </w:r>
-      <w:r>
-        <w:rPr>
-          <w:rFonts w:ascii="Courier New" w:eastAsia="Calibri" w:hAnsi="Courier New" w:cs="Courier New"/>
-          <w:sz w:val="22"/>
-          <w:szCs w:val="22"/>
-          <w:lang w:val="en-US"/>
-        </w:rPr>
-        <w:t xml:space="preserve"> </w:t>
-      </w:r>
-      <w:r>
-        <w:rPr>
-          <w:rFonts w:ascii="Courier New" w:eastAsia="Calibri" w:hAnsi="Courier New" w:cs="Courier New"/>
-          <w:sz w:val="22"/>
-          <w:szCs w:val="22"/>
-          <w:lang w:val="en-US"/>
-        </w:rPr>
-        <w:t xml:space="preserve">python3-astropy python3-skimage python3-pip </w:t>
-      </w:r>
-      <w:proofErr w:type="spellStart"/>
-      <w:r>
-        <w:rPr>
-          <w:rFonts w:ascii="Courier New" w:eastAsia="Calibri" w:hAnsi="Courier New" w:cs="Courier New"/>
-          <w:sz w:val="22"/>
-          <w:szCs w:val="22"/>
-          <w:lang w:val="en-US"/>
-        </w:rPr>
-        <w:t>git</w:t>
-      </w:r>
-      <w:proofErr w:type="spellEnd"/>
-    </w:p>
-    <w:p>
-      <w:pPr>
-        <w:pStyle w:val="StandardWeb"/>
-        <w:rPr>
-          <w:rFonts w:ascii="Frutiger 45 Light" w:eastAsia="Calibri" w:hAnsi="Frutiger 45 Light"/>
-          <w:sz w:val="22"/>
-          <w:szCs w:val="22"/>
-          <w:lang w:val="en-US"/>
-        </w:rPr>
-      </w:pPr>
-      <w:r>
-        <w:rPr>
-          <w:rFonts w:ascii="Frutiger 45 Light" w:eastAsia="Calibri" w:hAnsi="Frutiger 45 Light"/>
-          <w:sz w:val="22"/>
-          <w:szCs w:val="22"/>
-          <w:lang w:val="en-US"/>
-        </w:rPr>
-        <w:t>Alternatively you can do them individually (from a terminal):</w:t>
-      </w:r>
-    </w:p>
-    <w:p>
-      <w:pPr>
-        <w:pStyle w:val="StandardWeb"/>
-        <w:ind w:left="709"/>
-        <w:rPr>
-          <w:rFonts w:ascii="Courier New" w:eastAsia="Calibri" w:hAnsi="Courier New" w:cs="Courier New"/>
-          <w:sz w:val="22"/>
-          <w:szCs w:val="22"/>
-          <w:lang w:val="en-US"/>
-        </w:rPr>
-      </w:pPr>
-      <w:proofErr w:type="spellStart"/>
-      <w:proofErr w:type="gramStart"/>
-      <w:r>
-        <w:rPr>
-          <w:rFonts w:ascii="Courier New" w:eastAsia="Calibri" w:hAnsi="Courier New" w:cs="Courier New"/>
-          <w:sz w:val="22"/>
-          <w:szCs w:val="22"/>
-          <w:lang w:val="en-US"/>
-        </w:rPr>
-        <w:t>sudo</w:t>
-      </w:r>
-      <w:proofErr w:type="spellEnd"/>
-      <w:proofErr w:type="gramEnd"/>
-      <w:r>
-        <w:rPr>
-          <w:rFonts w:ascii="Courier New" w:eastAsia="Calibri" w:hAnsi="Courier New" w:cs="Courier New"/>
-          <w:sz w:val="22"/>
-          <w:szCs w:val="22"/>
-          <w:lang w:val="en-US"/>
-        </w:rPr>
-        <w:t xml:space="preserve"> </w:t>
-      </w:r>
-      <w:proofErr w:type="spellStart"/>
-      <w:r>
-        <w:rPr>
-          <w:rFonts w:ascii="Courier New" w:eastAsia="Calibri" w:hAnsi="Courier New" w:cs="Courier New"/>
-          <w:sz w:val="22"/>
-          <w:szCs w:val="22"/>
-          <w:lang w:val="en-US"/>
-        </w:rPr>
-        <w:t>dnf</w:t>
-      </w:r>
-      <w:proofErr w:type="spellEnd"/>
-      <w:r>
-        <w:rPr>
-          <w:rFonts w:ascii="Courier New" w:eastAsia="Calibri" w:hAnsi="Courier New" w:cs="Courier New"/>
-          <w:sz w:val="22"/>
-          <w:szCs w:val="22"/>
-          <w:lang w:val="en-US"/>
-        </w:rPr>
-        <w:t xml:space="preserve"> install python3-opencv</w:t>
-      </w:r>
-      <w:r>
-        <w:rPr>
-          <w:rFonts w:ascii="Courier New" w:eastAsia="Calibri" w:hAnsi="Courier New" w:cs="Courier New"/>
-          <w:sz w:val="22"/>
-          <w:szCs w:val="22"/>
-          <w:lang w:val="en-US"/>
-        </w:rPr>
-        <w:br/>
-      </w:r>
-      <w:proofErr w:type="spellStart"/>
-      <w:r>
-        <w:rPr>
-          <w:rFonts w:ascii="Courier New" w:eastAsia="Calibri" w:hAnsi="Courier New" w:cs="Courier New"/>
-          <w:sz w:val="22"/>
-          <w:szCs w:val="22"/>
-          <w:lang w:val="en-US"/>
-        </w:rPr>
-        <w:t>sudo</w:t>
-      </w:r>
-      <w:proofErr w:type="spellEnd"/>
-      <w:r>
-        <w:rPr>
-          <w:rFonts w:ascii="Courier New" w:eastAsia="Calibri" w:hAnsi="Courier New" w:cs="Courier New"/>
-          <w:sz w:val="22"/>
-          <w:szCs w:val="22"/>
-          <w:lang w:val="en-US"/>
-        </w:rPr>
-        <w:t xml:space="preserve"> </w:t>
-      </w:r>
-      <w:proofErr w:type="spellStart"/>
-      <w:r>
-        <w:rPr>
-          <w:rFonts w:ascii="Courier New" w:eastAsia="Calibri" w:hAnsi="Courier New" w:cs="Courier New"/>
-          <w:sz w:val="22"/>
-          <w:szCs w:val="22"/>
-          <w:lang w:val="en-US"/>
-        </w:rPr>
-        <w:t>dnf</w:t>
-      </w:r>
-      <w:proofErr w:type="spellEnd"/>
-      <w:r>
-        <w:rPr>
-          <w:rFonts w:ascii="Courier New" w:eastAsia="Calibri" w:hAnsi="Courier New" w:cs="Courier New"/>
-          <w:sz w:val="22"/>
-          <w:szCs w:val="22"/>
-          <w:lang w:val="en-US"/>
-        </w:rPr>
-        <w:t xml:space="preserve"> install python3-matplotlib</w:t>
-      </w:r>
-      <w:r>
-        <w:rPr>
-          <w:rFonts w:ascii="Courier New" w:eastAsia="Calibri" w:hAnsi="Courier New" w:cs="Courier New"/>
-          <w:sz w:val="22"/>
-          <w:szCs w:val="22"/>
-          <w:lang w:val="en-US"/>
-        </w:rPr>
-        <w:br/>
-      </w:r>
-      <w:proofErr w:type="spellStart"/>
-      <w:r>
-        <w:rPr>
-          <w:rFonts w:ascii="Courier New" w:eastAsia="Calibri" w:hAnsi="Courier New" w:cs="Courier New"/>
-          <w:sz w:val="22"/>
-          <w:szCs w:val="22"/>
-          <w:lang w:val="en-US"/>
-        </w:rPr>
-        <w:t>sudo</w:t>
-      </w:r>
-      <w:proofErr w:type="spellEnd"/>
-      <w:r>
-        <w:rPr>
-          <w:rFonts w:ascii="Courier New" w:eastAsia="Calibri" w:hAnsi="Courier New" w:cs="Courier New"/>
-          <w:sz w:val="22"/>
-          <w:szCs w:val="22"/>
-          <w:lang w:val="en-US"/>
-        </w:rPr>
-        <w:t xml:space="preserve"> </w:t>
-      </w:r>
-      <w:proofErr w:type="spellStart"/>
-      <w:r>
-        <w:rPr>
-          <w:rFonts w:ascii="Courier New" w:eastAsia="Calibri" w:hAnsi="Courier New" w:cs="Courier New"/>
-          <w:sz w:val="22"/>
-          <w:szCs w:val="22"/>
-          <w:lang w:val="en-US"/>
-        </w:rPr>
-        <w:t>dnf</w:t>
-      </w:r>
-      <w:proofErr w:type="spellEnd"/>
-      <w:r>
-        <w:rPr>
-          <w:rFonts w:ascii="Courier New" w:eastAsia="Calibri" w:hAnsi="Courier New" w:cs="Courier New"/>
-          <w:sz w:val="22"/>
-          <w:szCs w:val="22"/>
-          <w:lang w:val="en-US"/>
-        </w:rPr>
-        <w:t xml:space="preserve"> install python3-psutil</w:t>
-      </w:r>
-      <w:r>
-        <w:rPr>
-          <w:rFonts w:ascii="Courier New" w:eastAsia="Calibri" w:hAnsi="Courier New" w:cs="Courier New"/>
-          <w:sz w:val="22"/>
-          <w:szCs w:val="22"/>
-          <w:lang w:val="en-US"/>
-        </w:rPr>
-        <w:br/>
-      </w:r>
-      <w:proofErr w:type="spellStart"/>
-      <w:r>
-        <w:rPr>
-          <w:rFonts w:ascii="Courier New" w:eastAsia="Calibri" w:hAnsi="Courier New" w:cs="Courier New"/>
-          <w:sz w:val="22"/>
-          <w:szCs w:val="22"/>
-          <w:lang w:val="en-US"/>
-        </w:rPr>
-        <w:t>sudo</w:t>
-      </w:r>
-      <w:proofErr w:type="spellEnd"/>
-      <w:r>
-        <w:rPr>
-          <w:rFonts w:ascii="Courier New" w:eastAsia="Calibri" w:hAnsi="Courier New" w:cs="Courier New"/>
-          <w:sz w:val="22"/>
-          <w:szCs w:val="22"/>
-          <w:lang w:val="en-US"/>
-        </w:rPr>
-        <w:t xml:space="preserve"> </w:t>
-      </w:r>
-      <w:proofErr w:type="spellStart"/>
-      <w:r>
-        <w:rPr>
-          <w:rFonts w:ascii="Courier New" w:eastAsia="Calibri" w:hAnsi="Courier New" w:cs="Courier New"/>
-          <w:sz w:val="22"/>
-          <w:szCs w:val="22"/>
-          <w:lang w:val="en-US"/>
-        </w:rPr>
-        <w:t>dnf</w:t>
-      </w:r>
-      <w:proofErr w:type="spellEnd"/>
-      <w:r>
-        <w:rPr>
-          <w:rFonts w:ascii="Courier New" w:eastAsia="Calibri" w:hAnsi="Courier New" w:cs="Courier New"/>
-          <w:sz w:val="22"/>
-          <w:szCs w:val="22"/>
-          <w:lang w:val="en-US"/>
-        </w:rPr>
-        <w:t xml:space="preserve"> install python3-</w:t>
-      </w:r>
-      <w:r>
-        <w:rPr>
-          <w:rFonts w:ascii="Courier New" w:eastAsia="Calibri" w:hAnsi="Courier New" w:cs="Courier New"/>
-          <w:sz w:val="22"/>
-          <w:szCs w:val="22"/>
-          <w:lang w:val="en-US"/>
-        </w:rPr>
-        <w:t>py</w:t>
-      </w:r>
-      <w:r>
-        <w:rPr>
-          <w:rFonts w:ascii="Courier New" w:eastAsia="Calibri" w:hAnsi="Courier New" w:cs="Courier New"/>
-          <w:sz w:val="22"/>
-          <w:szCs w:val="22"/>
-          <w:lang w:val="en-US"/>
-        </w:rPr>
-        <w:t>qt5</w:t>
-      </w:r>
-      <w:r>
-        <w:rPr>
-          <w:rFonts w:ascii="Courier New" w:eastAsia="Calibri" w:hAnsi="Courier New" w:cs="Courier New"/>
-          <w:sz w:val="22"/>
-          <w:szCs w:val="22"/>
-          <w:lang w:val="en-US"/>
-        </w:rPr>
-        <w:br/>
-      </w:r>
-      <w:proofErr w:type="spellStart"/>
-      <w:r>
-        <w:rPr>
-          <w:rFonts w:ascii="Courier New" w:eastAsia="Calibri" w:hAnsi="Courier New" w:cs="Courier New"/>
-          <w:sz w:val="22"/>
-          <w:szCs w:val="22"/>
-          <w:lang w:val="en-US"/>
-        </w:rPr>
-        <w:t>sudo</w:t>
-      </w:r>
-      <w:proofErr w:type="spellEnd"/>
-      <w:r>
-        <w:rPr>
-          <w:rFonts w:ascii="Courier New" w:eastAsia="Calibri" w:hAnsi="Courier New" w:cs="Courier New"/>
-          <w:sz w:val="22"/>
-          <w:szCs w:val="22"/>
-          <w:lang w:val="en-US"/>
-        </w:rPr>
-        <w:t xml:space="preserve"> </w:t>
-      </w:r>
-      <w:proofErr w:type="spellStart"/>
-      <w:r>
-        <w:rPr>
-          <w:rFonts w:ascii="Courier New" w:eastAsia="Calibri" w:hAnsi="Courier New" w:cs="Courier New"/>
-          <w:sz w:val="22"/>
-          <w:szCs w:val="22"/>
-          <w:lang w:val="en-US"/>
-        </w:rPr>
-        <w:t>dnf</w:t>
-      </w:r>
-      <w:proofErr w:type="spellEnd"/>
-      <w:r>
-        <w:rPr>
-          <w:rFonts w:ascii="Courier New" w:eastAsia="Calibri" w:hAnsi="Courier New" w:cs="Courier New"/>
-          <w:sz w:val="22"/>
-          <w:szCs w:val="22"/>
-          <w:lang w:val="en-US"/>
-        </w:rPr>
-        <w:t xml:space="preserve"> install python3-scipy</w:t>
-      </w:r>
-      <w:r>
-        <w:rPr>
-          <w:rFonts w:ascii="Courier New" w:eastAsia="Calibri" w:hAnsi="Courier New" w:cs="Courier New"/>
-          <w:sz w:val="22"/>
-          <w:szCs w:val="22"/>
-          <w:lang w:val="en-US"/>
-        </w:rPr>
-        <w:br/>
-      </w:r>
-      <w:proofErr w:type="spellStart"/>
-      <w:r>
-        <w:rPr>
-          <w:rFonts w:ascii="Courier New" w:eastAsia="Calibri" w:hAnsi="Courier New" w:cs="Courier New"/>
-          <w:sz w:val="22"/>
-          <w:szCs w:val="22"/>
-          <w:lang w:val="en-US"/>
-        </w:rPr>
-        <w:t>sudo</w:t>
-      </w:r>
-      <w:proofErr w:type="spellEnd"/>
-      <w:r>
-        <w:rPr>
-          <w:rFonts w:ascii="Courier New" w:eastAsia="Calibri" w:hAnsi="Courier New" w:cs="Courier New"/>
-          <w:sz w:val="22"/>
-          <w:szCs w:val="22"/>
-          <w:lang w:val="en-US"/>
-        </w:rPr>
-        <w:t xml:space="preserve"> </w:t>
-      </w:r>
-      <w:proofErr w:type="spellStart"/>
-      <w:r>
-        <w:rPr>
-          <w:rFonts w:ascii="Courier New" w:eastAsia="Calibri" w:hAnsi="Courier New" w:cs="Courier New"/>
-          <w:sz w:val="22"/>
-          <w:szCs w:val="22"/>
-          <w:lang w:val="en-US"/>
-        </w:rPr>
-        <w:t>dnf</w:t>
-      </w:r>
-      <w:proofErr w:type="spellEnd"/>
-      <w:r>
-        <w:rPr>
-          <w:rFonts w:ascii="Courier New" w:eastAsia="Calibri" w:hAnsi="Courier New" w:cs="Courier New"/>
-          <w:sz w:val="22"/>
-          <w:szCs w:val="22"/>
-          <w:lang w:val="en-US"/>
-        </w:rPr>
-        <w:t xml:space="preserve"> install python3-astropy</w:t>
-      </w:r>
-      <w:r>
-        <w:rPr>
-          <w:rFonts w:ascii="Courier New" w:eastAsia="Calibri" w:hAnsi="Courier New" w:cs="Courier New"/>
-          <w:sz w:val="22"/>
-          <w:szCs w:val="22"/>
-          <w:lang w:val="en-US"/>
-        </w:rPr>
-        <w:br/>
-      </w:r>
-      <w:proofErr w:type="spellStart"/>
-      <w:r>
-        <w:rPr>
-          <w:rFonts w:ascii="Courier New" w:eastAsia="Calibri" w:hAnsi="Courier New" w:cs="Courier New"/>
-          <w:sz w:val="22"/>
-          <w:szCs w:val="22"/>
-          <w:lang w:val="en-US"/>
-        </w:rPr>
-        <w:t>sudo</w:t>
-      </w:r>
-      <w:proofErr w:type="spellEnd"/>
-      <w:r>
-        <w:rPr>
-          <w:rFonts w:ascii="Courier New" w:eastAsia="Calibri" w:hAnsi="Courier New" w:cs="Courier New"/>
-          <w:sz w:val="22"/>
-          <w:szCs w:val="22"/>
-          <w:lang w:val="en-US"/>
-        </w:rPr>
-        <w:t xml:space="preserve"> </w:t>
-      </w:r>
-      <w:proofErr w:type="spellStart"/>
-      <w:r>
-        <w:rPr>
-          <w:rFonts w:ascii="Courier New" w:eastAsia="Calibri" w:hAnsi="Courier New" w:cs="Courier New"/>
-          <w:sz w:val="22"/>
-          <w:szCs w:val="22"/>
-          <w:lang w:val="en-US"/>
-        </w:rPr>
-        <w:t>dnf</w:t>
-      </w:r>
-      <w:proofErr w:type="spellEnd"/>
-      <w:r>
-        <w:rPr>
-          <w:rFonts w:ascii="Courier New" w:eastAsia="Calibri" w:hAnsi="Courier New" w:cs="Courier New"/>
-          <w:sz w:val="22"/>
-          <w:szCs w:val="22"/>
-          <w:lang w:val="en-US"/>
-        </w:rPr>
-        <w:t xml:space="preserve"> install </w:t>
-      </w:r>
-      <w:r>
-        <w:rPr>
-          <w:rFonts w:ascii="Courier New" w:eastAsia="Calibri" w:hAnsi="Courier New" w:cs="Courier New"/>
-          <w:sz w:val="22"/>
-          <w:szCs w:val="22"/>
-          <w:lang w:val="en-US"/>
-        </w:rPr>
-        <w:t>python3-skimage</w:t>
-      </w:r>
-      <w:r>
-        <w:rPr>
-          <w:rFonts w:ascii="Courier New" w:eastAsia="Calibri" w:hAnsi="Courier New" w:cs="Courier New"/>
-          <w:sz w:val="22"/>
-          <w:szCs w:val="22"/>
-          <w:lang w:val="en-US"/>
-        </w:rPr>
-        <w:br/>
-      </w:r>
-      <w:proofErr w:type="spellStart"/>
-      <w:r>
-        <w:rPr>
-          <w:rFonts w:ascii="Courier New" w:eastAsia="Calibri" w:hAnsi="Courier New" w:cs="Courier New"/>
-          <w:sz w:val="22"/>
-          <w:szCs w:val="22"/>
-          <w:lang w:val="en-US"/>
-        </w:rPr>
-        <w:t>sudo</w:t>
-      </w:r>
-      <w:proofErr w:type="spellEnd"/>
-      <w:r>
-        <w:rPr>
-          <w:rFonts w:ascii="Courier New" w:eastAsia="Calibri" w:hAnsi="Courier New" w:cs="Courier New"/>
-          <w:sz w:val="22"/>
-          <w:szCs w:val="22"/>
-          <w:lang w:val="en-US"/>
-        </w:rPr>
-        <w:t xml:space="preserve"> </w:t>
-      </w:r>
-      <w:proofErr w:type="spellStart"/>
-      <w:r>
-        <w:rPr>
-          <w:rFonts w:ascii="Courier New" w:eastAsia="Calibri" w:hAnsi="Courier New" w:cs="Courier New"/>
-          <w:sz w:val="22"/>
-          <w:szCs w:val="22"/>
-          <w:lang w:val="en-US"/>
-        </w:rPr>
-        <w:t>dnf</w:t>
-      </w:r>
-      <w:proofErr w:type="spellEnd"/>
-      <w:r>
-        <w:rPr>
-          <w:rFonts w:ascii="Courier New" w:eastAsia="Calibri" w:hAnsi="Courier New" w:cs="Courier New"/>
-          <w:sz w:val="22"/>
-          <w:szCs w:val="22"/>
-          <w:lang w:val="en-US"/>
-        </w:rPr>
-        <w:t xml:space="preserve"> install python3-pip</w:t>
-      </w:r>
-      <w:r>
-        <w:rPr>
-          <w:rFonts w:ascii="Courier New" w:eastAsia="Calibri" w:hAnsi="Courier New" w:cs="Courier New"/>
-          <w:sz w:val="22"/>
-          <w:szCs w:val="22"/>
-          <w:lang w:val="en-US"/>
-        </w:rPr>
-        <w:br/>
-      </w:r>
-      <w:proofErr w:type="spellStart"/>
-      <w:r>
-        <w:rPr>
-          <w:rFonts w:ascii="Courier New" w:eastAsia="Calibri" w:hAnsi="Courier New" w:cs="Courier New"/>
-          <w:sz w:val="22"/>
-          <w:szCs w:val="22"/>
-          <w:lang w:val="en-US"/>
-        </w:rPr>
-        <w:t>sudo</w:t>
-      </w:r>
-      <w:proofErr w:type="spellEnd"/>
-      <w:r>
-        <w:rPr>
-          <w:rFonts w:ascii="Courier New" w:eastAsia="Calibri" w:hAnsi="Courier New" w:cs="Courier New"/>
-          <w:sz w:val="22"/>
-          <w:szCs w:val="22"/>
-          <w:lang w:val="en-US"/>
-        </w:rPr>
-        <w:t xml:space="preserve"> </w:t>
-      </w:r>
-      <w:proofErr w:type="spellStart"/>
-      <w:r>
-        <w:rPr>
-          <w:rFonts w:ascii="Courier New" w:eastAsia="Calibri" w:hAnsi="Courier New" w:cs="Courier New"/>
-          <w:sz w:val="22"/>
-          <w:szCs w:val="22"/>
-          <w:lang w:val="en-US"/>
-        </w:rPr>
-        <w:t>dnf</w:t>
-      </w:r>
-      <w:proofErr w:type="spellEnd"/>
-      <w:r>
-        <w:rPr>
-          <w:rFonts w:ascii="Courier New" w:eastAsia="Calibri" w:hAnsi="Courier New" w:cs="Courier New"/>
-          <w:sz w:val="22"/>
-          <w:szCs w:val="22"/>
-          <w:lang w:val="en-US"/>
-        </w:rPr>
-        <w:t xml:space="preserve"> install </w:t>
-      </w:r>
-      <w:proofErr w:type="spellStart"/>
-      <w:r>
-        <w:rPr>
-          <w:rFonts w:ascii="Courier New" w:eastAsia="Calibri" w:hAnsi="Courier New" w:cs="Courier New"/>
-          <w:sz w:val="22"/>
-          <w:szCs w:val="22"/>
-          <w:lang w:val="en-US"/>
-        </w:rPr>
-        <w:t>git</w:t>
-      </w:r>
-      <w:proofErr w:type="spellEnd"/>
-    </w:p>
-    <w:p>
-      <w:pPr>
-        <w:pStyle w:val="StandardWeb"/>
-        <w:rPr>
-          <w:rFonts w:ascii="Frutiger 45 Light" w:eastAsia="Calibri" w:hAnsi="Frutiger 45 Light"/>
-          <w:sz w:val="22"/>
-          <w:szCs w:val="22"/>
-          <w:lang w:val="en-US"/>
-        </w:rPr>
-      </w:pPr>
-      <w:r>
-        <w:rPr>
-          <w:rFonts w:ascii="Frutiger 45 Light" w:eastAsia="Calibri" w:hAnsi="Frutiger 45 Light"/>
-          <w:sz w:val="22"/>
-          <w:szCs w:val="22"/>
-          <w:lang w:val="en-US"/>
-        </w:rPr>
-        <w:t xml:space="preserve">In addition to these, you need to install the math library </w:t>
-      </w:r>
-      <w:proofErr w:type="spellStart"/>
-      <w:r>
-        <w:rPr>
-          <w:rFonts w:ascii="Frutiger 45 Light" w:eastAsia="Calibri" w:hAnsi="Frutiger 45 Light"/>
-          <w:sz w:val="22"/>
-          <w:szCs w:val="22"/>
-          <w:lang w:val="en-US"/>
-        </w:rPr>
-        <w:t>mkl</w:t>
-      </w:r>
-      <w:proofErr w:type="spellEnd"/>
-      <w:r>
-        <w:rPr>
-          <w:rFonts w:ascii="Frutiger 45 Light" w:eastAsia="Calibri" w:hAnsi="Frutiger 45 Light"/>
-          <w:sz w:val="22"/>
-          <w:szCs w:val="22"/>
-          <w:lang w:val="en-US"/>
-        </w:rPr>
-        <w:t xml:space="preserve"> using the python-pip</w:t>
-      </w:r>
-      <w:r>
-        <w:rPr>
-          <w:rFonts w:ascii="Frutiger 45 Light" w:eastAsia="Calibri" w:hAnsi="Frutiger 45 Light"/>
-          <w:sz w:val="22"/>
-          <w:szCs w:val="22"/>
-          <w:lang w:val="en-US"/>
-        </w:rPr>
-        <w:t xml:space="preserve"> </w:t>
-      </w:r>
-      <w:r>
-        <w:rPr>
-          <w:rFonts w:ascii="Frutiger 45 Light" w:eastAsia="Calibri" w:hAnsi="Frutiger 45 Light"/>
-          <w:sz w:val="22"/>
-          <w:szCs w:val="22"/>
-          <w:lang w:val="en-US"/>
-        </w:rPr>
-        <w:t>installation manager.</w:t>
-      </w:r>
-    </w:p>
-    <w:p>
-      <w:pPr>
-        <w:pStyle w:val="StandardWeb"/>
-        <w:ind w:left="709"/>
-        <w:rPr>
-          <w:rFonts w:ascii="Courier New" w:eastAsia="Calibri" w:hAnsi="Courier New" w:cs="Courier New"/>
-          <w:sz w:val="22"/>
-          <w:szCs w:val="22"/>
-          <w:lang w:val="en-US"/>
-        </w:rPr>
-      </w:pPr>
-      <w:proofErr w:type="spellStart"/>
-      <w:proofErr w:type="gramStart"/>
-      <w:r>
-        <w:rPr>
-          <w:rFonts w:ascii="Courier New" w:eastAsia="Calibri" w:hAnsi="Courier New" w:cs="Courier New"/>
-          <w:sz w:val="22"/>
-          <w:szCs w:val="22"/>
-          <w:lang w:val="en-US"/>
-        </w:rPr>
-        <w:t>sudo</w:t>
-      </w:r>
-      <w:proofErr w:type="spellEnd"/>
-      <w:proofErr w:type="gramEnd"/>
-      <w:r>
-        <w:rPr>
-          <w:rFonts w:ascii="Courier New" w:eastAsia="Calibri" w:hAnsi="Courier New" w:cs="Courier New"/>
-          <w:sz w:val="22"/>
-          <w:szCs w:val="22"/>
-          <w:lang w:val="en-US"/>
-        </w:rPr>
-        <w:t xml:space="preserve"> pip</w:t>
-      </w:r>
-      <w:r>
-        <w:rPr>
-          <w:rFonts w:ascii="Courier New" w:eastAsia="Calibri" w:hAnsi="Courier New" w:cs="Courier New"/>
-          <w:sz w:val="22"/>
-          <w:szCs w:val="22"/>
-          <w:lang w:val="en-US"/>
-        </w:rPr>
-        <w:t>3</w:t>
-      </w:r>
-      <w:r>
-        <w:rPr>
-          <w:rFonts w:ascii="Courier New" w:eastAsia="Calibri" w:hAnsi="Courier New" w:cs="Courier New"/>
-          <w:sz w:val="22"/>
-          <w:szCs w:val="22"/>
-          <w:lang w:val="en-US"/>
-        </w:rPr>
-        <w:t xml:space="preserve"> install </w:t>
-      </w:r>
-      <w:proofErr w:type="spellStart"/>
-      <w:r>
-        <w:rPr>
-          <w:rFonts w:ascii="Courier New" w:eastAsia="Calibri" w:hAnsi="Courier New" w:cs="Courier New"/>
-          <w:sz w:val="22"/>
-          <w:szCs w:val="22"/>
-          <w:lang w:val="en-US"/>
-        </w:rPr>
-        <w:t>mkl</w:t>
-      </w:r>
-      <w:proofErr w:type="spellEnd"/>
-    </w:p>
-    <w:p>
-      <w:pPr>
-        <w:pStyle w:val="StandardWeb"/>
-        <w:rPr>
-          <w:rFonts w:ascii="Frutiger 45 Light" w:eastAsia="Calibri" w:hAnsi="Frutiger 45 Light"/>
-          <w:sz w:val="22"/>
-          <w:szCs w:val="22"/>
-          <w:lang w:val="en-US"/>
-        </w:rPr>
-      </w:pPr>
-      <w:proofErr w:type="gramStart"/>
-      <w:r>
-        <w:rPr>
-          <w:rFonts w:ascii="Frutiger 45 Light" w:eastAsia="Calibri" w:hAnsi="Frutiger 45 Light"/>
-          <w:sz w:val="22"/>
-          <w:szCs w:val="22"/>
-          <w:lang w:val="en-US"/>
-        </w:rPr>
-        <w:t>or</w:t>
-      </w:r>
-      <w:proofErr w:type="gramEnd"/>
-      <w:r>
-        <w:rPr>
-          <w:rFonts w:ascii="Frutiger 45 Light" w:eastAsia="Calibri" w:hAnsi="Frutiger 45 Light"/>
-          <w:sz w:val="22"/>
-          <w:szCs w:val="22"/>
-          <w:lang w:val="en-US"/>
-        </w:rPr>
-        <w:t xml:space="preserve"> as the program suggests</w:t>
-      </w:r>
-      <w:r>
-        <w:rPr>
-          <w:rFonts w:ascii="Frutiger 45 Light" w:eastAsia="Calibri" w:hAnsi="Frutiger 45 Light"/>
-          <w:sz w:val="22"/>
-          <w:szCs w:val="22"/>
-          <w:lang w:val="en-US"/>
-        </w:rPr>
-        <w:t>:</w:t>
-      </w:r>
-    </w:p>
-    <w:p>
-      <w:pPr>
-        <w:pStyle w:val="StandardWeb"/>
-        <w:ind w:left="709"/>
-        <w:rPr>
-          <w:rFonts w:ascii="Courier New" w:eastAsia="Calibri" w:hAnsi="Courier New" w:cs="Courier New"/>
-          <w:sz w:val="22"/>
-          <w:szCs w:val="22"/>
-          <w:lang w:val="en-US"/>
-        </w:rPr>
-      </w:pPr>
-      <w:proofErr w:type="gramStart"/>
-      <w:r>
-        <w:rPr>
-          <w:rFonts w:ascii="Courier New" w:eastAsia="Calibri" w:hAnsi="Courier New" w:cs="Courier New"/>
-          <w:sz w:val="22"/>
-          <w:szCs w:val="22"/>
-          <w:lang w:val="en-US"/>
-        </w:rPr>
-        <w:lastRenderedPageBreak/>
-        <w:t>pip</w:t>
-      </w:r>
-      <w:r>
-        <w:rPr>
-          <w:rFonts w:ascii="Courier New" w:eastAsia="Calibri" w:hAnsi="Courier New" w:cs="Courier New"/>
-          <w:sz w:val="22"/>
-          <w:szCs w:val="22"/>
-          <w:lang w:val="en-US"/>
-        </w:rPr>
-        <w:t>3</w:t>
-      </w:r>
-      <w:proofErr w:type="gramEnd"/>
-      <w:r>
-        <w:rPr>
-          <w:rFonts w:ascii="Courier New" w:eastAsia="Calibri" w:hAnsi="Courier New" w:cs="Courier New"/>
-          <w:sz w:val="22"/>
-          <w:szCs w:val="22"/>
-          <w:lang w:val="en-US"/>
-        </w:rPr>
-        <w:t xml:space="preserve"> install --user </w:t>
-      </w:r>
-      <w:proofErr w:type="spellStart"/>
-      <w:r>
-        <w:rPr>
-          <w:rFonts w:ascii="Courier New" w:eastAsia="Calibri" w:hAnsi="Courier New" w:cs="Courier New"/>
-          <w:sz w:val="22"/>
-          <w:szCs w:val="22"/>
-          <w:lang w:val="en-US"/>
-        </w:rPr>
-        <w:t>mkl</w:t>
-      </w:r>
-      <w:proofErr w:type="spellEnd"/>
-    </w:p>
-    <w:p>
-      <w:pPr>
-        <w:pStyle w:val="StandardWeb"/>
-        <w:rPr>
-          <w:rFonts w:ascii="Frutiger 45 Light" w:eastAsia="Calibri" w:hAnsi="Frutiger 45 Light"/>
-          <w:sz w:val="22"/>
-          <w:szCs w:val="22"/>
-          <w:lang w:val="en-US"/>
-        </w:rPr>
-      </w:pPr>
-      <w:r>
-        <w:rPr>
-          <w:rFonts w:ascii="Frutiger 45 Light" w:eastAsia="Calibri" w:hAnsi="Frutiger 45 Light"/>
-          <w:sz w:val="22"/>
-          <w:szCs w:val="22"/>
-          <w:lang w:val="en-US"/>
-        </w:rPr>
-        <w:t>This trie</w:t>
-      </w:r>
-      <w:r>
-        <w:rPr>
-          <w:rFonts w:ascii="Frutiger 45 Light" w:eastAsia="Calibri" w:hAnsi="Frutiger 45 Light"/>
-          <w:sz w:val="22"/>
-          <w:szCs w:val="22"/>
-          <w:lang w:val="en-US"/>
-        </w:rPr>
-        <w:t>s to install both the p</w:t>
-      </w:r>
-      <w:r>
-        <w:rPr>
-          <w:rFonts w:ascii="Frutiger 45 Light" w:eastAsia="Calibri" w:hAnsi="Frutiger 45 Light"/>
-          <w:sz w:val="22"/>
-          <w:szCs w:val="22"/>
-          <w:lang w:val="en-US"/>
-        </w:rPr>
-        <w:t xml:space="preserve">ython2.7 and python3 versions. </w:t>
-      </w:r>
-      <w:r>
-        <w:rPr>
-          <w:rFonts w:ascii="Frutiger 45 Light" w:eastAsia="Calibri" w:hAnsi="Frutiger 45 Light"/>
-          <w:sz w:val="22"/>
-          <w:szCs w:val="22"/>
-          <w:lang w:val="en-US"/>
-        </w:rPr>
-        <w:t>Only the python3 version is needed,</w:t>
-      </w:r>
-      <w:r>
-        <w:rPr>
-          <w:rFonts w:ascii="Frutiger 45 Light" w:eastAsia="Calibri" w:hAnsi="Frutiger 45 Light"/>
-          <w:sz w:val="22"/>
-          <w:szCs w:val="22"/>
-          <w:lang w:val="en-US"/>
-        </w:rPr>
-        <w:t xml:space="preserve"> </w:t>
-      </w:r>
-      <w:r>
-        <w:rPr>
-          <w:rFonts w:ascii="Frutiger 45 Light" w:eastAsia="Calibri" w:hAnsi="Frutiger 45 Light"/>
-          <w:sz w:val="22"/>
-          <w:szCs w:val="22"/>
-          <w:lang w:val="en-US"/>
-        </w:rPr>
-        <w:t>and it may give an error if python2.7 is not installed. One can ignore that error message.</w:t>
-      </w:r>
-    </w:p>
-    <w:p>
-      <w:pPr>
-        <w:pStyle w:val="StandardWeb"/>
-        <w:rPr>
-          <w:rFonts w:ascii="Frutiger 45 Light" w:eastAsia="Calibri" w:hAnsi="Frutiger 45 Light"/>
-          <w:sz w:val="22"/>
-          <w:szCs w:val="22"/>
-          <w:lang w:val="en-US"/>
-        </w:rPr>
-      </w:pPr>
-      <w:r>
-        <w:rPr>
-          <w:rFonts w:ascii="Frutiger 45 Light" w:eastAsia="Calibri" w:hAnsi="Frutiger 45 Light"/>
-          <w:sz w:val="22"/>
-          <w:szCs w:val="22"/>
-          <w:lang w:val="en-US"/>
-        </w:rPr>
-        <w:t>This is a somewhat long installation and takes a few minutes or so</w:t>
-      </w:r>
-      <w:r>
-        <w:rPr>
-          <w:rFonts w:ascii="Frutiger 45 Light" w:eastAsia="Calibri" w:hAnsi="Frutiger 45 Light"/>
-          <w:sz w:val="22"/>
-          <w:szCs w:val="22"/>
-          <w:lang w:val="en-US"/>
-        </w:rPr>
-        <w:t xml:space="preserve">. </w:t>
-      </w:r>
-      <w:r>
-        <w:rPr>
-          <w:rFonts w:ascii="Frutiger 45 Light" w:eastAsia="Calibri" w:hAnsi="Frutiger 45 Light"/>
-          <w:sz w:val="22"/>
-          <w:szCs w:val="22"/>
-          <w:lang w:val="en-US"/>
-        </w:rPr>
-        <w:t>All the required dependencies are now installed.</w:t>
-      </w:r>
-    </w:p>
-    <w:p>
-      <w:pPr>
-        <w:pStyle w:val="berschrift4"/>
-        <w:rPr>
-          <w:rFonts w:eastAsia="Calibri"/>
-          <w:lang w:val="en-US"/>
-        </w:rPr>
-      </w:pPr>
-      <w:r>
-        <w:rPr>
-          <w:rFonts w:eastAsia="Calibri"/>
-          <w:lang w:val="en-US"/>
-        </w:rPr>
-        <w:t>Fedora:</w:t>
-      </w:r>
-    </w:p>
-    <w:p>
-      <w:pPr>
-        <w:pStyle w:val="StandardWeb"/>
-        <w:rPr>
-          <w:rFonts w:ascii="Frutiger 45 Light" w:eastAsia="Calibri" w:hAnsi="Frutiger 45 Light"/>
-          <w:sz w:val="22"/>
-          <w:szCs w:val="22"/>
-          <w:lang w:val="en-US"/>
-        </w:rPr>
-      </w:pPr>
-      <w:r>
-        <w:rPr>
-          <w:rFonts w:ascii="Frutiger 45 Light" w:eastAsia="Calibri" w:hAnsi="Frutiger 45 Light"/>
-          <w:sz w:val="22"/>
-          <w:szCs w:val="22"/>
-          <w:lang w:val="en-US"/>
-        </w:rPr>
-        <w:t>These libraries available through the normal installation repository</w:t>
-      </w:r>
-      <w:r>
-        <w:rPr>
-          <w:rFonts w:ascii="Frutiger 45 Light" w:eastAsia="Calibri" w:hAnsi="Frutiger 45 Light"/>
-          <w:sz w:val="22"/>
-          <w:szCs w:val="22"/>
-          <w:lang w:val="en-US"/>
-        </w:rPr>
-        <w:t xml:space="preserve"> </w:t>
-      </w:r>
-      <w:r>
-        <w:rPr>
-          <w:rFonts w:ascii="Frutiger 45 Light" w:eastAsia="Calibri" w:hAnsi="Frutiger 45 Light"/>
-          <w:sz w:val="22"/>
-          <w:szCs w:val="22"/>
-          <w:lang w:val="en-US"/>
-        </w:rPr>
-        <w:t xml:space="preserve">are needed to have PSS run under Fedora, or to install PSS from </w:t>
-      </w:r>
-      <w:proofErr w:type="spellStart"/>
-      <w:r>
-        <w:rPr>
-          <w:rFonts w:ascii="Frutiger 45 Light" w:eastAsia="Calibri" w:hAnsi="Frutiger 45 Light"/>
-          <w:sz w:val="22"/>
-          <w:szCs w:val="22"/>
-          <w:lang w:val="en-US"/>
-        </w:rPr>
-        <w:t>github</w:t>
-      </w:r>
-      <w:proofErr w:type="spellEnd"/>
-      <w:r>
-        <w:rPr>
-          <w:rFonts w:ascii="Frutiger 45 Light" w:eastAsia="Calibri" w:hAnsi="Frutiger 45 Light"/>
-          <w:sz w:val="22"/>
-          <w:szCs w:val="22"/>
-          <w:lang w:val="en-US"/>
-        </w:rPr>
-        <w:t>. This</w:t>
-      </w:r>
-      <w:r>
-        <w:rPr>
-          <w:rFonts w:ascii="Frutiger 45 Light" w:eastAsia="Calibri" w:hAnsi="Frutiger 45 Light"/>
-          <w:sz w:val="22"/>
-          <w:szCs w:val="22"/>
-          <w:lang w:val="en-US"/>
-        </w:rPr>
-        <w:t xml:space="preserve"> </w:t>
-      </w:r>
-      <w:r>
-        <w:rPr>
-          <w:rFonts w:ascii="Frutiger 45 Light" w:eastAsia="Calibri" w:hAnsi="Frutiger 45 Light"/>
-          <w:sz w:val="22"/>
-          <w:szCs w:val="22"/>
-          <w:lang w:val="en-US"/>
-        </w:rPr>
-        <w:t>assumes python3 was installed during the installation of Fed</w:t>
-      </w:r>
-      <w:r>
-        <w:rPr>
-          <w:rFonts w:ascii="Frutiger 45 Light" w:eastAsia="Calibri" w:hAnsi="Frutiger 45 Light"/>
-          <w:sz w:val="22"/>
-          <w:szCs w:val="22"/>
-          <w:lang w:val="en-US"/>
-        </w:rPr>
-        <w:t>o</w:t>
-      </w:r>
-      <w:r>
-        <w:rPr>
-          <w:rFonts w:ascii="Frutiger 45 Light" w:eastAsia="Calibri" w:hAnsi="Frutiger 45 Light"/>
-          <w:sz w:val="22"/>
-          <w:szCs w:val="22"/>
-          <w:lang w:val="en-US"/>
-        </w:rPr>
-        <w:t xml:space="preserve">ra itself. </w:t>
-      </w:r>
-      <w:r>
-        <w:rPr>
-          <w:rFonts w:ascii="Frutiger 45 Light" w:eastAsia="Calibri" w:hAnsi="Frutiger 45 Light"/>
-          <w:sz w:val="22"/>
-          <w:szCs w:val="22"/>
-          <w:lang w:val="en-US"/>
-        </w:rPr>
-        <w:t>They</w:t>
-      </w:r>
-      <w:r>
-        <w:rPr>
-          <w:rFonts w:ascii="Frutiger 45 Light" w:eastAsia="Calibri" w:hAnsi="Frutiger 45 Light"/>
-          <w:sz w:val="22"/>
-          <w:szCs w:val="22"/>
-          <w:lang w:val="en-US"/>
-        </w:rPr>
-        <w:t xml:space="preserve"> can</w:t>
-      </w:r>
-      <w:r>
-        <w:rPr>
-          <w:rFonts w:ascii="Frutiger 45 Light" w:eastAsia="Calibri" w:hAnsi="Frutiger 45 Light"/>
-          <w:sz w:val="22"/>
-          <w:szCs w:val="22"/>
-          <w:lang w:val="en-US"/>
-        </w:rPr>
-        <w:t xml:space="preserve"> </w:t>
-      </w:r>
-      <w:r>
-        <w:rPr>
-          <w:rFonts w:ascii="Frutiger 45 Light" w:eastAsia="Calibri" w:hAnsi="Frutiger 45 Light"/>
-          <w:sz w:val="22"/>
-          <w:szCs w:val="22"/>
-          <w:lang w:val="en-US"/>
-        </w:rPr>
-        <w:t>also be installe</w:t>
-      </w:r>
-      <w:r>
-        <w:rPr>
-          <w:rFonts w:ascii="Frutiger 45 Light" w:eastAsia="Calibri" w:hAnsi="Frutiger 45 Light"/>
-          <w:sz w:val="22"/>
-          <w:szCs w:val="22"/>
-          <w:lang w:val="en-US"/>
-        </w:rPr>
-        <w:t xml:space="preserve">d through the </w:t>
-      </w:r>
-      <w:proofErr w:type="spellStart"/>
-      <w:r>
-        <w:rPr>
-          <w:rFonts w:ascii="Frutiger 45 Light" w:eastAsia="Calibri" w:hAnsi="Frutiger 45 Light"/>
-          <w:sz w:val="22"/>
-          <w:szCs w:val="22"/>
-          <w:lang w:val="en-US"/>
-        </w:rPr>
-        <w:t>xwindows</w:t>
-      </w:r>
-      <w:proofErr w:type="spellEnd"/>
-      <w:r>
-        <w:rPr>
-          <w:rFonts w:ascii="Frutiger 45 Light" w:eastAsia="Calibri" w:hAnsi="Frutiger 45 Light"/>
-          <w:sz w:val="22"/>
-          <w:szCs w:val="22"/>
-          <w:lang w:val="en-US"/>
-        </w:rPr>
-        <w:t xml:space="preserve"> program “</w:t>
-      </w:r>
-      <w:proofErr w:type="spellStart"/>
-      <w:r>
-        <w:rPr>
-          <w:rFonts w:ascii="Frutiger 45 Light" w:eastAsia="Calibri" w:hAnsi="Frutiger 45 Light"/>
-          <w:sz w:val="22"/>
-          <w:szCs w:val="22"/>
-          <w:lang w:val="en-US"/>
-        </w:rPr>
-        <w:t>dnfdragora</w:t>
-      </w:r>
-      <w:proofErr w:type="spellEnd"/>
-      <w:r>
-        <w:rPr>
-          <w:rFonts w:ascii="Frutiger 45 Light" w:eastAsia="Calibri" w:hAnsi="Frutiger 45 Light"/>
-          <w:sz w:val="22"/>
-          <w:szCs w:val="22"/>
-          <w:lang w:val="en-US"/>
-        </w:rPr>
-        <w:t>”</w:t>
+        <w:t>python3-tk</w:t>
       </w:r>
     </w:p>
     <w:p>
@@ -16901,6 +15601,7 @@
           <w:lang w:val="en-US"/>
         </w:rPr>
       </w:pPr>
+      <w:proofErr w:type="spellStart"/>
       <w:r>
         <w:rPr>
           <w:rFonts w:ascii="Frutiger 45 Light" w:eastAsia="Calibri" w:hAnsi="Frutiger 45 Light"/>
@@ -16908,7 +15609,1181 @@
           <w:szCs w:val="22"/>
           <w:lang w:val="en-US"/>
         </w:rPr>
-        <w:t>python3-opencv</w:t>
+        <w:t>git</w:t>
+      </w:r>
+      <w:proofErr w:type="spellEnd"/>
+    </w:p>
+    <w:p>
+      <w:pPr>
+        <w:pStyle w:val="StandardWeb"/>
+        <w:rPr>
+          <w:rFonts w:ascii="Frutiger 45 Light" w:eastAsia="Calibri" w:hAnsi="Frutiger 45 Light"/>
+          <w:sz w:val="22"/>
+          <w:szCs w:val="22"/>
+          <w:lang w:val="en-US"/>
+        </w:rPr>
+      </w:pPr>
+      <w:r>
+        <w:rPr>
+          <w:rFonts w:ascii="Frutiger 45 Light" w:eastAsia="Calibri" w:hAnsi="Frutiger 45 Light"/>
+          <w:sz w:val="22"/>
+          <w:szCs w:val="22"/>
+          <w:lang w:val="en-US"/>
+        </w:rPr>
+        <w:t>Of course some of these may already be installed, and apt-get will tell you if you</w:t>
+      </w:r>
+      <w:r>
+        <w:rPr>
+          <w:rFonts w:ascii="Frutiger 45 Light" w:eastAsia="Calibri" w:hAnsi="Frutiger 45 Light"/>
+          <w:sz w:val="22"/>
+          <w:szCs w:val="22"/>
+          <w:lang w:val="en-US"/>
+        </w:rPr>
+        <w:t xml:space="preserve"> </w:t>
+      </w:r>
+      <w:r>
+        <w:rPr>
+          <w:rFonts w:ascii="Frutiger 45 Light" w:eastAsia="Calibri" w:hAnsi="Frutiger 45 Light"/>
+          <w:sz w:val="22"/>
+          <w:szCs w:val="22"/>
+          <w:lang w:val="en-US"/>
+        </w:rPr>
+        <w:t>try to install them again. (Either apt or apt-get can be used below</w:t>
+      </w:r>
+      <w:r>
+        <w:rPr>
+          <w:rFonts w:ascii="Frutiger 45 Light" w:eastAsia="Calibri" w:hAnsi="Frutiger 45 Light"/>
+          <w:sz w:val="22"/>
+          <w:szCs w:val="22"/>
+          <w:lang w:val="en-US"/>
+        </w:rPr>
+        <w:t>.</w:t>
+      </w:r>
+      <w:r>
+        <w:rPr>
+          <w:rFonts w:ascii="Frutiger 45 Light" w:eastAsia="Calibri" w:hAnsi="Frutiger 45 Light"/>
+          <w:sz w:val="22"/>
+          <w:szCs w:val="22"/>
+          <w:lang w:val="en-US"/>
+        </w:rPr>
+        <w:t>)</w:t>
+      </w:r>
+    </w:p>
+    <w:p>
+      <w:pPr>
+        <w:pStyle w:val="StandardWeb"/>
+        <w:rPr>
+          <w:rFonts w:ascii="Frutiger 45 Light" w:eastAsia="Calibri" w:hAnsi="Frutiger 45 Light"/>
+          <w:sz w:val="22"/>
+          <w:szCs w:val="22"/>
+          <w:lang w:val="en-US"/>
+        </w:rPr>
+      </w:pPr>
+      <w:r>
+        <w:rPr>
+          <w:rFonts w:ascii="Frutiger 45 Light" w:eastAsia="Calibri" w:hAnsi="Frutiger 45 Light"/>
+          <w:sz w:val="22"/>
+          <w:szCs w:val="22"/>
+          <w:lang w:val="en-US"/>
+        </w:rPr>
+        <w:t xml:space="preserve">Alternatively you can </w:t>
+      </w:r>
+      <w:r>
+        <w:rPr>
+          <w:rFonts w:ascii="Frutiger 45 Light" w:eastAsia="Calibri" w:hAnsi="Frutiger 45 Light"/>
+          <w:sz w:val="22"/>
+          <w:szCs w:val="22"/>
+          <w:lang w:val="en-US"/>
+        </w:rPr>
+        <w:t>install</w:t>
+      </w:r>
+      <w:r>
+        <w:rPr>
+          <w:rFonts w:ascii="Frutiger 45 Light" w:eastAsia="Calibri" w:hAnsi="Frutiger 45 Light"/>
+          <w:sz w:val="22"/>
+          <w:szCs w:val="22"/>
+          <w:lang w:val="en-US"/>
+        </w:rPr>
+        <w:t xml:space="preserve"> them individually (from a terminal):</w:t>
+      </w:r>
+    </w:p>
+    <w:p>
+      <w:pPr>
+        <w:pStyle w:val="StandardWeb"/>
+        <w:ind w:left="709"/>
+        <w:rPr>
+          <w:rFonts w:ascii="Courier New" w:eastAsia="Calibri" w:hAnsi="Courier New" w:cs="Courier New"/>
+          <w:sz w:val="22"/>
+          <w:szCs w:val="22"/>
+          <w:lang w:val="en-US"/>
+        </w:rPr>
+      </w:pPr>
+      <w:proofErr w:type="spellStart"/>
+      <w:proofErr w:type="gramStart"/>
+      <w:r>
+        <w:rPr>
+          <w:rFonts w:ascii="Courier New" w:eastAsia="Calibri" w:hAnsi="Courier New" w:cs="Courier New"/>
+          <w:sz w:val="22"/>
+          <w:szCs w:val="22"/>
+          <w:lang w:val="en-US"/>
+        </w:rPr>
+        <w:t>sudo</w:t>
+      </w:r>
+      <w:proofErr w:type="spellEnd"/>
+      <w:proofErr w:type="gramEnd"/>
+      <w:r>
+        <w:rPr>
+          <w:rFonts w:ascii="Courier New" w:eastAsia="Calibri" w:hAnsi="Courier New" w:cs="Courier New"/>
+          <w:sz w:val="22"/>
+          <w:szCs w:val="22"/>
+          <w:lang w:val="en-US"/>
+        </w:rPr>
+        <w:t xml:space="preserve"> </w:t>
+      </w:r>
+      <w:r>
+        <w:rPr>
+          <w:rFonts w:ascii="Courier New" w:eastAsia="Calibri" w:hAnsi="Courier New" w:cs="Courier New"/>
+          <w:sz w:val="22"/>
+          <w:szCs w:val="22"/>
+          <w:lang w:val="en-US"/>
+        </w:rPr>
+        <w:t>apt</w:t>
+      </w:r>
+      <w:r>
+        <w:rPr>
+          <w:rFonts w:ascii="Courier New" w:eastAsia="Calibri" w:hAnsi="Courier New" w:cs="Courier New"/>
+          <w:sz w:val="22"/>
+          <w:szCs w:val="22"/>
+          <w:lang w:val="en-US"/>
+        </w:rPr>
+        <w:t xml:space="preserve"> install python3-opencv</w:t>
+      </w:r>
+      <w:r>
+        <w:rPr>
+          <w:rFonts w:ascii="Courier New" w:eastAsia="Calibri" w:hAnsi="Courier New" w:cs="Courier New"/>
+          <w:sz w:val="22"/>
+          <w:szCs w:val="22"/>
+          <w:lang w:val="en-US"/>
+        </w:rPr>
+        <w:br/>
+      </w:r>
+      <w:proofErr w:type="spellStart"/>
+      <w:r>
+        <w:rPr>
+          <w:rFonts w:ascii="Courier New" w:eastAsia="Calibri" w:hAnsi="Courier New" w:cs="Courier New"/>
+          <w:sz w:val="22"/>
+          <w:szCs w:val="22"/>
+          <w:lang w:val="en-US"/>
+        </w:rPr>
+        <w:t>sudo</w:t>
+      </w:r>
+      <w:proofErr w:type="spellEnd"/>
+      <w:r>
+        <w:rPr>
+          <w:rFonts w:ascii="Courier New" w:eastAsia="Calibri" w:hAnsi="Courier New" w:cs="Courier New"/>
+          <w:sz w:val="22"/>
+          <w:szCs w:val="22"/>
+          <w:lang w:val="en-US"/>
+        </w:rPr>
+        <w:t xml:space="preserve"> </w:t>
+      </w:r>
+      <w:r>
+        <w:rPr>
+          <w:rFonts w:ascii="Courier New" w:eastAsia="Calibri" w:hAnsi="Courier New" w:cs="Courier New"/>
+          <w:sz w:val="22"/>
+          <w:szCs w:val="22"/>
+          <w:lang w:val="en-US"/>
+        </w:rPr>
+        <w:t>apt</w:t>
+      </w:r>
+      <w:r>
+        <w:rPr>
+          <w:rFonts w:ascii="Courier New" w:eastAsia="Calibri" w:hAnsi="Courier New" w:cs="Courier New"/>
+          <w:sz w:val="22"/>
+          <w:szCs w:val="22"/>
+          <w:lang w:val="en-US"/>
+        </w:rPr>
+        <w:t xml:space="preserve"> </w:t>
+      </w:r>
+      <w:r>
+        <w:rPr>
+          <w:rFonts w:ascii="Courier New" w:eastAsia="Calibri" w:hAnsi="Courier New" w:cs="Courier New"/>
+          <w:sz w:val="22"/>
+          <w:szCs w:val="22"/>
+          <w:lang w:val="en-US"/>
+        </w:rPr>
+        <w:t>install python3-matplotlib</w:t>
+      </w:r>
+      <w:r>
+        <w:rPr>
+          <w:rFonts w:ascii="Courier New" w:eastAsia="Calibri" w:hAnsi="Courier New" w:cs="Courier New"/>
+          <w:sz w:val="22"/>
+          <w:szCs w:val="22"/>
+          <w:lang w:val="en-US"/>
+        </w:rPr>
+        <w:br/>
+      </w:r>
+      <w:proofErr w:type="spellStart"/>
+      <w:r>
+        <w:rPr>
+          <w:rFonts w:ascii="Courier New" w:eastAsia="Calibri" w:hAnsi="Courier New" w:cs="Courier New"/>
+          <w:sz w:val="22"/>
+          <w:szCs w:val="22"/>
+          <w:lang w:val="en-US"/>
+        </w:rPr>
+        <w:t>sudo</w:t>
+      </w:r>
+      <w:proofErr w:type="spellEnd"/>
+      <w:r>
+        <w:rPr>
+          <w:rFonts w:ascii="Courier New" w:eastAsia="Calibri" w:hAnsi="Courier New" w:cs="Courier New"/>
+          <w:sz w:val="22"/>
+          <w:szCs w:val="22"/>
+          <w:lang w:val="en-US"/>
+        </w:rPr>
+        <w:t xml:space="preserve"> </w:t>
+      </w:r>
+      <w:r>
+        <w:rPr>
+          <w:rFonts w:ascii="Courier New" w:eastAsia="Calibri" w:hAnsi="Courier New" w:cs="Courier New"/>
+          <w:sz w:val="22"/>
+          <w:szCs w:val="22"/>
+          <w:lang w:val="en-US"/>
+        </w:rPr>
+        <w:t>apt</w:t>
+      </w:r>
+      <w:r>
+        <w:rPr>
+          <w:rFonts w:ascii="Courier New" w:eastAsia="Calibri" w:hAnsi="Courier New" w:cs="Courier New"/>
+          <w:sz w:val="22"/>
+          <w:szCs w:val="22"/>
+          <w:lang w:val="en-US"/>
+        </w:rPr>
+        <w:t xml:space="preserve"> </w:t>
+      </w:r>
+      <w:r>
+        <w:rPr>
+          <w:rFonts w:ascii="Courier New" w:eastAsia="Calibri" w:hAnsi="Courier New" w:cs="Courier New"/>
+          <w:sz w:val="22"/>
+          <w:szCs w:val="22"/>
+          <w:lang w:val="en-US"/>
+        </w:rPr>
+        <w:t>install python3-psutil</w:t>
+      </w:r>
+      <w:r>
+        <w:rPr>
+          <w:rFonts w:ascii="Courier New" w:eastAsia="Calibri" w:hAnsi="Courier New" w:cs="Courier New"/>
+          <w:sz w:val="22"/>
+          <w:szCs w:val="22"/>
+          <w:lang w:val="en-US"/>
+        </w:rPr>
+        <w:br/>
+      </w:r>
+      <w:proofErr w:type="spellStart"/>
+      <w:r>
+        <w:rPr>
+          <w:rFonts w:ascii="Courier New" w:eastAsia="Calibri" w:hAnsi="Courier New" w:cs="Courier New"/>
+          <w:sz w:val="22"/>
+          <w:szCs w:val="22"/>
+          <w:lang w:val="en-US"/>
+        </w:rPr>
+        <w:t>sudo</w:t>
+      </w:r>
+      <w:proofErr w:type="spellEnd"/>
+      <w:r>
+        <w:rPr>
+          <w:rFonts w:ascii="Courier New" w:eastAsia="Calibri" w:hAnsi="Courier New" w:cs="Courier New"/>
+          <w:sz w:val="22"/>
+          <w:szCs w:val="22"/>
+          <w:lang w:val="en-US"/>
+        </w:rPr>
+        <w:t xml:space="preserve"> </w:t>
+      </w:r>
+      <w:r>
+        <w:rPr>
+          <w:rFonts w:ascii="Courier New" w:eastAsia="Calibri" w:hAnsi="Courier New" w:cs="Courier New"/>
+          <w:sz w:val="22"/>
+          <w:szCs w:val="22"/>
+          <w:lang w:val="en-US"/>
+        </w:rPr>
+        <w:t>apt</w:t>
+      </w:r>
+      <w:r>
+        <w:rPr>
+          <w:rFonts w:ascii="Courier New" w:eastAsia="Calibri" w:hAnsi="Courier New" w:cs="Courier New"/>
+          <w:sz w:val="22"/>
+          <w:szCs w:val="22"/>
+          <w:lang w:val="en-US"/>
+        </w:rPr>
+        <w:t xml:space="preserve"> </w:t>
+      </w:r>
+      <w:r>
+        <w:rPr>
+          <w:rFonts w:ascii="Courier New" w:eastAsia="Calibri" w:hAnsi="Courier New" w:cs="Courier New"/>
+          <w:sz w:val="22"/>
+          <w:szCs w:val="22"/>
+          <w:lang w:val="en-US"/>
+        </w:rPr>
+        <w:t>install python3-</w:t>
+      </w:r>
+      <w:r>
+        <w:rPr>
+          <w:rFonts w:ascii="Courier New" w:eastAsia="Calibri" w:hAnsi="Courier New" w:cs="Courier New"/>
+          <w:sz w:val="22"/>
+          <w:szCs w:val="22"/>
+          <w:lang w:val="en-US"/>
+        </w:rPr>
+        <w:t>py</w:t>
+      </w:r>
+      <w:r>
+        <w:rPr>
+          <w:rFonts w:ascii="Courier New" w:eastAsia="Calibri" w:hAnsi="Courier New" w:cs="Courier New"/>
+          <w:sz w:val="22"/>
+          <w:szCs w:val="22"/>
+          <w:lang w:val="en-US"/>
+        </w:rPr>
+        <w:t>qt5</w:t>
+      </w:r>
+      <w:r>
+        <w:rPr>
+          <w:rFonts w:ascii="Courier New" w:eastAsia="Calibri" w:hAnsi="Courier New" w:cs="Courier New"/>
+          <w:sz w:val="22"/>
+          <w:szCs w:val="22"/>
+          <w:lang w:val="en-US"/>
+        </w:rPr>
+        <w:br/>
+      </w:r>
+      <w:proofErr w:type="spellStart"/>
+      <w:r>
+        <w:rPr>
+          <w:rFonts w:ascii="Courier New" w:eastAsia="Calibri" w:hAnsi="Courier New" w:cs="Courier New"/>
+          <w:sz w:val="22"/>
+          <w:szCs w:val="22"/>
+          <w:lang w:val="en-US"/>
+        </w:rPr>
+        <w:t>sudo</w:t>
+      </w:r>
+      <w:proofErr w:type="spellEnd"/>
+      <w:r>
+        <w:rPr>
+          <w:rFonts w:ascii="Courier New" w:eastAsia="Calibri" w:hAnsi="Courier New" w:cs="Courier New"/>
+          <w:sz w:val="22"/>
+          <w:szCs w:val="22"/>
+          <w:lang w:val="en-US"/>
+        </w:rPr>
+        <w:t xml:space="preserve"> </w:t>
+      </w:r>
+      <w:r>
+        <w:rPr>
+          <w:rFonts w:ascii="Courier New" w:eastAsia="Calibri" w:hAnsi="Courier New" w:cs="Courier New"/>
+          <w:sz w:val="22"/>
+          <w:szCs w:val="22"/>
+          <w:lang w:val="en-US"/>
+        </w:rPr>
+        <w:t>apt</w:t>
+      </w:r>
+      <w:r>
+        <w:rPr>
+          <w:rFonts w:ascii="Courier New" w:eastAsia="Calibri" w:hAnsi="Courier New" w:cs="Courier New"/>
+          <w:sz w:val="22"/>
+          <w:szCs w:val="22"/>
+          <w:lang w:val="en-US"/>
+        </w:rPr>
+        <w:t xml:space="preserve"> </w:t>
+      </w:r>
+      <w:r>
+        <w:rPr>
+          <w:rFonts w:ascii="Courier New" w:eastAsia="Calibri" w:hAnsi="Courier New" w:cs="Courier New"/>
+          <w:sz w:val="22"/>
+          <w:szCs w:val="22"/>
+          <w:lang w:val="en-US"/>
+        </w:rPr>
+        <w:t>install python3-scipy</w:t>
+      </w:r>
+      <w:r>
+        <w:rPr>
+          <w:rFonts w:ascii="Courier New" w:eastAsia="Calibri" w:hAnsi="Courier New" w:cs="Courier New"/>
+          <w:sz w:val="22"/>
+          <w:szCs w:val="22"/>
+          <w:lang w:val="en-US"/>
+        </w:rPr>
+        <w:br/>
+      </w:r>
+      <w:proofErr w:type="spellStart"/>
+      <w:r>
+        <w:rPr>
+          <w:rFonts w:ascii="Courier New" w:eastAsia="Calibri" w:hAnsi="Courier New" w:cs="Courier New"/>
+          <w:sz w:val="22"/>
+          <w:szCs w:val="22"/>
+          <w:lang w:val="en-US"/>
+        </w:rPr>
+        <w:t>sudo</w:t>
+      </w:r>
+      <w:proofErr w:type="spellEnd"/>
+      <w:r>
+        <w:rPr>
+          <w:rFonts w:ascii="Courier New" w:eastAsia="Calibri" w:hAnsi="Courier New" w:cs="Courier New"/>
+          <w:sz w:val="22"/>
+          <w:szCs w:val="22"/>
+          <w:lang w:val="en-US"/>
+        </w:rPr>
+        <w:t xml:space="preserve"> </w:t>
+      </w:r>
+      <w:r>
+        <w:rPr>
+          <w:rFonts w:ascii="Courier New" w:eastAsia="Calibri" w:hAnsi="Courier New" w:cs="Courier New"/>
+          <w:sz w:val="22"/>
+          <w:szCs w:val="22"/>
+          <w:lang w:val="en-US"/>
+        </w:rPr>
+        <w:t>apt</w:t>
+      </w:r>
+      <w:r>
+        <w:rPr>
+          <w:rFonts w:ascii="Courier New" w:eastAsia="Calibri" w:hAnsi="Courier New" w:cs="Courier New"/>
+          <w:sz w:val="22"/>
+          <w:szCs w:val="22"/>
+          <w:lang w:val="en-US"/>
+        </w:rPr>
+        <w:t xml:space="preserve"> </w:t>
+      </w:r>
+      <w:r>
+        <w:rPr>
+          <w:rFonts w:ascii="Courier New" w:eastAsia="Calibri" w:hAnsi="Courier New" w:cs="Courier New"/>
+          <w:sz w:val="22"/>
+          <w:szCs w:val="22"/>
+          <w:lang w:val="en-US"/>
+        </w:rPr>
+        <w:t>install python3-astropy</w:t>
+      </w:r>
+      <w:r>
+        <w:rPr>
+          <w:rFonts w:ascii="Courier New" w:eastAsia="Calibri" w:hAnsi="Courier New" w:cs="Courier New"/>
+          <w:sz w:val="22"/>
+          <w:szCs w:val="22"/>
+          <w:lang w:val="en-US"/>
+        </w:rPr>
+        <w:br/>
+      </w:r>
+      <w:proofErr w:type="spellStart"/>
+      <w:r>
+        <w:rPr>
+          <w:rFonts w:ascii="Courier New" w:eastAsia="Calibri" w:hAnsi="Courier New" w:cs="Courier New"/>
+          <w:sz w:val="22"/>
+          <w:szCs w:val="22"/>
+          <w:lang w:val="en-US"/>
+        </w:rPr>
+        <w:t>sudo</w:t>
+      </w:r>
+      <w:proofErr w:type="spellEnd"/>
+      <w:r>
+        <w:rPr>
+          <w:rFonts w:ascii="Courier New" w:eastAsia="Calibri" w:hAnsi="Courier New" w:cs="Courier New"/>
+          <w:sz w:val="22"/>
+          <w:szCs w:val="22"/>
+          <w:lang w:val="en-US"/>
+        </w:rPr>
+        <w:t xml:space="preserve"> </w:t>
+      </w:r>
+      <w:r>
+        <w:rPr>
+          <w:rFonts w:ascii="Courier New" w:eastAsia="Calibri" w:hAnsi="Courier New" w:cs="Courier New"/>
+          <w:sz w:val="22"/>
+          <w:szCs w:val="22"/>
+          <w:lang w:val="en-US"/>
+        </w:rPr>
+        <w:t>apt</w:t>
+      </w:r>
+      <w:r>
+        <w:rPr>
+          <w:rFonts w:ascii="Courier New" w:eastAsia="Calibri" w:hAnsi="Courier New" w:cs="Courier New"/>
+          <w:sz w:val="22"/>
+          <w:szCs w:val="22"/>
+          <w:lang w:val="en-US"/>
+        </w:rPr>
+        <w:t xml:space="preserve"> </w:t>
+      </w:r>
+      <w:r>
+        <w:rPr>
+          <w:rFonts w:ascii="Courier New" w:eastAsia="Calibri" w:hAnsi="Courier New" w:cs="Courier New"/>
+          <w:sz w:val="22"/>
+          <w:szCs w:val="22"/>
+          <w:lang w:val="en-US"/>
+        </w:rPr>
+        <w:t xml:space="preserve">install </w:t>
+      </w:r>
+      <w:r>
+        <w:rPr>
+          <w:rFonts w:ascii="Courier New" w:eastAsia="Calibri" w:hAnsi="Courier New" w:cs="Courier New"/>
+          <w:sz w:val="22"/>
+          <w:szCs w:val="22"/>
+          <w:lang w:val="en-US"/>
+        </w:rPr>
+        <w:t>python3-skimage</w:t>
+      </w:r>
+      <w:r>
+        <w:rPr>
+          <w:rFonts w:ascii="Courier New" w:eastAsia="Calibri" w:hAnsi="Courier New" w:cs="Courier New"/>
+          <w:sz w:val="22"/>
+          <w:szCs w:val="22"/>
+          <w:lang w:val="en-US"/>
+        </w:rPr>
+        <w:br/>
+      </w:r>
+      <w:proofErr w:type="spellStart"/>
+      <w:r>
+        <w:rPr>
+          <w:rFonts w:ascii="Courier New" w:eastAsia="Calibri" w:hAnsi="Courier New" w:cs="Courier New"/>
+          <w:sz w:val="22"/>
+          <w:szCs w:val="22"/>
+          <w:lang w:val="en-US"/>
+        </w:rPr>
+        <w:t>sudo</w:t>
+      </w:r>
+      <w:proofErr w:type="spellEnd"/>
+      <w:r>
+        <w:rPr>
+          <w:rFonts w:ascii="Courier New" w:eastAsia="Calibri" w:hAnsi="Courier New" w:cs="Courier New"/>
+          <w:sz w:val="22"/>
+          <w:szCs w:val="22"/>
+          <w:lang w:val="en-US"/>
+        </w:rPr>
+        <w:t xml:space="preserve"> </w:t>
+      </w:r>
+      <w:r>
+        <w:rPr>
+          <w:rFonts w:ascii="Courier New" w:eastAsia="Calibri" w:hAnsi="Courier New" w:cs="Courier New"/>
+          <w:sz w:val="22"/>
+          <w:szCs w:val="22"/>
+          <w:lang w:val="en-US"/>
+        </w:rPr>
+        <w:t>apt</w:t>
+      </w:r>
+      <w:r>
+        <w:rPr>
+          <w:rFonts w:ascii="Courier New" w:eastAsia="Calibri" w:hAnsi="Courier New" w:cs="Courier New"/>
+          <w:sz w:val="22"/>
+          <w:szCs w:val="22"/>
+          <w:lang w:val="en-US"/>
+        </w:rPr>
+        <w:t xml:space="preserve"> </w:t>
+      </w:r>
+      <w:r>
+        <w:rPr>
+          <w:rFonts w:ascii="Courier New" w:eastAsia="Calibri" w:hAnsi="Courier New" w:cs="Courier New"/>
+          <w:sz w:val="22"/>
+          <w:szCs w:val="22"/>
+          <w:lang w:val="en-US"/>
+        </w:rPr>
+        <w:t>install python3-pip</w:t>
+      </w:r>
+      <w:r>
+        <w:rPr>
+          <w:rFonts w:ascii="Courier New" w:eastAsia="Calibri" w:hAnsi="Courier New" w:cs="Courier New"/>
+          <w:sz w:val="22"/>
+          <w:szCs w:val="22"/>
+          <w:lang w:val="en-US"/>
+        </w:rPr>
+        <w:br/>
+      </w:r>
+      <w:proofErr w:type="spellStart"/>
+      <w:r>
+        <w:rPr>
+          <w:rFonts w:ascii="Courier New" w:eastAsia="Calibri" w:hAnsi="Courier New" w:cs="Courier New"/>
+          <w:sz w:val="22"/>
+          <w:szCs w:val="22"/>
+          <w:lang w:val="en-US"/>
+        </w:rPr>
+        <w:t>sudo</w:t>
+      </w:r>
+      <w:proofErr w:type="spellEnd"/>
+      <w:r>
+        <w:rPr>
+          <w:rFonts w:ascii="Courier New" w:eastAsia="Calibri" w:hAnsi="Courier New" w:cs="Courier New"/>
+          <w:sz w:val="22"/>
+          <w:szCs w:val="22"/>
+          <w:lang w:val="en-US"/>
+        </w:rPr>
+        <w:t xml:space="preserve"> apt install python3-tk</w:t>
+      </w:r>
+      <w:r>
+        <w:rPr>
+          <w:rFonts w:ascii="Courier New" w:eastAsia="Calibri" w:hAnsi="Courier New" w:cs="Courier New"/>
+          <w:sz w:val="22"/>
+          <w:szCs w:val="22"/>
+          <w:lang w:val="en-US"/>
+        </w:rPr>
+        <w:br/>
+      </w:r>
+      <w:proofErr w:type="spellStart"/>
+      <w:r>
+        <w:rPr>
+          <w:rFonts w:ascii="Courier New" w:eastAsia="Calibri" w:hAnsi="Courier New" w:cs="Courier New"/>
+          <w:sz w:val="22"/>
+          <w:szCs w:val="22"/>
+          <w:lang w:val="en-US"/>
+        </w:rPr>
+        <w:t>sudo</w:t>
+      </w:r>
+      <w:proofErr w:type="spellEnd"/>
+      <w:r>
+        <w:rPr>
+          <w:rFonts w:ascii="Courier New" w:eastAsia="Calibri" w:hAnsi="Courier New" w:cs="Courier New"/>
+          <w:sz w:val="22"/>
+          <w:szCs w:val="22"/>
+          <w:lang w:val="en-US"/>
+        </w:rPr>
+        <w:t xml:space="preserve"> </w:t>
+      </w:r>
+      <w:r>
+        <w:rPr>
+          <w:rFonts w:ascii="Courier New" w:eastAsia="Calibri" w:hAnsi="Courier New" w:cs="Courier New"/>
+          <w:sz w:val="22"/>
+          <w:szCs w:val="22"/>
+          <w:lang w:val="en-US"/>
+        </w:rPr>
+        <w:t>apt</w:t>
+      </w:r>
+      <w:r>
+        <w:rPr>
+          <w:rFonts w:ascii="Courier New" w:eastAsia="Calibri" w:hAnsi="Courier New" w:cs="Courier New"/>
+          <w:sz w:val="22"/>
+          <w:szCs w:val="22"/>
+          <w:lang w:val="en-US"/>
+        </w:rPr>
+        <w:t xml:space="preserve"> </w:t>
+      </w:r>
+      <w:r>
+        <w:rPr>
+          <w:rFonts w:ascii="Courier New" w:eastAsia="Calibri" w:hAnsi="Courier New" w:cs="Courier New"/>
+          <w:sz w:val="22"/>
+          <w:szCs w:val="22"/>
+          <w:lang w:val="en-US"/>
+        </w:rPr>
+        <w:t xml:space="preserve">install </w:t>
+      </w:r>
+      <w:proofErr w:type="spellStart"/>
+      <w:r>
+        <w:rPr>
+          <w:rFonts w:ascii="Courier New" w:eastAsia="Calibri" w:hAnsi="Courier New" w:cs="Courier New"/>
+          <w:sz w:val="22"/>
+          <w:szCs w:val="22"/>
+          <w:lang w:val="en-US"/>
+        </w:rPr>
+        <w:t>git</w:t>
+      </w:r>
+      <w:proofErr w:type="spellEnd"/>
+    </w:p>
+    <w:p>
+      <w:pPr>
+        <w:pStyle w:val="StandardWeb"/>
+        <w:rPr>
+          <w:rFonts w:ascii="Frutiger 45 Light" w:eastAsia="Calibri" w:hAnsi="Frutiger 45 Light"/>
+          <w:sz w:val="22"/>
+          <w:szCs w:val="22"/>
+          <w:lang w:val="en-US"/>
+        </w:rPr>
+      </w:pPr>
+      <w:r>
+        <w:rPr>
+          <w:rFonts w:ascii="Frutiger 45 Light" w:eastAsia="Calibri" w:hAnsi="Frutiger 45 Light"/>
+          <w:sz w:val="22"/>
+          <w:szCs w:val="22"/>
+          <w:lang w:val="en-US"/>
+        </w:rPr>
+        <w:t xml:space="preserve">In addition to these, you need to install the math library </w:t>
+      </w:r>
+      <w:proofErr w:type="spellStart"/>
+      <w:r>
+        <w:rPr>
+          <w:rFonts w:ascii="Frutiger 45 Light" w:eastAsia="Calibri" w:hAnsi="Frutiger 45 Light"/>
+          <w:sz w:val="22"/>
+          <w:szCs w:val="22"/>
+          <w:lang w:val="en-US"/>
+        </w:rPr>
+        <w:t>mkl</w:t>
+      </w:r>
+      <w:proofErr w:type="spellEnd"/>
+      <w:r>
+        <w:rPr>
+          <w:rFonts w:ascii="Frutiger 45 Light" w:eastAsia="Calibri" w:hAnsi="Frutiger 45 Light"/>
+          <w:sz w:val="22"/>
+          <w:szCs w:val="22"/>
+          <w:lang w:val="en-US"/>
+        </w:rPr>
+        <w:t xml:space="preserve"> using the python-pip</w:t>
+      </w:r>
+      <w:r>
+        <w:rPr>
+          <w:rFonts w:ascii="Frutiger 45 Light" w:eastAsia="Calibri" w:hAnsi="Frutiger 45 Light"/>
+          <w:sz w:val="22"/>
+          <w:szCs w:val="22"/>
+          <w:lang w:val="en-US"/>
+        </w:rPr>
+        <w:t xml:space="preserve"> </w:t>
+      </w:r>
+      <w:r>
+        <w:rPr>
+          <w:rFonts w:ascii="Frutiger 45 Light" w:eastAsia="Calibri" w:hAnsi="Frutiger 45 Light"/>
+          <w:sz w:val="22"/>
+          <w:szCs w:val="22"/>
+          <w:lang w:val="en-US"/>
+        </w:rPr>
+        <w:t>installation manager.</w:t>
+      </w:r>
+    </w:p>
+    <w:p>
+      <w:pPr>
+        <w:pStyle w:val="StandardWeb"/>
+        <w:ind w:left="709"/>
+        <w:rPr>
+          <w:rFonts w:ascii="Courier New" w:eastAsia="Calibri" w:hAnsi="Courier New" w:cs="Courier New"/>
+          <w:sz w:val="22"/>
+          <w:szCs w:val="22"/>
+          <w:lang w:val="en-US"/>
+        </w:rPr>
+      </w:pPr>
+      <w:proofErr w:type="spellStart"/>
+      <w:proofErr w:type="gramStart"/>
+      <w:r>
+        <w:rPr>
+          <w:rFonts w:ascii="Courier New" w:eastAsia="Calibri" w:hAnsi="Courier New" w:cs="Courier New"/>
+          <w:sz w:val="22"/>
+          <w:szCs w:val="22"/>
+          <w:lang w:val="en-US"/>
+        </w:rPr>
+        <w:t>sudo</w:t>
+      </w:r>
+      <w:proofErr w:type="spellEnd"/>
+      <w:proofErr w:type="gramEnd"/>
+      <w:r>
+        <w:rPr>
+          <w:rFonts w:ascii="Courier New" w:eastAsia="Calibri" w:hAnsi="Courier New" w:cs="Courier New"/>
+          <w:sz w:val="22"/>
+          <w:szCs w:val="22"/>
+          <w:lang w:val="en-US"/>
+        </w:rPr>
+        <w:t xml:space="preserve"> pip</w:t>
+      </w:r>
+      <w:r>
+        <w:rPr>
+          <w:rFonts w:ascii="Courier New" w:eastAsia="Calibri" w:hAnsi="Courier New" w:cs="Courier New"/>
+          <w:sz w:val="22"/>
+          <w:szCs w:val="22"/>
+          <w:lang w:val="en-US"/>
+        </w:rPr>
+        <w:t>3</w:t>
+      </w:r>
+      <w:r>
+        <w:rPr>
+          <w:rFonts w:ascii="Courier New" w:eastAsia="Calibri" w:hAnsi="Courier New" w:cs="Courier New"/>
+          <w:sz w:val="22"/>
+          <w:szCs w:val="22"/>
+          <w:lang w:val="en-US"/>
+        </w:rPr>
+        <w:t xml:space="preserve"> install </w:t>
+      </w:r>
+      <w:proofErr w:type="spellStart"/>
+      <w:r>
+        <w:rPr>
+          <w:rFonts w:ascii="Courier New" w:eastAsia="Calibri" w:hAnsi="Courier New" w:cs="Courier New"/>
+          <w:sz w:val="22"/>
+          <w:szCs w:val="22"/>
+          <w:lang w:val="en-US"/>
+        </w:rPr>
+        <w:t>mkl</w:t>
+      </w:r>
+      <w:proofErr w:type="spellEnd"/>
+    </w:p>
+    <w:p>
+      <w:pPr>
+        <w:pStyle w:val="StandardWeb"/>
+        <w:rPr>
+          <w:rFonts w:ascii="Frutiger 45 Light" w:eastAsia="Calibri" w:hAnsi="Frutiger 45 Light"/>
+          <w:sz w:val="22"/>
+          <w:szCs w:val="22"/>
+          <w:lang w:val="en-US"/>
+        </w:rPr>
+      </w:pPr>
+      <w:proofErr w:type="gramStart"/>
+      <w:r>
+        <w:rPr>
+          <w:rFonts w:ascii="Frutiger 45 Light" w:eastAsia="Calibri" w:hAnsi="Frutiger 45 Light"/>
+          <w:sz w:val="22"/>
+          <w:szCs w:val="22"/>
+          <w:lang w:val="en-US"/>
+        </w:rPr>
+        <w:t>or</w:t>
+      </w:r>
+      <w:proofErr w:type="gramEnd"/>
+      <w:r>
+        <w:rPr>
+          <w:rFonts w:ascii="Frutiger 45 Light" w:eastAsia="Calibri" w:hAnsi="Frutiger 45 Light"/>
+          <w:sz w:val="22"/>
+          <w:szCs w:val="22"/>
+          <w:lang w:val="en-US"/>
+        </w:rPr>
+        <w:t xml:space="preserve"> as the program suggests</w:t>
+      </w:r>
+      <w:r>
+        <w:rPr>
+          <w:rFonts w:ascii="Frutiger 45 Light" w:eastAsia="Calibri" w:hAnsi="Frutiger 45 Light"/>
+          <w:sz w:val="22"/>
+          <w:szCs w:val="22"/>
+          <w:lang w:val="en-US"/>
+        </w:rPr>
+        <w:t>:</w:t>
+      </w:r>
+    </w:p>
+    <w:p>
+      <w:pPr>
+        <w:pStyle w:val="StandardWeb"/>
+        <w:ind w:left="709"/>
+        <w:rPr>
+          <w:rFonts w:ascii="Courier New" w:eastAsia="Calibri" w:hAnsi="Courier New" w:cs="Courier New"/>
+          <w:sz w:val="22"/>
+          <w:szCs w:val="22"/>
+          <w:lang w:val="en-US"/>
+        </w:rPr>
+      </w:pPr>
+      <w:proofErr w:type="gramStart"/>
+      <w:r>
+        <w:rPr>
+          <w:rFonts w:ascii="Courier New" w:eastAsia="Calibri" w:hAnsi="Courier New" w:cs="Courier New"/>
+          <w:sz w:val="22"/>
+          <w:szCs w:val="22"/>
+          <w:lang w:val="en-US"/>
+        </w:rPr>
+        <w:t>pip</w:t>
+      </w:r>
+      <w:r>
+        <w:rPr>
+          <w:rFonts w:ascii="Courier New" w:eastAsia="Calibri" w:hAnsi="Courier New" w:cs="Courier New"/>
+          <w:sz w:val="22"/>
+          <w:szCs w:val="22"/>
+          <w:lang w:val="en-US"/>
+        </w:rPr>
+        <w:t>3</w:t>
+      </w:r>
+      <w:proofErr w:type="gramEnd"/>
+      <w:r>
+        <w:rPr>
+          <w:rFonts w:ascii="Courier New" w:eastAsia="Calibri" w:hAnsi="Courier New" w:cs="Courier New"/>
+          <w:sz w:val="22"/>
+          <w:szCs w:val="22"/>
+          <w:lang w:val="en-US"/>
+        </w:rPr>
+        <w:t xml:space="preserve"> install --user </w:t>
+      </w:r>
+      <w:proofErr w:type="spellStart"/>
+      <w:r>
+        <w:rPr>
+          <w:rFonts w:ascii="Courier New" w:eastAsia="Calibri" w:hAnsi="Courier New" w:cs="Courier New"/>
+          <w:sz w:val="22"/>
+          <w:szCs w:val="22"/>
+          <w:lang w:val="en-US"/>
+        </w:rPr>
+        <w:t>mkl</w:t>
+      </w:r>
+      <w:proofErr w:type="spellEnd"/>
+    </w:p>
+    <w:p>
+      <w:pPr>
+        <w:pStyle w:val="StandardWeb"/>
+        <w:rPr>
+          <w:rFonts w:ascii="Frutiger 45 Light" w:eastAsia="Calibri" w:hAnsi="Frutiger 45 Light"/>
+          <w:sz w:val="22"/>
+          <w:szCs w:val="22"/>
+          <w:lang w:val="en-US"/>
+        </w:rPr>
+      </w:pPr>
+      <w:r>
+        <w:rPr>
+          <w:rFonts w:ascii="Frutiger 45 Light" w:eastAsia="Calibri" w:hAnsi="Frutiger 45 Light"/>
+          <w:sz w:val="22"/>
+          <w:szCs w:val="22"/>
+          <w:lang w:val="en-US"/>
+        </w:rPr>
+        <w:lastRenderedPageBreak/>
+        <w:t>This trie</w:t>
+      </w:r>
+      <w:r>
+        <w:rPr>
+          <w:rFonts w:ascii="Frutiger 45 Light" w:eastAsia="Calibri" w:hAnsi="Frutiger 45 Light"/>
+          <w:sz w:val="22"/>
+          <w:szCs w:val="22"/>
+          <w:lang w:val="en-US"/>
+        </w:rPr>
+        <w:t>s to install both the p</w:t>
+      </w:r>
+      <w:r>
+        <w:rPr>
+          <w:rFonts w:ascii="Frutiger 45 Light" w:eastAsia="Calibri" w:hAnsi="Frutiger 45 Light"/>
+          <w:sz w:val="22"/>
+          <w:szCs w:val="22"/>
+          <w:lang w:val="en-US"/>
+        </w:rPr>
+        <w:t xml:space="preserve">ython2.7 and python3 versions. </w:t>
+      </w:r>
+      <w:r>
+        <w:rPr>
+          <w:rFonts w:ascii="Frutiger 45 Light" w:eastAsia="Calibri" w:hAnsi="Frutiger 45 Light"/>
+          <w:sz w:val="22"/>
+          <w:szCs w:val="22"/>
+          <w:lang w:val="en-US"/>
+        </w:rPr>
+        <w:t>Only the python3 version is needed,</w:t>
+      </w:r>
+      <w:r>
+        <w:rPr>
+          <w:rFonts w:ascii="Frutiger 45 Light" w:eastAsia="Calibri" w:hAnsi="Frutiger 45 Light"/>
+          <w:sz w:val="22"/>
+          <w:szCs w:val="22"/>
+          <w:lang w:val="en-US"/>
+        </w:rPr>
+        <w:t xml:space="preserve"> </w:t>
+      </w:r>
+      <w:r>
+        <w:rPr>
+          <w:rFonts w:ascii="Frutiger 45 Light" w:eastAsia="Calibri" w:hAnsi="Frutiger 45 Light"/>
+          <w:sz w:val="22"/>
+          <w:szCs w:val="22"/>
+          <w:lang w:val="en-US"/>
+        </w:rPr>
+        <w:t>and it may give an error if python2.7 is not installed. One can ignore that error message.</w:t>
+      </w:r>
+    </w:p>
+    <w:p>
+      <w:pPr>
+        <w:pStyle w:val="StandardWeb"/>
+        <w:rPr>
+          <w:rFonts w:ascii="Frutiger 45 Light" w:eastAsia="Calibri" w:hAnsi="Frutiger 45 Light"/>
+          <w:sz w:val="22"/>
+          <w:szCs w:val="22"/>
+          <w:lang w:val="en-US"/>
+        </w:rPr>
+      </w:pPr>
+      <w:r>
+        <w:rPr>
+          <w:rFonts w:ascii="Frutiger 45 Light" w:eastAsia="Calibri" w:hAnsi="Frutiger 45 Light"/>
+          <w:sz w:val="22"/>
+          <w:szCs w:val="22"/>
+          <w:lang w:val="en-US"/>
+        </w:rPr>
+        <w:t>This is a somewhat long installation and takes a few minutes or so</w:t>
+      </w:r>
+      <w:r>
+        <w:rPr>
+          <w:rFonts w:ascii="Frutiger 45 Light" w:eastAsia="Calibri" w:hAnsi="Frutiger 45 Light"/>
+          <w:sz w:val="22"/>
+          <w:szCs w:val="22"/>
+          <w:lang w:val="en-US"/>
+        </w:rPr>
+        <w:t xml:space="preserve">. </w:t>
+      </w:r>
+      <w:r>
+        <w:rPr>
+          <w:rFonts w:ascii="Frutiger 45 Light" w:eastAsia="Calibri" w:hAnsi="Frutiger 45 Light"/>
+          <w:sz w:val="22"/>
+          <w:szCs w:val="22"/>
+          <w:lang w:val="en-US"/>
+        </w:rPr>
+        <w:t>All the required dependencies are now installed.</w:t>
+      </w:r>
+    </w:p>
+    <w:p>
+      <w:pPr>
+        <w:pStyle w:val="berschrift4"/>
+        <w:rPr>
+          <w:rFonts w:eastAsia="Calibri"/>
+          <w:lang w:val="en-US"/>
+        </w:rPr>
+      </w:pPr>
+      <w:r>
+        <w:rPr>
+          <w:rFonts w:eastAsia="Calibri"/>
+          <w:lang w:val="en-US"/>
+        </w:rPr>
+        <w:t>Fedora:</w:t>
+      </w:r>
+    </w:p>
+    <w:p>
+      <w:pPr>
+        <w:pStyle w:val="StandardWeb"/>
+        <w:rPr>
+          <w:rFonts w:ascii="Frutiger 45 Light" w:eastAsia="Calibri" w:hAnsi="Frutiger 45 Light"/>
+          <w:sz w:val="22"/>
+          <w:szCs w:val="22"/>
+          <w:lang w:val="en-US"/>
+        </w:rPr>
+      </w:pPr>
+      <w:r>
+        <w:rPr>
+          <w:rFonts w:ascii="Frutiger 45 Light" w:eastAsia="Calibri" w:hAnsi="Frutiger 45 Light"/>
+          <w:sz w:val="22"/>
+          <w:szCs w:val="22"/>
+          <w:lang w:val="en-US"/>
+        </w:rPr>
+        <w:t>These libraries available through the normal installation repository</w:t>
+      </w:r>
+      <w:r>
+        <w:rPr>
+          <w:rFonts w:ascii="Frutiger 45 Light" w:eastAsia="Calibri" w:hAnsi="Frutiger 45 Light"/>
+          <w:sz w:val="22"/>
+          <w:szCs w:val="22"/>
+          <w:lang w:val="en-US"/>
+        </w:rPr>
+        <w:t xml:space="preserve"> </w:t>
+      </w:r>
+      <w:r>
+        <w:rPr>
+          <w:rFonts w:ascii="Frutiger 45 Light" w:eastAsia="Calibri" w:hAnsi="Frutiger 45 Light"/>
+          <w:sz w:val="22"/>
+          <w:szCs w:val="22"/>
+          <w:lang w:val="en-US"/>
+        </w:rPr>
+        <w:t xml:space="preserve">are needed to have PSS run under Fedora, or to install PSS from </w:t>
+      </w:r>
+      <w:proofErr w:type="spellStart"/>
+      <w:r>
+        <w:rPr>
+          <w:rFonts w:ascii="Frutiger 45 Light" w:eastAsia="Calibri" w:hAnsi="Frutiger 45 Light"/>
+          <w:sz w:val="22"/>
+          <w:szCs w:val="22"/>
+          <w:lang w:val="en-US"/>
+        </w:rPr>
+        <w:t>github</w:t>
+      </w:r>
+      <w:proofErr w:type="spellEnd"/>
+      <w:r>
+        <w:rPr>
+          <w:rFonts w:ascii="Frutiger 45 Light" w:eastAsia="Calibri" w:hAnsi="Frutiger 45 Light"/>
+          <w:sz w:val="22"/>
+          <w:szCs w:val="22"/>
+          <w:lang w:val="en-US"/>
+        </w:rPr>
+        <w:t>. This</w:t>
+      </w:r>
+      <w:r>
+        <w:rPr>
+          <w:rFonts w:ascii="Frutiger 45 Light" w:eastAsia="Calibri" w:hAnsi="Frutiger 45 Light"/>
+          <w:sz w:val="22"/>
+          <w:szCs w:val="22"/>
+          <w:lang w:val="en-US"/>
+        </w:rPr>
+        <w:t xml:space="preserve"> </w:t>
+      </w:r>
+      <w:r>
+        <w:rPr>
+          <w:rFonts w:ascii="Frutiger 45 Light" w:eastAsia="Calibri" w:hAnsi="Frutiger 45 Light"/>
+          <w:sz w:val="22"/>
+          <w:szCs w:val="22"/>
+          <w:lang w:val="en-US"/>
+        </w:rPr>
+        <w:t>assumes python3 was installed during the installation of Fed</w:t>
+      </w:r>
+      <w:r>
+        <w:rPr>
+          <w:rFonts w:ascii="Frutiger 45 Light" w:eastAsia="Calibri" w:hAnsi="Frutiger 45 Light"/>
+          <w:sz w:val="22"/>
+          <w:szCs w:val="22"/>
+          <w:lang w:val="en-US"/>
+        </w:rPr>
+        <w:t>o</w:t>
+      </w:r>
+      <w:r>
+        <w:rPr>
+          <w:rFonts w:ascii="Frutiger 45 Light" w:eastAsia="Calibri" w:hAnsi="Frutiger 45 Light"/>
+          <w:sz w:val="22"/>
+          <w:szCs w:val="22"/>
+          <w:lang w:val="en-US"/>
+        </w:rPr>
+        <w:t xml:space="preserve">ra itself. </w:t>
+      </w:r>
+      <w:r>
+        <w:rPr>
+          <w:rFonts w:ascii="Frutiger 45 Light" w:eastAsia="Calibri" w:hAnsi="Frutiger 45 Light"/>
+          <w:sz w:val="22"/>
+          <w:szCs w:val="22"/>
+          <w:lang w:val="en-US"/>
+        </w:rPr>
+        <w:t>They</w:t>
+      </w:r>
+      <w:r>
+        <w:rPr>
+          <w:rFonts w:ascii="Frutiger 45 Light" w:eastAsia="Calibri" w:hAnsi="Frutiger 45 Light"/>
+          <w:sz w:val="22"/>
+          <w:szCs w:val="22"/>
+          <w:lang w:val="en-US"/>
+        </w:rPr>
+        <w:t xml:space="preserve"> can</w:t>
+      </w:r>
+      <w:r>
+        <w:rPr>
+          <w:rFonts w:ascii="Frutiger 45 Light" w:eastAsia="Calibri" w:hAnsi="Frutiger 45 Light"/>
+          <w:sz w:val="22"/>
+          <w:szCs w:val="22"/>
+          <w:lang w:val="en-US"/>
+        </w:rPr>
+        <w:t xml:space="preserve"> </w:t>
+      </w:r>
+      <w:r>
+        <w:rPr>
+          <w:rFonts w:ascii="Frutiger 45 Light" w:eastAsia="Calibri" w:hAnsi="Frutiger 45 Light"/>
+          <w:sz w:val="22"/>
+          <w:szCs w:val="22"/>
+          <w:lang w:val="en-US"/>
+        </w:rPr>
+        <w:t>also be installe</w:t>
+      </w:r>
+      <w:r>
+        <w:rPr>
+          <w:rFonts w:ascii="Frutiger 45 Light" w:eastAsia="Calibri" w:hAnsi="Frutiger 45 Light"/>
+          <w:sz w:val="22"/>
+          <w:szCs w:val="22"/>
+          <w:lang w:val="en-US"/>
+        </w:rPr>
+        <w:t xml:space="preserve">d through the </w:t>
+      </w:r>
+      <w:proofErr w:type="spellStart"/>
+      <w:r>
+        <w:rPr>
+          <w:rFonts w:ascii="Frutiger 45 Light" w:eastAsia="Calibri" w:hAnsi="Frutiger 45 Light"/>
+          <w:sz w:val="22"/>
+          <w:szCs w:val="22"/>
+          <w:lang w:val="en-US"/>
+        </w:rPr>
+        <w:t>xwindows</w:t>
+      </w:r>
+      <w:proofErr w:type="spellEnd"/>
+      <w:r>
+        <w:rPr>
+          <w:rFonts w:ascii="Frutiger 45 Light" w:eastAsia="Calibri" w:hAnsi="Frutiger 45 Light"/>
+          <w:sz w:val="22"/>
+          <w:szCs w:val="22"/>
+          <w:lang w:val="en-US"/>
+        </w:rPr>
+        <w:t xml:space="preserve"> program “</w:t>
+      </w:r>
+      <w:proofErr w:type="spellStart"/>
+      <w:r>
+        <w:rPr>
+          <w:rFonts w:ascii="Frutiger 45 Light" w:eastAsia="Calibri" w:hAnsi="Frutiger 45 Light"/>
+          <w:sz w:val="22"/>
+          <w:szCs w:val="22"/>
+          <w:lang w:val="en-US"/>
+        </w:rPr>
+        <w:t>dnfdragora</w:t>
+      </w:r>
+      <w:proofErr w:type="spellEnd"/>
+      <w:r>
+        <w:rPr>
+          <w:rFonts w:ascii="Frutiger 45 Light" w:eastAsia="Calibri" w:hAnsi="Frutiger 45 Light"/>
+          <w:sz w:val="22"/>
+          <w:szCs w:val="22"/>
+          <w:lang w:val="en-US"/>
+        </w:rPr>
+        <w:t>”</w:t>
       </w:r>
     </w:p>
     <w:p>
@@ -16932,7 +16807,7 @@
           <w:szCs w:val="22"/>
           <w:lang w:val="en-US"/>
         </w:rPr>
-        <w:t>python3-matplotlib</w:t>
+        <w:t>python3-opencv</w:t>
       </w:r>
     </w:p>
     <w:p>
@@ -16956,7 +16831,7 @@
           <w:szCs w:val="22"/>
           <w:lang w:val="en-US"/>
         </w:rPr>
-        <w:t>python3-psutil</w:t>
+        <w:t>python3-matplotlib</w:t>
       </w:r>
     </w:p>
     <w:p>
@@ -16980,7 +16855,7 @@
           <w:szCs w:val="22"/>
           <w:lang w:val="en-US"/>
         </w:rPr>
-        <w:t>python3-qt5</w:t>
+        <w:t>python3-psutil</w:t>
       </w:r>
     </w:p>
     <w:p>
@@ -17004,7 +16879,7 @@
           <w:szCs w:val="22"/>
           <w:lang w:val="en-US"/>
         </w:rPr>
-        <w:t>python3-scipy</w:t>
+        <w:t>python3-qt5</w:t>
       </w:r>
     </w:p>
     <w:p>
@@ -17028,7 +16903,7 @@
           <w:szCs w:val="22"/>
           <w:lang w:val="en-US"/>
         </w:rPr>
-        <w:t>python3-astropy</w:t>
+        <w:t>python3-scipy</w:t>
       </w:r>
     </w:p>
     <w:p>
@@ -17052,7 +16927,7 @@
           <w:szCs w:val="22"/>
           <w:lang w:val="en-US"/>
         </w:rPr>
-        <w:t>python3-scikit-image</w:t>
+        <w:t>python3-astropy</w:t>
       </w:r>
     </w:p>
     <w:p>
@@ -17076,7 +16951,7 @@
           <w:szCs w:val="22"/>
           <w:lang w:val="en-US"/>
         </w:rPr>
-        <w:t>python3-pip</w:t>
+        <w:t>python3-scikit-image</w:t>
       </w:r>
     </w:p>
     <w:p>
@@ -17093,6 +16968,30 @@
           <w:lang w:val="en-US"/>
         </w:rPr>
       </w:pPr>
+      <w:r>
+        <w:rPr>
+          <w:rFonts w:ascii="Frutiger 45 Light" w:eastAsia="Calibri" w:hAnsi="Frutiger 45 Light"/>
+          <w:sz w:val="22"/>
+          <w:szCs w:val="22"/>
+          <w:lang w:val="en-US"/>
+        </w:rPr>
+        <w:t>python3-pip</w:t>
+      </w:r>
+    </w:p>
+    <w:p>
+      <w:pPr>
+        <w:pStyle w:val="StandardWeb"/>
+        <w:numPr>
+          <w:ilvl w:val="0"/>
+          <w:numId w:val="21"/>
+        </w:numPr>
+        <w:rPr>
+          <w:rFonts w:ascii="Frutiger 45 Light" w:eastAsia="Calibri" w:hAnsi="Frutiger 45 Light"/>
+          <w:sz w:val="22"/>
+          <w:szCs w:val="22"/>
+          <w:lang w:val="en-US"/>
+        </w:rPr>
+      </w:pPr>
       <w:proofErr w:type="spellStart"/>
       <w:r>
         <w:rPr>
@@ -17928,8 +17827,73 @@
           <w:szCs w:val="22"/>
           <w:lang w:val="en-US"/>
         </w:rPr>
+        <w:t>This trie</w:t>
+      </w:r>
+      <w:r>
+        <w:rPr>
+          <w:rFonts w:ascii="Frutiger 45 Light" w:eastAsia="Calibri" w:hAnsi="Frutiger 45 Light"/>
+          <w:sz w:val="22"/>
+          <w:szCs w:val="22"/>
+          <w:lang w:val="en-US"/>
+        </w:rPr>
+        <w:t>s to install both the p</w:t>
+      </w:r>
+      <w:r>
+        <w:rPr>
+          <w:rFonts w:ascii="Frutiger 45 Light" w:eastAsia="Calibri" w:hAnsi="Frutiger 45 Light"/>
+          <w:sz w:val="22"/>
+          <w:szCs w:val="22"/>
+          <w:lang w:val="en-US"/>
+        </w:rPr>
+        <w:t xml:space="preserve">ython2.7 and python3 versions. </w:t>
+      </w:r>
+      <w:r>
+        <w:rPr>
+          <w:rFonts w:ascii="Frutiger 45 Light" w:eastAsia="Calibri" w:hAnsi="Frutiger 45 Light"/>
+          <w:sz w:val="22"/>
+          <w:szCs w:val="22"/>
+          <w:lang w:val="en-US"/>
+        </w:rPr>
+        <w:t>Only the python3 version is needed,</w:t>
+      </w:r>
+      <w:r>
+        <w:rPr>
+          <w:rFonts w:ascii="Frutiger 45 Light" w:eastAsia="Calibri" w:hAnsi="Frutiger 45 Light"/>
+          <w:sz w:val="22"/>
+          <w:szCs w:val="22"/>
+          <w:lang w:val="en-US"/>
+        </w:rPr>
+        <w:t xml:space="preserve"> </w:t>
+      </w:r>
+      <w:r>
+        <w:rPr>
+          <w:rFonts w:ascii="Frutiger 45 Light" w:eastAsia="Calibri" w:hAnsi="Frutiger 45 Light"/>
+          <w:sz w:val="22"/>
+          <w:szCs w:val="22"/>
+          <w:lang w:val="en-US"/>
+        </w:rPr>
+        <w:t>and it may give an error if python2.7 is not installed. One can ignore that error message.</w:t>
+      </w:r>
+    </w:p>
+    <w:p>
+      <w:pPr>
+        <w:pStyle w:val="StandardWeb"/>
+        <w:rPr>
+          <w:rFonts w:ascii="Frutiger 45 Light" w:eastAsia="Calibri" w:hAnsi="Frutiger 45 Light"/>
+          <w:sz w:val="22"/>
+          <w:szCs w:val="22"/>
+          <w:lang w:val="en-US"/>
+        </w:rPr>
+      </w:pPr>
+      <w:r>
+        <w:rPr>
+          <w:rFonts w:ascii="Frutiger 45 Light" w:eastAsia="Calibri" w:hAnsi="Frutiger 45 Light"/>
+          <w:sz w:val="22"/>
+          <w:szCs w:val="22"/>
+          <w:lang w:val="en-US"/>
+        </w:rPr>
         <w:lastRenderedPageBreak/>
-        <w:t>This trie</w:t>
+        <w:t>This is a somewhat long installation and takes a few minutes or so</w:t>
       </w:r>
       <w:r>
         <w:rPr>
@@ -17938,7 +17902,7 @@
           <w:szCs w:val="22"/>
           <w:lang w:val="en-US"/>
         </w:rPr>
-        <w:t>s to install both the p</w:t>
+        <w:t xml:space="preserve">. </w:t>
       </w:r>
       <w:r>
         <w:rPr>
@@ -17947,17 +17911,47 @@
           <w:szCs w:val="22"/>
           <w:lang w:val="en-US"/>
         </w:rPr>
-        <w:t xml:space="preserve">ython2.7 and python3 versions. </w:t>
-      </w:r>
-      <w:r>
+        <w:t>All the required dependencies are now installed.</w:t>
+      </w:r>
+    </w:p>
+    <w:p>
+      <w:pPr>
+        <w:pStyle w:val="berschrift4"/>
+        <w:rPr>
+          <w:rFonts w:eastAsia="Calibri"/>
+          <w:lang w:val="en-US"/>
+        </w:rPr>
+      </w:pPr>
+      <w:proofErr w:type="spellStart"/>
+      <w:proofErr w:type="gramStart"/>
+      <w:r>
+        <w:rPr>
+          <w:rFonts w:eastAsia="Calibri"/>
+          <w:lang w:val="en-US"/>
+        </w:rPr>
+        <w:t>openSUSE</w:t>
+      </w:r>
+      <w:proofErr w:type="spellEnd"/>
+      <w:proofErr w:type="gramEnd"/>
+      <w:r>
+        <w:rPr>
+          <w:rFonts w:eastAsia="Calibri"/>
+          <w:lang w:val="en-US"/>
+        </w:rPr>
+        <w:t>:</w:t>
+      </w:r>
+    </w:p>
+    <w:p>
+      <w:pPr>
+        <w:pStyle w:val="StandardWeb"/>
         <w:rPr>
           <w:rFonts w:ascii="Frutiger 45 Light" w:eastAsia="Calibri" w:hAnsi="Frutiger 45 Light"/>
           <w:sz w:val="22"/>
           <w:szCs w:val="22"/>
           <w:lang w:val="en-US"/>
         </w:rPr>
-        <w:t>Only the python3 version is needed,</w:t>
-      </w:r>
+      </w:pPr>
+      <w:proofErr w:type="gramStart"/>
       <w:r>
         <w:rPr>
           <w:rFonts w:ascii="Frutiger 45 Light" w:eastAsia="Calibri" w:hAnsi="Frutiger 45 Light"/>
@@ -17965,54 +17959,519 @@
           <w:szCs w:val="22"/>
           <w:lang w:val="en-US"/>
         </w:rPr>
+        <w:t>S</w:t>
+      </w:r>
+      <w:r>
+        <w:rPr>
+          <w:rFonts w:ascii="Frutiger 45 Light" w:eastAsia="Calibri" w:hAnsi="Frutiger 45 Light"/>
+          <w:sz w:val="22"/>
+          <w:szCs w:val="22"/>
+          <w:lang w:val="en-US"/>
+        </w:rPr>
+        <w:t>etup as gnome workstation</w:t>
+      </w:r>
+      <w:r>
+        <w:rPr>
+          <w:rFonts w:ascii="Frutiger 45 Light" w:eastAsia="Calibri" w:hAnsi="Frutiger 45 Light"/>
+          <w:sz w:val="22"/>
+          <w:szCs w:val="22"/>
+          <w:lang w:val="en-US"/>
+        </w:rPr>
+        <w:t>.</w:t>
+      </w:r>
+      <w:proofErr w:type="gramEnd"/>
+      <w:r>
+        <w:rPr>
+          <w:rFonts w:ascii="Frutiger 45 Light" w:eastAsia="Calibri" w:hAnsi="Frutiger 45 Light"/>
+          <w:sz w:val="22"/>
+          <w:szCs w:val="22"/>
+          <w:lang w:val="en-US"/>
+        </w:rPr>
+        <w:t xml:space="preserve"> Python3 is already provided by the standard installation. Install the follo</w:t>
+      </w:r>
+      <w:r>
+        <w:rPr>
+          <w:rFonts w:ascii="Frutiger 45 Light" w:eastAsia="Calibri" w:hAnsi="Frutiger 45 Light"/>
+          <w:sz w:val="22"/>
+          <w:szCs w:val="22"/>
+          <w:lang w:val="en-US"/>
+        </w:rPr>
+        <w:t>w</w:t>
+      </w:r>
+      <w:r>
+        <w:rPr>
+          <w:rFonts w:ascii="Frutiger 45 Light" w:eastAsia="Calibri" w:hAnsi="Frutiger 45 Light"/>
+          <w:sz w:val="22"/>
+          <w:szCs w:val="22"/>
+          <w:lang w:val="en-US"/>
+        </w:rPr>
+        <w:t>ing additional libraries:</w:t>
+      </w:r>
+    </w:p>
+    <w:p>
+      <w:pPr>
+        <w:pStyle w:val="StandardWeb"/>
+        <w:ind w:left="709"/>
+        <w:rPr>
+          <w:rFonts w:ascii="Courier New" w:eastAsia="Calibri" w:hAnsi="Courier New" w:cs="Courier New"/>
+          <w:sz w:val="22"/>
+          <w:szCs w:val="22"/>
+          <w:lang w:val="en-US"/>
+        </w:rPr>
+      </w:pPr>
+      <w:proofErr w:type="spellStart"/>
+      <w:proofErr w:type="gramStart"/>
+      <w:r>
+        <w:rPr>
+          <w:rFonts w:ascii="Courier New" w:eastAsia="Calibri" w:hAnsi="Courier New" w:cs="Courier New"/>
+          <w:sz w:val="22"/>
+          <w:szCs w:val="22"/>
+          <w:lang w:val="en-US"/>
+        </w:rPr>
+        <w:t>sudo</w:t>
+      </w:r>
+      <w:proofErr w:type="spellEnd"/>
+      <w:proofErr w:type="gramEnd"/>
+      <w:r>
+        <w:rPr>
+          <w:rFonts w:ascii="Courier New" w:eastAsia="Calibri" w:hAnsi="Courier New" w:cs="Courier New"/>
+          <w:sz w:val="22"/>
+          <w:szCs w:val="22"/>
+          <w:lang w:val="en-US"/>
+        </w:rPr>
         <w:t xml:space="preserve"> </w:t>
       </w:r>
-      <w:r>
+      <w:proofErr w:type="spellStart"/>
+      <w:r>
+        <w:rPr>
+          <w:rFonts w:ascii="Courier New" w:eastAsia="Calibri" w:hAnsi="Courier New" w:cs="Courier New"/>
+          <w:sz w:val="22"/>
+          <w:szCs w:val="22"/>
+          <w:lang w:val="en-US"/>
+        </w:rPr>
+        <w:t>zypper</w:t>
+      </w:r>
+      <w:proofErr w:type="spellEnd"/>
+      <w:r>
+        <w:rPr>
+          <w:rFonts w:ascii="Courier New" w:eastAsia="Calibri" w:hAnsi="Courier New" w:cs="Courier New"/>
+          <w:sz w:val="22"/>
+          <w:szCs w:val="22"/>
+          <w:lang w:val="en-US"/>
+        </w:rPr>
+        <w:t xml:space="preserve"> install python3-qt5</w:t>
+      </w:r>
+      <w:r>
+        <w:rPr>
+          <w:rFonts w:ascii="Courier New" w:eastAsia="Calibri" w:hAnsi="Courier New" w:cs="Courier New"/>
+          <w:sz w:val="22"/>
+          <w:szCs w:val="22"/>
+          <w:lang w:val="en-US"/>
+        </w:rPr>
+        <w:br/>
+      </w:r>
+      <w:proofErr w:type="spellStart"/>
+      <w:r>
+        <w:rPr>
+          <w:rFonts w:ascii="Courier New" w:eastAsia="Calibri" w:hAnsi="Courier New" w:cs="Courier New"/>
+          <w:sz w:val="22"/>
+          <w:szCs w:val="22"/>
+          <w:lang w:val="en-US"/>
+        </w:rPr>
+        <w:t>sudo</w:t>
+      </w:r>
+      <w:proofErr w:type="spellEnd"/>
+      <w:r>
+        <w:rPr>
+          <w:rFonts w:ascii="Courier New" w:eastAsia="Calibri" w:hAnsi="Courier New" w:cs="Courier New"/>
+          <w:sz w:val="22"/>
+          <w:szCs w:val="22"/>
+          <w:lang w:val="en-US"/>
+        </w:rPr>
+        <w:t xml:space="preserve"> </w:t>
+      </w:r>
+      <w:proofErr w:type="spellStart"/>
+      <w:r>
+        <w:rPr>
+          <w:rFonts w:ascii="Courier New" w:eastAsia="Calibri" w:hAnsi="Courier New" w:cs="Courier New"/>
+          <w:sz w:val="22"/>
+          <w:szCs w:val="22"/>
+          <w:lang w:val="en-US"/>
+        </w:rPr>
+        <w:t>zypper</w:t>
+      </w:r>
+      <w:proofErr w:type="spellEnd"/>
+      <w:r>
+        <w:rPr>
+          <w:rFonts w:ascii="Courier New" w:eastAsia="Calibri" w:hAnsi="Courier New" w:cs="Courier New"/>
+          <w:sz w:val="22"/>
+          <w:szCs w:val="22"/>
+          <w:lang w:val="en-US"/>
+        </w:rPr>
+        <w:t xml:space="preserve"> install python3-devel</w:t>
+      </w:r>
+      <w:r>
+        <w:rPr>
+          <w:rFonts w:ascii="Courier New" w:eastAsia="Calibri" w:hAnsi="Courier New" w:cs="Courier New"/>
+          <w:sz w:val="22"/>
+          <w:szCs w:val="22"/>
+          <w:lang w:val="en-US"/>
+        </w:rPr>
+        <w:br/>
+      </w:r>
+      <w:proofErr w:type="spellStart"/>
+      <w:r>
+        <w:rPr>
+          <w:rFonts w:ascii="Courier New" w:eastAsia="Calibri" w:hAnsi="Courier New" w:cs="Courier New"/>
+          <w:sz w:val="22"/>
+          <w:szCs w:val="22"/>
+          <w:lang w:val="en-US"/>
+        </w:rPr>
+        <w:t>sudo</w:t>
+      </w:r>
+      <w:proofErr w:type="spellEnd"/>
+      <w:r>
+        <w:rPr>
+          <w:rFonts w:ascii="Courier New" w:eastAsia="Calibri" w:hAnsi="Courier New" w:cs="Courier New"/>
+          <w:sz w:val="22"/>
+          <w:szCs w:val="22"/>
+          <w:lang w:val="en-US"/>
+        </w:rPr>
+        <w:t xml:space="preserve"> </w:t>
+      </w:r>
+      <w:proofErr w:type="spellStart"/>
+      <w:r>
+        <w:rPr>
+          <w:rFonts w:ascii="Courier New" w:eastAsia="Calibri" w:hAnsi="Courier New" w:cs="Courier New"/>
+          <w:sz w:val="22"/>
+          <w:szCs w:val="22"/>
+          <w:lang w:val="en-US"/>
+        </w:rPr>
+        <w:t>zypper</w:t>
+      </w:r>
+      <w:proofErr w:type="spellEnd"/>
+      <w:r>
+        <w:rPr>
+          <w:rFonts w:ascii="Courier New" w:eastAsia="Calibri" w:hAnsi="Courier New" w:cs="Courier New"/>
+          <w:sz w:val="22"/>
+          <w:szCs w:val="22"/>
+          <w:lang w:val="en-US"/>
+        </w:rPr>
+        <w:t xml:space="preserve"> install </w:t>
+      </w:r>
+      <w:proofErr w:type="spellStart"/>
+      <w:r>
+        <w:rPr>
+          <w:rFonts w:ascii="Courier New" w:eastAsia="Calibri" w:hAnsi="Courier New" w:cs="Courier New"/>
+          <w:sz w:val="22"/>
+          <w:szCs w:val="22"/>
+          <w:lang w:val="en-US"/>
+        </w:rPr>
+        <w:t>gcc</w:t>
+      </w:r>
+      <w:proofErr w:type="spellEnd"/>
+      <w:r>
+        <w:rPr>
+          <w:rFonts w:ascii="Courier New" w:eastAsia="Calibri" w:hAnsi="Courier New" w:cs="Courier New"/>
+          <w:sz w:val="22"/>
+          <w:szCs w:val="22"/>
+          <w:lang w:val="en-US"/>
+        </w:rPr>
+        <w:br/>
+      </w:r>
+      <w:proofErr w:type="spellStart"/>
+      <w:r>
+        <w:rPr>
+          <w:rFonts w:ascii="Courier New" w:eastAsia="Calibri" w:hAnsi="Courier New" w:cs="Courier New"/>
+          <w:sz w:val="22"/>
+          <w:szCs w:val="22"/>
+          <w:lang w:val="en-US"/>
+        </w:rPr>
+        <w:t>sudo</w:t>
+      </w:r>
+      <w:proofErr w:type="spellEnd"/>
+      <w:r>
+        <w:rPr>
+          <w:rFonts w:ascii="Courier New" w:eastAsia="Calibri" w:hAnsi="Courier New" w:cs="Courier New"/>
+          <w:sz w:val="22"/>
+          <w:szCs w:val="22"/>
+          <w:lang w:val="en-US"/>
+        </w:rPr>
+        <w:t xml:space="preserve"> </w:t>
+      </w:r>
+      <w:proofErr w:type="spellStart"/>
+      <w:r>
+        <w:rPr>
+          <w:rFonts w:ascii="Courier New" w:eastAsia="Calibri" w:hAnsi="Courier New" w:cs="Courier New"/>
+          <w:sz w:val="22"/>
+          <w:szCs w:val="22"/>
+          <w:lang w:val="en-US"/>
+        </w:rPr>
+        <w:t>zypper</w:t>
+      </w:r>
+      <w:proofErr w:type="spellEnd"/>
+      <w:r>
+        <w:rPr>
+          <w:rFonts w:ascii="Courier New" w:eastAsia="Calibri" w:hAnsi="Courier New" w:cs="Courier New"/>
+          <w:sz w:val="22"/>
+          <w:szCs w:val="22"/>
+          <w:lang w:val="en-US"/>
+        </w:rPr>
+        <w:t xml:space="preserve"> install </w:t>
+      </w:r>
+      <w:proofErr w:type="spellStart"/>
+      <w:r>
+        <w:rPr>
+          <w:rFonts w:ascii="Courier New" w:eastAsia="Calibri" w:hAnsi="Courier New" w:cs="Courier New"/>
+          <w:sz w:val="22"/>
+          <w:szCs w:val="22"/>
+          <w:lang w:val="en-US"/>
+        </w:rPr>
+        <w:t>git</w:t>
+      </w:r>
+      <w:proofErr w:type="spellEnd"/>
+    </w:p>
+    <w:p>
+      <w:pPr>
+        <w:pStyle w:val="StandardWeb"/>
+        <w:ind w:left="709"/>
         <w:rPr>
           <w:rFonts w:ascii="Frutiger 45 Light" w:eastAsia="Calibri" w:hAnsi="Frutiger 45 Light"/>
           <w:sz w:val="22"/>
           <w:szCs w:val="22"/>
           <w:lang w:val="en-US"/>
         </w:rPr>
-        <w:t>and it may give an error if python2.7 is not installed. One can ignore that error message.</w:t>
-      </w:r>
-    </w:p>
-    <w:p>
-      <w:pPr>
-        <w:pStyle w:val="StandardWeb"/>
-        <w:rPr>
-          <w:rFonts w:ascii="Frutiger 45 Light" w:eastAsia="Calibri" w:hAnsi="Frutiger 45 Light"/>
-          <w:sz w:val="22"/>
-          <w:szCs w:val="22"/>
-          <w:lang w:val="en-US"/>
-        </w:rPr>
-      </w:pPr>
-      <w:r>
-        <w:rPr>
-          <w:rFonts w:ascii="Frutiger 45 Light" w:eastAsia="Calibri" w:hAnsi="Frutiger 45 Light"/>
-          <w:sz w:val="22"/>
-          <w:szCs w:val="22"/>
-          <w:lang w:val="en-US"/>
-        </w:rPr>
-        <w:t>This is a somewhat long installation and takes a few minutes or so</w:t>
-      </w:r>
-      <w:r>
-        <w:rPr>
-          <w:rFonts w:ascii="Frutiger 45 Light" w:eastAsia="Calibri" w:hAnsi="Frutiger 45 Light"/>
-          <w:sz w:val="22"/>
-          <w:szCs w:val="22"/>
-          <w:lang w:val="en-US"/>
-        </w:rPr>
-        <w:t xml:space="preserve">. </w:t>
-      </w:r>
-      <w:r>
-        <w:rPr>
-          <w:rFonts w:ascii="Frutiger 45 Light" w:eastAsia="Calibri" w:hAnsi="Frutiger 45 Light"/>
-          <w:sz w:val="22"/>
-          <w:szCs w:val="22"/>
-          <w:lang w:val="en-US"/>
-        </w:rPr>
-        <w:t>All the required dependencies are now installed.</w:t>
+      </w:pPr>
+      <w:proofErr w:type="spellStart"/>
+      <w:proofErr w:type="gramStart"/>
+      <w:r>
+        <w:rPr>
+          <w:rFonts w:ascii="Courier New" w:eastAsia="Calibri" w:hAnsi="Courier New" w:cs="Courier New"/>
+          <w:sz w:val="22"/>
+          <w:szCs w:val="22"/>
+          <w:lang w:val="en-US"/>
+        </w:rPr>
+        <w:t>sudo</w:t>
+      </w:r>
+      <w:proofErr w:type="spellEnd"/>
+      <w:proofErr w:type="gramEnd"/>
+      <w:r>
+        <w:rPr>
+          <w:rFonts w:ascii="Courier New" w:eastAsia="Calibri" w:hAnsi="Courier New" w:cs="Courier New"/>
+          <w:sz w:val="22"/>
+          <w:szCs w:val="22"/>
+          <w:lang w:val="en-US"/>
+        </w:rPr>
+        <w:t xml:space="preserve"> pip3 install pip --upgrade</w:t>
+      </w:r>
+      <w:r>
+        <w:rPr>
+          <w:rFonts w:ascii="Courier New" w:eastAsia="Calibri" w:hAnsi="Courier New" w:cs="Courier New"/>
+          <w:sz w:val="22"/>
+          <w:szCs w:val="22"/>
+          <w:lang w:val="en-US"/>
+        </w:rPr>
+        <w:br/>
+      </w:r>
+      <w:proofErr w:type="spellStart"/>
+      <w:r>
+        <w:rPr>
+          <w:rFonts w:ascii="Courier New" w:eastAsia="Calibri" w:hAnsi="Courier New" w:cs="Courier New"/>
+          <w:sz w:val="22"/>
+          <w:szCs w:val="22"/>
+          <w:lang w:val="en-US"/>
+        </w:rPr>
+        <w:t>sudo</w:t>
+      </w:r>
+      <w:proofErr w:type="spellEnd"/>
+      <w:r>
+        <w:rPr>
+          <w:rFonts w:ascii="Courier New" w:eastAsia="Calibri" w:hAnsi="Courier New" w:cs="Courier New"/>
+          <w:sz w:val="22"/>
+          <w:szCs w:val="22"/>
+          <w:lang w:val="en-US"/>
+        </w:rPr>
+        <w:t xml:space="preserve"> pip3 install </w:t>
+      </w:r>
+      <w:proofErr w:type="spellStart"/>
+      <w:r>
+        <w:rPr>
+          <w:rFonts w:ascii="Courier New" w:eastAsia="Calibri" w:hAnsi="Courier New" w:cs="Courier New"/>
+          <w:sz w:val="22"/>
+          <w:szCs w:val="22"/>
+          <w:lang w:val="en-US"/>
+        </w:rPr>
+        <w:t>opencv</w:t>
+      </w:r>
+      <w:proofErr w:type="spellEnd"/>
+      <w:r>
+        <w:rPr>
+          <w:rFonts w:ascii="Courier New" w:eastAsia="Calibri" w:hAnsi="Courier New" w:cs="Courier New"/>
+          <w:sz w:val="22"/>
+          <w:szCs w:val="22"/>
+          <w:lang w:val="en-US"/>
+        </w:rPr>
+        <w:t xml:space="preserve">-python </w:t>
+      </w:r>
+      <w:proofErr w:type="spellStart"/>
+      <w:r>
+        <w:rPr>
+          <w:rFonts w:ascii="Courier New" w:eastAsia="Calibri" w:hAnsi="Courier New" w:cs="Courier New"/>
+          <w:sz w:val="22"/>
+          <w:szCs w:val="22"/>
+          <w:lang w:val="en-US"/>
+        </w:rPr>
+        <w:t>matplotlib</w:t>
+      </w:r>
+      <w:proofErr w:type="spellEnd"/>
+      <w:r>
+        <w:rPr>
+          <w:rFonts w:ascii="Courier New" w:eastAsia="Calibri" w:hAnsi="Courier New" w:cs="Courier New"/>
+          <w:sz w:val="22"/>
+          <w:szCs w:val="22"/>
+          <w:lang w:val="en-US"/>
+        </w:rPr>
+        <w:br/>
+      </w:r>
+      <w:proofErr w:type="spellStart"/>
+      <w:r>
+        <w:rPr>
+          <w:rFonts w:ascii="Courier New" w:eastAsia="Calibri" w:hAnsi="Courier New" w:cs="Courier New"/>
+          <w:sz w:val="22"/>
+          <w:szCs w:val="22"/>
+          <w:lang w:val="en-US"/>
+        </w:rPr>
+        <w:t>sudo</w:t>
+      </w:r>
+      <w:proofErr w:type="spellEnd"/>
+      <w:r>
+        <w:rPr>
+          <w:rFonts w:ascii="Courier New" w:eastAsia="Calibri" w:hAnsi="Courier New" w:cs="Courier New"/>
+          <w:sz w:val="22"/>
+          <w:szCs w:val="22"/>
+          <w:lang w:val="en-US"/>
+        </w:rPr>
+        <w:t xml:space="preserve"> pip3 install </w:t>
+      </w:r>
+      <w:proofErr w:type="spellStart"/>
+      <w:r>
+        <w:rPr>
+          <w:rFonts w:ascii="Courier New" w:eastAsia="Calibri" w:hAnsi="Courier New" w:cs="Courier New"/>
+          <w:sz w:val="22"/>
+          <w:szCs w:val="22"/>
+          <w:lang w:val="en-US"/>
+        </w:rPr>
+        <w:t>psutil</w:t>
+      </w:r>
+      <w:proofErr w:type="spellEnd"/>
+      <w:r>
+        <w:rPr>
+          <w:rFonts w:ascii="Courier New" w:eastAsia="Calibri" w:hAnsi="Courier New" w:cs="Courier New"/>
+          <w:sz w:val="22"/>
+          <w:szCs w:val="22"/>
+          <w:lang w:val="en-US"/>
+        </w:rPr>
+        <w:br/>
+      </w:r>
+      <w:proofErr w:type="spellStart"/>
+      <w:r>
+        <w:rPr>
+          <w:rFonts w:ascii="Courier New" w:eastAsia="Calibri" w:hAnsi="Courier New" w:cs="Courier New"/>
+          <w:sz w:val="22"/>
+          <w:szCs w:val="22"/>
+          <w:lang w:val="en-US"/>
+        </w:rPr>
+        <w:t>sudo</w:t>
+      </w:r>
+      <w:proofErr w:type="spellEnd"/>
+      <w:r>
+        <w:rPr>
+          <w:rFonts w:ascii="Courier New" w:eastAsia="Calibri" w:hAnsi="Courier New" w:cs="Courier New"/>
+          <w:sz w:val="22"/>
+          <w:szCs w:val="22"/>
+          <w:lang w:val="en-US"/>
+        </w:rPr>
+        <w:t xml:space="preserve"> pip3 install </w:t>
+      </w:r>
+      <w:proofErr w:type="spellStart"/>
+      <w:r>
+        <w:rPr>
+          <w:rFonts w:ascii="Courier New" w:eastAsia="Calibri" w:hAnsi="Courier New" w:cs="Courier New"/>
+          <w:sz w:val="22"/>
+          <w:szCs w:val="22"/>
+          <w:lang w:val="en-US"/>
+        </w:rPr>
+        <w:t>scipy</w:t>
+      </w:r>
+      <w:proofErr w:type="spellEnd"/>
+      <w:r>
+        <w:rPr>
+          <w:rFonts w:ascii="Courier New" w:eastAsia="Calibri" w:hAnsi="Courier New" w:cs="Courier New"/>
+          <w:sz w:val="22"/>
+          <w:szCs w:val="22"/>
+          <w:lang w:val="en-US"/>
+        </w:rPr>
+        <w:t xml:space="preserve"> </w:t>
+      </w:r>
+      <w:proofErr w:type="spellStart"/>
+      <w:r>
+        <w:rPr>
+          <w:rFonts w:ascii="Courier New" w:eastAsia="Calibri" w:hAnsi="Courier New" w:cs="Courier New"/>
+          <w:sz w:val="22"/>
+          <w:szCs w:val="22"/>
+          <w:lang w:val="en-US"/>
+        </w:rPr>
+        <w:t>astropy</w:t>
+      </w:r>
+      <w:proofErr w:type="spellEnd"/>
+      <w:r>
+        <w:rPr>
+          <w:rFonts w:ascii="Courier New" w:eastAsia="Calibri" w:hAnsi="Courier New" w:cs="Courier New"/>
+          <w:sz w:val="22"/>
+          <w:szCs w:val="22"/>
+          <w:lang w:val="en-US"/>
+        </w:rPr>
+        <w:t xml:space="preserve"> </w:t>
+      </w:r>
+      <w:proofErr w:type="spellStart"/>
+      <w:r>
+        <w:rPr>
+          <w:rFonts w:ascii="Courier New" w:eastAsia="Calibri" w:hAnsi="Courier New" w:cs="Courier New"/>
+          <w:sz w:val="22"/>
+          <w:szCs w:val="22"/>
+          <w:lang w:val="en-US"/>
+        </w:rPr>
+        <w:t>scikit</w:t>
+      </w:r>
+      <w:proofErr w:type="spellEnd"/>
+      <w:r>
+        <w:rPr>
+          <w:rFonts w:ascii="Courier New" w:eastAsia="Calibri" w:hAnsi="Courier New" w:cs="Courier New"/>
+          <w:sz w:val="22"/>
+          <w:szCs w:val="22"/>
+          <w:lang w:val="en-US"/>
+        </w:rPr>
+        <w:t xml:space="preserve">-image </w:t>
+      </w:r>
+      <w:proofErr w:type="spellStart"/>
+      <w:r>
+        <w:rPr>
+          <w:rFonts w:ascii="Courier New" w:eastAsia="Calibri" w:hAnsi="Courier New" w:cs="Courier New"/>
+          <w:sz w:val="22"/>
+          <w:szCs w:val="22"/>
+          <w:lang w:val="en-US"/>
+        </w:rPr>
+        <w:t>mkl</w:t>
+      </w:r>
+      <w:proofErr w:type="spellEnd"/>
+      <w:r>
+        <w:rPr>
+          <w:rFonts w:ascii="Courier New" w:eastAsia="Calibri" w:hAnsi="Courier New" w:cs="Courier New"/>
+          <w:sz w:val="22"/>
+          <w:szCs w:val="22"/>
+          <w:lang w:val="en-US"/>
+        </w:rPr>
+        <w:br/>
       </w:r>
     </w:p>
     <w:p>
@@ -18530,7 +18989,7 @@
           <w:rPr>
             <w:noProof/>
           </w:rPr>
-          <w:t>27</w:t>
+          <w:t>6</w:t>
         </w:r>
         <w:r>
           <w:fldChar w:fldCharType="end"/>
@@ -23488,7 +23947,7 @@
 </file>
 
 <file path=customXml/itemProps1.xml><?xml version="1.0" encoding="utf-8"?>
-<ds:datastoreItem xmlns:ds="http://schemas.openxmlformats.org/officeDocument/2006/customXml" ds:itemID="{8EB202B7-DF48-496C-826A-BA2A19DE5EA3}">
+<ds:datastoreItem xmlns:ds="http://schemas.openxmlformats.org/officeDocument/2006/customXml" ds:itemID="{8C532F2B-C45A-4D25-B971-35F297752534}">
   <ds:schemaRefs>
     <ds:schemaRef ds:uri="http://schemas.openxmlformats.org/officeDocument/2006/bibliography"/>
   </ds:schemaRefs>

</xml_diff>

<commit_message>
Stabilization search width parameter set to higher value, Error message changed if stabilization fails, documentation updated
</commit_message>
<xml_diff>
--- a/Documentation/PlanetarySystemStacker_User-Guide.docx
+++ b/Documentation/PlanetarySystemStacker_User-Guide.docx
@@ -1051,6 +1051,7 @@
         </w:r>
       </w:hyperlink>
     </w:p>
+    <w:bookmarkStart w:id="38" w:name="_GoBack"/>
     <w:p>
       <w:pPr>
         <w:pStyle w:val="Verzeichnis3"/>
@@ -1064,81 +1065,109 @@
           <w:lang w:eastAsia="de-DE"/>
         </w:rPr>
       </w:pPr>
-      <w:hyperlink w:anchor="_Toc22028270" w:history="1">
-        <w:r>
-          <w:rPr>
-            <w:rStyle w:val="Hyperlink"/>
-            <w:noProof/>
-            <w:lang w:val="en-US"/>
-          </w:rPr>
-          <w:t>3.2</w:t>
-        </w:r>
-        <w:r>
-          <w:rPr>
-            <w:rFonts w:asciiTheme="minorHAnsi" w:eastAsiaTheme="minorEastAsia" w:hAnsiTheme="minorHAnsi" w:cstheme="minorBidi"/>
-            <w:noProof/>
-            <w:lang w:eastAsia="de-DE"/>
-          </w:rPr>
-          <w:tab/>
-        </w:r>
-        <w:r>
-          <w:rPr>
-            <w:rStyle w:val="Hyperlink"/>
-            <w:noProof/>
-            <w:lang w:val="en-US"/>
-          </w:rPr>
-          <w:t>Linux</w:t>
-        </w:r>
-        <w:r>
-          <w:rPr>
-            <w:noProof/>
-            <w:webHidden/>
-          </w:rPr>
-          <w:tab/>
-        </w:r>
-        <w:r>
-          <w:rPr>
-            <w:noProof/>
-            <w:webHidden/>
-          </w:rPr>
-          <w:fldChar w:fldCharType="begin"/>
-        </w:r>
-        <w:r>
-          <w:rPr>
-            <w:noProof/>
-            <w:webHidden/>
-          </w:rPr>
-          <w:instrText xml:space="preserve"> PAGEREF _Toc22028270 \h </w:instrText>
-        </w:r>
-        <w:r>
-          <w:rPr>
-            <w:noProof/>
-            <w:webHidden/>
-          </w:rPr>
-        </w:r>
-        <w:r>
-          <w:rPr>
-            <w:noProof/>
-            <w:webHidden/>
-          </w:rPr>
-          <w:fldChar w:fldCharType="separate"/>
-        </w:r>
-        <w:r>
-          <w:rPr>
-            <w:noProof/>
-            <w:webHidden/>
-          </w:rPr>
-          <w:t>5</w:t>
-        </w:r>
-        <w:r>
-          <w:rPr>
-            <w:noProof/>
-            <w:webHidden/>
-          </w:rPr>
-          <w:fldChar w:fldCharType="end"/>
-        </w:r>
-      </w:hyperlink>
-    </w:p>
+      <w:r>
+        <w:rPr>
+          <w:noProof/>
+        </w:rPr>
+        <w:fldChar w:fldCharType="begin"/>
+      </w:r>
+      <w:r>
+        <w:rPr>
+          <w:noProof/>
+        </w:rPr>
+        <w:instrText xml:space="preserve"> HYPERLINK \l "_Toc22028270" </w:instrText>
+      </w:r>
+      <w:r>
+        <w:rPr>
+          <w:noProof/>
+        </w:rPr>
+      </w:r>
+      <w:r>
+        <w:rPr>
+          <w:noProof/>
+        </w:rPr>
+        <w:fldChar w:fldCharType="separate"/>
+      </w:r>
+      <w:r>
+        <w:rPr>
+          <w:rStyle w:val="Hyperlink"/>
+          <w:noProof/>
+          <w:lang w:val="en-US"/>
+        </w:rPr>
+        <w:t>3.2</w:t>
+      </w:r>
+      <w:r>
+        <w:rPr>
+          <w:rFonts w:asciiTheme="minorHAnsi" w:eastAsiaTheme="minorEastAsia" w:hAnsiTheme="minorHAnsi" w:cstheme="minorBidi"/>
+          <w:noProof/>
+          <w:lang w:eastAsia="de-DE"/>
+        </w:rPr>
+        <w:tab/>
+      </w:r>
+      <w:r>
+        <w:rPr>
+          <w:rStyle w:val="Hyperlink"/>
+          <w:noProof/>
+          <w:lang w:val="en-US"/>
+        </w:rPr>
+        <w:t>Linux</w:t>
+      </w:r>
+      <w:r>
+        <w:rPr>
+          <w:noProof/>
+          <w:webHidden/>
+        </w:rPr>
+        <w:tab/>
+      </w:r>
+      <w:r>
+        <w:rPr>
+          <w:noProof/>
+          <w:webHidden/>
+        </w:rPr>
+        <w:fldChar w:fldCharType="begin"/>
+      </w:r>
+      <w:r>
+        <w:rPr>
+          <w:noProof/>
+          <w:webHidden/>
+        </w:rPr>
+        <w:instrText xml:space="preserve"> PAGEREF _Toc22028270 \h </w:instrText>
+      </w:r>
+      <w:r>
+        <w:rPr>
+          <w:noProof/>
+          <w:webHidden/>
+        </w:rPr>
+      </w:r>
+      <w:r>
+        <w:rPr>
+          <w:noProof/>
+          <w:webHidden/>
+        </w:rPr>
+        <w:fldChar w:fldCharType="separate"/>
+      </w:r>
+      <w:r>
+        <w:rPr>
+          <w:noProof/>
+          <w:webHidden/>
+        </w:rPr>
+        <w:t>5</w:t>
+      </w:r>
+      <w:r>
+        <w:rPr>
+          <w:noProof/>
+          <w:webHidden/>
+        </w:rPr>
+        <w:fldChar w:fldCharType="end"/>
+      </w:r>
+      <w:r>
+        <w:rPr>
+          <w:noProof/>
+        </w:rPr>
+        <w:fldChar w:fldCharType="end"/>
+      </w:r>
+    </w:p>
+    <w:bookmarkEnd w:id="38"/>
     <w:p>
       <w:pPr>
         <w:pStyle w:val="Verzeichnis2"/>
@@ -1152,80 +1181,107 @@
           <w:lang w:eastAsia="de-DE"/>
         </w:rPr>
       </w:pPr>
-      <w:hyperlink w:anchor="_Toc22028271" w:history="1">
-        <w:r>
-          <w:rPr>
-            <w:rStyle w:val="Hyperlink"/>
-            <w:noProof/>
-            <w:lang w:val="en-US"/>
-          </w:rPr>
-          <w:t>4.</w:t>
-        </w:r>
-        <w:r>
-          <w:rPr>
-            <w:rFonts w:asciiTheme="minorHAnsi" w:eastAsiaTheme="minorEastAsia" w:hAnsiTheme="minorHAnsi" w:cstheme="minorBidi"/>
-            <w:noProof/>
-            <w:lang w:eastAsia="de-DE"/>
-          </w:rPr>
-          <w:tab/>
-        </w:r>
-        <w:r>
-          <w:rPr>
-            <w:rStyle w:val="Hyperlink"/>
-            <w:noProof/>
-            <w:lang w:val="en-US"/>
-          </w:rPr>
-          <w:t>Program Execution</w:t>
-        </w:r>
-        <w:r>
-          <w:rPr>
-            <w:noProof/>
-            <w:webHidden/>
-          </w:rPr>
-          <w:tab/>
-        </w:r>
-        <w:r>
-          <w:rPr>
-            <w:noProof/>
-            <w:webHidden/>
-          </w:rPr>
-          <w:fldChar w:fldCharType="begin"/>
-        </w:r>
-        <w:r>
-          <w:rPr>
-            <w:noProof/>
-            <w:webHidden/>
-          </w:rPr>
-          <w:instrText xml:space="preserve"> PAGEREF _Toc22028271 \h </w:instrText>
-        </w:r>
-        <w:r>
-          <w:rPr>
-            <w:noProof/>
-            <w:webHidden/>
-          </w:rPr>
-        </w:r>
-        <w:r>
-          <w:rPr>
-            <w:noProof/>
-            <w:webHidden/>
-          </w:rPr>
-          <w:fldChar w:fldCharType="separate"/>
-        </w:r>
-        <w:r>
-          <w:rPr>
-            <w:noProof/>
-            <w:webHidden/>
-          </w:rPr>
-          <w:t>5</w:t>
-        </w:r>
-        <w:r>
-          <w:rPr>
-            <w:noProof/>
-            <w:webHidden/>
-          </w:rPr>
-          <w:fldChar w:fldCharType="end"/>
-        </w:r>
-      </w:hyperlink>
+      <w:r>
+        <w:rPr>
+          <w:noProof/>
+        </w:rPr>
+        <w:fldChar w:fldCharType="begin"/>
+      </w:r>
+      <w:r>
+        <w:rPr>
+          <w:noProof/>
+        </w:rPr>
+        <w:instrText xml:space="preserve"> HYPERLINK \l "_Toc22028271" </w:instrText>
+      </w:r>
+      <w:r>
+        <w:rPr>
+          <w:noProof/>
+        </w:rPr>
+      </w:r>
+      <w:r>
+        <w:rPr>
+          <w:noProof/>
+        </w:rPr>
+        <w:fldChar w:fldCharType="separate"/>
+      </w:r>
+      <w:r>
+        <w:rPr>
+          <w:rStyle w:val="Hyperlink"/>
+          <w:noProof/>
+          <w:lang w:val="en-US"/>
+        </w:rPr>
+        <w:t>4.</w:t>
+      </w:r>
+      <w:r>
+        <w:rPr>
+          <w:rFonts w:asciiTheme="minorHAnsi" w:eastAsiaTheme="minorEastAsia" w:hAnsiTheme="minorHAnsi" w:cstheme="minorBidi"/>
+          <w:noProof/>
+          <w:lang w:eastAsia="de-DE"/>
+        </w:rPr>
+        <w:tab/>
+      </w:r>
+      <w:r>
+        <w:rPr>
+          <w:rStyle w:val="Hyperlink"/>
+          <w:noProof/>
+          <w:lang w:val="en-US"/>
+        </w:rPr>
+        <w:t>Program Execution</w:t>
+      </w:r>
+      <w:r>
+        <w:rPr>
+          <w:noProof/>
+          <w:webHidden/>
+        </w:rPr>
+        <w:tab/>
+      </w:r>
+      <w:r>
+        <w:rPr>
+          <w:noProof/>
+          <w:webHidden/>
+        </w:rPr>
+        <w:fldChar w:fldCharType="begin"/>
+      </w:r>
+      <w:r>
+        <w:rPr>
+          <w:noProof/>
+          <w:webHidden/>
+        </w:rPr>
+        <w:instrText xml:space="preserve"> PAGEREF _Toc22028271 \h </w:instrText>
+      </w:r>
+      <w:r>
+        <w:rPr>
+          <w:noProof/>
+          <w:webHidden/>
+        </w:rPr>
+      </w:r>
+      <w:r>
+        <w:rPr>
+          <w:noProof/>
+          <w:webHidden/>
+        </w:rPr>
+        <w:fldChar w:fldCharType="separate"/>
+      </w:r>
+      <w:r>
+        <w:rPr>
+          <w:noProof/>
+          <w:webHidden/>
+        </w:rPr>
+        <w:t>5</w:t>
+      </w:r>
+      <w:r>
+        <w:rPr>
+          <w:noProof/>
+          <w:webHidden/>
+        </w:rPr>
+        <w:fldChar w:fldCharType="end"/>
+      </w:r>
+      <w:r>
+        <w:rPr>
+          <w:noProof/>
+        </w:rPr>
+        <w:fldChar w:fldCharType="end"/>
+      </w:r>
     </w:p>
     <w:p>
       <w:pPr>
@@ -2535,14 +2591,14 @@
           <w:lang w:val="en-US"/>
         </w:rPr>
       </w:pPr>
-      <w:bookmarkStart w:id="38" w:name="_Toc22028257"/>
+      <w:bookmarkStart w:id="39" w:name="_Toc22028257"/>
       <w:r>
         <w:rPr>
           <w:lang w:val="en-US"/>
         </w:rPr>
         <w:t>Introduction</w:t>
       </w:r>
-      <w:bookmarkEnd w:id="38"/>
+      <w:bookmarkEnd w:id="39"/>
     </w:p>
     <w:p>
       <w:pPr>
@@ -2987,14 +3043,14 @@
           <w:lang w:val="en-US"/>
         </w:rPr>
       </w:pPr>
-      <w:bookmarkStart w:id="39" w:name="_Toc22028258"/>
+      <w:bookmarkStart w:id="40" w:name="_Toc22028258"/>
       <w:r>
         <w:rPr>
           <w:lang w:val="en-US"/>
         </w:rPr>
         <w:t>Project Authors and Contributors</w:t>
       </w:r>
-      <w:bookmarkEnd w:id="39"/>
+      <w:bookmarkEnd w:id="40"/>
     </w:p>
     <w:p>
       <w:pPr>
@@ -3481,14 +3537,14 @@
           <w:lang w:val="en-US"/>
         </w:rPr>
       </w:pPr>
-      <w:bookmarkStart w:id="40" w:name="_Toc22028259"/>
+      <w:bookmarkStart w:id="41" w:name="_Toc22028259"/>
       <w:r>
         <w:rPr>
           <w:lang w:val="en-US"/>
         </w:rPr>
         <w:t>Changelog</w:t>
       </w:r>
-      <w:bookmarkEnd w:id="40"/>
+      <w:bookmarkEnd w:id="41"/>
     </w:p>
     <w:p>
       <w:pPr>
@@ -3555,17 +3611,16 @@
           <w:lang w:val="en-US" w:eastAsia="de-DE"/>
         </w:rPr>
       </w:pPr>
-      <w:bookmarkStart w:id="41" w:name="_Toc484449259"/>
-      <w:bookmarkStart w:id="42" w:name="_Toc502072379"/>
-      <w:bookmarkStart w:id="43" w:name="_Toc510165762"/>
-      <w:bookmarkStart w:id="44" w:name="_Toc8809747"/>
-      <w:bookmarkStart w:id="45" w:name="_Toc8897864"/>
-      <w:bookmarkStart w:id="46" w:name="_Toc11055781"/>
-      <w:bookmarkStart w:id="47" w:name="_Toc14185248"/>
-      <w:bookmarkStart w:id="48" w:name="_Toc17051720"/>
-      <w:bookmarkStart w:id="49" w:name="_Toc18834590"/>
-      <w:bookmarkStart w:id="50" w:name="_Toc22028260"/>
-      <w:bookmarkEnd w:id="41"/>
+      <w:bookmarkStart w:id="42" w:name="_Toc484449259"/>
+      <w:bookmarkStart w:id="43" w:name="_Toc502072379"/>
+      <w:bookmarkStart w:id="44" w:name="_Toc510165762"/>
+      <w:bookmarkStart w:id="45" w:name="_Toc8809747"/>
+      <w:bookmarkStart w:id="46" w:name="_Toc8897864"/>
+      <w:bookmarkStart w:id="47" w:name="_Toc11055781"/>
+      <w:bookmarkStart w:id="48" w:name="_Toc14185248"/>
+      <w:bookmarkStart w:id="49" w:name="_Toc17051720"/>
+      <w:bookmarkStart w:id="50" w:name="_Toc18834590"/>
+      <w:bookmarkStart w:id="51" w:name="_Toc22028260"/>
       <w:bookmarkEnd w:id="42"/>
       <w:bookmarkEnd w:id="43"/>
       <w:bookmarkEnd w:id="44"/>
@@ -3575,6 +3630,7 @@
       <w:bookmarkEnd w:id="48"/>
       <w:bookmarkEnd w:id="49"/>
       <w:bookmarkEnd w:id="50"/>
+      <w:bookmarkEnd w:id="51"/>
     </w:p>
     <w:p>
       <w:pPr>
@@ -3597,17 +3653,16 @@
           <w:lang w:val="en-US" w:eastAsia="de-DE"/>
         </w:rPr>
       </w:pPr>
-      <w:bookmarkStart w:id="51" w:name="_Toc484449260"/>
-      <w:bookmarkStart w:id="52" w:name="_Toc502072380"/>
-      <w:bookmarkStart w:id="53" w:name="_Toc510165763"/>
-      <w:bookmarkStart w:id="54" w:name="_Toc8809748"/>
-      <w:bookmarkStart w:id="55" w:name="_Toc8897865"/>
-      <w:bookmarkStart w:id="56" w:name="_Toc11055782"/>
-      <w:bookmarkStart w:id="57" w:name="_Toc14185249"/>
-      <w:bookmarkStart w:id="58" w:name="_Toc17051721"/>
-      <w:bookmarkStart w:id="59" w:name="_Toc18834591"/>
-      <w:bookmarkStart w:id="60" w:name="_Toc22028261"/>
-      <w:bookmarkEnd w:id="51"/>
+      <w:bookmarkStart w:id="52" w:name="_Toc484449260"/>
+      <w:bookmarkStart w:id="53" w:name="_Toc502072380"/>
+      <w:bookmarkStart w:id="54" w:name="_Toc510165763"/>
+      <w:bookmarkStart w:id="55" w:name="_Toc8809748"/>
+      <w:bookmarkStart w:id="56" w:name="_Toc8897865"/>
+      <w:bookmarkStart w:id="57" w:name="_Toc11055782"/>
+      <w:bookmarkStart w:id="58" w:name="_Toc14185249"/>
+      <w:bookmarkStart w:id="59" w:name="_Toc17051721"/>
+      <w:bookmarkStart w:id="60" w:name="_Toc18834591"/>
+      <w:bookmarkStart w:id="61" w:name="_Toc22028261"/>
       <w:bookmarkEnd w:id="52"/>
       <w:bookmarkEnd w:id="53"/>
       <w:bookmarkEnd w:id="54"/>
@@ -3617,6 +3672,7 @@
       <w:bookmarkEnd w:id="58"/>
       <w:bookmarkEnd w:id="59"/>
       <w:bookmarkEnd w:id="60"/>
+      <w:bookmarkEnd w:id="61"/>
     </w:p>
     <w:p>
       <w:pPr>
@@ -3625,7 +3681,7 @@
           <w:lang w:val="en-US"/>
         </w:rPr>
       </w:pPr>
-      <w:bookmarkStart w:id="61" w:name="_Toc22028262"/>
+      <w:bookmarkStart w:id="62" w:name="_Toc22028262"/>
       <w:r>
         <w:rPr>
           <w:lang w:val="en-US"/>
@@ -3644,7 +3700,7 @@
         </w:rPr>
         <w:t xml:space="preserve"> 2019)</w:t>
       </w:r>
-      <w:bookmarkEnd w:id="61"/>
+      <w:bookmarkEnd w:id="62"/>
     </w:p>
     <w:p>
       <w:pPr>
@@ -3854,7 +3910,7 @@
           <w:lang w:val="en-US"/>
         </w:rPr>
       </w:pPr>
-      <w:bookmarkStart w:id="62" w:name="_Toc22028263"/>
+      <w:bookmarkStart w:id="63" w:name="_Toc22028263"/>
       <w:r>
         <w:rPr>
           <w:lang w:val="en-US"/>
@@ -3873,7 +3929,7 @@
         </w:rPr>
         <w:t xml:space="preserve"> 2019)</w:t>
       </w:r>
-      <w:bookmarkEnd w:id="62"/>
+      <w:bookmarkEnd w:id="63"/>
     </w:p>
     <w:p>
       <w:pPr>
@@ -4066,7 +4122,7 @@
           <w:lang w:val="en-US"/>
         </w:rPr>
       </w:pPr>
-      <w:bookmarkStart w:id="63" w:name="_Toc22028264"/>
+      <w:bookmarkStart w:id="64" w:name="_Toc22028264"/>
       <w:r>
         <w:rPr>
           <w:lang w:val="en-US"/>
@@ -4097,7 +4153,7 @@
         </w:rPr>
         <w:t>May 2019)</w:t>
       </w:r>
-      <w:bookmarkEnd w:id="63"/>
+      <w:bookmarkEnd w:id="64"/>
     </w:p>
     <w:p>
       <w:pPr>
@@ -4140,7 +4196,7 @@
         </w:rPr>
         <w:t>tested on Windows 10 only</w:t>
       </w:r>
-      <w:bookmarkStart w:id="64" w:name="_Ref447780942"/>
+      <w:bookmarkStart w:id="65" w:name="_Ref447780942"/>
       <w:r>
         <w:rPr>
           <w:lang w:val="en-US"/>
@@ -4162,17 +4218,17 @@
           <w:lang w:val="en-US"/>
         </w:rPr>
       </w:pPr>
-      <w:bookmarkStart w:id="65" w:name="_Ref502071357"/>
-      <w:bookmarkStart w:id="66" w:name="_Toc22028265"/>
+      <w:bookmarkStart w:id="66" w:name="_Ref502071357"/>
+      <w:bookmarkStart w:id="67" w:name="_Toc22028265"/>
       <w:r>
         <w:rPr>
           <w:lang w:val="en-US"/>
         </w:rPr>
         <w:t>System Requirements and Software Installation</w:t>
       </w:r>
-      <w:bookmarkEnd w:id="64"/>
       <w:bookmarkEnd w:id="65"/>
       <w:bookmarkEnd w:id="66"/>
+      <w:bookmarkEnd w:id="67"/>
     </w:p>
     <w:p>
       <w:pPr>
@@ -4244,15 +4300,14 @@
           <w:lang w:val="en-US" w:eastAsia="de-DE"/>
         </w:rPr>
       </w:pPr>
-      <w:bookmarkStart w:id="67" w:name="_Toc510165767"/>
-      <w:bookmarkStart w:id="68" w:name="_Toc8809751"/>
-      <w:bookmarkStart w:id="69" w:name="_Toc8897868"/>
-      <w:bookmarkStart w:id="70" w:name="_Toc11055786"/>
-      <w:bookmarkStart w:id="71" w:name="_Toc14185253"/>
-      <w:bookmarkStart w:id="72" w:name="_Toc17051725"/>
-      <w:bookmarkStart w:id="73" w:name="_Toc18834596"/>
-      <w:bookmarkStart w:id="74" w:name="_Toc22028266"/>
-      <w:bookmarkEnd w:id="67"/>
+      <w:bookmarkStart w:id="68" w:name="_Toc510165767"/>
+      <w:bookmarkStart w:id="69" w:name="_Toc8809751"/>
+      <w:bookmarkStart w:id="70" w:name="_Toc8897868"/>
+      <w:bookmarkStart w:id="71" w:name="_Toc11055786"/>
+      <w:bookmarkStart w:id="72" w:name="_Toc14185253"/>
+      <w:bookmarkStart w:id="73" w:name="_Toc17051725"/>
+      <w:bookmarkStart w:id="74" w:name="_Toc18834596"/>
+      <w:bookmarkStart w:id="75" w:name="_Toc22028266"/>
       <w:bookmarkEnd w:id="68"/>
       <w:bookmarkEnd w:id="69"/>
       <w:bookmarkEnd w:id="70"/>
@@ -4260,6 +4315,7 @@
       <w:bookmarkEnd w:id="72"/>
       <w:bookmarkEnd w:id="73"/>
       <w:bookmarkEnd w:id="74"/>
+      <w:bookmarkEnd w:id="75"/>
     </w:p>
     <w:p>
       <w:pPr>
@@ -4282,15 +4338,14 @@
           <w:lang w:val="en-US" w:eastAsia="de-DE"/>
         </w:rPr>
       </w:pPr>
-      <w:bookmarkStart w:id="75" w:name="_Toc510165768"/>
-      <w:bookmarkStart w:id="76" w:name="_Toc8809752"/>
-      <w:bookmarkStart w:id="77" w:name="_Toc8897869"/>
-      <w:bookmarkStart w:id="78" w:name="_Toc11055787"/>
-      <w:bookmarkStart w:id="79" w:name="_Toc14185254"/>
-      <w:bookmarkStart w:id="80" w:name="_Toc17051726"/>
-      <w:bookmarkStart w:id="81" w:name="_Toc18834597"/>
-      <w:bookmarkStart w:id="82" w:name="_Toc22028267"/>
-      <w:bookmarkEnd w:id="75"/>
+      <w:bookmarkStart w:id="76" w:name="_Toc510165768"/>
+      <w:bookmarkStart w:id="77" w:name="_Toc8809752"/>
+      <w:bookmarkStart w:id="78" w:name="_Toc8897869"/>
+      <w:bookmarkStart w:id="79" w:name="_Toc11055787"/>
+      <w:bookmarkStart w:id="80" w:name="_Toc14185254"/>
+      <w:bookmarkStart w:id="81" w:name="_Toc17051726"/>
+      <w:bookmarkStart w:id="82" w:name="_Toc18834597"/>
+      <w:bookmarkStart w:id="83" w:name="_Toc22028267"/>
       <w:bookmarkEnd w:id="76"/>
       <w:bookmarkEnd w:id="77"/>
       <w:bookmarkEnd w:id="78"/>
@@ -4298,6 +4353,7 @@
       <w:bookmarkEnd w:id="80"/>
       <w:bookmarkEnd w:id="81"/>
       <w:bookmarkEnd w:id="82"/>
+      <w:bookmarkEnd w:id="83"/>
     </w:p>
     <w:p>
       <w:pPr>
@@ -4320,15 +4376,14 @@
           <w:lang w:val="en-US" w:eastAsia="de-DE"/>
         </w:rPr>
       </w:pPr>
-      <w:bookmarkStart w:id="83" w:name="_Toc510165769"/>
-      <w:bookmarkStart w:id="84" w:name="_Toc8809753"/>
-      <w:bookmarkStart w:id="85" w:name="_Toc8897870"/>
-      <w:bookmarkStart w:id="86" w:name="_Toc11055788"/>
-      <w:bookmarkStart w:id="87" w:name="_Toc14185255"/>
-      <w:bookmarkStart w:id="88" w:name="_Toc17051727"/>
-      <w:bookmarkStart w:id="89" w:name="_Toc18834598"/>
-      <w:bookmarkStart w:id="90" w:name="_Toc22028268"/>
-      <w:bookmarkEnd w:id="83"/>
+      <w:bookmarkStart w:id="84" w:name="_Toc510165769"/>
+      <w:bookmarkStart w:id="85" w:name="_Toc8809753"/>
+      <w:bookmarkStart w:id="86" w:name="_Toc8897870"/>
+      <w:bookmarkStart w:id="87" w:name="_Toc11055788"/>
+      <w:bookmarkStart w:id="88" w:name="_Toc14185255"/>
+      <w:bookmarkStart w:id="89" w:name="_Toc17051727"/>
+      <w:bookmarkStart w:id="90" w:name="_Toc18834598"/>
+      <w:bookmarkStart w:id="91" w:name="_Toc22028268"/>
       <w:bookmarkEnd w:id="84"/>
       <w:bookmarkEnd w:id="85"/>
       <w:bookmarkEnd w:id="86"/>
@@ -4336,6 +4391,7 @@
       <w:bookmarkEnd w:id="88"/>
       <w:bookmarkEnd w:id="89"/>
       <w:bookmarkEnd w:id="90"/>
+      <w:bookmarkEnd w:id="91"/>
     </w:p>
     <w:p>
       <w:pPr>
@@ -4344,14 +4400,14 @@
           <w:lang w:val="en-US"/>
         </w:rPr>
       </w:pPr>
-      <w:bookmarkStart w:id="91" w:name="_Toc22028269"/>
+      <w:bookmarkStart w:id="92" w:name="_Toc22028269"/>
       <w:r>
         <w:rPr>
           <w:lang w:val="en-US"/>
         </w:rPr>
         <w:t>Windows (7 / 8 / 10)</w:t>
       </w:r>
-      <w:bookmarkEnd w:id="91"/>
+      <w:bookmarkEnd w:id="92"/>
     </w:p>
     <w:p>
       <w:pPr>
@@ -4729,15 +4785,7 @@
         <w:rPr>
           <w:lang w:val="en-US"/>
         </w:rPr>
-        <w:t>parame</w:t>
-      </w:r>
-      <w:bookmarkStart w:id="92" w:name="_GoBack"/>
-      <w:bookmarkEnd w:id="92"/>
-      <w:r>
-        <w:rPr>
-          <w:lang w:val="en-US"/>
-        </w:rPr>
-        <w:t xml:space="preserve">ters </w:t>
+        <w:t xml:space="preserve">parameters </w:t>
       </w:r>
       <w:r>
         <w:rPr>
@@ -4797,19 +4845,7 @@
         <w:rPr>
           <w:lang w:val="en-US"/>
         </w:rPr>
-        <w:t>tory are not r</w:t>
-      </w:r>
-      <w:r>
-        <w:rPr>
-          <w:lang w:val="en-US"/>
-        </w:rPr>
-        <w:t>e</w:t>
-      </w:r>
-      <w:r>
-        <w:rPr>
-          <w:lang w:val="en-US"/>
-        </w:rPr>
-        <w:t>moved:</w:t>
+        <w:t>tory are not removed:</w:t>
       </w:r>
     </w:p>
     <w:p>
@@ -5320,19 +5356,7 @@
         <w:rPr>
           <w:lang w:val="en-US" w:eastAsia="de-DE"/>
         </w:rPr>
-        <w:t>tains the ex</w:t>
-      </w:r>
-      <w:r>
-        <w:rPr>
-          <w:lang w:val="en-US" w:eastAsia="de-DE"/>
-        </w:rPr>
-        <w:t>e</w:t>
-      </w:r>
-      <w:r>
-        <w:rPr>
-          <w:lang w:val="en-US" w:eastAsia="de-DE"/>
-        </w:rPr>
-        <w:t>cutable “</w:t>
+        <w:t>tains the executable “</w:t>
       </w:r>
       <w:proofErr w:type="spellStart"/>
       <w:r>
@@ -9158,6 +9182,37 @@
         </w:rPr>
         <w:t>In all other cases, “Surface” must be used. This is usually the case for moon or sun imaging. In Surface mode, a so-called “stabilization anchor” must be selected in the image. By comparing its position in all frames, PSS determines the drift between them. Obviously, it is crucial to choose the anchor appropriately.</w:t>
       </w:r>
+      <w:r>
+        <w:rPr>
+          <w:lang w:val="en-US" w:eastAsia="de-DE"/>
+        </w:rPr>
+        <w:br/>
+        <w:t>Also, it is important to set the parameter “Stabilization search width” high enough. If the di</w:t>
+      </w:r>
+      <w:r>
+        <w:rPr>
+          <w:lang w:val="en-US" w:eastAsia="de-DE"/>
+        </w:rPr>
+        <w:t>s</w:t>
+      </w:r>
+      <w:r>
+        <w:rPr>
+          <w:lang w:val="en-US" w:eastAsia="de-DE"/>
+        </w:rPr>
+        <w:t>placement between two consecutive frames exceeds this value, the stabilization fails and the job is abor</w:t>
+      </w:r>
+      <w:r>
+        <w:rPr>
+          <w:lang w:val="en-US" w:eastAsia="de-DE"/>
+        </w:rPr>
+        <w:t>t</w:t>
+      </w:r>
+      <w:r>
+        <w:rPr>
+          <w:lang w:val="en-US" w:eastAsia="de-DE"/>
+        </w:rPr>
+        <w:t>ed. In this case try again with a higher value.</w:t>
+      </w:r>
     </w:p>
     <w:p>
       <w:pPr>
@@ -9411,6 +9466,7 @@
         <w:rPr>
           <w:lang w:val="en-US" w:eastAsia="de-DE"/>
         </w:rPr>
+        <w:lastRenderedPageBreak/>
         <w:t>Initially</w:t>
       </w:r>
       <w:r>
@@ -9435,7 +9491,6 @@
         <w:rPr>
           <w:lang w:val="en-US" w:eastAsia="de-DE"/>
         </w:rPr>
-        <w:lastRenderedPageBreak/>
         <w:t xml:space="preserve">If the contents of the view are to be manipulated, like in this case </w:t>
       </w:r>
       <w:r>
@@ -9938,7 +9993,14 @@
         <w:rPr>
           <w:lang w:val="en-US" w:eastAsia="de-DE"/>
         </w:rPr>
-        <w:t>ing limit can be moved by changing the input editor fields for “Number of frames” or “Percentage”. As an alternative, pressing the key “Set limit to current frame” moves the border of the shaded area to the position of the frame being displayed.</w:t>
+        <w:t xml:space="preserve">ing limit can be moved by changing the input editor fields for “Number of frames” or “Percentage”. As an </w:t>
+      </w:r>
+      <w:r>
+        <w:rPr>
+          <w:lang w:val="en-US" w:eastAsia="de-DE"/>
+        </w:rPr>
+        <w:lastRenderedPageBreak/>
+        <w:t>alternative, pressing the key “Set limit to current frame” moves the border of the shaded area to the position of the frame being displayed.</w:t>
       </w:r>
       <w:r>
         <w:rPr>
@@ -9958,7 +10020,6 @@
           <w:noProof/>
           <w:lang w:eastAsia="de-DE"/>
         </w:rPr>
-        <w:lastRenderedPageBreak/>
         <w:drawing>
           <wp:anchor distT="0" distB="0" distL="114300" distR="114300" simplePos="0" relativeHeight="251704320" behindDoc="0" locked="0" layoutInCell="1" allowOverlap="1" wp14:anchorId="2229785F" wp14:editId="2BFB9241">
             <wp:simplePos x="0" y="0"/>
@@ -10213,7 +10274,14 @@
         <w:rPr>
           <w:lang w:val="en-US" w:eastAsia="de-DE"/>
         </w:rPr>
-        <w:t xml:space="preserve">a viewer opens and prompts the user to select the ROI as a rectangular patch (as described in Section </w:t>
+        <w:t xml:space="preserve">a viewer opens and prompts the user to select the ROI as a rectangular </w:t>
+      </w:r>
+      <w:r>
+        <w:rPr>
+          <w:lang w:val="en-US" w:eastAsia="de-DE"/>
+        </w:rPr>
+        <w:lastRenderedPageBreak/>
+        <w:t xml:space="preserve">patch (as described in Section </w:t>
       </w:r>
       <w:r>
         <w:rPr>
@@ -11648,7 +11716,7 @@
         </w:rPr>
         <w:drawing>
           <wp:inline distT="0" distB="0" distL="0" distR="0" wp14:anchorId="224F21CD" wp14:editId="50D08AD1">
-            <wp:extent cx="5760720" cy="4119880"/>
+            <wp:extent cx="5756856" cy="4117117"/>
             <wp:effectExtent l="0" t="0" r="0" b="0"/>
             <wp:docPr id="51" name="Grafik 51"/>
             <wp:cNvGraphicFramePr>
@@ -11948,7 +12016,199 @@
         <w:rPr>
           <w:lang w:val="en-US" w:eastAsia="de-DE"/>
         </w:rPr>
-        <w:t>Choose a positive value to sharpen the i</w:t>
+        <w:t>Choose a positive value to sharpen the image, or a negative value to smooth it.</w:t>
+      </w:r>
+      <w:r>
+        <w:rPr>
+          <w:lang w:val="en-US" w:eastAsia="de-DE"/>
+        </w:rPr>
+        <w:t xml:space="preserve"> Smoothing can be useful to remove high-frequency noise created by a </w:t>
+      </w:r>
+      <w:r>
+        <w:rPr>
+          <w:lang w:val="en-US" w:eastAsia="de-DE"/>
+        </w:rPr>
+        <w:t xml:space="preserve">previous </w:t>
+      </w:r>
+      <w:r>
+        <w:rPr>
+          <w:lang w:val="en-US" w:eastAsia="de-DE"/>
+        </w:rPr>
+        <w:t>sharpening layer.</w:t>
+      </w:r>
+    </w:p>
+    <w:p>
+      <w:pPr>
+        <w:rPr>
+          <w:lang w:val="en-US" w:eastAsia="de-DE"/>
+        </w:rPr>
+      </w:pPr>
+      <w:r>
+        <w:rPr>
+          <w:lang w:val="en-US" w:eastAsia="de-DE"/>
+        </w:rPr>
+        <w:t>A</w:t>
+      </w:r>
+      <w:r>
+        <w:rPr>
+          <w:lang w:val="en-US" w:eastAsia="de-DE"/>
+        </w:rPr>
+        <w:t xml:space="preserve"> layer can either </w:t>
+      </w:r>
+      <w:r>
+        <w:rPr>
+          <w:lang w:val="en-US" w:eastAsia="de-DE"/>
+        </w:rPr>
+        <w:t>affect the luminanc</w:t>
+      </w:r>
+      <w:r>
+        <w:rPr>
+          <w:lang w:val="en-US" w:eastAsia="de-DE"/>
+        </w:rPr>
+        <w:t>e channel</w:t>
+      </w:r>
+      <w:r>
+        <w:rPr>
+          <w:lang w:val="en-US" w:eastAsia="de-DE"/>
+        </w:rPr>
+        <w:t xml:space="preserve"> only,</w:t>
+      </w:r>
+      <w:r>
+        <w:rPr>
+          <w:lang w:val="en-US" w:eastAsia="de-DE"/>
+        </w:rPr>
+        <w:t xml:space="preserve"> or all color channels.</w:t>
+      </w:r>
+      <w:r>
+        <w:rPr>
+          <w:lang w:val="en-US" w:eastAsia="de-DE"/>
+        </w:rPr>
+        <w:t xml:space="preserve"> The choice is mad</w:t>
+      </w:r>
+      <w:r>
+        <w:rPr>
+          <w:lang w:val="en-US" w:eastAsia="de-DE"/>
+        </w:rPr>
+        <w:t>e by setting a checkbox accordingly.</w:t>
+      </w:r>
+    </w:p>
+    <w:p>
+      <w:pPr>
+        <w:rPr>
+          <w:lang w:val="en-US" w:eastAsia="de-DE"/>
+        </w:rPr>
+      </w:pPr>
+      <w:r>
+        <w:rPr>
+          <w:lang w:val="en-US" w:eastAsia="de-DE"/>
+        </w:rPr>
+        <w:t xml:space="preserve">When the </w:t>
+      </w:r>
+      <w:proofErr w:type="spellStart"/>
+      <w:r>
+        <w:rPr>
+          <w:lang w:val="en-US" w:eastAsia="de-DE"/>
+        </w:rPr>
+        <w:t>postprocessing</w:t>
+      </w:r>
+      <w:proofErr w:type="spellEnd"/>
+      <w:r>
+        <w:rPr>
+          <w:lang w:val="en-US" w:eastAsia="de-DE"/>
+        </w:rPr>
+        <w:t xml:space="preserve"> view opens in the GUI, the viewer </w:t>
+      </w:r>
+      <w:r>
+        <w:rPr>
+          <w:lang w:val="en-US" w:eastAsia="de-DE"/>
+        </w:rPr>
+        <w:t>to</w:t>
+      </w:r>
+      <w:r>
+        <w:rPr>
+          <w:lang w:val="en-US" w:eastAsia="de-DE"/>
+        </w:rPr>
+        <w:t xml:space="preserve"> the left shows the input image, with the sharpen</w:t>
+      </w:r>
+      <w:r>
+        <w:rPr>
+          <w:lang w:val="en-US" w:eastAsia="de-DE"/>
+        </w:rPr>
+        <w:t>ing model selected in the version manager</w:t>
+      </w:r>
+      <w:r>
+        <w:rPr>
+          <w:lang w:val="en-US" w:eastAsia="de-DE"/>
+        </w:rPr>
+        <w:t xml:space="preserve"> being applied. If PSS is called for the first time,</w:t>
+      </w:r>
+      <w:r>
+        <w:rPr>
+          <w:lang w:val="en-US" w:eastAsia="de-DE"/>
+        </w:rPr>
+        <w:t xml:space="preserve"> in addition to the original image (Version “0”) it starts with an initial version 1, consisting of </w:t>
+      </w:r>
+      <w:r>
+        <w:rPr>
+          <w:lang w:val="en-US" w:eastAsia="de-DE"/>
+        </w:rPr>
+        <w:t xml:space="preserve">a trivial single </w:t>
+      </w:r>
+      <w:r>
+        <w:rPr>
+          <w:lang w:val="en-US" w:eastAsia="de-DE"/>
+        </w:rPr>
+        <w:lastRenderedPageBreak/>
+        <w:t xml:space="preserve">correction layer </w:t>
+      </w:r>
+      <w:r>
+        <w:rPr>
+          <w:lang w:val="en-US" w:eastAsia="de-DE"/>
+        </w:rPr>
+        <w:t>(</w:t>
+      </w:r>
+      <w:r>
+        <w:rPr>
+          <w:lang w:val="en-US" w:eastAsia="de-DE"/>
+        </w:rPr>
+        <w:t>Radius = 1.0</w:t>
+      </w:r>
+      <w:r>
+        <w:rPr>
+          <w:lang w:val="en-US" w:eastAsia="de-DE"/>
+        </w:rPr>
+        <w:t xml:space="preserve">, Amount = 0., </w:t>
+      </w:r>
+      <w:r>
+        <w:rPr>
+          <w:lang w:val="en-US" w:eastAsia="de-DE"/>
+        </w:rPr>
+        <w:t>i.e. no correction</w:t>
+      </w:r>
+      <w:r>
+        <w:rPr>
+          <w:lang w:val="en-US" w:eastAsia="de-DE"/>
+        </w:rPr>
+        <w:t xml:space="preserve"> is being applied, sharpening in all color channels)</w:t>
+      </w:r>
+      <w:r>
+        <w:rPr>
+          <w:lang w:val="en-US" w:eastAsia="de-DE"/>
+        </w:rPr>
+        <w:t>.</w:t>
+      </w:r>
+    </w:p>
+    <w:p>
+      <w:pPr>
+        <w:rPr>
+          <w:lang w:val="en-US" w:eastAsia="de-DE"/>
+        </w:rPr>
+      </w:pPr>
+      <w:r>
+        <w:rPr>
+          <w:lang w:val="en-US" w:eastAsia="de-DE"/>
+        </w:rPr>
+        <w:t>Layers are added / removed by pressing the buttons “Add correction layer” and “Remove”, respectively. When layer parameters are changed, the image viewer is updated immediately. In the case of large i</w:t>
       </w:r>
       <w:r>
         <w:rPr>
@@ -11960,94 +12220,66 @@
         <w:rPr>
           <w:lang w:val="en-US" w:eastAsia="de-DE"/>
         </w:rPr>
-        <w:t>age, or a negative value to smooth it.</w:t>
-      </w:r>
-      <w:r>
-        <w:rPr>
-          <w:lang w:val="en-US" w:eastAsia="de-DE"/>
-        </w:rPr>
-        <w:t xml:space="preserve"> Smoothing can be useful to remove high-frequency noise created by a </w:t>
-      </w:r>
-      <w:r>
-        <w:rPr>
-          <w:lang w:val="en-US" w:eastAsia="de-DE"/>
-        </w:rPr>
-        <w:t xml:space="preserve">previous </w:t>
-      </w:r>
-      <w:r>
-        <w:rPr>
-          <w:lang w:val="en-US" w:eastAsia="de-DE"/>
-        </w:rPr>
-        <w:t>sharpening layer.</w:t>
-      </w:r>
-    </w:p>
-    <w:p>
-      <w:pPr>
-        <w:ind w:left="360"/>
-        <w:rPr>
-          <w:lang w:val="en-US" w:eastAsia="de-DE"/>
-        </w:rPr>
-      </w:pPr>
-      <w:r>
-        <w:rPr>
-          <w:lang w:val="en-US" w:eastAsia="de-DE"/>
-        </w:rPr>
-        <w:t>A</w:t>
-      </w:r>
-      <w:r>
-        <w:rPr>
-          <w:lang w:val="en-US" w:eastAsia="de-DE"/>
-        </w:rPr>
-        <w:t xml:space="preserve"> layer can either </w:t>
-      </w:r>
-      <w:r>
-        <w:rPr>
-          <w:lang w:val="en-US" w:eastAsia="de-DE"/>
-        </w:rPr>
-        <w:t>affect the luminanc</w:t>
-      </w:r>
-      <w:r>
-        <w:rPr>
-          <w:lang w:val="en-US" w:eastAsia="de-DE"/>
-        </w:rPr>
-        <w:t>e channel</w:t>
-      </w:r>
-      <w:r>
-        <w:rPr>
-          <w:lang w:val="en-US" w:eastAsia="de-DE"/>
-        </w:rPr>
-        <w:t xml:space="preserve"> only,</w:t>
-      </w:r>
-      <w:r>
-        <w:rPr>
-          <w:lang w:val="en-US" w:eastAsia="de-DE"/>
-        </w:rPr>
-        <w:t xml:space="preserve"> or all color channels.</w:t>
-      </w:r>
-      <w:r>
-        <w:rPr>
-          <w:lang w:val="en-US" w:eastAsia="de-DE"/>
-        </w:rPr>
-        <w:t xml:space="preserve"> The choice is mad</w:t>
-      </w:r>
-      <w:r>
-        <w:rPr>
-          <w:lang w:val="en-US" w:eastAsia="de-DE"/>
-        </w:rPr>
-        <w:t>e by setting a checkbox accordingly.</w:t>
-      </w:r>
-    </w:p>
-    <w:p>
-      <w:pPr>
-        <w:spacing w:after="0" w:line="240" w:lineRule="auto"/>
-        <w:rPr>
-          <w:lang w:val="en-US" w:eastAsia="de-DE"/>
-        </w:rPr>
-      </w:pPr>
-    </w:p>
-    <w:p>
-      <w:pPr>
-        <w:ind w:left="360"/>
+        <w:t>ages, a “busy” message appears in the status line until the update is finished.</w:t>
+      </w:r>
+    </w:p>
+    <w:p>
+      <w:pPr>
+        <w:rPr>
+          <w:lang w:val="en-US" w:eastAsia="de-DE"/>
+        </w:rPr>
+      </w:pPr>
+      <w:r>
+        <w:rPr>
+          <w:lang w:val="en-US" w:eastAsia="de-DE"/>
+        </w:rPr>
+        <w:t xml:space="preserve">In the </w:t>
+      </w:r>
+      <w:r>
+        <w:rPr>
+          <w:lang w:val="en-US" w:eastAsia="de-DE"/>
+        </w:rPr>
+        <w:t>following example</w:t>
+      </w:r>
+      <w:r>
+        <w:rPr>
+          <w:lang w:val="en-US" w:eastAsia="de-DE"/>
+        </w:rPr>
+        <w:t xml:space="preserve"> a second layer (with a ne</w:t>
+      </w:r>
+      <w:r>
+        <w:rPr>
+          <w:lang w:val="en-US" w:eastAsia="de-DE"/>
+        </w:rPr>
+        <w:t>g</w:t>
+      </w:r>
+      <w:r>
+        <w:rPr>
+          <w:lang w:val="en-US" w:eastAsia="de-DE"/>
+        </w:rPr>
+        <w:t>ative amount) was added to remove high-frequency noise in the luminance channel.</w:t>
+      </w:r>
+      <w:r>
+        <w:rPr>
+          <w:lang w:val="en-US" w:eastAsia="de-DE"/>
+        </w:rPr>
+        <w:t xml:space="preserve"> </w:t>
+      </w:r>
+      <w:r>
+        <w:rPr>
+          <w:lang w:val="en-US" w:eastAsia="de-DE"/>
+        </w:rPr>
+        <w:t>The viewer’s zoom function is used to look</w:t>
+      </w:r>
+      <w:r>
+        <w:rPr>
+          <w:lang w:val="en-US" w:eastAsia="de-DE"/>
+        </w:rPr>
+        <w:t xml:space="preserve"> at the filter effect in detail:</w:t>
+      </w:r>
+    </w:p>
+    <w:p>
+      <w:pPr>
         <w:rPr>
           <w:lang w:val="en-US" w:eastAsia="de-DE"/>
         </w:rPr>
@@ -12057,19 +12289,10 @@
           <w:noProof/>
           <w:lang w:eastAsia="de-DE"/>
         </w:rPr>
-        <w:lastRenderedPageBreak/>
         <w:drawing>
-          <wp:anchor distT="0" distB="0" distL="114300" distR="114300" simplePos="0" relativeHeight="251707392" behindDoc="0" locked="0" layoutInCell="1" allowOverlap="1" wp14:anchorId="4E0127C4" wp14:editId="1D5F5F2D">
-            <wp:simplePos x="0" y="0"/>
-            <wp:positionH relativeFrom="column">
-              <wp:posOffset>1270</wp:posOffset>
-            </wp:positionH>
-            <wp:positionV relativeFrom="paragraph">
-              <wp:posOffset>323215</wp:posOffset>
-            </wp:positionV>
-            <wp:extent cx="4643755" cy="3322320"/>
-            <wp:effectExtent l="0" t="0" r="4445" b="0"/>
-            <wp:wrapSquare wrapText="bothSides"/>
+          <wp:inline distT="0" distB="0" distL="0" distR="0" wp14:anchorId="7A5ACA9B" wp14:editId="081B903A">
+            <wp:extent cx="5692462" cy="4072979"/>
+            <wp:effectExtent l="0" t="0" r="3810" b="3810"/>
             <wp:docPr id="55" name="Grafik 55"/>
             <wp:cNvGraphicFramePr>
               <a:graphicFrameLocks xmlns:a="http://schemas.openxmlformats.org/drawingml/2006/main" noChangeAspect="1"/>
@@ -12096,7 +12319,7 @@
                   <pic:spPr>
                     <a:xfrm>
                       <a:off x="0" y="0"/>
-                      <a:ext cx="4643755" cy="3322320"/>
+                      <a:ext cx="5692549" cy="4073042"/>
                     </a:xfrm>
                     <a:prstGeom prst="rect">
                       <a:avLst/>
@@ -12105,13 +12328,7 @@
                 </pic:pic>
               </a:graphicData>
             </a:graphic>
-            <wp14:sizeRelH relativeFrom="margin">
-              <wp14:pctWidth>0</wp14:pctWidth>
-            </wp14:sizeRelH>
-            <wp14:sizeRelV relativeFrom="margin">
-              <wp14:pctHeight>0</wp14:pctHeight>
-            </wp14:sizeRelV>
-          </wp:anchor>
+          </wp:inline>
         </w:drawing>
       </w:r>
     </w:p>
@@ -12125,272 +12342,7 @@
         <w:rPr>
           <w:lang w:val="en-US" w:eastAsia="de-DE"/>
         </w:rPr>
-        <w:t>In the example on the left, a second layer (with a ne</w:t>
-      </w:r>
-      <w:r>
-        <w:rPr>
-          <w:lang w:val="en-US" w:eastAsia="de-DE"/>
-        </w:rPr>
-        <w:t>g</w:t>
-      </w:r>
-      <w:r>
-        <w:rPr>
-          <w:lang w:val="en-US" w:eastAsia="de-DE"/>
-        </w:rPr>
-        <w:t>ative amount) was added to remove high-frequency noise in the luminance channel.</w:t>
-      </w:r>
-    </w:p>
-    <w:p>
-      <w:pPr>
-        <w:rPr>
-          <w:lang w:val="en-US" w:eastAsia="de-DE"/>
-        </w:rPr>
-      </w:pPr>
-      <w:r>
-        <w:rPr>
-          <w:lang w:val="en-US" w:eastAsia="de-DE"/>
-        </w:rPr>
-        <w:t>The viewer’s zoom function is used to look at the filter effect in detail.</w:t>
-      </w:r>
-    </w:p>
-    <w:p>
-      <w:pPr>
-        <w:rPr>
-          <w:lang w:val="en-US" w:eastAsia="de-DE"/>
-        </w:rPr>
-      </w:pPr>
-    </w:p>
-    <w:p>
-      <w:pPr>
-        <w:rPr>
-          <w:lang w:val="en-US" w:eastAsia="de-DE"/>
-        </w:rPr>
-      </w:pPr>
-    </w:p>
-    <w:p>
-      <w:pPr>
-        <w:rPr>
-          <w:lang w:val="en-US" w:eastAsia="de-DE"/>
-        </w:rPr>
-      </w:pPr>
-      <w:r>
-        <w:rPr>
-          <w:lang w:val="en-US" w:eastAsia="de-DE"/>
-        </w:rPr>
-        <w:t xml:space="preserve">When the </w:t>
-      </w:r>
-      <w:proofErr w:type="spellStart"/>
-      <w:r>
-        <w:rPr>
-          <w:lang w:val="en-US" w:eastAsia="de-DE"/>
-        </w:rPr>
-        <w:t>postprocessing</w:t>
-      </w:r>
-      <w:proofErr w:type="spellEnd"/>
-      <w:r>
-        <w:rPr>
-          <w:lang w:val="en-US" w:eastAsia="de-DE"/>
-        </w:rPr>
-        <w:t xml:space="preserve"> view opens in the GUI, the viewer </w:t>
-      </w:r>
-      <w:r>
-        <w:rPr>
-          <w:lang w:val="en-US" w:eastAsia="de-DE"/>
-        </w:rPr>
-        <w:t>to</w:t>
-      </w:r>
-      <w:r>
-        <w:rPr>
-          <w:lang w:val="en-US" w:eastAsia="de-DE"/>
-        </w:rPr>
-        <w:t xml:space="preserve"> the left shows the input image, with the sharpen</w:t>
-      </w:r>
-      <w:r>
-        <w:rPr>
-          <w:lang w:val="en-US" w:eastAsia="de-DE"/>
-        </w:rPr>
-        <w:t xml:space="preserve">ing model selected in the </w:t>
-      </w:r>
-      <w:r>
-        <w:rPr>
-          <w:lang w:val="en-US" w:eastAsia="de-DE"/>
-        </w:rPr>
-        <w:t>version manager</w:t>
-      </w:r>
-      <w:r>
-        <w:rPr>
-          <w:lang w:val="en-US" w:eastAsia="de-DE"/>
-        </w:rPr>
-        <w:t xml:space="preserve"> being applied. If PSS is called for the first time,</w:t>
-      </w:r>
-      <w:r>
-        <w:rPr>
-          <w:lang w:val="en-US" w:eastAsia="de-DE"/>
-        </w:rPr>
-        <w:t xml:space="preserve"> </w:t>
-      </w:r>
-      <w:r>
-        <w:rPr>
-          <w:lang w:val="en-US" w:eastAsia="de-DE"/>
-        </w:rPr>
-        <w:t>in addition</w:t>
-      </w:r>
-      <w:r>
-        <w:rPr>
-          <w:lang w:val="en-US" w:eastAsia="de-DE"/>
-        </w:rPr>
-        <w:t xml:space="preserve"> to the original image (Version </w:t>
-      </w:r>
-      <w:r>
-        <w:rPr>
-          <w:lang w:val="en-US" w:eastAsia="de-DE"/>
-        </w:rPr>
-        <w:t>“</w:t>
-      </w:r>
-      <w:r>
-        <w:rPr>
-          <w:lang w:val="en-US" w:eastAsia="de-DE"/>
-        </w:rPr>
-        <w:t>0</w:t>
-      </w:r>
-      <w:r>
-        <w:rPr>
-          <w:lang w:val="en-US" w:eastAsia="de-DE"/>
-        </w:rPr>
-        <w:t>”</w:t>
-      </w:r>
-      <w:r>
-        <w:rPr>
-          <w:lang w:val="en-US" w:eastAsia="de-DE"/>
-        </w:rPr>
-        <w:t xml:space="preserve">) </w:t>
-      </w:r>
-      <w:r>
-        <w:rPr>
-          <w:lang w:val="en-US" w:eastAsia="de-DE"/>
-        </w:rPr>
-        <w:t>it starts with a</w:t>
-      </w:r>
-      <w:r>
-        <w:rPr>
-          <w:lang w:val="en-US" w:eastAsia="de-DE"/>
-        </w:rPr>
-        <w:t>n initial</w:t>
-      </w:r>
-      <w:r>
-        <w:rPr>
-          <w:lang w:val="en-US" w:eastAsia="de-DE"/>
-        </w:rPr>
-        <w:t xml:space="preserve"> </w:t>
-      </w:r>
-      <w:r>
-        <w:rPr>
-          <w:lang w:val="en-US" w:eastAsia="de-DE"/>
-        </w:rPr>
-        <w:t>version 1</w:t>
-      </w:r>
-      <w:r>
-        <w:rPr>
-          <w:lang w:val="en-US" w:eastAsia="de-DE"/>
-        </w:rPr>
-        <w:t xml:space="preserve">, </w:t>
-      </w:r>
-      <w:r>
-        <w:rPr>
-          <w:lang w:val="en-US" w:eastAsia="de-DE"/>
-        </w:rPr>
-        <w:t xml:space="preserve">consisting of </w:t>
-      </w:r>
-      <w:r>
-        <w:rPr>
-          <w:lang w:val="en-US" w:eastAsia="de-DE"/>
-        </w:rPr>
-        <w:t xml:space="preserve">a trivial single correction layer </w:t>
-      </w:r>
-      <w:r>
-        <w:rPr>
-          <w:lang w:val="en-US" w:eastAsia="de-DE"/>
-        </w:rPr>
-        <w:t>(</w:t>
-      </w:r>
-      <w:r>
-        <w:rPr>
-          <w:lang w:val="en-US" w:eastAsia="de-DE"/>
-        </w:rPr>
-        <w:t>Radius = 1.0</w:t>
-      </w:r>
-      <w:r>
-        <w:rPr>
-          <w:lang w:val="en-US" w:eastAsia="de-DE"/>
-        </w:rPr>
-        <w:t xml:space="preserve">, Amount = 0., </w:t>
-      </w:r>
-      <w:r>
-        <w:rPr>
-          <w:lang w:val="en-US" w:eastAsia="de-DE"/>
-        </w:rPr>
-        <w:t>i.e. no correction</w:t>
-      </w:r>
-      <w:r>
-        <w:rPr>
-          <w:lang w:val="en-US" w:eastAsia="de-DE"/>
-        </w:rPr>
-        <w:t xml:space="preserve"> is being</w:t>
-      </w:r>
-      <w:r>
-        <w:rPr>
-          <w:lang w:val="en-US" w:eastAsia="de-DE"/>
-        </w:rPr>
-        <w:t xml:space="preserve"> applied, sharpening in all color channels)</w:t>
-      </w:r>
-      <w:r>
-        <w:rPr>
-          <w:lang w:val="en-US" w:eastAsia="de-DE"/>
-        </w:rPr>
-        <w:t>.</w:t>
-      </w:r>
-    </w:p>
-    <w:p>
-      <w:pPr>
-        <w:rPr>
-          <w:lang w:val="en-US" w:eastAsia="de-DE"/>
-        </w:rPr>
-      </w:pPr>
-      <w:r>
-        <w:rPr>
-          <w:lang w:val="en-US" w:eastAsia="de-DE"/>
-        </w:rPr>
-        <w:t>Layers are added / removed by pressing the buttons “Add correction layer” and “Remove”, respectively. When layer parameters are changed, the image viewer is updated immediately. In the case of large i</w:t>
-      </w:r>
-      <w:r>
-        <w:rPr>
-          <w:lang w:val="en-US" w:eastAsia="de-DE"/>
-        </w:rPr>
-        <w:t>m</w:t>
-      </w:r>
-      <w:r>
-        <w:rPr>
-          <w:lang w:val="en-US" w:eastAsia="de-DE"/>
-        </w:rPr>
-        <w:t xml:space="preserve">ages, a </w:t>
-      </w:r>
-      <w:r>
-        <w:rPr>
-          <w:lang w:val="en-US" w:eastAsia="de-DE"/>
-        </w:rPr>
-        <w:t xml:space="preserve">“busy” </w:t>
-      </w:r>
-      <w:r>
-        <w:rPr>
-          <w:lang w:val="en-US" w:eastAsia="de-DE"/>
-        </w:rPr>
-        <w:t xml:space="preserve">message appears in the status line </w:t>
-      </w:r>
-      <w:r>
-        <w:rPr>
-          <w:lang w:val="en-US" w:eastAsia="de-DE"/>
-        </w:rPr>
-        <w:t>until the update is finished.</w:t>
+        <w:t>Different versions can be compared with each other using the “blink comparator”. First, in addition to the selected version, another version is chosen in the spin box on the right. When both versions are set, checking the “Blink compare with” box causes the viewer to alternate between them. The number of the version currently displayed in the viewer is shown in red. While the blink comparator is running, the layer parameters of the selected version can be changed. Layers can be added or removed. Even the selection of the two versions displayed can be changed. Last but not least, as with all PSS viewers, zooming and panning can be used to inspect the effect of the sharpening model in detail.</w:t>
       </w:r>
     </w:p>
     <w:p>
@@ -12405,7 +12357,7 @@
           <w:lang w:eastAsia="de-DE"/>
         </w:rPr>
         <w:drawing>
-          <wp:inline distT="0" distB="0" distL="0" distR="0" wp14:anchorId="100E4D47" wp14:editId="0FB76673">
+          <wp:inline distT="0" distB="0" distL="0" distR="0" wp14:anchorId="143CFEFC" wp14:editId="030ECAF7">
             <wp:extent cx="2492347" cy="939738"/>
             <wp:effectExtent l="0" t="0" r="3810" b="0"/>
             <wp:docPr id="36" name="Grafik 36"/>
@@ -12458,7 +12410,7 @@
           <w:lang w:eastAsia="de-DE"/>
         </w:rPr>
         <w:drawing>
-          <wp:inline distT="0" distB="0" distL="0" distR="0" wp14:anchorId="09E21276" wp14:editId="40EAF3B0">
+          <wp:inline distT="0" distB="0" distL="0" distR="0" wp14:anchorId="698D08CB" wp14:editId="62975440">
             <wp:extent cx="2492347" cy="932927"/>
             <wp:effectExtent l="0" t="0" r="3810" b="635"/>
             <wp:docPr id="37" name="Grafik 37"/>
@@ -12510,157 +12462,6 @@
         <w:rPr>
           <w:lang w:val="en-US" w:eastAsia="de-DE"/>
         </w:rPr>
-        <w:t xml:space="preserve">Different versions can be compared with each other </w:t>
-      </w:r>
-      <w:r>
-        <w:rPr>
-          <w:lang w:val="en-US" w:eastAsia="de-DE"/>
-        </w:rPr>
-        <w:t>using</w:t>
-      </w:r>
-      <w:r>
-        <w:rPr>
-          <w:lang w:val="en-US" w:eastAsia="de-DE"/>
-        </w:rPr>
-        <w:t xml:space="preserve"> </w:t>
-      </w:r>
-      <w:r>
-        <w:rPr>
-          <w:lang w:val="en-US" w:eastAsia="de-DE"/>
-        </w:rPr>
-        <w:t xml:space="preserve">the </w:t>
-      </w:r>
-      <w:r>
-        <w:rPr>
-          <w:lang w:val="en-US" w:eastAsia="de-DE"/>
-        </w:rPr>
-        <w:t xml:space="preserve">“blink comparator”. </w:t>
-      </w:r>
-      <w:r>
-        <w:rPr>
-          <w:lang w:val="en-US" w:eastAsia="de-DE"/>
-        </w:rPr>
-        <w:t>First,</w:t>
-      </w:r>
-      <w:r>
-        <w:rPr>
-          <w:lang w:val="en-US" w:eastAsia="de-DE"/>
-        </w:rPr>
-        <w:t xml:space="preserve"> </w:t>
-      </w:r>
-      <w:r>
-        <w:rPr>
-          <w:lang w:val="en-US" w:eastAsia="de-DE"/>
-        </w:rPr>
-        <w:t>in addition</w:t>
-      </w:r>
-      <w:r>
-        <w:rPr>
-          <w:lang w:val="en-US" w:eastAsia="de-DE"/>
-        </w:rPr>
-        <w:t xml:space="preserve"> to the selected version, another version is</w:t>
-      </w:r>
-      <w:r>
-        <w:rPr>
-          <w:lang w:val="en-US" w:eastAsia="de-DE"/>
-        </w:rPr>
-        <w:t xml:space="preserve"> chosen in the </w:t>
-      </w:r>
-      <w:r>
-        <w:rPr>
-          <w:lang w:val="en-US" w:eastAsia="de-DE"/>
-        </w:rPr>
-        <w:t>spin box</w:t>
-      </w:r>
-      <w:r>
-        <w:rPr>
-          <w:lang w:val="en-US" w:eastAsia="de-DE"/>
-        </w:rPr>
-        <w:t xml:space="preserve"> </w:t>
-      </w:r>
-      <w:r>
-        <w:rPr>
-          <w:lang w:val="en-US" w:eastAsia="de-DE"/>
-        </w:rPr>
-        <w:t>on</w:t>
-      </w:r>
-      <w:r>
-        <w:rPr>
-          <w:lang w:val="en-US" w:eastAsia="de-DE"/>
-        </w:rPr>
-        <w:t xml:space="preserve"> the right. When both versions are set, c</w:t>
-      </w:r>
-      <w:r>
-        <w:rPr>
-          <w:lang w:val="en-US" w:eastAsia="de-DE"/>
-        </w:rPr>
-        <w:t xml:space="preserve">hecking the “Blink compare with” box causes the viewer to alternate between </w:t>
-      </w:r>
-      <w:r>
-        <w:rPr>
-          <w:lang w:val="en-US" w:eastAsia="de-DE"/>
-        </w:rPr>
-        <w:t>them</w:t>
-      </w:r>
-      <w:r>
-        <w:rPr>
-          <w:lang w:val="en-US" w:eastAsia="de-DE"/>
-        </w:rPr>
-        <w:t>.</w:t>
-      </w:r>
-      <w:r>
-        <w:rPr>
-          <w:lang w:val="en-US" w:eastAsia="de-DE"/>
-        </w:rPr>
-        <w:t xml:space="preserve"> The number of the version currently displayed in the viewer is shown in red.</w:t>
-      </w:r>
-      <w:r>
-        <w:rPr>
-          <w:lang w:val="en-US" w:eastAsia="de-DE"/>
-        </w:rPr>
-        <w:t xml:space="preserve"> While the blink comparator is running, the layer parameters of the selected version can be changed. Layers can be added or removed. Even the </w:t>
-      </w:r>
-      <w:r>
-        <w:rPr>
-          <w:lang w:val="en-US" w:eastAsia="de-DE"/>
-        </w:rPr>
-        <w:t>selection</w:t>
-      </w:r>
-      <w:r>
-        <w:rPr>
-          <w:lang w:val="en-US" w:eastAsia="de-DE"/>
-        </w:rPr>
-        <w:t xml:space="preserve"> of the two versions </w:t>
-      </w:r>
-      <w:r>
-        <w:rPr>
-          <w:lang w:val="en-US" w:eastAsia="de-DE"/>
-        </w:rPr>
-        <w:t>displayed</w:t>
-      </w:r>
-      <w:r>
-        <w:rPr>
-          <w:lang w:val="en-US" w:eastAsia="de-DE"/>
-        </w:rPr>
-        <w:t xml:space="preserve"> </w:t>
-      </w:r>
-      <w:r>
-        <w:rPr>
-          <w:lang w:val="en-US" w:eastAsia="de-DE"/>
-        </w:rPr>
-        <w:t>can be changed. Last but not least, as with all PSS viewers, zooming and panning can be used to inspect the effect of the sharpening model in detail.</w:t>
-      </w:r>
-    </w:p>
-    <w:p>
-      <w:pPr>
-        <w:rPr>
-          <w:lang w:val="en-US" w:eastAsia="de-DE"/>
-        </w:rPr>
-      </w:pPr>
-      <w:r>
-        <w:rPr>
-          <w:lang w:val="en-US" w:eastAsia="de-DE"/>
-        </w:rPr>
         <w:t xml:space="preserve">Once the user is satisfied with the selected version, pressing the “OK” button </w:t>
       </w:r>
       <w:r>
@@ -12673,7 +12474,19 @@
         <w:rPr>
           <w:lang w:val="en-US" w:eastAsia="de-DE"/>
         </w:rPr>
-        <w:t xml:space="preserve"> PSS to save this image version along with the input image (as a 16bit </w:t>
+        <w:t xml:space="preserve"> PSS to save this i</w:t>
+      </w:r>
+      <w:r>
+        <w:rPr>
+          <w:lang w:val="en-US" w:eastAsia="de-DE"/>
+        </w:rPr>
+        <w:t>m</w:t>
+      </w:r>
+      <w:r>
+        <w:rPr>
+          <w:lang w:val="en-US" w:eastAsia="de-DE"/>
+        </w:rPr>
+        <w:t xml:space="preserve">age version along with the input image (as a 16bit </w:t>
       </w:r>
       <w:r>
         <w:rPr>
@@ -12697,7 +12510,14 @@
         <w:rPr>
           <w:lang w:val="en-US" w:eastAsia="de-DE"/>
         </w:rPr>
-        <w:t xml:space="preserve"> image). The file name is the one of the input image, extended by the suffix “_gpp.tiff”</w:t>
+        <w:t xml:space="preserve"> image). The file name is the one of the </w:t>
+      </w:r>
+      <w:r>
+        <w:rPr>
+          <w:lang w:val="en-US" w:eastAsia="de-DE"/>
+        </w:rPr>
+        <w:lastRenderedPageBreak/>
+        <w:t>input image, extended by the suffix “_gpp.tiff”</w:t>
       </w:r>
       <w:r>
         <w:rPr>
@@ -12755,7 +12575,6 @@
         <w:rPr>
           <w:lang w:val="en-US" w:eastAsia="de-DE"/>
         </w:rPr>
-        <w:lastRenderedPageBreak/>
         <w:t xml:space="preserve">sions </w:t>
       </w:r>
       <w:r>
@@ -12927,7 +12746,19 @@
         <w:rPr>
           <w:lang w:val="en-US" w:eastAsia="de-DE"/>
         </w:rPr>
-        <w:t xml:space="preserve"> configurations can be saved and restored at any time using the menu entries “File / Save configuration” and “File / Load configuration”</w:t>
+        <w:t xml:space="preserve"> configur</w:t>
+      </w:r>
+      <w:r>
+        <w:rPr>
+          <w:lang w:val="en-US" w:eastAsia="de-DE"/>
+        </w:rPr>
+        <w:t>a</w:t>
+      </w:r>
+      <w:r>
+        <w:rPr>
+          <w:lang w:val="en-US" w:eastAsia="de-DE"/>
+        </w:rPr>
+        <w:t>tions can be saved and restored at any time using the menu entries “File / Save configuration” and “File / Load configuration”</w:t>
       </w:r>
       <w:r>
         <w:rPr>
@@ -13885,31 +13716,38 @@
               <w:rPr>
                 <w:lang w:val="en-US" w:eastAsia="de-DE"/>
               </w:rPr>
-              <w:t xml:space="preserve"> is found within this search width, the shift is set to zero, and a warning is </w:t>
+              <w:t xml:space="preserve"> is found within this search width, </w:t>
             </w:r>
             <w:r>
               <w:rPr>
                 <w:lang w:val="en-US" w:eastAsia="de-DE"/>
               </w:rPr>
-              <w:t>ad</w:t>
+              <w:t>frame alignment is aborted</w:t>
             </w:r>
             <w:r>
               <w:rPr>
                 <w:lang w:val="en-US" w:eastAsia="de-DE"/>
               </w:rPr>
-              <w:t>d</w:t>
+              <w:t>.</w:t>
             </w:r>
             <w:r>
               <w:rPr>
                 <w:lang w:val="en-US" w:eastAsia="de-DE"/>
               </w:rPr>
-              <w:t>ed</w:t>
+              <w:t xml:space="preserve"> If “Automatic frame stabilization” is checked, PSS tries again with another stabilization patch.</w:t>
             </w:r>
+          </w:p>
+          <w:p>
+            <w:pPr>
+              <w:rPr>
+                <w:lang w:val="en-US" w:eastAsia="de-DE"/>
+              </w:rPr>
+            </w:pPr>
             <w:r>
               <w:rPr>
                 <w:lang w:val="en-US" w:eastAsia="de-DE"/>
               </w:rPr>
-              <w:t xml:space="preserve"> to the protocol.</w:t>
+              <w:t>If the problem cannot be resolved with any stabilization patch, the job is aborted. In this case try again with a higher value (up to 60) for this parameter.</w:t>
             </w:r>
           </w:p>
         </w:tc>
@@ -14170,7 +14008,13 @@
               <w:rPr>
                 <w:lang w:val="en-US" w:eastAsia="de-DE"/>
               </w:rPr>
-              <w:t xml:space="preserve"> is found, the local warp shift is set to zero.</w:t>
+              <w:t xml:space="preserve"> is found, the </w:t>
+            </w:r>
+            <w:r>
+              <w:rPr>
+                <w:lang w:val="en-US" w:eastAsia="de-DE"/>
+              </w:rPr>
+              <w:t>local warp shift is set to zero and the measurement is counted as “failed”.</w:t>
             </w:r>
           </w:p>
         </w:tc>
@@ -14192,6 +14036,7 @@
                 <w:b/>
                 <w:lang w:val="en-US" w:eastAsia="de-DE"/>
               </w:rPr>
+              <w:lastRenderedPageBreak/>
               <w:t>Minimum structure</w:t>
             </w:r>
           </w:p>
@@ -14238,7 +14083,6 @@
                 <w:b/>
                 <w:lang w:val="en-US" w:eastAsia="de-DE"/>
               </w:rPr>
-              <w:lastRenderedPageBreak/>
               <w:t>Minimum brightness</w:t>
             </w:r>
           </w:p>
@@ -14753,7 +14597,14 @@
               <w:rPr>
                 <w:lang w:val="en-US" w:eastAsia="de-DE"/>
               </w:rPr>
-              <w:t xml:space="preserve"> jobs can be written either in .tiff or .fits format. This parameter selects the format to be used in automatic save operations. Independent of this choice, the user can save images in both formats by pressing the “Save as” buttons.</w:t>
+              <w:t xml:space="preserve"> jobs can be written either in .tiff or .fits format. This parameter selects the </w:t>
+            </w:r>
+            <w:r>
+              <w:rPr>
+                <w:lang w:val="en-US" w:eastAsia="de-DE"/>
+              </w:rPr>
+              <w:lastRenderedPageBreak/>
+              <w:t>format to be used in automatic save operations. Independent of this choice, the user can save images in both formats by pressing the “Save as” buttons.</w:t>
             </w:r>
           </w:p>
         </w:tc>
@@ -18989,7 +18840,7 @@
           <w:rPr>
             <w:noProof/>
           </w:rPr>
-          <w:t>6</w:t>
+          <w:t>2</w:t>
         </w:r>
         <w:r>
           <w:fldChar w:fldCharType="end"/>
@@ -23947,7 +23798,7 @@
 </file>
 
 <file path=customXml/itemProps1.xml><?xml version="1.0" encoding="utf-8"?>
-<ds:datastoreItem xmlns:ds="http://schemas.openxmlformats.org/officeDocument/2006/customXml" ds:itemID="{8C532F2B-C45A-4D25-B971-35F297752534}">
+<ds:datastoreItem xmlns:ds="http://schemas.openxmlformats.org/officeDocument/2006/customXml" ds:itemID="{CFE1D8C9-3756-4611-BDF0-732613C92754}">
   <ds:schemaRefs>
     <ds:schemaRef ds:uri="http://schemas.openxmlformats.org/officeDocument/2006/bibliography"/>
   </ds:schemaRefs>

</xml_diff>

<commit_message>
Hyperlink to Astronomie.de included in User Guide
</commit_message>
<xml_diff>
--- a/Documentation/PlanetarySystemStacker_User-Guide.docx
+++ b/Documentation/PlanetarySystemStacker_User-Guide.docx
@@ -1795,23 +1795,7 @@
             <w:noProof/>
             <w:lang w:val="en-US"/>
           </w:rPr>
-          <w:t>Frame st</w:t>
-        </w:r>
-        <w:r>
-          <w:rPr>
-            <w:rStyle w:val="Hyperlink"/>
-            <w:noProof/>
-            <w:lang w:val="en-US"/>
-          </w:rPr>
-          <w:t>a</w:t>
-        </w:r>
-        <w:r>
-          <w:rPr>
-            <w:rStyle w:val="Hyperlink"/>
-            <w:noProof/>
-            <w:lang w:val="en-US"/>
-          </w:rPr>
-          <w:t>bilization</w:t>
+          <w:t>Frame stabilization</w:t>
         </w:r>
         <w:r>
           <w:rPr>
@@ -2911,29 +2895,46 @@
         </w:rPr>
         <w:t xml:space="preserve"> of a portable computer. With such a camera one can take many images in a short time and store them without compression artefacts in a </w:t>
       </w:r>
-      <w:hyperlink r:id="rId11" w:history="1">
-        <w:r>
-          <w:rPr>
-            <w:rStyle w:val="Hyperlink"/>
-            <w:lang w:val="en-US"/>
-          </w:rPr>
-          <w:t>RAW i</w:t>
-        </w:r>
-        <w:r>
-          <w:rPr>
-            <w:rStyle w:val="Hyperlink"/>
-            <w:lang w:val="en-US"/>
-          </w:rPr>
-          <w:t>m</w:t>
-        </w:r>
-        <w:r>
-          <w:rPr>
-            <w:rStyle w:val="Hyperlink"/>
-            <w:lang w:val="en-US"/>
-          </w:rPr>
-          <w:t>age</w:t>
-        </w:r>
-      </w:hyperlink>
+      <w:r>
+        <w:fldChar w:fldCharType="begin"/>
+      </w:r>
+      <w:r>
+        <w:rPr>
+          <w:lang w:val="en-US"/>
+        </w:rPr>
+        <w:instrText xml:space="preserve"> HYPERLINK "https://en.wikipedia.org/wiki/Raw_image_format" </w:instrText>
+      </w:r>
+      <w:r>
+        <w:fldChar w:fldCharType="separate"/>
+      </w:r>
+      <w:r>
+        <w:rPr>
+          <w:rStyle w:val="Hyperlink"/>
+          <w:lang w:val="en-US"/>
+        </w:rPr>
+        <w:t>RAW i</w:t>
+      </w:r>
+      <w:r>
+        <w:rPr>
+          <w:rStyle w:val="Hyperlink"/>
+          <w:lang w:val="en-US"/>
+        </w:rPr>
+        <w:t>m</w:t>
+      </w:r>
+      <w:r>
+        <w:rPr>
+          <w:rStyle w:val="Hyperlink"/>
+          <w:lang w:val="en-US"/>
+        </w:rPr>
+        <w:t>age</w:t>
+      </w:r>
+      <w:r>
+        <w:rPr>
+          <w:rStyle w:val="Hyperlink"/>
+          <w:lang w:val="en-US"/>
+        </w:rPr>
+        <w:fldChar w:fldCharType="end"/>
+      </w:r>
       <w:r>
         <w:rPr>
           <w:lang w:val="en-US"/>
@@ -3017,15 +3018,32 @@
         </w:rPr>
         <w:t xml:space="preserve"> is the first open-source software of its kind. The complete </w:t>
       </w:r>
-      <w:hyperlink r:id="rId12" w:history="1">
-        <w:r>
-          <w:rPr>
-            <w:rStyle w:val="Hyperlink"/>
-            <w:lang w:val="en-US"/>
-          </w:rPr>
-          <w:t>source code</w:t>
-        </w:r>
-      </w:hyperlink>
+      <w:r>
+        <w:fldChar w:fldCharType="begin"/>
+      </w:r>
+      <w:r>
+        <w:rPr>
+          <w:lang w:val="en-US"/>
+        </w:rPr>
+        <w:instrText xml:space="preserve"> HYPERLINK "https://github.com/Rolf-Hempel/PlanetarySystemStacker/tree/master/Source" </w:instrText>
+      </w:r>
+      <w:r>
+        <w:fldChar w:fldCharType="separate"/>
+      </w:r>
+      <w:r>
+        <w:rPr>
+          <w:rStyle w:val="Hyperlink"/>
+          <w:lang w:val="en-US"/>
+        </w:rPr>
+        <w:t>source code</w:t>
+      </w:r>
+      <w:r>
+        <w:rPr>
+          <w:rStyle w:val="Hyperlink"/>
+          <w:lang w:val="en-US"/>
+        </w:rPr>
+        <w:fldChar w:fldCharType="end"/>
+      </w:r>
       <w:r>
         <w:rPr>
           <w:lang w:val="en-US"/>
@@ -3058,15 +3076,38 @@
         </w:rPr>
         <w:t xml:space="preserve">, together with a detailed </w:t>
       </w:r>
-      <w:hyperlink r:id="rId13" w:history="1">
-        <w:r>
-          <w:rPr>
-            <w:rStyle w:val="Hyperlink"/>
-            <w:lang w:val="en-US"/>
-          </w:rPr>
-          <w:t>documentation of the mathematical algorithms</w:t>
-        </w:r>
-      </w:hyperlink>
+      <w:r>
+        <w:fldChar w:fldCharType="begin"/>
+      </w:r>
+      <w:r>
+        <w:rPr>
+          <w:lang w:val="en-US"/>
+        </w:rPr>
+        <w:instrText xml:space="preserve"> HYPERLINK "https://github.com/Rolf-Hempel/PlanetarySystemStacker/b</w:instrText>
+      </w:r>
+      <w:r>
+        <w:rPr>
+          <w:lang w:val="en-US"/>
+        </w:rPr>
+        <w:instrText xml:space="preserve">lob/master/Documentation/algorithm_summary.pdf" </w:instrText>
+      </w:r>
+      <w:r>
+        <w:fldChar w:fldCharType="separate"/>
+      </w:r>
+      <w:r>
+        <w:rPr>
+          <w:rStyle w:val="Hyperlink"/>
+          <w:lang w:val="en-US"/>
+        </w:rPr>
+        <w:t>documentation of the mathematical algorithms</w:t>
+      </w:r>
+      <w:r>
+        <w:rPr>
+          <w:rStyle w:val="Hyperlink"/>
+          <w:lang w:val="en-US"/>
+        </w:rPr>
+        <w:fldChar w:fldCharType="end"/>
+      </w:r>
       <w:r>
         <w:rPr>
           <w:lang w:val="en-US"/>
@@ -3411,7 +3452,24 @@
         <w:rPr>
           <w:lang w:val="en-US" w:eastAsia="de-DE"/>
         </w:rPr>
-        <w:t>Design and setup of the PSS home page and organization of the PSS discussion forum in the context of the German astronomy forum “Astronomie.de”</w:t>
+        <w:t>Design and setup of the PSS home page and organization of the PSS discussion forum in the context of the German astronomy forum “</w:t>
+      </w:r>
+      <w:hyperlink r:id="rId11" w:history="1">
+        <w:r>
+          <w:rPr>
+            <w:rStyle w:val="Hyperlink"/>
+            <w:lang w:val="en-US" w:eastAsia="de-DE"/>
+          </w:rPr>
+          <w:t>Astronomie.de</w:t>
+        </w:r>
+      </w:hyperlink>
+      <w:bookmarkStart w:id="42" w:name="_GoBack"/>
+      <w:bookmarkEnd w:id="42"/>
+      <w:r>
+        <w:rPr>
+          <w:lang w:val="en-US" w:eastAsia="de-DE"/>
+        </w:rPr>
+        <w:t>”</w:t>
       </w:r>
       <w:r>
         <w:rPr>
@@ -3800,14 +3858,14 @@
           <w:lang w:val="en-US"/>
         </w:rPr>
       </w:pPr>
-      <w:bookmarkStart w:id="42" w:name="_Toc33883079"/>
+      <w:bookmarkStart w:id="43" w:name="_Toc33883079"/>
       <w:r>
         <w:rPr>
           <w:lang w:val="en-US"/>
         </w:rPr>
         <w:t>Changelog</w:t>
       </w:r>
-      <w:bookmarkEnd w:id="42"/>
+      <w:bookmarkEnd w:id="43"/>
     </w:p>
     <w:p>
       <w:pPr>
@@ -3874,18 +3932,17 @@
           <w:lang w:val="en-US" w:eastAsia="de-DE"/>
         </w:rPr>
       </w:pPr>
-      <w:bookmarkStart w:id="43" w:name="_Toc484449259"/>
-      <w:bookmarkStart w:id="44" w:name="_Toc502072379"/>
-      <w:bookmarkStart w:id="45" w:name="_Toc510165762"/>
-      <w:bookmarkStart w:id="46" w:name="_Toc8809747"/>
-      <w:bookmarkStart w:id="47" w:name="_Toc8897864"/>
-      <w:bookmarkStart w:id="48" w:name="_Toc11055781"/>
-      <w:bookmarkStart w:id="49" w:name="_Toc14185248"/>
-      <w:bookmarkStart w:id="50" w:name="_Toc17051720"/>
-      <w:bookmarkStart w:id="51" w:name="_Toc18834590"/>
-      <w:bookmarkStart w:id="52" w:name="_Toc22028260"/>
-      <w:bookmarkStart w:id="53" w:name="_Toc33883080"/>
-      <w:bookmarkEnd w:id="43"/>
+      <w:bookmarkStart w:id="44" w:name="_Toc484449259"/>
+      <w:bookmarkStart w:id="45" w:name="_Toc502072379"/>
+      <w:bookmarkStart w:id="46" w:name="_Toc510165762"/>
+      <w:bookmarkStart w:id="47" w:name="_Toc8809747"/>
+      <w:bookmarkStart w:id="48" w:name="_Toc8897864"/>
+      <w:bookmarkStart w:id="49" w:name="_Toc11055781"/>
+      <w:bookmarkStart w:id="50" w:name="_Toc14185248"/>
+      <w:bookmarkStart w:id="51" w:name="_Toc17051720"/>
+      <w:bookmarkStart w:id="52" w:name="_Toc18834590"/>
+      <w:bookmarkStart w:id="53" w:name="_Toc22028260"/>
+      <w:bookmarkStart w:id="54" w:name="_Toc33883080"/>
       <w:bookmarkEnd w:id="44"/>
       <w:bookmarkEnd w:id="45"/>
       <w:bookmarkEnd w:id="46"/>
@@ -3896,6 +3953,7 @@
       <w:bookmarkEnd w:id="51"/>
       <w:bookmarkEnd w:id="52"/>
       <w:bookmarkEnd w:id="53"/>
+      <w:bookmarkEnd w:id="54"/>
     </w:p>
     <w:p>
       <w:pPr>
@@ -3918,18 +3976,17 @@
           <w:lang w:val="en-US" w:eastAsia="de-DE"/>
         </w:rPr>
       </w:pPr>
-      <w:bookmarkStart w:id="54" w:name="_Toc484449260"/>
-      <w:bookmarkStart w:id="55" w:name="_Toc502072380"/>
-      <w:bookmarkStart w:id="56" w:name="_Toc510165763"/>
-      <w:bookmarkStart w:id="57" w:name="_Toc8809748"/>
-      <w:bookmarkStart w:id="58" w:name="_Toc8897865"/>
-      <w:bookmarkStart w:id="59" w:name="_Toc11055782"/>
-      <w:bookmarkStart w:id="60" w:name="_Toc14185249"/>
-      <w:bookmarkStart w:id="61" w:name="_Toc17051721"/>
-      <w:bookmarkStart w:id="62" w:name="_Toc18834591"/>
-      <w:bookmarkStart w:id="63" w:name="_Toc22028261"/>
-      <w:bookmarkStart w:id="64" w:name="_Toc33883081"/>
-      <w:bookmarkEnd w:id="54"/>
+      <w:bookmarkStart w:id="55" w:name="_Toc484449260"/>
+      <w:bookmarkStart w:id="56" w:name="_Toc502072380"/>
+      <w:bookmarkStart w:id="57" w:name="_Toc510165763"/>
+      <w:bookmarkStart w:id="58" w:name="_Toc8809748"/>
+      <w:bookmarkStart w:id="59" w:name="_Toc8897865"/>
+      <w:bookmarkStart w:id="60" w:name="_Toc11055782"/>
+      <w:bookmarkStart w:id="61" w:name="_Toc14185249"/>
+      <w:bookmarkStart w:id="62" w:name="_Toc17051721"/>
+      <w:bookmarkStart w:id="63" w:name="_Toc18834591"/>
+      <w:bookmarkStart w:id="64" w:name="_Toc22028261"/>
+      <w:bookmarkStart w:id="65" w:name="_Toc33883081"/>
       <w:bookmarkEnd w:id="55"/>
       <w:bookmarkEnd w:id="56"/>
       <w:bookmarkEnd w:id="57"/>
@@ -3940,6 +3997,7 @@
       <w:bookmarkEnd w:id="62"/>
       <w:bookmarkEnd w:id="63"/>
       <w:bookmarkEnd w:id="64"/>
+      <w:bookmarkEnd w:id="65"/>
     </w:p>
     <w:p>
       <w:pPr>
@@ -3948,7 +4006,7 @@
           <w:lang w:val="en-US"/>
         </w:rPr>
       </w:pPr>
-      <w:bookmarkStart w:id="65" w:name="_Toc33883082"/>
+      <w:bookmarkStart w:id="66" w:name="_Toc33883082"/>
       <w:r>
         <w:rPr>
           <w:lang w:val="en-US"/>
@@ -3967,7 +4025,7 @@
         </w:rPr>
         <w:t xml:space="preserve"> 2019)</w:t>
       </w:r>
-      <w:bookmarkEnd w:id="65"/>
+      <w:bookmarkEnd w:id="66"/>
     </w:p>
     <w:p>
       <w:pPr>
@@ -4270,7 +4328,7 @@
           <w:lang w:val="en-US"/>
         </w:rPr>
       </w:pPr>
-      <w:bookmarkStart w:id="66" w:name="_Toc33883083"/>
+      <w:bookmarkStart w:id="67" w:name="_Toc33883083"/>
       <w:r>
         <w:rPr>
           <w:lang w:val="en-US"/>
@@ -4289,7 +4347,7 @@
         </w:rPr>
         <w:t xml:space="preserve"> 2019)</w:t>
       </w:r>
-      <w:bookmarkEnd w:id="66"/>
+      <w:bookmarkEnd w:id="67"/>
     </w:p>
     <w:p>
       <w:pPr>
@@ -4482,7 +4540,7 @@
           <w:lang w:val="en-US"/>
         </w:rPr>
       </w:pPr>
-      <w:bookmarkStart w:id="67" w:name="_Toc33883084"/>
+      <w:bookmarkStart w:id="68" w:name="_Toc33883084"/>
       <w:r>
         <w:rPr>
           <w:lang w:val="en-US"/>
@@ -4513,7 +4571,7 @@
         </w:rPr>
         <w:t>May 2019)</w:t>
       </w:r>
-      <w:bookmarkEnd w:id="67"/>
+      <w:bookmarkEnd w:id="68"/>
     </w:p>
     <w:p>
       <w:pPr>
@@ -4556,7 +4614,7 @@
         </w:rPr>
         <w:t>tested on Windows 10 only</w:t>
       </w:r>
-      <w:bookmarkStart w:id="68" w:name="_Ref447780942"/>
+      <w:bookmarkStart w:id="69" w:name="_Ref447780942"/>
       <w:r>
         <w:rPr>
           <w:lang w:val="en-US"/>
@@ -4578,8 +4636,8 @@
           <w:lang w:val="en-US"/>
         </w:rPr>
       </w:pPr>
-      <w:bookmarkStart w:id="69" w:name="_Ref502071357"/>
-      <w:bookmarkStart w:id="70" w:name="_Toc33883085"/>
+      <w:bookmarkStart w:id="70" w:name="_Ref502071357"/>
+      <w:bookmarkStart w:id="71" w:name="_Toc33883085"/>
       <w:r>
         <w:rPr>
           <w:lang w:val="en-US"/>
@@ -4587,9 +4645,9 @@
         <w:lastRenderedPageBreak/>
         <w:t>System Requirements and Software Installation</w:t>
       </w:r>
-      <w:bookmarkEnd w:id="68"/>
       <w:bookmarkEnd w:id="69"/>
       <w:bookmarkEnd w:id="70"/>
+      <w:bookmarkEnd w:id="71"/>
     </w:p>
     <w:p>
       <w:pPr>
@@ -4661,16 +4719,15 @@
           <w:lang w:val="en-US" w:eastAsia="de-DE"/>
         </w:rPr>
       </w:pPr>
-      <w:bookmarkStart w:id="71" w:name="_Toc510165767"/>
-      <w:bookmarkStart w:id="72" w:name="_Toc8809751"/>
-      <w:bookmarkStart w:id="73" w:name="_Toc8897868"/>
-      <w:bookmarkStart w:id="74" w:name="_Toc11055786"/>
-      <w:bookmarkStart w:id="75" w:name="_Toc14185253"/>
-      <w:bookmarkStart w:id="76" w:name="_Toc17051725"/>
-      <w:bookmarkStart w:id="77" w:name="_Toc18834596"/>
-      <w:bookmarkStart w:id="78" w:name="_Toc22028266"/>
-      <w:bookmarkStart w:id="79" w:name="_Toc33883086"/>
-      <w:bookmarkEnd w:id="71"/>
+      <w:bookmarkStart w:id="72" w:name="_Toc510165767"/>
+      <w:bookmarkStart w:id="73" w:name="_Toc8809751"/>
+      <w:bookmarkStart w:id="74" w:name="_Toc8897868"/>
+      <w:bookmarkStart w:id="75" w:name="_Toc11055786"/>
+      <w:bookmarkStart w:id="76" w:name="_Toc14185253"/>
+      <w:bookmarkStart w:id="77" w:name="_Toc17051725"/>
+      <w:bookmarkStart w:id="78" w:name="_Toc18834596"/>
+      <w:bookmarkStart w:id="79" w:name="_Toc22028266"/>
+      <w:bookmarkStart w:id="80" w:name="_Toc33883086"/>
       <w:bookmarkEnd w:id="72"/>
       <w:bookmarkEnd w:id="73"/>
       <w:bookmarkEnd w:id="74"/>
@@ -4679,6 +4736,7 @@
       <w:bookmarkEnd w:id="77"/>
       <w:bookmarkEnd w:id="78"/>
       <w:bookmarkEnd w:id="79"/>
+      <w:bookmarkEnd w:id="80"/>
     </w:p>
     <w:p>
       <w:pPr>
@@ -4701,16 +4759,15 @@
           <w:lang w:val="en-US" w:eastAsia="de-DE"/>
         </w:rPr>
       </w:pPr>
-      <w:bookmarkStart w:id="80" w:name="_Toc510165768"/>
-      <w:bookmarkStart w:id="81" w:name="_Toc8809752"/>
-      <w:bookmarkStart w:id="82" w:name="_Toc8897869"/>
-      <w:bookmarkStart w:id="83" w:name="_Toc11055787"/>
-      <w:bookmarkStart w:id="84" w:name="_Toc14185254"/>
-      <w:bookmarkStart w:id="85" w:name="_Toc17051726"/>
-      <w:bookmarkStart w:id="86" w:name="_Toc18834597"/>
-      <w:bookmarkStart w:id="87" w:name="_Toc22028267"/>
-      <w:bookmarkStart w:id="88" w:name="_Toc33883087"/>
-      <w:bookmarkEnd w:id="80"/>
+      <w:bookmarkStart w:id="81" w:name="_Toc510165768"/>
+      <w:bookmarkStart w:id="82" w:name="_Toc8809752"/>
+      <w:bookmarkStart w:id="83" w:name="_Toc8897869"/>
+      <w:bookmarkStart w:id="84" w:name="_Toc11055787"/>
+      <w:bookmarkStart w:id="85" w:name="_Toc14185254"/>
+      <w:bookmarkStart w:id="86" w:name="_Toc17051726"/>
+      <w:bookmarkStart w:id="87" w:name="_Toc18834597"/>
+      <w:bookmarkStart w:id="88" w:name="_Toc22028267"/>
+      <w:bookmarkStart w:id="89" w:name="_Toc33883087"/>
       <w:bookmarkEnd w:id="81"/>
       <w:bookmarkEnd w:id="82"/>
       <w:bookmarkEnd w:id="83"/>
@@ -4719,6 +4776,7 @@
       <w:bookmarkEnd w:id="86"/>
       <w:bookmarkEnd w:id="87"/>
       <w:bookmarkEnd w:id="88"/>
+      <w:bookmarkEnd w:id="89"/>
     </w:p>
     <w:p>
       <w:pPr>
@@ -4741,16 +4799,15 @@
           <w:lang w:val="en-US" w:eastAsia="de-DE"/>
         </w:rPr>
       </w:pPr>
-      <w:bookmarkStart w:id="89" w:name="_Toc510165769"/>
-      <w:bookmarkStart w:id="90" w:name="_Toc8809753"/>
-      <w:bookmarkStart w:id="91" w:name="_Toc8897870"/>
-      <w:bookmarkStart w:id="92" w:name="_Toc11055788"/>
-      <w:bookmarkStart w:id="93" w:name="_Toc14185255"/>
-      <w:bookmarkStart w:id="94" w:name="_Toc17051727"/>
-      <w:bookmarkStart w:id="95" w:name="_Toc18834598"/>
-      <w:bookmarkStart w:id="96" w:name="_Toc22028268"/>
-      <w:bookmarkStart w:id="97" w:name="_Toc33883088"/>
-      <w:bookmarkEnd w:id="89"/>
+      <w:bookmarkStart w:id="90" w:name="_Toc510165769"/>
+      <w:bookmarkStart w:id="91" w:name="_Toc8809753"/>
+      <w:bookmarkStart w:id="92" w:name="_Toc8897870"/>
+      <w:bookmarkStart w:id="93" w:name="_Toc11055788"/>
+      <w:bookmarkStart w:id="94" w:name="_Toc14185255"/>
+      <w:bookmarkStart w:id="95" w:name="_Toc17051727"/>
+      <w:bookmarkStart w:id="96" w:name="_Toc18834598"/>
+      <w:bookmarkStart w:id="97" w:name="_Toc22028268"/>
+      <w:bookmarkStart w:id="98" w:name="_Toc33883088"/>
       <w:bookmarkEnd w:id="90"/>
       <w:bookmarkEnd w:id="91"/>
       <w:bookmarkEnd w:id="92"/>
@@ -4759,6 +4816,7 @@
       <w:bookmarkEnd w:id="95"/>
       <w:bookmarkEnd w:id="96"/>
       <w:bookmarkEnd w:id="97"/>
+      <w:bookmarkEnd w:id="98"/>
     </w:p>
     <w:p>
       <w:pPr>
@@ -4767,14 +4825,14 @@
           <w:lang w:val="en-US"/>
         </w:rPr>
       </w:pPr>
-      <w:bookmarkStart w:id="98" w:name="_Toc33883089"/>
+      <w:bookmarkStart w:id="99" w:name="_Toc33883089"/>
       <w:r>
         <w:rPr>
           <w:lang w:val="en-US"/>
         </w:rPr>
         <w:t>Windows (7 / 8 / 10)</w:t>
       </w:r>
-      <w:bookmarkEnd w:id="98"/>
+      <w:bookmarkEnd w:id="99"/>
     </w:p>
     <w:p>
       <w:pPr>
@@ -4949,7 +5007,7 @@
         </w:rPr>
         <w:t xml:space="preserve">is distributed as a single file: the Windows installer </w:t>
       </w:r>
-      <w:hyperlink r:id="rId14" w:history="1">
+      <w:hyperlink r:id="rId12" w:history="1">
         <w:r>
           <w:rPr>
             <w:rStyle w:val="Hyperlink"/>
@@ -5083,19 +5141,7 @@
         <w:rPr>
           <w:lang w:val="en-US"/>
         </w:rPr>
-        <w:t>PlanetarySyste</w:t>
-      </w:r>
-      <w:r>
-        <w:rPr>
-          <w:lang w:val="en-US"/>
-        </w:rPr>
-        <w:t>m</w:t>
-      </w:r>
-      <w:r>
-        <w:rPr>
-          <w:lang w:val="en-US"/>
-        </w:rPr>
-        <w:t>Stacker</w:t>
+        <w:t>PlanetarySystemStacker</w:t>
       </w:r>
       <w:proofErr w:type="spellEnd"/>
       <w:r>
@@ -5170,19 +5216,7 @@
         <w:rPr>
           <w:lang w:val="en-US"/>
         </w:rPr>
-        <w:t xml:space="preserve"> It removes all i</w:t>
-      </w:r>
-      <w:r>
-        <w:rPr>
-          <w:lang w:val="en-US"/>
-        </w:rPr>
-        <w:t>n</w:t>
-      </w:r>
-      <w:r>
-        <w:rPr>
-          <w:lang w:val="en-US"/>
-        </w:rPr>
-        <w:t xml:space="preserve">stalled files. </w:t>
+        <w:t xml:space="preserve"> It removes all installed files. </w:t>
       </w:r>
       <w:r>
         <w:rPr>
@@ -5521,19 +5555,7 @@
         <w:rPr>
           <w:lang w:val="en-US"/>
         </w:rPr>
-        <w:t>the P</w:t>
-      </w:r>
-      <w:r>
-        <w:rPr>
-          <w:lang w:val="en-US"/>
-        </w:rPr>
-        <w:t>y</w:t>
-      </w:r>
-      <w:r>
-        <w:rPr>
-          <w:lang w:val="en-US"/>
-        </w:rPr>
-        <w:t xml:space="preserve">thon interpreter separately and use it to start PSS from source code. You can find detailed instructions in </w:t>
+        <w:t xml:space="preserve">the Python interpreter separately and use it to start PSS from source code. You can find detailed instructions in </w:t>
       </w:r>
       <w:r>
         <w:rPr>
@@ -5608,7 +5630,7 @@
           <w:lang w:val="en-US"/>
         </w:rPr>
       </w:pPr>
-      <w:bookmarkStart w:id="99" w:name="_Toc33883090"/>
+      <w:bookmarkStart w:id="100" w:name="_Toc33883090"/>
       <w:r>
         <w:rPr>
           <w:lang w:val="en-US"/>
@@ -5621,7 +5643,7 @@
         </w:rPr>
         <w:t>ux</w:t>
       </w:r>
-      <w:bookmarkEnd w:id="99"/>
+      <w:bookmarkEnd w:id="100"/>
     </w:p>
     <w:p>
       <w:pPr>
@@ -5657,19 +5679,7 @@
         <w:rPr>
           <w:lang w:val="en-US" w:eastAsia="de-DE"/>
         </w:rPr>
-        <w:t>detailed descriptions of how to install the required P</w:t>
-      </w:r>
-      <w:r>
-        <w:rPr>
-          <w:lang w:val="en-US" w:eastAsia="de-DE"/>
-        </w:rPr>
-        <w:t>y</w:t>
-      </w:r>
-      <w:r>
-        <w:rPr>
-          <w:lang w:val="en-US" w:eastAsia="de-DE"/>
-        </w:rPr>
-        <w:t xml:space="preserve">thon libraries and to run the PSS code can be found in </w:t>
+        <w:t xml:space="preserve">detailed descriptions of how to install the required Python libraries and to run the PSS code can be found in </w:t>
       </w:r>
       <w:r>
         <w:rPr>
@@ -5751,14 +5761,14 @@
           <w:lang w:val="en-US"/>
         </w:rPr>
       </w:pPr>
-      <w:bookmarkStart w:id="100" w:name="_Toc33883091"/>
+      <w:bookmarkStart w:id="101" w:name="_Toc33883091"/>
       <w:r>
         <w:rPr>
           <w:lang w:val="en-US"/>
         </w:rPr>
         <w:t>Program Execution</w:t>
       </w:r>
-      <w:bookmarkEnd w:id="100"/>
+      <w:bookmarkEnd w:id="101"/>
     </w:p>
     <w:p>
       <w:pPr>
@@ -5876,18 +5886,17 @@
           <w:lang w:val="en-US" w:eastAsia="de-DE"/>
         </w:rPr>
       </w:pPr>
-      <w:bookmarkStart w:id="101" w:name="_Toc484449264"/>
-      <w:bookmarkStart w:id="102" w:name="_Toc502072385"/>
-      <w:bookmarkStart w:id="103" w:name="_Toc510165774"/>
-      <w:bookmarkStart w:id="104" w:name="_Toc8809756"/>
-      <w:bookmarkStart w:id="105" w:name="_Toc8897873"/>
-      <w:bookmarkStart w:id="106" w:name="_Toc11055791"/>
-      <w:bookmarkStart w:id="107" w:name="_Toc14185258"/>
-      <w:bookmarkStart w:id="108" w:name="_Toc17051731"/>
-      <w:bookmarkStart w:id="109" w:name="_Toc18834602"/>
-      <w:bookmarkStart w:id="110" w:name="_Toc22028272"/>
-      <w:bookmarkStart w:id="111" w:name="_Toc33883092"/>
-      <w:bookmarkEnd w:id="101"/>
+      <w:bookmarkStart w:id="102" w:name="_Toc484449264"/>
+      <w:bookmarkStart w:id="103" w:name="_Toc502072385"/>
+      <w:bookmarkStart w:id="104" w:name="_Toc510165774"/>
+      <w:bookmarkStart w:id="105" w:name="_Toc8809756"/>
+      <w:bookmarkStart w:id="106" w:name="_Toc8897873"/>
+      <w:bookmarkStart w:id="107" w:name="_Toc11055791"/>
+      <w:bookmarkStart w:id="108" w:name="_Toc14185258"/>
+      <w:bookmarkStart w:id="109" w:name="_Toc17051731"/>
+      <w:bookmarkStart w:id="110" w:name="_Toc18834602"/>
+      <w:bookmarkStart w:id="111" w:name="_Toc22028272"/>
+      <w:bookmarkStart w:id="112" w:name="_Toc33883092"/>
       <w:bookmarkEnd w:id="102"/>
       <w:bookmarkEnd w:id="103"/>
       <w:bookmarkEnd w:id="104"/>
@@ -5898,6 +5907,7 @@
       <w:bookmarkEnd w:id="109"/>
       <w:bookmarkEnd w:id="110"/>
       <w:bookmarkEnd w:id="111"/>
+      <w:bookmarkEnd w:id="112"/>
     </w:p>
     <w:p>
       <w:pPr>
@@ -5920,18 +5930,17 @@
           <w:lang w:val="en-US" w:eastAsia="de-DE"/>
         </w:rPr>
       </w:pPr>
-      <w:bookmarkStart w:id="112" w:name="_Toc484449265"/>
-      <w:bookmarkStart w:id="113" w:name="_Toc502072386"/>
-      <w:bookmarkStart w:id="114" w:name="_Toc510165775"/>
-      <w:bookmarkStart w:id="115" w:name="_Toc8809757"/>
-      <w:bookmarkStart w:id="116" w:name="_Toc8897874"/>
-      <w:bookmarkStart w:id="117" w:name="_Toc11055792"/>
-      <w:bookmarkStart w:id="118" w:name="_Toc14185259"/>
-      <w:bookmarkStart w:id="119" w:name="_Toc17051732"/>
-      <w:bookmarkStart w:id="120" w:name="_Toc18834603"/>
-      <w:bookmarkStart w:id="121" w:name="_Toc22028273"/>
-      <w:bookmarkStart w:id="122" w:name="_Toc33883093"/>
-      <w:bookmarkEnd w:id="112"/>
+      <w:bookmarkStart w:id="113" w:name="_Toc484449265"/>
+      <w:bookmarkStart w:id="114" w:name="_Toc502072386"/>
+      <w:bookmarkStart w:id="115" w:name="_Toc510165775"/>
+      <w:bookmarkStart w:id="116" w:name="_Toc8809757"/>
+      <w:bookmarkStart w:id="117" w:name="_Toc8897874"/>
+      <w:bookmarkStart w:id="118" w:name="_Toc11055792"/>
+      <w:bookmarkStart w:id="119" w:name="_Toc14185259"/>
+      <w:bookmarkStart w:id="120" w:name="_Toc17051732"/>
+      <w:bookmarkStart w:id="121" w:name="_Toc18834603"/>
+      <w:bookmarkStart w:id="122" w:name="_Toc22028273"/>
+      <w:bookmarkStart w:id="123" w:name="_Toc33883093"/>
       <w:bookmarkEnd w:id="113"/>
       <w:bookmarkEnd w:id="114"/>
       <w:bookmarkEnd w:id="115"/>
@@ -5942,6 +5951,7 @@
       <w:bookmarkEnd w:id="120"/>
       <w:bookmarkEnd w:id="121"/>
       <w:bookmarkEnd w:id="122"/>
+      <w:bookmarkEnd w:id="123"/>
     </w:p>
     <w:p>
       <w:pPr>
@@ -5964,18 +5974,17 @@
           <w:lang w:val="en-US" w:eastAsia="de-DE"/>
         </w:rPr>
       </w:pPr>
-      <w:bookmarkStart w:id="123" w:name="_Toc484449266"/>
-      <w:bookmarkStart w:id="124" w:name="_Toc502072387"/>
-      <w:bookmarkStart w:id="125" w:name="_Toc510165776"/>
-      <w:bookmarkStart w:id="126" w:name="_Toc8809758"/>
-      <w:bookmarkStart w:id="127" w:name="_Toc8897875"/>
-      <w:bookmarkStart w:id="128" w:name="_Toc11055793"/>
-      <w:bookmarkStart w:id="129" w:name="_Toc14185260"/>
-      <w:bookmarkStart w:id="130" w:name="_Toc17051733"/>
-      <w:bookmarkStart w:id="131" w:name="_Toc18834604"/>
-      <w:bookmarkStart w:id="132" w:name="_Toc22028274"/>
-      <w:bookmarkStart w:id="133" w:name="_Toc33883094"/>
-      <w:bookmarkEnd w:id="123"/>
+      <w:bookmarkStart w:id="124" w:name="_Toc484449266"/>
+      <w:bookmarkStart w:id="125" w:name="_Toc502072387"/>
+      <w:bookmarkStart w:id="126" w:name="_Toc510165776"/>
+      <w:bookmarkStart w:id="127" w:name="_Toc8809758"/>
+      <w:bookmarkStart w:id="128" w:name="_Toc8897875"/>
+      <w:bookmarkStart w:id="129" w:name="_Toc11055793"/>
+      <w:bookmarkStart w:id="130" w:name="_Toc14185260"/>
+      <w:bookmarkStart w:id="131" w:name="_Toc17051733"/>
+      <w:bookmarkStart w:id="132" w:name="_Toc18834604"/>
+      <w:bookmarkStart w:id="133" w:name="_Toc22028274"/>
+      <w:bookmarkStart w:id="134" w:name="_Toc33883094"/>
       <w:bookmarkEnd w:id="124"/>
       <w:bookmarkEnd w:id="125"/>
       <w:bookmarkEnd w:id="126"/>
@@ -5986,6 +5995,7 @@
       <w:bookmarkEnd w:id="131"/>
       <w:bookmarkEnd w:id="132"/>
       <w:bookmarkEnd w:id="133"/>
+      <w:bookmarkEnd w:id="134"/>
     </w:p>
     <w:p>
       <w:pPr>
@@ -6008,18 +6018,17 @@
           <w:lang w:val="en-US" w:eastAsia="de-DE"/>
         </w:rPr>
       </w:pPr>
-      <w:bookmarkStart w:id="134" w:name="_Toc484449267"/>
-      <w:bookmarkStart w:id="135" w:name="_Toc502072388"/>
-      <w:bookmarkStart w:id="136" w:name="_Toc510165777"/>
-      <w:bookmarkStart w:id="137" w:name="_Toc8809759"/>
-      <w:bookmarkStart w:id="138" w:name="_Toc8897876"/>
-      <w:bookmarkStart w:id="139" w:name="_Toc11055794"/>
-      <w:bookmarkStart w:id="140" w:name="_Toc14185261"/>
-      <w:bookmarkStart w:id="141" w:name="_Toc17051734"/>
-      <w:bookmarkStart w:id="142" w:name="_Toc18834605"/>
-      <w:bookmarkStart w:id="143" w:name="_Toc22028275"/>
-      <w:bookmarkStart w:id="144" w:name="_Toc33883095"/>
-      <w:bookmarkEnd w:id="134"/>
+      <w:bookmarkStart w:id="135" w:name="_Toc484449267"/>
+      <w:bookmarkStart w:id="136" w:name="_Toc502072388"/>
+      <w:bookmarkStart w:id="137" w:name="_Toc510165777"/>
+      <w:bookmarkStart w:id="138" w:name="_Toc8809759"/>
+      <w:bookmarkStart w:id="139" w:name="_Toc8897876"/>
+      <w:bookmarkStart w:id="140" w:name="_Toc11055794"/>
+      <w:bookmarkStart w:id="141" w:name="_Toc14185261"/>
+      <w:bookmarkStart w:id="142" w:name="_Toc17051734"/>
+      <w:bookmarkStart w:id="143" w:name="_Toc18834605"/>
+      <w:bookmarkStart w:id="144" w:name="_Toc22028275"/>
+      <w:bookmarkStart w:id="145" w:name="_Toc33883095"/>
       <w:bookmarkEnd w:id="135"/>
       <w:bookmarkEnd w:id="136"/>
       <w:bookmarkEnd w:id="137"/>
@@ -6030,6 +6039,7 @@
       <w:bookmarkEnd w:id="142"/>
       <w:bookmarkEnd w:id="143"/>
       <w:bookmarkEnd w:id="144"/>
+      <w:bookmarkEnd w:id="145"/>
     </w:p>
     <w:p>
       <w:pPr>
@@ -6038,24 +6048,24 @@
           <w:lang w:val="en-US"/>
         </w:rPr>
       </w:pPr>
-      <w:bookmarkStart w:id="145" w:name="_Ref510168737"/>
-      <w:bookmarkStart w:id="146" w:name="_Ref8760074"/>
-      <w:bookmarkStart w:id="147" w:name="_Toc33883096"/>
+      <w:bookmarkStart w:id="146" w:name="_Ref510168737"/>
+      <w:bookmarkStart w:id="147" w:name="_Ref8760074"/>
+      <w:bookmarkStart w:id="148" w:name="_Toc33883096"/>
       <w:r>
         <w:rPr>
           <w:lang w:val="en-US"/>
         </w:rPr>
         <w:t>Program Start</w:t>
       </w:r>
-      <w:bookmarkEnd w:id="145"/>
+      <w:bookmarkEnd w:id="146"/>
       <w:r>
         <w:rPr>
           <w:lang w:val="en-US"/>
         </w:rPr>
         <w:t xml:space="preserve"> / Setting Parameters</w:t>
       </w:r>
-      <w:bookmarkEnd w:id="146"/>
       <w:bookmarkEnd w:id="147"/>
+      <w:bookmarkEnd w:id="148"/>
     </w:p>
     <w:p>
       <w:pPr>
@@ -6464,7 +6474,7 @@
                     <pic:cNvPicPr/>
                   </pic:nvPicPr>
                   <pic:blipFill>
-                    <a:blip r:embed="rId15">
+                    <a:blip r:embed="rId13">
                       <a:extLst>
                         <a:ext uri="{28A0092B-C50C-407E-A947-70E740481C1C}">
                           <a14:useLocalDpi xmlns:a14="http://schemas.microsoft.com/office/drawing/2010/main" val="0"/>
@@ -6641,8 +6651,8 @@
           <w:lang w:val="en-US"/>
         </w:rPr>
       </w:pPr>
-      <w:bookmarkStart w:id="148" w:name="_Ref8753727"/>
       <w:bookmarkStart w:id="149" w:name="_Toc33883097"/>
+      <w:bookmarkStart w:id="150" w:name="_Ref8753727"/>
       <w:r>
         <w:rPr>
           <w:lang w:val="en-US"/>
@@ -6716,7 +6726,7 @@
                     <pic:cNvPicPr/>
                   </pic:nvPicPr>
                   <pic:blipFill>
-                    <a:blip r:embed="rId16">
+                    <a:blip r:embed="rId14">
                       <a:extLst>
                         <a:ext uri="{28A0092B-C50C-407E-A947-70E740481C1C}">
                           <a14:useLocalDpi xmlns:a14="http://schemas.microsoft.com/office/drawing/2010/main" val="0"/>
@@ -6813,7 +6823,7 @@
                     <pic:cNvPicPr/>
                   </pic:nvPicPr>
                   <pic:blipFill>
-                    <a:blip r:embed="rId17">
+                    <a:blip r:embed="rId15">
                       <a:extLst>
                         <a:ext uri="{28A0092B-C50C-407E-A947-70E740481C1C}">
                           <a14:useLocalDpi xmlns:a14="http://schemas.microsoft.com/office/drawing/2010/main" val="0"/>
@@ -6973,7 +6983,7 @@
                     <pic:cNvPicPr/>
                   </pic:nvPicPr>
                   <pic:blipFill>
-                    <a:blip r:embed="rId18">
+                    <a:blip r:embed="rId16">
                       <a:extLst>
                         <a:ext uri="{28A0092B-C50C-407E-A947-70E740481C1C}">
                           <a14:useLocalDpi xmlns:a14="http://schemas.microsoft.com/office/drawing/2010/main" val="0"/>
@@ -7222,17 +7232,17 @@
           <w:lang w:val="en-US"/>
         </w:rPr>
       </w:pPr>
-      <w:bookmarkStart w:id="150" w:name="_Ref22028144"/>
-      <w:bookmarkStart w:id="151" w:name="_Toc33883098"/>
+      <w:bookmarkStart w:id="151" w:name="_Ref22028144"/>
+      <w:bookmarkStart w:id="152" w:name="_Toc33883098"/>
       <w:r>
         <w:rPr>
           <w:lang w:val="en-US"/>
         </w:rPr>
         <w:t>Job Specification</w:t>
       </w:r>
-      <w:bookmarkEnd w:id="148"/>
       <w:bookmarkEnd w:id="150"/>
       <w:bookmarkEnd w:id="151"/>
+      <w:bookmarkEnd w:id="152"/>
     </w:p>
     <w:p>
       <w:pPr>
@@ -7294,7 +7304,7 @@
                     <pic:cNvPicPr/>
                   </pic:nvPicPr>
                   <pic:blipFill>
-                    <a:blip r:embed="rId19">
+                    <a:blip r:embed="rId17">
                       <a:extLst>
                         <a:ext uri="{28A0092B-C50C-407E-A947-70E740481C1C}">
                           <a14:useLocalDpi xmlns:a14="http://schemas.microsoft.com/office/drawing/2010/main" val="0"/>
@@ -7746,7 +7756,7 @@
                     <pic:cNvPicPr/>
                   </pic:nvPicPr>
                   <pic:blipFill>
-                    <a:blip r:embed="rId20">
+                    <a:blip r:embed="rId18">
                       <a:extLst>
                         <a:ext uri="{28A0092B-C50C-407E-A947-70E740481C1C}">
                           <a14:useLocalDpi xmlns:a14="http://schemas.microsoft.com/office/drawing/2010/main" val="0"/>
@@ -7799,7 +7809,7 @@
                     <pic:cNvPicPr/>
                   </pic:nvPicPr>
                   <pic:blipFill>
-                    <a:blip r:embed="rId21" cstate="print">
+                    <a:blip r:embed="rId19" cstate="print">
                       <a:extLst>
                         <a:ext uri="{28A0092B-C50C-407E-A947-70E740481C1C}">
                           <a14:useLocalDpi xmlns:a14="http://schemas.microsoft.com/office/drawing/2010/main" val="0"/>
@@ -7953,7 +7963,7 @@
                     <pic:cNvPicPr/>
                   </pic:nvPicPr>
                   <pic:blipFill>
-                    <a:blip r:embed="rId22">
+                    <a:blip r:embed="rId20">
                       <a:extLst>
                         <a:ext uri="{28A0092B-C50C-407E-A947-70E740481C1C}">
                           <a14:useLocalDpi xmlns:a14="http://schemas.microsoft.com/office/drawing/2010/main" val="0"/>
@@ -8179,7 +8189,7 @@
                     <pic:cNvPicPr/>
                   </pic:nvPicPr>
                   <pic:blipFill>
-                    <a:blip r:embed="rId23">
+                    <a:blip r:embed="rId21">
                       <a:extLst>
                         <a:ext uri="{28A0092B-C50C-407E-A947-70E740481C1C}">
                           <a14:useLocalDpi xmlns:a14="http://schemas.microsoft.com/office/drawing/2010/main" val="0"/>
@@ -8269,7 +8279,7 @@
           <w:lang w:val="en-US"/>
         </w:rPr>
       </w:pPr>
-      <w:bookmarkStart w:id="152" w:name="_Toc33883099"/>
+      <w:bookmarkStart w:id="153" w:name="_Toc33883099"/>
       <w:r>
         <w:rPr>
           <w:lang w:val="en-US"/>
@@ -8277,7 +8287,7 @@
         <w:lastRenderedPageBreak/>
         <w:t>Starting and Controlling the Workflow</w:t>
       </w:r>
-      <w:bookmarkEnd w:id="152"/>
+      <w:bookmarkEnd w:id="153"/>
     </w:p>
     <w:p>
       <w:pPr>
@@ -8351,7 +8361,7 @@
                     <pic:cNvPicPr/>
                   </pic:nvPicPr>
                   <pic:blipFill>
-                    <a:blip r:embed="rId24">
+                    <a:blip r:embed="rId22">
                       <a:extLst>
                         <a:ext uri="{28A0092B-C50C-407E-A947-70E740481C1C}">
                           <a14:useLocalDpi xmlns:a14="http://schemas.microsoft.com/office/drawing/2010/main" val="0"/>
@@ -8553,7 +8563,7 @@
                     <pic:cNvPicPr/>
                   </pic:nvPicPr>
                   <pic:blipFill>
-                    <a:blip r:embed="rId25">
+                    <a:blip r:embed="rId23">
                       <a:extLst>
                         <a:ext uri="{28A0092B-C50C-407E-A947-70E740481C1C}">
                           <a14:useLocalDpi xmlns:a14="http://schemas.microsoft.com/office/drawing/2010/main" val="0"/>
@@ -8607,7 +8617,7 @@
                     <pic:cNvPicPr/>
                   </pic:nvPicPr>
                   <pic:blipFill>
-                    <a:blip r:embed="rId26">
+                    <a:blip r:embed="rId24">
                       <a:extLst>
                         <a:ext uri="{28A0092B-C50C-407E-A947-70E740481C1C}">
                           <a14:useLocalDpi xmlns:a14="http://schemas.microsoft.com/office/drawing/2010/main" val="0"/>
@@ -8715,14 +8725,14 @@
           <w:lang w:val="en-US"/>
         </w:rPr>
       </w:pPr>
-      <w:bookmarkStart w:id="153" w:name="_Toc33883100"/>
+      <w:bookmarkStart w:id="154" w:name="_Toc33883100"/>
       <w:r>
         <w:rPr>
           <w:lang w:val="en-US"/>
         </w:rPr>
         <w:t>Execution Protocol</w:t>
       </w:r>
-      <w:bookmarkEnd w:id="153"/>
+      <w:bookmarkEnd w:id="154"/>
     </w:p>
     <w:p>
       <w:pPr>
@@ -8802,7 +8812,7 @@
                     <pic:cNvPicPr/>
                   </pic:nvPicPr>
                   <pic:blipFill>
-                    <a:blip r:embed="rId27" cstate="print">
+                    <a:blip r:embed="rId25" cstate="print">
                       <a:extLst>
                         <a:ext uri="{28A0092B-C50C-407E-A947-70E740481C1C}">
                           <a14:useLocalDpi xmlns:a14="http://schemas.microsoft.com/office/drawing/2010/main" val="0"/>
@@ -8943,19 +8953,7 @@
         <w:rPr>
           <w:lang w:val="en-US" w:eastAsia="de-DE"/>
         </w:rPr>
-        <w:t>the option “Store protocol with r</w:t>
-      </w:r>
-      <w:r>
-        <w:rPr>
-          <w:lang w:val="en-US" w:eastAsia="de-DE"/>
-        </w:rPr>
-        <w:t>e</w:t>
-      </w:r>
-      <w:r>
-        <w:rPr>
-          <w:lang w:val="en-US" w:eastAsia="de-DE"/>
-        </w:rPr>
-        <w:t xml:space="preserve">sults”. In this case, </w:t>
+        <w:t xml:space="preserve">the option “Store protocol with results”. In this case, </w:t>
       </w:r>
       <w:r>
         <w:rPr>
@@ -9096,14 +9094,14 @@
           <w:lang w:val="en-US"/>
         </w:rPr>
       </w:pPr>
-      <w:bookmarkStart w:id="154" w:name="_Toc33883101"/>
+      <w:bookmarkStart w:id="155" w:name="_Toc33883101"/>
       <w:r>
         <w:rPr>
           <w:lang w:val="en-US"/>
         </w:rPr>
         <w:t>Reading Input Data and Buffering</w:t>
       </w:r>
-      <w:bookmarkEnd w:id="154"/>
+      <w:bookmarkEnd w:id="155"/>
     </w:p>
     <w:p>
       <w:pPr>
@@ -9601,7 +9599,7 @@
                     <pic:cNvPicPr/>
                   </pic:nvPicPr>
                   <pic:blipFill>
-                    <a:blip r:embed="rId28">
+                    <a:blip r:embed="rId26">
                       <a:extLst>
                         <a:ext uri="{28A0092B-C50C-407E-A947-70E740481C1C}">
                           <a14:useLocalDpi xmlns:a14="http://schemas.microsoft.com/office/drawing/2010/main" val="0"/>
@@ -9714,10 +9712,8 @@
           <w:lang w:val="en-US"/>
         </w:rPr>
       </w:pPr>
-      <w:bookmarkStart w:id="155" w:name="_Ref8742980"/>
-      <w:bookmarkStart w:id="156" w:name="_Toc33883102"/>
-      <w:bookmarkStart w:id="157" w:name="_GoBack"/>
-      <w:bookmarkEnd w:id="157"/>
+      <w:bookmarkStart w:id="156" w:name="_Ref8742980"/>
+      <w:bookmarkStart w:id="157" w:name="_Toc33883102"/>
       <w:r>
         <w:rPr>
           <w:lang w:val="en-US"/>
@@ -9725,8 +9721,8 @@
         <w:lastRenderedPageBreak/>
         <w:t>Frame stabilization</w:t>
       </w:r>
-      <w:bookmarkEnd w:id="155"/>
       <w:bookmarkEnd w:id="156"/>
+      <w:bookmarkEnd w:id="157"/>
     </w:p>
     <w:p>
       <w:pPr>
@@ -9872,7 +9868,7 @@
                     <pic:cNvPicPr/>
                   </pic:nvPicPr>
                   <pic:blipFill>
-                    <a:blip r:embed="rId29">
+                    <a:blip r:embed="rId27">
                       <a:extLst>
                         <a:ext uri="{28A0092B-C50C-407E-A947-70E740481C1C}">
                           <a14:useLocalDpi xmlns:a14="http://schemas.microsoft.com/office/drawing/2010/main" val="0"/>
@@ -10238,7 +10234,7 @@
                     <pic:cNvPicPr/>
                   </pic:nvPicPr>
                   <pic:blipFill>
-                    <a:blip r:embed="rId30">
+                    <a:blip r:embed="rId28">
                       <a:extLst>
                         <a:ext uri="{28A0092B-C50C-407E-A947-70E740481C1C}">
                           <a14:useLocalDpi xmlns:a14="http://schemas.microsoft.com/office/drawing/2010/main" val="0"/>
@@ -10393,7 +10389,7 @@
                     <pic:cNvPicPr/>
                   </pic:nvPicPr>
                   <pic:blipFill>
-                    <a:blip r:embed="rId31">
+                    <a:blip r:embed="rId29">
                       <a:extLst>
                         <a:ext uri="{28A0092B-C50C-407E-A947-70E740481C1C}">
                           <a14:useLocalDpi xmlns:a14="http://schemas.microsoft.com/office/drawing/2010/main" val="0"/>
@@ -10491,19 +10487,7 @@
         <w:rPr>
           <w:lang w:val="en-US" w:eastAsia="de-DE"/>
         </w:rPr>
-        <w:t xml:space="preserve"> The result is demonstra</w:t>
-      </w:r>
-      <w:r>
-        <w:rPr>
-          <w:lang w:val="en-US" w:eastAsia="de-DE"/>
-        </w:rPr>
-        <w:t>t</w:t>
-      </w:r>
-      <w:r>
-        <w:rPr>
-          <w:lang w:val="en-US" w:eastAsia="de-DE"/>
-        </w:rPr>
-        <w:t>ed in the cutout on the right-hand side.</w:t>
+        <w:t xml:space="preserve"> The result is demonstrated in the cutout on the right-hand side.</w:t>
       </w:r>
     </w:p>
     <w:p>
@@ -10541,7 +10525,7 @@
                     <pic:cNvPicPr/>
                   </pic:nvPicPr>
                   <pic:blipFill>
-                    <a:blip r:embed="rId32" cstate="print">
+                    <a:blip r:embed="rId30" cstate="print">
                       <a:extLst>
                         <a:ext uri="{28A0092B-C50C-407E-A947-70E740481C1C}">
                           <a14:useLocalDpi xmlns:a14="http://schemas.microsoft.com/office/drawing/2010/main" val="0"/>
@@ -10698,6 +10682,931 @@
                     <pic:cNvPicPr/>
                   </pic:nvPicPr>
                   <pic:blipFill>
+                    <a:blip r:embed="rId31">
+                      <a:extLst>
+                        <a:ext uri="{28A0092B-C50C-407E-A947-70E740481C1C}">
+                          <a14:useLocalDpi xmlns:a14="http://schemas.microsoft.com/office/drawing/2010/main" val="0"/>
+                        </a:ext>
+                      </a:extLst>
+                    </a:blip>
+                    <a:stretch>
+                      <a:fillRect/>
+                    </a:stretch>
+                  </pic:blipFill>
+                  <pic:spPr>
+                    <a:xfrm>
+                      <a:off x="0" y="0"/>
+                      <a:ext cx="5760720" cy="4119880"/>
+                    </a:xfrm>
+                    <a:prstGeom prst="rect">
+                      <a:avLst/>
+                    </a:prstGeom>
+                  </pic:spPr>
+                </pic:pic>
+              </a:graphicData>
+            </a:graphic>
+          </wp:inline>
+        </w:drawing>
+      </w:r>
+    </w:p>
+    <w:p>
+      <w:pPr>
+        <w:rPr>
+          <w:lang w:val="en-US" w:eastAsia="de-DE"/>
+        </w:rPr>
+      </w:pPr>
+      <w:r>
+        <w:rPr>
+          <w:lang w:val="en-US" w:eastAsia="de-DE"/>
+        </w:rPr>
+        <w:lastRenderedPageBreak/>
+        <w:t xml:space="preserve">Optionally, </w:t>
+      </w:r>
+      <w:r>
+        <w:rPr>
+          <w:lang w:val="en-US" w:eastAsia="de-DE"/>
+        </w:rPr>
+        <w:t xml:space="preserve">stacking can be restricted to </w:t>
+      </w:r>
+      <w:r>
+        <w:rPr>
+          <w:lang w:val="en-US" w:eastAsia="de-DE"/>
+        </w:rPr>
+        <w:t>a so-called region of interest</w:t>
+      </w:r>
+      <w:r>
+        <w:rPr>
+          <w:lang w:val="en-US" w:eastAsia="de-DE"/>
+        </w:rPr>
+        <w:t xml:space="preserve"> (ROI)</w:t>
+      </w:r>
+      <w:r>
+        <w:rPr>
+          <w:lang w:val="en-US" w:eastAsia="de-DE"/>
+        </w:rPr>
+        <w:t xml:space="preserve"> smaller than the intersection of all frames. To</w:t>
+      </w:r>
+      <w:r>
+        <w:rPr>
+          <w:lang w:val="en-US" w:eastAsia="de-DE"/>
+        </w:rPr>
+        <w:t xml:space="preserve"> specify its size </w:t>
+      </w:r>
+      <w:r>
+        <w:rPr>
+          <w:lang w:val="en-US" w:eastAsia="de-DE"/>
+        </w:rPr>
+        <w:t xml:space="preserve">a viewer opens and prompts the user to select the ROI as a rectangular patch (as described in Section </w:t>
+      </w:r>
+      <w:r>
+        <w:rPr>
+          <w:lang w:val="en-US" w:eastAsia="de-DE"/>
+        </w:rPr>
+        <w:fldChar w:fldCharType="begin"/>
+      </w:r>
+      <w:r>
+        <w:rPr>
+          <w:lang w:val="en-US" w:eastAsia="de-DE"/>
+        </w:rPr>
+        <w:instrText xml:space="preserve"> REF _Ref8742980 \r \h </w:instrText>
+      </w:r>
+      <w:r>
+        <w:rPr>
+          <w:lang w:val="en-US" w:eastAsia="de-DE"/>
+        </w:rPr>
+      </w:r>
+      <w:r>
+        <w:rPr>
+          <w:lang w:val="en-US" w:eastAsia="de-DE"/>
+        </w:rPr>
+        <w:fldChar w:fldCharType="separate"/>
+      </w:r>
+      <w:r>
+        <w:rPr>
+          <w:lang w:val="en-US" w:eastAsia="de-DE"/>
+        </w:rPr>
+        <w:t>4.7</w:t>
+      </w:r>
+      <w:r>
+        <w:rPr>
+          <w:lang w:val="en-US" w:eastAsia="de-DE"/>
+        </w:rPr>
+        <w:fldChar w:fldCharType="end"/>
+      </w:r>
+      <w:r>
+        <w:rPr>
+          <w:lang w:val="en-US" w:eastAsia="de-DE"/>
+        </w:rPr>
+        <w:t xml:space="preserve"> above). </w:t>
+      </w:r>
+      <w:r>
+        <w:rPr>
+          <w:lang w:val="en-US" w:eastAsia="de-DE"/>
+        </w:rPr>
+        <w:t xml:space="preserve">Selecting </w:t>
+      </w:r>
+      <w:r>
+        <w:rPr>
+          <w:lang w:val="en-US" w:eastAsia="de-DE"/>
+        </w:rPr>
+        <w:t xml:space="preserve">the full view </w:t>
+      </w:r>
+      <w:r>
+        <w:rPr>
+          <w:lang w:val="en-US" w:eastAsia="de-DE"/>
+        </w:rPr>
+        <w:t xml:space="preserve">instead of a </w:t>
+      </w:r>
+      <w:r>
+        <w:rPr>
+          <w:lang w:val="en-US" w:eastAsia="de-DE"/>
+        </w:rPr>
+        <w:t xml:space="preserve">ROI </w:t>
+      </w:r>
+      <w:r>
+        <w:rPr>
+          <w:lang w:val="en-US" w:eastAsia="de-DE"/>
+        </w:rPr>
+        <w:t>is accomplished by just pressing</w:t>
+      </w:r>
+      <w:r>
+        <w:rPr>
+          <w:lang w:val="en-US" w:eastAsia="de-DE"/>
+        </w:rPr>
+        <w:t xml:space="preserve"> “OK”.</w:t>
+      </w:r>
+    </w:p>
+    <w:p>
+      <w:pPr>
+        <w:pStyle w:val="berschrift3"/>
+        <w:rPr>
+          <w:lang w:val="en-US"/>
+        </w:rPr>
+      </w:pPr>
+      <w:bookmarkStart w:id="160" w:name="_Toc33883105"/>
+      <w:r>
+        <w:rPr>
+          <w:lang w:val="en-US"/>
+        </w:rPr>
+        <w:t xml:space="preserve">Selecting </w:t>
+      </w:r>
+      <w:r>
+        <w:rPr>
+          <w:lang w:val="en-US"/>
+        </w:rPr>
+        <w:t>A</w:t>
+      </w:r>
+      <w:r>
+        <w:rPr>
+          <w:lang w:val="en-US"/>
+        </w:rPr>
+        <w:t>lignment Points</w:t>
+      </w:r>
+      <w:bookmarkEnd w:id="160"/>
+    </w:p>
+    <w:p>
+      <w:pPr>
+        <w:rPr>
+          <w:lang w:val="en-US" w:eastAsia="de-DE"/>
+        </w:rPr>
+      </w:pPr>
+      <w:r>
+        <w:rPr>
+          <w:lang w:val="en-US" w:eastAsia="de-DE"/>
+        </w:rPr>
+        <w:t>In the next view the alignment points</w:t>
+      </w:r>
+      <w:r>
+        <w:rPr>
+          <w:lang w:val="en-US" w:eastAsia="de-DE"/>
+        </w:rPr>
+        <w:t xml:space="preserve"> (APs)</w:t>
+      </w:r>
+      <w:r>
+        <w:rPr>
+          <w:lang w:val="en-US" w:eastAsia="de-DE"/>
+        </w:rPr>
+        <w:t xml:space="preserve"> used to de-warp the individual frames are selected. Again, a viewer opens, along with controls to the right and below.</w:t>
+      </w:r>
+      <w:r>
+        <w:rPr>
+          <w:lang w:val="en-US" w:eastAsia="de-DE"/>
+        </w:rPr>
+        <w:t xml:space="preserve"> </w:t>
+      </w:r>
+      <w:r>
+        <w:rPr>
+          <w:lang w:val="en-US" w:eastAsia="de-DE"/>
+        </w:rPr>
+        <w:t>Initially, the view shows the complete scene (if a ROI was selected, the view is restricted to this area). Alignment points can be generated automatically or set individually by the user:</w:t>
+      </w:r>
+    </w:p>
+    <w:p>
+      <w:pPr>
+        <w:pStyle w:val="Listenabsatz"/>
+        <w:numPr>
+          <w:ilvl w:val="0"/>
+          <w:numId w:val="12"/>
+        </w:numPr>
+        <w:rPr>
+          <w:lang w:val="en-US" w:eastAsia="de-DE"/>
+        </w:rPr>
+      </w:pPr>
+      <w:r>
+        <w:rPr>
+          <w:lang w:val="en-US" w:eastAsia="de-DE"/>
+        </w:rPr>
+        <w:t>To create APs automatically, press the button “Create AP Grid”. The size of individual AP patc</w:t>
+      </w:r>
+      <w:r>
+        <w:rPr>
+          <w:lang w:val="en-US" w:eastAsia="de-DE"/>
+        </w:rPr>
+        <w:t>h</w:t>
+      </w:r>
+      <w:r>
+        <w:rPr>
+          <w:lang w:val="en-US" w:eastAsia="de-DE"/>
+        </w:rPr>
+        <w:t xml:space="preserve">es </w:t>
+      </w:r>
+      <w:r>
+        <w:rPr>
+          <w:lang w:val="en-US" w:eastAsia="de-DE"/>
+        </w:rPr>
+        <w:t>is</w:t>
+      </w:r>
+      <w:r>
+        <w:rPr>
+          <w:lang w:val="en-US" w:eastAsia="de-DE"/>
+        </w:rPr>
+        <w:t xml:space="preserve"> controlled by changing the “Alignment box width” slider on the right. Thresholds for exclu</w:t>
+      </w:r>
+      <w:r>
+        <w:rPr>
+          <w:lang w:val="en-US" w:eastAsia="de-DE"/>
+        </w:rPr>
+        <w:t>d</w:t>
+      </w:r>
+      <w:r>
+        <w:rPr>
+          <w:lang w:val="en-US" w:eastAsia="de-DE"/>
+        </w:rPr>
+        <w:t>ing areas which are too dim (e.g. sky background) or contain too little structure can be changed by moving the two other sliders.</w:t>
+      </w:r>
+    </w:p>
+    <w:p>
+      <w:pPr>
+        <w:pStyle w:val="Listenabsatz"/>
+        <w:numPr>
+          <w:ilvl w:val="0"/>
+          <w:numId w:val="12"/>
+        </w:numPr>
+        <w:rPr>
+          <w:lang w:val="en-US" w:eastAsia="de-DE"/>
+        </w:rPr>
+      </w:pPr>
+      <w:r>
+        <w:rPr>
+          <w:lang w:val="en-US" w:eastAsia="de-DE"/>
+        </w:rPr>
+        <w:t>If slider</w:t>
+      </w:r>
+      <w:r>
+        <w:rPr>
+          <w:lang w:val="en-US" w:eastAsia="de-DE"/>
+        </w:rPr>
+        <w:t xml:space="preserve"> settings</w:t>
+      </w:r>
+      <w:r>
+        <w:rPr>
+          <w:lang w:val="en-US" w:eastAsia="de-DE"/>
+        </w:rPr>
+        <w:t xml:space="preserve"> have been</w:t>
+      </w:r>
+      <w:r>
+        <w:rPr>
+          <w:lang w:val="en-US" w:eastAsia="de-DE"/>
+        </w:rPr>
+        <w:t xml:space="preserve"> changed</w:t>
+      </w:r>
+      <w:r>
+        <w:rPr>
+          <w:lang w:val="en-US" w:eastAsia="de-DE"/>
+        </w:rPr>
+        <w:t>, they can be reset to default values by pressing the button “Restore standard values”.</w:t>
+      </w:r>
+    </w:p>
+    <w:p>
+      <w:pPr>
+        <w:pStyle w:val="Listenabsatz"/>
+        <w:numPr>
+          <w:ilvl w:val="0"/>
+          <w:numId w:val="12"/>
+        </w:numPr>
+        <w:rPr>
+          <w:lang w:val="en-US" w:eastAsia="de-DE"/>
+        </w:rPr>
+      </w:pPr>
+      <w:r>
+        <w:rPr>
+          <w:lang w:val="en-US" w:eastAsia="de-DE"/>
+        </w:rPr>
+        <w:t>A</w:t>
+      </w:r>
+      <w:r>
+        <w:rPr>
+          <w:lang w:val="en-US" w:eastAsia="de-DE"/>
+        </w:rPr>
+        <w:t>fter changing the slider settings, press “Create AP Grid”</w:t>
+      </w:r>
+      <w:r>
+        <w:rPr>
+          <w:lang w:val="en-US" w:eastAsia="de-DE"/>
+        </w:rPr>
+        <w:t xml:space="preserve"> again to compute a new AP grid using the</w:t>
+      </w:r>
+      <w:r>
+        <w:rPr>
+          <w:lang w:val="en-US" w:eastAsia="de-DE"/>
+        </w:rPr>
+        <w:t xml:space="preserve"> current</w:t>
+      </w:r>
+      <w:r>
+        <w:rPr>
+          <w:lang w:val="en-US" w:eastAsia="de-DE"/>
+        </w:rPr>
+        <w:t xml:space="preserve"> settings.</w:t>
+      </w:r>
+    </w:p>
+    <w:p>
+      <w:pPr>
+        <w:pStyle w:val="Listenabsatz"/>
+        <w:numPr>
+          <w:ilvl w:val="0"/>
+          <w:numId w:val="12"/>
+        </w:numPr>
+        <w:rPr>
+          <w:lang w:val="en-US" w:eastAsia="de-DE"/>
+        </w:rPr>
+      </w:pPr>
+      <w:r>
+        <w:rPr>
+          <w:lang w:val="en-US" w:eastAsia="de-DE"/>
+        </w:rPr>
+        <w:t>APs can be deleted, added and modified manually. This way the user can adapt the grid as r</w:t>
+      </w:r>
+      <w:r>
+        <w:rPr>
+          <w:lang w:val="en-US" w:eastAsia="de-DE"/>
+        </w:rPr>
+        <w:t>e</w:t>
+      </w:r>
+      <w:r>
+        <w:rPr>
+          <w:lang w:val="en-US" w:eastAsia="de-DE"/>
+        </w:rPr>
+        <w:t xml:space="preserve">quired. </w:t>
+      </w:r>
+      <w:r>
+        <w:rPr>
+          <w:lang w:val="en-US" w:eastAsia="de-DE"/>
+        </w:rPr>
+        <w:t>A</w:t>
+      </w:r>
+      <w:r>
+        <w:rPr>
+          <w:lang w:val="en-US" w:eastAsia="de-DE"/>
+        </w:rPr>
+        <w:t xml:space="preserve">ll </w:t>
+      </w:r>
+      <w:r>
+        <w:rPr>
+          <w:lang w:val="en-US" w:eastAsia="de-DE"/>
+        </w:rPr>
+        <w:t xml:space="preserve">these manipulations are done </w:t>
+      </w:r>
+      <w:r>
+        <w:rPr>
+          <w:lang w:val="en-US" w:eastAsia="de-DE"/>
+        </w:rPr>
+        <w:t xml:space="preserve">while </w:t>
+      </w:r>
+      <w:r>
+        <w:rPr>
+          <w:lang w:val="en-US" w:eastAsia="de-DE"/>
+        </w:rPr>
+        <w:t>keeping the “ctrl” key pressed</w:t>
+      </w:r>
+      <w:r>
+        <w:rPr>
+          <w:lang w:val="en-US" w:eastAsia="de-DE"/>
+        </w:rPr>
+        <w:t>.</w:t>
+      </w:r>
+    </w:p>
+    <w:p>
+      <w:pPr>
+        <w:pStyle w:val="Listenabsatz"/>
+        <w:numPr>
+          <w:ilvl w:val="1"/>
+          <w:numId w:val="12"/>
+        </w:numPr>
+        <w:rPr>
+          <w:lang w:val="en-US" w:eastAsia="de-DE"/>
+        </w:rPr>
+      </w:pPr>
+      <w:r>
+        <w:rPr>
+          <w:lang w:val="en-US" w:eastAsia="de-DE"/>
+        </w:rPr>
+        <w:t xml:space="preserve">To delete an AP, place the mouse pointer close to </w:t>
+      </w:r>
+      <w:r>
+        <w:rPr>
+          <w:lang w:val="en-US" w:eastAsia="de-DE"/>
+        </w:rPr>
+        <w:t>its</w:t>
+      </w:r>
+      <w:r>
+        <w:rPr>
+          <w:lang w:val="en-US" w:eastAsia="de-DE"/>
+        </w:rPr>
+        <w:t xml:space="preserve"> center (red dot), and press the right mouse button.</w:t>
+      </w:r>
+    </w:p>
+    <w:p>
+      <w:pPr>
+        <w:pStyle w:val="Listenabsatz"/>
+        <w:numPr>
+          <w:ilvl w:val="1"/>
+          <w:numId w:val="12"/>
+        </w:numPr>
+        <w:rPr>
+          <w:lang w:val="en-US" w:eastAsia="de-DE"/>
+        </w:rPr>
+      </w:pPr>
+      <w:r>
+        <w:rPr>
+          <w:lang w:val="en-US" w:eastAsia="de-DE"/>
+        </w:rPr>
+        <w:t>To delete a whole AP region, open a rectangular patch by moving the mouse while keeping the right mouse button pressed. When the button is released, all APs in the patch are removed.</w:t>
+      </w:r>
+    </w:p>
+    <w:p>
+      <w:pPr>
+        <w:pStyle w:val="Listenabsatz"/>
+        <w:numPr>
+          <w:ilvl w:val="1"/>
+          <w:numId w:val="12"/>
+        </w:numPr>
+        <w:rPr>
+          <w:lang w:val="en-US" w:eastAsia="de-DE"/>
+        </w:rPr>
+      </w:pPr>
+      <w:r>
+        <w:rPr>
+          <w:lang w:val="en-US" w:eastAsia="de-DE"/>
+        </w:rPr>
+        <w:t xml:space="preserve">To move an AP, press the left mouse button at an AP and drag the AP with the mouse to the </w:t>
+      </w:r>
+      <w:r>
+        <w:rPr>
+          <w:lang w:val="en-US" w:eastAsia="de-DE"/>
+        </w:rPr>
+        <w:t>new</w:t>
+      </w:r>
+      <w:r>
+        <w:rPr>
+          <w:lang w:val="en-US" w:eastAsia="de-DE"/>
+        </w:rPr>
+        <w:t xml:space="preserve"> location.</w:t>
+      </w:r>
+    </w:p>
+    <w:p>
+      <w:pPr>
+        <w:pStyle w:val="Listenabsatz"/>
+        <w:numPr>
+          <w:ilvl w:val="1"/>
+          <w:numId w:val="12"/>
+        </w:numPr>
+        <w:rPr>
+          <w:lang w:val="en-US" w:eastAsia="de-DE"/>
+        </w:rPr>
+      </w:pPr>
+      <w:r>
+        <w:rPr>
+          <w:lang w:val="en-US" w:eastAsia="de-DE"/>
+        </w:rPr>
+        <w:t xml:space="preserve">To change the size of an AP patch, move the mouse close to the AP center and use the scroll wheel to change </w:t>
+      </w:r>
+      <w:r>
+        <w:rPr>
+          <w:lang w:val="en-US" w:eastAsia="de-DE"/>
+        </w:rPr>
+        <w:t>its</w:t>
+      </w:r>
+      <w:r>
+        <w:rPr>
+          <w:lang w:val="en-US" w:eastAsia="de-DE"/>
+        </w:rPr>
+        <w:t xml:space="preserve"> size.</w:t>
+      </w:r>
+    </w:p>
+    <w:p>
+      <w:pPr>
+        <w:pStyle w:val="Listenabsatz"/>
+        <w:numPr>
+          <w:ilvl w:val="1"/>
+          <w:numId w:val="12"/>
+        </w:numPr>
+        <w:rPr>
+          <w:lang w:val="en-US" w:eastAsia="de-DE"/>
+        </w:rPr>
+      </w:pPr>
+      <w:r>
+        <w:rPr>
+          <w:lang w:val="en-US" w:eastAsia="de-DE"/>
+        </w:rPr>
+        <w:t>To add an AP, left click on the desired location. An AP with (initially) the standard size (see slider on the right) is created there.</w:t>
+      </w:r>
+    </w:p>
+    <w:p>
+      <w:pPr>
+        <w:pStyle w:val="Listenabsatz"/>
+        <w:numPr>
+          <w:ilvl w:val="0"/>
+          <w:numId w:val="12"/>
+        </w:numPr>
+        <w:rPr>
+          <w:lang w:val="en-US" w:eastAsia="de-DE"/>
+        </w:rPr>
+      </w:pPr>
+      <w:r>
+        <w:rPr>
+          <w:lang w:val="en-US" w:eastAsia="de-DE"/>
+        </w:rPr>
+        <w:t>All those AP operations can be undone / redone by pressing the buttons “Undo” or “Redo”. The size of the undo stack is unlimited.</w:t>
+      </w:r>
+      <w:r>
+        <w:rPr>
+          <w:lang w:val="en-US" w:eastAsia="de-DE"/>
+        </w:rPr>
+        <w:t xml:space="preserve"> And, as with all other PSS viewers zooming and panning is supported here as well.</w:t>
+      </w:r>
+    </w:p>
+    <w:p>
+      <w:pPr>
+        <w:pStyle w:val="Listenabsatz"/>
+        <w:numPr>
+          <w:ilvl w:val="0"/>
+          <w:numId w:val="12"/>
+        </w:numPr>
+        <w:rPr>
+          <w:lang w:val="en-US" w:eastAsia="de-DE"/>
+        </w:rPr>
+      </w:pPr>
+      <w:r>
+        <w:rPr>
+          <w:lang w:val="en-US" w:eastAsia="de-DE"/>
+        </w:rPr>
+        <w:t>It is not required that the APs cover the object completely. If the object “shines through” a hole in the AP grid, the consequences for the stacked image in this area are:</w:t>
+      </w:r>
+    </w:p>
+    <w:p>
+      <w:pPr>
+        <w:pStyle w:val="Listenabsatz"/>
+        <w:numPr>
+          <w:ilvl w:val="1"/>
+          <w:numId w:val="12"/>
+        </w:numPr>
+        <w:rPr>
+          <w:lang w:val="en-US" w:eastAsia="de-DE"/>
+        </w:rPr>
+      </w:pPr>
+      <w:r>
+        <w:rPr>
+          <w:lang w:val="en-US" w:eastAsia="de-DE"/>
+        </w:rPr>
+        <w:t>There is no correction for local image warping</w:t>
+      </w:r>
+      <w:r>
+        <w:rPr>
+          <w:lang w:val="en-US" w:eastAsia="de-DE"/>
+        </w:rPr>
+        <w:t xml:space="preserve"> at this place</w:t>
+      </w:r>
+      <w:r>
+        <w:rPr>
+          <w:lang w:val="en-US" w:eastAsia="de-DE"/>
+        </w:rPr>
+        <w:t>.</w:t>
+      </w:r>
+      <w:r>
+        <w:rPr>
+          <w:lang w:val="en-US" w:eastAsia="de-DE"/>
+        </w:rPr>
+        <w:t xml:space="preserve"> Only the global frame shift is corrected.</w:t>
+      </w:r>
+    </w:p>
+    <w:p>
+      <w:pPr>
+        <w:pStyle w:val="Listenabsatz"/>
+        <w:numPr>
+          <w:ilvl w:val="1"/>
+          <w:numId w:val="12"/>
+        </w:numPr>
+        <w:rPr>
+          <w:lang w:val="en-US" w:eastAsia="de-DE"/>
+        </w:rPr>
+      </w:pPr>
+      <w:r>
+        <w:rPr>
+          <w:lang w:val="en-US" w:eastAsia="de-DE"/>
+        </w:rPr>
+        <w:t>The set of frames stacked is computed on the basis of the global frame quality, not on local sharpness.</w:t>
+      </w:r>
+    </w:p>
+    <w:p>
+      <w:pPr>
+        <w:ind w:left="709"/>
+        <w:rPr>
+          <w:noProof/>
+          <w:lang w:val="en-US" w:eastAsia="de-DE"/>
+        </w:rPr>
+      </w:pPr>
+      <w:r>
+        <w:rPr>
+          <w:lang w:val="en-US" w:eastAsia="de-DE"/>
+        </w:rPr>
+        <w:t>In general this leads to a lower resolution in those areas.</w:t>
+      </w:r>
+    </w:p>
+    <w:p>
+      <w:pPr>
+        <w:rPr>
+          <w:lang w:val="en-US" w:eastAsia="de-DE"/>
+        </w:rPr>
+      </w:pPr>
+      <w:r>
+        <w:rPr>
+          <w:noProof/>
+          <w:lang w:eastAsia="de-DE"/>
+        </w:rPr>
+        <w:lastRenderedPageBreak/>
+        <w:drawing>
+          <wp:inline distT="0" distB="0" distL="0" distR="0" wp14:anchorId="77E1CDC2" wp14:editId="2C9F8683">
+            <wp:extent cx="5760720" cy="4119880"/>
+            <wp:effectExtent l="0" t="0" r="0" b="0"/>
+            <wp:docPr id="49" name="Grafik 49"/>
+            <wp:cNvGraphicFramePr>
+              <a:graphicFrameLocks xmlns:a="http://schemas.openxmlformats.org/drawingml/2006/main" noChangeAspect="1"/>
+            </wp:cNvGraphicFramePr>
+            <a:graphic xmlns:a="http://schemas.openxmlformats.org/drawingml/2006/main">
+              <a:graphicData uri="http://schemas.openxmlformats.org/drawingml/2006/picture">
+                <pic:pic xmlns:pic="http://schemas.openxmlformats.org/drawingml/2006/picture">
+                  <pic:nvPicPr>
+                    <pic:cNvPr id="0" name="200_create-ap-grid.png"/>
+                    <pic:cNvPicPr/>
+                  </pic:nvPicPr>
+                  <pic:blipFill>
+                    <a:blip r:embed="rId32">
+                      <a:extLst>
+                        <a:ext uri="{28A0092B-C50C-407E-A947-70E740481C1C}">
+                          <a14:useLocalDpi xmlns:a14="http://schemas.microsoft.com/office/drawing/2010/main" val="0"/>
+                        </a:ext>
+                      </a:extLst>
+                    </a:blip>
+                    <a:stretch>
+                      <a:fillRect/>
+                    </a:stretch>
+                  </pic:blipFill>
+                  <pic:spPr>
+                    <a:xfrm>
+                      <a:off x="0" y="0"/>
+                      <a:ext cx="5760720" cy="4119880"/>
+                    </a:xfrm>
+                    <a:prstGeom prst="rect">
+                      <a:avLst/>
+                    </a:prstGeom>
+                  </pic:spPr>
+                </pic:pic>
+              </a:graphicData>
+            </a:graphic>
+          </wp:inline>
+        </w:drawing>
+      </w:r>
+    </w:p>
+    <w:p>
+      <w:pPr>
+        <w:rPr>
+          <w:lang w:val="en-US" w:eastAsia="de-DE"/>
+        </w:rPr>
+      </w:pPr>
+      <w:r>
+        <w:rPr>
+          <w:lang w:val="en-US" w:eastAsia="de-DE"/>
+        </w:rPr>
+        <w:t>The optimal AP size very much depends on the quality of the input data. If frames show very little local contrast, larger AP patches lead to better results. If the resolution is very good, but seeing-induced war</w:t>
+      </w:r>
+      <w:r>
+        <w:rPr>
+          <w:lang w:val="en-US" w:eastAsia="de-DE"/>
+        </w:rPr>
+        <w:t>p</w:t>
+      </w:r>
+      <w:r>
+        <w:rPr>
+          <w:lang w:val="en-US" w:eastAsia="de-DE"/>
+        </w:rPr>
+        <w:t xml:space="preserve">ing is strong, small AP patches are better. The best practice is to experiment with different AP sizes, starting with a somewhat larger value (e.g. 100 pixels), and </w:t>
+      </w:r>
+      <w:r>
+        <w:rPr>
+          <w:lang w:val="en-US" w:eastAsia="de-DE"/>
+        </w:rPr>
+        <w:t>trying smaller sizes</w:t>
+      </w:r>
+      <w:r>
+        <w:rPr>
+          <w:lang w:val="en-US" w:eastAsia="de-DE"/>
+        </w:rPr>
+        <w:t xml:space="preserve"> until the quality of the stacked image does not improve any </w:t>
+      </w:r>
+      <w:r>
+        <w:rPr>
+          <w:lang w:val="en-US" w:eastAsia="de-DE"/>
+        </w:rPr>
+        <w:t>further</w:t>
+      </w:r>
+      <w:r>
+        <w:rPr>
+          <w:lang w:val="en-US" w:eastAsia="de-DE"/>
+        </w:rPr>
+        <w:t>.</w:t>
+      </w:r>
+    </w:p>
+    <w:p>
+      <w:pPr>
+        <w:pStyle w:val="berschrift3"/>
+        <w:rPr>
+          <w:lang w:val="en-US"/>
+        </w:rPr>
+      </w:pPr>
+      <w:bookmarkStart w:id="161" w:name="_Toc33883106"/>
+      <w:r>
+        <w:rPr>
+          <w:lang w:val="en-US"/>
+        </w:rPr>
+        <w:t>Frame Stacking</w:t>
+      </w:r>
+      <w:bookmarkEnd w:id="161"/>
+    </w:p>
+    <w:p>
+      <w:pPr>
+        <w:rPr>
+          <w:lang w:val="en-US" w:eastAsia="de-DE"/>
+        </w:rPr>
+      </w:pPr>
+      <w:r>
+        <w:rPr>
+          <w:lang w:val="en-US" w:eastAsia="de-DE"/>
+        </w:rPr>
+        <w:t>When the AP selection is completed</w:t>
+      </w:r>
+      <w:r>
+        <w:rPr>
+          <w:lang w:val="en-US" w:eastAsia="de-DE"/>
+        </w:rPr>
+        <w:t>, PSS has gathered all the information it needs to stack the frames. First, at every AP it identifies the sharpest frames to be used for stacking. Since the seeing is a very local phenomenon, frame sets will be different for different APs. Then, for every AP and every contributing frame the local displacement relative to a reference frame is measured, and the shifted AP patch added to the stacking buffer. Progress bars are updated regularly throughout the process.</w:t>
+      </w:r>
+    </w:p>
+    <w:p>
+      <w:pPr>
+        <w:rPr>
+          <w:lang w:val="en-US" w:eastAsia="de-DE"/>
+        </w:rPr>
+      </w:pPr>
+      <w:r>
+        <w:rPr>
+          <w:lang w:val="en-US" w:eastAsia="de-DE"/>
+        </w:rPr>
+        <w:t>When stacking is completed, a graph shows the</w:t>
+      </w:r>
+      <w:r>
+        <w:rPr>
+          <w:lang w:val="en-US" w:eastAsia="de-DE"/>
+        </w:rPr>
+        <w:t xml:space="preserve"> </w:t>
+      </w:r>
+      <w:r>
+        <w:rPr>
+          <w:lang w:val="en-US" w:eastAsia="de-DE"/>
+        </w:rPr>
+        <w:t>frequency distribution of local displacements at all APs and all contributing frames. Usually, small displacements (a few pixels) occur most often. If the distrib</w:t>
+      </w:r>
+      <w:r>
+        <w:rPr>
+          <w:lang w:val="en-US" w:eastAsia="de-DE"/>
+        </w:rPr>
+        <w:t>u</w:t>
+      </w:r>
+      <w:r>
+        <w:rPr>
+          <w:lang w:val="en-US" w:eastAsia="de-DE"/>
+        </w:rPr>
+        <w:t>tion extends too much towards larger numbers, this could be due to a low stacking quality. In this case it is recommended to experiment with different parameters, for example:</w:t>
+      </w:r>
+    </w:p>
+    <w:p>
+      <w:pPr>
+        <w:pStyle w:val="Listenabsatz"/>
+        <w:numPr>
+          <w:ilvl w:val="0"/>
+          <w:numId w:val="13"/>
+        </w:numPr>
+        <w:rPr>
+          <w:lang w:val="en-US" w:eastAsia="de-DE"/>
+        </w:rPr>
+      </w:pPr>
+      <w:r>
+        <w:rPr>
+          <w:lang w:val="en-US" w:eastAsia="de-DE"/>
+        </w:rPr>
+        <w:t>Increase the “Noise level (Gaussian blur)” parameter.</w:t>
+      </w:r>
+    </w:p>
+    <w:p>
+      <w:pPr>
+        <w:pStyle w:val="Listenabsatz"/>
+        <w:numPr>
+          <w:ilvl w:val="0"/>
+          <w:numId w:val="13"/>
+        </w:numPr>
+        <w:rPr>
+          <w:lang w:val="en-US" w:eastAsia="de-DE"/>
+        </w:rPr>
+      </w:pPr>
+      <w:r>
+        <w:rPr>
+          <w:lang w:val="en-US" w:eastAsia="de-DE"/>
+        </w:rPr>
+        <w:t>Increase the AP size.</w:t>
+      </w:r>
+    </w:p>
+    <w:p>
+      <w:pPr>
+        <w:pStyle w:val="Listenabsatz"/>
+        <w:numPr>
+          <w:ilvl w:val="0"/>
+          <w:numId w:val="13"/>
+        </w:numPr>
+        <w:rPr>
+          <w:lang w:val="en-US" w:eastAsia="de-DE"/>
+        </w:rPr>
+      </w:pPr>
+      <w:r>
+        <w:rPr>
+          <w:lang w:val="en-US" w:eastAsia="de-DE"/>
+        </w:rPr>
+        <w:t>Eliminate APs in areas with too little structure.</w:t>
+      </w:r>
+    </w:p>
+    <w:p>
+      <w:pPr>
+        <w:rPr>
+          <w:lang w:val="en-US" w:eastAsia="de-DE"/>
+        </w:rPr>
+      </w:pPr>
+    </w:p>
+    <w:p>
+      <w:pPr>
+        <w:rPr>
+          <w:lang w:val="en-US" w:eastAsia="de-DE"/>
+        </w:rPr>
+      </w:pPr>
+      <w:r>
+        <w:rPr>
+          <w:noProof/>
+          <w:lang w:eastAsia="de-DE"/>
+        </w:rPr>
+        <w:lastRenderedPageBreak/>
+        <w:drawing>
+          <wp:inline distT="0" distB="0" distL="0" distR="0" wp14:anchorId="7EF80CF4" wp14:editId="0D15E3C8">
+            <wp:extent cx="5760720" cy="4119880"/>
+            <wp:effectExtent l="0" t="0" r="0" b="0"/>
+            <wp:docPr id="50" name="Grafik 50"/>
+            <wp:cNvGraphicFramePr>
+              <a:graphicFrameLocks xmlns:a="http://schemas.openxmlformats.org/drawingml/2006/main" noChangeAspect="1"/>
+            </wp:cNvGraphicFramePr>
+            <a:graphic xmlns:a="http://schemas.openxmlformats.org/drawingml/2006/main">
+              <a:graphicData uri="http://schemas.openxmlformats.org/drawingml/2006/picture">
+                <pic:pic xmlns:pic="http://schemas.openxmlformats.org/drawingml/2006/picture">
+                  <pic:nvPicPr>
+                    <pic:cNvPr id="0" name="210=warp-distribution.PNG"/>
+                    <pic:cNvPicPr/>
+                  </pic:nvPicPr>
+                  <pic:blipFill>
                     <a:blip r:embed="rId33">
                       <a:extLst>
                         <a:ext uri="{28A0092B-C50C-407E-A947-70E740481C1C}">
@@ -10735,931 +11644,6 @@
         <w:rPr>
           <w:lang w:val="en-US" w:eastAsia="de-DE"/>
         </w:rPr>
-        <w:lastRenderedPageBreak/>
-        <w:t xml:space="preserve">Optionally, </w:t>
-      </w:r>
-      <w:r>
-        <w:rPr>
-          <w:lang w:val="en-US" w:eastAsia="de-DE"/>
-        </w:rPr>
-        <w:t xml:space="preserve">stacking can be restricted to </w:t>
-      </w:r>
-      <w:r>
-        <w:rPr>
-          <w:lang w:val="en-US" w:eastAsia="de-DE"/>
-        </w:rPr>
-        <w:t>a so-called region of interest</w:t>
-      </w:r>
-      <w:r>
-        <w:rPr>
-          <w:lang w:val="en-US" w:eastAsia="de-DE"/>
-        </w:rPr>
-        <w:t xml:space="preserve"> (ROI)</w:t>
-      </w:r>
-      <w:r>
-        <w:rPr>
-          <w:lang w:val="en-US" w:eastAsia="de-DE"/>
-        </w:rPr>
-        <w:t xml:space="preserve"> smaller than the intersection of all frames. To</w:t>
-      </w:r>
-      <w:r>
-        <w:rPr>
-          <w:lang w:val="en-US" w:eastAsia="de-DE"/>
-        </w:rPr>
-        <w:t xml:space="preserve"> specify its size </w:t>
-      </w:r>
-      <w:r>
-        <w:rPr>
-          <w:lang w:val="en-US" w:eastAsia="de-DE"/>
-        </w:rPr>
-        <w:t xml:space="preserve">a viewer opens and prompts the user to select the ROI as a rectangular patch (as described in Section </w:t>
-      </w:r>
-      <w:r>
-        <w:rPr>
-          <w:lang w:val="en-US" w:eastAsia="de-DE"/>
-        </w:rPr>
-        <w:fldChar w:fldCharType="begin"/>
-      </w:r>
-      <w:r>
-        <w:rPr>
-          <w:lang w:val="en-US" w:eastAsia="de-DE"/>
-        </w:rPr>
-        <w:instrText xml:space="preserve"> REF _Ref8742980 \r \h </w:instrText>
-      </w:r>
-      <w:r>
-        <w:rPr>
-          <w:lang w:val="en-US" w:eastAsia="de-DE"/>
-        </w:rPr>
-      </w:r>
-      <w:r>
-        <w:rPr>
-          <w:lang w:val="en-US" w:eastAsia="de-DE"/>
-        </w:rPr>
-        <w:fldChar w:fldCharType="separate"/>
-      </w:r>
-      <w:r>
-        <w:rPr>
-          <w:lang w:val="en-US" w:eastAsia="de-DE"/>
-        </w:rPr>
-        <w:t>4.7</w:t>
-      </w:r>
-      <w:r>
-        <w:rPr>
-          <w:lang w:val="en-US" w:eastAsia="de-DE"/>
-        </w:rPr>
-        <w:fldChar w:fldCharType="end"/>
-      </w:r>
-      <w:r>
-        <w:rPr>
-          <w:lang w:val="en-US" w:eastAsia="de-DE"/>
-        </w:rPr>
-        <w:t xml:space="preserve"> above). </w:t>
-      </w:r>
-      <w:r>
-        <w:rPr>
-          <w:lang w:val="en-US" w:eastAsia="de-DE"/>
-        </w:rPr>
-        <w:t xml:space="preserve">Selecting </w:t>
-      </w:r>
-      <w:r>
-        <w:rPr>
-          <w:lang w:val="en-US" w:eastAsia="de-DE"/>
-        </w:rPr>
-        <w:t xml:space="preserve">the full view </w:t>
-      </w:r>
-      <w:r>
-        <w:rPr>
-          <w:lang w:val="en-US" w:eastAsia="de-DE"/>
-        </w:rPr>
-        <w:t xml:space="preserve">instead of a </w:t>
-      </w:r>
-      <w:r>
-        <w:rPr>
-          <w:lang w:val="en-US" w:eastAsia="de-DE"/>
-        </w:rPr>
-        <w:t xml:space="preserve">ROI </w:t>
-      </w:r>
-      <w:r>
-        <w:rPr>
-          <w:lang w:val="en-US" w:eastAsia="de-DE"/>
-        </w:rPr>
-        <w:t>is accomplished by just pressing</w:t>
-      </w:r>
-      <w:r>
-        <w:rPr>
-          <w:lang w:val="en-US" w:eastAsia="de-DE"/>
-        </w:rPr>
-        <w:t xml:space="preserve"> “OK”.</w:t>
-      </w:r>
-    </w:p>
-    <w:p>
-      <w:pPr>
-        <w:pStyle w:val="berschrift3"/>
-        <w:rPr>
-          <w:lang w:val="en-US"/>
-        </w:rPr>
-      </w:pPr>
-      <w:bookmarkStart w:id="160" w:name="_Toc33883105"/>
-      <w:r>
-        <w:rPr>
-          <w:lang w:val="en-US"/>
-        </w:rPr>
-        <w:t xml:space="preserve">Selecting </w:t>
-      </w:r>
-      <w:r>
-        <w:rPr>
-          <w:lang w:val="en-US"/>
-        </w:rPr>
-        <w:t>A</w:t>
-      </w:r>
-      <w:r>
-        <w:rPr>
-          <w:lang w:val="en-US"/>
-        </w:rPr>
-        <w:t>lignment Points</w:t>
-      </w:r>
-      <w:bookmarkEnd w:id="160"/>
-    </w:p>
-    <w:p>
-      <w:pPr>
-        <w:rPr>
-          <w:lang w:val="en-US" w:eastAsia="de-DE"/>
-        </w:rPr>
-      </w:pPr>
-      <w:r>
-        <w:rPr>
-          <w:lang w:val="en-US" w:eastAsia="de-DE"/>
-        </w:rPr>
-        <w:t>In the next view the alignment points</w:t>
-      </w:r>
-      <w:r>
-        <w:rPr>
-          <w:lang w:val="en-US" w:eastAsia="de-DE"/>
-        </w:rPr>
-        <w:t xml:space="preserve"> (APs)</w:t>
-      </w:r>
-      <w:r>
-        <w:rPr>
-          <w:lang w:val="en-US" w:eastAsia="de-DE"/>
-        </w:rPr>
-        <w:t xml:space="preserve"> used to de-warp the individual frames are selected. Again, a viewer opens, along with controls to the right and below.</w:t>
-      </w:r>
-      <w:r>
-        <w:rPr>
-          <w:lang w:val="en-US" w:eastAsia="de-DE"/>
-        </w:rPr>
-        <w:t xml:space="preserve"> </w:t>
-      </w:r>
-      <w:r>
-        <w:rPr>
-          <w:lang w:val="en-US" w:eastAsia="de-DE"/>
-        </w:rPr>
-        <w:t>Initially, the view shows the complete scene (if a ROI was selected, the view is restricted to this area). Alignment points can be generated automatically or set individually by the user:</w:t>
-      </w:r>
-    </w:p>
-    <w:p>
-      <w:pPr>
-        <w:pStyle w:val="Listenabsatz"/>
-        <w:numPr>
-          <w:ilvl w:val="0"/>
-          <w:numId w:val="12"/>
-        </w:numPr>
-        <w:rPr>
-          <w:lang w:val="en-US" w:eastAsia="de-DE"/>
-        </w:rPr>
-      </w:pPr>
-      <w:r>
-        <w:rPr>
-          <w:lang w:val="en-US" w:eastAsia="de-DE"/>
-        </w:rPr>
-        <w:t>To create APs automatically, press the button “Create AP Grid”. The size of individual AP patc</w:t>
-      </w:r>
-      <w:r>
-        <w:rPr>
-          <w:lang w:val="en-US" w:eastAsia="de-DE"/>
-        </w:rPr>
-        <w:t>h</w:t>
-      </w:r>
-      <w:r>
-        <w:rPr>
-          <w:lang w:val="en-US" w:eastAsia="de-DE"/>
-        </w:rPr>
-        <w:t xml:space="preserve">es </w:t>
-      </w:r>
-      <w:r>
-        <w:rPr>
-          <w:lang w:val="en-US" w:eastAsia="de-DE"/>
-        </w:rPr>
-        <w:t>is</w:t>
-      </w:r>
-      <w:r>
-        <w:rPr>
-          <w:lang w:val="en-US" w:eastAsia="de-DE"/>
-        </w:rPr>
-        <w:t xml:space="preserve"> controlled by changing the “Alignment box width” slider on the right. Thresholds for exclu</w:t>
-      </w:r>
-      <w:r>
-        <w:rPr>
-          <w:lang w:val="en-US" w:eastAsia="de-DE"/>
-        </w:rPr>
-        <w:t>d</w:t>
-      </w:r>
-      <w:r>
-        <w:rPr>
-          <w:lang w:val="en-US" w:eastAsia="de-DE"/>
-        </w:rPr>
-        <w:t>ing areas which are too dim (e.g. sky background) or contain too little structure can be changed by moving the two other sliders.</w:t>
-      </w:r>
-    </w:p>
-    <w:p>
-      <w:pPr>
-        <w:pStyle w:val="Listenabsatz"/>
-        <w:numPr>
-          <w:ilvl w:val="0"/>
-          <w:numId w:val="12"/>
-        </w:numPr>
-        <w:rPr>
-          <w:lang w:val="en-US" w:eastAsia="de-DE"/>
-        </w:rPr>
-      </w:pPr>
-      <w:r>
-        <w:rPr>
-          <w:lang w:val="en-US" w:eastAsia="de-DE"/>
-        </w:rPr>
-        <w:t>If slider</w:t>
-      </w:r>
-      <w:r>
-        <w:rPr>
-          <w:lang w:val="en-US" w:eastAsia="de-DE"/>
-        </w:rPr>
-        <w:t xml:space="preserve"> settings</w:t>
-      </w:r>
-      <w:r>
-        <w:rPr>
-          <w:lang w:val="en-US" w:eastAsia="de-DE"/>
-        </w:rPr>
-        <w:t xml:space="preserve"> have been</w:t>
-      </w:r>
-      <w:r>
-        <w:rPr>
-          <w:lang w:val="en-US" w:eastAsia="de-DE"/>
-        </w:rPr>
-        <w:t xml:space="preserve"> changed</w:t>
-      </w:r>
-      <w:r>
-        <w:rPr>
-          <w:lang w:val="en-US" w:eastAsia="de-DE"/>
-        </w:rPr>
-        <w:t>, they can be reset to default values by pressing the button “Restore standard values”.</w:t>
-      </w:r>
-    </w:p>
-    <w:p>
-      <w:pPr>
-        <w:pStyle w:val="Listenabsatz"/>
-        <w:numPr>
-          <w:ilvl w:val="0"/>
-          <w:numId w:val="12"/>
-        </w:numPr>
-        <w:rPr>
-          <w:lang w:val="en-US" w:eastAsia="de-DE"/>
-        </w:rPr>
-      </w:pPr>
-      <w:r>
-        <w:rPr>
-          <w:lang w:val="en-US" w:eastAsia="de-DE"/>
-        </w:rPr>
-        <w:t>A</w:t>
-      </w:r>
-      <w:r>
-        <w:rPr>
-          <w:lang w:val="en-US" w:eastAsia="de-DE"/>
-        </w:rPr>
-        <w:t>fter changing the slider settings, press “Create AP Grid”</w:t>
-      </w:r>
-      <w:r>
-        <w:rPr>
-          <w:lang w:val="en-US" w:eastAsia="de-DE"/>
-        </w:rPr>
-        <w:t xml:space="preserve"> again to compute a new AP grid using the</w:t>
-      </w:r>
-      <w:r>
-        <w:rPr>
-          <w:lang w:val="en-US" w:eastAsia="de-DE"/>
-        </w:rPr>
-        <w:t xml:space="preserve"> current</w:t>
-      </w:r>
-      <w:r>
-        <w:rPr>
-          <w:lang w:val="en-US" w:eastAsia="de-DE"/>
-        </w:rPr>
-        <w:t xml:space="preserve"> settings.</w:t>
-      </w:r>
-    </w:p>
-    <w:p>
-      <w:pPr>
-        <w:pStyle w:val="Listenabsatz"/>
-        <w:numPr>
-          <w:ilvl w:val="0"/>
-          <w:numId w:val="12"/>
-        </w:numPr>
-        <w:rPr>
-          <w:lang w:val="en-US" w:eastAsia="de-DE"/>
-        </w:rPr>
-      </w:pPr>
-      <w:r>
-        <w:rPr>
-          <w:lang w:val="en-US" w:eastAsia="de-DE"/>
-        </w:rPr>
-        <w:t>APs can be deleted, added and modified manually. This way the user can adapt the grid as r</w:t>
-      </w:r>
-      <w:r>
-        <w:rPr>
-          <w:lang w:val="en-US" w:eastAsia="de-DE"/>
-        </w:rPr>
-        <w:t>e</w:t>
-      </w:r>
-      <w:r>
-        <w:rPr>
-          <w:lang w:val="en-US" w:eastAsia="de-DE"/>
-        </w:rPr>
-        <w:t xml:space="preserve">quired. </w:t>
-      </w:r>
-      <w:r>
-        <w:rPr>
-          <w:lang w:val="en-US" w:eastAsia="de-DE"/>
-        </w:rPr>
-        <w:t>A</w:t>
-      </w:r>
-      <w:r>
-        <w:rPr>
-          <w:lang w:val="en-US" w:eastAsia="de-DE"/>
-        </w:rPr>
-        <w:t xml:space="preserve">ll </w:t>
-      </w:r>
-      <w:r>
-        <w:rPr>
-          <w:lang w:val="en-US" w:eastAsia="de-DE"/>
-        </w:rPr>
-        <w:t xml:space="preserve">these manipulations are done </w:t>
-      </w:r>
-      <w:r>
-        <w:rPr>
-          <w:lang w:val="en-US" w:eastAsia="de-DE"/>
-        </w:rPr>
-        <w:t xml:space="preserve">while </w:t>
-      </w:r>
-      <w:r>
-        <w:rPr>
-          <w:lang w:val="en-US" w:eastAsia="de-DE"/>
-        </w:rPr>
-        <w:t>keeping the “ctrl” key pressed</w:t>
-      </w:r>
-      <w:r>
-        <w:rPr>
-          <w:lang w:val="en-US" w:eastAsia="de-DE"/>
-        </w:rPr>
-        <w:t>.</w:t>
-      </w:r>
-    </w:p>
-    <w:p>
-      <w:pPr>
-        <w:pStyle w:val="Listenabsatz"/>
-        <w:numPr>
-          <w:ilvl w:val="1"/>
-          <w:numId w:val="12"/>
-        </w:numPr>
-        <w:rPr>
-          <w:lang w:val="en-US" w:eastAsia="de-DE"/>
-        </w:rPr>
-      </w:pPr>
-      <w:r>
-        <w:rPr>
-          <w:lang w:val="en-US" w:eastAsia="de-DE"/>
-        </w:rPr>
-        <w:t xml:space="preserve">To delete an AP, place the mouse pointer close to </w:t>
-      </w:r>
-      <w:r>
-        <w:rPr>
-          <w:lang w:val="en-US" w:eastAsia="de-DE"/>
-        </w:rPr>
-        <w:t>its</w:t>
-      </w:r>
-      <w:r>
-        <w:rPr>
-          <w:lang w:val="en-US" w:eastAsia="de-DE"/>
-        </w:rPr>
-        <w:t xml:space="preserve"> center (red dot), and press the right mouse button.</w:t>
-      </w:r>
-    </w:p>
-    <w:p>
-      <w:pPr>
-        <w:pStyle w:val="Listenabsatz"/>
-        <w:numPr>
-          <w:ilvl w:val="1"/>
-          <w:numId w:val="12"/>
-        </w:numPr>
-        <w:rPr>
-          <w:lang w:val="en-US" w:eastAsia="de-DE"/>
-        </w:rPr>
-      </w:pPr>
-      <w:r>
-        <w:rPr>
-          <w:lang w:val="en-US" w:eastAsia="de-DE"/>
-        </w:rPr>
-        <w:t>To delete a whole AP region, open a rectangular patch by moving the mouse while keeping the right mouse button pressed. When the button is released, all APs in the patch are removed.</w:t>
-      </w:r>
-    </w:p>
-    <w:p>
-      <w:pPr>
-        <w:pStyle w:val="Listenabsatz"/>
-        <w:numPr>
-          <w:ilvl w:val="1"/>
-          <w:numId w:val="12"/>
-        </w:numPr>
-        <w:rPr>
-          <w:lang w:val="en-US" w:eastAsia="de-DE"/>
-        </w:rPr>
-      </w:pPr>
-      <w:r>
-        <w:rPr>
-          <w:lang w:val="en-US" w:eastAsia="de-DE"/>
-        </w:rPr>
-        <w:t xml:space="preserve">To move an AP, press the left mouse button at an AP and drag the AP with the mouse to the </w:t>
-      </w:r>
-      <w:r>
-        <w:rPr>
-          <w:lang w:val="en-US" w:eastAsia="de-DE"/>
-        </w:rPr>
-        <w:t>new</w:t>
-      </w:r>
-      <w:r>
-        <w:rPr>
-          <w:lang w:val="en-US" w:eastAsia="de-DE"/>
-        </w:rPr>
-        <w:t xml:space="preserve"> location.</w:t>
-      </w:r>
-    </w:p>
-    <w:p>
-      <w:pPr>
-        <w:pStyle w:val="Listenabsatz"/>
-        <w:numPr>
-          <w:ilvl w:val="1"/>
-          <w:numId w:val="12"/>
-        </w:numPr>
-        <w:rPr>
-          <w:lang w:val="en-US" w:eastAsia="de-DE"/>
-        </w:rPr>
-      </w:pPr>
-      <w:r>
-        <w:rPr>
-          <w:lang w:val="en-US" w:eastAsia="de-DE"/>
-        </w:rPr>
-        <w:t xml:space="preserve">To change the size of an AP patch, move the mouse close to the AP center and use the scroll wheel to change </w:t>
-      </w:r>
-      <w:r>
-        <w:rPr>
-          <w:lang w:val="en-US" w:eastAsia="de-DE"/>
-        </w:rPr>
-        <w:t>its</w:t>
-      </w:r>
-      <w:r>
-        <w:rPr>
-          <w:lang w:val="en-US" w:eastAsia="de-DE"/>
-        </w:rPr>
-        <w:t xml:space="preserve"> size.</w:t>
-      </w:r>
-    </w:p>
-    <w:p>
-      <w:pPr>
-        <w:pStyle w:val="Listenabsatz"/>
-        <w:numPr>
-          <w:ilvl w:val="1"/>
-          <w:numId w:val="12"/>
-        </w:numPr>
-        <w:rPr>
-          <w:lang w:val="en-US" w:eastAsia="de-DE"/>
-        </w:rPr>
-      </w:pPr>
-      <w:r>
-        <w:rPr>
-          <w:lang w:val="en-US" w:eastAsia="de-DE"/>
-        </w:rPr>
-        <w:t>To add an AP, left click on the desired location. An AP with (initially) the standard size (see slider on the right) is created there.</w:t>
-      </w:r>
-    </w:p>
-    <w:p>
-      <w:pPr>
-        <w:pStyle w:val="Listenabsatz"/>
-        <w:numPr>
-          <w:ilvl w:val="0"/>
-          <w:numId w:val="12"/>
-        </w:numPr>
-        <w:rPr>
-          <w:lang w:val="en-US" w:eastAsia="de-DE"/>
-        </w:rPr>
-      </w:pPr>
-      <w:r>
-        <w:rPr>
-          <w:lang w:val="en-US" w:eastAsia="de-DE"/>
-        </w:rPr>
-        <w:t>All those AP operations can be undone / redone by pressing the buttons “Undo” or “Redo”. The size of the undo stack is unlimited.</w:t>
-      </w:r>
-      <w:r>
-        <w:rPr>
-          <w:lang w:val="en-US" w:eastAsia="de-DE"/>
-        </w:rPr>
-        <w:t xml:space="preserve"> And, as with all other PSS viewers zooming and panning is supported here as well.</w:t>
-      </w:r>
-    </w:p>
-    <w:p>
-      <w:pPr>
-        <w:pStyle w:val="Listenabsatz"/>
-        <w:numPr>
-          <w:ilvl w:val="0"/>
-          <w:numId w:val="12"/>
-        </w:numPr>
-        <w:rPr>
-          <w:lang w:val="en-US" w:eastAsia="de-DE"/>
-        </w:rPr>
-      </w:pPr>
-      <w:r>
-        <w:rPr>
-          <w:lang w:val="en-US" w:eastAsia="de-DE"/>
-        </w:rPr>
-        <w:t>It is not required that the APs cover the object completely. If the object “shines through” a hole in the AP grid, the consequences for the stacked image in this area are:</w:t>
-      </w:r>
-    </w:p>
-    <w:p>
-      <w:pPr>
-        <w:pStyle w:val="Listenabsatz"/>
-        <w:numPr>
-          <w:ilvl w:val="1"/>
-          <w:numId w:val="12"/>
-        </w:numPr>
-        <w:rPr>
-          <w:lang w:val="en-US" w:eastAsia="de-DE"/>
-        </w:rPr>
-      </w:pPr>
-      <w:r>
-        <w:rPr>
-          <w:lang w:val="en-US" w:eastAsia="de-DE"/>
-        </w:rPr>
-        <w:t>There is no correction for local image warping</w:t>
-      </w:r>
-      <w:r>
-        <w:rPr>
-          <w:lang w:val="en-US" w:eastAsia="de-DE"/>
-        </w:rPr>
-        <w:t xml:space="preserve"> at this place</w:t>
-      </w:r>
-      <w:r>
-        <w:rPr>
-          <w:lang w:val="en-US" w:eastAsia="de-DE"/>
-        </w:rPr>
-        <w:t>.</w:t>
-      </w:r>
-      <w:r>
-        <w:rPr>
-          <w:lang w:val="en-US" w:eastAsia="de-DE"/>
-        </w:rPr>
-        <w:t xml:space="preserve"> Only the global frame shift is corrected.</w:t>
-      </w:r>
-    </w:p>
-    <w:p>
-      <w:pPr>
-        <w:pStyle w:val="Listenabsatz"/>
-        <w:numPr>
-          <w:ilvl w:val="1"/>
-          <w:numId w:val="12"/>
-        </w:numPr>
-        <w:rPr>
-          <w:lang w:val="en-US" w:eastAsia="de-DE"/>
-        </w:rPr>
-      </w:pPr>
-      <w:r>
-        <w:rPr>
-          <w:lang w:val="en-US" w:eastAsia="de-DE"/>
-        </w:rPr>
-        <w:t>The set of frames stacked is computed on the basis of the global frame quality, not on local sharpness.</w:t>
-      </w:r>
-    </w:p>
-    <w:p>
-      <w:pPr>
-        <w:ind w:left="709"/>
-        <w:rPr>
-          <w:noProof/>
-          <w:lang w:val="en-US" w:eastAsia="de-DE"/>
-        </w:rPr>
-      </w:pPr>
-      <w:r>
-        <w:rPr>
-          <w:lang w:val="en-US" w:eastAsia="de-DE"/>
-        </w:rPr>
-        <w:t>In general this leads to a lower resolution in those areas.</w:t>
-      </w:r>
-    </w:p>
-    <w:p>
-      <w:pPr>
-        <w:rPr>
-          <w:lang w:val="en-US" w:eastAsia="de-DE"/>
-        </w:rPr>
-      </w:pPr>
-      <w:r>
-        <w:rPr>
-          <w:noProof/>
-          <w:lang w:eastAsia="de-DE"/>
-        </w:rPr>
-        <w:lastRenderedPageBreak/>
-        <w:drawing>
-          <wp:inline distT="0" distB="0" distL="0" distR="0" wp14:anchorId="77E1CDC2" wp14:editId="2C9F8683">
-            <wp:extent cx="5760720" cy="4119880"/>
-            <wp:effectExtent l="0" t="0" r="0" b="0"/>
-            <wp:docPr id="49" name="Grafik 49"/>
-            <wp:cNvGraphicFramePr>
-              <a:graphicFrameLocks xmlns:a="http://schemas.openxmlformats.org/drawingml/2006/main" noChangeAspect="1"/>
-            </wp:cNvGraphicFramePr>
-            <a:graphic xmlns:a="http://schemas.openxmlformats.org/drawingml/2006/main">
-              <a:graphicData uri="http://schemas.openxmlformats.org/drawingml/2006/picture">
-                <pic:pic xmlns:pic="http://schemas.openxmlformats.org/drawingml/2006/picture">
-                  <pic:nvPicPr>
-                    <pic:cNvPr id="0" name="200_create-ap-grid.png"/>
-                    <pic:cNvPicPr/>
-                  </pic:nvPicPr>
-                  <pic:blipFill>
-                    <a:blip r:embed="rId34">
-                      <a:extLst>
-                        <a:ext uri="{28A0092B-C50C-407E-A947-70E740481C1C}">
-                          <a14:useLocalDpi xmlns:a14="http://schemas.microsoft.com/office/drawing/2010/main" val="0"/>
-                        </a:ext>
-                      </a:extLst>
-                    </a:blip>
-                    <a:stretch>
-                      <a:fillRect/>
-                    </a:stretch>
-                  </pic:blipFill>
-                  <pic:spPr>
-                    <a:xfrm>
-                      <a:off x="0" y="0"/>
-                      <a:ext cx="5760720" cy="4119880"/>
-                    </a:xfrm>
-                    <a:prstGeom prst="rect">
-                      <a:avLst/>
-                    </a:prstGeom>
-                  </pic:spPr>
-                </pic:pic>
-              </a:graphicData>
-            </a:graphic>
-          </wp:inline>
-        </w:drawing>
-      </w:r>
-    </w:p>
-    <w:p>
-      <w:pPr>
-        <w:rPr>
-          <w:lang w:val="en-US" w:eastAsia="de-DE"/>
-        </w:rPr>
-      </w:pPr>
-      <w:r>
-        <w:rPr>
-          <w:lang w:val="en-US" w:eastAsia="de-DE"/>
-        </w:rPr>
-        <w:t>The optimal AP size very much depends on the quality of the input data. If frames show very little local contrast, larger AP patches lead to better results. If the resolution is very good, but seeing-induced war</w:t>
-      </w:r>
-      <w:r>
-        <w:rPr>
-          <w:lang w:val="en-US" w:eastAsia="de-DE"/>
-        </w:rPr>
-        <w:t>p</w:t>
-      </w:r>
-      <w:r>
-        <w:rPr>
-          <w:lang w:val="en-US" w:eastAsia="de-DE"/>
-        </w:rPr>
-        <w:t xml:space="preserve">ing is strong, small AP patches are better. The best practice is to experiment with different AP sizes, starting with a somewhat larger value (e.g. 100 pixels), and </w:t>
-      </w:r>
-      <w:r>
-        <w:rPr>
-          <w:lang w:val="en-US" w:eastAsia="de-DE"/>
-        </w:rPr>
-        <w:t>trying smaller sizes</w:t>
-      </w:r>
-      <w:r>
-        <w:rPr>
-          <w:lang w:val="en-US" w:eastAsia="de-DE"/>
-        </w:rPr>
-        <w:t xml:space="preserve"> until the quality of the stacked image does not improve any </w:t>
-      </w:r>
-      <w:r>
-        <w:rPr>
-          <w:lang w:val="en-US" w:eastAsia="de-DE"/>
-        </w:rPr>
-        <w:t>further</w:t>
-      </w:r>
-      <w:r>
-        <w:rPr>
-          <w:lang w:val="en-US" w:eastAsia="de-DE"/>
-        </w:rPr>
-        <w:t>.</w:t>
-      </w:r>
-    </w:p>
-    <w:p>
-      <w:pPr>
-        <w:pStyle w:val="berschrift3"/>
-        <w:rPr>
-          <w:lang w:val="en-US"/>
-        </w:rPr>
-      </w:pPr>
-      <w:bookmarkStart w:id="161" w:name="_Toc33883106"/>
-      <w:r>
-        <w:rPr>
-          <w:lang w:val="en-US"/>
-        </w:rPr>
-        <w:t>Frame Stacking</w:t>
-      </w:r>
-      <w:bookmarkEnd w:id="161"/>
-    </w:p>
-    <w:p>
-      <w:pPr>
-        <w:rPr>
-          <w:lang w:val="en-US" w:eastAsia="de-DE"/>
-        </w:rPr>
-      </w:pPr>
-      <w:r>
-        <w:rPr>
-          <w:lang w:val="en-US" w:eastAsia="de-DE"/>
-        </w:rPr>
-        <w:t>When the AP selection is completed</w:t>
-      </w:r>
-      <w:r>
-        <w:rPr>
-          <w:lang w:val="en-US" w:eastAsia="de-DE"/>
-        </w:rPr>
-        <w:t>, PSS has gathered all the information it needs to stack the frames. First, at every AP it identifies the sharpest frames to be used for stacking. Since the seeing is a very local phenomenon, frame sets will be different for different APs. Then, for every AP and every contributing frame the local displacement relative to a reference frame is measured, and the shifted AP patch added to the stacking buffer. Progress bars are updated regularly throughout the process.</w:t>
-      </w:r>
-    </w:p>
-    <w:p>
-      <w:pPr>
-        <w:rPr>
-          <w:lang w:val="en-US" w:eastAsia="de-DE"/>
-        </w:rPr>
-      </w:pPr>
-      <w:r>
-        <w:rPr>
-          <w:lang w:val="en-US" w:eastAsia="de-DE"/>
-        </w:rPr>
-        <w:t>When stacking is completed, a graph shows the</w:t>
-      </w:r>
-      <w:r>
-        <w:rPr>
-          <w:lang w:val="en-US" w:eastAsia="de-DE"/>
-        </w:rPr>
-        <w:t xml:space="preserve"> </w:t>
-      </w:r>
-      <w:r>
-        <w:rPr>
-          <w:lang w:val="en-US" w:eastAsia="de-DE"/>
-        </w:rPr>
-        <w:t>frequency distribution of local displacements at all APs and all contributing frames. Usually, small displacements (a few pixels) occur most often. If the distrib</w:t>
-      </w:r>
-      <w:r>
-        <w:rPr>
-          <w:lang w:val="en-US" w:eastAsia="de-DE"/>
-        </w:rPr>
-        <w:t>u</w:t>
-      </w:r>
-      <w:r>
-        <w:rPr>
-          <w:lang w:val="en-US" w:eastAsia="de-DE"/>
-        </w:rPr>
-        <w:t>tion extends too much towards larger numbers, this could be due to a low stacking quality. In this case it is recommended to experiment with different parameters, for example:</w:t>
-      </w:r>
-    </w:p>
-    <w:p>
-      <w:pPr>
-        <w:pStyle w:val="Listenabsatz"/>
-        <w:numPr>
-          <w:ilvl w:val="0"/>
-          <w:numId w:val="13"/>
-        </w:numPr>
-        <w:rPr>
-          <w:lang w:val="en-US" w:eastAsia="de-DE"/>
-        </w:rPr>
-      </w:pPr>
-      <w:r>
-        <w:rPr>
-          <w:lang w:val="en-US" w:eastAsia="de-DE"/>
-        </w:rPr>
-        <w:t>Increase the “Noise level (Gaussian blur)” parameter.</w:t>
-      </w:r>
-    </w:p>
-    <w:p>
-      <w:pPr>
-        <w:pStyle w:val="Listenabsatz"/>
-        <w:numPr>
-          <w:ilvl w:val="0"/>
-          <w:numId w:val="13"/>
-        </w:numPr>
-        <w:rPr>
-          <w:lang w:val="en-US" w:eastAsia="de-DE"/>
-        </w:rPr>
-      </w:pPr>
-      <w:r>
-        <w:rPr>
-          <w:lang w:val="en-US" w:eastAsia="de-DE"/>
-        </w:rPr>
-        <w:t>Increase the AP size.</w:t>
-      </w:r>
-    </w:p>
-    <w:p>
-      <w:pPr>
-        <w:pStyle w:val="Listenabsatz"/>
-        <w:numPr>
-          <w:ilvl w:val="0"/>
-          <w:numId w:val="13"/>
-        </w:numPr>
-        <w:rPr>
-          <w:lang w:val="en-US" w:eastAsia="de-DE"/>
-        </w:rPr>
-      </w:pPr>
-      <w:r>
-        <w:rPr>
-          <w:lang w:val="en-US" w:eastAsia="de-DE"/>
-        </w:rPr>
-        <w:t>Eliminate APs in areas with too little structure.</w:t>
-      </w:r>
-    </w:p>
-    <w:p>
-      <w:pPr>
-        <w:rPr>
-          <w:lang w:val="en-US" w:eastAsia="de-DE"/>
-        </w:rPr>
-      </w:pPr>
-    </w:p>
-    <w:p>
-      <w:pPr>
-        <w:rPr>
-          <w:lang w:val="en-US" w:eastAsia="de-DE"/>
-        </w:rPr>
-      </w:pPr>
-      <w:r>
-        <w:rPr>
-          <w:noProof/>
-          <w:lang w:eastAsia="de-DE"/>
-        </w:rPr>
-        <w:lastRenderedPageBreak/>
-        <w:drawing>
-          <wp:inline distT="0" distB="0" distL="0" distR="0" wp14:anchorId="7EF80CF4" wp14:editId="0D15E3C8">
-            <wp:extent cx="5760720" cy="4119880"/>
-            <wp:effectExtent l="0" t="0" r="0" b="0"/>
-            <wp:docPr id="50" name="Grafik 50"/>
-            <wp:cNvGraphicFramePr>
-              <a:graphicFrameLocks xmlns:a="http://schemas.openxmlformats.org/drawingml/2006/main" noChangeAspect="1"/>
-            </wp:cNvGraphicFramePr>
-            <a:graphic xmlns:a="http://schemas.openxmlformats.org/drawingml/2006/main">
-              <a:graphicData uri="http://schemas.openxmlformats.org/drawingml/2006/picture">
-                <pic:pic xmlns:pic="http://schemas.openxmlformats.org/drawingml/2006/picture">
-                  <pic:nvPicPr>
-                    <pic:cNvPr id="0" name="210=warp-distribution.PNG"/>
-                    <pic:cNvPicPr/>
-                  </pic:nvPicPr>
-                  <pic:blipFill>
-                    <a:blip r:embed="rId35">
-                      <a:extLst>
-                        <a:ext uri="{28A0092B-C50C-407E-A947-70E740481C1C}">
-                          <a14:useLocalDpi xmlns:a14="http://schemas.microsoft.com/office/drawing/2010/main" val="0"/>
-                        </a:ext>
-                      </a:extLst>
-                    </a:blip>
-                    <a:stretch>
-                      <a:fillRect/>
-                    </a:stretch>
-                  </pic:blipFill>
-                  <pic:spPr>
-                    <a:xfrm>
-                      <a:off x="0" y="0"/>
-                      <a:ext cx="5760720" cy="4119880"/>
-                    </a:xfrm>
-                    <a:prstGeom prst="rect">
-                      <a:avLst/>
-                    </a:prstGeom>
-                  </pic:spPr>
-                </pic:pic>
-              </a:graphicData>
-            </a:graphic>
-          </wp:inline>
-        </w:drawing>
-      </w:r>
-    </w:p>
-    <w:p>
-      <w:pPr>
-        <w:rPr>
-          <w:lang w:val="en-US" w:eastAsia="de-DE"/>
-        </w:rPr>
-      </w:pPr>
-      <w:r>
-        <w:rPr>
-          <w:lang w:val="en-US" w:eastAsia="de-DE"/>
-        </w:rPr>
         <w:t xml:space="preserve">Another quality indicator </w:t>
       </w:r>
       <w:r>
@@ -12228,7 +12212,7 @@
                     <pic:cNvPicPr/>
                   </pic:nvPicPr>
                   <pic:blipFill>
-                    <a:blip r:embed="rId36">
+                    <a:blip r:embed="rId34">
                       <a:extLst>
                         <a:ext uri="{28A0092B-C50C-407E-A947-70E740481C1C}">
                           <a14:useLocalDpi xmlns:a14="http://schemas.microsoft.com/office/drawing/2010/main" val="0"/>
@@ -12754,7 +12738,7 @@
                     <pic:cNvPicPr/>
                   </pic:nvPicPr>
                   <pic:blipFill>
-                    <a:blip r:embed="rId37" cstate="print">
+                    <a:blip r:embed="rId35" cstate="print">
                       <a:extLst>
                         <a:ext uri="{28A0092B-C50C-407E-A947-70E740481C1C}">
                           <a14:useLocalDpi xmlns:a14="http://schemas.microsoft.com/office/drawing/2010/main" val="0"/>
@@ -12915,7 +12899,7 @@
                     <pic:cNvPicPr/>
                   </pic:nvPicPr>
                   <pic:blipFill>
-                    <a:blip r:embed="rId38">
+                    <a:blip r:embed="rId36">
                       <a:extLst>
                         <a:ext uri="{28A0092B-C50C-407E-A947-70E740481C1C}">
                           <a14:useLocalDpi xmlns:a14="http://schemas.microsoft.com/office/drawing/2010/main" val="0"/>
@@ -12968,7 +12952,7 @@
                     <pic:cNvPicPr/>
                   </pic:nvPicPr>
                   <pic:blipFill>
-                    <a:blip r:embed="rId39">
+                    <a:blip r:embed="rId37">
                       <a:extLst>
                         <a:ext uri="{28A0092B-C50C-407E-A947-70E740481C1C}">
                           <a14:useLocalDpi xmlns:a14="http://schemas.microsoft.com/office/drawing/2010/main" val="0"/>
@@ -13018,19 +13002,7 @@
         <w:rPr>
           <w:lang w:val="en-US" w:eastAsia="de-DE"/>
         </w:rPr>
-        <w:t xml:space="preserve"> PSS to save this i</w:t>
-      </w:r>
-      <w:r>
-        <w:rPr>
-          <w:lang w:val="en-US" w:eastAsia="de-DE"/>
-        </w:rPr>
-        <w:t>m</w:t>
-      </w:r>
-      <w:r>
-        <w:rPr>
-          <w:lang w:val="en-US" w:eastAsia="de-DE"/>
-        </w:rPr>
-        <w:t xml:space="preserve">age version along with the input image (as a 16bit </w:t>
+        <w:t xml:space="preserve"> PSS to save this image version along with the input image (as a 16bit </w:t>
       </w:r>
       <w:r>
         <w:rPr>
@@ -13117,19 +13089,7 @@
         <w:rPr>
           <w:lang w:val="en-US" w:eastAsia="de-DE"/>
         </w:rPr>
-        <w:t>postpr</w:t>
-      </w:r>
-      <w:r>
-        <w:rPr>
-          <w:lang w:val="en-US" w:eastAsia="de-DE"/>
-        </w:rPr>
-        <w:t>o</w:t>
-      </w:r>
-      <w:r>
-        <w:rPr>
-          <w:lang w:val="en-US" w:eastAsia="de-DE"/>
-        </w:rPr>
-        <w:t>cessing</w:t>
+        <w:t>postprocessing</w:t>
       </w:r>
       <w:proofErr w:type="spellEnd"/>
       <w:r>
@@ -13242,7 +13202,7 @@
                     <pic:cNvPicPr/>
                   </pic:nvPicPr>
                   <pic:blipFill>
-                    <a:blip r:embed="rId40">
+                    <a:blip r:embed="rId38">
                       <a:extLst>
                         <a:ext uri="{28A0092B-C50C-407E-A947-70E740481C1C}">
                           <a14:useLocalDpi xmlns:a14="http://schemas.microsoft.com/office/drawing/2010/main" val="0"/>
@@ -13331,19 +13291,7 @@
         <w:rPr>
           <w:lang w:val="en-US" w:eastAsia="de-DE"/>
         </w:rPr>
-        <w:t xml:space="preserve"> configur</w:t>
-      </w:r>
-      <w:r>
-        <w:rPr>
-          <w:lang w:val="en-US" w:eastAsia="de-DE"/>
-        </w:rPr>
-        <w:t>a</w:t>
-      </w:r>
-      <w:r>
-        <w:rPr>
-          <w:lang w:val="en-US" w:eastAsia="de-DE"/>
-        </w:rPr>
-        <w:t>tions can be saved and restored at any time using the menu entries “File / Save configuration” and “File / Load configuration”</w:t>
+        <w:t xml:space="preserve"> configurations can be saved and restored at any time using the menu entries “File / Save configuration” and “File / Load configuration”</w:t>
       </w:r>
       <w:r>
         <w:rPr>
@@ -13485,7 +13433,7 @@
                     <pic:cNvPicPr/>
                   </pic:nvPicPr>
                   <pic:blipFill>
-                    <a:blip r:embed="rId41">
+                    <a:blip r:embed="rId39">
                       <a:extLst>
                         <a:ext uri="{28A0092B-C50C-407E-A947-70E740481C1C}">
                           <a14:useLocalDpi xmlns:a14="http://schemas.microsoft.com/office/drawing/2010/main" val="0"/>
@@ -13827,7 +13775,7 @@
                     <pic:cNvPicPr/>
                   </pic:nvPicPr>
                   <pic:blipFill>
-                    <a:blip r:embed="rId15">
+                    <a:blip r:embed="rId13">
                       <a:extLst>
                         <a:ext uri="{28A0092B-C50C-407E-A947-70E740481C1C}">
                           <a14:useLocalDpi xmlns:a14="http://schemas.microsoft.com/office/drawing/2010/main" val="0"/>
@@ -14475,7 +14423,7 @@
                     <pic:cNvPicPr/>
                   </pic:nvPicPr>
                   <pic:blipFill>
-                    <a:blip r:embed="rId42">
+                    <a:blip r:embed="rId40">
                       <a:extLst>
                         <a:ext uri="{28A0092B-C50C-407E-A947-70E740481C1C}">
                           <a14:useLocalDpi xmlns:a14="http://schemas.microsoft.com/office/drawing/2010/main" val="0"/>
@@ -15131,7 +15079,7 @@
                     <pic:cNvPicPr/>
                   </pic:nvPicPr>
                   <pic:blipFill>
-                    <a:blip r:embed="rId43">
+                    <a:blip r:embed="rId41">
                       <a:extLst>
                         <a:ext uri="{28A0092B-C50C-407E-A947-70E740481C1C}">
                           <a14:useLocalDpi xmlns:a14="http://schemas.microsoft.com/office/drawing/2010/main" val="0"/>
@@ -15480,7 +15428,7 @@
                     <pic:cNvPicPr/>
                   </pic:nvPicPr>
                   <pic:blipFill>
-                    <a:blip r:embed="rId44">
+                    <a:blip r:embed="rId42">
                       <a:extLst>
                         <a:ext uri="{28A0092B-C50C-407E-A947-70E740481C1C}">
                           <a14:useLocalDpi xmlns:a14="http://schemas.microsoft.com/office/drawing/2010/main" val="0"/>
@@ -15984,7 +15932,7 @@
           <w:szCs w:val="22"/>
           <w:lang w:val="en-US"/>
         </w:rPr>
-        <w:t>following instructions show for various Linux distributions how the PSS source code can be installed together with the required Python 3 enviro</w:t>
+        <w:t>following instructions show for various Linux distributions how the PSS source code can be installed together with the required Python 3 environment.</w:t>
       </w:r>
       <w:r>
         <w:rPr>
@@ -15993,7 +15941,7 @@
           <w:szCs w:val="22"/>
           <w:lang w:val="en-US"/>
         </w:rPr>
-        <w:t>n</w:t>
+        <w:t xml:space="preserve"> </w:t>
       </w:r>
       <w:r>
         <w:rPr>
@@ -16002,7 +15950,7 @@
           <w:szCs w:val="22"/>
           <w:lang w:val="en-US"/>
         </w:rPr>
-        <w:t>ment.</w:t>
+        <w:t>In the first section</w:t>
       </w:r>
       <w:r>
         <w:rPr>
@@ -16011,7 +15959,7 @@
           <w:szCs w:val="22"/>
           <w:lang w:val="en-US"/>
         </w:rPr>
-        <w:t xml:space="preserve"> </w:t>
+        <w:t>s</w:t>
       </w:r>
       <w:r>
         <w:rPr>
@@ -16020,7 +15968,7 @@
           <w:szCs w:val="22"/>
           <w:lang w:val="en-US"/>
         </w:rPr>
-        <w:t>In the first section</w:t>
+        <w:t xml:space="preserve">, </w:t>
       </w:r>
       <w:r>
         <w:rPr>
@@ -16029,7 +15977,7 @@
           <w:szCs w:val="22"/>
           <w:lang w:val="en-US"/>
         </w:rPr>
-        <w:t>s</w:t>
+        <w:t xml:space="preserve">OS-specific instructions </w:t>
       </w:r>
       <w:r>
         <w:rPr>
@@ -16038,43 +15986,7 @@
           <w:szCs w:val="22"/>
           <w:lang w:val="en-US"/>
         </w:rPr>
-        <w:t xml:space="preserve">, </w:t>
-      </w:r>
-      <w:r>
-        <w:rPr>
-          <w:rFonts w:ascii="Frutiger 45 Light" w:eastAsia="Calibri" w:hAnsi="Frutiger 45 Light"/>
-          <w:sz w:val="22"/>
-          <w:szCs w:val="22"/>
-          <w:lang w:val="en-US"/>
-        </w:rPr>
-        <w:t xml:space="preserve">OS-specific instructions </w:t>
-      </w:r>
-      <w:r>
-        <w:rPr>
-          <w:rFonts w:ascii="Frutiger 45 Light" w:eastAsia="Calibri" w:hAnsi="Frutiger 45 Light"/>
-          <w:sz w:val="22"/>
-          <w:szCs w:val="22"/>
-          <w:lang w:val="en-US"/>
-        </w:rPr>
-        <w:t>are listed for a variety of popular Linux distrib</w:t>
-      </w:r>
-      <w:r>
-        <w:rPr>
-          <w:rFonts w:ascii="Frutiger 45 Light" w:eastAsia="Calibri" w:hAnsi="Frutiger 45 Light"/>
-          <w:sz w:val="22"/>
-          <w:szCs w:val="22"/>
-          <w:lang w:val="en-US"/>
-        </w:rPr>
-        <w:t>u</w:t>
-      </w:r>
-      <w:r>
-        <w:rPr>
-          <w:rFonts w:ascii="Frutiger 45 Light" w:eastAsia="Calibri" w:hAnsi="Frutiger 45 Light"/>
-          <w:sz w:val="22"/>
-          <w:szCs w:val="22"/>
-          <w:lang w:val="en-US"/>
-        </w:rPr>
-        <w:t xml:space="preserve">tions. They </w:t>
+        <w:t xml:space="preserve">are listed for a variety of popular Linux distributions. They </w:t>
       </w:r>
       <w:r>
         <w:rPr>
@@ -19751,27 +19663,13 @@
         </w:rPr>
         <w:t xml:space="preserve"> </w:t>
       </w:r>
-      <w:hyperlink r:id="rId45" w:tooltip="External link" w:history="1">
+      <w:hyperlink r:id="rId43" w:tooltip="External link" w:history="1">
         <w:r>
           <w:rPr>
             <w:rStyle w:val="Hyperlink"/>
             <w:lang w:val="en-US"/>
           </w:rPr>
-          <w:t>https://git</w:t>
-        </w:r>
-        <w:r>
-          <w:rPr>
-            <w:rStyle w:val="Hyperlink"/>
-            <w:lang w:val="en-US"/>
-          </w:rPr>
-          <w:t>h</w:t>
-        </w:r>
-        <w:r>
-          <w:rPr>
-            <w:rStyle w:val="Hyperlink"/>
-            <w:lang w:val="en-US"/>
-          </w:rPr>
-          <w:t>ub.com/R...stemStacker.git</w:t>
+          <w:t>https://github.com/R...stemStacker.git</w:t>
         </w:r>
       </w:hyperlink>
     </w:p>
@@ -20097,7 +19995,7 @@
         </w:rPr>
         <w:t xml:space="preserve">On Windows systems the preferred way to install PSS is to download the Windows installer </w:t>
       </w:r>
-      <w:hyperlink r:id="rId46" w:history="1">
+      <w:hyperlink r:id="rId44" w:history="1">
         <w:r>
           <w:rPr>
             <w:rStyle w:val="Hyperlink"/>
@@ -20187,7 +20085,7 @@
         </w:rPr>
         <w:t xml:space="preserve"> execute it. In some cases it has been observed that this does not work, for example on Windows 7 systems where </w:t>
       </w:r>
-      <w:hyperlink r:id="rId47" w:history="1">
+      <w:hyperlink r:id="rId45" w:history="1">
         <w:r>
           <w:rPr>
             <w:rStyle w:val="Hyperlink"/>
@@ -20196,27 +20094,7 @@
             <w:szCs w:val="22"/>
             <w:lang w:val="en-US"/>
           </w:rPr>
-          <w:t>a particular s</w:t>
-        </w:r>
-        <w:r>
-          <w:rPr>
-            <w:rStyle w:val="Hyperlink"/>
-            <w:rFonts w:ascii="Frutiger 45 Light" w:eastAsia="Calibri" w:hAnsi="Frutiger 45 Light"/>
-            <w:sz w:val="22"/>
-            <w:szCs w:val="22"/>
-            <w:lang w:val="en-US"/>
-          </w:rPr>
-          <w:t>y</w:t>
-        </w:r>
-        <w:r>
-          <w:rPr>
-            <w:rStyle w:val="Hyperlink"/>
-            <w:rFonts w:ascii="Frutiger 45 Light" w:eastAsia="Calibri" w:hAnsi="Frutiger 45 Light"/>
-            <w:sz w:val="22"/>
-            <w:szCs w:val="22"/>
-            <w:lang w:val="en-US"/>
-          </w:rPr>
-          <w:t>stem update</w:t>
+          <w:t>a particular system update</w:t>
         </w:r>
       </w:hyperlink>
       <w:r>
@@ -20226,25 +20104,7 @@
           <w:szCs w:val="22"/>
           <w:lang w:val="en-US"/>
         </w:rPr>
-        <w:t xml:space="preserve"> was mis</w:t>
-      </w:r>
-      <w:r>
-        <w:rPr>
-          <w:rFonts w:ascii="Frutiger 45 Light" w:eastAsia="Calibri" w:hAnsi="Frutiger 45 Light"/>
-          <w:sz w:val="22"/>
-          <w:szCs w:val="22"/>
-          <w:lang w:val="en-US"/>
-        </w:rPr>
-        <w:t>s</w:t>
-      </w:r>
-      <w:r>
-        <w:rPr>
-          <w:rFonts w:ascii="Frutiger 45 Light" w:eastAsia="Calibri" w:hAnsi="Frutiger 45 Light"/>
-          <w:sz w:val="22"/>
-          <w:szCs w:val="22"/>
-          <w:lang w:val="en-US"/>
-        </w:rPr>
-        <w:t>ing.</w:t>
+        <w:t xml:space="preserve"> was missing.</w:t>
       </w:r>
     </w:p>
     <w:p>
@@ -20458,7 +20318,7 @@
                     <pic:cNvPicPr/>
                   </pic:nvPicPr>
                   <pic:blipFill>
-                    <a:blip r:embed="rId48"/>
+                    <a:blip r:embed="rId46"/>
                     <a:stretch>
                       <a:fillRect/>
                     </a:stretch>
@@ -20498,7 +20358,7 @@
         </w:rPr>
         <w:t xml:space="preserve">If not, you first have to download it from the </w:t>
       </w:r>
-      <w:hyperlink r:id="rId49" w:history="1">
+      <w:hyperlink r:id="rId47" w:history="1">
         <w:r>
           <w:rPr>
             <w:rStyle w:val="Hyperlink"/>
@@ -20517,25 +20377,7 @@
           <w:szCs w:val="22"/>
           <w:lang w:val="en-US"/>
         </w:rPr>
-        <w:t xml:space="preserve"> and follow the installation instructions. The most recent version (e.g. Python 3.8.2 should be fine.) Now test again if you can call the Python 3 i</w:t>
-      </w:r>
-      <w:r>
-        <w:rPr>
-          <w:rFonts w:ascii="Frutiger 45 Light" w:eastAsia="Calibri" w:hAnsi="Frutiger 45 Light"/>
-          <w:sz w:val="22"/>
-          <w:szCs w:val="22"/>
-          <w:lang w:val="en-US"/>
-        </w:rPr>
-        <w:t>n</w:t>
-      </w:r>
-      <w:r>
-        <w:rPr>
-          <w:rFonts w:ascii="Frutiger 45 Light" w:eastAsia="Calibri" w:hAnsi="Frutiger 45 Light"/>
-          <w:sz w:val="22"/>
-          <w:szCs w:val="22"/>
-          <w:lang w:val="en-US"/>
-        </w:rPr>
-        <w:t>terpreter as shown above.</w:t>
+        <w:t xml:space="preserve"> and follow the installation instructions. The most recent version (e.g. Python 3.8.2 should be fine.) Now test again if you can call the Python 3 interpreter as shown above.</w:t>
       </w:r>
     </w:p>
     <w:p>
@@ -20690,25 +20532,7 @@
           <w:szCs w:val="22"/>
           <w:lang w:val="en-US"/>
         </w:rPr>
-        <w:t xml:space="preserve"> python mo</w:t>
-      </w:r>
-      <w:r>
-        <w:rPr>
-          <w:rFonts w:ascii="Frutiger 45 Light" w:eastAsia="Calibri" w:hAnsi="Frutiger 45 Light"/>
-          <w:sz w:val="22"/>
-          <w:szCs w:val="22"/>
-          <w:lang w:val="en-US"/>
-        </w:rPr>
-        <w:t>d</w:t>
-      </w:r>
-      <w:r>
-        <w:rPr>
-          <w:rFonts w:ascii="Frutiger 45 Light" w:eastAsia="Calibri" w:hAnsi="Frutiger 45 Light"/>
-          <w:sz w:val="22"/>
-          <w:szCs w:val="22"/>
-          <w:lang w:val="en-US"/>
-        </w:rPr>
-        <w:t>ules</w:t>
+        <w:t xml:space="preserve"> python modules</w:t>
       </w:r>
       <w:r>
         <w:rPr>
@@ -20947,7 +20771,7 @@
         </w:rPr>
         <w:t xml:space="preserve">download the PSS </w:t>
       </w:r>
-      <w:hyperlink r:id="rId50" w:history="1">
+      <w:hyperlink r:id="rId48" w:history="1">
         <w:r>
           <w:rPr>
             <w:rStyle w:val="Hyperlink"/>
@@ -20956,8 +20780,9 @@
             <w:szCs w:val="22"/>
             <w:lang w:val="en-US"/>
           </w:rPr>
-          <w:t>sourc</w:t>
-        </w:r>
+          <w:t xml:space="preserve">source code from </w:t>
+        </w:r>
+        <w:proofErr w:type="spellStart"/>
         <w:r>
           <w:rPr>
             <w:rStyle w:val="Hyperlink"/>
@@ -20966,27 +20791,6 @@
             <w:szCs w:val="22"/>
             <w:lang w:val="en-US"/>
           </w:rPr>
-          <w:t>e</w:t>
-        </w:r>
-        <w:r>
-          <w:rPr>
-            <w:rStyle w:val="Hyperlink"/>
-            <w:rFonts w:ascii="Frutiger 45 Light" w:eastAsia="Calibri" w:hAnsi="Frutiger 45 Light"/>
-            <w:sz w:val="22"/>
-            <w:szCs w:val="22"/>
-            <w:lang w:val="en-US"/>
-          </w:rPr>
-          <w:t xml:space="preserve"> code from </w:t>
-        </w:r>
-        <w:proofErr w:type="spellStart"/>
-        <w:r>
-          <w:rPr>
-            <w:rStyle w:val="Hyperlink"/>
-            <w:rFonts w:ascii="Frutiger 45 Light" w:eastAsia="Calibri" w:hAnsi="Frutiger 45 Light"/>
-            <w:sz w:val="22"/>
-            <w:szCs w:val="22"/>
-            <w:lang w:val="en-US"/>
-          </w:rPr>
           <w:t>Github</w:t>
         </w:r>
         <w:proofErr w:type="spellEnd"/>
@@ -21007,25 +20811,7 @@
           <w:szCs w:val="22"/>
           <w:lang w:val="en-US"/>
         </w:rPr>
-        <w:t xml:space="preserve">On that web page you can select the "Clone or Download" button and get a zipped file containing the source. Unzip it somewhere </w:t>
-      </w:r>
-      <w:r>
-        <w:rPr>
-          <w:rFonts w:ascii="Frutiger 45 Light" w:eastAsia="Calibri" w:hAnsi="Frutiger 45 Light"/>
-          <w:sz w:val="22"/>
-          <w:szCs w:val="22"/>
-          <w:lang w:val="en-US"/>
-        </w:rPr>
-        <w:t>in your file system</w:t>
-      </w:r>
-      <w:r>
-        <w:rPr>
-          <w:rFonts w:ascii="Frutiger 45 Light" w:eastAsia="Calibri" w:hAnsi="Frutiger 45 Light"/>
-          <w:sz w:val="22"/>
-          <w:szCs w:val="22"/>
-          <w:lang w:val="en-US"/>
-        </w:rPr>
-        <w:t>.</w:t>
+        <w:t>On that web page you can select the "Clone or Download" button and get a zipped file containing the source. Unzip it somewhere in your file system.</w:t>
       </w:r>
     </w:p>
     <w:p>
@@ -21330,7 +21116,7 @@
       </w:pPr>
     </w:p>
     <w:sectPr>
-      <w:footerReference w:type="default" r:id="rId51"/>
+      <w:footerReference w:type="default" r:id="rId49"/>
       <w:pgSz w:w="11906" w:h="16838"/>
       <w:pgMar w:top="1417" w:right="1417" w:bottom="1134" w:left="1417" w:header="708" w:footer="708" w:gutter="0"/>
       <w:cols w:space="708"/>
@@ -21375,6 +21161,7 @@
         <w:docPartUnique/>
       </w:docPartObj>
     </w:sdtPr>
+    <w:sdtEndPr/>
     <w:sdtContent>
       <w:p>
         <w:pPr>
@@ -21394,7 +21181,7 @@
           <w:rPr>
             <w:noProof/>
           </w:rPr>
-          <w:t>30</w:t>
+          <w:t>6</w:t>
         </w:r>
         <w:r>
           <w:fldChar w:fldCharType="end"/>
@@ -24608,6 +24395,7 @@
   <w:style w:type="character" w:default="1" w:styleId="Absatz-Standardschriftart">
     <w:name w:val="Default Paragraph Font"/>
     <w:uiPriority w:val="1"/>
+    <w:semiHidden/>
     <w:unhideWhenUsed/>
   </w:style>
   <w:style w:type="table" w:default="1" w:styleId="NormaleTabelle">
@@ -25540,6 +25328,7 @@
   <w:style w:type="character" w:default="1" w:styleId="Absatz-Standardschriftart">
     <w:name w:val="Default Paragraph Font"/>
     <w:uiPriority w:val="1"/>
+    <w:semiHidden/>
     <w:unhideWhenUsed/>
   </w:style>
   <w:style w:type="table" w:default="1" w:styleId="NormaleTabelle">
@@ -26602,7 +26391,7 @@
 </file>
 
 <file path=customXml/itemProps1.xml><?xml version="1.0" encoding="utf-8"?>
-<ds:datastoreItem xmlns:ds="http://schemas.openxmlformats.org/officeDocument/2006/customXml" ds:itemID="{5C8284BE-5C29-48FB-85A5-7F7929F420FE}">
+<ds:datastoreItem xmlns:ds="http://schemas.openxmlformats.org/officeDocument/2006/customXml" ds:itemID="{6F3D2F1C-D730-48C1-8E60-F6849A9EBCA4}">
   <ds:schemaRefs>
     <ds:schemaRef ds:uri="http://schemas.openxmlformats.org/officeDocument/2006/bibliography"/>
   </ds:schemaRefs>

</xml_diff>